<commit_message>
fixed drop-down lists for subject so they only display subjects appropriate to given dept
</commit_message>
<xml_diff>
--- a/doc/To_Do_on_Chair_Project.docx
+++ b/doc/To_Do_on_Chair_Project.docx
@@ -36,19 +36,18 @@
           <w:ilvl w:val="0"/>
           <w:numId w:val="1"/>
         </w:numPr>
-        <w:rPr>
-          <w:rFonts w:ascii="Calibri" w:hAnsi="Calibri"/>
-          <w:sz w:val="24"/>
-          <w:szCs w:val="24"/>
-        </w:rPr>
-      </w:pPr>
-      <w:r>
-        <w:rPr>
-          <w:rFonts w:ascii="Calibri" w:hAnsi="Calibri"/>
-          <w:sz w:val="24"/>
-          <w:szCs w:val="24"/>
-        </w:rPr>
-        <w:t>Add capacities to rooms.</w:t>
+        <w:spacing w:before="100" w:beforeAutospacing="1" w:after="100" w:afterAutospacing="1"/>
+        <w:rPr>
+          <w:rFonts w:ascii="Times" w:hAnsi="Times"/>
+          <w:lang w:eastAsia="en-US"/>
+        </w:rPr>
+      </w:pPr>
+      <w:r>
+        <w:rPr>
+          <w:rFonts w:ascii="Times" w:hAnsi="Times"/>
+          <w:lang w:eastAsia="en-US"/>
+        </w:rPr>
+        <w:t>Ken – as you schedule courses for spring, I would like to NOT teach at 8 AM on MWF.  It’s not that I mind the time, but I am having to take Vicki’s kids to TKA a couple of times a week.  It’s hard to get them to TKA and then make an 8 AM class.  If we can make it work, maybe we could have it on Tues / Thurs  for a 75 minute period.</w:t>
       </w:r>
     </w:p>
     <w:p>
@@ -58,37 +57,18 @@
           <w:ilvl w:val="0"/>
           <w:numId w:val="1"/>
         </w:numPr>
-        <w:rPr>
-          <w:rFonts w:ascii="Calibri" w:hAnsi="Calibri"/>
-          <w:sz w:val="24"/>
-          <w:szCs w:val="24"/>
-        </w:rPr>
-      </w:pPr>
-      <w:r>
-        <w:rPr>
-          <w:rFonts w:ascii="Calibri" w:hAnsi="Calibri"/>
-          <w:sz w:val="24"/>
-          <w:szCs w:val="24"/>
-        </w:rPr>
-        <w:t>Should probably refer to instructors by their “object”, rather than by “</w:t>
-      </w:r>
-      <w:proofErr w:type="spellStart"/>
-      <w:r>
-        <w:rPr>
-          <w:rFonts w:ascii="Calibri" w:hAnsi="Calibri"/>
-          <w:sz w:val="24"/>
-          <w:szCs w:val="24"/>
-        </w:rPr>
-        <w:t>last_name</w:t>
-      </w:r>
-      <w:proofErr w:type="spellEnd"/>
-      <w:r>
-        <w:rPr>
-          <w:rFonts w:ascii="Calibri" w:hAnsi="Calibri"/>
-          <w:sz w:val="24"/>
-          <w:szCs w:val="24"/>
-        </w:rPr>
-        <w:t>”.  That could be bad if we have some overlap!!</w:t>
+        <w:spacing w:before="100" w:beforeAutospacing="1" w:after="100" w:afterAutospacing="1"/>
+        <w:rPr>
+          <w:rFonts w:ascii="Times" w:hAnsi="Times"/>
+          <w:lang w:eastAsia="en-US"/>
+        </w:rPr>
+      </w:pPr>
+      <w:r>
+        <w:rPr>
+          <w:rFonts w:ascii="Times" w:hAnsi="Times"/>
+          <w:lang w:eastAsia="en-US"/>
+        </w:rPr>
+        <w:t> </w:t>
       </w:r>
     </w:p>
     <w:p>
@@ -98,63 +78,18 @@
           <w:ilvl w:val="0"/>
           <w:numId w:val="1"/>
         </w:numPr>
-        <w:rPr>
-          <w:rFonts w:ascii="Calibri" w:hAnsi="Calibri"/>
-          <w:sz w:val="24"/>
-          <w:szCs w:val="24"/>
-        </w:rPr>
-      </w:pPr>
-      <w:r>
-        <w:rPr>
-          <w:rFonts w:ascii="Calibri" w:hAnsi="Calibri"/>
-          <w:sz w:val="24"/>
-          <w:szCs w:val="24"/>
-        </w:rPr>
-        <w:t>Faculty Load Summary page:</w:t>
-      </w:r>
-    </w:p>
-    <w:p>
-      <w:pPr>
-        <w:pStyle w:val="ListParagraph"/>
-        <w:numPr>
-          <w:ilvl w:val="1"/>
-          <w:numId w:val="1"/>
-        </w:numPr>
-        <w:rPr>
-          <w:rFonts w:ascii="Calibri" w:hAnsi="Calibri"/>
-          <w:sz w:val="24"/>
-          <w:szCs w:val="24"/>
-        </w:rPr>
-      </w:pPr>
-      <w:r>
-        <w:rPr>
-          <w:rFonts w:ascii="Calibri" w:hAnsi="Calibri"/>
-          <w:sz w:val="24"/>
-          <w:szCs w:val="24"/>
-        </w:rPr>
-        <w:t>Under Meeting Times &gt; Update Class Schedule, make it possible to delete all entries and immediately go to New Class Schedule.</w:t>
-      </w:r>
-    </w:p>
-    <w:p>
-      <w:pPr>
-        <w:pStyle w:val="ListParagraph"/>
-        <w:numPr>
-          <w:ilvl w:val="1"/>
-          <w:numId w:val="1"/>
-        </w:numPr>
-        <w:rPr>
-          <w:rFonts w:ascii="Calibri" w:hAnsi="Calibri"/>
-          <w:sz w:val="24"/>
-          <w:szCs w:val="24"/>
-        </w:rPr>
-      </w:pPr>
-      <w:r>
-        <w:rPr>
-          <w:rFonts w:ascii="Calibri" w:hAnsi="Calibri"/>
-          <w:sz w:val="24"/>
-          <w:szCs w:val="24"/>
-        </w:rPr>
-        <w:t>Add # students as a column?</w:t>
+        <w:spacing w:before="100" w:beforeAutospacing="1" w:after="100" w:afterAutospacing="1"/>
+        <w:rPr>
+          <w:rFonts w:ascii="Times" w:hAnsi="Times"/>
+          <w:lang w:eastAsia="en-US"/>
+        </w:rPr>
+      </w:pPr>
+      <w:r>
+        <w:rPr>
+          <w:rFonts w:ascii="Times" w:hAnsi="Times"/>
+          <w:lang w:eastAsia="en-US"/>
+        </w:rPr>
+        <w:t>I would still like to have the Tuesday 8 AM U Phys lab section for starting the week off, and whoever else is teaching the labs should have that time free so they can sit in on my lab.</w:t>
       </w:r>
     </w:p>
     <w:p>
@@ -164,71 +99,18 @@
           <w:ilvl w:val="0"/>
           <w:numId w:val="1"/>
         </w:numPr>
-        <w:rPr>
-          <w:rFonts w:ascii="Calibri" w:hAnsi="Calibri"/>
-          <w:sz w:val="24"/>
-          <w:szCs w:val="24"/>
-        </w:rPr>
-      </w:pPr>
-      <w:r>
-        <w:rPr>
-          <w:rFonts w:ascii="Calibri" w:hAnsi="Calibri"/>
-          <w:sz w:val="24"/>
-          <w:szCs w:val="24"/>
-        </w:rPr>
-        <w:t>Weekly Schedule page:</w:t>
-      </w:r>
-    </w:p>
-    <w:p>
-      <w:pPr>
-        <w:pStyle w:val="ListParagraph"/>
-        <w:numPr>
-          <w:ilvl w:val="1"/>
-          <w:numId w:val="1"/>
-        </w:numPr>
-        <w:rPr>
-          <w:rFonts w:ascii="Calibri" w:hAnsi="Calibri"/>
-          <w:sz w:val="24"/>
-          <w:szCs w:val="24"/>
-        </w:rPr>
-      </w:pPr>
-      <w:r>
-        <w:rPr>
-          <w:rFonts w:ascii="Calibri" w:hAnsi="Calibri"/>
-          <w:sz w:val="24"/>
-          <w:szCs w:val="24"/>
-        </w:rPr>
-        <w:t>Add function that checks for time block conflicts</w:t>
-      </w:r>
-      <w:r>
-        <w:rPr>
-          <w:rFonts w:ascii="Calibri" w:hAnsi="Calibri"/>
-          <w:sz w:val="24"/>
-          <w:szCs w:val="24"/>
-        </w:rPr>
-        <w:t xml:space="preserve"> in faculty schedules</w:t>
-      </w:r>
-    </w:p>
-    <w:p>
-      <w:pPr>
-        <w:pStyle w:val="ListParagraph"/>
-        <w:numPr>
-          <w:ilvl w:val="2"/>
-          <w:numId w:val="1"/>
-        </w:numPr>
-        <w:rPr>
-          <w:rFonts w:ascii="Calibri" w:hAnsi="Calibri"/>
-          <w:sz w:val="24"/>
-          <w:szCs w:val="24"/>
-        </w:rPr>
-      </w:pPr>
-      <w:r>
-        <w:rPr>
-          <w:rFonts w:ascii="Calibri" w:hAnsi="Calibri"/>
-          <w:sz w:val="24"/>
-          <w:szCs w:val="24"/>
-        </w:rPr>
-        <w:t>If there are conflicts, needs to send a warning to the schedule</w:t>
+        <w:spacing w:before="100" w:beforeAutospacing="1" w:after="100" w:afterAutospacing="1"/>
+        <w:rPr>
+          <w:rFonts w:ascii="Times" w:hAnsi="Times"/>
+          <w:lang w:eastAsia="en-US"/>
+        </w:rPr>
+      </w:pPr>
+      <w:r>
+        <w:rPr>
+          <w:rFonts w:ascii="Times" w:hAnsi="Times"/>
+          <w:lang w:eastAsia="en-US"/>
+        </w:rPr>
+        <w:t> </w:t>
       </w:r>
     </w:p>
     <w:p>
@@ -238,63 +120,18 @@
           <w:ilvl w:val="0"/>
           <w:numId w:val="1"/>
         </w:numPr>
-        <w:rPr>
-          <w:rFonts w:ascii="Calibri" w:hAnsi="Calibri"/>
-          <w:sz w:val="24"/>
-          <w:szCs w:val="24"/>
-        </w:rPr>
-      </w:pPr>
-      <w:r>
-        <w:rPr>
-          <w:rFonts w:ascii="Calibri" w:hAnsi="Calibri"/>
-          <w:sz w:val="24"/>
-          <w:szCs w:val="24"/>
-        </w:rPr>
-        <w:t>Room Schedule page:</w:t>
-      </w:r>
-    </w:p>
-    <w:p>
-      <w:pPr>
-        <w:pStyle w:val="ListParagraph"/>
-        <w:numPr>
-          <w:ilvl w:val="1"/>
-          <w:numId w:val="1"/>
-        </w:numPr>
-        <w:rPr>
-          <w:rFonts w:ascii="Calibri" w:hAnsi="Calibri"/>
-          <w:sz w:val="24"/>
-          <w:szCs w:val="24"/>
-        </w:rPr>
-      </w:pPr>
-      <w:r>
-        <w:rPr>
-          <w:rFonts w:ascii="Calibri" w:hAnsi="Calibri"/>
-          <w:sz w:val="24"/>
-          <w:szCs w:val="24"/>
-        </w:rPr>
-        <w:t>Add function that checks for time block conflicts</w:t>
-      </w:r>
-    </w:p>
-    <w:p>
-      <w:pPr>
-        <w:pStyle w:val="ListParagraph"/>
-        <w:numPr>
-          <w:ilvl w:val="2"/>
-          <w:numId w:val="1"/>
-        </w:numPr>
-        <w:rPr>
-          <w:rFonts w:ascii="Calibri" w:hAnsi="Calibri"/>
-          <w:sz w:val="24"/>
-          <w:szCs w:val="24"/>
-        </w:rPr>
-      </w:pPr>
-      <w:r>
-        <w:rPr>
-          <w:rFonts w:ascii="Calibri" w:hAnsi="Calibri"/>
-          <w:sz w:val="24"/>
-          <w:szCs w:val="24"/>
-        </w:rPr>
-        <w:t>If there are conflicts, needs to send a warning to the schedule</w:t>
+        <w:spacing w:before="100" w:beforeAutospacing="1" w:after="100" w:afterAutospacing="1"/>
+        <w:rPr>
+          <w:rFonts w:ascii="Times" w:hAnsi="Times"/>
+          <w:lang w:eastAsia="en-US"/>
+        </w:rPr>
+      </w:pPr>
+      <w:r>
+        <w:rPr>
+          <w:rFonts w:ascii="Times" w:hAnsi="Times"/>
+          <w:lang w:eastAsia="en-US"/>
+        </w:rPr>
+        <w:t>And do we know yet who is doing U Phys labs this spring?  Dennis or Scott?</w:t>
       </w:r>
     </w:p>
     <w:p>
@@ -304,133 +141,18 @@
           <w:ilvl w:val="0"/>
           <w:numId w:val="1"/>
         </w:numPr>
-        <w:rPr>
-          <w:rFonts w:ascii="Calibri" w:hAnsi="Calibri"/>
-          <w:sz w:val="24"/>
-          <w:szCs w:val="24"/>
-        </w:rPr>
-      </w:pPr>
-      <w:r>
-        <w:rPr>
-          <w:rFonts w:ascii="Calibri" w:hAnsi="Calibri"/>
-          <w:sz w:val="24"/>
-          <w:szCs w:val="24"/>
-        </w:rPr>
-        <w:t>Course Summary page:</w:t>
-      </w:r>
-    </w:p>
-    <w:p>
-      <w:pPr>
-        <w:pStyle w:val="ListParagraph"/>
-        <w:numPr>
-          <w:ilvl w:val="1"/>
-          <w:numId w:val="1"/>
-        </w:numPr>
-        <w:rPr>
-          <w:rFonts w:ascii="Calibri" w:hAnsi="Calibri"/>
-          <w:color w:val="FF0000"/>
-          <w:sz w:val="24"/>
-          <w:szCs w:val="24"/>
-        </w:rPr>
-      </w:pPr>
-      <w:r>
-        <w:rPr>
-          <w:rFonts w:ascii="Calibri" w:hAnsi="Calibri"/>
-          <w:color w:val="FF0000"/>
-          <w:sz w:val="24"/>
-          <w:szCs w:val="24"/>
-        </w:rPr>
-        <w:t>Add credit hours for courses in a new column</w:t>
-      </w:r>
-    </w:p>
-    <w:p>
-      <w:pPr>
-        <w:pStyle w:val="ListParagraph"/>
-        <w:numPr>
-          <w:ilvl w:val="1"/>
-          <w:numId w:val="1"/>
-        </w:numPr>
-        <w:rPr>
-          <w:rFonts w:ascii="Calibri" w:hAnsi="Calibri"/>
-          <w:color w:val="FF0000"/>
-          <w:sz w:val="24"/>
-          <w:szCs w:val="24"/>
-        </w:rPr>
-      </w:pPr>
-      <w:r>
-        <w:rPr>
-          <w:rFonts w:ascii="Calibri" w:hAnsi="Calibri"/>
-          <w:color w:val="FF0000"/>
-          <w:sz w:val="24"/>
-          <w:szCs w:val="24"/>
-        </w:rPr>
-        <w:t>Add the ability to</w:t>
-      </w:r>
-      <w:r>
-        <w:rPr>
-          <w:rFonts w:ascii="Calibri" w:hAnsi="Calibri"/>
-          <w:color w:val="FF0000"/>
-          <w:sz w:val="24"/>
-          <w:szCs w:val="24"/>
-        </w:rPr>
-        <w:t xml:space="preserve"> edit/</w:t>
-      </w:r>
-      <w:r>
-        <w:rPr>
-          <w:rFonts w:ascii="Calibri" w:hAnsi="Calibri"/>
-          <w:color w:val="FF0000"/>
-          <w:sz w:val="24"/>
-          <w:szCs w:val="24"/>
-        </w:rPr>
-        <w:t>delete courses</w:t>
-      </w:r>
-    </w:p>
-    <w:p>
-      <w:pPr>
-        <w:pStyle w:val="ListParagraph"/>
-        <w:numPr>
-          <w:ilvl w:val="1"/>
-          <w:numId w:val="1"/>
-        </w:numPr>
-        <w:rPr>
-          <w:rFonts w:ascii="Calibri" w:hAnsi="Calibri"/>
-          <w:color w:val="FF0000"/>
-          <w:sz w:val="24"/>
-          <w:szCs w:val="24"/>
-        </w:rPr>
-      </w:pPr>
-      <w:r>
-        <w:rPr>
-          <w:rFonts w:ascii="Calibri" w:hAnsi="Calibri"/>
-          <w:color w:val="FF0000"/>
-          <w:sz w:val="24"/>
-          <w:szCs w:val="24"/>
-        </w:rPr>
-        <w:t>When adding new sections (under Manage), show some info about the current sections, such as the professor or something…?  If there are several, it could be difficult to see which one is which.</w:t>
-      </w:r>
-    </w:p>
-    <w:p>
-      <w:pPr>
-        <w:pStyle w:val="ListParagraph"/>
-        <w:numPr>
-          <w:ilvl w:val="1"/>
-          <w:numId w:val="1"/>
-        </w:numPr>
-        <w:rPr>
-          <w:rFonts w:ascii="Calibri" w:hAnsi="Calibri"/>
-          <w:color w:val="FF0000"/>
-          <w:sz w:val="24"/>
-          <w:szCs w:val="24"/>
-        </w:rPr>
-      </w:pPr>
-      <w:r>
-        <w:rPr>
-          <w:rFonts w:ascii="Calibri" w:hAnsi="Calibri"/>
-          <w:color w:val="FF0000"/>
-          <w:sz w:val="24"/>
-          <w:szCs w:val="24"/>
-        </w:rPr>
-        <w:t>Under Manage Offerings, indicate # credit hours, to make load hour decision easier</w:t>
+        <w:spacing w:before="100" w:beforeAutospacing="1" w:after="100" w:afterAutospacing="1"/>
+        <w:rPr>
+          <w:rFonts w:ascii="Times" w:hAnsi="Times"/>
+          <w:lang w:eastAsia="en-US"/>
+        </w:rPr>
+      </w:pPr>
+      <w:r>
+        <w:rPr>
+          <w:rFonts w:ascii="Times" w:hAnsi="Times"/>
+          <w:lang w:eastAsia="en-US"/>
+        </w:rPr>
+        <w:t> </w:t>
       </w:r>
     </w:p>
     <w:p>
@@ -452,40 +174,10 @@
           <w:sz w:val="24"/>
           <w:szCs w:val="24"/>
         </w:rPr>
-        <w:t>Profile:</w:t>
-      </w:r>
-    </w:p>
-    <w:p>
-      <w:pPr>
-        <w:pStyle w:val="ListParagraph"/>
-        <w:numPr>
-          <w:ilvl w:val="1"/>
-          <w:numId w:val="1"/>
-        </w:numPr>
-        <w:rPr>
-          <w:rFonts w:ascii="Calibri" w:hAnsi="Calibri"/>
-          <w:sz w:val="24"/>
-          <w:szCs w:val="24"/>
-        </w:rPr>
-      </w:pPr>
-      <w:r>
-        <w:rPr>
-          <w:rFonts w:ascii="Calibri" w:hAnsi="Calibri"/>
-          <w:sz w:val="24"/>
-          <w:szCs w:val="24"/>
-        </w:rPr>
-        <w:t>Make this editable by th</w:t>
+        <w:t>To copy forward:  Tom says that there is a Django library that allows for a “deep copy”, which can apparently make a copy of a group of objects at the object level, and then you could go in a just change some of their parameters (such as their academic year, say).</w:t>
       </w:r>
       <w:bookmarkStart w:id="0" w:name="_GoBack"/>
       <w:bookmarkEnd w:id="0"/>
-      <w:r>
-        <w:rPr>
-          <w:rFonts w:ascii="Calibri" w:hAnsi="Calibri"/>
-          <w:sz w:val="24"/>
-          <w:szCs w:val="24"/>
-        </w:rPr>
-        <w:t>e user (to some extent)</w:t>
-      </w:r>
     </w:p>
     <w:p>
       <w:pPr>
@@ -506,6 +198,458 @@
           <w:sz w:val="24"/>
           <w:szCs w:val="24"/>
         </w:rPr>
+        <w:t>Add permissions – should do this by defining a custom template tag(!)</w:t>
+      </w:r>
+    </w:p>
+    <w:p>
+      <w:pPr>
+        <w:pStyle w:val="ListParagraph"/>
+        <w:numPr>
+          <w:ilvl w:val="0"/>
+          <w:numId w:val="1"/>
+        </w:numPr>
+        <w:rPr>
+          <w:rFonts w:ascii="Calibri" w:hAnsi="Calibri"/>
+          <w:sz w:val="24"/>
+          <w:szCs w:val="24"/>
+        </w:rPr>
+      </w:pPr>
+      <w:r>
+        <w:rPr>
+          <w:rFonts w:ascii="Calibri" w:hAnsi="Calibri"/>
+          <w:sz w:val="24"/>
+          <w:szCs w:val="24"/>
+        </w:rPr>
+        <w:t>Add capacities to rooms.</w:t>
+      </w:r>
+    </w:p>
+    <w:p>
+      <w:pPr>
+        <w:pStyle w:val="ListParagraph"/>
+        <w:numPr>
+          <w:ilvl w:val="0"/>
+          <w:numId w:val="1"/>
+        </w:numPr>
+        <w:rPr>
+          <w:rFonts w:ascii="Calibri" w:hAnsi="Calibri"/>
+          <w:sz w:val="24"/>
+          <w:szCs w:val="24"/>
+        </w:rPr>
+      </w:pPr>
+      <w:r>
+        <w:rPr>
+          <w:rFonts w:ascii="Calibri" w:hAnsi="Calibri"/>
+          <w:sz w:val="24"/>
+          <w:szCs w:val="24"/>
+        </w:rPr>
+        <w:t>Should probably refer to instructors by their “object”, rather than by “last_name”.  That could be bad if we have some overlap!!</w:t>
+      </w:r>
+    </w:p>
+    <w:p>
+      <w:pPr>
+        <w:pStyle w:val="ListParagraph"/>
+        <w:numPr>
+          <w:ilvl w:val="0"/>
+          <w:numId w:val="1"/>
+        </w:numPr>
+        <w:rPr>
+          <w:rFonts w:ascii="Calibri" w:hAnsi="Calibri"/>
+          <w:sz w:val="24"/>
+          <w:szCs w:val="24"/>
+        </w:rPr>
+      </w:pPr>
+      <w:r>
+        <w:rPr>
+          <w:rFonts w:ascii="Calibri" w:hAnsi="Calibri"/>
+          <w:sz w:val="24"/>
+          <w:szCs w:val="24"/>
+        </w:rPr>
+        <w:t>Faculty Load Summary page:</w:t>
+      </w:r>
+    </w:p>
+    <w:p>
+      <w:pPr>
+        <w:pStyle w:val="ListParagraph"/>
+        <w:numPr>
+          <w:ilvl w:val="1"/>
+          <w:numId w:val="1"/>
+        </w:numPr>
+        <w:rPr>
+          <w:rFonts w:ascii="Calibri" w:hAnsi="Calibri"/>
+          <w:sz w:val="24"/>
+          <w:szCs w:val="24"/>
+        </w:rPr>
+      </w:pPr>
+      <w:r>
+        <w:rPr>
+          <w:rFonts w:ascii="Calibri" w:hAnsi="Calibri"/>
+          <w:sz w:val="24"/>
+          <w:szCs w:val="24"/>
+        </w:rPr>
+        <w:t>Under Meeting Times &gt; Update Class Schedule, make it possible to delete all entries and immediately go to New Class Schedule.</w:t>
+      </w:r>
+    </w:p>
+    <w:p>
+      <w:pPr>
+        <w:pStyle w:val="ListParagraph"/>
+        <w:numPr>
+          <w:ilvl w:val="1"/>
+          <w:numId w:val="1"/>
+        </w:numPr>
+        <w:rPr>
+          <w:rFonts w:ascii="Calibri" w:hAnsi="Calibri"/>
+          <w:sz w:val="24"/>
+          <w:szCs w:val="24"/>
+        </w:rPr>
+      </w:pPr>
+      <w:r>
+        <w:rPr>
+          <w:rFonts w:ascii="Calibri" w:hAnsi="Calibri"/>
+          <w:sz w:val="24"/>
+          <w:szCs w:val="24"/>
+        </w:rPr>
+        <w:t>Add # students as a column?</w:t>
+      </w:r>
+    </w:p>
+    <w:p>
+      <w:pPr>
+        <w:pStyle w:val="ListParagraph"/>
+        <w:numPr>
+          <w:ilvl w:val="0"/>
+          <w:numId w:val="1"/>
+        </w:numPr>
+        <w:rPr>
+          <w:rFonts w:ascii="Calibri" w:hAnsi="Calibri"/>
+          <w:sz w:val="24"/>
+          <w:szCs w:val="24"/>
+        </w:rPr>
+      </w:pPr>
+      <w:r>
+        <w:rPr>
+          <w:rFonts w:ascii="Calibri" w:hAnsi="Calibri"/>
+          <w:sz w:val="24"/>
+          <w:szCs w:val="24"/>
+        </w:rPr>
+        <w:t>Weekly Schedule page:</w:t>
+      </w:r>
+    </w:p>
+    <w:p>
+      <w:pPr>
+        <w:pStyle w:val="ListParagraph"/>
+        <w:numPr>
+          <w:ilvl w:val="1"/>
+          <w:numId w:val="1"/>
+        </w:numPr>
+        <w:rPr>
+          <w:rFonts w:ascii="Calibri" w:hAnsi="Calibri"/>
+          <w:sz w:val="24"/>
+          <w:szCs w:val="24"/>
+        </w:rPr>
+      </w:pPr>
+      <w:r>
+        <w:rPr>
+          <w:rFonts w:ascii="Calibri" w:hAnsi="Calibri"/>
+          <w:sz w:val="24"/>
+          <w:szCs w:val="24"/>
+        </w:rPr>
+        <w:t>Add function that checks for time block conflicts</w:t>
+      </w:r>
+      <w:r>
+        <w:rPr>
+          <w:rFonts w:ascii="Calibri" w:hAnsi="Calibri"/>
+          <w:sz w:val="24"/>
+          <w:szCs w:val="24"/>
+        </w:rPr>
+        <w:t xml:space="preserve"> in faculty schedules</w:t>
+      </w:r>
+    </w:p>
+    <w:p>
+      <w:pPr>
+        <w:pStyle w:val="ListParagraph"/>
+        <w:numPr>
+          <w:ilvl w:val="2"/>
+          <w:numId w:val="1"/>
+        </w:numPr>
+        <w:rPr>
+          <w:rFonts w:ascii="Calibri" w:hAnsi="Calibri"/>
+          <w:sz w:val="24"/>
+          <w:szCs w:val="24"/>
+        </w:rPr>
+      </w:pPr>
+      <w:r>
+        <w:rPr>
+          <w:rFonts w:ascii="Calibri" w:hAnsi="Calibri"/>
+          <w:sz w:val="24"/>
+          <w:szCs w:val="24"/>
+        </w:rPr>
+        <w:t>If there are conflicts, needs to send a warning to the schedule</w:t>
+      </w:r>
+    </w:p>
+    <w:p>
+      <w:pPr>
+        <w:pStyle w:val="ListParagraph"/>
+        <w:numPr>
+          <w:ilvl w:val="0"/>
+          <w:numId w:val="1"/>
+        </w:numPr>
+        <w:rPr>
+          <w:rFonts w:ascii="Calibri" w:hAnsi="Calibri"/>
+          <w:sz w:val="24"/>
+          <w:szCs w:val="24"/>
+        </w:rPr>
+      </w:pPr>
+      <w:r>
+        <w:rPr>
+          <w:rFonts w:ascii="Calibri" w:hAnsi="Calibri"/>
+          <w:sz w:val="24"/>
+          <w:szCs w:val="24"/>
+        </w:rPr>
+        <w:t>Room Schedule page:</w:t>
+      </w:r>
+    </w:p>
+    <w:p>
+      <w:pPr>
+        <w:pStyle w:val="ListParagraph"/>
+        <w:numPr>
+          <w:ilvl w:val="1"/>
+          <w:numId w:val="1"/>
+        </w:numPr>
+        <w:rPr>
+          <w:rFonts w:ascii="Calibri" w:hAnsi="Calibri"/>
+          <w:sz w:val="24"/>
+          <w:szCs w:val="24"/>
+        </w:rPr>
+      </w:pPr>
+      <w:r>
+        <w:rPr>
+          <w:rFonts w:ascii="Calibri" w:hAnsi="Calibri"/>
+          <w:sz w:val="24"/>
+          <w:szCs w:val="24"/>
+        </w:rPr>
+        <w:t>Add function that checks for time block conflicts</w:t>
+      </w:r>
+    </w:p>
+    <w:p>
+      <w:pPr>
+        <w:pStyle w:val="ListParagraph"/>
+        <w:numPr>
+          <w:ilvl w:val="2"/>
+          <w:numId w:val="1"/>
+        </w:numPr>
+        <w:rPr>
+          <w:rFonts w:ascii="Calibri" w:hAnsi="Calibri"/>
+          <w:sz w:val="24"/>
+          <w:szCs w:val="24"/>
+        </w:rPr>
+      </w:pPr>
+      <w:r>
+        <w:rPr>
+          <w:rFonts w:ascii="Calibri" w:hAnsi="Calibri"/>
+          <w:sz w:val="24"/>
+          <w:szCs w:val="24"/>
+        </w:rPr>
+        <w:t>If there are conflicts, needs to send a warning to the schedule</w:t>
+      </w:r>
+    </w:p>
+    <w:p>
+      <w:pPr>
+        <w:pStyle w:val="ListParagraph"/>
+        <w:numPr>
+          <w:ilvl w:val="0"/>
+          <w:numId w:val="1"/>
+        </w:numPr>
+        <w:rPr>
+          <w:rFonts w:ascii="Calibri" w:hAnsi="Calibri"/>
+          <w:sz w:val="24"/>
+          <w:szCs w:val="24"/>
+        </w:rPr>
+      </w:pPr>
+      <w:r>
+        <w:rPr>
+          <w:rFonts w:ascii="Calibri" w:hAnsi="Calibri"/>
+          <w:sz w:val="24"/>
+          <w:szCs w:val="24"/>
+        </w:rPr>
+        <w:t>Course Summary page:</w:t>
+      </w:r>
+    </w:p>
+    <w:p>
+      <w:pPr>
+        <w:pStyle w:val="ListParagraph"/>
+        <w:numPr>
+          <w:ilvl w:val="1"/>
+          <w:numId w:val="1"/>
+        </w:numPr>
+        <w:rPr>
+          <w:rFonts w:ascii="Calibri" w:hAnsi="Calibri"/>
+          <w:color w:val="FF0000"/>
+          <w:sz w:val="24"/>
+          <w:szCs w:val="24"/>
+        </w:rPr>
+      </w:pPr>
+      <w:r>
+        <w:rPr>
+          <w:rFonts w:ascii="Calibri" w:hAnsi="Calibri"/>
+          <w:color w:val="FF0000"/>
+          <w:sz w:val="24"/>
+          <w:szCs w:val="24"/>
+        </w:rPr>
+        <w:t>Add credit hours for courses in a new column</w:t>
+      </w:r>
+    </w:p>
+    <w:p>
+      <w:pPr>
+        <w:pStyle w:val="ListParagraph"/>
+        <w:numPr>
+          <w:ilvl w:val="1"/>
+          <w:numId w:val="1"/>
+        </w:numPr>
+        <w:rPr>
+          <w:rFonts w:ascii="Calibri" w:hAnsi="Calibri"/>
+          <w:color w:val="FF0000"/>
+          <w:sz w:val="24"/>
+          <w:szCs w:val="24"/>
+        </w:rPr>
+      </w:pPr>
+      <w:r>
+        <w:rPr>
+          <w:rFonts w:ascii="Calibri" w:hAnsi="Calibri"/>
+          <w:color w:val="FF0000"/>
+          <w:sz w:val="24"/>
+          <w:szCs w:val="24"/>
+        </w:rPr>
+        <w:t>Add the ability to</w:t>
+      </w:r>
+      <w:r>
+        <w:rPr>
+          <w:rFonts w:ascii="Calibri" w:hAnsi="Calibri"/>
+          <w:color w:val="FF0000"/>
+          <w:sz w:val="24"/>
+          <w:szCs w:val="24"/>
+        </w:rPr>
+        <w:t xml:space="preserve"> edit/</w:t>
+      </w:r>
+      <w:r>
+        <w:rPr>
+          <w:rFonts w:ascii="Calibri" w:hAnsi="Calibri"/>
+          <w:color w:val="FF0000"/>
+          <w:sz w:val="24"/>
+          <w:szCs w:val="24"/>
+        </w:rPr>
+        <w:t>delete courses</w:t>
+      </w:r>
+    </w:p>
+    <w:p>
+      <w:pPr>
+        <w:pStyle w:val="ListParagraph"/>
+        <w:numPr>
+          <w:ilvl w:val="1"/>
+          <w:numId w:val="1"/>
+        </w:numPr>
+        <w:rPr>
+          <w:rFonts w:ascii="Calibri" w:hAnsi="Calibri"/>
+          <w:color w:val="FF0000"/>
+          <w:sz w:val="24"/>
+          <w:szCs w:val="24"/>
+        </w:rPr>
+      </w:pPr>
+      <w:r>
+        <w:rPr>
+          <w:rFonts w:ascii="Calibri" w:hAnsi="Calibri"/>
+          <w:color w:val="FF0000"/>
+          <w:sz w:val="24"/>
+          <w:szCs w:val="24"/>
+        </w:rPr>
+        <w:t>When adding new sections (under Manage), show some info about the current sections, such as the professor or something…?  If there are several, it could be difficult to see which one is which.</w:t>
+      </w:r>
+    </w:p>
+    <w:p>
+      <w:pPr>
+        <w:pStyle w:val="ListParagraph"/>
+        <w:numPr>
+          <w:ilvl w:val="1"/>
+          <w:numId w:val="1"/>
+        </w:numPr>
+        <w:rPr>
+          <w:rFonts w:ascii="Calibri" w:hAnsi="Calibri"/>
+          <w:color w:val="FF0000"/>
+          <w:sz w:val="24"/>
+          <w:szCs w:val="24"/>
+        </w:rPr>
+      </w:pPr>
+      <w:r>
+        <w:rPr>
+          <w:rFonts w:ascii="Calibri" w:hAnsi="Calibri"/>
+          <w:color w:val="FF0000"/>
+          <w:sz w:val="24"/>
+          <w:szCs w:val="24"/>
+        </w:rPr>
+        <w:t>Under Manage Offerings, indicate # credit hours, to make load hour decision easier</w:t>
+      </w:r>
+    </w:p>
+    <w:p>
+      <w:pPr>
+        <w:pStyle w:val="ListParagraph"/>
+        <w:numPr>
+          <w:ilvl w:val="0"/>
+          <w:numId w:val="1"/>
+        </w:numPr>
+        <w:rPr>
+          <w:rFonts w:ascii="Calibri" w:hAnsi="Calibri"/>
+          <w:sz w:val="24"/>
+          <w:szCs w:val="24"/>
+        </w:rPr>
+      </w:pPr>
+      <w:r>
+        <w:rPr>
+          <w:rFonts w:ascii="Calibri" w:hAnsi="Calibri"/>
+          <w:sz w:val="24"/>
+          <w:szCs w:val="24"/>
+        </w:rPr>
+        <w:t>Profile:</w:t>
+      </w:r>
+    </w:p>
+    <w:p>
+      <w:pPr>
+        <w:pStyle w:val="ListParagraph"/>
+        <w:numPr>
+          <w:ilvl w:val="1"/>
+          <w:numId w:val="1"/>
+        </w:numPr>
+        <w:rPr>
+          <w:rFonts w:ascii="Calibri" w:hAnsi="Calibri"/>
+          <w:sz w:val="24"/>
+          <w:szCs w:val="24"/>
+        </w:rPr>
+      </w:pPr>
+      <w:r>
+        <w:rPr>
+          <w:rFonts w:ascii="Calibri" w:hAnsi="Calibri"/>
+          <w:sz w:val="24"/>
+          <w:szCs w:val="24"/>
+        </w:rPr>
+        <w:t>Make this editable by the user (to some extent)</w:t>
+      </w:r>
+    </w:p>
+    <w:p>
+      <w:pPr>
+        <w:pStyle w:val="ListParagraph"/>
+        <w:numPr>
+          <w:ilvl w:val="0"/>
+          <w:numId w:val="1"/>
+        </w:numPr>
+        <w:rPr>
+          <w:rFonts w:ascii="Calibri" w:hAnsi="Calibri"/>
+          <w:sz w:val="24"/>
+          <w:szCs w:val="24"/>
+        </w:rPr>
+      </w:pPr>
+      <w:r>
+        <w:rPr>
+          <w:rFonts w:ascii="Calibri" w:hAnsi="Calibri"/>
+          <w:sz w:val="24"/>
+          <w:szCs w:val="24"/>
+        </w:rPr>
         <w:t>Other</w:t>
       </w:r>
       <w:r>
@@ -566,61 +710,7 @@
           <w:sz w:val="24"/>
           <w:szCs w:val="24"/>
         </w:rPr>
-        <w:t xml:space="preserve">Maybe make professors m2m instead of </w:t>
-      </w:r>
-      <w:proofErr w:type="spellStart"/>
-      <w:r>
-        <w:rPr>
-          <w:rFonts w:ascii="Calibri" w:hAnsi="Calibri"/>
-          <w:sz w:val="24"/>
-          <w:szCs w:val="24"/>
-        </w:rPr>
-        <w:t>ForeignKey</w:t>
-      </w:r>
-      <w:proofErr w:type="spellEnd"/>
-      <w:r>
-        <w:rPr>
-          <w:rFonts w:ascii="Calibri" w:hAnsi="Calibri"/>
-          <w:sz w:val="24"/>
-          <w:szCs w:val="24"/>
-        </w:rPr>
-        <w:t xml:space="preserve">, so that </w:t>
-      </w:r>
-      <w:proofErr w:type="gramStart"/>
-      <w:r>
-        <w:rPr>
-          <w:rFonts w:ascii="Calibri" w:hAnsi="Calibri"/>
-          <w:sz w:val="24"/>
-          <w:szCs w:val="24"/>
-        </w:rPr>
-        <w:t>profs</w:t>
-      </w:r>
-      <w:proofErr w:type="gramEnd"/>
-      <w:r>
-        <w:rPr>
-          <w:rFonts w:ascii="Calibri" w:hAnsi="Calibri"/>
-          <w:sz w:val="24"/>
-          <w:szCs w:val="24"/>
-        </w:rPr>
-        <w:t xml:space="preserve"> can be part of more than one </w:t>
-      </w:r>
-      <w:proofErr w:type="spellStart"/>
-      <w:r>
-        <w:rPr>
-          <w:rFonts w:ascii="Calibri" w:hAnsi="Calibri"/>
-          <w:sz w:val="24"/>
-          <w:szCs w:val="24"/>
-        </w:rPr>
-        <w:t>dept</w:t>
-      </w:r>
-      <w:proofErr w:type="spellEnd"/>
-      <w:r>
-        <w:rPr>
-          <w:rFonts w:ascii="Calibri" w:hAnsi="Calibri"/>
-          <w:sz w:val="24"/>
-          <w:szCs w:val="24"/>
-        </w:rPr>
-        <w:t>?</w:t>
+        <w:t>Maybe make professors m2m instead of ForeignKey, so that profs can be part of more than one dept?</w:t>
       </w:r>
     </w:p>
     <w:p>
@@ -642,105 +732,16 @@
           <w:sz w:val="24"/>
           <w:szCs w:val="24"/>
         </w:rPr>
-        <w:t xml:space="preserve">What to do about courses like </w:t>
-      </w:r>
-      <w:proofErr w:type="gramStart"/>
-      <w:r>
-        <w:rPr>
-          <w:rFonts w:ascii="Calibri" w:hAnsi="Calibri"/>
-          <w:sz w:val="24"/>
-          <w:szCs w:val="24"/>
-        </w:rPr>
-        <w:t>IAS…,</w:t>
-      </w:r>
-      <w:proofErr w:type="gramEnd"/>
-      <w:r>
-        <w:rPr>
-          <w:rFonts w:ascii="Calibri" w:hAnsi="Calibri"/>
-          <w:sz w:val="24"/>
-          <w:szCs w:val="24"/>
-        </w:rPr>
-        <w:t xml:space="preserve"> which are not really </w:t>
-      </w:r>
-      <w:proofErr w:type="spellStart"/>
-      <w:r>
-        <w:rPr>
-          <w:rFonts w:ascii="Calibri" w:hAnsi="Calibri"/>
-          <w:sz w:val="24"/>
-          <w:szCs w:val="24"/>
-        </w:rPr>
-        <w:t>dept</w:t>
-      </w:r>
-      <w:proofErr w:type="spellEnd"/>
-      <w:r>
-        <w:rPr>
-          <w:rFonts w:ascii="Calibri" w:hAnsi="Calibri"/>
-          <w:sz w:val="24"/>
-          <w:szCs w:val="24"/>
-        </w:rPr>
-        <w:t xml:space="preserve"> courses?</w:t>
-      </w:r>
-      <w:r>
-        <w:rPr>
-          <w:rFonts w:ascii="Calibri" w:hAnsi="Calibri"/>
-          <w:sz w:val="24"/>
-          <w:szCs w:val="24"/>
-        </w:rPr>
-        <w:t xml:space="preserve">  Work-around: </w:t>
-      </w:r>
-      <w:proofErr w:type="spellStart"/>
-      <w:r>
-        <w:rPr>
-          <w:rFonts w:ascii="Calibri" w:hAnsi="Calibri"/>
-          <w:sz w:val="24"/>
-          <w:szCs w:val="24"/>
-        </w:rPr>
-        <w:t>IASm</w:t>
-      </w:r>
-      <w:proofErr w:type="spellEnd"/>
-      <w:r>
-        <w:rPr>
-          <w:rFonts w:ascii="Calibri" w:hAnsi="Calibri"/>
-          <w:sz w:val="24"/>
-          <w:szCs w:val="24"/>
-        </w:rPr>
-        <w:t xml:space="preserve"> for </w:t>
-      </w:r>
-      <w:proofErr w:type="gramStart"/>
-      <w:r>
-        <w:rPr>
-          <w:rFonts w:ascii="Calibri" w:hAnsi="Calibri"/>
-          <w:sz w:val="24"/>
-          <w:szCs w:val="24"/>
-        </w:rPr>
-        <w:t>IAS(</w:t>
-      </w:r>
-      <w:proofErr w:type="gramEnd"/>
-      <w:r>
-        <w:rPr>
-          <w:rFonts w:ascii="Calibri" w:hAnsi="Calibri"/>
-          <w:sz w:val="24"/>
-          <w:szCs w:val="24"/>
-        </w:rPr>
-        <w:t xml:space="preserve">math </w:t>
-      </w:r>
-      <w:proofErr w:type="spellStart"/>
-      <w:r>
-        <w:rPr>
-          <w:rFonts w:ascii="Calibri" w:hAnsi="Calibri"/>
-          <w:sz w:val="24"/>
-          <w:szCs w:val="24"/>
-        </w:rPr>
-        <w:t>dept</w:t>
-      </w:r>
-      <w:proofErr w:type="spellEnd"/>
-      <w:r>
-        <w:rPr>
-          <w:rFonts w:ascii="Calibri" w:hAnsi="Calibri"/>
-          <w:sz w:val="24"/>
-          <w:szCs w:val="24"/>
-        </w:rPr>
-        <w:t>), etc.</w:t>
+        <w:lastRenderedPageBreak/>
+        <w:t>What to do about courses like IAS…, which are not really dept courses?</w:t>
+      </w:r>
+      <w:r>
+        <w:rPr>
+          <w:rFonts w:ascii="Calibri" w:hAnsi="Calibri"/>
+          <w:sz w:val="24"/>
+          <w:szCs w:val="24"/>
+        </w:rPr>
+        <w:t xml:space="preserve">  Work-around: IASm for IAS(math dept), etc.</w:t>
       </w:r>
     </w:p>
     <w:p>
@@ -792,25 +793,7 @@
           <w:sz w:val="24"/>
           <w:szCs w:val="24"/>
         </w:rPr>
-        <w:t xml:space="preserve">Set things up so that only the chair (or certain </w:t>
-      </w:r>
-      <w:proofErr w:type="spellStart"/>
-      <w:r>
-        <w:rPr>
-          <w:rFonts w:ascii="Calibri" w:hAnsi="Calibri"/>
-          <w:sz w:val="24"/>
-          <w:szCs w:val="24"/>
-        </w:rPr>
-        <w:t>superusers</w:t>
-      </w:r>
-      <w:proofErr w:type="spellEnd"/>
-      <w:r>
-        <w:rPr>
-          <w:rFonts w:ascii="Calibri" w:hAnsi="Calibri"/>
-          <w:sz w:val="24"/>
-          <w:szCs w:val="24"/>
-        </w:rPr>
-        <w:t>) can edit information on the webpage – other faculty members have read-only access</w:t>
+        <w:t>Set things up so that only the chair (or certain superusers) can edit information on the webpage – other faculty members have read-only access</w:t>
       </w:r>
       <w:r>
         <w:rPr>
@@ -840,18 +823,8 @@
           <w:sz w:val="24"/>
           <w:szCs w:val="24"/>
         </w:rPr>
-        <w:t xml:space="preserve">Maybe each faculty member can only look at info for their own </w:t>
-      </w:r>
-      <w:proofErr w:type="spellStart"/>
-      <w:r>
-        <w:rPr>
-          <w:rFonts w:ascii="Calibri" w:hAnsi="Calibri"/>
-          <w:sz w:val="24"/>
-          <w:szCs w:val="24"/>
-        </w:rPr>
-        <w:t>dept</w:t>
-      </w:r>
-      <w:proofErr w:type="spellEnd"/>
+        <w:t>Maybe each faculty member can only look at info for their own dept</w:t>
+      </w:r>
     </w:p>
     <w:p>
       <w:pPr>
@@ -1063,61 +1036,7 @@
           <w:sz w:val="24"/>
           <w:szCs w:val="24"/>
         </w:rPr>
-        <w:t xml:space="preserve">4. </w:t>
-      </w:r>
-      <w:proofErr w:type="gramStart"/>
-      <w:r>
-        <w:rPr>
-          <w:rFonts w:ascii="Calibri" w:hAnsi="Calibri"/>
-          <w:sz w:val="24"/>
-          <w:szCs w:val="24"/>
-        </w:rPr>
-        <w:t>python</w:t>
-      </w:r>
-      <w:proofErr w:type="gramEnd"/>
-      <w:r>
-        <w:rPr>
-          <w:rFonts w:ascii="Calibri" w:hAnsi="Calibri"/>
-          <w:sz w:val="24"/>
-          <w:szCs w:val="24"/>
-        </w:rPr>
-        <w:t xml:space="preserve"> manage.py </w:t>
-      </w:r>
-      <w:proofErr w:type="spellStart"/>
-      <w:r>
-        <w:rPr>
-          <w:rFonts w:ascii="Calibri" w:hAnsi="Calibri"/>
-          <w:sz w:val="24"/>
-          <w:szCs w:val="24"/>
-        </w:rPr>
-        <w:t>schemamigration</w:t>
-      </w:r>
-      <w:proofErr w:type="spellEnd"/>
-      <w:r>
-        <w:rPr>
-          <w:rFonts w:ascii="Calibri" w:hAnsi="Calibri"/>
-          <w:sz w:val="24"/>
-          <w:szCs w:val="24"/>
-        </w:rPr>
-        <w:t xml:space="preserve"> --auto &lt;</w:t>
-      </w:r>
-      <w:proofErr w:type="spellStart"/>
-      <w:r>
-        <w:rPr>
-          <w:rFonts w:ascii="Calibri" w:hAnsi="Calibri"/>
-          <w:sz w:val="24"/>
-          <w:szCs w:val="24"/>
-        </w:rPr>
-        <w:t>appname</w:t>
-      </w:r>
-      <w:proofErr w:type="spellEnd"/>
-      <w:r>
-        <w:rPr>
-          <w:rFonts w:ascii="Calibri" w:hAnsi="Calibri"/>
-          <w:sz w:val="24"/>
-          <w:szCs w:val="24"/>
-        </w:rPr>
-        <w:t>&gt;</w:t>
+        <w:t>4. python manage.py schemamigration --auto &lt;appname&gt;</w:t>
       </w:r>
     </w:p>
     <w:p>
@@ -1151,210 +1070,84 @@
           <w:sz w:val="24"/>
           <w:szCs w:val="24"/>
         </w:rPr>
-        <w:t xml:space="preserve">6. </w:t>
-      </w:r>
-      <w:proofErr w:type="gramStart"/>
-      <w:r>
-        <w:rPr>
-          <w:rFonts w:ascii="Calibri" w:hAnsi="Calibri"/>
-          <w:sz w:val="24"/>
-          <w:szCs w:val="24"/>
-        </w:rPr>
-        <w:t>python</w:t>
-      </w:r>
-      <w:proofErr w:type="gramEnd"/>
-      <w:r>
-        <w:rPr>
-          <w:rFonts w:ascii="Calibri" w:hAnsi="Calibri"/>
-          <w:sz w:val="24"/>
-          <w:szCs w:val="24"/>
-        </w:rPr>
-        <w:t xml:space="preserve"> manage.py migrate &lt;</w:t>
-      </w:r>
-      <w:proofErr w:type="spellStart"/>
-      <w:r>
-        <w:rPr>
-          <w:rFonts w:ascii="Calibri" w:hAnsi="Calibri"/>
-          <w:sz w:val="24"/>
-          <w:szCs w:val="24"/>
-        </w:rPr>
-        <w:t>appname</w:t>
-      </w:r>
-      <w:proofErr w:type="spellEnd"/>
-      <w:r>
-        <w:rPr>
-          <w:rFonts w:ascii="Calibri" w:hAnsi="Calibri"/>
-          <w:sz w:val="24"/>
-          <w:szCs w:val="24"/>
-        </w:rPr>
-        <w:t>&gt;</w:t>
-      </w:r>
-    </w:p>
-    <w:p>
-      <w:pPr>
-        <w:rPr>
-          <w:rFonts w:ascii="Calibri" w:hAnsi="Calibri"/>
-          <w:sz w:val="24"/>
-          <w:szCs w:val="24"/>
-        </w:rPr>
-      </w:pPr>
-      <w:r>
-        <w:rPr>
-          <w:rFonts w:ascii="Calibri" w:hAnsi="Calibri"/>
-          <w:sz w:val="24"/>
-          <w:szCs w:val="24"/>
-        </w:rPr>
-        <w:t xml:space="preserve">7. The migration should have taken place and it will try to load the initial </w:t>
-      </w:r>
-      <w:proofErr w:type="gramStart"/>
-      <w:r>
-        <w:rPr>
-          <w:rFonts w:ascii="Calibri" w:hAnsi="Calibri"/>
-          <w:sz w:val="24"/>
-          <w:szCs w:val="24"/>
-        </w:rPr>
-        <w:t>data which</w:t>
-      </w:r>
-      <w:proofErr w:type="gramEnd"/>
-      <w:r>
-        <w:rPr>
-          <w:rFonts w:ascii="Calibri" w:hAnsi="Calibri"/>
-          <w:sz w:val="24"/>
-          <w:szCs w:val="24"/>
-        </w:rPr>
-        <w:t xml:space="preserve"> will fail because the schema has changed. </w:t>
-      </w:r>
-    </w:p>
-    <w:p>
-      <w:pPr>
-        <w:rPr>
-          <w:rFonts w:ascii="Calibri" w:hAnsi="Calibri"/>
-          <w:sz w:val="24"/>
-          <w:szCs w:val="24"/>
-        </w:rPr>
-      </w:pPr>
-      <w:r>
-        <w:rPr>
-          <w:rFonts w:ascii="Calibri" w:hAnsi="Calibri"/>
-          <w:sz w:val="24"/>
-          <w:szCs w:val="24"/>
-        </w:rPr>
-        <w:t xml:space="preserve">8. </w:t>
-      </w:r>
-      <w:proofErr w:type="gramStart"/>
-      <w:r>
-        <w:rPr>
-          <w:rFonts w:ascii="Calibri" w:hAnsi="Calibri"/>
-          <w:sz w:val="24"/>
-          <w:szCs w:val="24"/>
-        </w:rPr>
-        <w:t>run</w:t>
-      </w:r>
-      <w:proofErr w:type="gramEnd"/>
-      <w:r>
-        <w:rPr>
-          <w:rFonts w:ascii="Calibri" w:hAnsi="Calibri"/>
-          <w:sz w:val="24"/>
-          <w:szCs w:val="24"/>
-        </w:rPr>
-        <w:t xml:space="preserve"> the backup.sh script again to dump it. </w:t>
-      </w:r>
-    </w:p>
-    <w:p>
-      <w:pPr>
-        <w:rPr>
-          <w:rFonts w:ascii="Calibri" w:hAnsi="Calibri"/>
-          <w:sz w:val="24"/>
-          <w:szCs w:val="24"/>
-        </w:rPr>
-      </w:pPr>
-      <w:r>
-        <w:rPr>
-          <w:rFonts w:ascii="Calibri" w:hAnsi="Calibri"/>
-          <w:sz w:val="24"/>
-          <w:szCs w:val="24"/>
-        </w:rPr>
-        <w:t>9. Try to migrate again. (</w:t>
-      </w:r>
-      <w:proofErr w:type="gramStart"/>
-      <w:r>
-        <w:rPr>
-          <w:rFonts w:ascii="Calibri" w:hAnsi="Calibri"/>
-          <w:sz w:val="24"/>
-          <w:szCs w:val="24"/>
-        </w:rPr>
-        <w:t>when</w:t>
-      </w:r>
-      <w:proofErr w:type="gramEnd"/>
-      <w:r>
-        <w:rPr>
-          <w:rFonts w:ascii="Calibri" w:hAnsi="Calibri"/>
-          <w:sz w:val="24"/>
-          <w:szCs w:val="24"/>
-        </w:rPr>
-        <w:t xml:space="preserve"> using south, always used migrate instead of </w:t>
-      </w:r>
-      <w:proofErr w:type="spellStart"/>
-      <w:r>
-        <w:rPr>
-          <w:rFonts w:ascii="Calibri" w:hAnsi="Calibri"/>
-          <w:sz w:val="24"/>
-          <w:szCs w:val="24"/>
-        </w:rPr>
-        <w:t>syncdb</w:t>
-      </w:r>
-      <w:proofErr w:type="spellEnd"/>
-      <w:r>
-        <w:rPr>
-          <w:rFonts w:ascii="Calibri" w:hAnsi="Calibri"/>
-          <w:sz w:val="24"/>
-          <w:szCs w:val="24"/>
-        </w:rPr>
-        <w:t>)</w:t>
-      </w:r>
-    </w:p>
-    <w:p>
-      <w:pPr>
-        <w:rPr>
-          <w:rFonts w:ascii="Calibri" w:hAnsi="Calibri"/>
-          <w:sz w:val="24"/>
-          <w:szCs w:val="24"/>
-        </w:rPr>
-      </w:pPr>
-    </w:p>
-    <w:p>
-      <w:pPr>
-        <w:rPr>
-          <w:rFonts w:ascii="Calibri" w:hAnsi="Calibri"/>
-          <w:sz w:val="24"/>
-          <w:szCs w:val="24"/>
-        </w:rPr>
-      </w:pPr>
-      <w:r>
-        <w:rPr>
-          <w:rFonts w:ascii="Calibri" w:hAnsi="Calibri"/>
-          <w:sz w:val="24"/>
-          <w:szCs w:val="24"/>
-        </w:rPr>
-        <w:t xml:space="preserve">The above steps should also work for changing a foreign key to a many to many field. If you are not or </w:t>
-      </w:r>
-      <w:proofErr w:type="gramStart"/>
-      <w:r>
-        <w:rPr>
-          <w:rFonts w:ascii="Calibri" w:hAnsi="Calibri"/>
-          <w:sz w:val="24"/>
-          <w:szCs w:val="24"/>
-        </w:rPr>
-        <w:t>can not</w:t>
-      </w:r>
-      <w:proofErr w:type="gramEnd"/>
-      <w:r>
-        <w:rPr>
-          <w:rFonts w:ascii="Calibri" w:hAnsi="Calibri"/>
-          <w:sz w:val="24"/>
-          <w:szCs w:val="24"/>
-        </w:rPr>
-        <w:t xml:space="preserve"> use south then I have no idea what you would do. </w:t>
+        <w:t>6. python manage.py migrate &lt;appname&gt;</w:t>
+      </w:r>
+    </w:p>
+    <w:p>
+      <w:pPr>
+        <w:rPr>
+          <w:rFonts w:ascii="Calibri" w:hAnsi="Calibri"/>
+          <w:sz w:val="24"/>
+          <w:szCs w:val="24"/>
+        </w:rPr>
+      </w:pPr>
+      <w:r>
+        <w:rPr>
+          <w:rFonts w:ascii="Calibri" w:hAnsi="Calibri"/>
+          <w:sz w:val="24"/>
+          <w:szCs w:val="24"/>
+        </w:rPr>
+        <w:t xml:space="preserve">7. The migration should have taken place and it will try to load the initial data which will fail because the schema has changed. </w:t>
+      </w:r>
+    </w:p>
+    <w:p>
+      <w:pPr>
+        <w:rPr>
+          <w:rFonts w:ascii="Calibri" w:hAnsi="Calibri"/>
+          <w:sz w:val="24"/>
+          <w:szCs w:val="24"/>
+        </w:rPr>
+      </w:pPr>
+      <w:r>
+        <w:rPr>
+          <w:rFonts w:ascii="Calibri" w:hAnsi="Calibri"/>
+          <w:sz w:val="24"/>
+          <w:szCs w:val="24"/>
+        </w:rPr>
+        <w:t xml:space="preserve">8. run the backup.sh script again to dump it. </w:t>
+      </w:r>
+    </w:p>
+    <w:p>
+      <w:pPr>
+        <w:rPr>
+          <w:rFonts w:ascii="Calibri" w:hAnsi="Calibri"/>
+          <w:sz w:val="24"/>
+          <w:szCs w:val="24"/>
+        </w:rPr>
+      </w:pPr>
+      <w:r>
+        <w:rPr>
+          <w:rFonts w:ascii="Calibri" w:hAnsi="Calibri"/>
+          <w:sz w:val="24"/>
+          <w:szCs w:val="24"/>
+        </w:rPr>
+        <w:t>9. Try to migrate again. (when using south, always used migrate instead of syncdb)</w:t>
+      </w:r>
+    </w:p>
+    <w:p>
+      <w:pPr>
+        <w:rPr>
+          <w:rFonts w:ascii="Calibri" w:hAnsi="Calibri"/>
+          <w:sz w:val="24"/>
+          <w:szCs w:val="24"/>
+        </w:rPr>
+      </w:pPr>
+    </w:p>
+    <w:p>
+      <w:pPr>
+        <w:rPr>
+          <w:rFonts w:ascii="Calibri" w:hAnsi="Calibri"/>
+          <w:sz w:val="24"/>
+          <w:szCs w:val="24"/>
+        </w:rPr>
+      </w:pPr>
+      <w:r>
+        <w:rPr>
+          <w:rFonts w:ascii="Calibri" w:hAnsi="Calibri"/>
+          <w:sz w:val="24"/>
+          <w:szCs w:val="24"/>
+        </w:rPr>
+        <w:t xml:space="preserve">The above steps should also work for changing a foreign key to a many to many field. If you are not or can not use south then I have no idea what you would do. </w:t>
       </w:r>
     </w:p>
     <w:p>

</xml_diff>

<commit_message>
some attempts to limit professors in drop-down menus
</commit_message>
<xml_diff>
--- a/doc/To_Do_on_Chair_Project.docx
+++ b/doc/To_Do_on_Chair_Project.docx
@@ -47,8 +47,10 @@
           <w:rFonts w:ascii="Times" w:hAnsi="Times"/>
           <w:lang w:eastAsia="en-US"/>
         </w:rPr>
-        <w:t>Ken – as you schedule courses for spring, I would like to NOT teach at 8 AM on MWF.  It’s not that I mind the time, but I am having to take Vicki’s kids to TKA a couple of times a week.  It’s hard to get them to TKA and then make an 8 AM class.  If we can make it work, maybe we could have it on Tues / Thurs  for a 75 minute period.</w:t>
-      </w:r>
+        <w:t>On the Schedule drop-down, add an option for “Course” (or maybe “Course Offering”).</w:t>
+      </w:r>
+      <w:bookmarkStart w:id="0" w:name="_GoBack"/>
+      <w:bookmarkEnd w:id="0"/>
     </w:p>
     <w:p>
       <w:pPr>
@@ -68,7 +70,7 @@
           <w:rFonts w:ascii="Times" w:hAnsi="Times"/>
           <w:lang w:eastAsia="en-US"/>
         </w:rPr>
-        <w:t> </w:t>
+        <w:t>Ken – as you schedule courses for spring, I would like to NOT teach at 8 AM on MWF.  It’s not that I mind the time, but I am having to take Vicki’s kids to TKA a couple of times a week.  It’s hard to get them to TKA and then make an 8 AM class.  If we can make it work, maybe we could have it on Tues / Thurs  for a 75 minute period.</w:t>
       </w:r>
     </w:p>
     <w:p>
@@ -89,7 +91,7 @@
           <w:rFonts w:ascii="Times" w:hAnsi="Times"/>
           <w:lang w:eastAsia="en-US"/>
         </w:rPr>
-        <w:t>I would still like to have the Tuesday 8 AM U Phys lab section for starting the week off, and whoever else is teaching the labs should have that time free so they can sit in on my lab.</w:t>
+        <w:t> </w:t>
       </w:r>
     </w:p>
     <w:p>
@@ -110,7 +112,7 @@
           <w:rFonts w:ascii="Times" w:hAnsi="Times"/>
           <w:lang w:eastAsia="en-US"/>
         </w:rPr>
-        <w:t> </w:t>
+        <w:t>I would still like to have the Tuesday 8 AM U Phys lab section for starting the week off, and whoever else is teaching the labs should have that time free so they can sit in on my lab.</w:t>
       </w:r>
     </w:p>
     <w:p>
@@ -131,7 +133,7 @@
           <w:rFonts w:ascii="Times" w:hAnsi="Times"/>
           <w:lang w:eastAsia="en-US"/>
         </w:rPr>
-        <w:t>And do we know yet who is doing U Phys labs this spring?  Dennis or Scott?</w:t>
+        <w:t> </w:t>
       </w:r>
     </w:p>
     <w:p>
@@ -152,6 +154,27 @@
           <w:rFonts w:ascii="Times" w:hAnsi="Times"/>
           <w:lang w:eastAsia="en-US"/>
         </w:rPr>
+        <w:t>And do we know yet who is doing U Phys labs this spring?  Dennis or Scott?</w:t>
+      </w:r>
+    </w:p>
+    <w:p>
+      <w:pPr>
+        <w:pStyle w:val="ListParagraph"/>
+        <w:numPr>
+          <w:ilvl w:val="0"/>
+          <w:numId w:val="1"/>
+        </w:numPr>
+        <w:spacing w:before="100" w:beforeAutospacing="1" w:after="100" w:afterAutospacing="1"/>
+        <w:rPr>
+          <w:rFonts w:ascii="Times" w:hAnsi="Times"/>
+          <w:lang w:eastAsia="en-US"/>
+        </w:rPr>
+      </w:pPr>
+      <w:r>
+        <w:rPr>
+          <w:rFonts w:ascii="Times" w:hAnsi="Times"/>
+          <w:lang w:eastAsia="en-US"/>
+        </w:rPr>
         <w:t> </w:t>
       </w:r>
     </w:p>
@@ -176,8 +199,6 @@
         </w:rPr>
         <w:t>To copy forward:  Tom says that there is a Django library that allows for a “deep copy”, which can apparently make a copy of a group of objects at the object level, and then you could go in a just change some of their parameters (such as their academic year, say).</w:t>
       </w:r>
-      <w:bookmarkStart w:id="0" w:name="_GoBack"/>
-      <w:bookmarkEnd w:id="0"/>
     </w:p>
     <w:p>
       <w:pPr>

</xml_diff>

<commit_message>
added ability to edit admin type loads
</commit_message>
<xml_diff>
--- a/doc/To_Do_on_Chair_Project.docx
+++ b/doc/To_Do_on_Chair_Project.docx
@@ -47,245 +47,860 @@
           <w:rFonts w:ascii="Times" w:hAnsi="Times"/>
           <w:lang w:eastAsia="en-US"/>
         </w:rPr>
+        <w:t xml:space="preserve">Put in safety feature to stop one chair from editing another </w:t>
+      </w:r>
+      <w:proofErr w:type="spellStart"/>
+      <w:r>
+        <w:rPr>
+          <w:rFonts w:ascii="Times" w:hAnsi="Times"/>
+          <w:lang w:eastAsia="en-US"/>
+        </w:rPr>
+        <w:t>dept’s</w:t>
+      </w:r>
+      <w:proofErr w:type="spellEnd"/>
+      <w:r>
+        <w:rPr>
+          <w:rFonts w:ascii="Times" w:hAnsi="Times"/>
+          <w:lang w:eastAsia="en-US"/>
+        </w:rPr>
+        <w:t xml:space="preserve"> stuff!!!</w:t>
+      </w:r>
+    </w:p>
+    <w:p>
+      <w:pPr>
+        <w:pStyle w:val="ListParagraph"/>
+        <w:numPr>
+          <w:ilvl w:val="0"/>
+          <w:numId w:val="1"/>
+        </w:numPr>
+        <w:spacing w:before="100" w:beforeAutospacing="1" w:after="100" w:afterAutospacing="1"/>
+        <w:rPr>
+          <w:rFonts w:ascii="Times" w:hAnsi="Times"/>
+          <w:lang w:eastAsia="en-US"/>
+        </w:rPr>
+      </w:pPr>
+      <w:r>
+        <w:rPr>
+          <w:rFonts w:ascii="Times" w:hAnsi="Times"/>
+          <w:lang w:eastAsia="en-US"/>
+        </w:rPr>
         <w:t>On the Schedule drop-down, add an option for “Course” (or maybe “Course Offering”).</w:t>
       </w:r>
+    </w:p>
+    <w:p>
+      <w:pPr>
+        <w:pStyle w:val="ListParagraph"/>
+        <w:numPr>
+          <w:ilvl w:val="0"/>
+          <w:numId w:val="1"/>
+        </w:numPr>
+        <w:spacing w:before="100" w:beforeAutospacing="1" w:after="100" w:afterAutospacing="1"/>
+        <w:rPr>
+          <w:rFonts w:ascii="Times" w:hAnsi="Times"/>
+          <w:lang w:eastAsia="en-US"/>
+        </w:rPr>
+      </w:pPr>
+      <w:r>
+        <w:rPr>
+          <w:rFonts w:ascii="Times" w:hAnsi="Times"/>
+          <w:lang w:eastAsia="en-US"/>
+        </w:rPr>
+        <w:t xml:space="preserve">Ken – as you schedule courses for spring, I would like to NOT teach at 8 AM on MWF.  It’s not that I mind the time, but I </w:t>
+      </w:r>
+      <w:proofErr w:type="gramStart"/>
+      <w:r>
+        <w:rPr>
+          <w:rFonts w:ascii="Times" w:hAnsi="Times"/>
+          <w:lang w:eastAsia="en-US"/>
+        </w:rPr>
+        <w:t>am having</w:t>
+      </w:r>
+      <w:proofErr w:type="gramEnd"/>
+      <w:r>
+        <w:rPr>
+          <w:rFonts w:ascii="Times" w:hAnsi="Times"/>
+          <w:lang w:eastAsia="en-US"/>
+        </w:rPr>
+        <w:t xml:space="preserve"> to take Vicki’s kids to TKA a couple of times a week.  It’s hard to get them to TKA and then make an 8 AM class.  If we can make it work, maybe we could have it on Tues / </w:t>
+      </w:r>
+      <w:proofErr w:type="gramStart"/>
+      <w:r>
+        <w:rPr>
+          <w:rFonts w:ascii="Times" w:hAnsi="Times"/>
+          <w:lang w:eastAsia="en-US"/>
+        </w:rPr>
+        <w:t>Thurs  for</w:t>
+      </w:r>
+      <w:proofErr w:type="gramEnd"/>
+      <w:r>
+        <w:rPr>
+          <w:rFonts w:ascii="Times" w:hAnsi="Times"/>
+          <w:lang w:eastAsia="en-US"/>
+        </w:rPr>
+        <w:t xml:space="preserve"> a 75 minute period.</w:t>
+      </w:r>
+    </w:p>
+    <w:p>
+      <w:pPr>
+        <w:pStyle w:val="ListParagraph"/>
+        <w:numPr>
+          <w:ilvl w:val="0"/>
+          <w:numId w:val="1"/>
+        </w:numPr>
+        <w:spacing w:before="100" w:beforeAutospacing="1" w:after="100" w:afterAutospacing="1"/>
+        <w:rPr>
+          <w:rFonts w:ascii="Times" w:hAnsi="Times"/>
+          <w:lang w:eastAsia="en-US"/>
+        </w:rPr>
+      </w:pPr>
+      <w:r>
+        <w:rPr>
+          <w:rFonts w:ascii="Times" w:hAnsi="Times"/>
+          <w:lang w:eastAsia="en-US"/>
+        </w:rPr>
+        <w:t> </w:t>
+      </w:r>
+    </w:p>
+    <w:p>
+      <w:pPr>
+        <w:pStyle w:val="ListParagraph"/>
+        <w:numPr>
+          <w:ilvl w:val="0"/>
+          <w:numId w:val="1"/>
+        </w:numPr>
+        <w:spacing w:before="100" w:beforeAutospacing="1" w:after="100" w:afterAutospacing="1"/>
+        <w:rPr>
+          <w:rFonts w:ascii="Times" w:hAnsi="Times"/>
+          <w:lang w:eastAsia="en-US"/>
+        </w:rPr>
+      </w:pPr>
+      <w:r>
+        <w:rPr>
+          <w:rFonts w:ascii="Times" w:hAnsi="Times"/>
+          <w:lang w:eastAsia="en-US"/>
+        </w:rPr>
+        <w:t xml:space="preserve">I would still like to have the Tuesday 8 AM U </w:t>
+      </w:r>
+      <w:proofErr w:type="spellStart"/>
+      <w:r>
+        <w:rPr>
+          <w:rFonts w:ascii="Times" w:hAnsi="Times"/>
+          <w:lang w:eastAsia="en-US"/>
+        </w:rPr>
+        <w:t>Phys</w:t>
+      </w:r>
+      <w:proofErr w:type="spellEnd"/>
+      <w:r>
+        <w:rPr>
+          <w:rFonts w:ascii="Times" w:hAnsi="Times"/>
+          <w:lang w:eastAsia="en-US"/>
+        </w:rPr>
+        <w:t xml:space="preserve"> lab section for starting the week off, and whoever else is teaching the labs should have that time free so they can sit in on my lab.</w:t>
+      </w:r>
+    </w:p>
+    <w:p>
+      <w:pPr>
+        <w:pStyle w:val="ListParagraph"/>
+        <w:numPr>
+          <w:ilvl w:val="0"/>
+          <w:numId w:val="1"/>
+        </w:numPr>
+        <w:spacing w:before="100" w:beforeAutospacing="1" w:after="100" w:afterAutospacing="1"/>
+        <w:rPr>
+          <w:rFonts w:ascii="Times" w:hAnsi="Times"/>
+          <w:lang w:eastAsia="en-US"/>
+        </w:rPr>
+      </w:pPr>
+      <w:r>
+        <w:rPr>
+          <w:rFonts w:ascii="Times" w:hAnsi="Times"/>
+          <w:lang w:eastAsia="en-US"/>
+        </w:rPr>
+        <w:t> </w:t>
+      </w:r>
+    </w:p>
+    <w:p>
+      <w:pPr>
+        <w:pStyle w:val="ListParagraph"/>
+        <w:numPr>
+          <w:ilvl w:val="0"/>
+          <w:numId w:val="1"/>
+        </w:numPr>
+        <w:spacing w:before="100" w:beforeAutospacing="1" w:after="100" w:afterAutospacing="1"/>
+        <w:rPr>
+          <w:rFonts w:ascii="Times" w:hAnsi="Times"/>
+          <w:lang w:eastAsia="en-US"/>
+        </w:rPr>
+      </w:pPr>
+      <w:r>
+        <w:rPr>
+          <w:rFonts w:ascii="Times" w:hAnsi="Times"/>
+          <w:lang w:eastAsia="en-US"/>
+        </w:rPr>
+        <w:t xml:space="preserve">And do we know yet who is doing U </w:t>
+      </w:r>
+      <w:proofErr w:type="spellStart"/>
+      <w:r>
+        <w:rPr>
+          <w:rFonts w:ascii="Times" w:hAnsi="Times"/>
+          <w:lang w:eastAsia="en-US"/>
+        </w:rPr>
+        <w:t>Phys</w:t>
+      </w:r>
+      <w:proofErr w:type="spellEnd"/>
+      <w:r>
+        <w:rPr>
+          <w:rFonts w:ascii="Times" w:hAnsi="Times"/>
+          <w:lang w:eastAsia="en-US"/>
+        </w:rPr>
+        <w:t xml:space="preserve"> labs this spring?  Dennis or Scott?</w:t>
+      </w:r>
+    </w:p>
+    <w:p>
+      <w:pPr>
+        <w:pStyle w:val="ListParagraph"/>
+        <w:numPr>
+          <w:ilvl w:val="0"/>
+          <w:numId w:val="1"/>
+        </w:numPr>
+        <w:spacing w:before="100" w:beforeAutospacing="1" w:after="100" w:afterAutospacing="1"/>
+        <w:rPr>
+          <w:rFonts w:ascii="Times" w:hAnsi="Times"/>
+          <w:lang w:eastAsia="en-US"/>
+        </w:rPr>
+      </w:pPr>
+      <w:r>
+        <w:rPr>
+          <w:rFonts w:ascii="Times" w:hAnsi="Times"/>
+          <w:lang w:eastAsia="en-US"/>
+        </w:rPr>
+        <w:t> </w:t>
+      </w:r>
+    </w:p>
+    <w:p>
+      <w:pPr>
+        <w:pStyle w:val="ListParagraph"/>
+        <w:numPr>
+          <w:ilvl w:val="0"/>
+          <w:numId w:val="1"/>
+        </w:numPr>
+        <w:rPr>
+          <w:rFonts w:ascii="Calibri" w:hAnsi="Calibri"/>
+          <w:sz w:val="24"/>
+          <w:szCs w:val="24"/>
+        </w:rPr>
+      </w:pPr>
+      <w:r>
+        <w:rPr>
+          <w:rFonts w:ascii="Calibri" w:hAnsi="Calibri"/>
+          <w:sz w:val="24"/>
+          <w:szCs w:val="24"/>
+        </w:rPr>
+        <w:t xml:space="preserve">To copy forward:  Tom says that there is a </w:t>
+      </w:r>
+      <w:proofErr w:type="spellStart"/>
+      <w:r>
+        <w:rPr>
+          <w:rFonts w:ascii="Calibri" w:hAnsi="Calibri"/>
+          <w:sz w:val="24"/>
+          <w:szCs w:val="24"/>
+        </w:rPr>
+        <w:t>Django</w:t>
+      </w:r>
+      <w:proofErr w:type="spellEnd"/>
+      <w:r>
+        <w:rPr>
+          <w:rFonts w:ascii="Calibri" w:hAnsi="Calibri"/>
+          <w:sz w:val="24"/>
+          <w:szCs w:val="24"/>
+        </w:rPr>
+        <w:t xml:space="preserve"> library that allows for a “deep copy”, which can apparently make a copy of a group of objects at the object level, and then you could go in a just change some of their parameters (such as their academic year, say).</w:t>
+      </w:r>
+    </w:p>
+    <w:p>
+      <w:pPr>
+        <w:pStyle w:val="ListParagraph"/>
+        <w:numPr>
+          <w:ilvl w:val="0"/>
+          <w:numId w:val="1"/>
+        </w:numPr>
+        <w:rPr>
+          <w:rFonts w:ascii="Calibri" w:hAnsi="Calibri"/>
+          <w:sz w:val="24"/>
+          <w:szCs w:val="24"/>
+        </w:rPr>
+      </w:pPr>
+      <w:r>
+        <w:rPr>
+          <w:rFonts w:ascii="Calibri" w:hAnsi="Calibri"/>
+          <w:sz w:val="24"/>
+          <w:szCs w:val="24"/>
+        </w:rPr>
+        <w:t xml:space="preserve">Add permissions – should do this by defining a custom template </w:t>
+      </w:r>
+      <w:proofErr w:type="gramStart"/>
+      <w:r>
+        <w:rPr>
+          <w:rFonts w:ascii="Calibri" w:hAnsi="Calibri"/>
+          <w:sz w:val="24"/>
+          <w:szCs w:val="24"/>
+        </w:rPr>
+        <w:t>tag(</w:t>
+      </w:r>
+      <w:proofErr w:type="gramEnd"/>
+      <w:r>
+        <w:rPr>
+          <w:rFonts w:ascii="Calibri" w:hAnsi="Calibri"/>
+          <w:sz w:val="24"/>
+          <w:szCs w:val="24"/>
+        </w:rPr>
+        <w:t>!)</w:t>
+      </w:r>
+    </w:p>
+    <w:p>
+      <w:pPr>
+        <w:pStyle w:val="ListParagraph"/>
+        <w:numPr>
+          <w:ilvl w:val="0"/>
+          <w:numId w:val="1"/>
+        </w:numPr>
+        <w:rPr>
+          <w:rFonts w:ascii="Calibri" w:hAnsi="Calibri"/>
+          <w:sz w:val="24"/>
+          <w:szCs w:val="24"/>
+        </w:rPr>
+      </w:pPr>
+      <w:r>
+        <w:rPr>
+          <w:rFonts w:ascii="Calibri" w:hAnsi="Calibri"/>
+          <w:sz w:val="24"/>
+          <w:szCs w:val="24"/>
+        </w:rPr>
+        <w:t>Add capacities to rooms.</w:t>
+      </w:r>
+    </w:p>
+    <w:p>
+      <w:pPr>
+        <w:pStyle w:val="ListParagraph"/>
+        <w:numPr>
+          <w:ilvl w:val="0"/>
+          <w:numId w:val="1"/>
+        </w:numPr>
+        <w:rPr>
+          <w:rFonts w:ascii="Calibri" w:hAnsi="Calibri"/>
+          <w:sz w:val="24"/>
+          <w:szCs w:val="24"/>
+        </w:rPr>
+      </w:pPr>
+      <w:r>
+        <w:rPr>
+          <w:rFonts w:ascii="Calibri" w:hAnsi="Calibri"/>
+          <w:sz w:val="24"/>
+          <w:szCs w:val="24"/>
+        </w:rPr>
+        <w:t>Should probably refer to instructors by their “object”, rather than by “</w:t>
+      </w:r>
+      <w:proofErr w:type="spellStart"/>
+      <w:r>
+        <w:rPr>
+          <w:rFonts w:ascii="Calibri" w:hAnsi="Calibri"/>
+          <w:sz w:val="24"/>
+          <w:szCs w:val="24"/>
+        </w:rPr>
+        <w:t>last_name</w:t>
+      </w:r>
+      <w:proofErr w:type="spellEnd"/>
+      <w:r>
+        <w:rPr>
+          <w:rFonts w:ascii="Calibri" w:hAnsi="Calibri"/>
+          <w:sz w:val="24"/>
+          <w:szCs w:val="24"/>
+        </w:rPr>
+        <w:t>”.  That could be bad if we have some overlap!!</w:t>
+      </w:r>
+    </w:p>
+    <w:p>
+      <w:pPr>
+        <w:pStyle w:val="ListParagraph"/>
+        <w:numPr>
+          <w:ilvl w:val="0"/>
+          <w:numId w:val="1"/>
+        </w:numPr>
+        <w:rPr>
+          <w:rFonts w:ascii="Calibri" w:hAnsi="Calibri"/>
+          <w:sz w:val="24"/>
+          <w:szCs w:val="24"/>
+        </w:rPr>
+      </w:pPr>
+      <w:r>
+        <w:rPr>
+          <w:rFonts w:ascii="Calibri" w:hAnsi="Calibri"/>
+          <w:sz w:val="24"/>
+          <w:szCs w:val="24"/>
+        </w:rPr>
+        <w:t>Faculty Load Summary page:</w:t>
+      </w:r>
+    </w:p>
+    <w:p>
+      <w:pPr>
+        <w:pStyle w:val="ListParagraph"/>
+        <w:numPr>
+          <w:ilvl w:val="1"/>
+          <w:numId w:val="1"/>
+        </w:numPr>
+        <w:rPr>
+          <w:rFonts w:ascii="Calibri" w:hAnsi="Calibri"/>
+          <w:sz w:val="24"/>
+          <w:szCs w:val="24"/>
+        </w:rPr>
+      </w:pPr>
+      <w:r>
+        <w:rPr>
+          <w:rFonts w:ascii="Calibri" w:hAnsi="Calibri"/>
+          <w:sz w:val="24"/>
+          <w:szCs w:val="24"/>
+        </w:rPr>
+        <w:t>Under Meeting Times &gt; Update Class Schedule, make it possible to delete all entries and immediately go to New Class Schedule.</w:t>
+      </w:r>
+    </w:p>
+    <w:p>
+      <w:pPr>
+        <w:pStyle w:val="ListParagraph"/>
+        <w:numPr>
+          <w:ilvl w:val="1"/>
+          <w:numId w:val="1"/>
+        </w:numPr>
+        <w:rPr>
+          <w:rFonts w:ascii="Calibri" w:hAnsi="Calibri"/>
+          <w:sz w:val="24"/>
+          <w:szCs w:val="24"/>
+        </w:rPr>
+      </w:pPr>
+      <w:r>
+        <w:rPr>
+          <w:rFonts w:ascii="Calibri" w:hAnsi="Calibri"/>
+          <w:sz w:val="24"/>
+          <w:szCs w:val="24"/>
+        </w:rPr>
+        <w:t>Add # students as a column?</w:t>
+      </w:r>
+    </w:p>
+    <w:p>
+      <w:pPr>
+        <w:pStyle w:val="ListParagraph"/>
+        <w:numPr>
+          <w:ilvl w:val="0"/>
+          <w:numId w:val="1"/>
+        </w:numPr>
+        <w:rPr>
+          <w:rFonts w:ascii="Calibri" w:hAnsi="Calibri"/>
+          <w:sz w:val="24"/>
+          <w:szCs w:val="24"/>
+        </w:rPr>
+      </w:pPr>
+      <w:r>
+        <w:rPr>
+          <w:rFonts w:ascii="Calibri" w:hAnsi="Calibri"/>
+          <w:sz w:val="24"/>
+          <w:szCs w:val="24"/>
+        </w:rPr>
+        <w:t>Weekly Schedule page:</w:t>
+      </w:r>
+    </w:p>
+    <w:p>
+      <w:pPr>
+        <w:pStyle w:val="ListParagraph"/>
+        <w:numPr>
+          <w:ilvl w:val="1"/>
+          <w:numId w:val="1"/>
+        </w:numPr>
+        <w:rPr>
+          <w:rFonts w:ascii="Calibri" w:hAnsi="Calibri"/>
+          <w:sz w:val="24"/>
+          <w:szCs w:val="24"/>
+        </w:rPr>
+      </w:pPr>
+      <w:r>
+        <w:rPr>
+          <w:rFonts w:ascii="Calibri" w:hAnsi="Calibri"/>
+          <w:sz w:val="24"/>
+          <w:szCs w:val="24"/>
+        </w:rPr>
+        <w:t>Add function that checks for time block conflicts</w:t>
+      </w:r>
+      <w:r>
+        <w:rPr>
+          <w:rFonts w:ascii="Calibri" w:hAnsi="Calibri"/>
+          <w:sz w:val="24"/>
+          <w:szCs w:val="24"/>
+        </w:rPr>
+        <w:t xml:space="preserve"> in faculty schedules</w:t>
+      </w:r>
+    </w:p>
+    <w:p>
+      <w:pPr>
+        <w:pStyle w:val="ListParagraph"/>
+        <w:numPr>
+          <w:ilvl w:val="2"/>
+          <w:numId w:val="1"/>
+        </w:numPr>
+        <w:rPr>
+          <w:rFonts w:ascii="Calibri" w:hAnsi="Calibri"/>
+          <w:sz w:val="24"/>
+          <w:szCs w:val="24"/>
+        </w:rPr>
+      </w:pPr>
+      <w:r>
+        <w:rPr>
+          <w:rFonts w:ascii="Calibri" w:hAnsi="Calibri"/>
+          <w:sz w:val="24"/>
+          <w:szCs w:val="24"/>
+        </w:rPr>
+        <w:t>If there are conflicts, needs to send a warning to the schedule</w:t>
+      </w:r>
+    </w:p>
+    <w:p>
+      <w:pPr>
+        <w:pStyle w:val="ListParagraph"/>
+        <w:numPr>
+          <w:ilvl w:val="0"/>
+          <w:numId w:val="1"/>
+        </w:numPr>
+        <w:rPr>
+          <w:rFonts w:ascii="Calibri" w:hAnsi="Calibri"/>
+          <w:sz w:val="24"/>
+          <w:szCs w:val="24"/>
+        </w:rPr>
+      </w:pPr>
+      <w:r>
+        <w:rPr>
+          <w:rFonts w:ascii="Calibri" w:hAnsi="Calibri"/>
+          <w:sz w:val="24"/>
+          <w:szCs w:val="24"/>
+        </w:rPr>
+        <w:t>Room Schedule page:</w:t>
+      </w:r>
+    </w:p>
+    <w:p>
+      <w:pPr>
+        <w:pStyle w:val="ListParagraph"/>
+        <w:numPr>
+          <w:ilvl w:val="1"/>
+          <w:numId w:val="1"/>
+        </w:numPr>
+        <w:rPr>
+          <w:rFonts w:ascii="Calibri" w:hAnsi="Calibri"/>
+          <w:sz w:val="24"/>
+          <w:szCs w:val="24"/>
+        </w:rPr>
+      </w:pPr>
+      <w:r>
+        <w:rPr>
+          <w:rFonts w:ascii="Calibri" w:hAnsi="Calibri"/>
+          <w:sz w:val="24"/>
+          <w:szCs w:val="24"/>
+        </w:rPr>
+        <w:t>Add function that checks for time block conflicts</w:t>
+      </w:r>
+    </w:p>
+    <w:p>
+      <w:pPr>
+        <w:pStyle w:val="ListParagraph"/>
+        <w:numPr>
+          <w:ilvl w:val="2"/>
+          <w:numId w:val="1"/>
+        </w:numPr>
+        <w:rPr>
+          <w:rFonts w:ascii="Calibri" w:hAnsi="Calibri"/>
+          <w:sz w:val="24"/>
+          <w:szCs w:val="24"/>
+        </w:rPr>
+      </w:pPr>
+      <w:r>
+        <w:rPr>
+          <w:rFonts w:ascii="Calibri" w:hAnsi="Calibri"/>
+          <w:sz w:val="24"/>
+          <w:szCs w:val="24"/>
+        </w:rPr>
+        <w:t>If there are conflicts, needs to send a warning to the schedule</w:t>
+      </w:r>
+    </w:p>
+    <w:p>
+      <w:pPr>
+        <w:pStyle w:val="ListParagraph"/>
+        <w:numPr>
+          <w:ilvl w:val="0"/>
+          <w:numId w:val="1"/>
+        </w:numPr>
+        <w:rPr>
+          <w:rFonts w:ascii="Calibri" w:hAnsi="Calibri"/>
+          <w:sz w:val="24"/>
+          <w:szCs w:val="24"/>
+        </w:rPr>
+      </w:pPr>
+      <w:r>
+        <w:rPr>
+          <w:rFonts w:ascii="Calibri" w:hAnsi="Calibri"/>
+          <w:sz w:val="24"/>
+          <w:szCs w:val="24"/>
+        </w:rPr>
+        <w:t>Course Summary page:</w:t>
+      </w:r>
+    </w:p>
+    <w:p>
+      <w:pPr>
+        <w:pStyle w:val="ListParagraph"/>
+        <w:numPr>
+          <w:ilvl w:val="1"/>
+          <w:numId w:val="1"/>
+        </w:numPr>
+        <w:rPr>
+          <w:rFonts w:ascii="Calibri" w:hAnsi="Calibri"/>
+          <w:color w:val="FF0000"/>
+          <w:sz w:val="24"/>
+          <w:szCs w:val="24"/>
+        </w:rPr>
+      </w:pPr>
+      <w:r>
+        <w:rPr>
+          <w:rFonts w:ascii="Calibri" w:hAnsi="Calibri"/>
+          <w:color w:val="FF0000"/>
+          <w:sz w:val="24"/>
+          <w:szCs w:val="24"/>
+        </w:rPr>
+        <w:t>Add credit hours for courses in a new column</w:t>
+      </w:r>
+    </w:p>
+    <w:p>
+      <w:pPr>
+        <w:pStyle w:val="ListParagraph"/>
+        <w:numPr>
+          <w:ilvl w:val="1"/>
+          <w:numId w:val="1"/>
+        </w:numPr>
+        <w:rPr>
+          <w:rFonts w:ascii="Calibri" w:hAnsi="Calibri"/>
+          <w:color w:val="FF0000"/>
+          <w:sz w:val="24"/>
+          <w:szCs w:val="24"/>
+        </w:rPr>
+      </w:pPr>
+      <w:r>
+        <w:rPr>
+          <w:rFonts w:ascii="Calibri" w:hAnsi="Calibri"/>
+          <w:color w:val="FF0000"/>
+          <w:sz w:val="24"/>
+          <w:szCs w:val="24"/>
+        </w:rPr>
+        <w:t>Add the ability to</w:t>
+      </w:r>
+      <w:r>
+        <w:rPr>
+          <w:rFonts w:ascii="Calibri" w:hAnsi="Calibri"/>
+          <w:color w:val="FF0000"/>
+          <w:sz w:val="24"/>
+          <w:szCs w:val="24"/>
+        </w:rPr>
+        <w:t xml:space="preserve"> edit/</w:t>
+      </w:r>
+      <w:r>
+        <w:rPr>
+          <w:rFonts w:ascii="Calibri" w:hAnsi="Calibri"/>
+          <w:color w:val="FF0000"/>
+          <w:sz w:val="24"/>
+          <w:szCs w:val="24"/>
+        </w:rPr>
+        <w:t>delete courses</w:t>
+      </w:r>
+    </w:p>
+    <w:p>
+      <w:pPr>
+        <w:pStyle w:val="ListParagraph"/>
+        <w:numPr>
+          <w:ilvl w:val="1"/>
+          <w:numId w:val="1"/>
+        </w:numPr>
+        <w:rPr>
+          <w:rFonts w:ascii="Calibri" w:hAnsi="Calibri"/>
+          <w:color w:val="FF0000"/>
+          <w:sz w:val="24"/>
+          <w:szCs w:val="24"/>
+        </w:rPr>
+      </w:pPr>
+      <w:r>
+        <w:rPr>
+          <w:rFonts w:ascii="Calibri" w:hAnsi="Calibri"/>
+          <w:color w:val="FF0000"/>
+          <w:sz w:val="24"/>
+          <w:szCs w:val="24"/>
+        </w:rPr>
+        <w:t>When adding new sections (under Manage), show some info about the current sections, such as the professor or something…?  If there are several, it could be difficult to see which one is which.</w:t>
+      </w:r>
+    </w:p>
+    <w:p>
+      <w:pPr>
+        <w:pStyle w:val="ListParagraph"/>
+        <w:numPr>
+          <w:ilvl w:val="1"/>
+          <w:numId w:val="1"/>
+        </w:numPr>
+        <w:rPr>
+          <w:rFonts w:ascii="Calibri" w:hAnsi="Calibri"/>
+          <w:color w:val="FF0000"/>
+          <w:sz w:val="24"/>
+          <w:szCs w:val="24"/>
+        </w:rPr>
+      </w:pPr>
+      <w:r>
+        <w:rPr>
+          <w:rFonts w:ascii="Calibri" w:hAnsi="Calibri"/>
+          <w:color w:val="FF0000"/>
+          <w:sz w:val="24"/>
+          <w:szCs w:val="24"/>
+        </w:rPr>
+        <w:t>Under Manage Offerings, indicate # credit hours, to make load hour decision easier</w:t>
+      </w:r>
+    </w:p>
+    <w:p>
+      <w:pPr>
+        <w:pStyle w:val="ListParagraph"/>
+        <w:numPr>
+          <w:ilvl w:val="0"/>
+          <w:numId w:val="1"/>
+        </w:numPr>
+        <w:rPr>
+          <w:rFonts w:ascii="Calibri" w:hAnsi="Calibri"/>
+          <w:sz w:val="24"/>
+          <w:szCs w:val="24"/>
+        </w:rPr>
+      </w:pPr>
+      <w:r>
+        <w:rPr>
+          <w:rFonts w:ascii="Calibri" w:hAnsi="Calibri"/>
+          <w:sz w:val="24"/>
+          <w:szCs w:val="24"/>
+        </w:rPr>
+        <w:t>Profile:</w:t>
+      </w:r>
+    </w:p>
+    <w:p>
+      <w:pPr>
+        <w:pStyle w:val="ListParagraph"/>
+        <w:numPr>
+          <w:ilvl w:val="1"/>
+          <w:numId w:val="1"/>
+        </w:numPr>
+        <w:rPr>
+          <w:rFonts w:ascii="Calibri" w:hAnsi="Calibri"/>
+          <w:sz w:val="24"/>
+          <w:szCs w:val="24"/>
+        </w:rPr>
+      </w:pPr>
+      <w:r>
+        <w:rPr>
+          <w:rFonts w:ascii="Calibri" w:hAnsi="Calibri"/>
+          <w:sz w:val="24"/>
+          <w:szCs w:val="24"/>
+        </w:rPr>
+        <w:t>Make this editable by the user (to some extent)</w:t>
+      </w:r>
+    </w:p>
+    <w:p>
+      <w:pPr>
+        <w:pStyle w:val="ListParagraph"/>
+        <w:numPr>
+          <w:ilvl w:val="0"/>
+          <w:numId w:val="1"/>
+        </w:numPr>
+        <w:rPr>
+          <w:rFonts w:ascii="Calibri" w:hAnsi="Calibri"/>
+          <w:sz w:val="24"/>
+          <w:szCs w:val="24"/>
+        </w:rPr>
+      </w:pPr>
+      <w:r>
+        <w:rPr>
+          <w:rFonts w:ascii="Calibri" w:hAnsi="Calibri"/>
+          <w:sz w:val="24"/>
+          <w:szCs w:val="24"/>
+        </w:rPr>
+        <w:t>Other</w:t>
+      </w:r>
+      <w:r>
+        <w:rPr>
+          <w:rFonts w:ascii="Calibri" w:hAnsi="Calibri"/>
+          <w:sz w:val="24"/>
+          <w:szCs w:val="24"/>
+        </w:rPr>
+        <w:t xml:space="preserve"> Features</w:t>
+      </w:r>
+      <w:r>
+        <w:rPr>
+          <w:rFonts w:ascii="Calibri" w:hAnsi="Calibri"/>
+          <w:sz w:val="24"/>
+          <w:szCs w:val="24"/>
+        </w:rPr>
+        <w:t>:</w:t>
+      </w:r>
+    </w:p>
+    <w:p>
+      <w:pPr>
+        <w:pStyle w:val="ListParagraph"/>
+        <w:numPr>
+          <w:ilvl w:val="1"/>
+          <w:numId w:val="1"/>
+        </w:numPr>
+        <w:rPr>
+          <w:rFonts w:ascii="Calibri" w:hAnsi="Calibri"/>
+          <w:sz w:val="24"/>
+          <w:szCs w:val="24"/>
+        </w:rPr>
+      </w:pPr>
       <w:bookmarkStart w:id="0" w:name="_GoBack"/>
       <w:bookmarkEnd w:id="0"/>
-    </w:p>
-    <w:p>
-      <w:pPr>
-        <w:pStyle w:val="ListParagraph"/>
-        <w:numPr>
-          <w:ilvl w:val="0"/>
-          <w:numId w:val="1"/>
-        </w:numPr>
-        <w:spacing w:before="100" w:beforeAutospacing="1" w:after="100" w:afterAutospacing="1"/>
-        <w:rPr>
-          <w:rFonts w:ascii="Times" w:hAnsi="Times"/>
-          <w:lang w:eastAsia="en-US"/>
-        </w:rPr>
-      </w:pPr>
-      <w:r>
-        <w:rPr>
-          <w:rFonts w:ascii="Times" w:hAnsi="Times"/>
-          <w:lang w:eastAsia="en-US"/>
-        </w:rPr>
-        <w:t>Ken – as you schedule courses for spring, I would like to NOT teach at 8 AM on MWF.  It’s not that I mind the time, but I am having to take Vicki’s kids to TKA a couple of times a week.  It’s hard to get them to TKA and then make an 8 AM class.  If we can make it work, maybe we could have it on Tues / Thurs  for a 75 minute period.</w:t>
-      </w:r>
-    </w:p>
-    <w:p>
-      <w:pPr>
-        <w:pStyle w:val="ListParagraph"/>
-        <w:numPr>
-          <w:ilvl w:val="0"/>
-          <w:numId w:val="1"/>
-        </w:numPr>
-        <w:spacing w:before="100" w:beforeAutospacing="1" w:after="100" w:afterAutospacing="1"/>
-        <w:rPr>
-          <w:rFonts w:ascii="Times" w:hAnsi="Times"/>
-          <w:lang w:eastAsia="en-US"/>
-        </w:rPr>
-      </w:pPr>
-      <w:r>
-        <w:rPr>
-          <w:rFonts w:ascii="Times" w:hAnsi="Times"/>
-          <w:lang w:eastAsia="en-US"/>
-        </w:rPr>
-        <w:t> </w:t>
-      </w:r>
-    </w:p>
-    <w:p>
-      <w:pPr>
-        <w:pStyle w:val="ListParagraph"/>
-        <w:numPr>
-          <w:ilvl w:val="0"/>
-          <w:numId w:val="1"/>
-        </w:numPr>
-        <w:spacing w:before="100" w:beforeAutospacing="1" w:after="100" w:afterAutospacing="1"/>
-        <w:rPr>
-          <w:rFonts w:ascii="Times" w:hAnsi="Times"/>
-          <w:lang w:eastAsia="en-US"/>
-        </w:rPr>
-      </w:pPr>
-      <w:r>
-        <w:rPr>
-          <w:rFonts w:ascii="Times" w:hAnsi="Times"/>
-          <w:lang w:eastAsia="en-US"/>
-        </w:rPr>
-        <w:t>I would still like to have the Tuesday 8 AM U Phys lab section for starting the week off, and whoever else is teaching the labs should have that time free so they can sit in on my lab.</w:t>
-      </w:r>
-    </w:p>
-    <w:p>
-      <w:pPr>
-        <w:pStyle w:val="ListParagraph"/>
-        <w:numPr>
-          <w:ilvl w:val="0"/>
-          <w:numId w:val="1"/>
-        </w:numPr>
-        <w:spacing w:before="100" w:beforeAutospacing="1" w:after="100" w:afterAutospacing="1"/>
-        <w:rPr>
-          <w:rFonts w:ascii="Times" w:hAnsi="Times"/>
-          <w:lang w:eastAsia="en-US"/>
-        </w:rPr>
-      </w:pPr>
-      <w:r>
-        <w:rPr>
-          <w:rFonts w:ascii="Times" w:hAnsi="Times"/>
-          <w:lang w:eastAsia="en-US"/>
-        </w:rPr>
-        <w:t> </w:t>
-      </w:r>
-    </w:p>
-    <w:p>
-      <w:pPr>
-        <w:pStyle w:val="ListParagraph"/>
-        <w:numPr>
-          <w:ilvl w:val="0"/>
-          <w:numId w:val="1"/>
-        </w:numPr>
-        <w:spacing w:before="100" w:beforeAutospacing="1" w:after="100" w:afterAutospacing="1"/>
-        <w:rPr>
-          <w:rFonts w:ascii="Times" w:hAnsi="Times"/>
-          <w:lang w:eastAsia="en-US"/>
-        </w:rPr>
-      </w:pPr>
-      <w:r>
-        <w:rPr>
-          <w:rFonts w:ascii="Times" w:hAnsi="Times"/>
-          <w:lang w:eastAsia="en-US"/>
-        </w:rPr>
-        <w:t>And do we know yet who is doing U Phys labs this spring?  Dennis or Scott?</w:t>
-      </w:r>
-    </w:p>
-    <w:p>
-      <w:pPr>
-        <w:pStyle w:val="ListParagraph"/>
-        <w:numPr>
-          <w:ilvl w:val="0"/>
-          <w:numId w:val="1"/>
-        </w:numPr>
-        <w:spacing w:before="100" w:beforeAutospacing="1" w:after="100" w:afterAutospacing="1"/>
-        <w:rPr>
-          <w:rFonts w:ascii="Times" w:hAnsi="Times"/>
-          <w:lang w:eastAsia="en-US"/>
-        </w:rPr>
-      </w:pPr>
-      <w:r>
-        <w:rPr>
-          <w:rFonts w:ascii="Times" w:hAnsi="Times"/>
-          <w:lang w:eastAsia="en-US"/>
-        </w:rPr>
-        <w:t> </w:t>
-      </w:r>
-    </w:p>
-    <w:p>
-      <w:pPr>
-        <w:pStyle w:val="ListParagraph"/>
-        <w:numPr>
-          <w:ilvl w:val="0"/>
-          <w:numId w:val="1"/>
-        </w:numPr>
-        <w:rPr>
-          <w:rFonts w:ascii="Calibri" w:hAnsi="Calibri"/>
-          <w:sz w:val="24"/>
-          <w:szCs w:val="24"/>
-        </w:rPr>
-      </w:pPr>
-      <w:r>
-        <w:rPr>
-          <w:rFonts w:ascii="Calibri" w:hAnsi="Calibri"/>
-          <w:sz w:val="24"/>
-          <w:szCs w:val="24"/>
-        </w:rPr>
-        <w:t>To copy forward:  Tom says that there is a Django library that allows for a “deep copy”, which can apparently make a copy of a group of objects at the object level, and then you could go in a just change some of their parameters (such as their academic year, say).</w:t>
-      </w:r>
-    </w:p>
-    <w:p>
-      <w:pPr>
-        <w:pStyle w:val="ListParagraph"/>
-        <w:numPr>
-          <w:ilvl w:val="0"/>
-          <w:numId w:val="1"/>
-        </w:numPr>
-        <w:rPr>
-          <w:rFonts w:ascii="Calibri" w:hAnsi="Calibri"/>
-          <w:sz w:val="24"/>
-          <w:szCs w:val="24"/>
-        </w:rPr>
-      </w:pPr>
-      <w:r>
-        <w:rPr>
-          <w:rFonts w:ascii="Calibri" w:hAnsi="Calibri"/>
-          <w:sz w:val="24"/>
-          <w:szCs w:val="24"/>
-        </w:rPr>
-        <w:t>Add permissions – should do this by defining a custom template tag(!)</w:t>
-      </w:r>
-    </w:p>
-    <w:p>
-      <w:pPr>
-        <w:pStyle w:val="ListParagraph"/>
-        <w:numPr>
-          <w:ilvl w:val="0"/>
-          <w:numId w:val="1"/>
-        </w:numPr>
-        <w:rPr>
-          <w:rFonts w:ascii="Calibri" w:hAnsi="Calibri"/>
-          <w:sz w:val="24"/>
-          <w:szCs w:val="24"/>
-        </w:rPr>
-      </w:pPr>
-      <w:r>
-        <w:rPr>
-          <w:rFonts w:ascii="Calibri" w:hAnsi="Calibri"/>
-          <w:sz w:val="24"/>
-          <w:szCs w:val="24"/>
-        </w:rPr>
-        <w:t>Add capacities to rooms.</w:t>
-      </w:r>
-    </w:p>
-    <w:p>
-      <w:pPr>
-        <w:pStyle w:val="ListParagraph"/>
-        <w:numPr>
-          <w:ilvl w:val="0"/>
-          <w:numId w:val="1"/>
-        </w:numPr>
-        <w:rPr>
-          <w:rFonts w:ascii="Calibri" w:hAnsi="Calibri"/>
-          <w:sz w:val="24"/>
-          <w:szCs w:val="24"/>
-        </w:rPr>
-      </w:pPr>
-      <w:r>
-        <w:rPr>
-          <w:rFonts w:ascii="Calibri" w:hAnsi="Calibri"/>
-          <w:sz w:val="24"/>
-          <w:szCs w:val="24"/>
-        </w:rPr>
-        <w:t>Should probably refer to instructors by their “object”, rather than by “last_name”.  That could be bad if we have some overlap!!</w:t>
-      </w:r>
-    </w:p>
-    <w:p>
-      <w:pPr>
-        <w:pStyle w:val="ListParagraph"/>
-        <w:numPr>
-          <w:ilvl w:val="0"/>
-          <w:numId w:val="1"/>
-        </w:numPr>
-        <w:rPr>
-          <w:rFonts w:ascii="Calibri" w:hAnsi="Calibri"/>
-          <w:sz w:val="24"/>
-          <w:szCs w:val="24"/>
-        </w:rPr>
-      </w:pPr>
-      <w:r>
-        <w:rPr>
-          <w:rFonts w:ascii="Calibri" w:hAnsi="Calibri"/>
-          <w:sz w:val="24"/>
-          <w:szCs w:val="24"/>
-        </w:rPr>
-        <w:t>Faculty Load Summary page:</w:t>
+      <w:r>
+        <w:rPr>
+          <w:rFonts w:ascii="Calibri" w:hAnsi="Calibri"/>
+          <w:sz w:val="24"/>
+          <w:szCs w:val="24"/>
+        </w:rPr>
+        <w:t xml:space="preserve">Maybe make professors m2m instead of </w:t>
+      </w:r>
+      <w:proofErr w:type="spellStart"/>
+      <w:r>
+        <w:rPr>
+          <w:rFonts w:ascii="Calibri" w:hAnsi="Calibri"/>
+          <w:sz w:val="24"/>
+          <w:szCs w:val="24"/>
+        </w:rPr>
+        <w:t>ForeignKey</w:t>
+      </w:r>
+      <w:proofErr w:type="spellEnd"/>
+      <w:r>
+        <w:rPr>
+          <w:rFonts w:ascii="Calibri" w:hAnsi="Calibri"/>
+          <w:sz w:val="24"/>
+          <w:szCs w:val="24"/>
+        </w:rPr>
+        <w:t xml:space="preserve">, so that profs can be part of more than one </w:t>
+      </w:r>
+      <w:proofErr w:type="spellStart"/>
+      <w:r>
+        <w:rPr>
+          <w:rFonts w:ascii="Calibri" w:hAnsi="Calibri"/>
+          <w:sz w:val="24"/>
+          <w:szCs w:val="24"/>
+        </w:rPr>
+        <w:t>dept</w:t>
+      </w:r>
+      <w:proofErr w:type="spellEnd"/>
+      <w:r>
+        <w:rPr>
+          <w:rFonts w:ascii="Calibri" w:hAnsi="Calibri"/>
+          <w:sz w:val="24"/>
+          <w:szCs w:val="24"/>
+        </w:rPr>
+        <w:t>?</w:t>
       </w:r>
     </w:p>
     <w:p>
@@ -307,7 +922,106 @@
           <w:sz w:val="24"/>
           <w:szCs w:val="24"/>
         </w:rPr>
-        <w:t>Under Meeting Times &gt; Update Class Schedule, make it possible to delete all entries and immediately go to New Class Schedule.</w:t>
+        <w:lastRenderedPageBreak/>
+        <w:t xml:space="preserve">What to do about courses like </w:t>
+      </w:r>
+      <w:proofErr w:type="gramStart"/>
+      <w:r>
+        <w:rPr>
+          <w:rFonts w:ascii="Calibri" w:hAnsi="Calibri"/>
+          <w:sz w:val="24"/>
+          <w:szCs w:val="24"/>
+        </w:rPr>
+        <w:t>IAS…,</w:t>
+      </w:r>
+      <w:proofErr w:type="gramEnd"/>
+      <w:r>
+        <w:rPr>
+          <w:rFonts w:ascii="Calibri" w:hAnsi="Calibri"/>
+          <w:sz w:val="24"/>
+          <w:szCs w:val="24"/>
+        </w:rPr>
+        <w:t xml:space="preserve"> which are not really </w:t>
+      </w:r>
+      <w:proofErr w:type="spellStart"/>
+      <w:r>
+        <w:rPr>
+          <w:rFonts w:ascii="Calibri" w:hAnsi="Calibri"/>
+          <w:sz w:val="24"/>
+          <w:szCs w:val="24"/>
+        </w:rPr>
+        <w:t>dept</w:t>
+      </w:r>
+      <w:proofErr w:type="spellEnd"/>
+      <w:r>
+        <w:rPr>
+          <w:rFonts w:ascii="Calibri" w:hAnsi="Calibri"/>
+          <w:sz w:val="24"/>
+          <w:szCs w:val="24"/>
+        </w:rPr>
+        <w:t xml:space="preserve"> courses?</w:t>
+      </w:r>
+      <w:r>
+        <w:rPr>
+          <w:rFonts w:ascii="Calibri" w:hAnsi="Calibri"/>
+          <w:sz w:val="24"/>
+          <w:szCs w:val="24"/>
+        </w:rPr>
+        <w:t xml:space="preserve">  Work-around: </w:t>
+      </w:r>
+      <w:proofErr w:type="spellStart"/>
+      <w:r>
+        <w:rPr>
+          <w:rFonts w:ascii="Calibri" w:hAnsi="Calibri"/>
+          <w:sz w:val="24"/>
+          <w:szCs w:val="24"/>
+        </w:rPr>
+        <w:t>IASm</w:t>
+      </w:r>
+      <w:proofErr w:type="spellEnd"/>
+      <w:r>
+        <w:rPr>
+          <w:rFonts w:ascii="Calibri" w:hAnsi="Calibri"/>
+          <w:sz w:val="24"/>
+          <w:szCs w:val="24"/>
+        </w:rPr>
+        <w:t xml:space="preserve"> for </w:t>
+      </w:r>
+      <w:proofErr w:type="gramStart"/>
+      <w:r>
+        <w:rPr>
+          <w:rFonts w:ascii="Calibri" w:hAnsi="Calibri"/>
+          <w:sz w:val="24"/>
+          <w:szCs w:val="24"/>
+        </w:rPr>
+        <w:t>IAS(</w:t>
+      </w:r>
+      <w:proofErr w:type="gramEnd"/>
+      <w:r>
+        <w:rPr>
+          <w:rFonts w:ascii="Calibri" w:hAnsi="Calibri"/>
+          <w:sz w:val="24"/>
+          <w:szCs w:val="24"/>
+        </w:rPr>
+        <w:t xml:space="preserve">math </w:t>
+      </w:r>
+      <w:proofErr w:type="spellStart"/>
+      <w:r>
+        <w:rPr>
+          <w:rFonts w:ascii="Calibri" w:hAnsi="Calibri"/>
+          <w:sz w:val="24"/>
+          <w:szCs w:val="24"/>
+        </w:rPr>
+        <w:t>dept</w:t>
+      </w:r>
+      <w:proofErr w:type="spellEnd"/>
+      <w:r>
+        <w:rPr>
+          <w:rFonts w:ascii="Calibri" w:hAnsi="Calibri"/>
+          <w:sz w:val="24"/>
+          <w:szCs w:val="24"/>
+        </w:rPr>
+        <w:t>), etc.</w:t>
       </w:r>
     </w:p>
     <w:p>
@@ -329,29 +1043,15 @@
           <w:sz w:val="24"/>
           <w:szCs w:val="24"/>
         </w:rPr>
-        <w:t>Add # students as a column?</w:t>
-      </w:r>
-    </w:p>
-    <w:p>
-      <w:pPr>
-        <w:pStyle w:val="ListParagraph"/>
-        <w:numPr>
-          <w:ilvl w:val="0"/>
-          <w:numId w:val="1"/>
-        </w:numPr>
-        <w:rPr>
-          <w:rFonts w:ascii="Calibri" w:hAnsi="Calibri"/>
-          <w:sz w:val="24"/>
-          <w:szCs w:val="24"/>
-        </w:rPr>
-      </w:pPr>
-      <w:r>
-        <w:rPr>
-          <w:rFonts w:ascii="Calibri" w:hAnsi="Calibri"/>
-          <w:sz w:val="24"/>
-          <w:szCs w:val="24"/>
-        </w:rPr>
-        <w:t>Weekly Schedule page:</w:t>
+        <w:t>Add some sort of “copy” feature so that some amount of information can be copied from one year to another</w:t>
+      </w:r>
+      <w:r>
+        <w:rPr>
+          <w:rFonts w:ascii="Calibri" w:hAnsi="Calibri"/>
+          <w:sz w:val="24"/>
+          <w:szCs w:val="24"/>
+        </w:rPr>
+        <w:t xml:space="preserve"> (what should all be copy-able in this way?  Could be tricky if faculty members leave/join, etc.)  Maybe just copy over the course offerings and course meeting times and rooms, but not the load information (i.e., professors).  Or ask which parts the user wants to carry over….</w:t>
       </w:r>
     </w:p>
     <w:p>
@@ -373,15 +1073,33 @@
           <w:sz w:val="24"/>
           <w:szCs w:val="24"/>
         </w:rPr>
-        <w:t>Add function that checks for time block conflicts</w:t>
-      </w:r>
-      <w:r>
-        <w:rPr>
-          <w:rFonts w:ascii="Calibri" w:hAnsi="Calibri"/>
-          <w:sz w:val="24"/>
-          <w:szCs w:val="24"/>
-        </w:rPr>
-        <w:t xml:space="preserve"> in faculty schedules</w:t>
+        <w:t xml:space="preserve">Set things up so that only the chair (or certain </w:t>
+      </w:r>
+      <w:proofErr w:type="spellStart"/>
+      <w:r>
+        <w:rPr>
+          <w:rFonts w:ascii="Calibri" w:hAnsi="Calibri"/>
+          <w:sz w:val="24"/>
+          <w:szCs w:val="24"/>
+        </w:rPr>
+        <w:t>superusers</w:t>
+      </w:r>
+      <w:proofErr w:type="spellEnd"/>
+      <w:r>
+        <w:rPr>
+          <w:rFonts w:ascii="Calibri" w:hAnsi="Calibri"/>
+          <w:sz w:val="24"/>
+          <w:szCs w:val="24"/>
+        </w:rPr>
+        <w:t>) can edit information on the webpage – other faculty members have read-only access</w:t>
+      </w:r>
+      <w:r>
+        <w:rPr>
+          <w:rFonts w:ascii="Calibri" w:hAnsi="Calibri"/>
+          <w:sz w:val="24"/>
+          <w:szCs w:val="24"/>
+        </w:rPr>
+        <w:t xml:space="preserve"> (they could each have their own profiles, though)</w:t>
       </w:r>
     </w:p>
     <w:p>
@@ -403,449 +1121,18 @@
           <w:sz w:val="24"/>
           <w:szCs w:val="24"/>
         </w:rPr>
-        <w:t>If there are conflicts, needs to send a warning to the schedule</w:t>
-      </w:r>
-    </w:p>
-    <w:p>
-      <w:pPr>
-        <w:pStyle w:val="ListParagraph"/>
-        <w:numPr>
-          <w:ilvl w:val="0"/>
-          <w:numId w:val="1"/>
-        </w:numPr>
-        <w:rPr>
-          <w:rFonts w:ascii="Calibri" w:hAnsi="Calibri"/>
-          <w:sz w:val="24"/>
-          <w:szCs w:val="24"/>
-        </w:rPr>
-      </w:pPr>
-      <w:r>
-        <w:rPr>
-          <w:rFonts w:ascii="Calibri" w:hAnsi="Calibri"/>
-          <w:sz w:val="24"/>
-          <w:szCs w:val="24"/>
-        </w:rPr>
-        <w:t>Room Schedule page:</w:t>
-      </w:r>
-    </w:p>
-    <w:p>
-      <w:pPr>
-        <w:pStyle w:val="ListParagraph"/>
-        <w:numPr>
-          <w:ilvl w:val="1"/>
-          <w:numId w:val="1"/>
-        </w:numPr>
-        <w:rPr>
-          <w:rFonts w:ascii="Calibri" w:hAnsi="Calibri"/>
-          <w:sz w:val="24"/>
-          <w:szCs w:val="24"/>
-        </w:rPr>
-      </w:pPr>
-      <w:r>
-        <w:rPr>
-          <w:rFonts w:ascii="Calibri" w:hAnsi="Calibri"/>
-          <w:sz w:val="24"/>
-          <w:szCs w:val="24"/>
-        </w:rPr>
-        <w:t>Add function that checks for time block conflicts</w:t>
-      </w:r>
-    </w:p>
-    <w:p>
-      <w:pPr>
-        <w:pStyle w:val="ListParagraph"/>
-        <w:numPr>
-          <w:ilvl w:val="2"/>
-          <w:numId w:val="1"/>
-        </w:numPr>
-        <w:rPr>
-          <w:rFonts w:ascii="Calibri" w:hAnsi="Calibri"/>
-          <w:sz w:val="24"/>
-          <w:szCs w:val="24"/>
-        </w:rPr>
-      </w:pPr>
-      <w:r>
-        <w:rPr>
-          <w:rFonts w:ascii="Calibri" w:hAnsi="Calibri"/>
-          <w:sz w:val="24"/>
-          <w:szCs w:val="24"/>
-        </w:rPr>
-        <w:t>If there are conflicts, needs to send a warning to the schedule</w:t>
-      </w:r>
-    </w:p>
-    <w:p>
-      <w:pPr>
-        <w:pStyle w:val="ListParagraph"/>
-        <w:numPr>
-          <w:ilvl w:val="0"/>
-          <w:numId w:val="1"/>
-        </w:numPr>
-        <w:rPr>
-          <w:rFonts w:ascii="Calibri" w:hAnsi="Calibri"/>
-          <w:sz w:val="24"/>
-          <w:szCs w:val="24"/>
-        </w:rPr>
-      </w:pPr>
-      <w:r>
-        <w:rPr>
-          <w:rFonts w:ascii="Calibri" w:hAnsi="Calibri"/>
-          <w:sz w:val="24"/>
-          <w:szCs w:val="24"/>
-        </w:rPr>
-        <w:t>Course Summary page:</w:t>
-      </w:r>
-    </w:p>
-    <w:p>
-      <w:pPr>
-        <w:pStyle w:val="ListParagraph"/>
-        <w:numPr>
-          <w:ilvl w:val="1"/>
-          <w:numId w:val="1"/>
-        </w:numPr>
-        <w:rPr>
-          <w:rFonts w:ascii="Calibri" w:hAnsi="Calibri"/>
-          <w:color w:val="FF0000"/>
-          <w:sz w:val="24"/>
-          <w:szCs w:val="24"/>
-        </w:rPr>
-      </w:pPr>
-      <w:r>
-        <w:rPr>
-          <w:rFonts w:ascii="Calibri" w:hAnsi="Calibri"/>
-          <w:color w:val="FF0000"/>
-          <w:sz w:val="24"/>
-          <w:szCs w:val="24"/>
-        </w:rPr>
-        <w:t>Add credit hours for courses in a new column</w:t>
-      </w:r>
-    </w:p>
-    <w:p>
-      <w:pPr>
-        <w:pStyle w:val="ListParagraph"/>
-        <w:numPr>
-          <w:ilvl w:val="1"/>
-          <w:numId w:val="1"/>
-        </w:numPr>
-        <w:rPr>
-          <w:rFonts w:ascii="Calibri" w:hAnsi="Calibri"/>
-          <w:color w:val="FF0000"/>
-          <w:sz w:val="24"/>
-          <w:szCs w:val="24"/>
-        </w:rPr>
-      </w:pPr>
-      <w:r>
-        <w:rPr>
-          <w:rFonts w:ascii="Calibri" w:hAnsi="Calibri"/>
-          <w:color w:val="FF0000"/>
-          <w:sz w:val="24"/>
-          <w:szCs w:val="24"/>
-        </w:rPr>
-        <w:t>Add the ability to</w:t>
-      </w:r>
-      <w:r>
-        <w:rPr>
-          <w:rFonts w:ascii="Calibri" w:hAnsi="Calibri"/>
-          <w:color w:val="FF0000"/>
-          <w:sz w:val="24"/>
-          <w:szCs w:val="24"/>
-        </w:rPr>
-        <w:t xml:space="preserve"> edit/</w:t>
-      </w:r>
-      <w:r>
-        <w:rPr>
-          <w:rFonts w:ascii="Calibri" w:hAnsi="Calibri"/>
-          <w:color w:val="FF0000"/>
-          <w:sz w:val="24"/>
-          <w:szCs w:val="24"/>
-        </w:rPr>
-        <w:t>delete courses</w:t>
-      </w:r>
-    </w:p>
-    <w:p>
-      <w:pPr>
-        <w:pStyle w:val="ListParagraph"/>
-        <w:numPr>
-          <w:ilvl w:val="1"/>
-          <w:numId w:val="1"/>
-        </w:numPr>
-        <w:rPr>
-          <w:rFonts w:ascii="Calibri" w:hAnsi="Calibri"/>
-          <w:color w:val="FF0000"/>
-          <w:sz w:val="24"/>
-          <w:szCs w:val="24"/>
-        </w:rPr>
-      </w:pPr>
-      <w:r>
-        <w:rPr>
-          <w:rFonts w:ascii="Calibri" w:hAnsi="Calibri"/>
-          <w:color w:val="FF0000"/>
-          <w:sz w:val="24"/>
-          <w:szCs w:val="24"/>
-        </w:rPr>
-        <w:t>When adding new sections (under Manage), show some info about the current sections, such as the professor or something…?  If there are several, it could be difficult to see which one is which.</w:t>
-      </w:r>
-    </w:p>
-    <w:p>
-      <w:pPr>
-        <w:pStyle w:val="ListParagraph"/>
-        <w:numPr>
-          <w:ilvl w:val="1"/>
-          <w:numId w:val="1"/>
-        </w:numPr>
-        <w:rPr>
-          <w:rFonts w:ascii="Calibri" w:hAnsi="Calibri"/>
-          <w:color w:val="FF0000"/>
-          <w:sz w:val="24"/>
-          <w:szCs w:val="24"/>
-        </w:rPr>
-      </w:pPr>
-      <w:r>
-        <w:rPr>
-          <w:rFonts w:ascii="Calibri" w:hAnsi="Calibri"/>
-          <w:color w:val="FF0000"/>
-          <w:sz w:val="24"/>
-          <w:szCs w:val="24"/>
-        </w:rPr>
-        <w:t>Under Manage Offerings, indicate # credit hours, to make load hour decision easier</w:t>
-      </w:r>
-    </w:p>
-    <w:p>
-      <w:pPr>
-        <w:pStyle w:val="ListParagraph"/>
-        <w:numPr>
-          <w:ilvl w:val="0"/>
-          <w:numId w:val="1"/>
-        </w:numPr>
-        <w:rPr>
-          <w:rFonts w:ascii="Calibri" w:hAnsi="Calibri"/>
-          <w:sz w:val="24"/>
-          <w:szCs w:val="24"/>
-        </w:rPr>
-      </w:pPr>
-      <w:r>
-        <w:rPr>
-          <w:rFonts w:ascii="Calibri" w:hAnsi="Calibri"/>
-          <w:sz w:val="24"/>
-          <w:szCs w:val="24"/>
-        </w:rPr>
-        <w:t>Profile:</w:t>
-      </w:r>
-    </w:p>
-    <w:p>
-      <w:pPr>
-        <w:pStyle w:val="ListParagraph"/>
-        <w:numPr>
-          <w:ilvl w:val="1"/>
-          <w:numId w:val="1"/>
-        </w:numPr>
-        <w:rPr>
-          <w:rFonts w:ascii="Calibri" w:hAnsi="Calibri"/>
-          <w:sz w:val="24"/>
-          <w:szCs w:val="24"/>
-        </w:rPr>
-      </w:pPr>
-      <w:r>
-        <w:rPr>
-          <w:rFonts w:ascii="Calibri" w:hAnsi="Calibri"/>
-          <w:sz w:val="24"/>
-          <w:szCs w:val="24"/>
-        </w:rPr>
-        <w:t>Make this editable by the user (to some extent)</w:t>
-      </w:r>
-    </w:p>
-    <w:p>
-      <w:pPr>
-        <w:pStyle w:val="ListParagraph"/>
-        <w:numPr>
-          <w:ilvl w:val="0"/>
-          <w:numId w:val="1"/>
-        </w:numPr>
-        <w:rPr>
-          <w:rFonts w:ascii="Calibri" w:hAnsi="Calibri"/>
-          <w:sz w:val="24"/>
-          <w:szCs w:val="24"/>
-        </w:rPr>
-      </w:pPr>
-      <w:r>
-        <w:rPr>
-          <w:rFonts w:ascii="Calibri" w:hAnsi="Calibri"/>
-          <w:sz w:val="24"/>
-          <w:szCs w:val="24"/>
-        </w:rPr>
-        <w:t>Other</w:t>
-      </w:r>
-      <w:r>
-        <w:rPr>
-          <w:rFonts w:ascii="Calibri" w:hAnsi="Calibri"/>
-          <w:sz w:val="24"/>
-          <w:szCs w:val="24"/>
-        </w:rPr>
-        <w:t xml:space="preserve"> Features</w:t>
-      </w:r>
-      <w:r>
-        <w:rPr>
-          <w:rFonts w:ascii="Calibri" w:hAnsi="Calibri"/>
-          <w:sz w:val="24"/>
-          <w:szCs w:val="24"/>
-        </w:rPr>
-        <w:t>:</w:t>
-      </w:r>
-    </w:p>
-    <w:p>
-      <w:pPr>
-        <w:pStyle w:val="ListParagraph"/>
-        <w:numPr>
-          <w:ilvl w:val="1"/>
-          <w:numId w:val="1"/>
-        </w:numPr>
-        <w:rPr>
-          <w:rFonts w:ascii="Calibri" w:hAnsi="Calibri"/>
-          <w:sz w:val="24"/>
-          <w:szCs w:val="24"/>
-        </w:rPr>
-      </w:pPr>
-      <w:r>
-        <w:rPr>
-          <w:rFonts w:ascii="Calibri" w:hAnsi="Calibri"/>
-          <w:sz w:val="24"/>
-          <w:szCs w:val="24"/>
-        </w:rPr>
-        <w:t>Add page with “registrar-style” output</w:t>
-      </w:r>
-    </w:p>
-    <w:p>
-      <w:pPr>
-        <w:pStyle w:val="ListParagraph"/>
-        <w:numPr>
-          <w:ilvl w:val="1"/>
-          <w:numId w:val="1"/>
-        </w:numPr>
-        <w:rPr>
-          <w:rFonts w:ascii="Calibri" w:hAnsi="Calibri"/>
-          <w:sz w:val="24"/>
-          <w:szCs w:val="24"/>
-        </w:rPr>
-      </w:pPr>
-      <w:r>
-        <w:rPr>
-          <w:rFonts w:ascii="Calibri" w:hAnsi="Calibri"/>
-          <w:sz w:val="24"/>
-          <w:szCs w:val="24"/>
-        </w:rPr>
-        <w:t>Maybe make professors m2m instead of ForeignKey, so that profs can be part of more than one dept?</w:t>
-      </w:r>
-    </w:p>
-    <w:p>
-      <w:pPr>
-        <w:pStyle w:val="ListParagraph"/>
-        <w:numPr>
-          <w:ilvl w:val="1"/>
-          <w:numId w:val="1"/>
-        </w:numPr>
-        <w:rPr>
-          <w:rFonts w:ascii="Calibri" w:hAnsi="Calibri"/>
-          <w:sz w:val="24"/>
-          <w:szCs w:val="24"/>
-        </w:rPr>
-      </w:pPr>
-      <w:r>
-        <w:rPr>
-          <w:rFonts w:ascii="Calibri" w:hAnsi="Calibri"/>
-          <w:sz w:val="24"/>
-          <w:szCs w:val="24"/>
-        </w:rPr>
-        <w:lastRenderedPageBreak/>
-        <w:t>What to do about courses like IAS…, which are not really dept courses?</w:t>
-      </w:r>
-      <w:r>
-        <w:rPr>
-          <w:rFonts w:ascii="Calibri" w:hAnsi="Calibri"/>
-          <w:sz w:val="24"/>
-          <w:szCs w:val="24"/>
-        </w:rPr>
-        <w:t xml:space="preserve">  Work-around: IASm for IAS(math dept), etc.</w:t>
-      </w:r>
-    </w:p>
-    <w:p>
-      <w:pPr>
-        <w:pStyle w:val="ListParagraph"/>
-        <w:numPr>
-          <w:ilvl w:val="1"/>
-          <w:numId w:val="1"/>
-        </w:numPr>
-        <w:rPr>
-          <w:rFonts w:ascii="Calibri" w:hAnsi="Calibri"/>
-          <w:sz w:val="24"/>
-          <w:szCs w:val="24"/>
-        </w:rPr>
-      </w:pPr>
-      <w:r>
-        <w:rPr>
-          <w:rFonts w:ascii="Calibri" w:hAnsi="Calibri"/>
-          <w:sz w:val="24"/>
-          <w:szCs w:val="24"/>
-        </w:rPr>
-        <w:t>Add some sort of “copy” feature so that some amount of information can be copied from one year to another</w:t>
-      </w:r>
-      <w:r>
-        <w:rPr>
-          <w:rFonts w:ascii="Calibri" w:hAnsi="Calibri"/>
-          <w:sz w:val="24"/>
-          <w:szCs w:val="24"/>
-        </w:rPr>
-        <w:t xml:space="preserve"> (what should all be copy-able in this way?  Could be tricky if faculty members leave/join, etc.)  Maybe just copy over the course offerings and course meeting times and rooms, but not the load information (i.e., professors).  Or ask which parts the user wants to carry over….</w:t>
-      </w:r>
-    </w:p>
-    <w:p>
-      <w:pPr>
-        <w:pStyle w:val="ListParagraph"/>
-        <w:numPr>
-          <w:ilvl w:val="1"/>
-          <w:numId w:val="1"/>
-        </w:numPr>
-        <w:rPr>
-          <w:rFonts w:ascii="Calibri" w:hAnsi="Calibri"/>
-          <w:sz w:val="24"/>
-          <w:szCs w:val="24"/>
-        </w:rPr>
-      </w:pPr>
-      <w:r>
-        <w:rPr>
-          <w:rFonts w:ascii="Calibri" w:hAnsi="Calibri"/>
-          <w:sz w:val="24"/>
-          <w:szCs w:val="24"/>
-        </w:rPr>
-        <w:t>Set things up so that only the chair (or certain superusers) can edit information on the webpage – other faculty members have read-only access</w:t>
-      </w:r>
-      <w:r>
-        <w:rPr>
-          <w:rFonts w:ascii="Calibri" w:hAnsi="Calibri"/>
-          <w:sz w:val="24"/>
-          <w:szCs w:val="24"/>
-        </w:rPr>
-        <w:t xml:space="preserve"> (they could each have their own profiles, though)</w:t>
-      </w:r>
-    </w:p>
-    <w:p>
-      <w:pPr>
-        <w:pStyle w:val="ListParagraph"/>
-        <w:numPr>
-          <w:ilvl w:val="2"/>
-          <w:numId w:val="1"/>
-        </w:numPr>
-        <w:rPr>
-          <w:rFonts w:ascii="Calibri" w:hAnsi="Calibri"/>
-          <w:sz w:val="24"/>
-          <w:szCs w:val="24"/>
-        </w:rPr>
-      </w:pPr>
-      <w:r>
-        <w:rPr>
-          <w:rFonts w:ascii="Calibri" w:hAnsi="Calibri"/>
-          <w:sz w:val="24"/>
-          <w:szCs w:val="24"/>
-        </w:rPr>
-        <w:t>Maybe each faculty member can only look at info for their own dept</w:t>
-      </w:r>
+        <w:t xml:space="preserve">Maybe each faculty member can only look at info for their own </w:t>
+      </w:r>
+      <w:proofErr w:type="spellStart"/>
+      <w:r>
+        <w:rPr>
+          <w:rFonts w:ascii="Calibri" w:hAnsi="Calibri"/>
+          <w:sz w:val="24"/>
+          <w:szCs w:val="24"/>
+        </w:rPr>
+        <w:t>dept</w:t>
+      </w:r>
+      <w:proofErr w:type="spellEnd"/>
     </w:p>
     <w:p>
       <w:pPr>
@@ -1057,7 +1344,61 @@
           <w:sz w:val="24"/>
           <w:szCs w:val="24"/>
         </w:rPr>
-        <w:t>4. python manage.py schemamigration --auto &lt;appname&gt;</w:t>
+        <w:t xml:space="preserve">4. </w:t>
+      </w:r>
+      <w:proofErr w:type="gramStart"/>
+      <w:r>
+        <w:rPr>
+          <w:rFonts w:ascii="Calibri" w:hAnsi="Calibri"/>
+          <w:sz w:val="24"/>
+          <w:szCs w:val="24"/>
+        </w:rPr>
+        <w:t>python</w:t>
+      </w:r>
+      <w:proofErr w:type="gramEnd"/>
+      <w:r>
+        <w:rPr>
+          <w:rFonts w:ascii="Calibri" w:hAnsi="Calibri"/>
+          <w:sz w:val="24"/>
+          <w:szCs w:val="24"/>
+        </w:rPr>
+        <w:t xml:space="preserve"> manage.py </w:t>
+      </w:r>
+      <w:proofErr w:type="spellStart"/>
+      <w:r>
+        <w:rPr>
+          <w:rFonts w:ascii="Calibri" w:hAnsi="Calibri"/>
+          <w:sz w:val="24"/>
+          <w:szCs w:val="24"/>
+        </w:rPr>
+        <w:t>schemamigration</w:t>
+      </w:r>
+      <w:proofErr w:type="spellEnd"/>
+      <w:r>
+        <w:rPr>
+          <w:rFonts w:ascii="Calibri" w:hAnsi="Calibri"/>
+          <w:sz w:val="24"/>
+          <w:szCs w:val="24"/>
+        </w:rPr>
+        <w:t xml:space="preserve"> --auto &lt;</w:t>
+      </w:r>
+      <w:proofErr w:type="spellStart"/>
+      <w:r>
+        <w:rPr>
+          <w:rFonts w:ascii="Calibri" w:hAnsi="Calibri"/>
+          <w:sz w:val="24"/>
+          <w:szCs w:val="24"/>
+        </w:rPr>
+        <w:t>appname</w:t>
+      </w:r>
+      <w:proofErr w:type="spellEnd"/>
+      <w:r>
+        <w:rPr>
+          <w:rFonts w:ascii="Calibri" w:hAnsi="Calibri"/>
+          <w:sz w:val="24"/>
+          <w:szCs w:val="24"/>
+        </w:rPr>
+        <w:t>&gt;</w:t>
       </w:r>
     </w:p>
     <w:p>
@@ -1091,84 +1432,210 @@
           <w:sz w:val="24"/>
           <w:szCs w:val="24"/>
         </w:rPr>
-        <w:t>6. python manage.py migrate &lt;appname&gt;</w:t>
-      </w:r>
-    </w:p>
-    <w:p>
-      <w:pPr>
-        <w:rPr>
-          <w:rFonts w:ascii="Calibri" w:hAnsi="Calibri"/>
-          <w:sz w:val="24"/>
-          <w:szCs w:val="24"/>
-        </w:rPr>
-      </w:pPr>
-      <w:r>
-        <w:rPr>
-          <w:rFonts w:ascii="Calibri" w:hAnsi="Calibri"/>
-          <w:sz w:val="24"/>
-          <w:szCs w:val="24"/>
-        </w:rPr>
-        <w:t xml:space="preserve">7. The migration should have taken place and it will try to load the initial data which will fail because the schema has changed. </w:t>
-      </w:r>
-    </w:p>
-    <w:p>
-      <w:pPr>
-        <w:rPr>
-          <w:rFonts w:ascii="Calibri" w:hAnsi="Calibri"/>
-          <w:sz w:val="24"/>
-          <w:szCs w:val="24"/>
-        </w:rPr>
-      </w:pPr>
-      <w:r>
-        <w:rPr>
-          <w:rFonts w:ascii="Calibri" w:hAnsi="Calibri"/>
-          <w:sz w:val="24"/>
-          <w:szCs w:val="24"/>
-        </w:rPr>
-        <w:t xml:space="preserve">8. run the backup.sh script again to dump it. </w:t>
-      </w:r>
-    </w:p>
-    <w:p>
-      <w:pPr>
-        <w:rPr>
-          <w:rFonts w:ascii="Calibri" w:hAnsi="Calibri"/>
-          <w:sz w:val="24"/>
-          <w:szCs w:val="24"/>
-        </w:rPr>
-      </w:pPr>
-      <w:r>
-        <w:rPr>
-          <w:rFonts w:ascii="Calibri" w:hAnsi="Calibri"/>
-          <w:sz w:val="24"/>
-          <w:szCs w:val="24"/>
-        </w:rPr>
-        <w:t>9. Try to migrate again. (when using south, always used migrate instead of syncdb)</w:t>
-      </w:r>
-    </w:p>
-    <w:p>
-      <w:pPr>
-        <w:rPr>
-          <w:rFonts w:ascii="Calibri" w:hAnsi="Calibri"/>
-          <w:sz w:val="24"/>
-          <w:szCs w:val="24"/>
-        </w:rPr>
-      </w:pPr>
-    </w:p>
-    <w:p>
-      <w:pPr>
-        <w:rPr>
-          <w:rFonts w:ascii="Calibri" w:hAnsi="Calibri"/>
-          <w:sz w:val="24"/>
-          <w:szCs w:val="24"/>
-        </w:rPr>
-      </w:pPr>
-      <w:r>
-        <w:rPr>
-          <w:rFonts w:ascii="Calibri" w:hAnsi="Calibri"/>
-          <w:sz w:val="24"/>
-          <w:szCs w:val="24"/>
-        </w:rPr>
-        <w:t xml:space="preserve">The above steps should also work for changing a foreign key to a many to many field. If you are not or can not use south then I have no idea what you would do. </w:t>
+        <w:t xml:space="preserve">6. </w:t>
+      </w:r>
+      <w:proofErr w:type="gramStart"/>
+      <w:r>
+        <w:rPr>
+          <w:rFonts w:ascii="Calibri" w:hAnsi="Calibri"/>
+          <w:sz w:val="24"/>
+          <w:szCs w:val="24"/>
+        </w:rPr>
+        <w:t>python</w:t>
+      </w:r>
+      <w:proofErr w:type="gramEnd"/>
+      <w:r>
+        <w:rPr>
+          <w:rFonts w:ascii="Calibri" w:hAnsi="Calibri"/>
+          <w:sz w:val="24"/>
+          <w:szCs w:val="24"/>
+        </w:rPr>
+        <w:t xml:space="preserve"> manage.py migrate &lt;</w:t>
+      </w:r>
+      <w:proofErr w:type="spellStart"/>
+      <w:r>
+        <w:rPr>
+          <w:rFonts w:ascii="Calibri" w:hAnsi="Calibri"/>
+          <w:sz w:val="24"/>
+          <w:szCs w:val="24"/>
+        </w:rPr>
+        <w:t>appname</w:t>
+      </w:r>
+      <w:proofErr w:type="spellEnd"/>
+      <w:r>
+        <w:rPr>
+          <w:rFonts w:ascii="Calibri" w:hAnsi="Calibri"/>
+          <w:sz w:val="24"/>
+          <w:szCs w:val="24"/>
+        </w:rPr>
+        <w:t>&gt;</w:t>
+      </w:r>
+    </w:p>
+    <w:p>
+      <w:pPr>
+        <w:rPr>
+          <w:rFonts w:ascii="Calibri" w:hAnsi="Calibri"/>
+          <w:sz w:val="24"/>
+          <w:szCs w:val="24"/>
+        </w:rPr>
+      </w:pPr>
+      <w:r>
+        <w:rPr>
+          <w:rFonts w:ascii="Calibri" w:hAnsi="Calibri"/>
+          <w:sz w:val="24"/>
+          <w:szCs w:val="24"/>
+        </w:rPr>
+        <w:t xml:space="preserve">7. The migration should have taken place and it will try to load the initial </w:t>
+      </w:r>
+      <w:proofErr w:type="gramStart"/>
+      <w:r>
+        <w:rPr>
+          <w:rFonts w:ascii="Calibri" w:hAnsi="Calibri"/>
+          <w:sz w:val="24"/>
+          <w:szCs w:val="24"/>
+        </w:rPr>
+        <w:t>data which</w:t>
+      </w:r>
+      <w:proofErr w:type="gramEnd"/>
+      <w:r>
+        <w:rPr>
+          <w:rFonts w:ascii="Calibri" w:hAnsi="Calibri"/>
+          <w:sz w:val="24"/>
+          <w:szCs w:val="24"/>
+        </w:rPr>
+        <w:t xml:space="preserve"> will fail because the schema has changed. </w:t>
+      </w:r>
+    </w:p>
+    <w:p>
+      <w:pPr>
+        <w:rPr>
+          <w:rFonts w:ascii="Calibri" w:hAnsi="Calibri"/>
+          <w:sz w:val="24"/>
+          <w:szCs w:val="24"/>
+        </w:rPr>
+      </w:pPr>
+      <w:r>
+        <w:rPr>
+          <w:rFonts w:ascii="Calibri" w:hAnsi="Calibri"/>
+          <w:sz w:val="24"/>
+          <w:szCs w:val="24"/>
+        </w:rPr>
+        <w:t xml:space="preserve">8. </w:t>
+      </w:r>
+      <w:proofErr w:type="gramStart"/>
+      <w:r>
+        <w:rPr>
+          <w:rFonts w:ascii="Calibri" w:hAnsi="Calibri"/>
+          <w:sz w:val="24"/>
+          <w:szCs w:val="24"/>
+        </w:rPr>
+        <w:t>run</w:t>
+      </w:r>
+      <w:proofErr w:type="gramEnd"/>
+      <w:r>
+        <w:rPr>
+          <w:rFonts w:ascii="Calibri" w:hAnsi="Calibri"/>
+          <w:sz w:val="24"/>
+          <w:szCs w:val="24"/>
+        </w:rPr>
+        <w:t xml:space="preserve"> the backup.sh script again to dump it. </w:t>
+      </w:r>
+    </w:p>
+    <w:p>
+      <w:pPr>
+        <w:rPr>
+          <w:rFonts w:ascii="Calibri" w:hAnsi="Calibri"/>
+          <w:sz w:val="24"/>
+          <w:szCs w:val="24"/>
+        </w:rPr>
+      </w:pPr>
+      <w:r>
+        <w:rPr>
+          <w:rFonts w:ascii="Calibri" w:hAnsi="Calibri"/>
+          <w:sz w:val="24"/>
+          <w:szCs w:val="24"/>
+        </w:rPr>
+        <w:t>9. Try to migrate again. (</w:t>
+      </w:r>
+      <w:proofErr w:type="gramStart"/>
+      <w:r>
+        <w:rPr>
+          <w:rFonts w:ascii="Calibri" w:hAnsi="Calibri"/>
+          <w:sz w:val="24"/>
+          <w:szCs w:val="24"/>
+        </w:rPr>
+        <w:t>when</w:t>
+      </w:r>
+      <w:proofErr w:type="gramEnd"/>
+      <w:r>
+        <w:rPr>
+          <w:rFonts w:ascii="Calibri" w:hAnsi="Calibri"/>
+          <w:sz w:val="24"/>
+          <w:szCs w:val="24"/>
+        </w:rPr>
+        <w:t xml:space="preserve"> using south, always used migrate instead of </w:t>
+      </w:r>
+      <w:proofErr w:type="spellStart"/>
+      <w:r>
+        <w:rPr>
+          <w:rFonts w:ascii="Calibri" w:hAnsi="Calibri"/>
+          <w:sz w:val="24"/>
+          <w:szCs w:val="24"/>
+        </w:rPr>
+        <w:t>syncdb</w:t>
+      </w:r>
+      <w:proofErr w:type="spellEnd"/>
+      <w:r>
+        <w:rPr>
+          <w:rFonts w:ascii="Calibri" w:hAnsi="Calibri"/>
+          <w:sz w:val="24"/>
+          <w:szCs w:val="24"/>
+        </w:rPr>
+        <w:t>)</w:t>
+      </w:r>
+    </w:p>
+    <w:p>
+      <w:pPr>
+        <w:rPr>
+          <w:rFonts w:ascii="Calibri" w:hAnsi="Calibri"/>
+          <w:sz w:val="24"/>
+          <w:szCs w:val="24"/>
+        </w:rPr>
+      </w:pPr>
+    </w:p>
+    <w:p>
+      <w:pPr>
+        <w:rPr>
+          <w:rFonts w:ascii="Calibri" w:hAnsi="Calibri"/>
+          <w:sz w:val="24"/>
+          <w:szCs w:val="24"/>
+        </w:rPr>
+      </w:pPr>
+      <w:r>
+        <w:rPr>
+          <w:rFonts w:ascii="Calibri" w:hAnsi="Calibri"/>
+          <w:sz w:val="24"/>
+          <w:szCs w:val="24"/>
+        </w:rPr>
+        <w:t xml:space="preserve">The above steps should also work for changing a foreign key to a many to many field. If you are not or </w:t>
+      </w:r>
+      <w:proofErr w:type="gramStart"/>
+      <w:r>
+        <w:rPr>
+          <w:rFonts w:ascii="Calibri" w:hAnsi="Calibri"/>
+          <w:sz w:val="24"/>
+          <w:szCs w:val="24"/>
+        </w:rPr>
+        <w:t>can not</w:t>
+      </w:r>
+      <w:proofErr w:type="gramEnd"/>
+      <w:r>
+        <w:rPr>
+          <w:rFonts w:ascii="Calibri" w:hAnsi="Calibri"/>
+          <w:sz w:val="24"/>
+          <w:szCs w:val="24"/>
+        </w:rPr>
+        <w:t xml:space="preserve"> use south then I have no idea what you would do. </w:t>
       </w:r>
     </w:p>
     <w:p>

</xml_diff>

<commit_message>
implemented option to view restricted list of faculty; select faculty by id rather than by last name
</commit_message>
<xml_diff>
--- a/doc/To_Do_on_Chair_Project.docx
+++ b/doc/To_Do_on_Chair_Project.docx
@@ -21,16 +21,6 @@
     </w:p>
     <w:p>
       <w:pPr>
-        <w:rPr>
-          <w:rFonts w:ascii="Calibri" w:hAnsi="Calibri"/>
-          <w:color w:val="FF0000"/>
-          <w:sz w:val="24"/>
-          <w:szCs w:val="24"/>
-        </w:rPr>
-      </w:pPr>
-    </w:p>
-    <w:p>
-      <w:pPr>
         <w:pStyle w:val="ListParagraph"/>
         <w:numPr>
           <w:ilvl w:val="0"/>
@@ -47,45 +37,47 @@
           <w:rFonts w:ascii="Times" w:hAnsi="Times"/>
           <w:lang w:eastAsia="en-US"/>
         </w:rPr>
-        <w:t xml:space="preserve">Put in safety feature to stop one chair from editing another </w:t>
-      </w:r>
-      <w:proofErr w:type="spellStart"/>
-      <w:r>
+        <w:t>On the Schedule drop-down, add an option for “Course” (or maybe “Course Offering”).</w:t>
+      </w:r>
+    </w:p>
+    <w:p>
+      <w:pPr>
+        <w:pStyle w:val="ListParagraph"/>
+        <w:numPr>
+          <w:ilvl w:val="0"/>
+          <w:numId w:val="1"/>
+        </w:numPr>
+        <w:spacing w:before="100" w:beforeAutospacing="1" w:after="100" w:afterAutospacing="1"/>
         <w:rPr>
           <w:rFonts w:ascii="Times" w:hAnsi="Times"/>
           <w:lang w:eastAsia="en-US"/>
         </w:rPr>
-        <w:t>dept’s</w:t>
-      </w:r>
-      <w:proofErr w:type="spellEnd"/>
+      </w:pPr>
       <w:r>
         <w:rPr>
           <w:rFonts w:ascii="Times" w:hAnsi="Times"/>
           <w:lang w:eastAsia="en-US"/>
         </w:rPr>
-        <w:t xml:space="preserve"> stuff!!!</w:t>
-      </w:r>
-    </w:p>
-    <w:p>
-      <w:pPr>
-        <w:pStyle w:val="ListParagraph"/>
-        <w:numPr>
-          <w:ilvl w:val="0"/>
-          <w:numId w:val="1"/>
-        </w:numPr>
-        <w:spacing w:before="100" w:beforeAutospacing="1" w:after="100" w:afterAutospacing="1"/>
+        <w:t xml:space="preserve">Put in safety feature to stop one chair from editing another </w:t>
+      </w:r>
+      <w:proofErr w:type="spellStart"/>
+      <w:r>
         <w:rPr>
           <w:rFonts w:ascii="Times" w:hAnsi="Times"/>
           <w:lang w:eastAsia="en-US"/>
         </w:rPr>
-      </w:pPr>
+        <w:t>dept’s</w:t>
+      </w:r>
+      <w:proofErr w:type="spellEnd"/>
       <w:r>
         <w:rPr>
           <w:rFonts w:ascii="Times" w:hAnsi="Times"/>
           <w:lang w:eastAsia="en-US"/>
         </w:rPr>
-        <w:t>On the Schedule drop-down, add an option for “Course” (or maybe “Course Offering”).</w:t>
-      </w:r>
+        <w:t xml:space="preserve"> stuff!!!</w:t>
+      </w:r>
+      <w:bookmarkStart w:id="0" w:name="_GoBack"/>
+      <w:bookmarkEnd w:id="0"/>
     </w:p>
     <w:p>
       <w:pPr>
@@ -780,7 +772,23 @@
           <w:sz w:val="24"/>
           <w:szCs w:val="24"/>
         </w:rPr>
-        <w:t>Profile:</w:t>
+        <w:t>Other</w:t>
+      </w:r>
+      <w:r>
+        <w:rPr>
+          <w:rFonts w:ascii="Calibri" w:hAnsi="Calibri"/>
+          <w:sz w:val="24"/>
+          <w:szCs w:val="24"/>
+        </w:rPr>
+        <w:t xml:space="preserve"> Features</w:t>
+      </w:r>
+      <w:r>
+        <w:rPr>
+          <w:rFonts w:ascii="Calibri" w:hAnsi="Calibri"/>
+          <w:sz w:val="24"/>
+          <w:szCs w:val="24"/>
+        </w:rPr>
+        <w:t>:</w:t>
       </w:r>
     </w:p>
     <w:p>
@@ -802,45 +810,61 @@
           <w:sz w:val="24"/>
           <w:szCs w:val="24"/>
         </w:rPr>
-        <w:t>Make this editable by the user (to some extent)</w:t>
-      </w:r>
-    </w:p>
-    <w:p>
-      <w:pPr>
-        <w:pStyle w:val="ListParagraph"/>
-        <w:numPr>
-          <w:ilvl w:val="0"/>
-          <w:numId w:val="1"/>
-        </w:numPr>
-        <w:rPr>
-          <w:rFonts w:ascii="Calibri" w:hAnsi="Calibri"/>
-          <w:sz w:val="24"/>
-          <w:szCs w:val="24"/>
-        </w:rPr>
-      </w:pPr>
-      <w:r>
-        <w:rPr>
-          <w:rFonts w:ascii="Calibri" w:hAnsi="Calibri"/>
-          <w:sz w:val="24"/>
-          <w:szCs w:val="24"/>
-        </w:rPr>
-        <w:t>Other</w:t>
-      </w:r>
-      <w:r>
-        <w:rPr>
-          <w:rFonts w:ascii="Calibri" w:hAnsi="Calibri"/>
-          <w:sz w:val="24"/>
-          <w:szCs w:val="24"/>
-        </w:rPr>
-        <w:t xml:space="preserve"> Features</w:t>
-      </w:r>
-      <w:r>
-        <w:rPr>
-          <w:rFonts w:ascii="Calibri" w:hAnsi="Calibri"/>
-          <w:sz w:val="24"/>
-          <w:szCs w:val="24"/>
-        </w:rPr>
-        <w:t>:</w:t>
+        <w:t xml:space="preserve">Maybe make professors m2m instead of </w:t>
+      </w:r>
+      <w:proofErr w:type="spellStart"/>
+      <w:r>
+        <w:rPr>
+          <w:rFonts w:ascii="Calibri" w:hAnsi="Calibri"/>
+          <w:sz w:val="24"/>
+          <w:szCs w:val="24"/>
+        </w:rPr>
+        <w:t>ForeignKey</w:t>
+      </w:r>
+      <w:proofErr w:type="spellEnd"/>
+      <w:r>
+        <w:rPr>
+          <w:rFonts w:ascii="Calibri" w:hAnsi="Calibri"/>
+          <w:sz w:val="24"/>
+          <w:szCs w:val="24"/>
+        </w:rPr>
+        <w:t xml:space="preserve">, so that </w:t>
+      </w:r>
+      <w:proofErr w:type="gramStart"/>
+      <w:r>
+        <w:rPr>
+          <w:rFonts w:ascii="Calibri" w:hAnsi="Calibri"/>
+          <w:sz w:val="24"/>
+          <w:szCs w:val="24"/>
+        </w:rPr>
+        <w:t>profs</w:t>
+      </w:r>
+      <w:proofErr w:type="gramEnd"/>
+      <w:r>
+        <w:rPr>
+          <w:rFonts w:ascii="Calibri" w:hAnsi="Calibri"/>
+          <w:sz w:val="24"/>
+          <w:szCs w:val="24"/>
+        </w:rPr>
+        <w:t xml:space="preserve"> can be part of more than one </w:t>
+      </w:r>
+      <w:proofErr w:type="spellStart"/>
+      <w:r>
+        <w:rPr>
+          <w:rFonts w:ascii="Calibri" w:hAnsi="Calibri"/>
+          <w:sz w:val="24"/>
+          <w:szCs w:val="24"/>
+        </w:rPr>
+        <w:t>dept</w:t>
+      </w:r>
+      <w:proofErr w:type="spellEnd"/>
+      <w:r>
+        <w:rPr>
+          <w:rFonts w:ascii="Calibri" w:hAnsi="Calibri"/>
+          <w:sz w:val="24"/>
+          <w:szCs w:val="24"/>
+        </w:rPr>
+        <w:t>?</w:t>
       </w:r>
     </w:p>
     <w:p>
@@ -856,15 +880,31 @@
           <w:szCs w:val="24"/>
         </w:rPr>
       </w:pPr>
-      <w:bookmarkStart w:id="0" w:name="_GoBack"/>
-      <w:bookmarkEnd w:id="0"/>
-      <w:r>
-        <w:rPr>
-          <w:rFonts w:ascii="Calibri" w:hAnsi="Calibri"/>
-          <w:sz w:val="24"/>
-          <w:szCs w:val="24"/>
-        </w:rPr>
-        <w:t xml:space="preserve">Maybe make professors m2m instead of </w:t>
+      <w:r>
+        <w:rPr>
+          <w:rFonts w:ascii="Calibri" w:hAnsi="Calibri"/>
+          <w:sz w:val="24"/>
+          <w:szCs w:val="24"/>
+        </w:rPr>
+        <w:t xml:space="preserve">What to do about courses like </w:t>
+      </w:r>
+      <w:proofErr w:type="gramStart"/>
+      <w:r>
+        <w:rPr>
+          <w:rFonts w:ascii="Calibri" w:hAnsi="Calibri"/>
+          <w:sz w:val="24"/>
+          <w:szCs w:val="24"/>
+        </w:rPr>
+        <w:t>IAS…,</w:t>
+      </w:r>
+      <w:proofErr w:type="gramEnd"/>
+      <w:r>
+        <w:rPr>
+          <w:rFonts w:ascii="Calibri" w:hAnsi="Calibri"/>
+          <w:sz w:val="24"/>
+          <w:szCs w:val="24"/>
+        </w:rPr>
+        <w:t xml:space="preserve"> which are not really </w:t>
       </w:r>
       <w:proofErr w:type="spellStart"/>
       <w:r>
@@ -873,7 +913,7 @@
           <w:sz w:val="24"/>
           <w:szCs w:val="24"/>
         </w:rPr>
-        <w:t>ForeignKey</w:t>
+        <w:t>dept</w:t>
       </w:r>
       <w:proofErr w:type="spellEnd"/>
       <w:r>
@@ -882,7 +922,15 @@
           <w:sz w:val="24"/>
           <w:szCs w:val="24"/>
         </w:rPr>
-        <w:t xml:space="preserve">, so that profs can be part of more than one </w:t>
+        <w:t xml:space="preserve"> courses?</w:t>
+      </w:r>
+      <w:r>
+        <w:rPr>
+          <w:rFonts w:ascii="Calibri" w:hAnsi="Calibri"/>
+          <w:sz w:val="24"/>
+          <w:szCs w:val="24"/>
+        </w:rPr>
+        <w:t xml:space="preserve">  Work-around: </w:t>
       </w:r>
       <w:proofErr w:type="spellStart"/>
       <w:r>
@@ -891,6 +939,42 @@
           <w:sz w:val="24"/>
           <w:szCs w:val="24"/>
         </w:rPr>
+        <w:t>IASm</w:t>
+      </w:r>
+      <w:proofErr w:type="spellEnd"/>
+      <w:r>
+        <w:rPr>
+          <w:rFonts w:ascii="Calibri" w:hAnsi="Calibri"/>
+          <w:sz w:val="24"/>
+          <w:szCs w:val="24"/>
+        </w:rPr>
+        <w:t xml:space="preserve"> for </w:t>
+      </w:r>
+      <w:proofErr w:type="gramStart"/>
+      <w:r>
+        <w:rPr>
+          <w:rFonts w:ascii="Calibri" w:hAnsi="Calibri"/>
+          <w:sz w:val="24"/>
+          <w:szCs w:val="24"/>
+        </w:rPr>
+        <w:t>IAS(</w:t>
+      </w:r>
+      <w:proofErr w:type="gramEnd"/>
+      <w:r>
+        <w:rPr>
+          <w:rFonts w:ascii="Calibri" w:hAnsi="Calibri"/>
+          <w:sz w:val="24"/>
+          <w:szCs w:val="24"/>
+        </w:rPr>
+        <w:t xml:space="preserve">math </w:t>
+      </w:r>
+      <w:proofErr w:type="spellStart"/>
+      <w:r>
+        <w:rPr>
+          <w:rFonts w:ascii="Calibri" w:hAnsi="Calibri"/>
+          <w:sz w:val="24"/>
+          <w:szCs w:val="24"/>
+        </w:rPr>
         <w:t>dept</w:t>
       </w:r>
       <w:proofErr w:type="spellEnd"/>
@@ -900,7 +984,7 @@
           <w:sz w:val="24"/>
           <w:szCs w:val="24"/>
         </w:rPr>
-        <w:t>?</w:t>
+        <w:t>), etc.</w:t>
       </w:r>
     </w:p>
     <w:p>
@@ -923,126 +1007,6 @@
           <w:szCs w:val="24"/>
         </w:rPr>
         <w:lastRenderedPageBreak/>
-        <w:t xml:space="preserve">What to do about courses like </w:t>
-      </w:r>
-      <w:proofErr w:type="gramStart"/>
-      <w:r>
-        <w:rPr>
-          <w:rFonts w:ascii="Calibri" w:hAnsi="Calibri"/>
-          <w:sz w:val="24"/>
-          <w:szCs w:val="24"/>
-        </w:rPr>
-        <w:t>IAS…,</w:t>
-      </w:r>
-      <w:proofErr w:type="gramEnd"/>
-      <w:r>
-        <w:rPr>
-          <w:rFonts w:ascii="Calibri" w:hAnsi="Calibri"/>
-          <w:sz w:val="24"/>
-          <w:szCs w:val="24"/>
-        </w:rPr>
-        <w:t xml:space="preserve"> which are not really </w:t>
-      </w:r>
-      <w:proofErr w:type="spellStart"/>
-      <w:r>
-        <w:rPr>
-          <w:rFonts w:ascii="Calibri" w:hAnsi="Calibri"/>
-          <w:sz w:val="24"/>
-          <w:szCs w:val="24"/>
-        </w:rPr>
-        <w:t>dept</w:t>
-      </w:r>
-      <w:proofErr w:type="spellEnd"/>
-      <w:r>
-        <w:rPr>
-          <w:rFonts w:ascii="Calibri" w:hAnsi="Calibri"/>
-          <w:sz w:val="24"/>
-          <w:szCs w:val="24"/>
-        </w:rPr>
-        <w:t xml:space="preserve"> courses?</w:t>
-      </w:r>
-      <w:r>
-        <w:rPr>
-          <w:rFonts w:ascii="Calibri" w:hAnsi="Calibri"/>
-          <w:sz w:val="24"/>
-          <w:szCs w:val="24"/>
-        </w:rPr>
-        <w:t xml:space="preserve">  Work-around: </w:t>
-      </w:r>
-      <w:proofErr w:type="spellStart"/>
-      <w:r>
-        <w:rPr>
-          <w:rFonts w:ascii="Calibri" w:hAnsi="Calibri"/>
-          <w:sz w:val="24"/>
-          <w:szCs w:val="24"/>
-        </w:rPr>
-        <w:t>IASm</w:t>
-      </w:r>
-      <w:proofErr w:type="spellEnd"/>
-      <w:r>
-        <w:rPr>
-          <w:rFonts w:ascii="Calibri" w:hAnsi="Calibri"/>
-          <w:sz w:val="24"/>
-          <w:szCs w:val="24"/>
-        </w:rPr>
-        <w:t xml:space="preserve"> for </w:t>
-      </w:r>
-      <w:proofErr w:type="gramStart"/>
-      <w:r>
-        <w:rPr>
-          <w:rFonts w:ascii="Calibri" w:hAnsi="Calibri"/>
-          <w:sz w:val="24"/>
-          <w:szCs w:val="24"/>
-        </w:rPr>
-        <w:t>IAS(</w:t>
-      </w:r>
-      <w:proofErr w:type="gramEnd"/>
-      <w:r>
-        <w:rPr>
-          <w:rFonts w:ascii="Calibri" w:hAnsi="Calibri"/>
-          <w:sz w:val="24"/>
-          <w:szCs w:val="24"/>
-        </w:rPr>
-        <w:t xml:space="preserve">math </w:t>
-      </w:r>
-      <w:proofErr w:type="spellStart"/>
-      <w:r>
-        <w:rPr>
-          <w:rFonts w:ascii="Calibri" w:hAnsi="Calibri"/>
-          <w:sz w:val="24"/>
-          <w:szCs w:val="24"/>
-        </w:rPr>
-        <w:t>dept</w:t>
-      </w:r>
-      <w:proofErr w:type="spellEnd"/>
-      <w:r>
-        <w:rPr>
-          <w:rFonts w:ascii="Calibri" w:hAnsi="Calibri"/>
-          <w:sz w:val="24"/>
-          <w:szCs w:val="24"/>
-        </w:rPr>
-        <w:t>), etc.</w:t>
-      </w:r>
-    </w:p>
-    <w:p>
-      <w:pPr>
-        <w:pStyle w:val="ListParagraph"/>
-        <w:numPr>
-          <w:ilvl w:val="1"/>
-          <w:numId w:val="1"/>
-        </w:numPr>
-        <w:rPr>
-          <w:rFonts w:ascii="Calibri" w:hAnsi="Calibri"/>
-          <w:sz w:val="24"/>
-          <w:szCs w:val="24"/>
-        </w:rPr>
-      </w:pPr>
-      <w:r>
-        <w:rPr>
-          <w:rFonts w:ascii="Calibri" w:hAnsi="Calibri"/>
-          <w:sz w:val="24"/>
-          <w:szCs w:val="24"/>
-        </w:rPr>
         <w:t>Add some sort of “copy” feature so that some amount of information can be copied from one year to another</w:t>
       </w:r>
       <w:r>

</xml_diff>

<commit_message>
added copy forward feature
</commit_message>
<xml_diff>
--- a/doc/To_Do_on_Chair_Project.docx
+++ b/doc/To_Do_on_Chair_Project.docx
@@ -37,47 +37,364 @@
           <w:rFonts w:ascii="Times" w:hAnsi="Times"/>
           <w:lang w:eastAsia="en-US"/>
         </w:rPr>
-        <w:t>On the Schedule drop-down, add an option for “Course” (or maybe “Course Offering”).</w:t>
-      </w:r>
-    </w:p>
-    <w:p>
-      <w:pPr>
-        <w:pStyle w:val="ListParagraph"/>
-        <w:numPr>
-          <w:ilvl w:val="0"/>
-          <w:numId w:val="1"/>
-        </w:numPr>
-        <w:spacing w:before="100" w:beforeAutospacing="1" w:after="100" w:afterAutospacing="1"/>
+        <w:t xml:space="preserve">To do in </w:t>
+      </w:r>
+      <w:proofErr w:type="spellStart"/>
+      <w:r>
         <w:rPr>
           <w:rFonts w:ascii="Times" w:hAnsi="Times"/>
           <w:lang w:eastAsia="en-US"/>
         </w:rPr>
-      </w:pPr>
+        <w:t>db</w:t>
+      </w:r>
+      <w:proofErr w:type="spellEnd"/>
       <w:r>
         <w:rPr>
           <w:rFonts w:ascii="Times" w:hAnsi="Times"/>
           <w:lang w:eastAsia="en-US"/>
         </w:rPr>
-        <w:t xml:space="preserve">Put in safety feature to stop one chair from editing another </w:t>
-      </w:r>
-      <w:proofErr w:type="spellStart"/>
-      <w:r>
+        <w:t xml:space="preserve"> on server:</w:t>
+      </w:r>
+    </w:p>
+    <w:p>
+      <w:pPr>
+        <w:pStyle w:val="ListParagraph"/>
+        <w:numPr>
+          <w:ilvl w:val="1"/>
+          <w:numId w:val="1"/>
+        </w:numPr>
+        <w:spacing w:before="100" w:beforeAutospacing="1" w:after="100" w:afterAutospacing="1"/>
         <w:rPr>
           <w:rFonts w:ascii="Times" w:hAnsi="Times"/>
           <w:lang w:eastAsia="en-US"/>
         </w:rPr>
-        <w:t>dept’s</w:t>
-      </w:r>
-      <w:proofErr w:type="spellEnd"/>
+      </w:pPr>
       <w:r>
         <w:rPr>
           <w:rFonts w:ascii="Times" w:hAnsi="Times"/>
           <w:lang w:eastAsia="en-US"/>
         </w:rPr>
+        <w:t>Create new academic year</w:t>
+      </w:r>
+      <w:r>
+        <w:rPr>
+          <w:rFonts w:ascii="Times" w:hAnsi="Times"/>
+          <w:lang w:eastAsia="en-US"/>
+        </w:rPr>
+        <w:t>s (2012-13 and 2014-15)</w:t>
+      </w:r>
+    </w:p>
+    <w:p>
+      <w:pPr>
+        <w:pStyle w:val="ListParagraph"/>
+        <w:numPr>
+          <w:ilvl w:val="1"/>
+          <w:numId w:val="1"/>
+        </w:numPr>
+        <w:spacing w:before="100" w:beforeAutospacing="1" w:after="100" w:afterAutospacing="1"/>
+        <w:rPr>
+          <w:rFonts w:ascii="Times" w:hAnsi="Times"/>
+          <w:lang w:eastAsia="en-US"/>
+        </w:rPr>
+      </w:pPr>
+      <w:r>
+        <w:rPr>
+          <w:rFonts w:ascii="Times" w:hAnsi="Times"/>
+          <w:lang w:eastAsia="en-US"/>
+        </w:rPr>
+        <w:t>Create new semesters there</w:t>
+      </w:r>
+    </w:p>
+    <w:p>
+      <w:pPr>
+        <w:pStyle w:val="ListParagraph"/>
+        <w:numPr>
+          <w:ilvl w:val="1"/>
+          <w:numId w:val="1"/>
+        </w:numPr>
+        <w:spacing w:before="100" w:beforeAutospacing="1" w:after="100" w:afterAutospacing="1"/>
+        <w:rPr>
+          <w:rFonts w:ascii="Times" w:hAnsi="Times"/>
+          <w:lang w:eastAsia="en-US"/>
+        </w:rPr>
+      </w:pPr>
+      <w:r>
+        <w:rPr>
+          <w:rFonts w:ascii="Times" w:hAnsi="Times"/>
+          <w:lang w:eastAsia="en-US"/>
+        </w:rPr>
+        <w:t>Add in info from 2012-13 for copying purposes</w:t>
+      </w:r>
+    </w:p>
+    <w:p>
+      <w:pPr>
+        <w:pStyle w:val="ListParagraph"/>
+        <w:numPr>
+          <w:ilvl w:val="0"/>
+          <w:numId w:val="1"/>
+        </w:numPr>
+        <w:spacing w:before="100" w:beforeAutospacing="1" w:after="100" w:afterAutospacing="1"/>
+        <w:rPr>
+          <w:rFonts w:ascii="Times" w:hAnsi="Times"/>
+          <w:lang w:eastAsia="en-US"/>
+        </w:rPr>
+      </w:pPr>
+      <w:r>
+        <w:rPr>
+          <w:rFonts w:ascii="Times" w:hAnsi="Times"/>
+          <w:lang w:eastAsia="en-US"/>
+        </w:rPr>
+        <w:t>On the Schedule drop-down, add an option for “Course” (or maybe “Course Offering”).</w:t>
+      </w:r>
+    </w:p>
+    <w:p>
+      <w:pPr>
+        <w:pStyle w:val="ListParagraph"/>
+        <w:numPr>
+          <w:ilvl w:val="0"/>
+          <w:numId w:val="1"/>
+        </w:numPr>
+        <w:spacing w:before="100" w:beforeAutospacing="1" w:after="100" w:afterAutospacing="1"/>
+        <w:rPr>
+          <w:rFonts w:ascii="Times" w:hAnsi="Times"/>
+          <w:lang w:eastAsia="en-US"/>
+        </w:rPr>
+      </w:pPr>
+      <w:r>
+        <w:rPr>
+          <w:rFonts w:ascii="Times" w:hAnsi="Times"/>
+          <w:lang w:eastAsia="en-US"/>
+        </w:rPr>
+        <w:t xml:space="preserve">Put in safety feature to stop one chair from editing another </w:t>
+      </w:r>
+      <w:proofErr w:type="spellStart"/>
+      <w:r>
+        <w:rPr>
+          <w:rFonts w:ascii="Times" w:hAnsi="Times"/>
+          <w:lang w:eastAsia="en-US"/>
+        </w:rPr>
+        <w:t>dept’s</w:t>
+      </w:r>
+      <w:proofErr w:type="spellEnd"/>
+      <w:r>
+        <w:rPr>
+          <w:rFonts w:ascii="Times" w:hAnsi="Times"/>
+          <w:lang w:eastAsia="en-US"/>
+        </w:rPr>
         <w:t xml:space="preserve"> stuff!!!</w:t>
+      </w:r>
+    </w:p>
+    <w:p>
+      <w:pPr>
+        <w:pStyle w:val="ListParagraph"/>
+        <w:numPr>
+          <w:ilvl w:val="0"/>
+          <w:numId w:val="1"/>
+        </w:numPr>
+        <w:rPr>
+          <w:rFonts w:ascii="Calibri" w:hAnsi="Calibri"/>
+          <w:sz w:val="24"/>
+          <w:szCs w:val="24"/>
+        </w:rPr>
+      </w:pPr>
+      <w:r>
+        <w:rPr>
+          <w:rFonts w:ascii="Calibri" w:hAnsi="Calibri"/>
+          <w:sz w:val="24"/>
+          <w:szCs w:val="24"/>
+        </w:rPr>
+        <w:t xml:space="preserve">Add permissions – should do this by defining a custom template </w:t>
+      </w:r>
+      <w:proofErr w:type="gramStart"/>
+      <w:r>
+        <w:rPr>
+          <w:rFonts w:ascii="Calibri" w:hAnsi="Calibri"/>
+          <w:sz w:val="24"/>
+          <w:szCs w:val="24"/>
+        </w:rPr>
+        <w:t>tag(</w:t>
+      </w:r>
+      <w:proofErr w:type="gramEnd"/>
+      <w:r>
+        <w:rPr>
+          <w:rFonts w:ascii="Calibri" w:hAnsi="Calibri"/>
+          <w:sz w:val="24"/>
+          <w:szCs w:val="24"/>
+        </w:rPr>
+        <w:t>!)</w:t>
+      </w:r>
+    </w:p>
+    <w:p>
+      <w:pPr>
+        <w:pStyle w:val="ListParagraph"/>
+        <w:numPr>
+          <w:ilvl w:val="0"/>
+          <w:numId w:val="1"/>
+        </w:numPr>
+        <w:rPr>
+          <w:rFonts w:ascii="Calibri" w:hAnsi="Calibri"/>
+          <w:sz w:val="24"/>
+          <w:szCs w:val="24"/>
+        </w:rPr>
+      </w:pPr>
+      <w:r>
+        <w:rPr>
+          <w:rFonts w:ascii="Calibri" w:hAnsi="Calibri"/>
+          <w:sz w:val="24"/>
+          <w:szCs w:val="24"/>
+        </w:rPr>
+        <w:t>Add capacities to rooms.</w:t>
+      </w:r>
+    </w:p>
+    <w:p>
+      <w:pPr>
+        <w:pStyle w:val="ListParagraph"/>
+        <w:numPr>
+          <w:ilvl w:val="0"/>
+          <w:numId w:val="1"/>
+        </w:numPr>
+        <w:rPr>
+          <w:rFonts w:ascii="Calibri" w:hAnsi="Calibri"/>
+          <w:sz w:val="24"/>
+          <w:szCs w:val="24"/>
+        </w:rPr>
+      </w:pPr>
+      <w:r>
+        <w:rPr>
+          <w:rFonts w:ascii="Calibri" w:hAnsi="Calibri"/>
+          <w:sz w:val="24"/>
+          <w:szCs w:val="24"/>
+        </w:rPr>
+        <w:t>Faculty Load Summary page:</w:t>
+      </w:r>
+    </w:p>
+    <w:p>
+      <w:pPr>
+        <w:pStyle w:val="ListParagraph"/>
+        <w:numPr>
+          <w:ilvl w:val="1"/>
+          <w:numId w:val="1"/>
+        </w:numPr>
+        <w:rPr>
+          <w:rFonts w:ascii="Calibri" w:hAnsi="Calibri"/>
+          <w:sz w:val="24"/>
+          <w:szCs w:val="24"/>
+        </w:rPr>
+      </w:pPr>
+      <w:r>
+        <w:rPr>
+          <w:rFonts w:ascii="Calibri" w:hAnsi="Calibri"/>
+          <w:sz w:val="24"/>
+          <w:szCs w:val="24"/>
+        </w:rPr>
+        <w:t>Under Meeting Times &gt; Update Class Schedule, make it possible to delete all entries and immediately go to New Class Schedule.</w:t>
+      </w:r>
+    </w:p>
+    <w:p>
+      <w:pPr>
+        <w:pStyle w:val="ListParagraph"/>
+        <w:numPr>
+          <w:ilvl w:val="1"/>
+          <w:numId w:val="1"/>
+        </w:numPr>
+        <w:rPr>
+          <w:rFonts w:ascii="Calibri" w:hAnsi="Calibri"/>
+          <w:sz w:val="24"/>
+          <w:szCs w:val="24"/>
+        </w:rPr>
+      </w:pPr>
+      <w:r>
+        <w:rPr>
+          <w:rFonts w:ascii="Calibri" w:hAnsi="Calibri"/>
+          <w:sz w:val="24"/>
+          <w:szCs w:val="24"/>
+        </w:rPr>
+        <w:t>Add # students as a column?</w:t>
+      </w:r>
+    </w:p>
+    <w:p>
+      <w:pPr>
+        <w:pStyle w:val="ListParagraph"/>
+        <w:numPr>
+          <w:ilvl w:val="0"/>
+          <w:numId w:val="1"/>
+        </w:numPr>
+        <w:rPr>
+          <w:rFonts w:ascii="Calibri" w:hAnsi="Calibri"/>
+          <w:sz w:val="24"/>
+          <w:szCs w:val="24"/>
+        </w:rPr>
+      </w:pPr>
+      <w:r>
+        <w:rPr>
+          <w:rFonts w:ascii="Calibri" w:hAnsi="Calibri"/>
+          <w:sz w:val="24"/>
+          <w:szCs w:val="24"/>
+        </w:rPr>
+        <w:t>Weekly Schedule page:</w:t>
+      </w:r>
+    </w:p>
+    <w:p>
+      <w:pPr>
+        <w:pStyle w:val="ListParagraph"/>
+        <w:numPr>
+          <w:ilvl w:val="1"/>
+          <w:numId w:val="1"/>
+        </w:numPr>
+        <w:rPr>
+          <w:rFonts w:ascii="Calibri" w:hAnsi="Calibri"/>
+          <w:sz w:val="24"/>
+          <w:szCs w:val="24"/>
+        </w:rPr>
+      </w:pPr>
+      <w:r>
+        <w:rPr>
+          <w:rFonts w:ascii="Calibri" w:hAnsi="Calibri"/>
+          <w:sz w:val="24"/>
+          <w:szCs w:val="24"/>
+        </w:rPr>
+        <w:t>Add function that checks for time block conflicts</w:t>
+      </w:r>
+      <w:r>
+        <w:rPr>
+          <w:rFonts w:ascii="Calibri" w:hAnsi="Calibri"/>
+          <w:sz w:val="24"/>
+          <w:szCs w:val="24"/>
+        </w:rPr>
+        <w:t xml:space="preserve"> in faculty schedules</w:t>
+      </w:r>
+    </w:p>
+    <w:p>
+      <w:pPr>
+        <w:pStyle w:val="ListParagraph"/>
+        <w:numPr>
+          <w:ilvl w:val="2"/>
+          <w:numId w:val="1"/>
+        </w:numPr>
+        <w:rPr>
+          <w:rFonts w:ascii="Calibri" w:hAnsi="Calibri"/>
+          <w:sz w:val="24"/>
+          <w:szCs w:val="24"/>
+        </w:rPr>
+      </w:pPr>
+      <w:r>
+        <w:rPr>
+          <w:rFonts w:ascii="Calibri" w:hAnsi="Calibri"/>
+          <w:sz w:val="24"/>
+          <w:szCs w:val="24"/>
+        </w:rPr>
+        <w:t>If ther</w:t>
       </w:r>
       <w:bookmarkStart w:id="0" w:name="_GoBack"/>
       <w:bookmarkEnd w:id="0"/>
+      <w:r>
+        <w:rPr>
+          <w:rFonts w:ascii="Calibri" w:hAnsi="Calibri"/>
+          <w:sz w:val="24"/>
+          <w:szCs w:val="24"/>
+        </w:rPr>
+        <w:t>e are conflicts, needs to send a warning to the schedule</w:t>
+      </w:r>
     </w:p>
     <w:p>
       <w:pPr>
@@ -86,209 +403,415 @@
           <w:ilvl w:val="0"/>
           <w:numId w:val="1"/>
         </w:numPr>
-        <w:spacing w:before="100" w:beforeAutospacing="1" w:after="100" w:afterAutospacing="1"/>
-        <w:rPr>
-          <w:rFonts w:ascii="Times" w:hAnsi="Times"/>
-          <w:lang w:eastAsia="en-US"/>
-        </w:rPr>
-      </w:pPr>
-      <w:r>
-        <w:rPr>
-          <w:rFonts w:ascii="Times" w:hAnsi="Times"/>
-          <w:lang w:eastAsia="en-US"/>
-        </w:rPr>
-        <w:t xml:space="preserve">Ken – as you schedule courses for spring, I would like to NOT teach at 8 AM on MWF.  It’s not that I mind the time, but I </w:t>
+        <w:rPr>
+          <w:rFonts w:ascii="Calibri" w:hAnsi="Calibri"/>
+          <w:sz w:val="24"/>
+          <w:szCs w:val="24"/>
+        </w:rPr>
+      </w:pPr>
+      <w:r>
+        <w:rPr>
+          <w:rFonts w:ascii="Calibri" w:hAnsi="Calibri"/>
+          <w:sz w:val="24"/>
+          <w:szCs w:val="24"/>
+        </w:rPr>
+        <w:t>Room Schedule page:</w:t>
+      </w:r>
+    </w:p>
+    <w:p>
+      <w:pPr>
+        <w:pStyle w:val="ListParagraph"/>
+        <w:numPr>
+          <w:ilvl w:val="1"/>
+          <w:numId w:val="1"/>
+        </w:numPr>
+        <w:rPr>
+          <w:rFonts w:ascii="Calibri" w:hAnsi="Calibri"/>
+          <w:sz w:val="24"/>
+          <w:szCs w:val="24"/>
+        </w:rPr>
+      </w:pPr>
+      <w:r>
+        <w:rPr>
+          <w:rFonts w:ascii="Calibri" w:hAnsi="Calibri"/>
+          <w:sz w:val="24"/>
+          <w:szCs w:val="24"/>
+        </w:rPr>
+        <w:t>Add function that checks for time block conflicts</w:t>
+      </w:r>
+    </w:p>
+    <w:p>
+      <w:pPr>
+        <w:pStyle w:val="ListParagraph"/>
+        <w:numPr>
+          <w:ilvl w:val="2"/>
+          <w:numId w:val="1"/>
+        </w:numPr>
+        <w:rPr>
+          <w:rFonts w:ascii="Calibri" w:hAnsi="Calibri"/>
+          <w:sz w:val="24"/>
+          <w:szCs w:val="24"/>
+        </w:rPr>
+      </w:pPr>
+      <w:r>
+        <w:rPr>
+          <w:rFonts w:ascii="Calibri" w:hAnsi="Calibri"/>
+          <w:sz w:val="24"/>
+          <w:szCs w:val="24"/>
+        </w:rPr>
+        <w:t>If there are conflicts, needs to send a warning to the schedule</w:t>
+      </w:r>
+    </w:p>
+    <w:p>
+      <w:pPr>
+        <w:pStyle w:val="ListParagraph"/>
+        <w:numPr>
+          <w:ilvl w:val="0"/>
+          <w:numId w:val="1"/>
+        </w:numPr>
+        <w:rPr>
+          <w:rFonts w:ascii="Calibri" w:hAnsi="Calibri"/>
+          <w:sz w:val="24"/>
+          <w:szCs w:val="24"/>
+        </w:rPr>
+      </w:pPr>
+      <w:r>
+        <w:rPr>
+          <w:rFonts w:ascii="Calibri" w:hAnsi="Calibri"/>
+          <w:sz w:val="24"/>
+          <w:szCs w:val="24"/>
+        </w:rPr>
+        <w:t>Course Summary page:</w:t>
+      </w:r>
+    </w:p>
+    <w:p>
+      <w:pPr>
+        <w:pStyle w:val="ListParagraph"/>
+        <w:numPr>
+          <w:ilvl w:val="1"/>
+          <w:numId w:val="1"/>
+        </w:numPr>
+        <w:rPr>
+          <w:rFonts w:ascii="Calibri" w:hAnsi="Calibri"/>
+          <w:color w:val="FF0000"/>
+          <w:sz w:val="24"/>
+          <w:szCs w:val="24"/>
+        </w:rPr>
+      </w:pPr>
+      <w:r>
+        <w:rPr>
+          <w:rFonts w:ascii="Calibri" w:hAnsi="Calibri"/>
+          <w:color w:val="FF0000"/>
+          <w:sz w:val="24"/>
+          <w:szCs w:val="24"/>
+        </w:rPr>
+        <w:t>Add credit hours for courses in a new column</w:t>
+      </w:r>
+    </w:p>
+    <w:p>
+      <w:pPr>
+        <w:pStyle w:val="ListParagraph"/>
+        <w:numPr>
+          <w:ilvl w:val="1"/>
+          <w:numId w:val="1"/>
+        </w:numPr>
+        <w:rPr>
+          <w:rFonts w:ascii="Calibri" w:hAnsi="Calibri"/>
+          <w:color w:val="FF0000"/>
+          <w:sz w:val="24"/>
+          <w:szCs w:val="24"/>
+        </w:rPr>
+      </w:pPr>
+      <w:r>
+        <w:rPr>
+          <w:rFonts w:ascii="Calibri" w:hAnsi="Calibri"/>
+          <w:color w:val="FF0000"/>
+          <w:sz w:val="24"/>
+          <w:szCs w:val="24"/>
+        </w:rPr>
+        <w:t>Add the ability to</w:t>
+      </w:r>
+      <w:r>
+        <w:rPr>
+          <w:rFonts w:ascii="Calibri" w:hAnsi="Calibri"/>
+          <w:color w:val="FF0000"/>
+          <w:sz w:val="24"/>
+          <w:szCs w:val="24"/>
+        </w:rPr>
+        <w:t xml:space="preserve"> edit/</w:t>
+      </w:r>
+      <w:r>
+        <w:rPr>
+          <w:rFonts w:ascii="Calibri" w:hAnsi="Calibri"/>
+          <w:color w:val="FF0000"/>
+          <w:sz w:val="24"/>
+          <w:szCs w:val="24"/>
+        </w:rPr>
+        <w:t>delete courses</w:t>
+      </w:r>
+    </w:p>
+    <w:p>
+      <w:pPr>
+        <w:pStyle w:val="ListParagraph"/>
+        <w:numPr>
+          <w:ilvl w:val="1"/>
+          <w:numId w:val="1"/>
+        </w:numPr>
+        <w:rPr>
+          <w:rFonts w:ascii="Calibri" w:hAnsi="Calibri"/>
+          <w:color w:val="FF0000"/>
+          <w:sz w:val="24"/>
+          <w:szCs w:val="24"/>
+        </w:rPr>
+      </w:pPr>
+      <w:r>
+        <w:rPr>
+          <w:rFonts w:ascii="Calibri" w:hAnsi="Calibri"/>
+          <w:color w:val="FF0000"/>
+          <w:sz w:val="24"/>
+          <w:szCs w:val="24"/>
+        </w:rPr>
+        <w:t>When adding new sections (under Manage), show some info about the current sections, such as the professor or something…?  If there are several, it could be difficult to see which one is which.</w:t>
+      </w:r>
+    </w:p>
+    <w:p>
+      <w:pPr>
+        <w:pStyle w:val="ListParagraph"/>
+        <w:numPr>
+          <w:ilvl w:val="1"/>
+          <w:numId w:val="1"/>
+        </w:numPr>
+        <w:rPr>
+          <w:rFonts w:ascii="Calibri" w:hAnsi="Calibri"/>
+          <w:color w:val="FF0000"/>
+          <w:sz w:val="24"/>
+          <w:szCs w:val="24"/>
+        </w:rPr>
+      </w:pPr>
+      <w:r>
+        <w:rPr>
+          <w:rFonts w:ascii="Calibri" w:hAnsi="Calibri"/>
+          <w:color w:val="FF0000"/>
+          <w:sz w:val="24"/>
+          <w:szCs w:val="24"/>
+        </w:rPr>
+        <w:t>Under Manage Offerings, indicate # credit hours, to make load hour decision easier</w:t>
+      </w:r>
+    </w:p>
+    <w:p>
+      <w:pPr>
+        <w:pStyle w:val="ListParagraph"/>
+        <w:numPr>
+          <w:ilvl w:val="0"/>
+          <w:numId w:val="1"/>
+        </w:numPr>
+        <w:rPr>
+          <w:rFonts w:ascii="Calibri" w:hAnsi="Calibri"/>
+          <w:sz w:val="24"/>
+          <w:szCs w:val="24"/>
+        </w:rPr>
+      </w:pPr>
+      <w:r>
+        <w:rPr>
+          <w:rFonts w:ascii="Calibri" w:hAnsi="Calibri"/>
+          <w:sz w:val="24"/>
+          <w:szCs w:val="24"/>
+        </w:rPr>
+        <w:t>Other</w:t>
+      </w:r>
+      <w:r>
+        <w:rPr>
+          <w:rFonts w:ascii="Calibri" w:hAnsi="Calibri"/>
+          <w:sz w:val="24"/>
+          <w:szCs w:val="24"/>
+        </w:rPr>
+        <w:t xml:space="preserve"> Features</w:t>
+      </w:r>
+      <w:r>
+        <w:rPr>
+          <w:rFonts w:ascii="Calibri" w:hAnsi="Calibri"/>
+          <w:sz w:val="24"/>
+          <w:szCs w:val="24"/>
+        </w:rPr>
+        <w:t>:</w:t>
+      </w:r>
+    </w:p>
+    <w:p>
+      <w:pPr>
+        <w:pStyle w:val="ListParagraph"/>
+        <w:numPr>
+          <w:ilvl w:val="1"/>
+          <w:numId w:val="1"/>
+        </w:numPr>
+        <w:rPr>
+          <w:rFonts w:ascii="Calibri" w:hAnsi="Calibri"/>
+          <w:sz w:val="24"/>
+          <w:szCs w:val="24"/>
+        </w:rPr>
+      </w:pPr>
+      <w:r>
+        <w:rPr>
+          <w:rFonts w:ascii="Calibri" w:hAnsi="Calibri"/>
+          <w:sz w:val="24"/>
+          <w:szCs w:val="24"/>
+        </w:rPr>
+        <w:t xml:space="preserve">Maybe make professors m2m instead of </w:t>
+      </w:r>
+      <w:proofErr w:type="spellStart"/>
+      <w:r>
+        <w:rPr>
+          <w:rFonts w:ascii="Calibri" w:hAnsi="Calibri"/>
+          <w:sz w:val="24"/>
+          <w:szCs w:val="24"/>
+        </w:rPr>
+        <w:t>ForeignKey</w:t>
+      </w:r>
+      <w:proofErr w:type="spellEnd"/>
+      <w:r>
+        <w:rPr>
+          <w:rFonts w:ascii="Calibri" w:hAnsi="Calibri"/>
+          <w:sz w:val="24"/>
+          <w:szCs w:val="24"/>
+        </w:rPr>
+        <w:t xml:space="preserve">, so that </w:t>
       </w:r>
       <w:proofErr w:type="gramStart"/>
       <w:r>
         <w:rPr>
-          <w:rFonts w:ascii="Times" w:hAnsi="Times"/>
-          <w:lang w:eastAsia="en-US"/>
-        </w:rPr>
-        <w:t>am having</w:t>
+          <w:rFonts w:ascii="Calibri" w:hAnsi="Calibri"/>
+          <w:sz w:val="24"/>
+          <w:szCs w:val="24"/>
+        </w:rPr>
+        <w:t>profs</w:t>
       </w:r>
       <w:proofErr w:type="gramEnd"/>
       <w:r>
         <w:rPr>
-          <w:rFonts w:ascii="Times" w:hAnsi="Times"/>
-          <w:lang w:eastAsia="en-US"/>
-        </w:rPr>
-        <w:t xml:space="preserve"> to take Vicki’s kids to TKA a couple of times a week.  It’s hard to get them to TKA and then make an 8 AM class.  If we can make it work, maybe we could have it on Tues / </w:t>
+          <w:rFonts w:ascii="Calibri" w:hAnsi="Calibri"/>
+          <w:sz w:val="24"/>
+          <w:szCs w:val="24"/>
+        </w:rPr>
+        <w:t xml:space="preserve"> can be part of more than one </w:t>
+      </w:r>
+      <w:proofErr w:type="spellStart"/>
+      <w:r>
+        <w:rPr>
+          <w:rFonts w:ascii="Calibri" w:hAnsi="Calibri"/>
+          <w:sz w:val="24"/>
+          <w:szCs w:val="24"/>
+        </w:rPr>
+        <w:t>dept</w:t>
+      </w:r>
+      <w:proofErr w:type="spellEnd"/>
+      <w:r>
+        <w:rPr>
+          <w:rFonts w:ascii="Calibri" w:hAnsi="Calibri"/>
+          <w:sz w:val="24"/>
+          <w:szCs w:val="24"/>
+        </w:rPr>
+        <w:t>?</w:t>
+      </w:r>
+    </w:p>
+    <w:p>
+      <w:pPr>
+        <w:pStyle w:val="ListParagraph"/>
+        <w:numPr>
+          <w:ilvl w:val="1"/>
+          <w:numId w:val="1"/>
+        </w:numPr>
+        <w:rPr>
+          <w:rFonts w:ascii="Calibri" w:hAnsi="Calibri"/>
+          <w:sz w:val="24"/>
+          <w:szCs w:val="24"/>
+        </w:rPr>
+      </w:pPr>
+      <w:r>
+        <w:rPr>
+          <w:rFonts w:ascii="Calibri" w:hAnsi="Calibri"/>
+          <w:sz w:val="24"/>
+          <w:szCs w:val="24"/>
+        </w:rPr>
+        <w:t xml:space="preserve">What to do about courses like </w:t>
       </w:r>
       <w:proofErr w:type="gramStart"/>
       <w:r>
         <w:rPr>
-          <w:rFonts w:ascii="Times" w:hAnsi="Times"/>
-          <w:lang w:eastAsia="en-US"/>
-        </w:rPr>
-        <w:t>Thurs  for</w:t>
+          <w:rFonts w:ascii="Calibri" w:hAnsi="Calibri"/>
+          <w:sz w:val="24"/>
+          <w:szCs w:val="24"/>
+        </w:rPr>
+        <w:t>IAS…,</w:t>
       </w:r>
       <w:proofErr w:type="gramEnd"/>
       <w:r>
         <w:rPr>
-          <w:rFonts w:ascii="Times" w:hAnsi="Times"/>
-          <w:lang w:eastAsia="en-US"/>
-        </w:rPr>
-        <w:t xml:space="preserve"> a 75 minute period.</w:t>
-      </w:r>
-    </w:p>
-    <w:p>
-      <w:pPr>
-        <w:pStyle w:val="ListParagraph"/>
-        <w:numPr>
-          <w:ilvl w:val="0"/>
-          <w:numId w:val="1"/>
-        </w:numPr>
-        <w:spacing w:before="100" w:beforeAutospacing="1" w:after="100" w:afterAutospacing="1"/>
-        <w:rPr>
-          <w:rFonts w:ascii="Times" w:hAnsi="Times"/>
-          <w:lang w:eastAsia="en-US"/>
-        </w:rPr>
-      </w:pPr>
-      <w:r>
-        <w:rPr>
-          <w:rFonts w:ascii="Times" w:hAnsi="Times"/>
-          <w:lang w:eastAsia="en-US"/>
-        </w:rPr>
-        <w:t> </w:t>
-      </w:r>
-    </w:p>
-    <w:p>
-      <w:pPr>
-        <w:pStyle w:val="ListParagraph"/>
-        <w:numPr>
-          <w:ilvl w:val="0"/>
-          <w:numId w:val="1"/>
-        </w:numPr>
-        <w:spacing w:before="100" w:beforeAutospacing="1" w:after="100" w:afterAutospacing="1"/>
-        <w:rPr>
-          <w:rFonts w:ascii="Times" w:hAnsi="Times"/>
-          <w:lang w:eastAsia="en-US"/>
-        </w:rPr>
-      </w:pPr>
-      <w:r>
-        <w:rPr>
-          <w:rFonts w:ascii="Times" w:hAnsi="Times"/>
-          <w:lang w:eastAsia="en-US"/>
-        </w:rPr>
-        <w:t xml:space="preserve">I would still like to have the Tuesday 8 AM U </w:t>
+          <w:rFonts w:ascii="Calibri" w:hAnsi="Calibri"/>
+          <w:sz w:val="24"/>
+          <w:szCs w:val="24"/>
+        </w:rPr>
+        <w:t xml:space="preserve"> which are not really </w:t>
       </w:r>
       <w:proofErr w:type="spellStart"/>
       <w:r>
         <w:rPr>
-          <w:rFonts w:ascii="Times" w:hAnsi="Times"/>
-          <w:lang w:eastAsia="en-US"/>
-        </w:rPr>
-        <w:t>Phys</w:t>
+          <w:rFonts w:ascii="Calibri" w:hAnsi="Calibri"/>
+          <w:sz w:val="24"/>
+          <w:szCs w:val="24"/>
+        </w:rPr>
+        <w:t>dept</w:t>
       </w:r>
       <w:proofErr w:type="spellEnd"/>
       <w:r>
         <w:rPr>
-          <w:rFonts w:ascii="Times" w:hAnsi="Times"/>
-          <w:lang w:eastAsia="en-US"/>
-        </w:rPr>
-        <w:t xml:space="preserve"> lab section for starting the week off, and whoever else is teaching the labs should have that time free so they can sit in on my lab.</w:t>
-      </w:r>
-    </w:p>
-    <w:p>
-      <w:pPr>
-        <w:pStyle w:val="ListParagraph"/>
-        <w:numPr>
-          <w:ilvl w:val="0"/>
-          <w:numId w:val="1"/>
-        </w:numPr>
-        <w:spacing w:before="100" w:beforeAutospacing="1" w:after="100" w:afterAutospacing="1"/>
-        <w:rPr>
-          <w:rFonts w:ascii="Times" w:hAnsi="Times"/>
-          <w:lang w:eastAsia="en-US"/>
-        </w:rPr>
-      </w:pPr>
-      <w:r>
-        <w:rPr>
-          <w:rFonts w:ascii="Times" w:hAnsi="Times"/>
-          <w:lang w:eastAsia="en-US"/>
-        </w:rPr>
-        <w:t> </w:t>
-      </w:r>
-    </w:p>
-    <w:p>
-      <w:pPr>
-        <w:pStyle w:val="ListParagraph"/>
-        <w:numPr>
-          <w:ilvl w:val="0"/>
-          <w:numId w:val="1"/>
-        </w:numPr>
-        <w:spacing w:before="100" w:beforeAutospacing="1" w:after="100" w:afterAutospacing="1"/>
-        <w:rPr>
-          <w:rFonts w:ascii="Times" w:hAnsi="Times"/>
-          <w:lang w:eastAsia="en-US"/>
-        </w:rPr>
-      </w:pPr>
-      <w:r>
-        <w:rPr>
-          <w:rFonts w:ascii="Times" w:hAnsi="Times"/>
-          <w:lang w:eastAsia="en-US"/>
-        </w:rPr>
-        <w:t xml:space="preserve">And do we know yet who is doing U </w:t>
+          <w:rFonts w:ascii="Calibri" w:hAnsi="Calibri"/>
+          <w:sz w:val="24"/>
+          <w:szCs w:val="24"/>
+        </w:rPr>
+        <w:t xml:space="preserve"> courses?</w:t>
+      </w:r>
+      <w:r>
+        <w:rPr>
+          <w:rFonts w:ascii="Calibri" w:hAnsi="Calibri"/>
+          <w:sz w:val="24"/>
+          <w:szCs w:val="24"/>
+        </w:rPr>
+        <w:t xml:space="preserve">  Work-around: </w:t>
       </w:r>
       <w:proofErr w:type="spellStart"/>
       <w:r>
         <w:rPr>
-          <w:rFonts w:ascii="Times" w:hAnsi="Times"/>
-          <w:lang w:eastAsia="en-US"/>
-        </w:rPr>
-        <w:t>Phys</w:t>
+          <w:rFonts w:ascii="Calibri" w:hAnsi="Calibri"/>
+          <w:sz w:val="24"/>
+          <w:szCs w:val="24"/>
+        </w:rPr>
+        <w:t>IASm</w:t>
       </w:r>
       <w:proofErr w:type="spellEnd"/>
       <w:r>
         <w:rPr>
-          <w:rFonts w:ascii="Times" w:hAnsi="Times"/>
-          <w:lang w:eastAsia="en-US"/>
-        </w:rPr>
-        <w:t xml:space="preserve"> labs this spring?  Dennis or Scott?</w:t>
-      </w:r>
-    </w:p>
-    <w:p>
-      <w:pPr>
-        <w:pStyle w:val="ListParagraph"/>
-        <w:numPr>
-          <w:ilvl w:val="0"/>
-          <w:numId w:val="1"/>
-        </w:numPr>
-        <w:spacing w:before="100" w:beforeAutospacing="1" w:after="100" w:afterAutospacing="1"/>
-        <w:rPr>
-          <w:rFonts w:ascii="Times" w:hAnsi="Times"/>
-          <w:lang w:eastAsia="en-US"/>
-        </w:rPr>
-      </w:pPr>
-      <w:r>
-        <w:rPr>
-          <w:rFonts w:ascii="Times" w:hAnsi="Times"/>
-          <w:lang w:eastAsia="en-US"/>
-        </w:rPr>
-        <w:t> </w:t>
-      </w:r>
-    </w:p>
-    <w:p>
-      <w:pPr>
-        <w:pStyle w:val="ListParagraph"/>
-        <w:numPr>
-          <w:ilvl w:val="0"/>
-          <w:numId w:val="1"/>
-        </w:numPr>
-        <w:rPr>
-          <w:rFonts w:ascii="Calibri" w:hAnsi="Calibri"/>
-          <w:sz w:val="24"/>
-          <w:szCs w:val="24"/>
-        </w:rPr>
-      </w:pPr>
-      <w:r>
-        <w:rPr>
-          <w:rFonts w:ascii="Calibri" w:hAnsi="Calibri"/>
-          <w:sz w:val="24"/>
-          <w:szCs w:val="24"/>
-        </w:rPr>
-        <w:t xml:space="preserve">To copy forward:  Tom says that there is a </w:t>
+          <w:rFonts w:ascii="Calibri" w:hAnsi="Calibri"/>
+          <w:sz w:val="24"/>
+          <w:szCs w:val="24"/>
+        </w:rPr>
+        <w:t xml:space="preserve"> for </w:t>
+      </w:r>
+      <w:proofErr w:type="gramStart"/>
+      <w:r>
+        <w:rPr>
+          <w:rFonts w:ascii="Calibri" w:hAnsi="Calibri"/>
+          <w:sz w:val="24"/>
+          <w:szCs w:val="24"/>
+        </w:rPr>
+        <w:t>IAS(</w:t>
+      </w:r>
+      <w:proofErr w:type="gramEnd"/>
+      <w:r>
+        <w:rPr>
+          <w:rFonts w:ascii="Calibri" w:hAnsi="Calibri"/>
+          <w:sz w:val="24"/>
+          <w:szCs w:val="24"/>
+        </w:rPr>
+        <w:t xml:space="preserve">math </w:t>
       </w:r>
       <w:proofErr w:type="spellStart"/>
       <w:r>
@@ -297,7 +820,7 @@
           <w:sz w:val="24"/>
           <w:szCs w:val="24"/>
         </w:rPr>
-        <w:t>Django</w:t>
+        <w:t>dept</w:t>
       </w:r>
       <w:proofErr w:type="spellEnd"/>
       <w:r>
@@ -306,131 +829,7 @@
           <w:sz w:val="24"/>
           <w:szCs w:val="24"/>
         </w:rPr>
-        <w:t xml:space="preserve"> library that allows for a “deep copy”, which can apparently make a copy of a group of objects at the object level, and then you could go in a just change some of their parameters (such as their academic year, say).</w:t>
-      </w:r>
-    </w:p>
-    <w:p>
-      <w:pPr>
-        <w:pStyle w:val="ListParagraph"/>
-        <w:numPr>
-          <w:ilvl w:val="0"/>
-          <w:numId w:val="1"/>
-        </w:numPr>
-        <w:rPr>
-          <w:rFonts w:ascii="Calibri" w:hAnsi="Calibri"/>
-          <w:sz w:val="24"/>
-          <w:szCs w:val="24"/>
-        </w:rPr>
-      </w:pPr>
-      <w:r>
-        <w:rPr>
-          <w:rFonts w:ascii="Calibri" w:hAnsi="Calibri"/>
-          <w:sz w:val="24"/>
-          <w:szCs w:val="24"/>
-        </w:rPr>
-        <w:t xml:space="preserve">Add permissions – should do this by defining a custom template </w:t>
-      </w:r>
-      <w:proofErr w:type="gramStart"/>
-      <w:r>
-        <w:rPr>
-          <w:rFonts w:ascii="Calibri" w:hAnsi="Calibri"/>
-          <w:sz w:val="24"/>
-          <w:szCs w:val="24"/>
-        </w:rPr>
-        <w:t>tag(</w:t>
-      </w:r>
-      <w:proofErr w:type="gramEnd"/>
-      <w:r>
-        <w:rPr>
-          <w:rFonts w:ascii="Calibri" w:hAnsi="Calibri"/>
-          <w:sz w:val="24"/>
-          <w:szCs w:val="24"/>
-        </w:rPr>
-        <w:t>!)</w:t>
-      </w:r>
-    </w:p>
-    <w:p>
-      <w:pPr>
-        <w:pStyle w:val="ListParagraph"/>
-        <w:numPr>
-          <w:ilvl w:val="0"/>
-          <w:numId w:val="1"/>
-        </w:numPr>
-        <w:rPr>
-          <w:rFonts w:ascii="Calibri" w:hAnsi="Calibri"/>
-          <w:sz w:val="24"/>
-          <w:szCs w:val="24"/>
-        </w:rPr>
-      </w:pPr>
-      <w:r>
-        <w:rPr>
-          <w:rFonts w:ascii="Calibri" w:hAnsi="Calibri"/>
-          <w:sz w:val="24"/>
-          <w:szCs w:val="24"/>
-        </w:rPr>
-        <w:t>Add capacities to rooms.</w:t>
-      </w:r>
-    </w:p>
-    <w:p>
-      <w:pPr>
-        <w:pStyle w:val="ListParagraph"/>
-        <w:numPr>
-          <w:ilvl w:val="0"/>
-          <w:numId w:val="1"/>
-        </w:numPr>
-        <w:rPr>
-          <w:rFonts w:ascii="Calibri" w:hAnsi="Calibri"/>
-          <w:sz w:val="24"/>
-          <w:szCs w:val="24"/>
-        </w:rPr>
-      </w:pPr>
-      <w:r>
-        <w:rPr>
-          <w:rFonts w:ascii="Calibri" w:hAnsi="Calibri"/>
-          <w:sz w:val="24"/>
-          <w:szCs w:val="24"/>
-        </w:rPr>
-        <w:t>Should probably refer to instructors by their “object”, rather than by “</w:t>
-      </w:r>
-      <w:proofErr w:type="spellStart"/>
-      <w:r>
-        <w:rPr>
-          <w:rFonts w:ascii="Calibri" w:hAnsi="Calibri"/>
-          <w:sz w:val="24"/>
-          <w:szCs w:val="24"/>
-        </w:rPr>
-        <w:t>last_name</w:t>
-      </w:r>
-      <w:proofErr w:type="spellEnd"/>
-      <w:r>
-        <w:rPr>
-          <w:rFonts w:ascii="Calibri" w:hAnsi="Calibri"/>
-          <w:sz w:val="24"/>
-          <w:szCs w:val="24"/>
-        </w:rPr>
-        <w:t>”.  That could be bad if we have some overlap!!</w:t>
-      </w:r>
-    </w:p>
-    <w:p>
-      <w:pPr>
-        <w:pStyle w:val="ListParagraph"/>
-        <w:numPr>
-          <w:ilvl w:val="0"/>
-          <w:numId w:val="1"/>
-        </w:numPr>
-        <w:rPr>
-          <w:rFonts w:ascii="Calibri" w:hAnsi="Calibri"/>
-          <w:sz w:val="24"/>
-          <w:szCs w:val="24"/>
-        </w:rPr>
-      </w:pPr>
-      <w:r>
-        <w:rPr>
-          <w:rFonts w:ascii="Calibri" w:hAnsi="Calibri"/>
-          <w:sz w:val="24"/>
-          <w:szCs w:val="24"/>
-        </w:rPr>
-        <w:t>Faculty Load Summary page:</w:t>
+        <w:t>), etc.</w:t>
       </w:r>
     </w:p>
     <w:p>
@@ -452,561 +851,6 @@
           <w:sz w:val="24"/>
           <w:szCs w:val="24"/>
         </w:rPr>
-        <w:t>Under Meeting Times &gt; Update Class Schedule, make it possible to delete all entries and immediately go to New Class Schedule.</w:t>
-      </w:r>
-    </w:p>
-    <w:p>
-      <w:pPr>
-        <w:pStyle w:val="ListParagraph"/>
-        <w:numPr>
-          <w:ilvl w:val="1"/>
-          <w:numId w:val="1"/>
-        </w:numPr>
-        <w:rPr>
-          <w:rFonts w:ascii="Calibri" w:hAnsi="Calibri"/>
-          <w:sz w:val="24"/>
-          <w:szCs w:val="24"/>
-        </w:rPr>
-      </w:pPr>
-      <w:r>
-        <w:rPr>
-          <w:rFonts w:ascii="Calibri" w:hAnsi="Calibri"/>
-          <w:sz w:val="24"/>
-          <w:szCs w:val="24"/>
-        </w:rPr>
-        <w:t>Add # students as a column?</w:t>
-      </w:r>
-    </w:p>
-    <w:p>
-      <w:pPr>
-        <w:pStyle w:val="ListParagraph"/>
-        <w:numPr>
-          <w:ilvl w:val="0"/>
-          <w:numId w:val="1"/>
-        </w:numPr>
-        <w:rPr>
-          <w:rFonts w:ascii="Calibri" w:hAnsi="Calibri"/>
-          <w:sz w:val="24"/>
-          <w:szCs w:val="24"/>
-        </w:rPr>
-      </w:pPr>
-      <w:r>
-        <w:rPr>
-          <w:rFonts w:ascii="Calibri" w:hAnsi="Calibri"/>
-          <w:sz w:val="24"/>
-          <w:szCs w:val="24"/>
-        </w:rPr>
-        <w:t>Weekly Schedule page:</w:t>
-      </w:r>
-    </w:p>
-    <w:p>
-      <w:pPr>
-        <w:pStyle w:val="ListParagraph"/>
-        <w:numPr>
-          <w:ilvl w:val="1"/>
-          <w:numId w:val="1"/>
-        </w:numPr>
-        <w:rPr>
-          <w:rFonts w:ascii="Calibri" w:hAnsi="Calibri"/>
-          <w:sz w:val="24"/>
-          <w:szCs w:val="24"/>
-        </w:rPr>
-      </w:pPr>
-      <w:r>
-        <w:rPr>
-          <w:rFonts w:ascii="Calibri" w:hAnsi="Calibri"/>
-          <w:sz w:val="24"/>
-          <w:szCs w:val="24"/>
-        </w:rPr>
-        <w:t>Add function that checks for time block conflicts</w:t>
-      </w:r>
-      <w:r>
-        <w:rPr>
-          <w:rFonts w:ascii="Calibri" w:hAnsi="Calibri"/>
-          <w:sz w:val="24"/>
-          <w:szCs w:val="24"/>
-        </w:rPr>
-        <w:t xml:space="preserve"> in faculty schedules</w:t>
-      </w:r>
-    </w:p>
-    <w:p>
-      <w:pPr>
-        <w:pStyle w:val="ListParagraph"/>
-        <w:numPr>
-          <w:ilvl w:val="2"/>
-          <w:numId w:val="1"/>
-        </w:numPr>
-        <w:rPr>
-          <w:rFonts w:ascii="Calibri" w:hAnsi="Calibri"/>
-          <w:sz w:val="24"/>
-          <w:szCs w:val="24"/>
-        </w:rPr>
-      </w:pPr>
-      <w:r>
-        <w:rPr>
-          <w:rFonts w:ascii="Calibri" w:hAnsi="Calibri"/>
-          <w:sz w:val="24"/>
-          <w:szCs w:val="24"/>
-        </w:rPr>
-        <w:t>If there are conflicts, needs to send a warning to the schedule</w:t>
-      </w:r>
-    </w:p>
-    <w:p>
-      <w:pPr>
-        <w:pStyle w:val="ListParagraph"/>
-        <w:numPr>
-          <w:ilvl w:val="0"/>
-          <w:numId w:val="1"/>
-        </w:numPr>
-        <w:rPr>
-          <w:rFonts w:ascii="Calibri" w:hAnsi="Calibri"/>
-          <w:sz w:val="24"/>
-          <w:szCs w:val="24"/>
-        </w:rPr>
-      </w:pPr>
-      <w:r>
-        <w:rPr>
-          <w:rFonts w:ascii="Calibri" w:hAnsi="Calibri"/>
-          <w:sz w:val="24"/>
-          <w:szCs w:val="24"/>
-        </w:rPr>
-        <w:t>Room Schedule page:</w:t>
-      </w:r>
-    </w:p>
-    <w:p>
-      <w:pPr>
-        <w:pStyle w:val="ListParagraph"/>
-        <w:numPr>
-          <w:ilvl w:val="1"/>
-          <w:numId w:val="1"/>
-        </w:numPr>
-        <w:rPr>
-          <w:rFonts w:ascii="Calibri" w:hAnsi="Calibri"/>
-          <w:sz w:val="24"/>
-          <w:szCs w:val="24"/>
-        </w:rPr>
-      </w:pPr>
-      <w:r>
-        <w:rPr>
-          <w:rFonts w:ascii="Calibri" w:hAnsi="Calibri"/>
-          <w:sz w:val="24"/>
-          <w:szCs w:val="24"/>
-        </w:rPr>
-        <w:t>Add function that checks for time block conflicts</w:t>
-      </w:r>
-    </w:p>
-    <w:p>
-      <w:pPr>
-        <w:pStyle w:val="ListParagraph"/>
-        <w:numPr>
-          <w:ilvl w:val="2"/>
-          <w:numId w:val="1"/>
-        </w:numPr>
-        <w:rPr>
-          <w:rFonts w:ascii="Calibri" w:hAnsi="Calibri"/>
-          <w:sz w:val="24"/>
-          <w:szCs w:val="24"/>
-        </w:rPr>
-      </w:pPr>
-      <w:r>
-        <w:rPr>
-          <w:rFonts w:ascii="Calibri" w:hAnsi="Calibri"/>
-          <w:sz w:val="24"/>
-          <w:szCs w:val="24"/>
-        </w:rPr>
-        <w:t>If there are conflicts, needs to send a warning to the schedule</w:t>
-      </w:r>
-    </w:p>
-    <w:p>
-      <w:pPr>
-        <w:pStyle w:val="ListParagraph"/>
-        <w:numPr>
-          <w:ilvl w:val="0"/>
-          <w:numId w:val="1"/>
-        </w:numPr>
-        <w:rPr>
-          <w:rFonts w:ascii="Calibri" w:hAnsi="Calibri"/>
-          <w:sz w:val="24"/>
-          <w:szCs w:val="24"/>
-        </w:rPr>
-      </w:pPr>
-      <w:r>
-        <w:rPr>
-          <w:rFonts w:ascii="Calibri" w:hAnsi="Calibri"/>
-          <w:sz w:val="24"/>
-          <w:szCs w:val="24"/>
-        </w:rPr>
-        <w:t>Course Summary page:</w:t>
-      </w:r>
-    </w:p>
-    <w:p>
-      <w:pPr>
-        <w:pStyle w:val="ListParagraph"/>
-        <w:numPr>
-          <w:ilvl w:val="1"/>
-          <w:numId w:val="1"/>
-        </w:numPr>
-        <w:rPr>
-          <w:rFonts w:ascii="Calibri" w:hAnsi="Calibri"/>
-          <w:color w:val="FF0000"/>
-          <w:sz w:val="24"/>
-          <w:szCs w:val="24"/>
-        </w:rPr>
-      </w:pPr>
-      <w:r>
-        <w:rPr>
-          <w:rFonts w:ascii="Calibri" w:hAnsi="Calibri"/>
-          <w:color w:val="FF0000"/>
-          <w:sz w:val="24"/>
-          <w:szCs w:val="24"/>
-        </w:rPr>
-        <w:t>Add credit hours for courses in a new column</w:t>
-      </w:r>
-    </w:p>
-    <w:p>
-      <w:pPr>
-        <w:pStyle w:val="ListParagraph"/>
-        <w:numPr>
-          <w:ilvl w:val="1"/>
-          <w:numId w:val="1"/>
-        </w:numPr>
-        <w:rPr>
-          <w:rFonts w:ascii="Calibri" w:hAnsi="Calibri"/>
-          <w:color w:val="FF0000"/>
-          <w:sz w:val="24"/>
-          <w:szCs w:val="24"/>
-        </w:rPr>
-      </w:pPr>
-      <w:r>
-        <w:rPr>
-          <w:rFonts w:ascii="Calibri" w:hAnsi="Calibri"/>
-          <w:color w:val="FF0000"/>
-          <w:sz w:val="24"/>
-          <w:szCs w:val="24"/>
-        </w:rPr>
-        <w:t>Add the ability to</w:t>
-      </w:r>
-      <w:r>
-        <w:rPr>
-          <w:rFonts w:ascii="Calibri" w:hAnsi="Calibri"/>
-          <w:color w:val="FF0000"/>
-          <w:sz w:val="24"/>
-          <w:szCs w:val="24"/>
-        </w:rPr>
-        <w:t xml:space="preserve"> edit/</w:t>
-      </w:r>
-      <w:r>
-        <w:rPr>
-          <w:rFonts w:ascii="Calibri" w:hAnsi="Calibri"/>
-          <w:color w:val="FF0000"/>
-          <w:sz w:val="24"/>
-          <w:szCs w:val="24"/>
-        </w:rPr>
-        <w:t>delete courses</w:t>
-      </w:r>
-    </w:p>
-    <w:p>
-      <w:pPr>
-        <w:pStyle w:val="ListParagraph"/>
-        <w:numPr>
-          <w:ilvl w:val="1"/>
-          <w:numId w:val="1"/>
-        </w:numPr>
-        <w:rPr>
-          <w:rFonts w:ascii="Calibri" w:hAnsi="Calibri"/>
-          <w:color w:val="FF0000"/>
-          <w:sz w:val="24"/>
-          <w:szCs w:val="24"/>
-        </w:rPr>
-      </w:pPr>
-      <w:r>
-        <w:rPr>
-          <w:rFonts w:ascii="Calibri" w:hAnsi="Calibri"/>
-          <w:color w:val="FF0000"/>
-          <w:sz w:val="24"/>
-          <w:szCs w:val="24"/>
-        </w:rPr>
-        <w:t>When adding new sections (under Manage), show some info about the current sections, such as the professor or something…?  If there are several, it could be difficult to see which one is which.</w:t>
-      </w:r>
-    </w:p>
-    <w:p>
-      <w:pPr>
-        <w:pStyle w:val="ListParagraph"/>
-        <w:numPr>
-          <w:ilvl w:val="1"/>
-          <w:numId w:val="1"/>
-        </w:numPr>
-        <w:rPr>
-          <w:rFonts w:ascii="Calibri" w:hAnsi="Calibri"/>
-          <w:color w:val="FF0000"/>
-          <w:sz w:val="24"/>
-          <w:szCs w:val="24"/>
-        </w:rPr>
-      </w:pPr>
-      <w:r>
-        <w:rPr>
-          <w:rFonts w:ascii="Calibri" w:hAnsi="Calibri"/>
-          <w:color w:val="FF0000"/>
-          <w:sz w:val="24"/>
-          <w:szCs w:val="24"/>
-        </w:rPr>
-        <w:t>Under Manage Offerings, indicate # credit hours, to make load hour decision easier</w:t>
-      </w:r>
-    </w:p>
-    <w:p>
-      <w:pPr>
-        <w:pStyle w:val="ListParagraph"/>
-        <w:numPr>
-          <w:ilvl w:val="0"/>
-          <w:numId w:val="1"/>
-        </w:numPr>
-        <w:rPr>
-          <w:rFonts w:ascii="Calibri" w:hAnsi="Calibri"/>
-          <w:sz w:val="24"/>
-          <w:szCs w:val="24"/>
-        </w:rPr>
-      </w:pPr>
-      <w:r>
-        <w:rPr>
-          <w:rFonts w:ascii="Calibri" w:hAnsi="Calibri"/>
-          <w:sz w:val="24"/>
-          <w:szCs w:val="24"/>
-        </w:rPr>
-        <w:t>Other</w:t>
-      </w:r>
-      <w:r>
-        <w:rPr>
-          <w:rFonts w:ascii="Calibri" w:hAnsi="Calibri"/>
-          <w:sz w:val="24"/>
-          <w:szCs w:val="24"/>
-        </w:rPr>
-        <w:t xml:space="preserve"> Features</w:t>
-      </w:r>
-      <w:r>
-        <w:rPr>
-          <w:rFonts w:ascii="Calibri" w:hAnsi="Calibri"/>
-          <w:sz w:val="24"/>
-          <w:szCs w:val="24"/>
-        </w:rPr>
-        <w:t>:</w:t>
-      </w:r>
-    </w:p>
-    <w:p>
-      <w:pPr>
-        <w:pStyle w:val="ListParagraph"/>
-        <w:numPr>
-          <w:ilvl w:val="1"/>
-          <w:numId w:val="1"/>
-        </w:numPr>
-        <w:rPr>
-          <w:rFonts w:ascii="Calibri" w:hAnsi="Calibri"/>
-          <w:sz w:val="24"/>
-          <w:szCs w:val="24"/>
-        </w:rPr>
-      </w:pPr>
-      <w:r>
-        <w:rPr>
-          <w:rFonts w:ascii="Calibri" w:hAnsi="Calibri"/>
-          <w:sz w:val="24"/>
-          <w:szCs w:val="24"/>
-        </w:rPr>
-        <w:t xml:space="preserve">Maybe make professors m2m instead of </w:t>
-      </w:r>
-      <w:proofErr w:type="spellStart"/>
-      <w:r>
-        <w:rPr>
-          <w:rFonts w:ascii="Calibri" w:hAnsi="Calibri"/>
-          <w:sz w:val="24"/>
-          <w:szCs w:val="24"/>
-        </w:rPr>
-        <w:t>ForeignKey</w:t>
-      </w:r>
-      <w:proofErr w:type="spellEnd"/>
-      <w:r>
-        <w:rPr>
-          <w:rFonts w:ascii="Calibri" w:hAnsi="Calibri"/>
-          <w:sz w:val="24"/>
-          <w:szCs w:val="24"/>
-        </w:rPr>
-        <w:t xml:space="preserve">, so that </w:t>
-      </w:r>
-      <w:proofErr w:type="gramStart"/>
-      <w:r>
-        <w:rPr>
-          <w:rFonts w:ascii="Calibri" w:hAnsi="Calibri"/>
-          <w:sz w:val="24"/>
-          <w:szCs w:val="24"/>
-        </w:rPr>
-        <w:t>profs</w:t>
-      </w:r>
-      <w:proofErr w:type="gramEnd"/>
-      <w:r>
-        <w:rPr>
-          <w:rFonts w:ascii="Calibri" w:hAnsi="Calibri"/>
-          <w:sz w:val="24"/>
-          <w:szCs w:val="24"/>
-        </w:rPr>
-        <w:t xml:space="preserve"> can be part of more than one </w:t>
-      </w:r>
-      <w:proofErr w:type="spellStart"/>
-      <w:r>
-        <w:rPr>
-          <w:rFonts w:ascii="Calibri" w:hAnsi="Calibri"/>
-          <w:sz w:val="24"/>
-          <w:szCs w:val="24"/>
-        </w:rPr>
-        <w:t>dept</w:t>
-      </w:r>
-      <w:proofErr w:type="spellEnd"/>
-      <w:r>
-        <w:rPr>
-          <w:rFonts w:ascii="Calibri" w:hAnsi="Calibri"/>
-          <w:sz w:val="24"/>
-          <w:szCs w:val="24"/>
-        </w:rPr>
-        <w:t>?</w:t>
-      </w:r>
-    </w:p>
-    <w:p>
-      <w:pPr>
-        <w:pStyle w:val="ListParagraph"/>
-        <w:numPr>
-          <w:ilvl w:val="1"/>
-          <w:numId w:val="1"/>
-        </w:numPr>
-        <w:rPr>
-          <w:rFonts w:ascii="Calibri" w:hAnsi="Calibri"/>
-          <w:sz w:val="24"/>
-          <w:szCs w:val="24"/>
-        </w:rPr>
-      </w:pPr>
-      <w:r>
-        <w:rPr>
-          <w:rFonts w:ascii="Calibri" w:hAnsi="Calibri"/>
-          <w:sz w:val="24"/>
-          <w:szCs w:val="24"/>
-        </w:rPr>
-        <w:t xml:space="preserve">What to do about courses like </w:t>
-      </w:r>
-      <w:proofErr w:type="gramStart"/>
-      <w:r>
-        <w:rPr>
-          <w:rFonts w:ascii="Calibri" w:hAnsi="Calibri"/>
-          <w:sz w:val="24"/>
-          <w:szCs w:val="24"/>
-        </w:rPr>
-        <w:t>IAS…,</w:t>
-      </w:r>
-      <w:proofErr w:type="gramEnd"/>
-      <w:r>
-        <w:rPr>
-          <w:rFonts w:ascii="Calibri" w:hAnsi="Calibri"/>
-          <w:sz w:val="24"/>
-          <w:szCs w:val="24"/>
-        </w:rPr>
-        <w:t xml:space="preserve"> which are not really </w:t>
-      </w:r>
-      <w:proofErr w:type="spellStart"/>
-      <w:r>
-        <w:rPr>
-          <w:rFonts w:ascii="Calibri" w:hAnsi="Calibri"/>
-          <w:sz w:val="24"/>
-          <w:szCs w:val="24"/>
-        </w:rPr>
-        <w:t>dept</w:t>
-      </w:r>
-      <w:proofErr w:type="spellEnd"/>
-      <w:r>
-        <w:rPr>
-          <w:rFonts w:ascii="Calibri" w:hAnsi="Calibri"/>
-          <w:sz w:val="24"/>
-          <w:szCs w:val="24"/>
-        </w:rPr>
-        <w:t xml:space="preserve"> courses?</w:t>
-      </w:r>
-      <w:r>
-        <w:rPr>
-          <w:rFonts w:ascii="Calibri" w:hAnsi="Calibri"/>
-          <w:sz w:val="24"/>
-          <w:szCs w:val="24"/>
-        </w:rPr>
-        <w:t xml:space="preserve">  Work-around: </w:t>
-      </w:r>
-      <w:proofErr w:type="spellStart"/>
-      <w:r>
-        <w:rPr>
-          <w:rFonts w:ascii="Calibri" w:hAnsi="Calibri"/>
-          <w:sz w:val="24"/>
-          <w:szCs w:val="24"/>
-        </w:rPr>
-        <w:t>IASm</w:t>
-      </w:r>
-      <w:proofErr w:type="spellEnd"/>
-      <w:r>
-        <w:rPr>
-          <w:rFonts w:ascii="Calibri" w:hAnsi="Calibri"/>
-          <w:sz w:val="24"/>
-          <w:szCs w:val="24"/>
-        </w:rPr>
-        <w:t xml:space="preserve"> for </w:t>
-      </w:r>
-      <w:proofErr w:type="gramStart"/>
-      <w:r>
-        <w:rPr>
-          <w:rFonts w:ascii="Calibri" w:hAnsi="Calibri"/>
-          <w:sz w:val="24"/>
-          <w:szCs w:val="24"/>
-        </w:rPr>
-        <w:t>IAS(</w:t>
-      </w:r>
-      <w:proofErr w:type="gramEnd"/>
-      <w:r>
-        <w:rPr>
-          <w:rFonts w:ascii="Calibri" w:hAnsi="Calibri"/>
-          <w:sz w:val="24"/>
-          <w:szCs w:val="24"/>
-        </w:rPr>
-        <w:t xml:space="preserve">math </w:t>
-      </w:r>
-      <w:proofErr w:type="spellStart"/>
-      <w:r>
-        <w:rPr>
-          <w:rFonts w:ascii="Calibri" w:hAnsi="Calibri"/>
-          <w:sz w:val="24"/>
-          <w:szCs w:val="24"/>
-        </w:rPr>
-        <w:t>dept</w:t>
-      </w:r>
-      <w:proofErr w:type="spellEnd"/>
-      <w:r>
-        <w:rPr>
-          <w:rFonts w:ascii="Calibri" w:hAnsi="Calibri"/>
-          <w:sz w:val="24"/>
-          <w:szCs w:val="24"/>
-        </w:rPr>
-        <w:t>), etc.</w:t>
-      </w:r>
-    </w:p>
-    <w:p>
-      <w:pPr>
-        <w:pStyle w:val="ListParagraph"/>
-        <w:numPr>
-          <w:ilvl w:val="1"/>
-          <w:numId w:val="1"/>
-        </w:numPr>
-        <w:rPr>
-          <w:rFonts w:ascii="Calibri" w:hAnsi="Calibri"/>
-          <w:sz w:val="24"/>
-          <w:szCs w:val="24"/>
-        </w:rPr>
-      </w:pPr>
-      <w:r>
-        <w:rPr>
-          <w:rFonts w:ascii="Calibri" w:hAnsi="Calibri"/>
-          <w:sz w:val="24"/>
-          <w:szCs w:val="24"/>
-        </w:rPr>
-        <w:lastRenderedPageBreak/>
         <w:t>Add some sort of “copy” feature so that some amount of information can be copied from one year to another</w:t>
       </w:r>
       <w:r>

</xml_diff>

<commit_message>
small change to login page
</commit_message>
<xml_diff>
--- a/doc/To_Do_on_Chair_Project.docx
+++ b/doc/To_Do_on_Chair_Project.docx
@@ -28,32 +28,54 @@
         </w:numPr>
         <w:spacing w:before="100" w:beforeAutospacing="1" w:after="100" w:afterAutospacing="1"/>
         <w:rPr>
-          <w:rFonts w:ascii="Times" w:hAnsi="Times"/>
+          <w:rFonts w:ascii="Calibri" w:hAnsi="Calibri"/>
+          <w:sz w:val="24"/>
+          <w:szCs w:val="24"/>
           <w:lang w:eastAsia="en-US"/>
         </w:rPr>
       </w:pPr>
       <w:r>
         <w:rPr>
-          <w:rFonts w:ascii="Times" w:hAnsi="Times"/>
+          <w:rFonts w:ascii="Calibri" w:hAnsi="Calibri"/>
+          <w:sz w:val="24"/>
+          <w:szCs w:val="24"/>
           <w:lang w:eastAsia="en-US"/>
         </w:rPr>
-        <w:t xml:space="preserve">To do in </w:t>
-      </w:r>
-      <w:proofErr w:type="spellStart"/>
-      <w:r>
-        <w:rPr>
-          <w:rFonts w:ascii="Times" w:hAnsi="Times"/>
+        <w:t>To do in db on server:</w:t>
+      </w:r>
+    </w:p>
+    <w:p>
+      <w:pPr>
+        <w:pStyle w:val="ListParagraph"/>
+        <w:numPr>
+          <w:ilvl w:val="1"/>
+          <w:numId w:val="1"/>
+        </w:numPr>
+        <w:spacing w:before="100" w:beforeAutospacing="1" w:after="100" w:afterAutospacing="1"/>
+        <w:rPr>
+          <w:rFonts w:ascii="Calibri" w:hAnsi="Calibri"/>
+          <w:sz w:val="24"/>
+          <w:szCs w:val="24"/>
           <w:lang w:eastAsia="en-US"/>
         </w:rPr>
-        <w:t>db</w:t>
-      </w:r>
-      <w:proofErr w:type="spellEnd"/>
-      <w:r>
-        <w:rPr>
-          <w:rFonts w:ascii="Times" w:hAnsi="Times"/>
+      </w:pPr>
+      <w:r>
+        <w:rPr>
+          <w:rFonts w:ascii="Calibri" w:hAnsi="Calibri"/>
+          <w:sz w:val="24"/>
+          <w:szCs w:val="24"/>
           <w:lang w:eastAsia="en-US"/>
         </w:rPr>
-        <w:t xml:space="preserve"> on server:</w:t>
+        <w:t>Create new academic year</w:t>
+      </w:r>
+      <w:r>
+        <w:rPr>
+          <w:rFonts w:ascii="Calibri" w:hAnsi="Calibri"/>
+          <w:sz w:val="24"/>
+          <w:szCs w:val="24"/>
+          <w:lang w:eastAsia="en-US"/>
+        </w:rPr>
+        <w:t>s (2012-13 and 2014-15)</w:t>
       </w:r>
     </w:p>
     <w:p>
@@ -65,325 +87,95 @@
         </w:numPr>
         <w:spacing w:before="100" w:beforeAutospacing="1" w:after="100" w:afterAutospacing="1"/>
         <w:rPr>
-          <w:rFonts w:ascii="Times" w:hAnsi="Times"/>
+          <w:rFonts w:ascii="Calibri" w:hAnsi="Calibri"/>
+          <w:sz w:val="24"/>
+          <w:szCs w:val="24"/>
           <w:lang w:eastAsia="en-US"/>
         </w:rPr>
       </w:pPr>
       <w:r>
         <w:rPr>
-          <w:rFonts w:ascii="Times" w:hAnsi="Times"/>
+          <w:rFonts w:ascii="Calibri" w:hAnsi="Calibri"/>
+          <w:sz w:val="24"/>
+          <w:szCs w:val="24"/>
           <w:lang w:eastAsia="en-US"/>
         </w:rPr>
-        <w:t>Create new academic year</w:t>
-      </w:r>
-      <w:r>
-        <w:rPr>
-          <w:rFonts w:ascii="Times" w:hAnsi="Times"/>
+        <w:t>Create new semesters there</w:t>
+      </w:r>
+    </w:p>
+    <w:p>
+      <w:pPr>
+        <w:pStyle w:val="ListParagraph"/>
+        <w:numPr>
+          <w:ilvl w:val="1"/>
+          <w:numId w:val="1"/>
+        </w:numPr>
+        <w:spacing w:before="100" w:beforeAutospacing="1" w:after="100" w:afterAutospacing="1"/>
+        <w:rPr>
+          <w:rFonts w:ascii="Calibri" w:hAnsi="Calibri"/>
+          <w:sz w:val="24"/>
+          <w:szCs w:val="24"/>
           <w:lang w:eastAsia="en-US"/>
         </w:rPr>
-        <w:t>s (2012-13 and 2014-15)</w:t>
-      </w:r>
-    </w:p>
-    <w:p>
-      <w:pPr>
-        <w:pStyle w:val="ListParagraph"/>
-        <w:numPr>
-          <w:ilvl w:val="1"/>
+      </w:pPr>
+      <w:r>
+        <w:rPr>
+          <w:rFonts w:ascii="Calibri" w:hAnsi="Calibri"/>
+          <w:sz w:val="24"/>
+          <w:szCs w:val="24"/>
+          <w:lang w:eastAsia="en-US"/>
+        </w:rPr>
+        <w:t>Add in info from 2012-13 for copying purposes</w:t>
+      </w:r>
+    </w:p>
+    <w:p>
+      <w:pPr>
+        <w:pStyle w:val="ListParagraph"/>
+        <w:numPr>
+          <w:ilvl w:val="0"/>
           <w:numId w:val="1"/>
         </w:numPr>
         <w:spacing w:before="100" w:beforeAutospacing="1" w:after="100" w:afterAutospacing="1"/>
         <w:rPr>
-          <w:rFonts w:ascii="Times" w:hAnsi="Times"/>
+          <w:rFonts w:ascii="Calibri" w:hAnsi="Calibri"/>
+          <w:sz w:val="24"/>
+          <w:szCs w:val="24"/>
           <w:lang w:eastAsia="en-US"/>
         </w:rPr>
       </w:pPr>
       <w:r>
         <w:rPr>
-          <w:rFonts w:ascii="Times" w:hAnsi="Times"/>
+          <w:rFonts w:ascii="Calibri" w:hAnsi="Calibri"/>
+          <w:sz w:val="24"/>
+          <w:szCs w:val="24"/>
           <w:lang w:eastAsia="en-US"/>
         </w:rPr>
-        <w:t>Create new semesters there</w:t>
-      </w:r>
-    </w:p>
-    <w:p>
-      <w:pPr>
-        <w:pStyle w:val="ListParagraph"/>
-        <w:numPr>
-          <w:ilvl w:val="1"/>
+        <w:t>On the Schedule drop-down, add an option for “Course” (or maybe “Course Offering”).</w:t>
+      </w:r>
+    </w:p>
+    <w:p>
+      <w:pPr>
+        <w:pStyle w:val="ListParagraph"/>
+        <w:numPr>
+          <w:ilvl w:val="0"/>
           <w:numId w:val="1"/>
         </w:numPr>
         <w:spacing w:before="100" w:beforeAutospacing="1" w:after="100" w:afterAutospacing="1"/>
         <w:rPr>
-          <w:rFonts w:ascii="Times" w:hAnsi="Times"/>
+          <w:rFonts w:ascii="Calibri" w:hAnsi="Calibri"/>
+          <w:sz w:val="24"/>
+          <w:szCs w:val="24"/>
           <w:lang w:eastAsia="en-US"/>
         </w:rPr>
       </w:pPr>
       <w:r>
         <w:rPr>
-          <w:rFonts w:ascii="Times" w:hAnsi="Times"/>
+          <w:rFonts w:ascii="Calibri" w:hAnsi="Calibri"/>
+          <w:sz w:val="24"/>
+          <w:szCs w:val="24"/>
           <w:lang w:eastAsia="en-US"/>
         </w:rPr>
-        <w:t>Add in info from 2012-13 for copying purposes</w:t>
-      </w:r>
-    </w:p>
-    <w:p>
-      <w:pPr>
-        <w:pStyle w:val="ListParagraph"/>
-        <w:numPr>
-          <w:ilvl w:val="0"/>
-          <w:numId w:val="1"/>
-        </w:numPr>
-        <w:spacing w:before="100" w:beforeAutospacing="1" w:after="100" w:afterAutospacing="1"/>
-        <w:rPr>
-          <w:rFonts w:ascii="Times" w:hAnsi="Times"/>
-          <w:lang w:eastAsia="en-US"/>
-        </w:rPr>
-      </w:pPr>
-      <w:r>
-        <w:rPr>
-          <w:rFonts w:ascii="Times" w:hAnsi="Times"/>
-          <w:lang w:eastAsia="en-US"/>
-        </w:rPr>
-        <w:t>On the Schedule drop-down, add an option for “Course” (or maybe “Course Offering”).</w:t>
-      </w:r>
-    </w:p>
-    <w:p>
-      <w:pPr>
-        <w:pStyle w:val="ListParagraph"/>
-        <w:numPr>
-          <w:ilvl w:val="0"/>
-          <w:numId w:val="1"/>
-        </w:numPr>
-        <w:spacing w:before="100" w:beforeAutospacing="1" w:after="100" w:afterAutospacing="1"/>
-        <w:rPr>
-          <w:rFonts w:ascii="Times" w:hAnsi="Times"/>
-          <w:lang w:eastAsia="en-US"/>
-        </w:rPr>
-      </w:pPr>
-      <w:r>
-        <w:rPr>
-          <w:rFonts w:ascii="Times" w:hAnsi="Times"/>
-          <w:lang w:eastAsia="en-US"/>
-        </w:rPr>
-        <w:t xml:space="preserve">Put in safety feature to stop one chair from editing another </w:t>
-      </w:r>
-      <w:proofErr w:type="spellStart"/>
-      <w:r>
-        <w:rPr>
-          <w:rFonts w:ascii="Times" w:hAnsi="Times"/>
-          <w:lang w:eastAsia="en-US"/>
-        </w:rPr>
-        <w:t>dept’s</w:t>
-      </w:r>
-      <w:proofErr w:type="spellEnd"/>
-      <w:r>
-        <w:rPr>
-          <w:rFonts w:ascii="Times" w:hAnsi="Times"/>
-          <w:lang w:eastAsia="en-US"/>
-        </w:rPr>
-        <w:t xml:space="preserve"> stuff!!!</w:t>
-      </w:r>
-    </w:p>
-    <w:p>
-      <w:pPr>
-        <w:pStyle w:val="ListParagraph"/>
-        <w:numPr>
-          <w:ilvl w:val="0"/>
-          <w:numId w:val="1"/>
-        </w:numPr>
-        <w:rPr>
-          <w:rFonts w:ascii="Calibri" w:hAnsi="Calibri"/>
-          <w:sz w:val="24"/>
-          <w:szCs w:val="24"/>
-        </w:rPr>
-      </w:pPr>
-      <w:r>
-        <w:rPr>
-          <w:rFonts w:ascii="Calibri" w:hAnsi="Calibri"/>
-          <w:sz w:val="24"/>
-          <w:szCs w:val="24"/>
-        </w:rPr>
-        <w:t xml:space="preserve">Add permissions – should do this by defining a custom template </w:t>
-      </w:r>
-      <w:proofErr w:type="gramStart"/>
-      <w:r>
-        <w:rPr>
-          <w:rFonts w:ascii="Calibri" w:hAnsi="Calibri"/>
-          <w:sz w:val="24"/>
-          <w:szCs w:val="24"/>
-        </w:rPr>
-        <w:t>tag(</w:t>
-      </w:r>
-      <w:proofErr w:type="gramEnd"/>
-      <w:r>
-        <w:rPr>
-          <w:rFonts w:ascii="Calibri" w:hAnsi="Calibri"/>
-          <w:sz w:val="24"/>
-          <w:szCs w:val="24"/>
-        </w:rPr>
-        <w:t>!)</w:t>
-      </w:r>
-    </w:p>
-    <w:p>
-      <w:pPr>
-        <w:pStyle w:val="ListParagraph"/>
-        <w:numPr>
-          <w:ilvl w:val="0"/>
-          <w:numId w:val="1"/>
-        </w:numPr>
-        <w:rPr>
-          <w:rFonts w:ascii="Calibri" w:hAnsi="Calibri"/>
-          <w:sz w:val="24"/>
-          <w:szCs w:val="24"/>
-        </w:rPr>
-      </w:pPr>
-      <w:r>
-        <w:rPr>
-          <w:rFonts w:ascii="Calibri" w:hAnsi="Calibri"/>
-          <w:sz w:val="24"/>
-          <w:szCs w:val="24"/>
-        </w:rPr>
-        <w:t>Add capacities to rooms.</w:t>
-      </w:r>
-    </w:p>
-    <w:p>
-      <w:pPr>
-        <w:pStyle w:val="ListParagraph"/>
-        <w:numPr>
-          <w:ilvl w:val="0"/>
-          <w:numId w:val="1"/>
-        </w:numPr>
-        <w:rPr>
-          <w:rFonts w:ascii="Calibri" w:hAnsi="Calibri"/>
-          <w:sz w:val="24"/>
-          <w:szCs w:val="24"/>
-        </w:rPr>
-      </w:pPr>
-      <w:r>
-        <w:rPr>
-          <w:rFonts w:ascii="Calibri" w:hAnsi="Calibri"/>
-          <w:sz w:val="24"/>
-          <w:szCs w:val="24"/>
-        </w:rPr>
-        <w:t>Faculty Load Summary page:</w:t>
-      </w:r>
-    </w:p>
-    <w:p>
-      <w:pPr>
-        <w:pStyle w:val="ListParagraph"/>
-        <w:numPr>
-          <w:ilvl w:val="1"/>
-          <w:numId w:val="1"/>
-        </w:numPr>
-        <w:rPr>
-          <w:rFonts w:ascii="Calibri" w:hAnsi="Calibri"/>
-          <w:sz w:val="24"/>
-          <w:szCs w:val="24"/>
-        </w:rPr>
-      </w:pPr>
-      <w:r>
-        <w:rPr>
-          <w:rFonts w:ascii="Calibri" w:hAnsi="Calibri"/>
-          <w:sz w:val="24"/>
-          <w:szCs w:val="24"/>
-        </w:rPr>
-        <w:t>Under Meeting Times &gt; Update Class Schedule, make it possible to delete all entries and immediately go to New Class Schedule.</w:t>
-      </w:r>
-    </w:p>
-    <w:p>
-      <w:pPr>
-        <w:pStyle w:val="ListParagraph"/>
-        <w:numPr>
-          <w:ilvl w:val="1"/>
-          <w:numId w:val="1"/>
-        </w:numPr>
-        <w:rPr>
-          <w:rFonts w:ascii="Calibri" w:hAnsi="Calibri"/>
-          <w:sz w:val="24"/>
-          <w:szCs w:val="24"/>
-        </w:rPr>
-      </w:pPr>
-      <w:r>
-        <w:rPr>
-          <w:rFonts w:ascii="Calibri" w:hAnsi="Calibri"/>
-          <w:sz w:val="24"/>
-          <w:szCs w:val="24"/>
-        </w:rPr>
-        <w:t>Add # students as a column?</w:t>
-      </w:r>
-    </w:p>
-    <w:p>
-      <w:pPr>
-        <w:pStyle w:val="ListParagraph"/>
-        <w:numPr>
-          <w:ilvl w:val="0"/>
-          <w:numId w:val="1"/>
-        </w:numPr>
-        <w:rPr>
-          <w:rFonts w:ascii="Calibri" w:hAnsi="Calibri"/>
-          <w:sz w:val="24"/>
-          <w:szCs w:val="24"/>
-        </w:rPr>
-      </w:pPr>
-      <w:r>
-        <w:rPr>
-          <w:rFonts w:ascii="Calibri" w:hAnsi="Calibri"/>
-          <w:sz w:val="24"/>
-          <w:szCs w:val="24"/>
-        </w:rPr>
-        <w:t>Weekly Schedule page:</w:t>
-      </w:r>
-    </w:p>
-    <w:p>
-      <w:pPr>
-        <w:pStyle w:val="ListParagraph"/>
-        <w:numPr>
-          <w:ilvl w:val="1"/>
-          <w:numId w:val="1"/>
-        </w:numPr>
-        <w:rPr>
-          <w:rFonts w:ascii="Calibri" w:hAnsi="Calibri"/>
-          <w:sz w:val="24"/>
-          <w:szCs w:val="24"/>
-        </w:rPr>
-      </w:pPr>
-      <w:r>
-        <w:rPr>
-          <w:rFonts w:ascii="Calibri" w:hAnsi="Calibri"/>
-          <w:sz w:val="24"/>
-          <w:szCs w:val="24"/>
-        </w:rPr>
-        <w:t>Add function that checks for time block conflicts</w:t>
-      </w:r>
-      <w:r>
-        <w:rPr>
-          <w:rFonts w:ascii="Calibri" w:hAnsi="Calibri"/>
-          <w:sz w:val="24"/>
-          <w:szCs w:val="24"/>
-        </w:rPr>
-        <w:t xml:space="preserve"> in faculty schedules</w:t>
-      </w:r>
-    </w:p>
-    <w:p>
-      <w:pPr>
-        <w:pStyle w:val="ListParagraph"/>
-        <w:numPr>
-          <w:ilvl w:val="2"/>
-          <w:numId w:val="1"/>
-        </w:numPr>
-        <w:rPr>
-          <w:rFonts w:ascii="Calibri" w:hAnsi="Calibri"/>
-          <w:sz w:val="24"/>
-          <w:szCs w:val="24"/>
-        </w:rPr>
-      </w:pPr>
-      <w:r>
-        <w:rPr>
-          <w:rFonts w:ascii="Calibri" w:hAnsi="Calibri"/>
-          <w:sz w:val="24"/>
-          <w:szCs w:val="24"/>
-        </w:rPr>
-        <w:t>If ther</w:t>
+        <w:t xml:space="preserve">Delete unused stuff in urls.py, </w:t>
       </w:r>
       <w:bookmarkStart w:id="0" w:name="_GoBack"/>
       <w:bookmarkEnd w:id="0"/>
@@ -392,8 +184,9 @@
           <w:rFonts w:ascii="Calibri" w:hAnsi="Calibri"/>
           <w:sz w:val="24"/>
           <w:szCs w:val="24"/>
-        </w:rPr>
-        <w:t>e are conflicts, needs to send a warning to the schedule</w:t>
+          <w:lang w:eastAsia="en-US"/>
+        </w:rPr>
+        <w:t>views.py and forms.py (?)</w:t>
       </w:r>
     </w:p>
     <w:p>
@@ -403,6 +196,215 @@
           <w:ilvl w:val="0"/>
           <w:numId w:val="1"/>
         </w:numPr>
+        <w:spacing w:before="100" w:beforeAutospacing="1" w:after="100" w:afterAutospacing="1"/>
+        <w:rPr>
+          <w:rFonts w:ascii="Calibri" w:hAnsi="Calibri"/>
+          <w:sz w:val="24"/>
+          <w:szCs w:val="24"/>
+          <w:lang w:eastAsia="en-US"/>
+        </w:rPr>
+      </w:pPr>
+      <w:r>
+        <w:rPr>
+          <w:rFonts w:ascii="Calibri" w:hAnsi="Calibri"/>
+          <w:sz w:val="24"/>
+          <w:szCs w:val="24"/>
+          <w:lang w:eastAsia="en-US"/>
+        </w:rPr>
+        <w:t>Put in safety feature to stop one chair from editing another dept’s stuff!!!</w:t>
+      </w:r>
+    </w:p>
+    <w:p>
+      <w:pPr>
+        <w:pStyle w:val="ListParagraph"/>
+        <w:numPr>
+          <w:ilvl w:val="0"/>
+          <w:numId w:val="1"/>
+        </w:numPr>
+        <w:rPr>
+          <w:rFonts w:ascii="Calibri" w:hAnsi="Calibri"/>
+          <w:sz w:val="24"/>
+          <w:szCs w:val="24"/>
+        </w:rPr>
+      </w:pPr>
+      <w:r>
+        <w:rPr>
+          <w:rFonts w:ascii="Calibri" w:hAnsi="Calibri"/>
+          <w:sz w:val="24"/>
+          <w:szCs w:val="24"/>
+        </w:rPr>
+        <w:t>Add permissions – should do this by defining a custom template tag(!)</w:t>
+      </w:r>
+    </w:p>
+    <w:p>
+      <w:pPr>
+        <w:pStyle w:val="ListParagraph"/>
+        <w:numPr>
+          <w:ilvl w:val="0"/>
+          <w:numId w:val="1"/>
+        </w:numPr>
+        <w:rPr>
+          <w:rFonts w:ascii="Calibri" w:hAnsi="Calibri"/>
+          <w:sz w:val="24"/>
+          <w:szCs w:val="24"/>
+        </w:rPr>
+      </w:pPr>
+      <w:r>
+        <w:rPr>
+          <w:rFonts w:ascii="Calibri" w:hAnsi="Calibri"/>
+          <w:sz w:val="24"/>
+          <w:szCs w:val="24"/>
+        </w:rPr>
+        <w:t>Add capacities to rooms.</w:t>
+      </w:r>
+    </w:p>
+    <w:p>
+      <w:pPr>
+        <w:pStyle w:val="ListParagraph"/>
+        <w:numPr>
+          <w:ilvl w:val="0"/>
+          <w:numId w:val="1"/>
+        </w:numPr>
+        <w:rPr>
+          <w:rFonts w:ascii="Calibri" w:hAnsi="Calibri"/>
+          <w:sz w:val="24"/>
+          <w:szCs w:val="24"/>
+        </w:rPr>
+      </w:pPr>
+      <w:r>
+        <w:rPr>
+          <w:rFonts w:ascii="Calibri" w:hAnsi="Calibri"/>
+          <w:sz w:val="24"/>
+          <w:szCs w:val="24"/>
+        </w:rPr>
+        <w:t>Faculty Load Summary page:</w:t>
+      </w:r>
+    </w:p>
+    <w:p>
+      <w:pPr>
+        <w:pStyle w:val="ListParagraph"/>
+        <w:numPr>
+          <w:ilvl w:val="1"/>
+          <w:numId w:val="1"/>
+        </w:numPr>
+        <w:rPr>
+          <w:rFonts w:ascii="Calibri" w:hAnsi="Calibri"/>
+          <w:sz w:val="24"/>
+          <w:szCs w:val="24"/>
+        </w:rPr>
+      </w:pPr>
+      <w:r>
+        <w:rPr>
+          <w:rFonts w:ascii="Calibri" w:hAnsi="Calibri"/>
+          <w:sz w:val="24"/>
+          <w:szCs w:val="24"/>
+        </w:rPr>
+        <w:t>Under Meeting Times &gt; Update Class Schedule, make it possible to delete all entries and immediately go to New Class Schedule.</w:t>
+      </w:r>
+    </w:p>
+    <w:p>
+      <w:pPr>
+        <w:pStyle w:val="ListParagraph"/>
+        <w:numPr>
+          <w:ilvl w:val="1"/>
+          <w:numId w:val="1"/>
+        </w:numPr>
+        <w:rPr>
+          <w:rFonts w:ascii="Calibri" w:hAnsi="Calibri"/>
+          <w:sz w:val="24"/>
+          <w:szCs w:val="24"/>
+        </w:rPr>
+      </w:pPr>
+      <w:r>
+        <w:rPr>
+          <w:rFonts w:ascii="Calibri" w:hAnsi="Calibri"/>
+          <w:sz w:val="24"/>
+          <w:szCs w:val="24"/>
+        </w:rPr>
+        <w:t>Add # students as a column?</w:t>
+      </w:r>
+    </w:p>
+    <w:p>
+      <w:pPr>
+        <w:pStyle w:val="ListParagraph"/>
+        <w:numPr>
+          <w:ilvl w:val="0"/>
+          <w:numId w:val="1"/>
+        </w:numPr>
+        <w:rPr>
+          <w:rFonts w:ascii="Calibri" w:hAnsi="Calibri"/>
+          <w:sz w:val="24"/>
+          <w:szCs w:val="24"/>
+        </w:rPr>
+      </w:pPr>
+      <w:r>
+        <w:rPr>
+          <w:rFonts w:ascii="Calibri" w:hAnsi="Calibri"/>
+          <w:sz w:val="24"/>
+          <w:szCs w:val="24"/>
+        </w:rPr>
+        <w:t>Weekly Schedule page:</w:t>
+      </w:r>
+    </w:p>
+    <w:p>
+      <w:pPr>
+        <w:pStyle w:val="ListParagraph"/>
+        <w:numPr>
+          <w:ilvl w:val="1"/>
+          <w:numId w:val="1"/>
+        </w:numPr>
+        <w:rPr>
+          <w:rFonts w:ascii="Calibri" w:hAnsi="Calibri"/>
+          <w:sz w:val="24"/>
+          <w:szCs w:val="24"/>
+        </w:rPr>
+      </w:pPr>
+      <w:r>
+        <w:rPr>
+          <w:rFonts w:ascii="Calibri" w:hAnsi="Calibri"/>
+          <w:sz w:val="24"/>
+          <w:szCs w:val="24"/>
+        </w:rPr>
+        <w:t>Add function that checks for time block conflicts</w:t>
+      </w:r>
+      <w:r>
+        <w:rPr>
+          <w:rFonts w:ascii="Calibri" w:hAnsi="Calibri"/>
+          <w:sz w:val="24"/>
+          <w:szCs w:val="24"/>
+        </w:rPr>
+        <w:t xml:space="preserve"> in faculty schedules</w:t>
+      </w:r>
+    </w:p>
+    <w:p>
+      <w:pPr>
+        <w:pStyle w:val="ListParagraph"/>
+        <w:numPr>
+          <w:ilvl w:val="2"/>
+          <w:numId w:val="1"/>
+        </w:numPr>
+        <w:rPr>
+          <w:rFonts w:ascii="Calibri" w:hAnsi="Calibri"/>
+          <w:sz w:val="24"/>
+          <w:szCs w:val="24"/>
+        </w:rPr>
+      </w:pPr>
+      <w:r>
+        <w:rPr>
+          <w:rFonts w:ascii="Calibri" w:hAnsi="Calibri"/>
+          <w:sz w:val="24"/>
+          <w:szCs w:val="24"/>
+        </w:rPr>
+        <w:t>If there are conflicts, needs to send a warning to the schedule</w:t>
+      </w:r>
+    </w:p>
+    <w:p>
+      <w:pPr>
+        <w:pStyle w:val="ListParagraph"/>
+        <w:numPr>
+          <w:ilvl w:val="0"/>
+          <w:numId w:val="1"/>
+        </w:numPr>
         <w:rPr>
           <w:rFonts w:ascii="Calibri" w:hAnsi="Calibri"/>
           <w:sz w:val="24"/>
@@ -655,61 +657,7 @@
           <w:sz w:val="24"/>
           <w:szCs w:val="24"/>
         </w:rPr>
-        <w:t xml:space="preserve">Maybe make professors m2m instead of </w:t>
-      </w:r>
-      <w:proofErr w:type="spellStart"/>
-      <w:r>
-        <w:rPr>
-          <w:rFonts w:ascii="Calibri" w:hAnsi="Calibri"/>
-          <w:sz w:val="24"/>
-          <w:szCs w:val="24"/>
-        </w:rPr>
-        <w:t>ForeignKey</w:t>
-      </w:r>
-      <w:proofErr w:type="spellEnd"/>
-      <w:r>
-        <w:rPr>
-          <w:rFonts w:ascii="Calibri" w:hAnsi="Calibri"/>
-          <w:sz w:val="24"/>
-          <w:szCs w:val="24"/>
-        </w:rPr>
-        <w:t xml:space="preserve">, so that </w:t>
-      </w:r>
-      <w:proofErr w:type="gramStart"/>
-      <w:r>
-        <w:rPr>
-          <w:rFonts w:ascii="Calibri" w:hAnsi="Calibri"/>
-          <w:sz w:val="24"/>
-          <w:szCs w:val="24"/>
-        </w:rPr>
-        <w:t>profs</w:t>
-      </w:r>
-      <w:proofErr w:type="gramEnd"/>
-      <w:r>
-        <w:rPr>
-          <w:rFonts w:ascii="Calibri" w:hAnsi="Calibri"/>
-          <w:sz w:val="24"/>
-          <w:szCs w:val="24"/>
-        </w:rPr>
-        <w:t xml:space="preserve"> can be part of more than one </w:t>
-      </w:r>
-      <w:proofErr w:type="spellStart"/>
-      <w:r>
-        <w:rPr>
-          <w:rFonts w:ascii="Calibri" w:hAnsi="Calibri"/>
-          <w:sz w:val="24"/>
-          <w:szCs w:val="24"/>
-        </w:rPr>
-        <w:t>dept</w:t>
-      </w:r>
-      <w:proofErr w:type="spellEnd"/>
-      <w:r>
-        <w:rPr>
-          <w:rFonts w:ascii="Calibri" w:hAnsi="Calibri"/>
-          <w:sz w:val="24"/>
-          <w:szCs w:val="24"/>
-        </w:rPr>
-        <w:t>?</w:t>
+        <w:t>Maybe make professors m2m instead of ForeignKey, so that profs can be part of more than one dept?</w:t>
       </w:r>
     </w:p>
     <w:p>
@@ -731,105 +679,15 @@
           <w:sz w:val="24"/>
           <w:szCs w:val="24"/>
         </w:rPr>
-        <w:t xml:space="preserve">What to do about courses like </w:t>
-      </w:r>
-      <w:proofErr w:type="gramStart"/>
-      <w:r>
-        <w:rPr>
-          <w:rFonts w:ascii="Calibri" w:hAnsi="Calibri"/>
-          <w:sz w:val="24"/>
-          <w:szCs w:val="24"/>
-        </w:rPr>
-        <w:t>IAS…,</w:t>
-      </w:r>
-      <w:proofErr w:type="gramEnd"/>
-      <w:r>
-        <w:rPr>
-          <w:rFonts w:ascii="Calibri" w:hAnsi="Calibri"/>
-          <w:sz w:val="24"/>
-          <w:szCs w:val="24"/>
-        </w:rPr>
-        <w:t xml:space="preserve"> which are not really </w:t>
-      </w:r>
-      <w:proofErr w:type="spellStart"/>
-      <w:r>
-        <w:rPr>
-          <w:rFonts w:ascii="Calibri" w:hAnsi="Calibri"/>
-          <w:sz w:val="24"/>
-          <w:szCs w:val="24"/>
-        </w:rPr>
-        <w:t>dept</w:t>
-      </w:r>
-      <w:proofErr w:type="spellEnd"/>
-      <w:r>
-        <w:rPr>
-          <w:rFonts w:ascii="Calibri" w:hAnsi="Calibri"/>
-          <w:sz w:val="24"/>
-          <w:szCs w:val="24"/>
-        </w:rPr>
-        <w:t xml:space="preserve"> courses?</w:t>
-      </w:r>
-      <w:r>
-        <w:rPr>
-          <w:rFonts w:ascii="Calibri" w:hAnsi="Calibri"/>
-          <w:sz w:val="24"/>
-          <w:szCs w:val="24"/>
-        </w:rPr>
-        <w:t xml:space="preserve">  Work-around: </w:t>
-      </w:r>
-      <w:proofErr w:type="spellStart"/>
-      <w:r>
-        <w:rPr>
-          <w:rFonts w:ascii="Calibri" w:hAnsi="Calibri"/>
-          <w:sz w:val="24"/>
-          <w:szCs w:val="24"/>
-        </w:rPr>
-        <w:t>IASm</w:t>
-      </w:r>
-      <w:proofErr w:type="spellEnd"/>
-      <w:r>
-        <w:rPr>
-          <w:rFonts w:ascii="Calibri" w:hAnsi="Calibri"/>
-          <w:sz w:val="24"/>
-          <w:szCs w:val="24"/>
-        </w:rPr>
-        <w:t xml:space="preserve"> for </w:t>
-      </w:r>
-      <w:proofErr w:type="gramStart"/>
-      <w:r>
-        <w:rPr>
-          <w:rFonts w:ascii="Calibri" w:hAnsi="Calibri"/>
-          <w:sz w:val="24"/>
-          <w:szCs w:val="24"/>
-        </w:rPr>
-        <w:t>IAS(</w:t>
-      </w:r>
-      <w:proofErr w:type="gramEnd"/>
-      <w:r>
-        <w:rPr>
-          <w:rFonts w:ascii="Calibri" w:hAnsi="Calibri"/>
-          <w:sz w:val="24"/>
-          <w:szCs w:val="24"/>
-        </w:rPr>
-        <w:t xml:space="preserve">math </w:t>
-      </w:r>
-      <w:proofErr w:type="spellStart"/>
-      <w:r>
-        <w:rPr>
-          <w:rFonts w:ascii="Calibri" w:hAnsi="Calibri"/>
-          <w:sz w:val="24"/>
-          <w:szCs w:val="24"/>
-        </w:rPr>
-        <w:t>dept</w:t>
-      </w:r>
-      <w:proofErr w:type="spellEnd"/>
-      <w:r>
-        <w:rPr>
-          <w:rFonts w:ascii="Calibri" w:hAnsi="Calibri"/>
-          <w:sz w:val="24"/>
-          <w:szCs w:val="24"/>
-        </w:rPr>
-        <w:t>), etc.</w:t>
+        <w:t>What to do about courses like IAS…, which are not really dept courses?</w:t>
+      </w:r>
+      <w:r>
+        <w:rPr>
+          <w:rFonts w:ascii="Calibri" w:hAnsi="Calibri"/>
+          <w:sz w:val="24"/>
+          <w:szCs w:val="24"/>
+        </w:rPr>
+        <w:t xml:space="preserve">  Work-around: IASm for IAS(math dept), etc.</w:t>
       </w:r>
     </w:p>
     <w:p>
@@ -881,25 +739,7 @@
           <w:sz w:val="24"/>
           <w:szCs w:val="24"/>
         </w:rPr>
-        <w:t xml:space="preserve">Set things up so that only the chair (or certain </w:t>
-      </w:r>
-      <w:proofErr w:type="spellStart"/>
-      <w:r>
-        <w:rPr>
-          <w:rFonts w:ascii="Calibri" w:hAnsi="Calibri"/>
-          <w:sz w:val="24"/>
-          <w:szCs w:val="24"/>
-        </w:rPr>
-        <w:t>superusers</w:t>
-      </w:r>
-      <w:proofErr w:type="spellEnd"/>
-      <w:r>
-        <w:rPr>
-          <w:rFonts w:ascii="Calibri" w:hAnsi="Calibri"/>
-          <w:sz w:val="24"/>
-          <w:szCs w:val="24"/>
-        </w:rPr>
-        <w:t>) can edit information on the webpage – other faculty members have read-only access</w:t>
+        <w:t>Set things up so that only the chair (or certain superusers) can edit information on the webpage – other faculty members have read-only access</w:t>
       </w:r>
       <w:r>
         <w:rPr>
@@ -929,18 +769,9 @@
           <w:sz w:val="24"/>
           <w:szCs w:val="24"/>
         </w:rPr>
-        <w:t xml:space="preserve">Maybe each faculty member can only look at info for their own </w:t>
-      </w:r>
-      <w:proofErr w:type="spellStart"/>
-      <w:r>
-        <w:rPr>
-          <w:rFonts w:ascii="Calibri" w:hAnsi="Calibri"/>
-          <w:sz w:val="24"/>
-          <w:szCs w:val="24"/>
-        </w:rPr>
-        <w:t>dept</w:t>
-      </w:r>
-      <w:proofErr w:type="spellEnd"/>
+        <w:lastRenderedPageBreak/>
+        <w:t>Maybe each faculty member can only look at info for their own dept</w:t>
+      </w:r>
     </w:p>
     <w:p>
       <w:pPr>
@@ -1152,61 +983,7 @@
           <w:sz w:val="24"/>
           <w:szCs w:val="24"/>
         </w:rPr>
-        <w:t xml:space="preserve">4. </w:t>
-      </w:r>
-      <w:proofErr w:type="gramStart"/>
-      <w:r>
-        <w:rPr>
-          <w:rFonts w:ascii="Calibri" w:hAnsi="Calibri"/>
-          <w:sz w:val="24"/>
-          <w:szCs w:val="24"/>
-        </w:rPr>
-        <w:t>python</w:t>
-      </w:r>
-      <w:proofErr w:type="gramEnd"/>
-      <w:r>
-        <w:rPr>
-          <w:rFonts w:ascii="Calibri" w:hAnsi="Calibri"/>
-          <w:sz w:val="24"/>
-          <w:szCs w:val="24"/>
-        </w:rPr>
-        <w:t xml:space="preserve"> manage.py </w:t>
-      </w:r>
-      <w:proofErr w:type="spellStart"/>
-      <w:r>
-        <w:rPr>
-          <w:rFonts w:ascii="Calibri" w:hAnsi="Calibri"/>
-          <w:sz w:val="24"/>
-          <w:szCs w:val="24"/>
-        </w:rPr>
-        <w:t>schemamigration</w:t>
-      </w:r>
-      <w:proofErr w:type="spellEnd"/>
-      <w:r>
-        <w:rPr>
-          <w:rFonts w:ascii="Calibri" w:hAnsi="Calibri"/>
-          <w:sz w:val="24"/>
-          <w:szCs w:val="24"/>
-        </w:rPr>
-        <w:t xml:space="preserve"> --auto &lt;</w:t>
-      </w:r>
-      <w:proofErr w:type="spellStart"/>
-      <w:r>
-        <w:rPr>
-          <w:rFonts w:ascii="Calibri" w:hAnsi="Calibri"/>
-          <w:sz w:val="24"/>
-          <w:szCs w:val="24"/>
-        </w:rPr>
-        <w:t>appname</w:t>
-      </w:r>
-      <w:proofErr w:type="spellEnd"/>
-      <w:r>
-        <w:rPr>
-          <w:rFonts w:ascii="Calibri" w:hAnsi="Calibri"/>
-          <w:sz w:val="24"/>
-          <w:szCs w:val="24"/>
-        </w:rPr>
-        <w:t>&gt;</w:t>
+        <w:t>4. python manage.py schemamigration --auto &lt;appname&gt;</w:t>
       </w:r>
     </w:p>
     <w:p>
@@ -1240,210 +1017,84 @@
           <w:sz w:val="24"/>
           <w:szCs w:val="24"/>
         </w:rPr>
-        <w:t xml:space="preserve">6. </w:t>
-      </w:r>
-      <w:proofErr w:type="gramStart"/>
-      <w:r>
-        <w:rPr>
-          <w:rFonts w:ascii="Calibri" w:hAnsi="Calibri"/>
-          <w:sz w:val="24"/>
-          <w:szCs w:val="24"/>
-        </w:rPr>
-        <w:t>python</w:t>
-      </w:r>
-      <w:proofErr w:type="gramEnd"/>
-      <w:r>
-        <w:rPr>
-          <w:rFonts w:ascii="Calibri" w:hAnsi="Calibri"/>
-          <w:sz w:val="24"/>
-          <w:szCs w:val="24"/>
-        </w:rPr>
-        <w:t xml:space="preserve"> manage.py migrate &lt;</w:t>
-      </w:r>
-      <w:proofErr w:type="spellStart"/>
-      <w:r>
-        <w:rPr>
-          <w:rFonts w:ascii="Calibri" w:hAnsi="Calibri"/>
-          <w:sz w:val="24"/>
-          <w:szCs w:val="24"/>
-        </w:rPr>
-        <w:t>appname</w:t>
-      </w:r>
-      <w:proofErr w:type="spellEnd"/>
-      <w:r>
-        <w:rPr>
-          <w:rFonts w:ascii="Calibri" w:hAnsi="Calibri"/>
-          <w:sz w:val="24"/>
-          <w:szCs w:val="24"/>
-        </w:rPr>
-        <w:t>&gt;</w:t>
-      </w:r>
-    </w:p>
-    <w:p>
-      <w:pPr>
-        <w:rPr>
-          <w:rFonts w:ascii="Calibri" w:hAnsi="Calibri"/>
-          <w:sz w:val="24"/>
-          <w:szCs w:val="24"/>
-        </w:rPr>
-      </w:pPr>
-      <w:r>
-        <w:rPr>
-          <w:rFonts w:ascii="Calibri" w:hAnsi="Calibri"/>
-          <w:sz w:val="24"/>
-          <w:szCs w:val="24"/>
-        </w:rPr>
-        <w:t xml:space="preserve">7. The migration should have taken place and it will try to load the initial </w:t>
-      </w:r>
-      <w:proofErr w:type="gramStart"/>
-      <w:r>
-        <w:rPr>
-          <w:rFonts w:ascii="Calibri" w:hAnsi="Calibri"/>
-          <w:sz w:val="24"/>
-          <w:szCs w:val="24"/>
-        </w:rPr>
-        <w:t>data which</w:t>
-      </w:r>
-      <w:proofErr w:type="gramEnd"/>
-      <w:r>
-        <w:rPr>
-          <w:rFonts w:ascii="Calibri" w:hAnsi="Calibri"/>
-          <w:sz w:val="24"/>
-          <w:szCs w:val="24"/>
-        </w:rPr>
-        <w:t xml:space="preserve"> will fail because the schema has changed. </w:t>
-      </w:r>
-    </w:p>
-    <w:p>
-      <w:pPr>
-        <w:rPr>
-          <w:rFonts w:ascii="Calibri" w:hAnsi="Calibri"/>
-          <w:sz w:val="24"/>
-          <w:szCs w:val="24"/>
-        </w:rPr>
-      </w:pPr>
-      <w:r>
-        <w:rPr>
-          <w:rFonts w:ascii="Calibri" w:hAnsi="Calibri"/>
-          <w:sz w:val="24"/>
-          <w:szCs w:val="24"/>
-        </w:rPr>
-        <w:t xml:space="preserve">8. </w:t>
-      </w:r>
-      <w:proofErr w:type="gramStart"/>
-      <w:r>
-        <w:rPr>
-          <w:rFonts w:ascii="Calibri" w:hAnsi="Calibri"/>
-          <w:sz w:val="24"/>
-          <w:szCs w:val="24"/>
-        </w:rPr>
-        <w:t>run</w:t>
-      </w:r>
-      <w:proofErr w:type="gramEnd"/>
-      <w:r>
-        <w:rPr>
-          <w:rFonts w:ascii="Calibri" w:hAnsi="Calibri"/>
-          <w:sz w:val="24"/>
-          <w:szCs w:val="24"/>
-        </w:rPr>
-        <w:t xml:space="preserve"> the backup.sh script again to dump it. </w:t>
-      </w:r>
-    </w:p>
-    <w:p>
-      <w:pPr>
-        <w:rPr>
-          <w:rFonts w:ascii="Calibri" w:hAnsi="Calibri"/>
-          <w:sz w:val="24"/>
-          <w:szCs w:val="24"/>
-        </w:rPr>
-      </w:pPr>
-      <w:r>
-        <w:rPr>
-          <w:rFonts w:ascii="Calibri" w:hAnsi="Calibri"/>
-          <w:sz w:val="24"/>
-          <w:szCs w:val="24"/>
-        </w:rPr>
-        <w:t>9. Try to migrate again. (</w:t>
-      </w:r>
-      <w:proofErr w:type="gramStart"/>
-      <w:r>
-        <w:rPr>
-          <w:rFonts w:ascii="Calibri" w:hAnsi="Calibri"/>
-          <w:sz w:val="24"/>
-          <w:szCs w:val="24"/>
-        </w:rPr>
-        <w:t>when</w:t>
-      </w:r>
-      <w:proofErr w:type="gramEnd"/>
-      <w:r>
-        <w:rPr>
-          <w:rFonts w:ascii="Calibri" w:hAnsi="Calibri"/>
-          <w:sz w:val="24"/>
-          <w:szCs w:val="24"/>
-        </w:rPr>
-        <w:t xml:space="preserve"> using south, always used migrate instead of </w:t>
-      </w:r>
-      <w:proofErr w:type="spellStart"/>
-      <w:r>
-        <w:rPr>
-          <w:rFonts w:ascii="Calibri" w:hAnsi="Calibri"/>
-          <w:sz w:val="24"/>
-          <w:szCs w:val="24"/>
-        </w:rPr>
-        <w:t>syncdb</w:t>
-      </w:r>
-      <w:proofErr w:type="spellEnd"/>
-      <w:r>
-        <w:rPr>
-          <w:rFonts w:ascii="Calibri" w:hAnsi="Calibri"/>
-          <w:sz w:val="24"/>
-          <w:szCs w:val="24"/>
-        </w:rPr>
-        <w:t>)</w:t>
-      </w:r>
-    </w:p>
-    <w:p>
-      <w:pPr>
-        <w:rPr>
-          <w:rFonts w:ascii="Calibri" w:hAnsi="Calibri"/>
-          <w:sz w:val="24"/>
-          <w:szCs w:val="24"/>
-        </w:rPr>
-      </w:pPr>
-    </w:p>
-    <w:p>
-      <w:pPr>
-        <w:rPr>
-          <w:rFonts w:ascii="Calibri" w:hAnsi="Calibri"/>
-          <w:sz w:val="24"/>
-          <w:szCs w:val="24"/>
-        </w:rPr>
-      </w:pPr>
-      <w:r>
-        <w:rPr>
-          <w:rFonts w:ascii="Calibri" w:hAnsi="Calibri"/>
-          <w:sz w:val="24"/>
-          <w:szCs w:val="24"/>
-        </w:rPr>
-        <w:t xml:space="preserve">The above steps should also work for changing a foreign key to a many to many field. If you are not or </w:t>
-      </w:r>
-      <w:proofErr w:type="gramStart"/>
-      <w:r>
-        <w:rPr>
-          <w:rFonts w:ascii="Calibri" w:hAnsi="Calibri"/>
-          <w:sz w:val="24"/>
-          <w:szCs w:val="24"/>
-        </w:rPr>
-        <w:t>can not</w:t>
-      </w:r>
-      <w:proofErr w:type="gramEnd"/>
-      <w:r>
-        <w:rPr>
-          <w:rFonts w:ascii="Calibri" w:hAnsi="Calibri"/>
-          <w:sz w:val="24"/>
-          <w:szCs w:val="24"/>
-        </w:rPr>
-        <w:t xml:space="preserve"> use south then I have no idea what you would do. </w:t>
+        <w:t>6. python manage.py migrate &lt;appname&gt;</w:t>
+      </w:r>
+    </w:p>
+    <w:p>
+      <w:pPr>
+        <w:rPr>
+          <w:rFonts w:ascii="Calibri" w:hAnsi="Calibri"/>
+          <w:sz w:val="24"/>
+          <w:szCs w:val="24"/>
+        </w:rPr>
+      </w:pPr>
+      <w:r>
+        <w:rPr>
+          <w:rFonts w:ascii="Calibri" w:hAnsi="Calibri"/>
+          <w:sz w:val="24"/>
+          <w:szCs w:val="24"/>
+        </w:rPr>
+        <w:t xml:space="preserve">7. The migration should have taken place and it will try to load the initial data which will fail because the schema has changed. </w:t>
+      </w:r>
+    </w:p>
+    <w:p>
+      <w:pPr>
+        <w:rPr>
+          <w:rFonts w:ascii="Calibri" w:hAnsi="Calibri"/>
+          <w:sz w:val="24"/>
+          <w:szCs w:val="24"/>
+        </w:rPr>
+      </w:pPr>
+      <w:r>
+        <w:rPr>
+          <w:rFonts w:ascii="Calibri" w:hAnsi="Calibri"/>
+          <w:sz w:val="24"/>
+          <w:szCs w:val="24"/>
+        </w:rPr>
+        <w:t xml:space="preserve">8. run the backup.sh script again to dump it. </w:t>
+      </w:r>
+    </w:p>
+    <w:p>
+      <w:pPr>
+        <w:rPr>
+          <w:rFonts w:ascii="Calibri" w:hAnsi="Calibri"/>
+          <w:sz w:val="24"/>
+          <w:szCs w:val="24"/>
+        </w:rPr>
+      </w:pPr>
+      <w:r>
+        <w:rPr>
+          <w:rFonts w:ascii="Calibri" w:hAnsi="Calibri"/>
+          <w:sz w:val="24"/>
+          <w:szCs w:val="24"/>
+        </w:rPr>
+        <w:t>9. Try to migrate again. (when using south, always used migrate instead of syncdb)</w:t>
+      </w:r>
+    </w:p>
+    <w:p>
+      <w:pPr>
+        <w:rPr>
+          <w:rFonts w:ascii="Calibri" w:hAnsi="Calibri"/>
+          <w:sz w:val="24"/>
+          <w:szCs w:val="24"/>
+        </w:rPr>
+      </w:pPr>
+    </w:p>
+    <w:p>
+      <w:pPr>
+        <w:rPr>
+          <w:rFonts w:ascii="Calibri" w:hAnsi="Calibri"/>
+          <w:sz w:val="24"/>
+          <w:szCs w:val="24"/>
+        </w:rPr>
+      </w:pPr>
+      <w:r>
+        <w:rPr>
+          <w:rFonts w:ascii="Calibri" w:hAnsi="Calibri"/>
+          <w:sz w:val="24"/>
+          <w:szCs w:val="24"/>
+        </w:rPr>
+        <w:t xml:space="preserve">The above steps should also work for changing a foreign key to a many to many field. If you are not or can not use south then I have no idea what you would do. </w:t>
       </w:r>
     </w:p>
     <w:p>

</xml_diff>

<commit_message>
added check for conflicts in schedules (profs and rooms)
</commit_message>
<xml_diff>
--- a/doc/To_Do_on_Chair_Project.docx
+++ b/doc/To_Do_on_Chair_Project.docx
@@ -41,7 +41,27 @@
           <w:szCs w:val="24"/>
           <w:lang w:eastAsia="en-US"/>
         </w:rPr>
-        <w:t>To do in db on server:</w:t>
+        <w:t xml:space="preserve">To do in </w:t>
+      </w:r>
+      <w:proofErr w:type="spellStart"/>
+      <w:r>
+        <w:rPr>
+          <w:rFonts w:ascii="Calibri" w:hAnsi="Calibri"/>
+          <w:sz w:val="24"/>
+          <w:szCs w:val="24"/>
+          <w:lang w:eastAsia="en-US"/>
+        </w:rPr>
+        <w:t>db</w:t>
+      </w:r>
+      <w:proofErr w:type="spellEnd"/>
+      <w:r>
+        <w:rPr>
+          <w:rFonts w:ascii="Calibri" w:hAnsi="Calibri"/>
+          <w:sz w:val="24"/>
+          <w:szCs w:val="24"/>
+          <w:lang w:eastAsia="en-US"/>
+        </w:rPr>
+        <w:t xml:space="preserve"> on server:</w:t>
       </w:r>
     </w:p>
     <w:p>
@@ -132,7 +152,7 @@
       <w:pPr>
         <w:pStyle w:val="ListParagraph"/>
         <w:numPr>
-          <w:ilvl w:val="0"/>
+          <w:ilvl w:val="1"/>
           <w:numId w:val="1"/>
         </w:numPr>
         <w:spacing w:before="100" w:beforeAutospacing="1" w:after="100" w:afterAutospacing="1"/>
@@ -150,7 +170,69 @@
           <w:szCs w:val="24"/>
           <w:lang w:eastAsia="en-US"/>
         </w:rPr>
-        <w:t>On the Schedule drop-down, add an option for “Course” (or maybe “Course Offering”).</w:t>
+        <w:t xml:space="preserve">Change </w:t>
+      </w:r>
+      <w:proofErr w:type="spellStart"/>
+      <w:r>
+        <w:rPr>
+          <w:rFonts w:ascii="Calibri" w:hAnsi="Calibri"/>
+          <w:sz w:val="24"/>
+          <w:szCs w:val="24"/>
+          <w:lang w:eastAsia="en-US"/>
+        </w:rPr>
+        <w:t>IASm</w:t>
+      </w:r>
+      <w:proofErr w:type="spellEnd"/>
+      <w:r>
+        <w:rPr>
+          <w:rFonts w:ascii="Calibri" w:hAnsi="Calibri"/>
+          <w:sz w:val="24"/>
+          <w:szCs w:val="24"/>
+          <w:lang w:eastAsia="en-US"/>
+        </w:rPr>
+        <w:t xml:space="preserve">, </w:t>
+      </w:r>
+      <w:proofErr w:type="spellStart"/>
+      <w:r>
+        <w:rPr>
+          <w:rFonts w:ascii="Calibri" w:hAnsi="Calibri"/>
+          <w:sz w:val="24"/>
+          <w:szCs w:val="24"/>
+          <w:lang w:eastAsia="en-US"/>
+        </w:rPr>
+        <w:t>IASp</w:t>
+      </w:r>
+      <w:proofErr w:type="spellEnd"/>
+      <w:r>
+        <w:rPr>
+          <w:rFonts w:ascii="Calibri" w:hAnsi="Calibri"/>
+          <w:sz w:val="24"/>
+          <w:szCs w:val="24"/>
+          <w:lang w:eastAsia="en-US"/>
+        </w:rPr>
+        <w:t xml:space="preserve">, </w:t>
+      </w:r>
+      <w:proofErr w:type="spellStart"/>
+      <w:proofErr w:type="gramStart"/>
+      <w:r>
+        <w:rPr>
+          <w:rFonts w:ascii="Calibri" w:hAnsi="Calibri"/>
+          <w:sz w:val="24"/>
+          <w:szCs w:val="24"/>
+          <w:lang w:eastAsia="en-US"/>
+        </w:rPr>
+        <w:t>IASc</w:t>
+      </w:r>
+      <w:proofErr w:type="spellEnd"/>
+      <w:proofErr w:type="gramEnd"/>
+      <w:r>
+        <w:rPr>
+          <w:rFonts w:ascii="Calibri" w:hAnsi="Calibri"/>
+          <w:sz w:val="24"/>
+          <w:szCs w:val="24"/>
+          <w:lang w:eastAsia="en-US"/>
+        </w:rPr>
+        <w:t xml:space="preserve"> all to IAS.  Just need to be careful copying courses in from 2012-13…!  There will be three places to put them….</w:t>
       </w:r>
     </w:p>
     <w:p>
@@ -175,10 +257,9 @@
           <w:szCs w:val="24"/>
           <w:lang w:eastAsia="en-US"/>
         </w:rPr>
-        <w:t xml:space="preserve">Delete unused stuff in urls.py, </w:t>
-      </w:r>
-      <w:bookmarkStart w:id="0" w:name="_GoBack"/>
-      <w:bookmarkEnd w:id="0"/>
+        <w:t xml:space="preserve">Put in safety feature to stop one chair from editing another </w:t>
+      </w:r>
+      <w:proofErr w:type="spellStart"/>
       <w:r>
         <w:rPr>
           <w:rFonts w:ascii="Calibri" w:hAnsi="Calibri"/>
@@ -186,7 +267,17 @@
           <w:szCs w:val="24"/>
           <w:lang w:eastAsia="en-US"/>
         </w:rPr>
-        <w:t>views.py and forms.py (?)</w:t>
+        <w:t>dept’s</w:t>
+      </w:r>
+      <w:proofErr w:type="spellEnd"/>
+      <w:r>
+        <w:rPr>
+          <w:rFonts w:ascii="Calibri" w:hAnsi="Calibri"/>
+          <w:sz w:val="24"/>
+          <w:szCs w:val="24"/>
+          <w:lang w:eastAsia="en-US"/>
+        </w:rPr>
+        <w:t xml:space="preserve"> stuff!!!</w:t>
       </w:r>
     </w:p>
     <w:p>
@@ -196,22 +287,37 @@
           <w:ilvl w:val="0"/>
           <w:numId w:val="1"/>
         </w:numPr>
-        <w:spacing w:before="100" w:beforeAutospacing="1" w:after="100" w:afterAutospacing="1"/>
-        <w:rPr>
-          <w:rFonts w:ascii="Calibri" w:hAnsi="Calibri"/>
-          <w:sz w:val="24"/>
-          <w:szCs w:val="24"/>
-          <w:lang w:eastAsia="en-US"/>
-        </w:rPr>
-      </w:pPr>
-      <w:r>
-        <w:rPr>
-          <w:rFonts w:ascii="Calibri" w:hAnsi="Calibri"/>
-          <w:sz w:val="24"/>
-          <w:szCs w:val="24"/>
-          <w:lang w:eastAsia="en-US"/>
-        </w:rPr>
-        <w:t>Put in safety feature to stop one chair from editing another dept’s stuff!!!</w:t>
+        <w:rPr>
+          <w:rFonts w:ascii="Calibri" w:hAnsi="Calibri"/>
+          <w:sz w:val="24"/>
+          <w:szCs w:val="24"/>
+        </w:rPr>
+      </w:pPr>
+      <w:r>
+        <w:rPr>
+          <w:rFonts w:ascii="Calibri" w:hAnsi="Calibri"/>
+          <w:sz w:val="24"/>
+          <w:szCs w:val="24"/>
+        </w:rPr>
+        <w:t xml:space="preserve">Add permissions – should do this by defining a custom template </w:t>
+      </w:r>
+      <w:proofErr w:type="gramStart"/>
+      <w:r>
+        <w:rPr>
+          <w:rFonts w:ascii="Calibri" w:hAnsi="Calibri"/>
+          <w:sz w:val="24"/>
+          <w:szCs w:val="24"/>
+        </w:rPr>
+        <w:t>tag(</w:t>
+      </w:r>
+      <w:proofErr w:type="gramEnd"/>
+      <w:r>
+        <w:rPr>
+          <w:rFonts w:ascii="Calibri" w:hAnsi="Calibri"/>
+          <w:sz w:val="24"/>
+          <w:szCs w:val="24"/>
+        </w:rPr>
+        <w:t>!)</w:t>
       </w:r>
     </w:p>
     <w:p>
@@ -233,7 +339,7 @@
           <w:sz w:val="24"/>
           <w:szCs w:val="24"/>
         </w:rPr>
-        <w:t>Add permissions – should do this by defining a custom template tag(!)</w:t>
+        <w:t>Add capacities to rooms.</w:t>
       </w:r>
     </w:p>
     <w:p>
@@ -255,7 +361,51 @@
           <w:sz w:val="24"/>
           <w:szCs w:val="24"/>
         </w:rPr>
-        <w:t>Add capacities to rooms.</w:t>
+        <w:t>Faculty Load Summary page:</w:t>
+      </w:r>
+    </w:p>
+    <w:p>
+      <w:pPr>
+        <w:pStyle w:val="ListParagraph"/>
+        <w:numPr>
+          <w:ilvl w:val="1"/>
+          <w:numId w:val="1"/>
+        </w:numPr>
+        <w:rPr>
+          <w:rFonts w:ascii="Calibri" w:hAnsi="Calibri"/>
+          <w:sz w:val="24"/>
+          <w:szCs w:val="24"/>
+        </w:rPr>
+      </w:pPr>
+      <w:r>
+        <w:rPr>
+          <w:rFonts w:ascii="Calibri" w:hAnsi="Calibri"/>
+          <w:sz w:val="24"/>
+          <w:szCs w:val="24"/>
+        </w:rPr>
+        <w:t>Under Meeting Times &gt; Update Class Schedule, make it possible to delete all entries and immediately go to New Class Schedule.</w:t>
+      </w:r>
+    </w:p>
+    <w:p>
+      <w:pPr>
+        <w:pStyle w:val="ListParagraph"/>
+        <w:numPr>
+          <w:ilvl w:val="1"/>
+          <w:numId w:val="1"/>
+        </w:numPr>
+        <w:rPr>
+          <w:rFonts w:ascii="Calibri" w:hAnsi="Calibri"/>
+          <w:sz w:val="24"/>
+          <w:szCs w:val="24"/>
+        </w:rPr>
+      </w:pPr>
+      <w:r>
+        <w:rPr>
+          <w:rFonts w:ascii="Calibri" w:hAnsi="Calibri"/>
+          <w:sz w:val="24"/>
+          <w:szCs w:val="24"/>
+        </w:rPr>
+        <w:t>Add # students as a column?</w:t>
       </w:r>
     </w:p>
     <w:p>
@@ -271,13 +421,15 @@
           <w:szCs w:val="24"/>
         </w:rPr>
       </w:pPr>
-      <w:r>
-        <w:rPr>
-          <w:rFonts w:ascii="Calibri" w:hAnsi="Calibri"/>
-          <w:sz w:val="24"/>
-          <w:szCs w:val="24"/>
-        </w:rPr>
-        <w:t>Faculty Load Summary page:</w:t>
+      <w:bookmarkStart w:id="0" w:name="_GoBack"/>
+      <w:bookmarkEnd w:id="0"/>
+      <w:r>
+        <w:rPr>
+          <w:rFonts w:ascii="Calibri" w:hAnsi="Calibri"/>
+          <w:sz w:val="24"/>
+          <w:szCs w:val="24"/>
+        </w:rPr>
+        <w:t>Course Summary page:</w:t>
       </w:r>
     </w:p>
     <w:p>
@@ -289,17 +441,19 @@
         </w:numPr>
         <w:rPr>
           <w:rFonts w:ascii="Calibri" w:hAnsi="Calibri"/>
-          <w:sz w:val="24"/>
-          <w:szCs w:val="24"/>
-        </w:rPr>
-      </w:pPr>
-      <w:r>
-        <w:rPr>
-          <w:rFonts w:ascii="Calibri" w:hAnsi="Calibri"/>
-          <w:sz w:val="24"/>
-          <w:szCs w:val="24"/>
-        </w:rPr>
-        <w:t>Under Meeting Times &gt; Update Class Schedule, make it possible to delete all entries and immediately go to New Class Schedule.</w:t>
+          <w:color w:val="FF0000"/>
+          <w:sz w:val="24"/>
+          <w:szCs w:val="24"/>
+        </w:rPr>
+      </w:pPr>
+      <w:r>
+        <w:rPr>
+          <w:rFonts w:ascii="Calibri" w:hAnsi="Calibri"/>
+          <w:color w:val="FF0000"/>
+          <w:sz w:val="24"/>
+          <w:szCs w:val="24"/>
+        </w:rPr>
+        <w:t>Add credit hours for courses in a new column</w:t>
       </w:r>
     </w:p>
     <w:p>
@@ -311,17 +465,85 @@
         </w:numPr>
         <w:rPr>
           <w:rFonts w:ascii="Calibri" w:hAnsi="Calibri"/>
-          <w:sz w:val="24"/>
-          <w:szCs w:val="24"/>
-        </w:rPr>
-      </w:pPr>
-      <w:r>
-        <w:rPr>
-          <w:rFonts w:ascii="Calibri" w:hAnsi="Calibri"/>
-          <w:sz w:val="24"/>
-          <w:szCs w:val="24"/>
-        </w:rPr>
-        <w:t>Add # students as a column?</w:t>
+          <w:color w:val="FF0000"/>
+          <w:sz w:val="24"/>
+          <w:szCs w:val="24"/>
+        </w:rPr>
+      </w:pPr>
+      <w:r>
+        <w:rPr>
+          <w:rFonts w:ascii="Calibri" w:hAnsi="Calibri"/>
+          <w:color w:val="FF0000"/>
+          <w:sz w:val="24"/>
+          <w:szCs w:val="24"/>
+        </w:rPr>
+        <w:t>Add the ability to</w:t>
+      </w:r>
+      <w:r>
+        <w:rPr>
+          <w:rFonts w:ascii="Calibri" w:hAnsi="Calibri"/>
+          <w:color w:val="FF0000"/>
+          <w:sz w:val="24"/>
+          <w:szCs w:val="24"/>
+        </w:rPr>
+        <w:t xml:space="preserve"> edit/</w:t>
+      </w:r>
+      <w:r>
+        <w:rPr>
+          <w:rFonts w:ascii="Calibri" w:hAnsi="Calibri"/>
+          <w:color w:val="FF0000"/>
+          <w:sz w:val="24"/>
+          <w:szCs w:val="24"/>
+        </w:rPr>
+        <w:t>delete courses</w:t>
+      </w:r>
+    </w:p>
+    <w:p>
+      <w:pPr>
+        <w:pStyle w:val="ListParagraph"/>
+        <w:numPr>
+          <w:ilvl w:val="1"/>
+          <w:numId w:val="1"/>
+        </w:numPr>
+        <w:rPr>
+          <w:rFonts w:ascii="Calibri" w:hAnsi="Calibri"/>
+          <w:color w:val="FF0000"/>
+          <w:sz w:val="24"/>
+          <w:szCs w:val="24"/>
+        </w:rPr>
+      </w:pPr>
+      <w:r>
+        <w:rPr>
+          <w:rFonts w:ascii="Calibri" w:hAnsi="Calibri"/>
+          <w:color w:val="FF0000"/>
+          <w:sz w:val="24"/>
+          <w:szCs w:val="24"/>
+        </w:rPr>
+        <w:t>When adding new sections (under Manage), show some info about the current sections, such as the professor or something…?  If there are several, it could be difficult to see which one is which.</w:t>
+      </w:r>
+    </w:p>
+    <w:p>
+      <w:pPr>
+        <w:pStyle w:val="ListParagraph"/>
+        <w:numPr>
+          <w:ilvl w:val="1"/>
+          <w:numId w:val="1"/>
+        </w:numPr>
+        <w:rPr>
+          <w:rFonts w:ascii="Calibri" w:hAnsi="Calibri"/>
+          <w:color w:val="FF0000"/>
+          <w:sz w:val="24"/>
+          <w:szCs w:val="24"/>
+        </w:rPr>
+      </w:pPr>
+      <w:r>
+        <w:rPr>
+          <w:rFonts w:ascii="Calibri" w:hAnsi="Calibri"/>
+          <w:color w:val="FF0000"/>
+          <w:sz w:val="24"/>
+          <w:szCs w:val="24"/>
+        </w:rPr>
+        <w:t>Under Manage Offerings, indicate # credit hours, to make load hour decision easier</w:t>
       </w:r>
     </w:p>
     <w:p>
@@ -343,7 +565,23 @@
           <w:sz w:val="24"/>
           <w:szCs w:val="24"/>
         </w:rPr>
-        <w:t>Weekly Schedule page:</w:t>
+        <w:t>Other</w:t>
+      </w:r>
+      <w:r>
+        <w:rPr>
+          <w:rFonts w:ascii="Calibri" w:hAnsi="Calibri"/>
+          <w:sz w:val="24"/>
+          <w:szCs w:val="24"/>
+        </w:rPr>
+        <w:t xml:space="preserve"> Features</w:t>
+      </w:r>
+      <w:r>
+        <w:rPr>
+          <w:rFonts w:ascii="Calibri" w:hAnsi="Calibri"/>
+          <w:sz w:val="24"/>
+          <w:szCs w:val="24"/>
+        </w:rPr>
+        <w:t>:</w:t>
       </w:r>
     </w:p>
     <w:p>
@@ -365,15 +603,109 @@
           <w:sz w:val="24"/>
           <w:szCs w:val="24"/>
         </w:rPr>
-        <w:t>Add function that checks for time block conflicts</w:t>
-      </w:r>
-      <w:r>
-        <w:rPr>
-          <w:rFonts w:ascii="Calibri" w:hAnsi="Calibri"/>
-          <w:sz w:val="24"/>
-          <w:szCs w:val="24"/>
-        </w:rPr>
-        <w:t xml:space="preserve"> in faculty schedules</w:t>
+        <w:t xml:space="preserve">Maybe make professors m2m instead of </w:t>
+      </w:r>
+      <w:proofErr w:type="spellStart"/>
+      <w:r>
+        <w:rPr>
+          <w:rFonts w:ascii="Calibri" w:hAnsi="Calibri"/>
+          <w:sz w:val="24"/>
+          <w:szCs w:val="24"/>
+        </w:rPr>
+        <w:t>ForeignKey</w:t>
+      </w:r>
+      <w:proofErr w:type="spellEnd"/>
+      <w:r>
+        <w:rPr>
+          <w:rFonts w:ascii="Calibri" w:hAnsi="Calibri"/>
+          <w:sz w:val="24"/>
+          <w:szCs w:val="24"/>
+        </w:rPr>
+        <w:t xml:space="preserve">, so that </w:t>
+      </w:r>
+      <w:proofErr w:type="gramStart"/>
+      <w:r>
+        <w:rPr>
+          <w:rFonts w:ascii="Calibri" w:hAnsi="Calibri"/>
+          <w:sz w:val="24"/>
+          <w:szCs w:val="24"/>
+        </w:rPr>
+        <w:t>profs</w:t>
+      </w:r>
+      <w:proofErr w:type="gramEnd"/>
+      <w:r>
+        <w:rPr>
+          <w:rFonts w:ascii="Calibri" w:hAnsi="Calibri"/>
+          <w:sz w:val="24"/>
+          <w:szCs w:val="24"/>
+        </w:rPr>
+        <w:t xml:space="preserve"> can be part of more than one </w:t>
+      </w:r>
+      <w:proofErr w:type="spellStart"/>
+      <w:r>
+        <w:rPr>
+          <w:rFonts w:ascii="Calibri" w:hAnsi="Calibri"/>
+          <w:sz w:val="24"/>
+          <w:szCs w:val="24"/>
+        </w:rPr>
+        <w:t>dept</w:t>
+      </w:r>
+      <w:proofErr w:type="spellEnd"/>
+      <w:r>
+        <w:rPr>
+          <w:rFonts w:ascii="Calibri" w:hAnsi="Calibri"/>
+          <w:sz w:val="24"/>
+          <w:szCs w:val="24"/>
+        </w:rPr>
+        <w:t>?</w:t>
+      </w:r>
+    </w:p>
+    <w:p>
+      <w:pPr>
+        <w:pStyle w:val="ListParagraph"/>
+        <w:numPr>
+          <w:ilvl w:val="1"/>
+          <w:numId w:val="1"/>
+        </w:numPr>
+        <w:rPr>
+          <w:rFonts w:ascii="Calibri" w:hAnsi="Calibri"/>
+          <w:sz w:val="24"/>
+          <w:szCs w:val="24"/>
+        </w:rPr>
+      </w:pPr>
+      <w:r>
+        <w:rPr>
+          <w:rFonts w:ascii="Calibri" w:hAnsi="Calibri"/>
+          <w:sz w:val="24"/>
+          <w:szCs w:val="24"/>
+        </w:rPr>
+        <w:t xml:space="preserve">Set things up so that only the chair (or certain </w:t>
+      </w:r>
+      <w:proofErr w:type="spellStart"/>
+      <w:r>
+        <w:rPr>
+          <w:rFonts w:ascii="Calibri" w:hAnsi="Calibri"/>
+          <w:sz w:val="24"/>
+          <w:szCs w:val="24"/>
+        </w:rPr>
+        <w:t>superusers</w:t>
+      </w:r>
+      <w:proofErr w:type="spellEnd"/>
+      <w:r>
+        <w:rPr>
+          <w:rFonts w:ascii="Calibri" w:hAnsi="Calibri"/>
+          <w:sz w:val="24"/>
+          <w:szCs w:val="24"/>
+        </w:rPr>
+        <w:t>) can edit information on the webpage – other faculty members have read-only access</w:t>
+      </w:r>
+      <w:r>
+        <w:rPr>
+          <w:rFonts w:ascii="Calibri" w:hAnsi="Calibri"/>
+          <w:sz w:val="24"/>
+          <w:szCs w:val="24"/>
+        </w:rPr>
+        <w:t xml:space="preserve"> (they could each have their own profiles, though)</w:t>
       </w:r>
     </w:p>
     <w:p>
@@ -395,383 +727,18 @@
           <w:sz w:val="24"/>
           <w:szCs w:val="24"/>
         </w:rPr>
-        <w:t>If there are conflicts, needs to send a warning to the schedule</w:t>
-      </w:r>
-    </w:p>
-    <w:p>
-      <w:pPr>
-        <w:pStyle w:val="ListParagraph"/>
-        <w:numPr>
-          <w:ilvl w:val="0"/>
-          <w:numId w:val="1"/>
-        </w:numPr>
-        <w:rPr>
-          <w:rFonts w:ascii="Calibri" w:hAnsi="Calibri"/>
-          <w:sz w:val="24"/>
-          <w:szCs w:val="24"/>
-        </w:rPr>
-      </w:pPr>
-      <w:r>
-        <w:rPr>
-          <w:rFonts w:ascii="Calibri" w:hAnsi="Calibri"/>
-          <w:sz w:val="24"/>
-          <w:szCs w:val="24"/>
-        </w:rPr>
-        <w:t>Room Schedule page:</w:t>
-      </w:r>
-    </w:p>
-    <w:p>
-      <w:pPr>
-        <w:pStyle w:val="ListParagraph"/>
-        <w:numPr>
-          <w:ilvl w:val="1"/>
-          <w:numId w:val="1"/>
-        </w:numPr>
-        <w:rPr>
-          <w:rFonts w:ascii="Calibri" w:hAnsi="Calibri"/>
-          <w:sz w:val="24"/>
-          <w:szCs w:val="24"/>
-        </w:rPr>
-      </w:pPr>
-      <w:r>
-        <w:rPr>
-          <w:rFonts w:ascii="Calibri" w:hAnsi="Calibri"/>
-          <w:sz w:val="24"/>
-          <w:szCs w:val="24"/>
-        </w:rPr>
-        <w:t>Add function that checks for time block conflicts</w:t>
-      </w:r>
-    </w:p>
-    <w:p>
-      <w:pPr>
-        <w:pStyle w:val="ListParagraph"/>
-        <w:numPr>
-          <w:ilvl w:val="2"/>
-          <w:numId w:val="1"/>
-        </w:numPr>
-        <w:rPr>
-          <w:rFonts w:ascii="Calibri" w:hAnsi="Calibri"/>
-          <w:sz w:val="24"/>
-          <w:szCs w:val="24"/>
-        </w:rPr>
-      </w:pPr>
-      <w:r>
-        <w:rPr>
-          <w:rFonts w:ascii="Calibri" w:hAnsi="Calibri"/>
-          <w:sz w:val="24"/>
-          <w:szCs w:val="24"/>
-        </w:rPr>
-        <w:t>If there are conflicts, needs to send a warning to the schedule</w:t>
-      </w:r>
-    </w:p>
-    <w:p>
-      <w:pPr>
-        <w:pStyle w:val="ListParagraph"/>
-        <w:numPr>
-          <w:ilvl w:val="0"/>
-          <w:numId w:val="1"/>
-        </w:numPr>
-        <w:rPr>
-          <w:rFonts w:ascii="Calibri" w:hAnsi="Calibri"/>
-          <w:sz w:val="24"/>
-          <w:szCs w:val="24"/>
-        </w:rPr>
-      </w:pPr>
-      <w:r>
-        <w:rPr>
-          <w:rFonts w:ascii="Calibri" w:hAnsi="Calibri"/>
-          <w:sz w:val="24"/>
-          <w:szCs w:val="24"/>
-        </w:rPr>
-        <w:t>Course Summary page:</w:t>
-      </w:r>
-    </w:p>
-    <w:p>
-      <w:pPr>
-        <w:pStyle w:val="ListParagraph"/>
-        <w:numPr>
-          <w:ilvl w:val="1"/>
-          <w:numId w:val="1"/>
-        </w:numPr>
-        <w:rPr>
-          <w:rFonts w:ascii="Calibri" w:hAnsi="Calibri"/>
-          <w:color w:val="FF0000"/>
-          <w:sz w:val="24"/>
-          <w:szCs w:val="24"/>
-        </w:rPr>
-      </w:pPr>
-      <w:r>
-        <w:rPr>
-          <w:rFonts w:ascii="Calibri" w:hAnsi="Calibri"/>
-          <w:color w:val="FF0000"/>
-          <w:sz w:val="24"/>
-          <w:szCs w:val="24"/>
-        </w:rPr>
-        <w:t>Add credit hours for courses in a new column</w:t>
-      </w:r>
-    </w:p>
-    <w:p>
-      <w:pPr>
-        <w:pStyle w:val="ListParagraph"/>
-        <w:numPr>
-          <w:ilvl w:val="1"/>
-          <w:numId w:val="1"/>
-        </w:numPr>
-        <w:rPr>
-          <w:rFonts w:ascii="Calibri" w:hAnsi="Calibri"/>
-          <w:color w:val="FF0000"/>
-          <w:sz w:val="24"/>
-          <w:szCs w:val="24"/>
-        </w:rPr>
-      </w:pPr>
-      <w:r>
-        <w:rPr>
-          <w:rFonts w:ascii="Calibri" w:hAnsi="Calibri"/>
-          <w:color w:val="FF0000"/>
-          <w:sz w:val="24"/>
-          <w:szCs w:val="24"/>
-        </w:rPr>
-        <w:t>Add the ability to</w:t>
-      </w:r>
-      <w:r>
-        <w:rPr>
-          <w:rFonts w:ascii="Calibri" w:hAnsi="Calibri"/>
-          <w:color w:val="FF0000"/>
-          <w:sz w:val="24"/>
-          <w:szCs w:val="24"/>
-        </w:rPr>
-        <w:t xml:space="preserve"> edit/</w:t>
-      </w:r>
-      <w:r>
-        <w:rPr>
-          <w:rFonts w:ascii="Calibri" w:hAnsi="Calibri"/>
-          <w:color w:val="FF0000"/>
-          <w:sz w:val="24"/>
-          <w:szCs w:val="24"/>
-        </w:rPr>
-        <w:t>delete courses</w:t>
-      </w:r>
-    </w:p>
-    <w:p>
-      <w:pPr>
-        <w:pStyle w:val="ListParagraph"/>
-        <w:numPr>
-          <w:ilvl w:val="1"/>
-          <w:numId w:val="1"/>
-        </w:numPr>
-        <w:rPr>
-          <w:rFonts w:ascii="Calibri" w:hAnsi="Calibri"/>
-          <w:color w:val="FF0000"/>
-          <w:sz w:val="24"/>
-          <w:szCs w:val="24"/>
-        </w:rPr>
-      </w:pPr>
-      <w:r>
-        <w:rPr>
-          <w:rFonts w:ascii="Calibri" w:hAnsi="Calibri"/>
-          <w:color w:val="FF0000"/>
-          <w:sz w:val="24"/>
-          <w:szCs w:val="24"/>
-        </w:rPr>
-        <w:t>When adding new sections (under Manage), show some info about the current sections, such as the professor or something…?  If there are several, it could be difficult to see which one is which.</w:t>
-      </w:r>
-    </w:p>
-    <w:p>
-      <w:pPr>
-        <w:pStyle w:val="ListParagraph"/>
-        <w:numPr>
-          <w:ilvl w:val="1"/>
-          <w:numId w:val="1"/>
-        </w:numPr>
-        <w:rPr>
-          <w:rFonts w:ascii="Calibri" w:hAnsi="Calibri"/>
-          <w:color w:val="FF0000"/>
-          <w:sz w:val="24"/>
-          <w:szCs w:val="24"/>
-        </w:rPr>
-      </w:pPr>
-      <w:r>
-        <w:rPr>
-          <w:rFonts w:ascii="Calibri" w:hAnsi="Calibri"/>
-          <w:color w:val="FF0000"/>
-          <w:sz w:val="24"/>
-          <w:szCs w:val="24"/>
-        </w:rPr>
-        <w:t>Under Manage Offerings, indicate # credit hours, to make load hour decision easier</w:t>
-      </w:r>
-    </w:p>
-    <w:p>
-      <w:pPr>
-        <w:pStyle w:val="ListParagraph"/>
-        <w:numPr>
-          <w:ilvl w:val="0"/>
-          <w:numId w:val="1"/>
-        </w:numPr>
-        <w:rPr>
-          <w:rFonts w:ascii="Calibri" w:hAnsi="Calibri"/>
-          <w:sz w:val="24"/>
-          <w:szCs w:val="24"/>
-        </w:rPr>
-      </w:pPr>
-      <w:r>
-        <w:rPr>
-          <w:rFonts w:ascii="Calibri" w:hAnsi="Calibri"/>
-          <w:sz w:val="24"/>
-          <w:szCs w:val="24"/>
-        </w:rPr>
-        <w:t>Other</w:t>
-      </w:r>
-      <w:r>
-        <w:rPr>
-          <w:rFonts w:ascii="Calibri" w:hAnsi="Calibri"/>
-          <w:sz w:val="24"/>
-          <w:szCs w:val="24"/>
-        </w:rPr>
-        <w:t xml:space="preserve"> Features</w:t>
-      </w:r>
-      <w:r>
-        <w:rPr>
-          <w:rFonts w:ascii="Calibri" w:hAnsi="Calibri"/>
-          <w:sz w:val="24"/>
-          <w:szCs w:val="24"/>
-        </w:rPr>
-        <w:t>:</w:t>
-      </w:r>
-    </w:p>
-    <w:p>
-      <w:pPr>
-        <w:pStyle w:val="ListParagraph"/>
-        <w:numPr>
-          <w:ilvl w:val="1"/>
-          <w:numId w:val="1"/>
-        </w:numPr>
-        <w:rPr>
-          <w:rFonts w:ascii="Calibri" w:hAnsi="Calibri"/>
-          <w:sz w:val="24"/>
-          <w:szCs w:val="24"/>
-        </w:rPr>
-      </w:pPr>
-      <w:r>
-        <w:rPr>
-          <w:rFonts w:ascii="Calibri" w:hAnsi="Calibri"/>
-          <w:sz w:val="24"/>
-          <w:szCs w:val="24"/>
-        </w:rPr>
-        <w:t>Maybe make professors m2m instead of ForeignKey, so that profs can be part of more than one dept?</w:t>
-      </w:r>
-    </w:p>
-    <w:p>
-      <w:pPr>
-        <w:pStyle w:val="ListParagraph"/>
-        <w:numPr>
-          <w:ilvl w:val="1"/>
-          <w:numId w:val="1"/>
-        </w:numPr>
-        <w:rPr>
-          <w:rFonts w:ascii="Calibri" w:hAnsi="Calibri"/>
-          <w:sz w:val="24"/>
-          <w:szCs w:val="24"/>
-        </w:rPr>
-      </w:pPr>
-      <w:r>
-        <w:rPr>
-          <w:rFonts w:ascii="Calibri" w:hAnsi="Calibri"/>
-          <w:sz w:val="24"/>
-          <w:szCs w:val="24"/>
-        </w:rPr>
-        <w:t>What to do about courses like IAS…, which are not really dept courses?</w:t>
-      </w:r>
-      <w:r>
-        <w:rPr>
-          <w:rFonts w:ascii="Calibri" w:hAnsi="Calibri"/>
-          <w:sz w:val="24"/>
-          <w:szCs w:val="24"/>
-        </w:rPr>
-        <w:t xml:space="preserve">  Work-around: IASm for IAS(math dept), etc.</w:t>
-      </w:r>
-    </w:p>
-    <w:p>
-      <w:pPr>
-        <w:pStyle w:val="ListParagraph"/>
-        <w:numPr>
-          <w:ilvl w:val="1"/>
-          <w:numId w:val="1"/>
-        </w:numPr>
-        <w:rPr>
-          <w:rFonts w:ascii="Calibri" w:hAnsi="Calibri"/>
-          <w:sz w:val="24"/>
-          <w:szCs w:val="24"/>
-        </w:rPr>
-      </w:pPr>
-      <w:r>
-        <w:rPr>
-          <w:rFonts w:ascii="Calibri" w:hAnsi="Calibri"/>
-          <w:sz w:val="24"/>
-          <w:szCs w:val="24"/>
-        </w:rPr>
-        <w:t>Add some sort of “copy” feature so that some amount of information can be copied from one year to another</w:t>
-      </w:r>
-      <w:r>
-        <w:rPr>
-          <w:rFonts w:ascii="Calibri" w:hAnsi="Calibri"/>
-          <w:sz w:val="24"/>
-          <w:szCs w:val="24"/>
-        </w:rPr>
-        <w:t xml:space="preserve"> (what should all be copy-able in this way?  Could be tricky if faculty members leave/join, etc.)  Maybe just copy over the course offerings and course meeting times and rooms, but not the load information (i.e., professors).  Or ask which parts the user wants to carry over….</w:t>
-      </w:r>
-    </w:p>
-    <w:p>
-      <w:pPr>
-        <w:pStyle w:val="ListParagraph"/>
-        <w:numPr>
-          <w:ilvl w:val="1"/>
-          <w:numId w:val="1"/>
-        </w:numPr>
-        <w:rPr>
-          <w:rFonts w:ascii="Calibri" w:hAnsi="Calibri"/>
-          <w:sz w:val="24"/>
-          <w:szCs w:val="24"/>
-        </w:rPr>
-      </w:pPr>
-      <w:r>
-        <w:rPr>
-          <w:rFonts w:ascii="Calibri" w:hAnsi="Calibri"/>
-          <w:sz w:val="24"/>
-          <w:szCs w:val="24"/>
-        </w:rPr>
-        <w:t>Set things up so that only the chair (or certain superusers) can edit information on the webpage – other faculty members have read-only access</w:t>
-      </w:r>
-      <w:r>
-        <w:rPr>
-          <w:rFonts w:ascii="Calibri" w:hAnsi="Calibri"/>
-          <w:sz w:val="24"/>
-          <w:szCs w:val="24"/>
-        </w:rPr>
-        <w:t xml:space="preserve"> (they could each have their own profiles, though)</w:t>
-      </w:r>
-    </w:p>
-    <w:p>
-      <w:pPr>
-        <w:pStyle w:val="ListParagraph"/>
-        <w:numPr>
-          <w:ilvl w:val="2"/>
-          <w:numId w:val="1"/>
-        </w:numPr>
-        <w:rPr>
-          <w:rFonts w:ascii="Calibri" w:hAnsi="Calibri"/>
-          <w:sz w:val="24"/>
-          <w:szCs w:val="24"/>
-        </w:rPr>
-      </w:pPr>
-      <w:r>
-        <w:rPr>
-          <w:rFonts w:ascii="Calibri" w:hAnsi="Calibri"/>
-          <w:sz w:val="24"/>
-          <w:szCs w:val="24"/>
-        </w:rPr>
-        <w:lastRenderedPageBreak/>
-        <w:t>Maybe each faculty member can only look at info for their own dept</w:t>
-      </w:r>
+        <w:t xml:space="preserve">Maybe each faculty member can only look at info for their own </w:t>
+      </w:r>
+      <w:proofErr w:type="spellStart"/>
+      <w:r>
+        <w:rPr>
+          <w:rFonts w:ascii="Calibri" w:hAnsi="Calibri"/>
+          <w:sz w:val="24"/>
+          <w:szCs w:val="24"/>
+        </w:rPr>
+        <w:t>dept</w:t>
+      </w:r>
+      <w:proofErr w:type="spellEnd"/>
     </w:p>
     <w:p>
       <w:pPr>
@@ -932,6 +899,7 @@
           <w:sz w:val="24"/>
           <w:szCs w:val="24"/>
         </w:rPr>
+        <w:lastRenderedPageBreak/>
         <w:t xml:space="preserve">1. If you are not using south, use south. I think it will work with your version of python. You can install it with pip install south. </w:t>
       </w:r>
     </w:p>
@@ -983,7 +951,61 @@
           <w:sz w:val="24"/>
           <w:szCs w:val="24"/>
         </w:rPr>
-        <w:t>4. python manage.py schemamigration --auto &lt;appname&gt;</w:t>
+        <w:t xml:space="preserve">4. </w:t>
+      </w:r>
+      <w:proofErr w:type="gramStart"/>
+      <w:r>
+        <w:rPr>
+          <w:rFonts w:ascii="Calibri" w:hAnsi="Calibri"/>
+          <w:sz w:val="24"/>
+          <w:szCs w:val="24"/>
+        </w:rPr>
+        <w:t>python</w:t>
+      </w:r>
+      <w:proofErr w:type="gramEnd"/>
+      <w:r>
+        <w:rPr>
+          <w:rFonts w:ascii="Calibri" w:hAnsi="Calibri"/>
+          <w:sz w:val="24"/>
+          <w:szCs w:val="24"/>
+        </w:rPr>
+        <w:t xml:space="preserve"> manage.py </w:t>
+      </w:r>
+      <w:proofErr w:type="spellStart"/>
+      <w:r>
+        <w:rPr>
+          <w:rFonts w:ascii="Calibri" w:hAnsi="Calibri"/>
+          <w:sz w:val="24"/>
+          <w:szCs w:val="24"/>
+        </w:rPr>
+        <w:t>schemamigration</w:t>
+      </w:r>
+      <w:proofErr w:type="spellEnd"/>
+      <w:r>
+        <w:rPr>
+          <w:rFonts w:ascii="Calibri" w:hAnsi="Calibri"/>
+          <w:sz w:val="24"/>
+          <w:szCs w:val="24"/>
+        </w:rPr>
+        <w:t xml:space="preserve"> --auto &lt;</w:t>
+      </w:r>
+      <w:proofErr w:type="spellStart"/>
+      <w:r>
+        <w:rPr>
+          <w:rFonts w:ascii="Calibri" w:hAnsi="Calibri"/>
+          <w:sz w:val="24"/>
+          <w:szCs w:val="24"/>
+        </w:rPr>
+        <w:t>appname</w:t>
+      </w:r>
+      <w:proofErr w:type="spellEnd"/>
+      <w:r>
+        <w:rPr>
+          <w:rFonts w:ascii="Calibri" w:hAnsi="Calibri"/>
+          <w:sz w:val="24"/>
+          <w:szCs w:val="24"/>
+        </w:rPr>
+        <w:t>&gt;</w:t>
       </w:r>
     </w:p>
     <w:p>
@@ -1017,84 +1039,210 @@
           <w:sz w:val="24"/>
           <w:szCs w:val="24"/>
         </w:rPr>
-        <w:t>6. python manage.py migrate &lt;appname&gt;</w:t>
-      </w:r>
-    </w:p>
-    <w:p>
-      <w:pPr>
-        <w:rPr>
-          <w:rFonts w:ascii="Calibri" w:hAnsi="Calibri"/>
-          <w:sz w:val="24"/>
-          <w:szCs w:val="24"/>
-        </w:rPr>
-      </w:pPr>
-      <w:r>
-        <w:rPr>
-          <w:rFonts w:ascii="Calibri" w:hAnsi="Calibri"/>
-          <w:sz w:val="24"/>
-          <w:szCs w:val="24"/>
-        </w:rPr>
-        <w:t xml:space="preserve">7. The migration should have taken place and it will try to load the initial data which will fail because the schema has changed. </w:t>
-      </w:r>
-    </w:p>
-    <w:p>
-      <w:pPr>
-        <w:rPr>
-          <w:rFonts w:ascii="Calibri" w:hAnsi="Calibri"/>
-          <w:sz w:val="24"/>
-          <w:szCs w:val="24"/>
-        </w:rPr>
-      </w:pPr>
-      <w:r>
-        <w:rPr>
-          <w:rFonts w:ascii="Calibri" w:hAnsi="Calibri"/>
-          <w:sz w:val="24"/>
-          <w:szCs w:val="24"/>
-        </w:rPr>
-        <w:t xml:space="preserve">8. run the backup.sh script again to dump it. </w:t>
-      </w:r>
-    </w:p>
-    <w:p>
-      <w:pPr>
-        <w:rPr>
-          <w:rFonts w:ascii="Calibri" w:hAnsi="Calibri"/>
-          <w:sz w:val="24"/>
-          <w:szCs w:val="24"/>
-        </w:rPr>
-      </w:pPr>
-      <w:r>
-        <w:rPr>
-          <w:rFonts w:ascii="Calibri" w:hAnsi="Calibri"/>
-          <w:sz w:val="24"/>
-          <w:szCs w:val="24"/>
-        </w:rPr>
-        <w:t>9. Try to migrate again. (when using south, always used migrate instead of syncdb)</w:t>
-      </w:r>
-    </w:p>
-    <w:p>
-      <w:pPr>
-        <w:rPr>
-          <w:rFonts w:ascii="Calibri" w:hAnsi="Calibri"/>
-          <w:sz w:val="24"/>
-          <w:szCs w:val="24"/>
-        </w:rPr>
-      </w:pPr>
-    </w:p>
-    <w:p>
-      <w:pPr>
-        <w:rPr>
-          <w:rFonts w:ascii="Calibri" w:hAnsi="Calibri"/>
-          <w:sz w:val="24"/>
-          <w:szCs w:val="24"/>
-        </w:rPr>
-      </w:pPr>
-      <w:r>
-        <w:rPr>
-          <w:rFonts w:ascii="Calibri" w:hAnsi="Calibri"/>
-          <w:sz w:val="24"/>
-          <w:szCs w:val="24"/>
-        </w:rPr>
-        <w:t xml:space="preserve">The above steps should also work for changing a foreign key to a many to many field. If you are not or can not use south then I have no idea what you would do. </w:t>
+        <w:t xml:space="preserve">6. </w:t>
+      </w:r>
+      <w:proofErr w:type="gramStart"/>
+      <w:r>
+        <w:rPr>
+          <w:rFonts w:ascii="Calibri" w:hAnsi="Calibri"/>
+          <w:sz w:val="24"/>
+          <w:szCs w:val="24"/>
+        </w:rPr>
+        <w:t>python</w:t>
+      </w:r>
+      <w:proofErr w:type="gramEnd"/>
+      <w:r>
+        <w:rPr>
+          <w:rFonts w:ascii="Calibri" w:hAnsi="Calibri"/>
+          <w:sz w:val="24"/>
+          <w:szCs w:val="24"/>
+        </w:rPr>
+        <w:t xml:space="preserve"> manage.py migrate &lt;</w:t>
+      </w:r>
+      <w:proofErr w:type="spellStart"/>
+      <w:r>
+        <w:rPr>
+          <w:rFonts w:ascii="Calibri" w:hAnsi="Calibri"/>
+          <w:sz w:val="24"/>
+          <w:szCs w:val="24"/>
+        </w:rPr>
+        <w:t>appname</w:t>
+      </w:r>
+      <w:proofErr w:type="spellEnd"/>
+      <w:r>
+        <w:rPr>
+          <w:rFonts w:ascii="Calibri" w:hAnsi="Calibri"/>
+          <w:sz w:val="24"/>
+          <w:szCs w:val="24"/>
+        </w:rPr>
+        <w:t>&gt;</w:t>
+      </w:r>
+    </w:p>
+    <w:p>
+      <w:pPr>
+        <w:rPr>
+          <w:rFonts w:ascii="Calibri" w:hAnsi="Calibri"/>
+          <w:sz w:val="24"/>
+          <w:szCs w:val="24"/>
+        </w:rPr>
+      </w:pPr>
+      <w:r>
+        <w:rPr>
+          <w:rFonts w:ascii="Calibri" w:hAnsi="Calibri"/>
+          <w:sz w:val="24"/>
+          <w:szCs w:val="24"/>
+        </w:rPr>
+        <w:t xml:space="preserve">7. The migration should have taken place and it will try to load the initial </w:t>
+      </w:r>
+      <w:proofErr w:type="gramStart"/>
+      <w:r>
+        <w:rPr>
+          <w:rFonts w:ascii="Calibri" w:hAnsi="Calibri"/>
+          <w:sz w:val="24"/>
+          <w:szCs w:val="24"/>
+        </w:rPr>
+        <w:t>data which</w:t>
+      </w:r>
+      <w:proofErr w:type="gramEnd"/>
+      <w:r>
+        <w:rPr>
+          <w:rFonts w:ascii="Calibri" w:hAnsi="Calibri"/>
+          <w:sz w:val="24"/>
+          <w:szCs w:val="24"/>
+        </w:rPr>
+        <w:t xml:space="preserve"> will fail because the schema has changed. </w:t>
+      </w:r>
+    </w:p>
+    <w:p>
+      <w:pPr>
+        <w:rPr>
+          <w:rFonts w:ascii="Calibri" w:hAnsi="Calibri"/>
+          <w:sz w:val="24"/>
+          <w:szCs w:val="24"/>
+        </w:rPr>
+      </w:pPr>
+      <w:r>
+        <w:rPr>
+          <w:rFonts w:ascii="Calibri" w:hAnsi="Calibri"/>
+          <w:sz w:val="24"/>
+          <w:szCs w:val="24"/>
+        </w:rPr>
+        <w:t xml:space="preserve">8. </w:t>
+      </w:r>
+      <w:proofErr w:type="gramStart"/>
+      <w:r>
+        <w:rPr>
+          <w:rFonts w:ascii="Calibri" w:hAnsi="Calibri"/>
+          <w:sz w:val="24"/>
+          <w:szCs w:val="24"/>
+        </w:rPr>
+        <w:t>run</w:t>
+      </w:r>
+      <w:proofErr w:type="gramEnd"/>
+      <w:r>
+        <w:rPr>
+          <w:rFonts w:ascii="Calibri" w:hAnsi="Calibri"/>
+          <w:sz w:val="24"/>
+          <w:szCs w:val="24"/>
+        </w:rPr>
+        <w:t xml:space="preserve"> the backup.sh script again to dump it. </w:t>
+      </w:r>
+    </w:p>
+    <w:p>
+      <w:pPr>
+        <w:rPr>
+          <w:rFonts w:ascii="Calibri" w:hAnsi="Calibri"/>
+          <w:sz w:val="24"/>
+          <w:szCs w:val="24"/>
+        </w:rPr>
+      </w:pPr>
+      <w:r>
+        <w:rPr>
+          <w:rFonts w:ascii="Calibri" w:hAnsi="Calibri"/>
+          <w:sz w:val="24"/>
+          <w:szCs w:val="24"/>
+        </w:rPr>
+        <w:t>9. Try to migrate again. (</w:t>
+      </w:r>
+      <w:proofErr w:type="gramStart"/>
+      <w:r>
+        <w:rPr>
+          <w:rFonts w:ascii="Calibri" w:hAnsi="Calibri"/>
+          <w:sz w:val="24"/>
+          <w:szCs w:val="24"/>
+        </w:rPr>
+        <w:t>when</w:t>
+      </w:r>
+      <w:proofErr w:type="gramEnd"/>
+      <w:r>
+        <w:rPr>
+          <w:rFonts w:ascii="Calibri" w:hAnsi="Calibri"/>
+          <w:sz w:val="24"/>
+          <w:szCs w:val="24"/>
+        </w:rPr>
+        <w:t xml:space="preserve"> using south, always used migrate instead of </w:t>
+      </w:r>
+      <w:proofErr w:type="spellStart"/>
+      <w:r>
+        <w:rPr>
+          <w:rFonts w:ascii="Calibri" w:hAnsi="Calibri"/>
+          <w:sz w:val="24"/>
+          <w:szCs w:val="24"/>
+        </w:rPr>
+        <w:t>syncdb</w:t>
+      </w:r>
+      <w:proofErr w:type="spellEnd"/>
+      <w:r>
+        <w:rPr>
+          <w:rFonts w:ascii="Calibri" w:hAnsi="Calibri"/>
+          <w:sz w:val="24"/>
+          <w:szCs w:val="24"/>
+        </w:rPr>
+        <w:t>)</w:t>
+      </w:r>
+    </w:p>
+    <w:p>
+      <w:pPr>
+        <w:rPr>
+          <w:rFonts w:ascii="Calibri" w:hAnsi="Calibri"/>
+          <w:sz w:val="24"/>
+          <w:szCs w:val="24"/>
+        </w:rPr>
+      </w:pPr>
+    </w:p>
+    <w:p>
+      <w:pPr>
+        <w:rPr>
+          <w:rFonts w:ascii="Calibri" w:hAnsi="Calibri"/>
+          <w:sz w:val="24"/>
+          <w:szCs w:val="24"/>
+        </w:rPr>
+      </w:pPr>
+      <w:r>
+        <w:rPr>
+          <w:rFonts w:ascii="Calibri" w:hAnsi="Calibri"/>
+          <w:sz w:val="24"/>
+          <w:szCs w:val="24"/>
+        </w:rPr>
+        <w:t xml:space="preserve">The above steps should also work for changing a foreign key to a many to many field. If you are not or </w:t>
+      </w:r>
+      <w:proofErr w:type="gramStart"/>
+      <w:r>
+        <w:rPr>
+          <w:rFonts w:ascii="Calibri" w:hAnsi="Calibri"/>
+          <w:sz w:val="24"/>
+          <w:szCs w:val="24"/>
+        </w:rPr>
+        <w:t>can not</w:t>
+      </w:r>
+      <w:proofErr w:type="gramEnd"/>
+      <w:r>
+        <w:rPr>
+          <w:rFonts w:ascii="Calibri" w:hAnsi="Calibri"/>
+          <w:sz w:val="24"/>
+          <w:szCs w:val="24"/>
+        </w:rPr>
+        <w:t xml:space="preserve"> use south then I have no idea what you would do. </w:t>
       </w:r>
     </w:p>
     <w:p>

</xml_diff>

<commit_message>
used permission feature to remove links for generic users
</commit_message>
<xml_diff>
--- a/doc/To_Do_on_Chair_Project.docx
+++ b/doc/To_Do_on_Chair_Project.docx
@@ -41,7 +41,7 @@
           <w:szCs w:val="24"/>
           <w:lang w:eastAsia="en-US"/>
         </w:rPr>
-        <w:t xml:space="preserve">To do in </w:t>
+        <w:t xml:space="preserve">Put in safety feature to stop one chair from editing another </w:t>
       </w:r>
       <w:proofErr w:type="spellStart"/>
       <w:r>
@@ -51,7 +51,7 @@
           <w:szCs w:val="24"/>
           <w:lang w:eastAsia="en-US"/>
         </w:rPr>
-        <w:t>db</w:t>
+        <w:t>dept’s</w:t>
       </w:r>
       <w:proofErr w:type="spellEnd"/>
       <w:r>
@@ -61,7 +61,75 @@
           <w:szCs w:val="24"/>
           <w:lang w:eastAsia="en-US"/>
         </w:rPr>
-        <w:t xml:space="preserve"> on server:</w:t>
+        <w:t xml:space="preserve"> stuff!!!</w:t>
+      </w:r>
+    </w:p>
+    <w:p>
+      <w:pPr>
+        <w:pStyle w:val="ListParagraph"/>
+        <w:numPr>
+          <w:ilvl w:val="0"/>
+          <w:numId w:val="1"/>
+        </w:numPr>
+        <w:rPr>
+          <w:rFonts w:ascii="Calibri" w:hAnsi="Calibri"/>
+          <w:sz w:val="24"/>
+          <w:szCs w:val="24"/>
+        </w:rPr>
+      </w:pPr>
+      <w:bookmarkStart w:id="0" w:name="_GoBack"/>
+      <w:bookmarkEnd w:id="0"/>
+      <w:r>
+        <w:rPr>
+          <w:rFonts w:ascii="Calibri" w:hAnsi="Calibri"/>
+          <w:sz w:val="24"/>
+          <w:szCs w:val="24"/>
+        </w:rPr>
+        <w:t>Add capacities to rooms.</w:t>
+      </w:r>
+    </w:p>
+    <w:p>
+      <w:pPr>
+        <w:pStyle w:val="ListParagraph"/>
+        <w:numPr>
+          <w:ilvl w:val="0"/>
+          <w:numId w:val="1"/>
+        </w:numPr>
+        <w:rPr>
+          <w:rFonts w:ascii="Calibri" w:hAnsi="Calibri"/>
+          <w:sz w:val="24"/>
+          <w:szCs w:val="24"/>
+        </w:rPr>
+      </w:pPr>
+      <w:r>
+        <w:rPr>
+          <w:rFonts w:ascii="Calibri" w:hAnsi="Calibri"/>
+          <w:sz w:val="24"/>
+          <w:szCs w:val="24"/>
+        </w:rPr>
+        <w:t>Add new field for actual course enrollments?</w:t>
+      </w:r>
+    </w:p>
+    <w:p>
+      <w:pPr>
+        <w:pStyle w:val="ListParagraph"/>
+        <w:numPr>
+          <w:ilvl w:val="0"/>
+          <w:numId w:val="1"/>
+        </w:numPr>
+        <w:rPr>
+          <w:rFonts w:ascii="Calibri" w:hAnsi="Calibri"/>
+          <w:sz w:val="24"/>
+          <w:szCs w:val="24"/>
+        </w:rPr>
+      </w:pPr>
+      <w:r>
+        <w:rPr>
+          <w:rFonts w:ascii="Calibri" w:hAnsi="Calibri"/>
+          <w:sz w:val="24"/>
+          <w:szCs w:val="24"/>
+        </w:rPr>
+        <w:t>Make it so that some data can be dumped out in Excel format:</w:t>
       </w:r>
     </w:p>
     <w:p>
@@ -71,31 +139,19 @@
           <w:ilvl w:val="1"/>
           <w:numId w:val="1"/>
         </w:numPr>
-        <w:spacing w:before="100" w:beforeAutospacing="1" w:after="100" w:afterAutospacing="1"/>
-        <w:rPr>
-          <w:rFonts w:ascii="Calibri" w:hAnsi="Calibri"/>
-          <w:sz w:val="24"/>
-          <w:szCs w:val="24"/>
-          <w:lang w:eastAsia="en-US"/>
-        </w:rPr>
-      </w:pPr>
-      <w:r>
-        <w:rPr>
-          <w:rFonts w:ascii="Calibri" w:hAnsi="Calibri"/>
-          <w:sz w:val="24"/>
-          <w:szCs w:val="24"/>
-          <w:lang w:eastAsia="en-US"/>
-        </w:rPr>
-        <w:t>Create new academic year</w:t>
-      </w:r>
-      <w:r>
-        <w:rPr>
-          <w:rFonts w:ascii="Calibri" w:hAnsi="Calibri"/>
-          <w:sz w:val="24"/>
-          <w:szCs w:val="24"/>
-          <w:lang w:eastAsia="en-US"/>
-        </w:rPr>
-        <w:t>s (2012-13 and 2014-15)</w:t>
+        <w:rPr>
+          <w:rFonts w:ascii="Calibri" w:hAnsi="Calibri"/>
+          <w:sz w:val="24"/>
+          <w:szCs w:val="24"/>
+        </w:rPr>
+      </w:pPr>
+      <w:r>
+        <w:rPr>
+          <w:rFonts w:ascii="Calibri" w:hAnsi="Calibri"/>
+          <w:sz w:val="24"/>
+          <w:szCs w:val="24"/>
+        </w:rPr>
+        <w:t>Actual Load sheets for faculty members</w:t>
       </w:r>
     </w:p>
     <w:p>
@@ -105,22 +161,19 @@
           <w:ilvl w:val="1"/>
           <w:numId w:val="1"/>
         </w:numPr>
-        <w:spacing w:before="100" w:beforeAutospacing="1" w:after="100" w:afterAutospacing="1"/>
-        <w:rPr>
-          <w:rFonts w:ascii="Calibri" w:hAnsi="Calibri"/>
-          <w:sz w:val="24"/>
-          <w:szCs w:val="24"/>
-          <w:lang w:eastAsia="en-US"/>
-        </w:rPr>
-      </w:pPr>
-      <w:r>
-        <w:rPr>
-          <w:rFonts w:ascii="Calibri" w:hAnsi="Calibri"/>
-          <w:sz w:val="24"/>
-          <w:szCs w:val="24"/>
-          <w:lang w:eastAsia="en-US"/>
-        </w:rPr>
-        <w:t>Create new semesters there</w:t>
+        <w:rPr>
+          <w:rFonts w:ascii="Calibri" w:hAnsi="Calibri"/>
+          <w:sz w:val="24"/>
+          <w:szCs w:val="24"/>
+        </w:rPr>
+      </w:pPr>
+      <w:r>
+        <w:rPr>
+          <w:rFonts w:ascii="Calibri" w:hAnsi="Calibri"/>
+          <w:sz w:val="24"/>
+          <w:szCs w:val="24"/>
+        </w:rPr>
+        <w:t>Department load summaries (for archival purposes)</w:t>
       </w:r>
     </w:p>
     <w:p>
@@ -130,22 +183,81 @@
           <w:ilvl w:val="1"/>
           <w:numId w:val="1"/>
         </w:numPr>
-        <w:spacing w:before="100" w:beforeAutospacing="1" w:after="100" w:afterAutospacing="1"/>
-        <w:rPr>
-          <w:rFonts w:ascii="Calibri" w:hAnsi="Calibri"/>
-          <w:sz w:val="24"/>
-          <w:szCs w:val="24"/>
-          <w:lang w:eastAsia="en-US"/>
-        </w:rPr>
-      </w:pPr>
-      <w:r>
-        <w:rPr>
-          <w:rFonts w:ascii="Calibri" w:hAnsi="Calibri"/>
-          <w:sz w:val="24"/>
-          <w:szCs w:val="24"/>
-          <w:lang w:eastAsia="en-US"/>
-        </w:rPr>
-        <w:t>Add in info from 2012-13 for copying purposes</w:t>
+        <w:rPr>
+          <w:rFonts w:ascii="Calibri" w:hAnsi="Calibri"/>
+          <w:sz w:val="24"/>
+          <w:szCs w:val="24"/>
+        </w:rPr>
+      </w:pPr>
+      <w:r>
+        <w:rPr>
+          <w:rFonts w:ascii="Calibri" w:hAnsi="Calibri"/>
+          <w:sz w:val="24"/>
+          <w:szCs w:val="24"/>
+        </w:rPr>
+        <w:t xml:space="preserve">Weekly schedule (for Barb…for hanging on our doors) – I guess this is actually a Word document.  What if this could be dumped out in </w:t>
+      </w:r>
+      <w:proofErr w:type="spellStart"/>
+      <w:r>
+        <w:rPr>
+          <w:rFonts w:ascii="Calibri" w:hAnsi="Calibri"/>
+          <w:sz w:val="24"/>
+          <w:szCs w:val="24"/>
+        </w:rPr>
+        <w:t>pdf</w:t>
+      </w:r>
+      <w:proofErr w:type="spellEnd"/>
+      <w:r>
+        <w:rPr>
+          <w:rFonts w:ascii="Calibri" w:hAnsi="Calibri"/>
+          <w:sz w:val="24"/>
+          <w:szCs w:val="24"/>
+        </w:rPr>
+        <w:t>?</w:t>
+      </w:r>
+    </w:p>
+    <w:p>
+      <w:pPr>
+        <w:pStyle w:val="ListParagraph"/>
+        <w:numPr>
+          <w:ilvl w:val="2"/>
+          <w:numId w:val="1"/>
+        </w:numPr>
+        <w:rPr>
+          <w:rFonts w:ascii="Calibri" w:hAnsi="Calibri"/>
+          <w:sz w:val="24"/>
+          <w:szCs w:val="24"/>
+        </w:rPr>
+      </w:pPr>
+      <w:r>
+        <w:rPr>
+          <w:rFonts w:ascii="Calibri" w:hAnsi="Calibri"/>
+          <w:sz w:val="24"/>
+          <w:szCs w:val="24"/>
+        </w:rPr>
+        <w:t>Would need to a new field for office hours.</w:t>
+      </w:r>
+    </w:p>
+    <w:p>
+      <w:pPr>
+        <w:pStyle w:val="ListParagraph"/>
+        <w:numPr>
+          <w:ilvl w:val="0"/>
+          <w:numId w:val="1"/>
+        </w:numPr>
+        <w:rPr>
+          <w:rFonts w:ascii="Calibri" w:hAnsi="Calibri"/>
+          <w:sz w:val="24"/>
+          <w:szCs w:val="24"/>
+        </w:rPr>
+      </w:pPr>
+      <w:r>
+        <w:rPr>
+          <w:rFonts w:ascii="Calibri" w:hAnsi="Calibri"/>
+          <w:sz w:val="24"/>
+          <w:szCs w:val="24"/>
+        </w:rPr>
+        <w:t>Faculty Load Summary page:</w:t>
       </w:r>
     </w:p>
     <w:p>
@@ -155,84 +267,41 @@
           <w:ilvl w:val="1"/>
           <w:numId w:val="1"/>
         </w:numPr>
-        <w:spacing w:before="100" w:beforeAutospacing="1" w:after="100" w:afterAutospacing="1"/>
-        <w:rPr>
-          <w:rFonts w:ascii="Calibri" w:hAnsi="Calibri"/>
-          <w:sz w:val="24"/>
-          <w:szCs w:val="24"/>
-          <w:lang w:eastAsia="en-US"/>
-        </w:rPr>
-      </w:pPr>
-      <w:r>
-        <w:rPr>
-          <w:rFonts w:ascii="Calibri" w:hAnsi="Calibri"/>
-          <w:sz w:val="24"/>
-          <w:szCs w:val="24"/>
-          <w:lang w:eastAsia="en-US"/>
-        </w:rPr>
-        <w:t xml:space="preserve">Change </w:t>
-      </w:r>
-      <w:proofErr w:type="spellStart"/>
-      <w:r>
-        <w:rPr>
-          <w:rFonts w:ascii="Calibri" w:hAnsi="Calibri"/>
-          <w:sz w:val="24"/>
-          <w:szCs w:val="24"/>
-          <w:lang w:eastAsia="en-US"/>
-        </w:rPr>
-        <w:t>IASm</w:t>
-      </w:r>
-      <w:proofErr w:type="spellEnd"/>
-      <w:r>
-        <w:rPr>
-          <w:rFonts w:ascii="Calibri" w:hAnsi="Calibri"/>
-          <w:sz w:val="24"/>
-          <w:szCs w:val="24"/>
-          <w:lang w:eastAsia="en-US"/>
-        </w:rPr>
-        <w:t xml:space="preserve">, </w:t>
-      </w:r>
-      <w:proofErr w:type="spellStart"/>
-      <w:r>
-        <w:rPr>
-          <w:rFonts w:ascii="Calibri" w:hAnsi="Calibri"/>
-          <w:sz w:val="24"/>
-          <w:szCs w:val="24"/>
-          <w:lang w:eastAsia="en-US"/>
-        </w:rPr>
-        <w:t>IASp</w:t>
-      </w:r>
-      <w:proofErr w:type="spellEnd"/>
-      <w:r>
-        <w:rPr>
-          <w:rFonts w:ascii="Calibri" w:hAnsi="Calibri"/>
-          <w:sz w:val="24"/>
-          <w:szCs w:val="24"/>
-          <w:lang w:eastAsia="en-US"/>
-        </w:rPr>
-        <w:t xml:space="preserve">, </w:t>
-      </w:r>
-      <w:proofErr w:type="spellStart"/>
-      <w:proofErr w:type="gramStart"/>
-      <w:r>
-        <w:rPr>
-          <w:rFonts w:ascii="Calibri" w:hAnsi="Calibri"/>
-          <w:sz w:val="24"/>
-          <w:szCs w:val="24"/>
-          <w:lang w:eastAsia="en-US"/>
-        </w:rPr>
-        <w:t>IASc</w:t>
-      </w:r>
-      <w:proofErr w:type="spellEnd"/>
-      <w:proofErr w:type="gramEnd"/>
-      <w:r>
-        <w:rPr>
-          <w:rFonts w:ascii="Calibri" w:hAnsi="Calibri"/>
-          <w:sz w:val="24"/>
-          <w:szCs w:val="24"/>
-          <w:lang w:eastAsia="en-US"/>
-        </w:rPr>
-        <w:t xml:space="preserve"> all to IAS.  Just need to be careful copying courses in from 2012-13…!  There will be three places to put them….</w:t>
+        <w:rPr>
+          <w:rFonts w:ascii="Calibri" w:hAnsi="Calibri"/>
+          <w:sz w:val="24"/>
+          <w:szCs w:val="24"/>
+        </w:rPr>
+      </w:pPr>
+      <w:r>
+        <w:rPr>
+          <w:rFonts w:ascii="Calibri" w:hAnsi="Calibri"/>
+          <w:sz w:val="24"/>
+          <w:szCs w:val="24"/>
+        </w:rPr>
+        <w:t>Under Meeting Times &gt; Update Class Schedule, make it possible to delete all entries and immediately go to New Class Schedule.</w:t>
+      </w:r>
+    </w:p>
+    <w:p>
+      <w:pPr>
+        <w:pStyle w:val="ListParagraph"/>
+        <w:numPr>
+          <w:ilvl w:val="1"/>
+          <w:numId w:val="1"/>
+        </w:numPr>
+        <w:rPr>
+          <w:rFonts w:ascii="Calibri" w:hAnsi="Calibri"/>
+          <w:sz w:val="24"/>
+          <w:szCs w:val="24"/>
+        </w:rPr>
+      </w:pPr>
+      <w:r>
+        <w:rPr>
+          <w:rFonts w:ascii="Calibri" w:hAnsi="Calibri"/>
+          <w:sz w:val="24"/>
+          <w:szCs w:val="24"/>
+        </w:rPr>
+        <w:t>Add # students as a column?</w:t>
       </w:r>
     </w:p>
     <w:p>
@@ -242,187 +311,12 @@
           <w:ilvl w:val="0"/>
           <w:numId w:val="1"/>
         </w:numPr>
-        <w:spacing w:before="100" w:beforeAutospacing="1" w:after="100" w:afterAutospacing="1"/>
-        <w:rPr>
-          <w:rFonts w:ascii="Calibri" w:hAnsi="Calibri"/>
-          <w:sz w:val="24"/>
-          <w:szCs w:val="24"/>
-          <w:lang w:eastAsia="en-US"/>
-        </w:rPr>
-      </w:pPr>
-      <w:r>
-        <w:rPr>
-          <w:rFonts w:ascii="Calibri" w:hAnsi="Calibri"/>
-          <w:sz w:val="24"/>
-          <w:szCs w:val="24"/>
-          <w:lang w:eastAsia="en-US"/>
-        </w:rPr>
-        <w:t xml:space="preserve">Put in safety feature to stop one chair from editing another </w:t>
-      </w:r>
-      <w:proofErr w:type="spellStart"/>
-      <w:r>
-        <w:rPr>
-          <w:rFonts w:ascii="Calibri" w:hAnsi="Calibri"/>
-          <w:sz w:val="24"/>
-          <w:szCs w:val="24"/>
-          <w:lang w:eastAsia="en-US"/>
-        </w:rPr>
-        <w:t>dept’s</w:t>
-      </w:r>
-      <w:proofErr w:type="spellEnd"/>
-      <w:r>
-        <w:rPr>
-          <w:rFonts w:ascii="Calibri" w:hAnsi="Calibri"/>
-          <w:sz w:val="24"/>
-          <w:szCs w:val="24"/>
-          <w:lang w:eastAsia="en-US"/>
-        </w:rPr>
-        <w:t xml:space="preserve"> stuff!!!</w:t>
-      </w:r>
-    </w:p>
-    <w:p>
-      <w:pPr>
-        <w:pStyle w:val="ListParagraph"/>
-        <w:numPr>
-          <w:ilvl w:val="0"/>
-          <w:numId w:val="1"/>
-        </w:numPr>
-        <w:rPr>
-          <w:rFonts w:ascii="Calibri" w:hAnsi="Calibri"/>
-          <w:sz w:val="24"/>
-          <w:szCs w:val="24"/>
-        </w:rPr>
-      </w:pPr>
-      <w:r>
-        <w:rPr>
-          <w:rFonts w:ascii="Calibri" w:hAnsi="Calibri"/>
-          <w:sz w:val="24"/>
-          <w:szCs w:val="24"/>
-        </w:rPr>
-        <w:t xml:space="preserve">Add permissions – should do this by defining a custom template </w:t>
-      </w:r>
-      <w:proofErr w:type="gramStart"/>
-      <w:r>
-        <w:rPr>
-          <w:rFonts w:ascii="Calibri" w:hAnsi="Calibri"/>
-          <w:sz w:val="24"/>
-          <w:szCs w:val="24"/>
-        </w:rPr>
-        <w:t>tag(</w:t>
-      </w:r>
-      <w:proofErr w:type="gramEnd"/>
-      <w:r>
-        <w:rPr>
-          <w:rFonts w:ascii="Calibri" w:hAnsi="Calibri"/>
-          <w:sz w:val="24"/>
-          <w:szCs w:val="24"/>
-        </w:rPr>
-        <w:t>!)</w:t>
-      </w:r>
-    </w:p>
-    <w:p>
-      <w:pPr>
-        <w:pStyle w:val="ListParagraph"/>
-        <w:numPr>
-          <w:ilvl w:val="0"/>
-          <w:numId w:val="1"/>
-        </w:numPr>
-        <w:rPr>
-          <w:rFonts w:ascii="Calibri" w:hAnsi="Calibri"/>
-          <w:sz w:val="24"/>
-          <w:szCs w:val="24"/>
-        </w:rPr>
-      </w:pPr>
-      <w:r>
-        <w:rPr>
-          <w:rFonts w:ascii="Calibri" w:hAnsi="Calibri"/>
-          <w:sz w:val="24"/>
-          <w:szCs w:val="24"/>
-        </w:rPr>
-        <w:t>Add capacities to rooms.</w:t>
-      </w:r>
-    </w:p>
-    <w:p>
-      <w:pPr>
-        <w:pStyle w:val="ListParagraph"/>
-        <w:numPr>
-          <w:ilvl w:val="0"/>
-          <w:numId w:val="1"/>
-        </w:numPr>
-        <w:rPr>
-          <w:rFonts w:ascii="Calibri" w:hAnsi="Calibri"/>
-          <w:sz w:val="24"/>
-          <w:szCs w:val="24"/>
-        </w:rPr>
-      </w:pPr>
-      <w:r>
-        <w:rPr>
-          <w:rFonts w:ascii="Calibri" w:hAnsi="Calibri"/>
-          <w:sz w:val="24"/>
-          <w:szCs w:val="24"/>
-        </w:rPr>
-        <w:t>Faculty Load Summary page:</w:t>
-      </w:r>
-    </w:p>
-    <w:p>
-      <w:pPr>
-        <w:pStyle w:val="ListParagraph"/>
-        <w:numPr>
-          <w:ilvl w:val="1"/>
-          <w:numId w:val="1"/>
-        </w:numPr>
-        <w:rPr>
-          <w:rFonts w:ascii="Calibri" w:hAnsi="Calibri"/>
-          <w:sz w:val="24"/>
-          <w:szCs w:val="24"/>
-        </w:rPr>
-      </w:pPr>
-      <w:r>
-        <w:rPr>
-          <w:rFonts w:ascii="Calibri" w:hAnsi="Calibri"/>
-          <w:sz w:val="24"/>
-          <w:szCs w:val="24"/>
-        </w:rPr>
-        <w:t>Under Meeting Times &gt; Update Class Schedule, make it possible to delete all entries and immediately go to New Class Schedule.</w:t>
-      </w:r>
-    </w:p>
-    <w:p>
-      <w:pPr>
-        <w:pStyle w:val="ListParagraph"/>
-        <w:numPr>
-          <w:ilvl w:val="1"/>
-          <w:numId w:val="1"/>
-        </w:numPr>
-        <w:rPr>
-          <w:rFonts w:ascii="Calibri" w:hAnsi="Calibri"/>
-          <w:sz w:val="24"/>
-          <w:szCs w:val="24"/>
-        </w:rPr>
-      </w:pPr>
-      <w:r>
-        <w:rPr>
-          <w:rFonts w:ascii="Calibri" w:hAnsi="Calibri"/>
-          <w:sz w:val="24"/>
-          <w:szCs w:val="24"/>
-        </w:rPr>
-        <w:t>Add # students as a column?</w:t>
-      </w:r>
-    </w:p>
-    <w:p>
-      <w:pPr>
-        <w:pStyle w:val="ListParagraph"/>
-        <w:numPr>
-          <w:ilvl w:val="0"/>
-          <w:numId w:val="1"/>
-        </w:numPr>
-        <w:rPr>
-          <w:rFonts w:ascii="Calibri" w:hAnsi="Calibri"/>
-          <w:sz w:val="24"/>
-          <w:szCs w:val="24"/>
-        </w:rPr>
-      </w:pPr>
-      <w:bookmarkStart w:id="0" w:name="_GoBack"/>
-      <w:bookmarkEnd w:id="0"/>
+        <w:rPr>
+          <w:rFonts w:ascii="Calibri" w:hAnsi="Calibri"/>
+          <w:sz w:val="24"/>
+          <w:szCs w:val="24"/>
+        </w:rPr>
+      </w:pPr>
       <w:r>
         <w:rPr>
           <w:rFonts w:ascii="Calibri" w:hAnsi="Calibri"/>

</xml_diff>

<commit_message>
added horizontal slider to divs
</commit_message>
<xml_diff>
--- a/doc/To_Do_on_Chair_Project.docx
+++ b/doc/To_Do_on_Chair_Project.docx
@@ -41,44 +41,49 @@
           <w:szCs w:val="24"/>
           <w:lang w:eastAsia="en-US"/>
         </w:rPr>
-        <w:t xml:space="preserve">Put in safety feature to stop one chair from editing another </w:t>
-      </w:r>
-      <w:proofErr w:type="spellStart"/>
-      <w:r>
-        <w:rPr>
-          <w:rFonts w:ascii="Calibri" w:hAnsi="Calibri"/>
-          <w:sz w:val="24"/>
-          <w:szCs w:val="24"/>
-          <w:lang w:eastAsia="en-US"/>
-        </w:rPr>
-        <w:t>dept’s</w:t>
-      </w:r>
-      <w:proofErr w:type="spellEnd"/>
-      <w:r>
-        <w:rPr>
-          <w:rFonts w:ascii="Calibri" w:hAnsi="Calibri"/>
-          <w:sz w:val="24"/>
-          <w:szCs w:val="24"/>
-          <w:lang w:eastAsia="en-US"/>
-        </w:rPr>
-        <w:t xml:space="preserve"> stuff!!!</w:t>
-      </w:r>
-    </w:p>
-    <w:p>
-      <w:pPr>
-        <w:pStyle w:val="ListParagraph"/>
-        <w:numPr>
-          <w:ilvl w:val="0"/>
-          <w:numId w:val="1"/>
-        </w:numPr>
-        <w:rPr>
-          <w:rFonts w:ascii="Calibri" w:hAnsi="Calibri"/>
-          <w:sz w:val="24"/>
-          <w:szCs w:val="24"/>
-        </w:rPr>
-      </w:pPr>
+        <w:t>Add in “select all” and “deselect all” buttons on the copy course page.</w:t>
+      </w:r>
       <w:bookmarkStart w:id="0" w:name="_GoBack"/>
       <w:bookmarkEnd w:id="0"/>
+    </w:p>
+    <w:p>
+      <w:pPr>
+        <w:pStyle w:val="ListParagraph"/>
+        <w:numPr>
+          <w:ilvl w:val="0"/>
+          <w:numId w:val="1"/>
+        </w:numPr>
+        <w:spacing w:before="100" w:beforeAutospacing="1" w:after="100" w:afterAutospacing="1"/>
+        <w:rPr>
+          <w:rFonts w:ascii="Calibri" w:hAnsi="Calibri"/>
+          <w:sz w:val="24"/>
+          <w:szCs w:val="24"/>
+          <w:lang w:eastAsia="en-US"/>
+        </w:rPr>
+      </w:pPr>
+      <w:r>
+        <w:rPr>
+          <w:rFonts w:ascii="Calibri" w:hAnsi="Calibri"/>
+          <w:sz w:val="24"/>
+          <w:szCs w:val="24"/>
+          <w:lang w:eastAsia="en-US"/>
+        </w:rPr>
+        <w:t>Put in safety feature to stop one chair from editing another dept’s stuff!!!</w:t>
+      </w:r>
+    </w:p>
+    <w:p>
+      <w:pPr>
+        <w:pStyle w:val="ListParagraph"/>
+        <w:numPr>
+          <w:ilvl w:val="0"/>
+          <w:numId w:val="1"/>
+        </w:numPr>
+        <w:rPr>
+          <w:rFonts w:ascii="Calibri" w:hAnsi="Calibri"/>
+          <w:sz w:val="24"/>
+          <w:szCs w:val="24"/>
+        </w:rPr>
+      </w:pPr>
       <w:r>
         <w:rPr>
           <w:rFonts w:ascii="Calibri" w:hAnsi="Calibri"/>
@@ -151,6 +156,133 @@
           <w:sz w:val="24"/>
           <w:szCs w:val="24"/>
         </w:rPr>
+        <w:t>To do this, maybe (at least at first), just dump it to the person’s $HOME directory:</w:t>
+      </w:r>
+    </w:p>
+    <w:p>
+      <w:pPr>
+        <w:pStyle w:val="ListParagraph"/>
+        <w:numPr>
+          <w:ilvl w:val="2"/>
+          <w:numId w:val="1"/>
+        </w:numPr>
+        <w:rPr>
+          <w:rFonts w:ascii="Calibri" w:hAnsi="Calibri"/>
+          <w:color w:val="FF0000"/>
+          <w:sz w:val="24"/>
+          <w:szCs w:val="24"/>
+        </w:rPr>
+      </w:pPr>
+      <w:r>
+        <w:rPr>
+          <w:rFonts w:ascii="Calibri" w:hAnsi="Calibri"/>
+          <w:color w:val="FF0000"/>
+          <w:sz w:val="24"/>
+          <w:szCs w:val="24"/>
+        </w:rPr>
+        <w:t>from os.path import expanduser</w:t>
+      </w:r>
+    </w:p>
+    <w:p>
+      <w:pPr>
+        <w:pStyle w:val="ListParagraph"/>
+        <w:numPr>
+          <w:ilvl w:val="2"/>
+          <w:numId w:val="1"/>
+        </w:numPr>
+        <w:rPr>
+          <w:rFonts w:ascii="Calibri" w:hAnsi="Calibri"/>
+          <w:color w:val="FF0000"/>
+          <w:sz w:val="24"/>
+          <w:szCs w:val="24"/>
+        </w:rPr>
+      </w:pPr>
+      <w:r>
+        <w:rPr>
+          <w:rFonts w:ascii="Calibri" w:hAnsi="Calibri"/>
+          <w:color w:val="FF0000"/>
+          <w:sz w:val="24"/>
+          <w:szCs w:val="24"/>
+        </w:rPr>
+        <w:t>home = expanduser("~")</w:t>
+      </w:r>
+    </w:p>
+    <w:p>
+      <w:pPr>
+        <w:pStyle w:val="ListParagraph"/>
+        <w:numPr>
+          <w:ilvl w:val="2"/>
+          <w:numId w:val="1"/>
+        </w:numPr>
+        <w:rPr>
+          <w:rFonts w:ascii="Calibri" w:hAnsi="Calibri"/>
+          <w:color w:val="FF0000"/>
+          <w:sz w:val="24"/>
+          <w:szCs w:val="24"/>
+        </w:rPr>
+      </w:pPr>
+      <w:r>
+        <w:rPr>
+          <w:rFonts w:ascii="Calibri" w:hAnsi="Calibri"/>
+          <w:color w:val="FF0000"/>
+          <w:sz w:val="24"/>
+          <w:szCs w:val="24"/>
+        </w:rPr>
+        <w:t>…maybe can write the csv file just using the “csv” module in python (import csv…just search for write csv python)</w:t>
+      </w:r>
+    </w:p>
+    <w:p>
+      <w:pPr>
+        <w:pStyle w:val="ListParagraph"/>
+        <w:numPr>
+          <w:ilvl w:val="2"/>
+          <w:numId w:val="1"/>
+        </w:numPr>
+        <w:rPr>
+          <w:rFonts w:ascii="Calibri" w:hAnsi="Calibri"/>
+          <w:color w:val="FF0000"/>
+          <w:sz w:val="24"/>
+          <w:szCs w:val="24"/>
+        </w:rPr>
+      </w:pPr>
+      <w:r>
+        <w:rPr>
+          <w:rFonts w:ascii="Calibri" w:hAnsi="Calibri"/>
+          <w:color w:val="FF0000"/>
+          <w:sz w:val="24"/>
+          <w:szCs w:val="24"/>
+        </w:rPr>
+        <w:t xml:space="preserve">Date stamp: import time; </w:t>
+      </w:r>
+      <w:r>
+        <w:rPr>
+          <w:rFonts w:ascii="Calibri" w:hAnsi="Calibri"/>
+          <w:color w:val="FF0000"/>
+          <w:sz w:val="24"/>
+          <w:szCs w:val="24"/>
+        </w:rPr>
+        <w:t>x=time.strftime("%Y%m%d%H%M")</w:t>
+      </w:r>
+    </w:p>
+    <w:p>
+      <w:pPr>
+        <w:pStyle w:val="ListParagraph"/>
+        <w:numPr>
+          <w:ilvl w:val="1"/>
+          <w:numId w:val="1"/>
+        </w:numPr>
+        <w:rPr>
+          <w:rFonts w:ascii="Calibri" w:hAnsi="Calibri"/>
+          <w:sz w:val="24"/>
+          <w:szCs w:val="24"/>
+        </w:rPr>
+      </w:pPr>
+      <w:r>
+        <w:rPr>
+          <w:rFonts w:ascii="Calibri" w:hAnsi="Calibri"/>
+          <w:sz w:val="24"/>
+          <w:szCs w:val="24"/>
+        </w:rPr>
         <w:t>Actual Load sheets for faculty members</w:t>
       </w:r>
     </w:p>
@@ -195,25 +327,7 @@
           <w:sz w:val="24"/>
           <w:szCs w:val="24"/>
         </w:rPr>
-        <w:t xml:space="preserve">Weekly schedule (for Barb…for hanging on our doors) – I guess this is actually a Word document.  What if this could be dumped out in </w:t>
-      </w:r>
-      <w:proofErr w:type="spellStart"/>
-      <w:r>
-        <w:rPr>
-          <w:rFonts w:ascii="Calibri" w:hAnsi="Calibri"/>
-          <w:sz w:val="24"/>
-          <w:szCs w:val="24"/>
-        </w:rPr>
-        <w:t>pdf</w:t>
-      </w:r>
-      <w:proofErr w:type="spellEnd"/>
-      <w:r>
-        <w:rPr>
-          <w:rFonts w:ascii="Calibri" w:hAnsi="Calibri"/>
-          <w:sz w:val="24"/>
-          <w:szCs w:val="24"/>
-        </w:rPr>
-        <w:t>?</w:t>
+        <w:t>Weekly schedule (for Barb…for hanging on our doors) – I guess this is actually a Word document.  What if this could be dumped out in pdf?</w:t>
       </w:r>
     </w:p>
     <w:p>
@@ -497,61 +611,7 @@
           <w:sz w:val="24"/>
           <w:szCs w:val="24"/>
         </w:rPr>
-        <w:t xml:space="preserve">Maybe make professors m2m instead of </w:t>
-      </w:r>
-      <w:proofErr w:type="spellStart"/>
-      <w:r>
-        <w:rPr>
-          <w:rFonts w:ascii="Calibri" w:hAnsi="Calibri"/>
-          <w:sz w:val="24"/>
-          <w:szCs w:val="24"/>
-        </w:rPr>
-        <w:t>ForeignKey</w:t>
-      </w:r>
-      <w:proofErr w:type="spellEnd"/>
-      <w:r>
-        <w:rPr>
-          <w:rFonts w:ascii="Calibri" w:hAnsi="Calibri"/>
-          <w:sz w:val="24"/>
-          <w:szCs w:val="24"/>
-        </w:rPr>
-        <w:t xml:space="preserve">, so that </w:t>
-      </w:r>
-      <w:proofErr w:type="gramStart"/>
-      <w:r>
-        <w:rPr>
-          <w:rFonts w:ascii="Calibri" w:hAnsi="Calibri"/>
-          <w:sz w:val="24"/>
-          <w:szCs w:val="24"/>
-        </w:rPr>
-        <w:t>profs</w:t>
-      </w:r>
-      <w:proofErr w:type="gramEnd"/>
-      <w:r>
-        <w:rPr>
-          <w:rFonts w:ascii="Calibri" w:hAnsi="Calibri"/>
-          <w:sz w:val="24"/>
-          <w:szCs w:val="24"/>
-        </w:rPr>
-        <w:t xml:space="preserve"> can be part of more than one </w:t>
-      </w:r>
-      <w:proofErr w:type="spellStart"/>
-      <w:r>
-        <w:rPr>
-          <w:rFonts w:ascii="Calibri" w:hAnsi="Calibri"/>
-          <w:sz w:val="24"/>
-          <w:szCs w:val="24"/>
-        </w:rPr>
-        <w:t>dept</w:t>
-      </w:r>
-      <w:proofErr w:type="spellEnd"/>
-      <w:r>
-        <w:rPr>
-          <w:rFonts w:ascii="Calibri" w:hAnsi="Calibri"/>
-          <w:sz w:val="24"/>
-          <w:szCs w:val="24"/>
-        </w:rPr>
-        <w:t>?</w:t>
+        <w:t>Maybe make professors m2m instead of ForeignKey, so that profs can be part of more than one dept?</w:t>
       </w:r>
     </w:p>
     <w:p>
@@ -573,25 +633,7 @@
           <w:sz w:val="24"/>
           <w:szCs w:val="24"/>
         </w:rPr>
-        <w:t xml:space="preserve">Set things up so that only the chair (or certain </w:t>
-      </w:r>
-      <w:proofErr w:type="spellStart"/>
-      <w:r>
-        <w:rPr>
-          <w:rFonts w:ascii="Calibri" w:hAnsi="Calibri"/>
-          <w:sz w:val="24"/>
-          <w:szCs w:val="24"/>
-        </w:rPr>
-        <w:t>superusers</w:t>
-      </w:r>
-      <w:proofErr w:type="spellEnd"/>
-      <w:r>
-        <w:rPr>
-          <w:rFonts w:ascii="Calibri" w:hAnsi="Calibri"/>
-          <w:sz w:val="24"/>
-          <w:szCs w:val="24"/>
-        </w:rPr>
-        <w:t>) can edit information on the webpage – other faculty members have read-only access</w:t>
+        <w:t>Set things up so that only the chair (or certain superusers) can edit information on the webpage – other faculty members have read-only access</w:t>
       </w:r>
       <w:r>
         <w:rPr>
@@ -621,18 +663,8 @@
           <w:sz w:val="24"/>
           <w:szCs w:val="24"/>
         </w:rPr>
-        <w:t xml:space="preserve">Maybe each faculty member can only look at info for their own </w:t>
-      </w:r>
-      <w:proofErr w:type="spellStart"/>
-      <w:r>
-        <w:rPr>
-          <w:rFonts w:ascii="Calibri" w:hAnsi="Calibri"/>
-          <w:sz w:val="24"/>
-          <w:szCs w:val="24"/>
-        </w:rPr>
-        <w:t>dept</w:t>
-      </w:r>
-      <w:proofErr w:type="spellEnd"/>
+        <w:t>Maybe each faculty member can only look at info for their own dept</w:t>
+      </w:r>
     </w:p>
     <w:p>
       <w:pPr>
@@ -698,6 +730,7 @@
           <w:sz w:val="24"/>
           <w:szCs w:val="24"/>
         </w:rPr>
+        <w:lastRenderedPageBreak/>
         <w:t>Migrating instructions:</w:t>
       </w:r>
     </w:p>
@@ -793,7 +826,6 @@
           <w:sz w:val="24"/>
           <w:szCs w:val="24"/>
         </w:rPr>
-        <w:lastRenderedPageBreak/>
         <w:t xml:space="preserve">1. If you are not using south, use south. I think it will work with your version of python. You can install it with pip install south. </w:t>
       </w:r>
     </w:p>
@@ -845,61 +877,7 @@
           <w:sz w:val="24"/>
           <w:szCs w:val="24"/>
         </w:rPr>
-        <w:t xml:space="preserve">4. </w:t>
-      </w:r>
-      <w:proofErr w:type="gramStart"/>
-      <w:r>
-        <w:rPr>
-          <w:rFonts w:ascii="Calibri" w:hAnsi="Calibri"/>
-          <w:sz w:val="24"/>
-          <w:szCs w:val="24"/>
-        </w:rPr>
-        <w:t>python</w:t>
-      </w:r>
-      <w:proofErr w:type="gramEnd"/>
-      <w:r>
-        <w:rPr>
-          <w:rFonts w:ascii="Calibri" w:hAnsi="Calibri"/>
-          <w:sz w:val="24"/>
-          <w:szCs w:val="24"/>
-        </w:rPr>
-        <w:t xml:space="preserve"> manage.py </w:t>
-      </w:r>
-      <w:proofErr w:type="spellStart"/>
-      <w:r>
-        <w:rPr>
-          <w:rFonts w:ascii="Calibri" w:hAnsi="Calibri"/>
-          <w:sz w:val="24"/>
-          <w:szCs w:val="24"/>
-        </w:rPr>
-        <w:t>schemamigration</w:t>
-      </w:r>
-      <w:proofErr w:type="spellEnd"/>
-      <w:r>
-        <w:rPr>
-          <w:rFonts w:ascii="Calibri" w:hAnsi="Calibri"/>
-          <w:sz w:val="24"/>
-          <w:szCs w:val="24"/>
-        </w:rPr>
-        <w:t xml:space="preserve"> --auto &lt;</w:t>
-      </w:r>
-      <w:proofErr w:type="spellStart"/>
-      <w:r>
-        <w:rPr>
-          <w:rFonts w:ascii="Calibri" w:hAnsi="Calibri"/>
-          <w:sz w:val="24"/>
-          <w:szCs w:val="24"/>
-        </w:rPr>
-        <w:t>appname</w:t>
-      </w:r>
-      <w:proofErr w:type="spellEnd"/>
-      <w:r>
-        <w:rPr>
-          <w:rFonts w:ascii="Calibri" w:hAnsi="Calibri"/>
-          <w:sz w:val="24"/>
-          <w:szCs w:val="24"/>
-        </w:rPr>
-        <w:t>&gt;</w:t>
+        <w:t>4. python manage.py schemamigration --auto &lt;appname&gt;</w:t>
       </w:r>
     </w:p>
     <w:p>
@@ -933,210 +911,84 @@
           <w:sz w:val="24"/>
           <w:szCs w:val="24"/>
         </w:rPr>
-        <w:t xml:space="preserve">6. </w:t>
-      </w:r>
-      <w:proofErr w:type="gramStart"/>
-      <w:r>
-        <w:rPr>
-          <w:rFonts w:ascii="Calibri" w:hAnsi="Calibri"/>
-          <w:sz w:val="24"/>
-          <w:szCs w:val="24"/>
-        </w:rPr>
-        <w:t>python</w:t>
-      </w:r>
-      <w:proofErr w:type="gramEnd"/>
-      <w:r>
-        <w:rPr>
-          <w:rFonts w:ascii="Calibri" w:hAnsi="Calibri"/>
-          <w:sz w:val="24"/>
-          <w:szCs w:val="24"/>
-        </w:rPr>
-        <w:t xml:space="preserve"> manage.py migrate &lt;</w:t>
-      </w:r>
-      <w:proofErr w:type="spellStart"/>
-      <w:r>
-        <w:rPr>
-          <w:rFonts w:ascii="Calibri" w:hAnsi="Calibri"/>
-          <w:sz w:val="24"/>
-          <w:szCs w:val="24"/>
-        </w:rPr>
-        <w:t>appname</w:t>
-      </w:r>
-      <w:proofErr w:type="spellEnd"/>
-      <w:r>
-        <w:rPr>
-          <w:rFonts w:ascii="Calibri" w:hAnsi="Calibri"/>
-          <w:sz w:val="24"/>
-          <w:szCs w:val="24"/>
-        </w:rPr>
-        <w:t>&gt;</w:t>
-      </w:r>
-    </w:p>
-    <w:p>
-      <w:pPr>
-        <w:rPr>
-          <w:rFonts w:ascii="Calibri" w:hAnsi="Calibri"/>
-          <w:sz w:val="24"/>
-          <w:szCs w:val="24"/>
-        </w:rPr>
-      </w:pPr>
-      <w:r>
-        <w:rPr>
-          <w:rFonts w:ascii="Calibri" w:hAnsi="Calibri"/>
-          <w:sz w:val="24"/>
-          <w:szCs w:val="24"/>
-        </w:rPr>
-        <w:t xml:space="preserve">7. The migration should have taken place and it will try to load the initial </w:t>
-      </w:r>
-      <w:proofErr w:type="gramStart"/>
-      <w:r>
-        <w:rPr>
-          <w:rFonts w:ascii="Calibri" w:hAnsi="Calibri"/>
-          <w:sz w:val="24"/>
-          <w:szCs w:val="24"/>
-        </w:rPr>
-        <w:t>data which</w:t>
-      </w:r>
-      <w:proofErr w:type="gramEnd"/>
-      <w:r>
-        <w:rPr>
-          <w:rFonts w:ascii="Calibri" w:hAnsi="Calibri"/>
-          <w:sz w:val="24"/>
-          <w:szCs w:val="24"/>
-        </w:rPr>
-        <w:t xml:space="preserve"> will fail because the schema has changed. </w:t>
-      </w:r>
-    </w:p>
-    <w:p>
-      <w:pPr>
-        <w:rPr>
-          <w:rFonts w:ascii="Calibri" w:hAnsi="Calibri"/>
-          <w:sz w:val="24"/>
-          <w:szCs w:val="24"/>
-        </w:rPr>
-      </w:pPr>
-      <w:r>
-        <w:rPr>
-          <w:rFonts w:ascii="Calibri" w:hAnsi="Calibri"/>
-          <w:sz w:val="24"/>
-          <w:szCs w:val="24"/>
-        </w:rPr>
-        <w:t xml:space="preserve">8. </w:t>
-      </w:r>
-      <w:proofErr w:type="gramStart"/>
-      <w:r>
-        <w:rPr>
-          <w:rFonts w:ascii="Calibri" w:hAnsi="Calibri"/>
-          <w:sz w:val="24"/>
-          <w:szCs w:val="24"/>
-        </w:rPr>
-        <w:t>run</w:t>
-      </w:r>
-      <w:proofErr w:type="gramEnd"/>
-      <w:r>
-        <w:rPr>
-          <w:rFonts w:ascii="Calibri" w:hAnsi="Calibri"/>
-          <w:sz w:val="24"/>
-          <w:szCs w:val="24"/>
-        </w:rPr>
-        <w:t xml:space="preserve"> the backup.sh script again to dump it. </w:t>
-      </w:r>
-    </w:p>
-    <w:p>
-      <w:pPr>
-        <w:rPr>
-          <w:rFonts w:ascii="Calibri" w:hAnsi="Calibri"/>
-          <w:sz w:val="24"/>
-          <w:szCs w:val="24"/>
-        </w:rPr>
-      </w:pPr>
-      <w:r>
-        <w:rPr>
-          <w:rFonts w:ascii="Calibri" w:hAnsi="Calibri"/>
-          <w:sz w:val="24"/>
-          <w:szCs w:val="24"/>
-        </w:rPr>
-        <w:t>9. Try to migrate again. (</w:t>
-      </w:r>
-      <w:proofErr w:type="gramStart"/>
-      <w:r>
-        <w:rPr>
-          <w:rFonts w:ascii="Calibri" w:hAnsi="Calibri"/>
-          <w:sz w:val="24"/>
-          <w:szCs w:val="24"/>
-        </w:rPr>
-        <w:t>when</w:t>
-      </w:r>
-      <w:proofErr w:type="gramEnd"/>
-      <w:r>
-        <w:rPr>
-          <w:rFonts w:ascii="Calibri" w:hAnsi="Calibri"/>
-          <w:sz w:val="24"/>
-          <w:szCs w:val="24"/>
-        </w:rPr>
-        <w:t xml:space="preserve"> using south, always used migrate instead of </w:t>
-      </w:r>
-      <w:proofErr w:type="spellStart"/>
-      <w:r>
-        <w:rPr>
-          <w:rFonts w:ascii="Calibri" w:hAnsi="Calibri"/>
-          <w:sz w:val="24"/>
-          <w:szCs w:val="24"/>
-        </w:rPr>
-        <w:t>syncdb</w:t>
-      </w:r>
-      <w:proofErr w:type="spellEnd"/>
-      <w:r>
-        <w:rPr>
-          <w:rFonts w:ascii="Calibri" w:hAnsi="Calibri"/>
-          <w:sz w:val="24"/>
-          <w:szCs w:val="24"/>
-        </w:rPr>
-        <w:t>)</w:t>
-      </w:r>
-    </w:p>
-    <w:p>
-      <w:pPr>
-        <w:rPr>
-          <w:rFonts w:ascii="Calibri" w:hAnsi="Calibri"/>
-          <w:sz w:val="24"/>
-          <w:szCs w:val="24"/>
-        </w:rPr>
-      </w:pPr>
-    </w:p>
-    <w:p>
-      <w:pPr>
-        <w:rPr>
-          <w:rFonts w:ascii="Calibri" w:hAnsi="Calibri"/>
-          <w:sz w:val="24"/>
-          <w:szCs w:val="24"/>
-        </w:rPr>
-      </w:pPr>
-      <w:r>
-        <w:rPr>
-          <w:rFonts w:ascii="Calibri" w:hAnsi="Calibri"/>
-          <w:sz w:val="24"/>
-          <w:szCs w:val="24"/>
-        </w:rPr>
-        <w:t xml:space="preserve">The above steps should also work for changing a foreign key to a many to many field. If you are not or </w:t>
-      </w:r>
-      <w:proofErr w:type="gramStart"/>
-      <w:r>
-        <w:rPr>
-          <w:rFonts w:ascii="Calibri" w:hAnsi="Calibri"/>
-          <w:sz w:val="24"/>
-          <w:szCs w:val="24"/>
-        </w:rPr>
-        <w:t>can not</w:t>
-      </w:r>
-      <w:proofErr w:type="gramEnd"/>
-      <w:r>
-        <w:rPr>
-          <w:rFonts w:ascii="Calibri" w:hAnsi="Calibri"/>
-          <w:sz w:val="24"/>
-          <w:szCs w:val="24"/>
-        </w:rPr>
-        <w:t xml:space="preserve"> use south then I have no idea what you would do. </w:t>
+        <w:t>6. python manage.py migrate &lt;appname&gt;</w:t>
+      </w:r>
+    </w:p>
+    <w:p>
+      <w:pPr>
+        <w:rPr>
+          <w:rFonts w:ascii="Calibri" w:hAnsi="Calibri"/>
+          <w:sz w:val="24"/>
+          <w:szCs w:val="24"/>
+        </w:rPr>
+      </w:pPr>
+      <w:r>
+        <w:rPr>
+          <w:rFonts w:ascii="Calibri" w:hAnsi="Calibri"/>
+          <w:sz w:val="24"/>
+          <w:szCs w:val="24"/>
+        </w:rPr>
+        <w:t xml:space="preserve">7. The migration should have taken place and it will try to load the initial data which will fail because the schema has changed. </w:t>
+      </w:r>
+    </w:p>
+    <w:p>
+      <w:pPr>
+        <w:rPr>
+          <w:rFonts w:ascii="Calibri" w:hAnsi="Calibri"/>
+          <w:sz w:val="24"/>
+          <w:szCs w:val="24"/>
+        </w:rPr>
+      </w:pPr>
+      <w:r>
+        <w:rPr>
+          <w:rFonts w:ascii="Calibri" w:hAnsi="Calibri"/>
+          <w:sz w:val="24"/>
+          <w:szCs w:val="24"/>
+        </w:rPr>
+        <w:t xml:space="preserve">8. run the backup.sh script again to dump it. </w:t>
+      </w:r>
+    </w:p>
+    <w:p>
+      <w:pPr>
+        <w:rPr>
+          <w:rFonts w:ascii="Calibri" w:hAnsi="Calibri"/>
+          <w:sz w:val="24"/>
+          <w:szCs w:val="24"/>
+        </w:rPr>
+      </w:pPr>
+      <w:r>
+        <w:rPr>
+          <w:rFonts w:ascii="Calibri" w:hAnsi="Calibri"/>
+          <w:sz w:val="24"/>
+          <w:szCs w:val="24"/>
+        </w:rPr>
+        <w:t>9. Try to migrate again. (when using south, always used migrate instead of syncdb)</w:t>
+      </w:r>
+    </w:p>
+    <w:p>
+      <w:pPr>
+        <w:rPr>
+          <w:rFonts w:ascii="Calibri" w:hAnsi="Calibri"/>
+          <w:sz w:val="24"/>
+          <w:szCs w:val="24"/>
+        </w:rPr>
+      </w:pPr>
+    </w:p>
+    <w:p>
+      <w:pPr>
+        <w:rPr>
+          <w:rFonts w:ascii="Calibri" w:hAnsi="Calibri"/>
+          <w:sz w:val="24"/>
+          <w:szCs w:val="24"/>
+        </w:rPr>
+      </w:pPr>
+      <w:r>
+        <w:rPr>
+          <w:rFonts w:ascii="Calibri" w:hAnsi="Calibri"/>
+          <w:sz w:val="24"/>
+          <w:szCs w:val="24"/>
+        </w:rPr>
+        <w:t xml:space="preserve">The above steps should also work for changing a foreign key to a many to many field. If you are not or can not use south then I have no idea what you would do. </w:t>
       </w:r>
     </w:p>
     <w:p>

</xml_diff>

<commit_message>
added feature to export actual and projected loads to Excel
</commit_message>
<xml_diff>
--- a/doc/To_Do_on_Chair_Project.docx
+++ b/doc/To_Do_on_Chair_Project.docx
@@ -6,13 +6,15 @@
       <w:pPr>
         <w:rPr>
           <w:rFonts w:ascii="Calibri" w:hAnsi="Calibri"/>
-          <w:sz w:val="24"/>
-          <w:szCs w:val="24"/>
-        </w:rPr>
-      </w:pPr>
-      <w:r>
-        <w:rPr>
-          <w:rFonts w:ascii="Calibri" w:hAnsi="Calibri"/>
+          <w:b/>
+          <w:sz w:val="24"/>
+          <w:szCs w:val="24"/>
+        </w:rPr>
+      </w:pPr>
+      <w:r>
+        <w:rPr>
+          <w:rFonts w:ascii="Calibri" w:hAnsi="Calibri"/>
+          <w:b/>
           <w:sz w:val="24"/>
           <w:szCs w:val="24"/>
         </w:rPr>
@@ -41,10 +43,28 @@
           <w:szCs w:val="24"/>
           <w:lang w:eastAsia="en-US"/>
         </w:rPr>
-        <w:t>Add in “select all” and “deselect all” buttons on the copy course page.</w:t>
-      </w:r>
-      <w:bookmarkStart w:id="0" w:name="_GoBack"/>
-      <w:bookmarkEnd w:id="0"/>
+        <w:t xml:space="preserve">Put in safety feature to stop one chair from editing another </w:t>
+      </w:r>
+      <w:proofErr w:type="spellStart"/>
+      <w:r>
+        <w:rPr>
+          <w:rFonts w:ascii="Calibri" w:hAnsi="Calibri"/>
+          <w:sz w:val="24"/>
+          <w:szCs w:val="24"/>
+          <w:lang w:eastAsia="en-US"/>
+        </w:rPr>
+        <w:t>dept’s</w:t>
+      </w:r>
+      <w:proofErr w:type="spellEnd"/>
+      <w:r>
+        <w:rPr>
+          <w:rFonts w:ascii="Calibri" w:hAnsi="Calibri"/>
+          <w:sz w:val="24"/>
+          <w:szCs w:val="24"/>
+          <w:lang w:eastAsia="en-US"/>
+        </w:rPr>
+        <w:t xml:space="preserve"> stuff!!!</w:t>
+      </w:r>
     </w:p>
     <w:p>
       <w:pPr>
@@ -56,6 +76,7 @@
         <w:spacing w:before="100" w:beforeAutospacing="1" w:after="100" w:afterAutospacing="1"/>
         <w:rPr>
           <w:rFonts w:ascii="Calibri" w:hAnsi="Calibri"/>
+          <w:color w:val="FF0000"/>
           <w:sz w:val="24"/>
           <w:szCs w:val="24"/>
           <w:lang w:eastAsia="en-US"/>
@@ -64,11 +85,41 @@
       <w:r>
         <w:rPr>
           <w:rFonts w:ascii="Calibri" w:hAnsi="Calibri"/>
+          <w:color w:val="FF0000"/>
           <w:sz w:val="24"/>
           <w:szCs w:val="24"/>
           <w:lang w:eastAsia="en-US"/>
         </w:rPr>
-        <w:t>Put in safety feature to stop one chair from editing another dept’s stuff!!!</w:t>
+        <w:t>Export feature:</w:t>
+      </w:r>
+    </w:p>
+    <w:p>
+      <w:pPr>
+        <w:pStyle w:val="ListParagraph"/>
+        <w:numPr>
+          <w:ilvl w:val="1"/>
+          <w:numId w:val="1"/>
+        </w:numPr>
+        <w:spacing w:before="100" w:beforeAutospacing="1" w:after="100" w:afterAutospacing="1"/>
+        <w:rPr>
+          <w:rFonts w:ascii="Calibri" w:hAnsi="Calibri"/>
+          <w:color w:val="FF0000"/>
+          <w:sz w:val="24"/>
+          <w:szCs w:val="24"/>
+          <w:lang w:eastAsia="en-US"/>
+        </w:rPr>
+      </w:pPr>
+      <w:bookmarkStart w:id="0" w:name="_GoBack"/>
+      <w:bookmarkEnd w:id="0"/>
+      <w:r>
+        <w:rPr>
+          <w:rFonts w:ascii="Calibri" w:hAnsi="Calibri"/>
+          <w:color w:val="FF0000"/>
+          <w:sz w:val="24"/>
+          <w:szCs w:val="24"/>
+          <w:lang w:eastAsia="en-US"/>
+        </w:rPr>
+        <w:t>Commit to hg; load onto server; reboot; test on a PC.</w:t>
       </w:r>
     </w:p>
     <w:p>
@@ -134,7 +185,15 @@
           <w:sz w:val="24"/>
           <w:szCs w:val="24"/>
         </w:rPr>
-        <w:t>Make it so that some data can be dumped out in Excel format:</w:t>
+        <w:t>Possibilities for data export</w:t>
+      </w:r>
+      <w:r>
+        <w:rPr>
+          <w:rFonts w:ascii="Calibri" w:hAnsi="Calibri"/>
+          <w:sz w:val="24"/>
+          <w:szCs w:val="24"/>
+        </w:rPr>
+        <w:t>:</w:t>
       </w:r>
     </w:p>
     <w:p>
@@ -156,7 +215,25 @@
           <w:sz w:val="24"/>
           <w:szCs w:val="24"/>
         </w:rPr>
-        <w:t>To do this, maybe (at least at first), just dump it to the person’s $HOME directory:</w:t>
+        <w:t xml:space="preserve">Weekly schedule (for Barb…for hanging on our doors) – I guess this is actually a Word document.  What if this could be dumped out in </w:t>
+      </w:r>
+      <w:proofErr w:type="spellStart"/>
+      <w:r>
+        <w:rPr>
+          <w:rFonts w:ascii="Calibri" w:hAnsi="Calibri"/>
+          <w:sz w:val="24"/>
+          <w:szCs w:val="24"/>
+        </w:rPr>
+        <w:t>pdf</w:t>
+      </w:r>
+      <w:proofErr w:type="spellEnd"/>
+      <w:r>
+        <w:rPr>
+          <w:rFonts w:ascii="Calibri" w:hAnsi="Calibri"/>
+          <w:sz w:val="24"/>
+          <w:szCs w:val="24"/>
+        </w:rPr>
+        <w:t>?</w:t>
       </w:r>
     </w:p>
     <w:p>
@@ -168,6 +245,138 @@
         </w:numPr>
         <w:rPr>
           <w:rFonts w:ascii="Calibri" w:hAnsi="Calibri"/>
+          <w:sz w:val="24"/>
+          <w:szCs w:val="24"/>
+        </w:rPr>
+      </w:pPr>
+      <w:r>
+        <w:rPr>
+          <w:rFonts w:ascii="Calibri" w:hAnsi="Calibri"/>
+          <w:sz w:val="24"/>
+          <w:szCs w:val="24"/>
+        </w:rPr>
+        <w:t>Would need to a new field for office hours.</w:t>
+      </w:r>
+    </w:p>
+    <w:p>
+      <w:pPr>
+        <w:pStyle w:val="ListParagraph"/>
+        <w:numPr>
+          <w:ilvl w:val="1"/>
+          <w:numId w:val="1"/>
+        </w:numPr>
+        <w:rPr>
+          <w:rFonts w:ascii="Calibri" w:hAnsi="Calibri"/>
+          <w:sz w:val="24"/>
+          <w:szCs w:val="24"/>
+        </w:rPr>
+      </w:pPr>
+      <w:r>
+        <w:rPr>
+          <w:rFonts w:ascii="Calibri" w:hAnsi="Calibri"/>
+          <w:sz w:val="24"/>
+          <w:szCs w:val="24"/>
+        </w:rPr>
+        <w:t>Add feature to export load sheet as one large table</w:t>
+      </w:r>
+    </w:p>
+    <w:p>
+      <w:pPr>
+        <w:pStyle w:val="ListParagraph"/>
+        <w:numPr>
+          <w:ilvl w:val="0"/>
+          <w:numId w:val="1"/>
+        </w:numPr>
+        <w:rPr>
+          <w:rFonts w:ascii="Calibri" w:hAnsi="Calibri"/>
+          <w:sz w:val="24"/>
+          <w:szCs w:val="24"/>
+        </w:rPr>
+      </w:pPr>
+      <w:r>
+        <w:rPr>
+          <w:rFonts w:ascii="Calibri" w:hAnsi="Calibri"/>
+          <w:sz w:val="24"/>
+          <w:szCs w:val="24"/>
+        </w:rPr>
+        <w:t>Faculty Load Summary page:</w:t>
+      </w:r>
+    </w:p>
+    <w:p>
+      <w:pPr>
+        <w:pStyle w:val="ListParagraph"/>
+        <w:numPr>
+          <w:ilvl w:val="1"/>
+          <w:numId w:val="1"/>
+        </w:numPr>
+        <w:rPr>
+          <w:rFonts w:ascii="Calibri" w:hAnsi="Calibri"/>
+          <w:sz w:val="24"/>
+          <w:szCs w:val="24"/>
+        </w:rPr>
+      </w:pPr>
+      <w:r>
+        <w:rPr>
+          <w:rFonts w:ascii="Calibri" w:hAnsi="Calibri"/>
+          <w:sz w:val="24"/>
+          <w:szCs w:val="24"/>
+        </w:rPr>
+        <w:t>Under Meeting Times &gt; Update Class Schedule, make it possible to delete all entries and immediately go to New Class Schedule.</w:t>
+      </w:r>
+    </w:p>
+    <w:p>
+      <w:pPr>
+        <w:pStyle w:val="ListParagraph"/>
+        <w:numPr>
+          <w:ilvl w:val="1"/>
+          <w:numId w:val="1"/>
+        </w:numPr>
+        <w:rPr>
+          <w:rFonts w:ascii="Calibri" w:hAnsi="Calibri"/>
+          <w:sz w:val="24"/>
+          <w:szCs w:val="24"/>
+        </w:rPr>
+      </w:pPr>
+      <w:r>
+        <w:rPr>
+          <w:rFonts w:ascii="Calibri" w:hAnsi="Calibri"/>
+          <w:sz w:val="24"/>
+          <w:szCs w:val="24"/>
+        </w:rPr>
+        <w:t>Add # students as a column?</w:t>
+      </w:r>
+    </w:p>
+    <w:p>
+      <w:pPr>
+        <w:pStyle w:val="ListParagraph"/>
+        <w:numPr>
+          <w:ilvl w:val="0"/>
+          <w:numId w:val="1"/>
+        </w:numPr>
+        <w:rPr>
+          <w:rFonts w:ascii="Calibri" w:hAnsi="Calibri"/>
+          <w:sz w:val="24"/>
+          <w:szCs w:val="24"/>
+        </w:rPr>
+      </w:pPr>
+      <w:r>
+        <w:rPr>
+          <w:rFonts w:ascii="Calibri" w:hAnsi="Calibri"/>
+          <w:sz w:val="24"/>
+          <w:szCs w:val="24"/>
+        </w:rPr>
+        <w:t>Course Summary page:</w:t>
+      </w:r>
+    </w:p>
+    <w:p>
+      <w:pPr>
+        <w:pStyle w:val="ListParagraph"/>
+        <w:numPr>
+          <w:ilvl w:val="1"/>
+          <w:numId w:val="1"/>
+        </w:numPr>
+        <w:rPr>
+          <w:rFonts w:ascii="Calibri" w:hAnsi="Calibri"/>
           <w:color w:val="FF0000"/>
           <w:sz w:val="24"/>
           <w:szCs w:val="24"/>
@@ -180,7 +389,259 @@
           <w:sz w:val="24"/>
           <w:szCs w:val="24"/>
         </w:rPr>
-        <w:t>from os.path import expanduser</w:t>
+        <w:t>Add credit hours for courses in a new column</w:t>
+      </w:r>
+    </w:p>
+    <w:p>
+      <w:pPr>
+        <w:pStyle w:val="ListParagraph"/>
+        <w:numPr>
+          <w:ilvl w:val="1"/>
+          <w:numId w:val="1"/>
+        </w:numPr>
+        <w:rPr>
+          <w:rFonts w:ascii="Calibri" w:hAnsi="Calibri"/>
+          <w:color w:val="FF0000"/>
+          <w:sz w:val="24"/>
+          <w:szCs w:val="24"/>
+        </w:rPr>
+      </w:pPr>
+      <w:r>
+        <w:rPr>
+          <w:rFonts w:ascii="Calibri" w:hAnsi="Calibri"/>
+          <w:color w:val="FF0000"/>
+          <w:sz w:val="24"/>
+          <w:szCs w:val="24"/>
+        </w:rPr>
+        <w:t>Add the ability to</w:t>
+      </w:r>
+      <w:r>
+        <w:rPr>
+          <w:rFonts w:ascii="Calibri" w:hAnsi="Calibri"/>
+          <w:color w:val="FF0000"/>
+          <w:sz w:val="24"/>
+          <w:szCs w:val="24"/>
+        </w:rPr>
+        <w:t xml:space="preserve"> edit/</w:t>
+      </w:r>
+      <w:r>
+        <w:rPr>
+          <w:rFonts w:ascii="Calibri" w:hAnsi="Calibri"/>
+          <w:color w:val="FF0000"/>
+          <w:sz w:val="24"/>
+          <w:szCs w:val="24"/>
+        </w:rPr>
+        <w:t>delete courses</w:t>
+      </w:r>
+    </w:p>
+    <w:p>
+      <w:pPr>
+        <w:pStyle w:val="ListParagraph"/>
+        <w:numPr>
+          <w:ilvl w:val="1"/>
+          <w:numId w:val="1"/>
+        </w:numPr>
+        <w:rPr>
+          <w:rFonts w:ascii="Calibri" w:hAnsi="Calibri"/>
+          <w:color w:val="FF0000"/>
+          <w:sz w:val="24"/>
+          <w:szCs w:val="24"/>
+        </w:rPr>
+      </w:pPr>
+      <w:r>
+        <w:rPr>
+          <w:rFonts w:ascii="Calibri" w:hAnsi="Calibri"/>
+          <w:color w:val="FF0000"/>
+          <w:sz w:val="24"/>
+          <w:szCs w:val="24"/>
+        </w:rPr>
+        <w:t>When adding new sections (under Manage), show some info about the current sections, such as the professor or something…?  If there are several, it could be difficult to see which one is which.</w:t>
+      </w:r>
+    </w:p>
+    <w:p>
+      <w:pPr>
+        <w:pStyle w:val="ListParagraph"/>
+        <w:numPr>
+          <w:ilvl w:val="1"/>
+          <w:numId w:val="1"/>
+        </w:numPr>
+        <w:rPr>
+          <w:rFonts w:ascii="Calibri" w:hAnsi="Calibri"/>
+          <w:color w:val="FF0000"/>
+          <w:sz w:val="24"/>
+          <w:szCs w:val="24"/>
+        </w:rPr>
+      </w:pPr>
+      <w:r>
+        <w:rPr>
+          <w:rFonts w:ascii="Calibri" w:hAnsi="Calibri"/>
+          <w:color w:val="FF0000"/>
+          <w:sz w:val="24"/>
+          <w:szCs w:val="24"/>
+        </w:rPr>
+        <w:t>Under Manage Offerings, indicate # credit hours, to make load hour decision easier</w:t>
+      </w:r>
+    </w:p>
+    <w:p>
+      <w:pPr>
+        <w:pStyle w:val="ListParagraph"/>
+        <w:numPr>
+          <w:ilvl w:val="0"/>
+          <w:numId w:val="1"/>
+        </w:numPr>
+        <w:rPr>
+          <w:rFonts w:ascii="Calibri" w:hAnsi="Calibri"/>
+          <w:sz w:val="24"/>
+          <w:szCs w:val="24"/>
+        </w:rPr>
+      </w:pPr>
+      <w:r>
+        <w:rPr>
+          <w:rFonts w:ascii="Calibri" w:hAnsi="Calibri"/>
+          <w:sz w:val="24"/>
+          <w:szCs w:val="24"/>
+        </w:rPr>
+        <w:t>Other</w:t>
+      </w:r>
+      <w:r>
+        <w:rPr>
+          <w:rFonts w:ascii="Calibri" w:hAnsi="Calibri"/>
+          <w:sz w:val="24"/>
+          <w:szCs w:val="24"/>
+        </w:rPr>
+        <w:t xml:space="preserve"> Features</w:t>
+      </w:r>
+      <w:r>
+        <w:rPr>
+          <w:rFonts w:ascii="Calibri" w:hAnsi="Calibri"/>
+          <w:sz w:val="24"/>
+          <w:szCs w:val="24"/>
+        </w:rPr>
+        <w:t>:</w:t>
+      </w:r>
+    </w:p>
+    <w:p>
+      <w:pPr>
+        <w:pStyle w:val="ListParagraph"/>
+        <w:numPr>
+          <w:ilvl w:val="1"/>
+          <w:numId w:val="1"/>
+        </w:numPr>
+        <w:rPr>
+          <w:rFonts w:ascii="Calibri" w:hAnsi="Calibri"/>
+          <w:sz w:val="24"/>
+          <w:szCs w:val="24"/>
+        </w:rPr>
+      </w:pPr>
+      <w:r>
+        <w:rPr>
+          <w:rFonts w:ascii="Calibri" w:hAnsi="Calibri"/>
+          <w:sz w:val="24"/>
+          <w:szCs w:val="24"/>
+        </w:rPr>
+        <w:t xml:space="preserve">Maybe make professors m2m instead of </w:t>
+      </w:r>
+      <w:proofErr w:type="spellStart"/>
+      <w:r>
+        <w:rPr>
+          <w:rFonts w:ascii="Calibri" w:hAnsi="Calibri"/>
+          <w:sz w:val="24"/>
+          <w:szCs w:val="24"/>
+        </w:rPr>
+        <w:t>ForeignKey</w:t>
+      </w:r>
+      <w:proofErr w:type="spellEnd"/>
+      <w:r>
+        <w:rPr>
+          <w:rFonts w:ascii="Calibri" w:hAnsi="Calibri"/>
+          <w:sz w:val="24"/>
+          <w:szCs w:val="24"/>
+        </w:rPr>
+        <w:t xml:space="preserve">, so that </w:t>
+      </w:r>
+      <w:proofErr w:type="gramStart"/>
+      <w:r>
+        <w:rPr>
+          <w:rFonts w:ascii="Calibri" w:hAnsi="Calibri"/>
+          <w:sz w:val="24"/>
+          <w:szCs w:val="24"/>
+        </w:rPr>
+        <w:t>profs</w:t>
+      </w:r>
+      <w:proofErr w:type="gramEnd"/>
+      <w:r>
+        <w:rPr>
+          <w:rFonts w:ascii="Calibri" w:hAnsi="Calibri"/>
+          <w:sz w:val="24"/>
+          <w:szCs w:val="24"/>
+        </w:rPr>
+        <w:t xml:space="preserve"> can be part of more than one </w:t>
+      </w:r>
+      <w:proofErr w:type="spellStart"/>
+      <w:r>
+        <w:rPr>
+          <w:rFonts w:ascii="Calibri" w:hAnsi="Calibri"/>
+          <w:sz w:val="24"/>
+          <w:szCs w:val="24"/>
+        </w:rPr>
+        <w:t>dept</w:t>
+      </w:r>
+      <w:proofErr w:type="spellEnd"/>
+      <w:r>
+        <w:rPr>
+          <w:rFonts w:ascii="Calibri" w:hAnsi="Calibri"/>
+          <w:sz w:val="24"/>
+          <w:szCs w:val="24"/>
+        </w:rPr>
+        <w:t>?</w:t>
+      </w:r>
+    </w:p>
+    <w:p>
+      <w:pPr>
+        <w:pStyle w:val="ListParagraph"/>
+        <w:numPr>
+          <w:ilvl w:val="1"/>
+          <w:numId w:val="1"/>
+        </w:numPr>
+        <w:rPr>
+          <w:rFonts w:ascii="Calibri" w:hAnsi="Calibri"/>
+          <w:sz w:val="24"/>
+          <w:szCs w:val="24"/>
+        </w:rPr>
+      </w:pPr>
+      <w:r>
+        <w:rPr>
+          <w:rFonts w:ascii="Calibri" w:hAnsi="Calibri"/>
+          <w:sz w:val="24"/>
+          <w:szCs w:val="24"/>
+        </w:rPr>
+        <w:t xml:space="preserve">Set things up so that only the chair (or certain </w:t>
+      </w:r>
+      <w:proofErr w:type="spellStart"/>
+      <w:r>
+        <w:rPr>
+          <w:rFonts w:ascii="Calibri" w:hAnsi="Calibri"/>
+          <w:sz w:val="24"/>
+          <w:szCs w:val="24"/>
+        </w:rPr>
+        <w:t>superusers</w:t>
+      </w:r>
+      <w:proofErr w:type="spellEnd"/>
+      <w:r>
+        <w:rPr>
+          <w:rFonts w:ascii="Calibri" w:hAnsi="Calibri"/>
+          <w:sz w:val="24"/>
+          <w:szCs w:val="24"/>
+        </w:rPr>
+        <w:t>) can edit information on the webpage – other faculty members have read-only access</w:t>
+      </w:r>
+      <w:r>
+        <w:rPr>
+          <w:rFonts w:ascii="Calibri" w:hAnsi="Calibri"/>
+          <w:sz w:val="24"/>
+          <w:szCs w:val="24"/>
+        </w:rPr>
+        <w:t xml:space="preserve"> (they could each have their own profiles, though)</w:t>
       </w:r>
     </w:p>
     <w:p>
@@ -192,479 +653,28 @@
         </w:numPr>
         <w:rPr>
           <w:rFonts w:ascii="Calibri" w:hAnsi="Calibri"/>
-          <w:color w:val="FF0000"/>
-          <w:sz w:val="24"/>
-          <w:szCs w:val="24"/>
-        </w:rPr>
-      </w:pPr>
-      <w:r>
-        <w:rPr>
-          <w:rFonts w:ascii="Calibri" w:hAnsi="Calibri"/>
-          <w:color w:val="FF0000"/>
-          <w:sz w:val="24"/>
-          <w:szCs w:val="24"/>
-        </w:rPr>
-        <w:t>home = expanduser("~")</w:t>
-      </w:r>
-    </w:p>
-    <w:p>
-      <w:pPr>
-        <w:pStyle w:val="ListParagraph"/>
-        <w:numPr>
-          <w:ilvl w:val="2"/>
-          <w:numId w:val="1"/>
-        </w:numPr>
-        <w:rPr>
-          <w:rFonts w:ascii="Calibri" w:hAnsi="Calibri"/>
-          <w:color w:val="FF0000"/>
-          <w:sz w:val="24"/>
-          <w:szCs w:val="24"/>
-        </w:rPr>
-      </w:pPr>
-      <w:r>
-        <w:rPr>
-          <w:rFonts w:ascii="Calibri" w:hAnsi="Calibri"/>
-          <w:color w:val="FF0000"/>
-          <w:sz w:val="24"/>
-          <w:szCs w:val="24"/>
-        </w:rPr>
-        <w:t>…maybe can write the csv file just using the “csv” module in python (import csv…just search for write csv python)</w:t>
-      </w:r>
-    </w:p>
-    <w:p>
-      <w:pPr>
-        <w:pStyle w:val="ListParagraph"/>
-        <w:numPr>
-          <w:ilvl w:val="2"/>
-          <w:numId w:val="1"/>
-        </w:numPr>
-        <w:rPr>
-          <w:rFonts w:ascii="Calibri" w:hAnsi="Calibri"/>
-          <w:color w:val="FF0000"/>
-          <w:sz w:val="24"/>
-          <w:szCs w:val="24"/>
-        </w:rPr>
-      </w:pPr>
-      <w:r>
-        <w:rPr>
-          <w:rFonts w:ascii="Calibri" w:hAnsi="Calibri"/>
-          <w:color w:val="FF0000"/>
-          <w:sz w:val="24"/>
-          <w:szCs w:val="24"/>
-        </w:rPr>
-        <w:t xml:space="preserve">Date stamp: import time; </w:t>
-      </w:r>
-      <w:r>
-        <w:rPr>
-          <w:rFonts w:ascii="Calibri" w:hAnsi="Calibri"/>
-          <w:color w:val="FF0000"/>
-          <w:sz w:val="24"/>
-          <w:szCs w:val="24"/>
-        </w:rPr>
-        <w:t>x=time.strftime("%Y%m%d%H%M")</w:t>
-      </w:r>
-    </w:p>
-    <w:p>
-      <w:pPr>
-        <w:pStyle w:val="ListParagraph"/>
-        <w:numPr>
-          <w:ilvl w:val="1"/>
-          <w:numId w:val="1"/>
-        </w:numPr>
-        <w:rPr>
-          <w:rFonts w:ascii="Calibri" w:hAnsi="Calibri"/>
-          <w:sz w:val="24"/>
-          <w:szCs w:val="24"/>
-        </w:rPr>
-      </w:pPr>
-      <w:r>
-        <w:rPr>
-          <w:rFonts w:ascii="Calibri" w:hAnsi="Calibri"/>
-          <w:sz w:val="24"/>
-          <w:szCs w:val="24"/>
-        </w:rPr>
-        <w:t>Actual Load sheets for faculty members</w:t>
-      </w:r>
-    </w:p>
-    <w:p>
-      <w:pPr>
-        <w:pStyle w:val="ListParagraph"/>
-        <w:numPr>
-          <w:ilvl w:val="1"/>
-          <w:numId w:val="1"/>
-        </w:numPr>
-        <w:rPr>
-          <w:rFonts w:ascii="Calibri" w:hAnsi="Calibri"/>
-          <w:sz w:val="24"/>
-          <w:szCs w:val="24"/>
-        </w:rPr>
-      </w:pPr>
-      <w:r>
-        <w:rPr>
-          <w:rFonts w:ascii="Calibri" w:hAnsi="Calibri"/>
-          <w:sz w:val="24"/>
-          <w:szCs w:val="24"/>
-        </w:rPr>
-        <w:t>Department load summaries (for archival purposes)</w:t>
-      </w:r>
-    </w:p>
-    <w:p>
-      <w:pPr>
-        <w:pStyle w:val="ListParagraph"/>
-        <w:numPr>
-          <w:ilvl w:val="1"/>
-          <w:numId w:val="1"/>
-        </w:numPr>
-        <w:rPr>
-          <w:rFonts w:ascii="Calibri" w:hAnsi="Calibri"/>
-          <w:sz w:val="24"/>
-          <w:szCs w:val="24"/>
-        </w:rPr>
-      </w:pPr>
-      <w:r>
-        <w:rPr>
-          <w:rFonts w:ascii="Calibri" w:hAnsi="Calibri"/>
-          <w:sz w:val="24"/>
-          <w:szCs w:val="24"/>
-        </w:rPr>
-        <w:t>Weekly schedule (for Barb…for hanging on our doors) – I guess this is actually a Word document.  What if this could be dumped out in pdf?</w:t>
-      </w:r>
-    </w:p>
-    <w:p>
-      <w:pPr>
-        <w:pStyle w:val="ListParagraph"/>
-        <w:numPr>
-          <w:ilvl w:val="2"/>
-          <w:numId w:val="1"/>
-        </w:numPr>
-        <w:rPr>
-          <w:rFonts w:ascii="Calibri" w:hAnsi="Calibri"/>
-          <w:sz w:val="24"/>
-          <w:szCs w:val="24"/>
-        </w:rPr>
-      </w:pPr>
-      <w:r>
-        <w:rPr>
-          <w:rFonts w:ascii="Calibri" w:hAnsi="Calibri"/>
-          <w:sz w:val="24"/>
-          <w:szCs w:val="24"/>
-        </w:rPr>
-        <w:t>Would need to a new field for office hours.</w:t>
-      </w:r>
-    </w:p>
-    <w:p>
-      <w:pPr>
-        <w:pStyle w:val="ListParagraph"/>
-        <w:numPr>
-          <w:ilvl w:val="0"/>
-          <w:numId w:val="1"/>
-        </w:numPr>
-        <w:rPr>
-          <w:rFonts w:ascii="Calibri" w:hAnsi="Calibri"/>
-          <w:sz w:val="24"/>
-          <w:szCs w:val="24"/>
-        </w:rPr>
-      </w:pPr>
-      <w:r>
-        <w:rPr>
-          <w:rFonts w:ascii="Calibri" w:hAnsi="Calibri"/>
-          <w:sz w:val="24"/>
-          <w:szCs w:val="24"/>
-        </w:rPr>
-        <w:t>Faculty Load Summary page:</w:t>
-      </w:r>
-    </w:p>
-    <w:p>
-      <w:pPr>
-        <w:pStyle w:val="ListParagraph"/>
-        <w:numPr>
-          <w:ilvl w:val="1"/>
-          <w:numId w:val="1"/>
-        </w:numPr>
-        <w:rPr>
-          <w:rFonts w:ascii="Calibri" w:hAnsi="Calibri"/>
-          <w:sz w:val="24"/>
-          <w:szCs w:val="24"/>
-        </w:rPr>
-      </w:pPr>
-      <w:r>
-        <w:rPr>
-          <w:rFonts w:ascii="Calibri" w:hAnsi="Calibri"/>
-          <w:sz w:val="24"/>
-          <w:szCs w:val="24"/>
-        </w:rPr>
-        <w:t>Under Meeting Times &gt; Update Class Schedule, make it possible to delete all entries and immediately go to New Class Schedule.</w:t>
-      </w:r>
-    </w:p>
-    <w:p>
-      <w:pPr>
-        <w:pStyle w:val="ListParagraph"/>
-        <w:numPr>
-          <w:ilvl w:val="1"/>
-          <w:numId w:val="1"/>
-        </w:numPr>
-        <w:rPr>
-          <w:rFonts w:ascii="Calibri" w:hAnsi="Calibri"/>
-          <w:sz w:val="24"/>
-          <w:szCs w:val="24"/>
-        </w:rPr>
-      </w:pPr>
-      <w:r>
-        <w:rPr>
-          <w:rFonts w:ascii="Calibri" w:hAnsi="Calibri"/>
-          <w:sz w:val="24"/>
-          <w:szCs w:val="24"/>
-        </w:rPr>
-        <w:t>Add # students as a column?</w:t>
-      </w:r>
-    </w:p>
-    <w:p>
-      <w:pPr>
-        <w:pStyle w:val="ListParagraph"/>
-        <w:numPr>
-          <w:ilvl w:val="0"/>
-          <w:numId w:val="1"/>
-        </w:numPr>
-        <w:rPr>
-          <w:rFonts w:ascii="Calibri" w:hAnsi="Calibri"/>
-          <w:sz w:val="24"/>
-          <w:szCs w:val="24"/>
-        </w:rPr>
-      </w:pPr>
-      <w:r>
-        <w:rPr>
-          <w:rFonts w:ascii="Calibri" w:hAnsi="Calibri"/>
-          <w:sz w:val="24"/>
-          <w:szCs w:val="24"/>
-        </w:rPr>
-        <w:t>Course Summary page:</w:t>
-      </w:r>
-    </w:p>
-    <w:p>
-      <w:pPr>
-        <w:pStyle w:val="ListParagraph"/>
-        <w:numPr>
-          <w:ilvl w:val="1"/>
-          <w:numId w:val="1"/>
-        </w:numPr>
-        <w:rPr>
-          <w:rFonts w:ascii="Calibri" w:hAnsi="Calibri"/>
-          <w:color w:val="FF0000"/>
-          <w:sz w:val="24"/>
-          <w:szCs w:val="24"/>
-        </w:rPr>
-      </w:pPr>
-      <w:r>
-        <w:rPr>
-          <w:rFonts w:ascii="Calibri" w:hAnsi="Calibri"/>
-          <w:color w:val="FF0000"/>
-          <w:sz w:val="24"/>
-          <w:szCs w:val="24"/>
-        </w:rPr>
-        <w:t>Add credit hours for courses in a new column</w:t>
-      </w:r>
-    </w:p>
-    <w:p>
-      <w:pPr>
-        <w:pStyle w:val="ListParagraph"/>
-        <w:numPr>
-          <w:ilvl w:val="1"/>
-          <w:numId w:val="1"/>
-        </w:numPr>
-        <w:rPr>
-          <w:rFonts w:ascii="Calibri" w:hAnsi="Calibri"/>
-          <w:color w:val="FF0000"/>
-          <w:sz w:val="24"/>
-          <w:szCs w:val="24"/>
-        </w:rPr>
-      </w:pPr>
-      <w:r>
-        <w:rPr>
-          <w:rFonts w:ascii="Calibri" w:hAnsi="Calibri"/>
-          <w:color w:val="FF0000"/>
-          <w:sz w:val="24"/>
-          <w:szCs w:val="24"/>
-        </w:rPr>
-        <w:t>Add the ability to</w:t>
-      </w:r>
-      <w:r>
-        <w:rPr>
-          <w:rFonts w:ascii="Calibri" w:hAnsi="Calibri"/>
-          <w:color w:val="FF0000"/>
-          <w:sz w:val="24"/>
-          <w:szCs w:val="24"/>
-        </w:rPr>
-        <w:t xml:space="preserve"> edit/</w:t>
-      </w:r>
-      <w:r>
-        <w:rPr>
-          <w:rFonts w:ascii="Calibri" w:hAnsi="Calibri"/>
-          <w:color w:val="FF0000"/>
-          <w:sz w:val="24"/>
-          <w:szCs w:val="24"/>
-        </w:rPr>
-        <w:t>delete courses</w:t>
-      </w:r>
-    </w:p>
-    <w:p>
-      <w:pPr>
-        <w:pStyle w:val="ListParagraph"/>
-        <w:numPr>
-          <w:ilvl w:val="1"/>
-          <w:numId w:val="1"/>
-        </w:numPr>
-        <w:rPr>
-          <w:rFonts w:ascii="Calibri" w:hAnsi="Calibri"/>
-          <w:color w:val="FF0000"/>
-          <w:sz w:val="24"/>
-          <w:szCs w:val="24"/>
-        </w:rPr>
-      </w:pPr>
-      <w:r>
-        <w:rPr>
-          <w:rFonts w:ascii="Calibri" w:hAnsi="Calibri"/>
-          <w:color w:val="FF0000"/>
-          <w:sz w:val="24"/>
-          <w:szCs w:val="24"/>
-        </w:rPr>
-        <w:t>When adding new sections (under Manage), show some info about the current sections, such as the professor or something…?  If there are several, it could be difficult to see which one is which.</w:t>
-      </w:r>
-    </w:p>
-    <w:p>
-      <w:pPr>
-        <w:pStyle w:val="ListParagraph"/>
-        <w:numPr>
-          <w:ilvl w:val="1"/>
-          <w:numId w:val="1"/>
-        </w:numPr>
-        <w:rPr>
-          <w:rFonts w:ascii="Calibri" w:hAnsi="Calibri"/>
-          <w:color w:val="FF0000"/>
-          <w:sz w:val="24"/>
-          <w:szCs w:val="24"/>
-        </w:rPr>
-      </w:pPr>
-      <w:r>
-        <w:rPr>
-          <w:rFonts w:ascii="Calibri" w:hAnsi="Calibri"/>
-          <w:color w:val="FF0000"/>
-          <w:sz w:val="24"/>
-          <w:szCs w:val="24"/>
-        </w:rPr>
-        <w:t>Under Manage Offerings, indicate # credit hours, to make load hour decision easier</w:t>
-      </w:r>
-    </w:p>
-    <w:p>
-      <w:pPr>
-        <w:pStyle w:val="ListParagraph"/>
-        <w:numPr>
-          <w:ilvl w:val="0"/>
-          <w:numId w:val="1"/>
-        </w:numPr>
-        <w:rPr>
-          <w:rFonts w:ascii="Calibri" w:hAnsi="Calibri"/>
-          <w:sz w:val="24"/>
-          <w:szCs w:val="24"/>
-        </w:rPr>
-      </w:pPr>
-      <w:r>
-        <w:rPr>
-          <w:rFonts w:ascii="Calibri" w:hAnsi="Calibri"/>
-          <w:sz w:val="24"/>
-          <w:szCs w:val="24"/>
-        </w:rPr>
-        <w:t>Other</w:t>
-      </w:r>
-      <w:r>
-        <w:rPr>
-          <w:rFonts w:ascii="Calibri" w:hAnsi="Calibri"/>
-          <w:sz w:val="24"/>
-          <w:szCs w:val="24"/>
-        </w:rPr>
-        <w:t xml:space="preserve"> Features</w:t>
-      </w:r>
-      <w:r>
-        <w:rPr>
-          <w:rFonts w:ascii="Calibri" w:hAnsi="Calibri"/>
-          <w:sz w:val="24"/>
-          <w:szCs w:val="24"/>
-        </w:rPr>
-        <w:t>:</w:t>
-      </w:r>
-    </w:p>
-    <w:p>
-      <w:pPr>
-        <w:pStyle w:val="ListParagraph"/>
-        <w:numPr>
-          <w:ilvl w:val="1"/>
-          <w:numId w:val="1"/>
-        </w:numPr>
-        <w:rPr>
-          <w:rFonts w:ascii="Calibri" w:hAnsi="Calibri"/>
-          <w:sz w:val="24"/>
-          <w:szCs w:val="24"/>
-        </w:rPr>
-      </w:pPr>
-      <w:r>
-        <w:rPr>
-          <w:rFonts w:ascii="Calibri" w:hAnsi="Calibri"/>
-          <w:sz w:val="24"/>
-          <w:szCs w:val="24"/>
-        </w:rPr>
-        <w:t>Maybe make professors m2m instead of ForeignKey, so that profs can be part of more than one dept?</w:t>
-      </w:r>
-    </w:p>
-    <w:p>
-      <w:pPr>
-        <w:pStyle w:val="ListParagraph"/>
-        <w:numPr>
-          <w:ilvl w:val="1"/>
-          <w:numId w:val="1"/>
-        </w:numPr>
-        <w:rPr>
-          <w:rFonts w:ascii="Calibri" w:hAnsi="Calibri"/>
-          <w:sz w:val="24"/>
-          <w:szCs w:val="24"/>
-        </w:rPr>
-      </w:pPr>
-      <w:r>
-        <w:rPr>
-          <w:rFonts w:ascii="Calibri" w:hAnsi="Calibri"/>
-          <w:sz w:val="24"/>
-          <w:szCs w:val="24"/>
-        </w:rPr>
-        <w:t>Set things up so that only the chair (or certain superusers) can edit information on the webpage – other faculty members have read-only access</w:t>
-      </w:r>
-      <w:r>
-        <w:rPr>
-          <w:rFonts w:ascii="Calibri" w:hAnsi="Calibri"/>
-          <w:sz w:val="24"/>
-          <w:szCs w:val="24"/>
-        </w:rPr>
-        <w:t xml:space="preserve"> (they could each have their own profiles, though)</w:t>
-      </w:r>
-    </w:p>
-    <w:p>
-      <w:pPr>
-        <w:pStyle w:val="ListParagraph"/>
-        <w:numPr>
-          <w:ilvl w:val="2"/>
-          <w:numId w:val="1"/>
-        </w:numPr>
-        <w:rPr>
-          <w:rFonts w:ascii="Calibri" w:hAnsi="Calibri"/>
-          <w:sz w:val="24"/>
-          <w:szCs w:val="24"/>
-        </w:rPr>
-      </w:pPr>
-      <w:r>
-        <w:rPr>
-          <w:rFonts w:ascii="Calibri" w:hAnsi="Calibri"/>
-          <w:sz w:val="24"/>
-          <w:szCs w:val="24"/>
-        </w:rPr>
-        <w:t>Maybe each faculty member can only look at info for their own dept</w:t>
-      </w:r>
+          <w:sz w:val="24"/>
+          <w:szCs w:val="24"/>
+        </w:rPr>
+      </w:pPr>
+      <w:r>
+        <w:rPr>
+          <w:rFonts w:ascii="Calibri" w:hAnsi="Calibri"/>
+          <w:sz w:val="24"/>
+          <w:szCs w:val="24"/>
+        </w:rPr>
+        <w:t xml:space="preserve">Maybe each faculty member can only look at info for their own </w:t>
+      </w:r>
+      <w:proofErr w:type="spellStart"/>
+      <w:r>
+        <w:rPr>
+          <w:rFonts w:ascii="Calibri" w:hAnsi="Calibri"/>
+          <w:sz w:val="24"/>
+          <w:szCs w:val="24"/>
+        </w:rPr>
+        <w:t>dept</w:t>
+      </w:r>
+      <w:proofErr w:type="spellEnd"/>
     </w:p>
     <w:p>
       <w:pPr>
@@ -730,102 +740,102 @@
           <w:sz w:val="24"/>
           <w:szCs w:val="24"/>
         </w:rPr>
+        <w:t>Migrating instructions:</w:t>
+      </w:r>
+    </w:p>
+    <w:p>
+      <w:pPr>
+        <w:rPr>
+          <w:rFonts w:ascii="Calibri" w:hAnsi="Calibri"/>
+          <w:sz w:val="24"/>
+          <w:szCs w:val="24"/>
+        </w:rPr>
+      </w:pPr>
+    </w:p>
+    <w:p>
+      <w:pPr>
+        <w:rPr>
+          <w:rFonts w:ascii="Calibri" w:hAnsi="Calibri"/>
+          <w:sz w:val="24"/>
+          <w:szCs w:val="24"/>
+        </w:rPr>
+      </w:pPr>
+      <w:r>
+        <w:rPr>
+          <w:rFonts w:ascii="Calibri" w:hAnsi="Calibri"/>
+          <w:sz w:val="24"/>
+          <w:szCs w:val="24"/>
+        </w:rPr>
+        <w:t xml:space="preserve">Dr. Kiers, </w:t>
+      </w:r>
+    </w:p>
+    <w:p>
+      <w:pPr>
+        <w:rPr>
+          <w:rFonts w:ascii="Calibri" w:hAnsi="Calibri"/>
+          <w:sz w:val="24"/>
+          <w:szCs w:val="24"/>
+        </w:rPr>
+      </w:pPr>
+    </w:p>
+    <w:p>
+      <w:pPr>
+        <w:rPr>
+          <w:rFonts w:ascii="Calibri" w:hAnsi="Calibri"/>
+          <w:sz w:val="24"/>
+          <w:szCs w:val="24"/>
+        </w:rPr>
+      </w:pPr>
+      <w:r>
+        <w:rPr>
+          <w:rFonts w:ascii="Calibri" w:hAnsi="Calibri"/>
+          <w:sz w:val="24"/>
+          <w:szCs w:val="24"/>
+        </w:rPr>
+        <w:t xml:space="preserve">I just saw this and if you have already solved the problem disregard this email. </w:t>
+      </w:r>
+    </w:p>
+    <w:p>
+      <w:pPr>
+        <w:rPr>
+          <w:rFonts w:ascii="Calibri" w:hAnsi="Calibri"/>
+          <w:sz w:val="24"/>
+          <w:szCs w:val="24"/>
+        </w:rPr>
+      </w:pPr>
+      <w:r>
+        <w:rPr>
+          <w:rFonts w:ascii="Calibri" w:hAnsi="Calibri"/>
+          <w:sz w:val="24"/>
+          <w:szCs w:val="24"/>
+        </w:rPr>
+        <w:t>Here are the steps I would use:</w:t>
+      </w:r>
+    </w:p>
+    <w:p>
+      <w:pPr>
+        <w:rPr>
+          <w:rFonts w:ascii="Calibri" w:hAnsi="Calibri"/>
+          <w:sz w:val="24"/>
+          <w:szCs w:val="24"/>
+        </w:rPr>
+      </w:pPr>
+    </w:p>
+    <w:p>
+      <w:pPr>
+        <w:rPr>
+          <w:rFonts w:ascii="Calibri" w:hAnsi="Calibri"/>
+          <w:sz w:val="24"/>
+          <w:szCs w:val="24"/>
+        </w:rPr>
+      </w:pPr>
+      <w:r>
+        <w:rPr>
+          <w:rFonts w:ascii="Calibri" w:hAnsi="Calibri"/>
+          <w:sz w:val="24"/>
+          <w:szCs w:val="24"/>
+        </w:rPr>
         <w:lastRenderedPageBreak/>
-        <w:t>Migrating instructions:</w:t>
-      </w:r>
-    </w:p>
-    <w:p>
-      <w:pPr>
-        <w:rPr>
-          <w:rFonts w:ascii="Calibri" w:hAnsi="Calibri"/>
-          <w:sz w:val="24"/>
-          <w:szCs w:val="24"/>
-        </w:rPr>
-      </w:pPr>
-    </w:p>
-    <w:p>
-      <w:pPr>
-        <w:rPr>
-          <w:rFonts w:ascii="Calibri" w:hAnsi="Calibri"/>
-          <w:sz w:val="24"/>
-          <w:szCs w:val="24"/>
-        </w:rPr>
-      </w:pPr>
-      <w:r>
-        <w:rPr>
-          <w:rFonts w:ascii="Calibri" w:hAnsi="Calibri"/>
-          <w:sz w:val="24"/>
-          <w:szCs w:val="24"/>
-        </w:rPr>
-        <w:t xml:space="preserve">Dr. Kiers, </w:t>
-      </w:r>
-    </w:p>
-    <w:p>
-      <w:pPr>
-        <w:rPr>
-          <w:rFonts w:ascii="Calibri" w:hAnsi="Calibri"/>
-          <w:sz w:val="24"/>
-          <w:szCs w:val="24"/>
-        </w:rPr>
-      </w:pPr>
-    </w:p>
-    <w:p>
-      <w:pPr>
-        <w:rPr>
-          <w:rFonts w:ascii="Calibri" w:hAnsi="Calibri"/>
-          <w:sz w:val="24"/>
-          <w:szCs w:val="24"/>
-        </w:rPr>
-      </w:pPr>
-      <w:r>
-        <w:rPr>
-          <w:rFonts w:ascii="Calibri" w:hAnsi="Calibri"/>
-          <w:sz w:val="24"/>
-          <w:szCs w:val="24"/>
-        </w:rPr>
-        <w:t xml:space="preserve">I just saw this and if you have already solved the problem disregard this email. </w:t>
-      </w:r>
-    </w:p>
-    <w:p>
-      <w:pPr>
-        <w:rPr>
-          <w:rFonts w:ascii="Calibri" w:hAnsi="Calibri"/>
-          <w:sz w:val="24"/>
-          <w:szCs w:val="24"/>
-        </w:rPr>
-      </w:pPr>
-      <w:r>
-        <w:rPr>
-          <w:rFonts w:ascii="Calibri" w:hAnsi="Calibri"/>
-          <w:sz w:val="24"/>
-          <w:szCs w:val="24"/>
-        </w:rPr>
-        <w:t>Here are the steps I would use:</w:t>
-      </w:r>
-    </w:p>
-    <w:p>
-      <w:pPr>
-        <w:rPr>
-          <w:rFonts w:ascii="Calibri" w:hAnsi="Calibri"/>
-          <w:sz w:val="24"/>
-          <w:szCs w:val="24"/>
-        </w:rPr>
-      </w:pPr>
-    </w:p>
-    <w:p>
-      <w:pPr>
-        <w:rPr>
-          <w:rFonts w:ascii="Calibri" w:hAnsi="Calibri"/>
-          <w:sz w:val="24"/>
-          <w:szCs w:val="24"/>
-        </w:rPr>
-      </w:pPr>
-      <w:r>
-        <w:rPr>
-          <w:rFonts w:ascii="Calibri" w:hAnsi="Calibri"/>
-          <w:sz w:val="24"/>
-          <w:szCs w:val="24"/>
-        </w:rPr>
         <w:t xml:space="preserve">1. If you are not using south, use south. I think it will work with your version of python. You can install it with pip install south. </w:t>
       </w:r>
     </w:p>
@@ -877,7 +887,61 @@
           <w:sz w:val="24"/>
           <w:szCs w:val="24"/>
         </w:rPr>
-        <w:t>4. python manage.py schemamigration --auto &lt;appname&gt;</w:t>
+        <w:t xml:space="preserve">4. </w:t>
+      </w:r>
+      <w:proofErr w:type="gramStart"/>
+      <w:r>
+        <w:rPr>
+          <w:rFonts w:ascii="Calibri" w:hAnsi="Calibri"/>
+          <w:sz w:val="24"/>
+          <w:szCs w:val="24"/>
+        </w:rPr>
+        <w:t>python</w:t>
+      </w:r>
+      <w:proofErr w:type="gramEnd"/>
+      <w:r>
+        <w:rPr>
+          <w:rFonts w:ascii="Calibri" w:hAnsi="Calibri"/>
+          <w:sz w:val="24"/>
+          <w:szCs w:val="24"/>
+        </w:rPr>
+        <w:t xml:space="preserve"> manage.py </w:t>
+      </w:r>
+      <w:proofErr w:type="spellStart"/>
+      <w:r>
+        <w:rPr>
+          <w:rFonts w:ascii="Calibri" w:hAnsi="Calibri"/>
+          <w:sz w:val="24"/>
+          <w:szCs w:val="24"/>
+        </w:rPr>
+        <w:t>schemamigration</w:t>
+      </w:r>
+      <w:proofErr w:type="spellEnd"/>
+      <w:r>
+        <w:rPr>
+          <w:rFonts w:ascii="Calibri" w:hAnsi="Calibri"/>
+          <w:sz w:val="24"/>
+          <w:szCs w:val="24"/>
+        </w:rPr>
+        <w:t xml:space="preserve"> --auto &lt;</w:t>
+      </w:r>
+      <w:proofErr w:type="spellStart"/>
+      <w:r>
+        <w:rPr>
+          <w:rFonts w:ascii="Calibri" w:hAnsi="Calibri"/>
+          <w:sz w:val="24"/>
+          <w:szCs w:val="24"/>
+        </w:rPr>
+        <w:t>appname</w:t>
+      </w:r>
+      <w:proofErr w:type="spellEnd"/>
+      <w:r>
+        <w:rPr>
+          <w:rFonts w:ascii="Calibri" w:hAnsi="Calibri"/>
+          <w:sz w:val="24"/>
+          <w:szCs w:val="24"/>
+        </w:rPr>
+        <w:t>&gt;</w:t>
       </w:r>
     </w:p>
     <w:p>
@@ -911,84 +975,210 @@
           <w:sz w:val="24"/>
           <w:szCs w:val="24"/>
         </w:rPr>
-        <w:t>6. python manage.py migrate &lt;appname&gt;</w:t>
-      </w:r>
-    </w:p>
-    <w:p>
-      <w:pPr>
-        <w:rPr>
-          <w:rFonts w:ascii="Calibri" w:hAnsi="Calibri"/>
-          <w:sz w:val="24"/>
-          <w:szCs w:val="24"/>
-        </w:rPr>
-      </w:pPr>
-      <w:r>
-        <w:rPr>
-          <w:rFonts w:ascii="Calibri" w:hAnsi="Calibri"/>
-          <w:sz w:val="24"/>
-          <w:szCs w:val="24"/>
-        </w:rPr>
-        <w:t xml:space="preserve">7. The migration should have taken place and it will try to load the initial data which will fail because the schema has changed. </w:t>
-      </w:r>
-    </w:p>
-    <w:p>
-      <w:pPr>
-        <w:rPr>
-          <w:rFonts w:ascii="Calibri" w:hAnsi="Calibri"/>
-          <w:sz w:val="24"/>
-          <w:szCs w:val="24"/>
-        </w:rPr>
-      </w:pPr>
-      <w:r>
-        <w:rPr>
-          <w:rFonts w:ascii="Calibri" w:hAnsi="Calibri"/>
-          <w:sz w:val="24"/>
-          <w:szCs w:val="24"/>
-        </w:rPr>
-        <w:t xml:space="preserve">8. run the backup.sh script again to dump it. </w:t>
-      </w:r>
-    </w:p>
-    <w:p>
-      <w:pPr>
-        <w:rPr>
-          <w:rFonts w:ascii="Calibri" w:hAnsi="Calibri"/>
-          <w:sz w:val="24"/>
-          <w:szCs w:val="24"/>
-        </w:rPr>
-      </w:pPr>
-      <w:r>
-        <w:rPr>
-          <w:rFonts w:ascii="Calibri" w:hAnsi="Calibri"/>
-          <w:sz w:val="24"/>
-          <w:szCs w:val="24"/>
-        </w:rPr>
-        <w:t>9. Try to migrate again. (when using south, always used migrate instead of syncdb)</w:t>
-      </w:r>
-    </w:p>
-    <w:p>
-      <w:pPr>
-        <w:rPr>
-          <w:rFonts w:ascii="Calibri" w:hAnsi="Calibri"/>
-          <w:sz w:val="24"/>
-          <w:szCs w:val="24"/>
-        </w:rPr>
-      </w:pPr>
-    </w:p>
-    <w:p>
-      <w:pPr>
-        <w:rPr>
-          <w:rFonts w:ascii="Calibri" w:hAnsi="Calibri"/>
-          <w:sz w:val="24"/>
-          <w:szCs w:val="24"/>
-        </w:rPr>
-      </w:pPr>
-      <w:r>
-        <w:rPr>
-          <w:rFonts w:ascii="Calibri" w:hAnsi="Calibri"/>
-          <w:sz w:val="24"/>
-          <w:szCs w:val="24"/>
-        </w:rPr>
-        <w:t xml:space="preserve">The above steps should also work for changing a foreign key to a many to many field. If you are not or can not use south then I have no idea what you would do. </w:t>
+        <w:t xml:space="preserve">6. </w:t>
+      </w:r>
+      <w:proofErr w:type="gramStart"/>
+      <w:r>
+        <w:rPr>
+          <w:rFonts w:ascii="Calibri" w:hAnsi="Calibri"/>
+          <w:sz w:val="24"/>
+          <w:szCs w:val="24"/>
+        </w:rPr>
+        <w:t>python</w:t>
+      </w:r>
+      <w:proofErr w:type="gramEnd"/>
+      <w:r>
+        <w:rPr>
+          <w:rFonts w:ascii="Calibri" w:hAnsi="Calibri"/>
+          <w:sz w:val="24"/>
+          <w:szCs w:val="24"/>
+        </w:rPr>
+        <w:t xml:space="preserve"> manage.py migrate &lt;</w:t>
+      </w:r>
+      <w:proofErr w:type="spellStart"/>
+      <w:r>
+        <w:rPr>
+          <w:rFonts w:ascii="Calibri" w:hAnsi="Calibri"/>
+          <w:sz w:val="24"/>
+          <w:szCs w:val="24"/>
+        </w:rPr>
+        <w:t>appname</w:t>
+      </w:r>
+      <w:proofErr w:type="spellEnd"/>
+      <w:r>
+        <w:rPr>
+          <w:rFonts w:ascii="Calibri" w:hAnsi="Calibri"/>
+          <w:sz w:val="24"/>
+          <w:szCs w:val="24"/>
+        </w:rPr>
+        <w:t>&gt;</w:t>
+      </w:r>
+    </w:p>
+    <w:p>
+      <w:pPr>
+        <w:rPr>
+          <w:rFonts w:ascii="Calibri" w:hAnsi="Calibri"/>
+          <w:sz w:val="24"/>
+          <w:szCs w:val="24"/>
+        </w:rPr>
+      </w:pPr>
+      <w:r>
+        <w:rPr>
+          <w:rFonts w:ascii="Calibri" w:hAnsi="Calibri"/>
+          <w:sz w:val="24"/>
+          <w:szCs w:val="24"/>
+        </w:rPr>
+        <w:t xml:space="preserve">7. The migration should have taken place and it will try to load the initial </w:t>
+      </w:r>
+      <w:proofErr w:type="gramStart"/>
+      <w:r>
+        <w:rPr>
+          <w:rFonts w:ascii="Calibri" w:hAnsi="Calibri"/>
+          <w:sz w:val="24"/>
+          <w:szCs w:val="24"/>
+        </w:rPr>
+        <w:t>data which</w:t>
+      </w:r>
+      <w:proofErr w:type="gramEnd"/>
+      <w:r>
+        <w:rPr>
+          <w:rFonts w:ascii="Calibri" w:hAnsi="Calibri"/>
+          <w:sz w:val="24"/>
+          <w:szCs w:val="24"/>
+        </w:rPr>
+        <w:t xml:space="preserve"> will fail because the schema has changed. </w:t>
+      </w:r>
+    </w:p>
+    <w:p>
+      <w:pPr>
+        <w:rPr>
+          <w:rFonts w:ascii="Calibri" w:hAnsi="Calibri"/>
+          <w:sz w:val="24"/>
+          <w:szCs w:val="24"/>
+        </w:rPr>
+      </w:pPr>
+      <w:r>
+        <w:rPr>
+          <w:rFonts w:ascii="Calibri" w:hAnsi="Calibri"/>
+          <w:sz w:val="24"/>
+          <w:szCs w:val="24"/>
+        </w:rPr>
+        <w:t xml:space="preserve">8. </w:t>
+      </w:r>
+      <w:proofErr w:type="gramStart"/>
+      <w:r>
+        <w:rPr>
+          <w:rFonts w:ascii="Calibri" w:hAnsi="Calibri"/>
+          <w:sz w:val="24"/>
+          <w:szCs w:val="24"/>
+        </w:rPr>
+        <w:t>run</w:t>
+      </w:r>
+      <w:proofErr w:type="gramEnd"/>
+      <w:r>
+        <w:rPr>
+          <w:rFonts w:ascii="Calibri" w:hAnsi="Calibri"/>
+          <w:sz w:val="24"/>
+          <w:szCs w:val="24"/>
+        </w:rPr>
+        <w:t xml:space="preserve"> the backup.sh script again to dump it. </w:t>
+      </w:r>
+    </w:p>
+    <w:p>
+      <w:pPr>
+        <w:rPr>
+          <w:rFonts w:ascii="Calibri" w:hAnsi="Calibri"/>
+          <w:sz w:val="24"/>
+          <w:szCs w:val="24"/>
+        </w:rPr>
+      </w:pPr>
+      <w:r>
+        <w:rPr>
+          <w:rFonts w:ascii="Calibri" w:hAnsi="Calibri"/>
+          <w:sz w:val="24"/>
+          <w:szCs w:val="24"/>
+        </w:rPr>
+        <w:t>9. Try to migrate again. (</w:t>
+      </w:r>
+      <w:proofErr w:type="gramStart"/>
+      <w:r>
+        <w:rPr>
+          <w:rFonts w:ascii="Calibri" w:hAnsi="Calibri"/>
+          <w:sz w:val="24"/>
+          <w:szCs w:val="24"/>
+        </w:rPr>
+        <w:t>when</w:t>
+      </w:r>
+      <w:proofErr w:type="gramEnd"/>
+      <w:r>
+        <w:rPr>
+          <w:rFonts w:ascii="Calibri" w:hAnsi="Calibri"/>
+          <w:sz w:val="24"/>
+          <w:szCs w:val="24"/>
+        </w:rPr>
+        <w:t xml:space="preserve"> using south, always used migrate instead of </w:t>
+      </w:r>
+      <w:proofErr w:type="spellStart"/>
+      <w:r>
+        <w:rPr>
+          <w:rFonts w:ascii="Calibri" w:hAnsi="Calibri"/>
+          <w:sz w:val="24"/>
+          <w:szCs w:val="24"/>
+        </w:rPr>
+        <w:t>syncdb</w:t>
+      </w:r>
+      <w:proofErr w:type="spellEnd"/>
+      <w:r>
+        <w:rPr>
+          <w:rFonts w:ascii="Calibri" w:hAnsi="Calibri"/>
+          <w:sz w:val="24"/>
+          <w:szCs w:val="24"/>
+        </w:rPr>
+        <w:t>)</w:t>
+      </w:r>
+    </w:p>
+    <w:p>
+      <w:pPr>
+        <w:rPr>
+          <w:rFonts w:ascii="Calibri" w:hAnsi="Calibri"/>
+          <w:sz w:val="24"/>
+          <w:szCs w:val="24"/>
+        </w:rPr>
+      </w:pPr>
+    </w:p>
+    <w:p>
+      <w:pPr>
+        <w:rPr>
+          <w:rFonts w:ascii="Calibri" w:hAnsi="Calibri"/>
+          <w:sz w:val="24"/>
+          <w:szCs w:val="24"/>
+        </w:rPr>
+      </w:pPr>
+      <w:r>
+        <w:rPr>
+          <w:rFonts w:ascii="Calibri" w:hAnsi="Calibri"/>
+          <w:sz w:val="24"/>
+          <w:szCs w:val="24"/>
+        </w:rPr>
+        <w:t xml:space="preserve">The above steps should also work for changing a foreign key to a many to many field. If you are not or </w:t>
+      </w:r>
+      <w:proofErr w:type="gramStart"/>
+      <w:r>
+        <w:rPr>
+          <w:rFonts w:ascii="Calibri" w:hAnsi="Calibri"/>
+          <w:sz w:val="24"/>
+          <w:szCs w:val="24"/>
+        </w:rPr>
+        <w:t>can not</w:t>
+      </w:r>
+      <w:proofErr w:type="gramEnd"/>
+      <w:r>
+        <w:rPr>
+          <w:rFonts w:ascii="Calibri" w:hAnsi="Calibri"/>
+          <w:sz w:val="24"/>
+          <w:szCs w:val="24"/>
+        </w:rPr>
+        <w:t xml:space="preserve"> use south then I have no idea what you would do. </w:t>
       </w:r>
     </w:p>
     <w:p>

</xml_diff>

<commit_message>
fixed issue with Summer semester coming AFTER Spring instead of BEFORE Fall; added search feature
</commit_message>
<xml_diff>
--- a/doc/To_Do_on_Chair_Project.docx
+++ b/doc/To_Do_on_Chair_Project.docx
@@ -43,27 +43,7 @@
           <w:szCs w:val="24"/>
           <w:lang w:eastAsia="en-US"/>
         </w:rPr>
-        <w:t xml:space="preserve">Put in safety feature to stop one chair from editing another </w:t>
-      </w:r>
-      <w:proofErr w:type="spellStart"/>
-      <w:r>
-        <w:rPr>
-          <w:rFonts w:ascii="Calibri" w:hAnsi="Calibri"/>
-          <w:sz w:val="24"/>
-          <w:szCs w:val="24"/>
-          <w:lang w:eastAsia="en-US"/>
-        </w:rPr>
-        <w:t>dept’s</w:t>
-      </w:r>
-      <w:proofErr w:type="spellEnd"/>
-      <w:r>
-        <w:rPr>
-          <w:rFonts w:ascii="Calibri" w:hAnsi="Calibri"/>
-          <w:sz w:val="24"/>
-          <w:szCs w:val="24"/>
-          <w:lang w:eastAsia="en-US"/>
-        </w:rPr>
-        <w:t xml:space="preserve"> stuff!!!</w:t>
+        <w:t>Put in safety feature to stop one chair from editing another dept’s stuff!!!</w:t>
       </w:r>
     </w:p>
     <w:p>
@@ -76,51 +56,22 @@
         <w:spacing w:before="100" w:beforeAutospacing="1" w:after="100" w:afterAutospacing="1"/>
         <w:rPr>
           <w:rFonts w:ascii="Calibri" w:hAnsi="Calibri"/>
-          <w:color w:val="FF0000"/>
-          <w:sz w:val="24"/>
-          <w:szCs w:val="24"/>
-          <w:lang w:eastAsia="en-US"/>
-        </w:rPr>
-      </w:pPr>
-      <w:r>
-        <w:rPr>
-          <w:rFonts w:ascii="Calibri" w:hAnsi="Calibri"/>
-          <w:color w:val="FF0000"/>
-          <w:sz w:val="24"/>
-          <w:szCs w:val="24"/>
-          <w:lang w:eastAsia="en-US"/>
-        </w:rPr>
-        <w:t>Export feature:</w:t>
-      </w:r>
-    </w:p>
-    <w:p>
-      <w:pPr>
-        <w:pStyle w:val="ListParagraph"/>
-        <w:numPr>
-          <w:ilvl w:val="1"/>
-          <w:numId w:val="1"/>
-        </w:numPr>
-        <w:spacing w:before="100" w:beforeAutospacing="1" w:after="100" w:afterAutospacing="1"/>
-        <w:rPr>
-          <w:rFonts w:ascii="Calibri" w:hAnsi="Calibri"/>
-          <w:color w:val="FF0000"/>
-          <w:sz w:val="24"/>
-          <w:szCs w:val="24"/>
-          <w:lang w:eastAsia="en-US"/>
-        </w:rPr>
-      </w:pPr>
+          <w:sz w:val="24"/>
+          <w:szCs w:val="24"/>
+          <w:lang w:eastAsia="en-US"/>
+        </w:rPr>
+      </w:pPr>
+      <w:r>
+        <w:rPr>
+          <w:rFonts w:ascii="Calibri" w:hAnsi="Calibri"/>
+          <w:sz w:val="24"/>
+          <w:szCs w:val="24"/>
+          <w:lang w:eastAsia="en-US"/>
+        </w:rPr>
+        <w:t>&gt;&gt;&gt;&gt;&gt;&gt;&gt;&gt;&gt;&gt;&gt;NEXT TIME update server, need to move Summer so that its “seq” is equal to “9”…ugh!!!  What a terrible way to program this!!!!!!</w:t>
+      </w:r>
       <w:bookmarkStart w:id="0" w:name="_GoBack"/>
       <w:bookmarkEnd w:id="0"/>
-      <w:r>
-        <w:rPr>
-          <w:rFonts w:ascii="Calibri" w:hAnsi="Calibri"/>
-          <w:color w:val="FF0000"/>
-          <w:sz w:val="24"/>
-          <w:szCs w:val="24"/>
-          <w:lang w:eastAsia="en-US"/>
-        </w:rPr>
-        <w:t>Commit to hg; load onto server; reboot; test on a PC.</w:t>
-      </w:r>
     </w:p>
     <w:p>
       <w:pPr>
@@ -129,6 +80,345 @@
           <w:ilvl w:val="0"/>
           <w:numId w:val="1"/>
         </w:numPr>
+        <w:spacing w:before="100" w:beforeAutospacing="1" w:after="100" w:afterAutospacing="1"/>
+        <w:rPr>
+          <w:rFonts w:ascii="Calibri" w:hAnsi="Calibri"/>
+          <w:b/>
+          <w:color w:val="FF0000"/>
+          <w:sz w:val="24"/>
+          <w:szCs w:val="24"/>
+          <w:lang w:eastAsia="en-US"/>
+        </w:rPr>
+      </w:pPr>
+      <w:r>
+        <w:rPr>
+          <w:rFonts w:ascii="Calibri" w:hAnsi="Calibri"/>
+          <w:b/>
+          <w:color w:val="FF0000"/>
+          <w:sz w:val="24"/>
+          <w:szCs w:val="24"/>
+          <w:lang w:eastAsia="en-US"/>
+        </w:rPr>
+        <w:t>Summer semester – is this joined with the WRONG academic year?!?</w:t>
+      </w:r>
+    </w:p>
+    <w:p>
+      <w:pPr>
+        <w:pStyle w:val="ListParagraph"/>
+        <w:numPr>
+          <w:ilvl w:val="1"/>
+          <w:numId w:val="1"/>
+        </w:numPr>
+        <w:spacing w:before="100" w:beforeAutospacing="1" w:after="100" w:afterAutospacing="1"/>
+        <w:rPr>
+          <w:rFonts w:ascii="Calibri" w:hAnsi="Calibri"/>
+          <w:b/>
+          <w:color w:val="FF0000"/>
+          <w:sz w:val="24"/>
+          <w:szCs w:val="24"/>
+          <w:lang w:eastAsia="en-US"/>
+        </w:rPr>
+      </w:pPr>
+      <w:r>
+        <w:rPr>
+          <w:rFonts w:ascii="Calibri" w:hAnsi="Calibri"/>
+          <w:b/>
+          <w:color w:val="FF0000"/>
+          <w:sz w:val="24"/>
+          <w:szCs w:val="24"/>
+          <w:lang w:eastAsia="en-US"/>
+        </w:rPr>
+        <w:t>Check how many depts currently have summer courses…if none, maybe it won’t be too big of a deal to change it around….</w:t>
+      </w:r>
+    </w:p>
+    <w:p>
+      <w:pPr>
+        <w:pStyle w:val="ListParagraph"/>
+        <w:numPr>
+          <w:ilvl w:val="0"/>
+          <w:numId w:val="1"/>
+        </w:numPr>
+        <w:spacing w:before="100" w:beforeAutospacing="1" w:after="100" w:afterAutospacing="1"/>
+        <w:rPr>
+          <w:rFonts w:ascii="Calibri" w:hAnsi="Calibri"/>
+          <w:sz w:val="24"/>
+          <w:szCs w:val="24"/>
+          <w:lang w:eastAsia="en-US"/>
+        </w:rPr>
+      </w:pPr>
+      <w:r>
+        <w:rPr>
+          <w:rFonts w:ascii="Calibri" w:hAnsi="Calibri"/>
+          <w:sz w:val="24"/>
+          <w:szCs w:val="24"/>
+          <w:lang w:eastAsia="en-US"/>
+        </w:rPr>
+        <w:t>Super-user:</w:t>
+      </w:r>
+    </w:p>
+    <w:p>
+      <w:pPr>
+        <w:pStyle w:val="ListParagraph"/>
+        <w:numPr>
+          <w:ilvl w:val="1"/>
+          <w:numId w:val="1"/>
+        </w:numPr>
+        <w:spacing w:before="100" w:beforeAutospacing="1" w:after="100" w:afterAutospacing="1"/>
+        <w:rPr>
+          <w:rFonts w:ascii="Calibri" w:hAnsi="Calibri"/>
+          <w:color w:val="FF0000"/>
+          <w:sz w:val="24"/>
+          <w:szCs w:val="24"/>
+          <w:lang w:eastAsia="en-US"/>
+        </w:rPr>
+      </w:pPr>
+      <w:r>
+        <w:rPr>
+          <w:rFonts w:ascii="Calibri" w:hAnsi="Calibri"/>
+          <w:color w:val="FF0000"/>
+          <w:sz w:val="24"/>
+          <w:szCs w:val="24"/>
+          <w:lang w:eastAsia="en-US"/>
+        </w:rPr>
+        <w:t>Update so super-user can choose a department to view;</w:t>
+      </w:r>
+    </w:p>
+    <w:p>
+      <w:pPr>
+        <w:pStyle w:val="ListParagraph"/>
+        <w:numPr>
+          <w:ilvl w:val="2"/>
+          <w:numId w:val="1"/>
+        </w:numPr>
+        <w:spacing w:before="100" w:beforeAutospacing="1" w:after="100" w:afterAutospacing="1"/>
+        <w:rPr>
+          <w:rFonts w:ascii="Calibri" w:hAnsi="Calibri"/>
+          <w:color w:val="FF0000"/>
+          <w:sz w:val="24"/>
+          <w:szCs w:val="24"/>
+          <w:lang w:eastAsia="en-US"/>
+        </w:rPr>
+      </w:pPr>
+      <w:r>
+        <w:rPr>
+          <w:rFonts w:ascii="Calibri" w:hAnsi="Calibri"/>
+          <w:color w:val="FF0000"/>
+          <w:sz w:val="24"/>
+          <w:szCs w:val="24"/>
+          <w:lang w:eastAsia="en-US"/>
+        </w:rPr>
+        <w:t>Needs to cancel out the “faculty members to view” when this happens….</w:t>
+      </w:r>
+    </w:p>
+    <w:p>
+      <w:pPr>
+        <w:pStyle w:val="ListParagraph"/>
+        <w:numPr>
+          <w:ilvl w:val="0"/>
+          <w:numId w:val="1"/>
+        </w:numPr>
+        <w:spacing w:before="100" w:beforeAutospacing="1" w:after="100" w:afterAutospacing="1"/>
+        <w:rPr>
+          <w:rFonts w:ascii="Calibri" w:hAnsi="Calibri"/>
+          <w:color w:val="FF0000"/>
+          <w:sz w:val="24"/>
+          <w:szCs w:val="24"/>
+          <w:lang w:eastAsia="en-US"/>
+        </w:rPr>
+      </w:pPr>
+      <w:r>
+        <w:rPr>
+          <w:rFonts w:ascii="Calibri" w:hAnsi="Calibri"/>
+          <w:color w:val="FF0000"/>
+          <w:sz w:val="24"/>
+          <w:szCs w:val="24"/>
+          <w:lang w:eastAsia="en-US"/>
+        </w:rPr>
+        <w:t>Maybe add some collapsing divs for the “Getting Started” page.  Things like, “Adding a new course” and “Adding a section of an existing course”, etc.</w:t>
+      </w:r>
+    </w:p>
+    <w:p>
+      <w:pPr>
+        <w:pStyle w:val="ListParagraph"/>
+        <w:numPr>
+          <w:ilvl w:val="0"/>
+          <w:numId w:val="1"/>
+        </w:numPr>
+        <w:spacing w:before="100" w:beforeAutospacing="1" w:after="100" w:afterAutospacing="1"/>
+        <w:rPr>
+          <w:rFonts w:ascii="Calibri" w:hAnsi="Calibri"/>
+          <w:sz w:val="24"/>
+          <w:szCs w:val="24"/>
+          <w:lang w:eastAsia="en-US"/>
+        </w:rPr>
+      </w:pPr>
+      <w:r>
+        <w:rPr>
+          <w:rFonts w:ascii="Calibri" w:hAnsi="Calibri"/>
+          <w:sz w:val="24"/>
+          <w:szCs w:val="24"/>
+          <w:lang w:eastAsia="en-US"/>
+        </w:rPr>
+        <w:t>When you go to edit a course (from the Course Summary page), it says “New Course” at the top.</w:t>
+      </w:r>
+    </w:p>
+    <w:p>
+      <w:pPr>
+        <w:pStyle w:val="ListParagraph"/>
+        <w:numPr>
+          <w:ilvl w:val="0"/>
+          <w:numId w:val="1"/>
+        </w:numPr>
+        <w:spacing w:before="100" w:beforeAutospacing="1" w:after="100" w:afterAutospacing="1"/>
+        <w:rPr>
+          <w:rFonts w:ascii="Calibri" w:hAnsi="Calibri"/>
+          <w:color w:val="FF0000"/>
+          <w:sz w:val="24"/>
+          <w:szCs w:val="24"/>
+          <w:lang w:eastAsia="en-US"/>
+        </w:rPr>
+      </w:pPr>
+      <w:r>
+        <w:rPr>
+          <w:rFonts w:ascii="Calibri" w:hAnsi="Calibri"/>
+          <w:color w:val="FF0000"/>
+          <w:sz w:val="24"/>
+          <w:szCs w:val="24"/>
+          <w:lang w:eastAsia="en-US"/>
+        </w:rPr>
+        <w:t>For courses that are offered spring and fall, the faculty load summary seems to list the SPRING ones first, and then the FALL ones.  WHY?!?  (See EDU150L for an example.)</w:t>
+      </w:r>
+    </w:p>
+    <w:p>
+      <w:pPr>
+        <w:pStyle w:val="ListParagraph"/>
+        <w:numPr>
+          <w:ilvl w:val="0"/>
+          <w:numId w:val="1"/>
+        </w:numPr>
+        <w:spacing w:before="100" w:beforeAutospacing="1" w:after="100" w:afterAutospacing="1"/>
+        <w:rPr>
+          <w:rFonts w:ascii="Calibri" w:hAnsi="Calibri"/>
+          <w:color w:val="FF0000"/>
+          <w:sz w:val="24"/>
+          <w:szCs w:val="24"/>
+          <w:lang w:eastAsia="en-US"/>
+        </w:rPr>
+      </w:pPr>
+      <w:r>
+        <w:rPr>
+          <w:rFonts w:ascii="Calibri" w:hAnsi="Calibri"/>
+          <w:color w:val="FF0000"/>
+          <w:sz w:val="24"/>
+          <w:szCs w:val="24"/>
+          <w:lang w:eastAsia="en-US"/>
+        </w:rPr>
+        <w:t>Export feature:</w:t>
+      </w:r>
+    </w:p>
+    <w:p>
+      <w:pPr>
+        <w:pStyle w:val="ListParagraph"/>
+        <w:numPr>
+          <w:ilvl w:val="1"/>
+          <w:numId w:val="1"/>
+        </w:numPr>
+        <w:spacing w:before="100" w:beforeAutospacing="1" w:after="100" w:afterAutospacing="1"/>
+        <w:rPr>
+          <w:rFonts w:ascii="Calibri" w:hAnsi="Calibri"/>
+          <w:color w:val="FF0000"/>
+          <w:sz w:val="24"/>
+          <w:szCs w:val="24"/>
+          <w:lang w:eastAsia="en-US"/>
+        </w:rPr>
+      </w:pPr>
+      <w:r>
+        <w:rPr>
+          <w:rFonts w:ascii="Calibri" w:hAnsi="Calibri"/>
+          <w:color w:val="FF0000"/>
+          <w:sz w:val="24"/>
+          <w:szCs w:val="24"/>
+          <w:lang w:eastAsia="en-US"/>
+        </w:rPr>
+        <w:t>Fix redirect after downloading the file.  Not sure how to do this at the moment….</w:t>
+      </w:r>
+      <w:r>
+        <w:rPr>
+          <w:rFonts w:ascii="Calibri" w:hAnsi="Calibri"/>
+          <w:color w:val="FF0000"/>
+          <w:sz w:val="24"/>
+          <w:szCs w:val="24"/>
+          <w:lang w:eastAsia="en-US"/>
+        </w:rPr>
+        <w:t xml:space="preserve">  From Tom: </w:t>
+      </w:r>
+    </w:p>
+    <w:p>
+      <w:pPr>
+        <w:pStyle w:val="ListParagraph"/>
+        <w:numPr>
+          <w:ilvl w:val="2"/>
+          <w:numId w:val="1"/>
+        </w:numPr>
+        <w:rPr>
+          <w:rFonts w:ascii="Calibri" w:eastAsia="Times New Roman" w:hAnsi="Calibri"/>
+          <w:sz w:val="24"/>
+          <w:szCs w:val="24"/>
+          <w:lang w:eastAsia="en-US"/>
+        </w:rPr>
+      </w:pPr>
+      <w:r>
+        <w:rPr>
+          <w:rFonts w:ascii="Calibri" w:eastAsia="Times New Roman" w:hAnsi="Calibri"/>
+          <w:sz w:val="24"/>
+          <w:szCs w:val="24"/>
+          <w:lang w:eastAsia="en-US"/>
+        </w:rPr>
+        <w:t>See the "checked" answer here: </w:t>
+      </w:r>
+      <w:hyperlink r:id="rId6" w:history="1">
+        <w:r>
+          <w:rPr>
+            <w:rFonts w:ascii="Calibri" w:eastAsia="Times New Roman" w:hAnsi="Calibri"/>
+            <w:color w:val="0000FF"/>
+            <w:sz w:val="24"/>
+            <w:szCs w:val="24"/>
+            <w:u w:val="single"/>
+            <w:lang w:eastAsia="en-US"/>
+          </w:rPr>
+          <w:t>http://stackoverflow.com/questions/20827665/django-redirect-after-file-download</w:t>
+        </w:r>
+      </w:hyperlink>
+      <w:r>
+        <w:rPr>
+          <w:rFonts w:ascii="Calibri" w:eastAsia="Times New Roman" w:hAnsi="Calibri"/>
+          <w:sz w:val="24"/>
+          <w:szCs w:val="24"/>
+          <w:lang w:eastAsia="en-US"/>
+        </w:rPr>
+        <w:t>, which references an informative page that features a solution: </w:t>
+      </w:r>
+      <w:hyperlink r:id="rId7" w:history="1">
+        <w:r>
+          <w:rPr>
+            <w:rFonts w:ascii="Calibri" w:eastAsia="Times New Roman" w:hAnsi="Calibri"/>
+            <w:color w:val="0000FF"/>
+            <w:sz w:val="24"/>
+            <w:szCs w:val="24"/>
+            <w:u w:val="single"/>
+            <w:lang w:eastAsia="en-US"/>
+          </w:rPr>
+          <w:t>http://johnculviner.com/jquery-file-download-plugin-for-ajax-like-feature-rich-file-downloads/</w:t>
+        </w:r>
+      </w:hyperlink>
+    </w:p>
+    <w:p>
+      <w:pPr>
+        <w:pStyle w:val="ListParagraph"/>
+        <w:numPr>
+          <w:ilvl w:val="0"/>
+          <w:numId w:val="1"/>
+        </w:numPr>
         <w:rPr>
           <w:rFonts w:ascii="Calibri" w:hAnsi="Calibri"/>
           <w:sz w:val="24"/>
@@ -163,6 +453,94 @@
           <w:sz w:val="24"/>
           <w:szCs w:val="24"/>
         </w:rPr>
+        <w:t>Superuser:</w:t>
+      </w:r>
+    </w:p>
+    <w:p>
+      <w:pPr>
+        <w:pStyle w:val="ListParagraph"/>
+        <w:numPr>
+          <w:ilvl w:val="1"/>
+          <w:numId w:val="1"/>
+        </w:numPr>
+        <w:rPr>
+          <w:rFonts w:ascii="Calibri" w:hAnsi="Calibri"/>
+          <w:sz w:val="24"/>
+          <w:szCs w:val="24"/>
+        </w:rPr>
+      </w:pPr>
+      <w:r>
+        <w:rPr>
+          <w:rFonts w:ascii="Calibri" w:hAnsi="Calibri"/>
+          <w:sz w:val="24"/>
+          <w:szCs w:val="24"/>
+        </w:rPr>
+        <w:t>Oops….crn was attached to Courses instead of to CourseOfferings….ruh-roh….</w:t>
+      </w:r>
+    </w:p>
+    <w:p>
+      <w:pPr>
+        <w:pStyle w:val="ListParagraph"/>
+        <w:numPr>
+          <w:ilvl w:val="1"/>
+          <w:numId w:val="1"/>
+        </w:numPr>
+        <w:rPr>
+          <w:rFonts w:ascii="Calibri" w:hAnsi="Calibri"/>
+          <w:sz w:val="24"/>
+          <w:szCs w:val="24"/>
+        </w:rPr>
+      </w:pPr>
+      <w:r>
+        <w:rPr>
+          <w:rFonts w:ascii="Calibri" w:hAnsi="Calibri"/>
+          <w:sz w:val="24"/>
+          <w:szCs w:val="24"/>
+        </w:rPr>
+        <w:t>Maybe make a simple course search page so that certain course offerings could be edited easily (change room and/or time)….</w:t>
+      </w:r>
+    </w:p>
+    <w:p>
+      <w:pPr>
+        <w:pStyle w:val="ListParagraph"/>
+        <w:numPr>
+          <w:ilvl w:val="2"/>
+          <w:numId w:val="1"/>
+        </w:numPr>
+        <w:rPr>
+          <w:rFonts w:ascii="Calibri" w:hAnsi="Calibri"/>
+          <w:sz w:val="24"/>
+          <w:szCs w:val="24"/>
+        </w:rPr>
+      </w:pPr>
+      <w:r>
+        <w:rPr>
+          <w:rFonts w:ascii="Calibri" w:hAnsi="Calibri"/>
+          <w:sz w:val="24"/>
+          <w:szCs w:val="24"/>
+        </w:rPr>
+        <w:t>Make this search available to all users, but only the superuser (or owner) can edit….</w:t>
+      </w:r>
+    </w:p>
+    <w:p>
+      <w:pPr>
+        <w:pStyle w:val="ListParagraph"/>
+        <w:numPr>
+          <w:ilvl w:val="0"/>
+          <w:numId w:val="1"/>
+        </w:numPr>
+        <w:rPr>
+          <w:rFonts w:ascii="Calibri" w:hAnsi="Calibri"/>
+          <w:sz w:val="24"/>
+          <w:szCs w:val="24"/>
+        </w:rPr>
+      </w:pPr>
+      <w:r>
+        <w:rPr>
+          <w:rFonts w:ascii="Calibri" w:hAnsi="Calibri"/>
+          <w:sz w:val="24"/>
+          <w:szCs w:val="24"/>
+        </w:rPr>
         <w:t>Add new field for actual course enrollments?</w:t>
       </w:r>
     </w:p>
@@ -185,6 +563,28 @@
           <w:sz w:val="24"/>
           <w:szCs w:val="24"/>
         </w:rPr>
+        <w:t>Add things for profs’ schedules (office hours, committee assignments, etc.)</w:t>
+      </w:r>
+    </w:p>
+    <w:p>
+      <w:pPr>
+        <w:pStyle w:val="ListParagraph"/>
+        <w:numPr>
+          <w:ilvl w:val="0"/>
+          <w:numId w:val="1"/>
+        </w:numPr>
+        <w:rPr>
+          <w:rFonts w:ascii="Calibri" w:hAnsi="Calibri"/>
+          <w:sz w:val="24"/>
+          <w:szCs w:val="24"/>
+        </w:rPr>
+      </w:pPr>
+      <w:r>
+        <w:rPr>
+          <w:rFonts w:ascii="Calibri" w:hAnsi="Calibri"/>
+          <w:sz w:val="24"/>
+          <w:szCs w:val="24"/>
+        </w:rPr>
         <w:t>Possibilities for data export</w:t>
       </w:r>
       <w:r>
@@ -215,25 +615,7 @@
           <w:sz w:val="24"/>
           <w:szCs w:val="24"/>
         </w:rPr>
-        <w:t xml:space="preserve">Weekly schedule (for Barb…for hanging on our doors) – I guess this is actually a Word document.  What if this could be dumped out in </w:t>
-      </w:r>
-      <w:proofErr w:type="spellStart"/>
-      <w:r>
-        <w:rPr>
-          <w:rFonts w:ascii="Calibri" w:hAnsi="Calibri"/>
-          <w:sz w:val="24"/>
-          <w:szCs w:val="24"/>
-        </w:rPr>
-        <w:t>pdf</w:t>
-      </w:r>
-      <w:proofErr w:type="spellEnd"/>
-      <w:r>
-        <w:rPr>
-          <w:rFonts w:ascii="Calibri" w:hAnsi="Calibri"/>
-          <w:sz w:val="24"/>
-          <w:szCs w:val="24"/>
-        </w:rPr>
-        <w:t>?</w:t>
+        <w:t>Weekly schedule (for Barb…for hanging on our doors) – I guess this is actually a Word document.  What if this could be dumped out in pdf?</w:t>
       </w:r>
     </w:p>
     <w:p>
@@ -321,6 +703,7 @@
           <w:sz w:val="24"/>
           <w:szCs w:val="24"/>
         </w:rPr>
+        <w:lastRenderedPageBreak/>
         <w:t>Under Meeting Times &gt; Update Class Schedule, make it possible to delete all entries and immediately go to New Class Schedule.</w:t>
       </w:r>
     </w:p>
@@ -539,61 +922,7 @@
           <w:sz w:val="24"/>
           <w:szCs w:val="24"/>
         </w:rPr>
-        <w:t xml:space="preserve">Maybe make professors m2m instead of </w:t>
-      </w:r>
-      <w:proofErr w:type="spellStart"/>
-      <w:r>
-        <w:rPr>
-          <w:rFonts w:ascii="Calibri" w:hAnsi="Calibri"/>
-          <w:sz w:val="24"/>
-          <w:szCs w:val="24"/>
-        </w:rPr>
-        <w:t>ForeignKey</w:t>
-      </w:r>
-      <w:proofErr w:type="spellEnd"/>
-      <w:r>
-        <w:rPr>
-          <w:rFonts w:ascii="Calibri" w:hAnsi="Calibri"/>
-          <w:sz w:val="24"/>
-          <w:szCs w:val="24"/>
-        </w:rPr>
-        <w:t xml:space="preserve">, so that </w:t>
-      </w:r>
-      <w:proofErr w:type="gramStart"/>
-      <w:r>
-        <w:rPr>
-          <w:rFonts w:ascii="Calibri" w:hAnsi="Calibri"/>
-          <w:sz w:val="24"/>
-          <w:szCs w:val="24"/>
-        </w:rPr>
-        <w:t>profs</w:t>
-      </w:r>
-      <w:proofErr w:type="gramEnd"/>
-      <w:r>
-        <w:rPr>
-          <w:rFonts w:ascii="Calibri" w:hAnsi="Calibri"/>
-          <w:sz w:val="24"/>
-          <w:szCs w:val="24"/>
-        </w:rPr>
-        <w:t xml:space="preserve"> can be part of more than one </w:t>
-      </w:r>
-      <w:proofErr w:type="spellStart"/>
-      <w:r>
-        <w:rPr>
-          <w:rFonts w:ascii="Calibri" w:hAnsi="Calibri"/>
-          <w:sz w:val="24"/>
-          <w:szCs w:val="24"/>
-        </w:rPr>
-        <w:t>dept</w:t>
-      </w:r>
-      <w:proofErr w:type="spellEnd"/>
-      <w:r>
-        <w:rPr>
-          <w:rFonts w:ascii="Calibri" w:hAnsi="Calibri"/>
-          <w:sz w:val="24"/>
-          <w:szCs w:val="24"/>
-        </w:rPr>
-        <w:t>?</w:t>
+        <w:t>Maybe make professors m2m instead of ForeignKey, so that profs can be part of more than one dept?</w:t>
       </w:r>
     </w:p>
     <w:p>
@@ -615,25 +944,7 @@
           <w:sz w:val="24"/>
           <w:szCs w:val="24"/>
         </w:rPr>
-        <w:t xml:space="preserve">Set things up so that only the chair (or certain </w:t>
-      </w:r>
-      <w:proofErr w:type="spellStart"/>
-      <w:r>
-        <w:rPr>
-          <w:rFonts w:ascii="Calibri" w:hAnsi="Calibri"/>
-          <w:sz w:val="24"/>
-          <w:szCs w:val="24"/>
-        </w:rPr>
-        <w:t>superusers</w:t>
-      </w:r>
-      <w:proofErr w:type="spellEnd"/>
-      <w:r>
-        <w:rPr>
-          <w:rFonts w:ascii="Calibri" w:hAnsi="Calibri"/>
-          <w:sz w:val="24"/>
-          <w:szCs w:val="24"/>
-        </w:rPr>
-        <w:t>) can edit information on the webpage – other faculty members have read-only access</w:t>
+        <w:t>Set things up so that only the chair (or certain superusers) can edit information on the webpage – other faculty members have read-only access</w:t>
       </w:r>
       <w:r>
         <w:rPr>
@@ -663,18 +974,8 @@
           <w:sz w:val="24"/>
           <w:szCs w:val="24"/>
         </w:rPr>
-        <w:t xml:space="preserve">Maybe each faculty member can only look at info for their own </w:t>
-      </w:r>
-      <w:proofErr w:type="spellStart"/>
-      <w:r>
-        <w:rPr>
-          <w:rFonts w:ascii="Calibri" w:hAnsi="Calibri"/>
-          <w:sz w:val="24"/>
-          <w:szCs w:val="24"/>
-        </w:rPr>
-        <w:t>dept</w:t>
-      </w:r>
-      <w:proofErr w:type="spellEnd"/>
+        <w:t>Maybe each faculty member can only look at info for their own dept</w:t>
+      </w:r>
     </w:p>
     <w:p>
       <w:pPr>
@@ -835,7 +1136,6 @@
           <w:sz w:val="24"/>
           <w:szCs w:val="24"/>
         </w:rPr>
-        <w:lastRenderedPageBreak/>
         <w:t xml:space="preserve">1. If you are not using south, use south. I think it will work with your version of python. You can install it with pip install south. </w:t>
       </w:r>
     </w:p>
@@ -887,61 +1187,7 @@
           <w:sz w:val="24"/>
           <w:szCs w:val="24"/>
         </w:rPr>
-        <w:t xml:space="preserve">4. </w:t>
-      </w:r>
-      <w:proofErr w:type="gramStart"/>
-      <w:r>
-        <w:rPr>
-          <w:rFonts w:ascii="Calibri" w:hAnsi="Calibri"/>
-          <w:sz w:val="24"/>
-          <w:szCs w:val="24"/>
-        </w:rPr>
-        <w:t>python</w:t>
-      </w:r>
-      <w:proofErr w:type="gramEnd"/>
-      <w:r>
-        <w:rPr>
-          <w:rFonts w:ascii="Calibri" w:hAnsi="Calibri"/>
-          <w:sz w:val="24"/>
-          <w:szCs w:val="24"/>
-        </w:rPr>
-        <w:t xml:space="preserve"> manage.py </w:t>
-      </w:r>
-      <w:proofErr w:type="spellStart"/>
-      <w:r>
-        <w:rPr>
-          <w:rFonts w:ascii="Calibri" w:hAnsi="Calibri"/>
-          <w:sz w:val="24"/>
-          <w:szCs w:val="24"/>
-        </w:rPr>
-        <w:t>schemamigration</w:t>
-      </w:r>
-      <w:proofErr w:type="spellEnd"/>
-      <w:r>
-        <w:rPr>
-          <w:rFonts w:ascii="Calibri" w:hAnsi="Calibri"/>
-          <w:sz w:val="24"/>
-          <w:szCs w:val="24"/>
-        </w:rPr>
-        <w:t xml:space="preserve"> --auto &lt;</w:t>
-      </w:r>
-      <w:proofErr w:type="spellStart"/>
-      <w:r>
-        <w:rPr>
-          <w:rFonts w:ascii="Calibri" w:hAnsi="Calibri"/>
-          <w:sz w:val="24"/>
-          <w:szCs w:val="24"/>
-        </w:rPr>
-        <w:t>appname</w:t>
-      </w:r>
-      <w:proofErr w:type="spellEnd"/>
-      <w:r>
-        <w:rPr>
-          <w:rFonts w:ascii="Calibri" w:hAnsi="Calibri"/>
-          <w:sz w:val="24"/>
-          <w:szCs w:val="24"/>
-        </w:rPr>
-        <w:t>&gt;</w:t>
+        <w:t>4. python manage.py schemamigration --auto &lt;appname&gt;</w:t>
       </w:r>
     </w:p>
     <w:p>
@@ -975,210 +1221,84 @@
           <w:sz w:val="24"/>
           <w:szCs w:val="24"/>
         </w:rPr>
-        <w:t xml:space="preserve">6. </w:t>
-      </w:r>
-      <w:proofErr w:type="gramStart"/>
-      <w:r>
-        <w:rPr>
-          <w:rFonts w:ascii="Calibri" w:hAnsi="Calibri"/>
-          <w:sz w:val="24"/>
-          <w:szCs w:val="24"/>
-        </w:rPr>
-        <w:t>python</w:t>
-      </w:r>
-      <w:proofErr w:type="gramEnd"/>
-      <w:r>
-        <w:rPr>
-          <w:rFonts w:ascii="Calibri" w:hAnsi="Calibri"/>
-          <w:sz w:val="24"/>
-          <w:szCs w:val="24"/>
-        </w:rPr>
-        <w:t xml:space="preserve"> manage.py migrate &lt;</w:t>
-      </w:r>
-      <w:proofErr w:type="spellStart"/>
-      <w:r>
-        <w:rPr>
-          <w:rFonts w:ascii="Calibri" w:hAnsi="Calibri"/>
-          <w:sz w:val="24"/>
-          <w:szCs w:val="24"/>
-        </w:rPr>
-        <w:t>appname</w:t>
-      </w:r>
-      <w:proofErr w:type="spellEnd"/>
-      <w:r>
-        <w:rPr>
-          <w:rFonts w:ascii="Calibri" w:hAnsi="Calibri"/>
-          <w:sz w:val="24"/>
-          <w:szCs w:val="24"/>
-        </w:rPr>
-        <w:t>&gt;</w:t>
-      </w:r>
-    </w:p>
-    <w:p>
-      <w:pPr>
-        <w:rPr>
-          <w:rFonts w:ascii="Calibri" w:hAnsi="Calibri"/>
-          <w:sz w:val="24"/>
-          <w:szCs w:val="24"/>
-        </w:rPr>
-      </w:pPr>
-      <w:r>
-        <w:rPr>
-          <w:rFonts w:ascii="Calibri" w:hAnsi="Calibri"/>
-          <w:sz w:val="24"/>
-          <w:szCs w:val="24"/>
-        </w:rPr>
-        <w:t xml:space="preserve">7. The migration should have taken place and it will try to load the initial </w:t>
-      </w:r>
-      <w:proofErr w:type="gramStart"/>
-      <w:r>
-        <w:rPr>
-          <w:rFonts w:ascii="Calibri" w:hAnsi="Calibri"/>
-          <w:sz w:val="24"/>
-          <w:szCs w:val="24"/>
-        </w:rPr>
-        <w:t>data which</w:t>
-      </w:r>
-      <w:proofErr w:type="gramEnd"/>
-      <w:r>
-        <w:rPr>
-          <w:rFonts w:ascii="Calibri" w:hAnsi="Calibri"/>
-          <w:sz w:val="24"/>
-          <w:szCs w:val="24"/>
-        </w:rPr>
-        <w:t xml:space="preserve"> will fail because the schema has changed. </w:t>
-      </w:r>
-    </w:p>
-    <w:p>
-      <w:pPr>
-        <w:rPr>
-          <w:rFonts w:ascii="Calibri" w:hAnsi="Calibri"/>
-          <w:sz w:val="24"/>
-          <w:szCs w:val="24"/>
-        </w:rPr>
-      </w:pPr>
-      <w:r>
-        <w:rPr>
-          <w:rFonts w:ascii="Calibri" w:hAnsi="Calibri"/>
-          <w:sz w:val="24"/>
-          <w:szCs w:val="24"/>
-        </w:rPr>
-        <w:t xml:space="preserve">8. </w:t>
-      </w:r>
-      <w:proofErr w:type="gramStart"/>
-      <w:r>
-        <w:rPr>
-          <w:rFonts w:ascii="Calibri" w:hAnsi="Calibri"/>
-          <w:sz w:val="24"/>
-          <w:szCs w:val="24"/>
-        </w:rPr>
-        <w:t>run</w:t>
-      </w:r>
-      <w:proofErr w:type="gramEnd"/>
-      <w:r>
-        <w:rPr>
-          <w:rFonts w:ascii="Calibri" w:hAnsi="Calibri"/>
-          <w:sz w:val="24"/>
-          <w:szCs w:val="24"/>
-        </w:rPr>
-        <w:t xml:space="preserve"> the backup.sh script again to dump it. </w:t>
-      </w:r>
-    </w:p>
-    <w:p>
-      <w:pPr>
-        <w:rPr>
-          <w:rFonts w:ascii="Calibri" w:hAnsi="Calibri"/>
-          <w:sz w:val="24"/>
-          <w:szCs w:val="24"/>
-        </w:rPr>
-      </w:pPr>
-      <w:r>
-        <w:rPr>
-          <w:rFonts w:ascii="Calibri" w:hAnsi="Calibri"/>
-          <w:sz w:val="24"/>
-          <w:szCs w:val="24"/>
-        </w:rPr>
-        <w:t>9. Try to migrate again. (</w:t>
-      </w:r>
-      <w:proofErr w:type="gramStart"/>
-      <w:r>
-        <w:rPr>
-          <w:rFonts w:ascii="Calibri" w:hAnsi="Calibri"/>
-          <w:sz w:val="24"/>
-          <w:szCs w:val="24"/>
-        </w:rPr>
-        <w:t>when</w:t>
-      </w:r>
-      <w:proofErr w:type="gramEnd"/>
-      <w:r>
-        <w:rPr>
-          <w:rFonts w:ascii="Calibri" w:hAnsi="Calibri"/>
-          <w:sz w:val="24"/>
-          <w:szCs w:val="24"/>
-        </w:rPr>
-        <w:t xml:space="preserve"> using south, always used migrate instead of </w:t>
-      </w:r>
-      <w:proofErr w:type="spellStart"/>
-      <w:r>
-        <w:rPr>
-          <w:rFonts w:ascii="Calibri" w:hAnsi="Calibri"/>
-          <w:sz w:val="24"/>
-          <w:szCs w:val="24"/>
-        </w:rPr>
-        <w:t>syncdb</w:t>
-      </w:r>
-      <w:proofErr w:type="spellEnd"/>
-      <w:r>
-        <w:rPr>
-          <w:rFonts w:ascii="Calibri" w:hAnsi="Calibri"/>
-          <w:sz w:val="24"/>
-          <w:szCs w:val="24"/>
-        </w:rPr>
-        <w:t>)</w:t>
-      </w:r>
-    </w:p>
-    <w:p>
-      <w:pPr>
-        <w:rPr>
-          <w:rFonts w:ascii="Calibri" w:hAnsi="Calibri"/>
-          <w:sz w:val="24"/>
-          <w:szCs w:val="24"/>
-        </w:rPr>
-      </w:pPr>
-    </w:p>
-    <w:p>
-      <w:pPr>
-        <w:rPr>
-          <w:rFonts w:ascii="Calibri" w:hAnsi="Calibri"/>
-          <w:sz w:val="24"/>
-          <w:szCs w:val="24"/>
-        </w:rPr>
-      </w:pPr>
-      <w:r>
-        <w:rPr>
-          <w:rFonts w:ascii="Calibri" w:hAnsi="Calibri"/>
-          <w:sz w:val="24"/>
-          <w:szCs w:val="24"/>
-        </w:rPr>
-        <w:t xml:space="preserve">The above steps should also work for changing a foreign key to a many to many field. If you are not or </w:t>
-      </w:r>
-      <w:proofErr w:type="gramStart"/>
-      <w:r>
-        <w:rPr>
-          <w:rFonts w:ascii="Calibri" w:hAnsi="Calibri"/>
-          <w:sz w:val="24"/>
-          <w:szCs w:val="24"/>
-        </w:rPr>
-        <w:t>can not</w:t>
-      </w:r>
-      <w:proofErr w:type="gramEnd"/>
-      <w:r>
-        <w:rPr>
-          <w:rFonts w:ascii="Calibri" w:hAnsi="Calibri"/>
-          <w:sz w:val="24"/>
-          <w:szCs w:val="24"/>
-        </w:rPr>
-        <w:t xml:space="preserve"> use south then I have no idea what you would do. </w:t>
+        <w:t>6. python manage.py migrate &lt;appname&gt;</w:t>
+      </w:r>
+    </w:p>
+    <w:p>
+      <w:pPr>
+        <w:rPr>
+          <w:rFonts w:ascii="Calibri" w:hAnsi="Calibri"/>
+          <w:sz w:val="24"/>
+          <w:szCs w:val="24"/>
+        </w:rPr>
+      </w:pPr>
+      <w:r>
+        <w:rPr>
+          <w:rFonts w:ascii="Calibri" w:hAnsi="Calibri"/>
+          <w:sz w:val="24"/>
+          <w:szCs w:val="24"/>
+        </w:rPr>
+        <w:t xml:space="preserve">7. The migration should have taken place and it will try to load the initial data which will fail because the schema has changed. </w:t>
+      </w:r>
+    </w:p>
+    <w:p>
+      <w:pPr>
+        <w:rPr>
+          <w:rFonts w:ascii="Calibri" w:hAnsi="Calibri"/>
+          <w:sz w:val="24"/>
+          <w:szCs w:val="24"/>
+        </w:rPr>
+      </w:pPr>
+      <w:r>
+        <w:rPr>
+          <w:rFonts w:ascii="Calibri" w:hAnsi="Calibri"/>
+          <w:sz w:val="24"/>
+          <w:szCs w:val="24"/>
+        </w:rPr>
+        <w:t xml:space="preserve">8. run the backup.sh script again to dump it. </w:t>
+      </w:r>
+    </w:p>
+    <w:p>
+      <w:pPr>
+        <w:rPr>
+          <w:rFonts w:ascii="Calibri" w:hAnsi="Calibri"/>
+          <w:sz w:val="24"/>
+          <w:szCs w:val="24"/>
+        </w:rPr>
+      </w:pPr>
+      <w:r>
+        <w:rPr>
+          <w:rFonts w:ascii="Calibri" w:hAnsi="Calibri"/>
+          <w:sz w:val="24"/>
+          <w:szCs w:val="24"/>
+        </w:rPr>
+        <w:t>9. Try to migrate again. (when using south, always used migrate instead of syncdb)</w:t>
+      </w:r>
+    </w:p>
+    <w:p>
+      <w:pPr>
+        <w:rPr>
+          <w:rFonts w:ascii="Calibri" w:hAnsi="Calibri"/>
+          <w:sz w:val="24"/>
+          <w:szCs w:val="24"/>
+        </w:rPr>
+      </w:pPr>
+    </w:p>
+    <w:p>
+      <w:pPr>
+        <w:rPr>
+          <w:rFonts w:ascii="Calibri" w:hAnsi="Calibri"/>
+          <w:sz w:val="24"/>
+          <w:szCs w:val="24"/>
+        </w:rPr>
+      </w:pPr>
+      <w:r>
+        <w:rPr>
+          <w:rFonts w:ascii="Calibri" w:hAnsi="Calibri"/>
+          <w:sz w:val="24"/>
+          <w:szCs w:val="24"/>
+        </w:rPr>
+        <w:t xml:space="preserve">The above steps should also work for changing a foreign key to a many to many field. If you are not or can not use south then I have no idea what you would do. </w:t>
       </w:r>
     </w:p>
     <w:p>
@@ -1585,6 +1705,18 @@
       <w:contextualSpacing/>
     </w:pPr>
   </w:style>
+  <w:style w:type="character" w:styleId="Hyperlink">
+    <w:name w:val="Hyperlink"/>
+    <w:basedOn w:val="DefaultParagraphFont"/>
+    <w:uiPriority w:val="99"/>
+    <w:semiHidden/>
+    <w:unhideWhenUsed/>
+    <w:rsid w:val="00AD291B"/>
+    <w:rPr>
+      <w:color w:val="0000FF"/>
+      <w:u w:val="single"/>
+    </w:rPr>
+  </w:style>
 </w:styles>
 </file>
 
@@ -1850,6 +1982,18 @@
       <w:ind w:left="720"/>
       <w:contextualSpacing/>
     </w:pPr>
+  </w:style>
+  <w:style w:type="character" w:styleId="Hyperlink">
+    <w:name w:val="Hyperlink"/>
+    <w:basedOn w:val="DefaultParagraphFont"/>
+    <w:uiPriority w:val="99"/>
+    <w:semiHidden/>
+    <w:unhideWhenUsed/>
+    <w:rsid w:val="00AD291B"/>
+    <w:rPr>
+      <w:color w:val="0000FF"/>
+      <w:u w:val="single"/>
+    </w:rPr>
   </w:style>
 </w:styles>
 </file>

</xml_diff>

<commit_message>
adding in html file that was missed in last commit
</commit_message>
<xml_diff>
--- a/doc/To_Do_on_Chair_Project.docx
+++ b/doc/To_Do_on_Chair_Project.docx
@@ -43,7 +43,27 @@
           <w:szCs w:val="24"/>
           <w:lang w:eastAsia="en-US"/>
         </w:rPr>
-        <w:t>Put in safety feature to stop one chair from editing another dept’s stuff!!!</w:t>
+        <w:t xml:space="preserve">Put in safety feature to stop one chair from editing another </w:t>
+      </w:r>
+      <w:proofErr w:type="spellStart"/>
+      <w:r>
+        <w:rPr>
+          <w:rFonts w:ascii="Calibri" w:hAnsi="Calibri"/>
+          <w:sz w:val="24"/>
+          <w:szCs w:val="24"/>
+          <w:lang w:eastAsia="en-US"/>
+        </w:rPr>
+        <w:t>dept’s</w:t>
+      </w:r>
+      <w:proofErr w:type="spellEnd"/>
+      <w:r>
+        <w:rPr>
+          <w:rFonts w:ascii="Calibri" w:hAnsi="Calibri"/>
+          <w:sz w:val="24"/>
+          <w:szCs w:val="24"/>
+          <w:lang w:eastAsia="en-US"/>
+        </w:rPr>
+        <w:t xml:space="preserve"> stuff!!!</w:t>
       </w:r>
     </w:p>
     <w:p>
@@ -68,10 +88,129 @@
           <w:szCs w:val="24"/>
           <w:lang w:eastAsia="en-US"/>
         </w:rPr>
-        <w:t>&gt;&gt;&gt;&gt;&gt;&gt;&gt;&gt;&gt;&gt;&gt;NEXT TIME update server, need to move Summer so that its “seq” is equal to “9”…ugh!!!  What a terrible way to program this!!!!!!</w:t>
-      </w:r>
+        <w:t xml:space="preserve">&gt;&gt;&gt;&gt;&gt;&gt;&gt;&gt;&gt;&gt;&gt;NEXT TIME update server, need to move </w:t>
+      </w:r>
+      <w:proofErr w:type="gramStart"/>
+      <w:r>
+        <w:rPr>
+          <w:rFonts w:ascii="Calibri" w:hAnsi="Calibri"/>
+          <w:sz w:val="24"/>
+          <w:szCs w:val="24"/>
+          <w:lang w:eastAsia="en-US"/>
+        </w:rPr>
+        <w:t>Summer</w:t>
+      </w:r>
+      <w:proofErr w:type="gramEnd"/>
+      <w:r>
+        <w:rPr>
+          <w:rFonts w:ascii="Calibri" w:hAnsi="Calibri"/>
+          <w:sz w:val="24"/>
+          <w:szCs w:val="24"/>
+          <w:lang w:eastAsia="en-US"/>
+        </w:rPr>
+        <w:t xml:space="preserve"> so that its “</w:t>
+      </w:r>
+      <w:proofErr w:type="spellStart"/>
+      <w:r>
+        <w:rPr>
+          <w:rFonts w:ascii="Calibri" w:hAnsi="Calibri"/>
+          <w:sz w:val="24"/>
+          <w:szCs w:val="24"/>
+          <w:lang w:eastAsia="en-US"/>
+        </w:rPr>
+        <w:t>seq</w:t>
+      </w:r>
+      <w:proofErr w:type="spellEnd"/>
+      <w:r>
+        <w:rPr>
+          <w:rFonts w:ascii="Calibri" w:hAnsi="Calibri"/>
+          <w:sz w:val="24"/>
+          <w:szCs w:val="24"/>
+          <w:lang w:eastAsia="en-US"/>
+        </w:rPr>
+        <w:t>” is equal to “9”…ugh!!!  What a terrible way to program this!!!!!!</w:t>
+      </w:r>
+    </w:p>
+    <w:p>
+      <w:pPr>
+        <w:pStyle w:val="ListParagraph"/>
+        <w:numPr>
+          <w:ilvl w:val="0"/>
+          <w:numId w:val="1"/>
+        </w:numPr>
+        <w:spacing w:before="100" w:beforeAutospacing="1" w:after="100" w:afterAutospacing="1"/>
+        <w:rPr>
+          <w:rFonts w:ascii="Calibri" w:hAnsi="Calibri"/>
+          <w:sz w:val="24"/>
+          <w:szCs w:val="24"/>
+          <w:lang w:eastAsia="en-US"/>
+        </w:rPr>
+      </w:pPr>
       <w:bookmarkStart w:id="0" w:name="_GoBack"/>
       <w:bookmarkEnd w:id="0"/>
+      <w:r>
+        <w:rPr>
+          <w:rFonts w:ascii="Calibri" w:hAnsi="Calibri"/>
+          <w:sz w:val="24"/>
+          <w:szCs w:val="24"/>
+          <w:lang w:eastAsia="en-US"/>
+        </w:rPr>
+        <w:t>Super-user:</w:t>
+      </w:r>
+    </w:p>
+    <w:p>
+      <w:pPr>
+        <w:pStyle w:val="ListParagraph"/>
+        <w:numPr>
+          <w:ilvl w:val="1"/>
+          <w:numId w:val="1"/>
+        </w:numPr>
+        <w:spacing w:before="100" w:beforeAutospacing="1" w:after="100" w:afterAutospacing="1"/>
+        <w:rPr>
+          <w:rFonts w:ascii="Calibri" w:hAnsi="Calibri"/>
+          <w:color w:val="FF0000"/>
+          <w:sz w:val="24"/>
+          <w:szCs w:val="24"/>
+          <w:lang w:eastAsia="en-US"/>
+        </w:rPr>
+      </w:pPr>
+      <w:r>
+        <w:rPr>
+          <w:rFonts w:ascii="Calibri" w:hAnsi="Calibri"/>
+          <w:color w:val="FF0000"/>
+          <w:sz w:val="24"/>
+          <w:szCs w:val="24"/>
+          <w:lang w:eastAsia="en-US"/>
+        </w:rPr>
+        <w:t>Update so super-user can choose a department to view;</w:t>
+      </w:r>
+    </w:p>
+    <w:p>
+      <w:pPr>
+        <w:pStyle w:val="ListParagraph"/>
+        <w:numPr>
+          <w:ilvl w:val="2"/>
+          <w:numId w:val="1"/>
+        </w:numPr>
+        <w:spacing w:before="100" w:beforeAutospacing="1" w:after="100" w:afterAutospacing="1"/>
+        <w:rPr>
+          <w:rFonts w:ascii="Calibri" w:hAnsi="Calibri"/>
+          <w:color w:val="FF0000"/>
+          <w:sz w:val="24"/>
+          <w:szCs w:val="24"/>
+          <w:lang w:eastAsia="en-US"/>
+        </w:rPr>
+      </w:pPr>
+      <w:r>
+        <w:rPr>
+          <w:rFonts w:ascii="Calibri" w:hAnsi="Calibri"/>
+          <w:color w:val="FF0000"/>
+          <w:sz w:val="24"/>
+          <w:szCs w:val="24"/>
+          <w:lang w:eastAsia="en-US"/>
+        </w:rPr>
+        <w:t>Needs to cancel out the “faculty members to view” when this happens….</w:t>
+      </w:r>
     </w:p>
     <w:p>
       <w:pPr>
@@ -83,7 +222,6 @@
         <w:spacing w:before="100" w:beforeAutospacing="1" w:after="100" w:afterAutospacing="1"/>
         <w:rPr>
           <w:rFonts w:ascii="Calibri" w:hAnsi="Calibri"/>
-          <w:b/>
           <w:color w:val="FF0000"/>
           <w:sz w:val="24"/>
           <w:szCs w:val="24"/>
@@ -93,13 +231,135 @@
       <w:r>
         <w:rPr>
           <w:rFonts w:ascii="Calibri" w:hAnsi="Calibri"/>
-          <w:b/>
           <w:color w:val="FF0000"/>
           <w:sz w:val="24"/>
           <w:szCs w:val="24"/>
           <w:lang w:eastAsia="en-US"/>
         </w:rPr>
-        <w:t>Summer semester – is this joined with the WRONG academic year?!?</w:t>
+        <w:t xml:space="preserve">Maybe add some collapsing </w:t>
+      </w:r>
+      <w:proofErr w:type="spellStart"/>
+      <w:r>
+        <w:rPr>
+          <w:rFonts w:ascii="Calibri" w:hAnsi="Calibri"/>
+          <w:color w:val="FF0000"/>
+          <w:sz w:val="24"/>
+          <w:szCs w:val="24"/>
+          <w:lang w:eastAsia="en-US"/>
+        </w:rPr>
+        <w:t>divs</w:t>
+      </w:r>
+      <w:proofErr w:type="spellEnd"/>
+      <w:r>
+        <w:rPr>
+          <w:rFonts w:ascii="Calibri" w:hAnsi="Calibri"/>
+          <w:color w:val="FF0000"/>
+          <w:sz w:val="24"/>
+          <w:szCs w:val="24"/>
+          <w:lang w:eastAsia="en-US"/>
+        </w:rPr>
+        <w:t xml:space="preserve"> for the “Getting Started” page.  Things like, “Adding a new course” and “Adding a section of an existing course”, etc.</w:t>
+      </w:r>
+    </w:p>
+    <w:p>
+      <w:pPr>
+        <w:pStyle w:val="ListParagraph"/>
+        <w:numPr>
+          <w:ilvl w:val="0"/>
+          <w:numId w:val="1"/>
+        </w:numPr>
+        <w:spacing w:before="100" w:beforeAutospacing="1" w:after="100" w:afterAutospacing="1"/>
+        <w:rPr>
+          <w:rFonts w:ascii="Calibri" w:hAnsi="Calibri"/>
+          <w:sz w:val="24"/>
+          <w:szCs w:val="24"/>
+          <w:lang w:eastAsia="en-US"/>
+        </w:rPr>
+      </w:pPr>
+      <w:r>
+        <w:rPr>
+          <w:rFonts w:ascii="Calibri" w:hAnsi="Calibri"/>
+          <w:sz w:val="24"/>
+          <w:szCs w:val="24"/>
+          <w:lang w:eastAsia="en-US"/>
+        </w:rPr>
+        <w:t>When you go to edit a course (from the Course Summary page), it says “New Course” at the top.</w:t>
+      </w:r>
+    </w:p>
+    <w:p>
+      <w:pPr>
+        <w:pStyle w:val="ListParagraph"/>
+        <w:numPr>
+          <w:ilvl w:val="0"/>
+          <w:numId w:val="1"/>
+        </w:numPr>
+        <w:spacing w:before="100" w:beforeAutospacing="1" w:after="100" w:afterAutospacing="1"/>
+        <w:rPr>
+          <w:rFonts w:ascii="Calibri" w:hAnsi="Calibri"/>
+          <w:color w:val="FF0000"/>
+          <w:sz w:val="24"/>
+          <w:szCs w:val="24"/>
+          <w:lang w:eastAsia="en-US"/>
+        </w:rPr>
+      </w:pPr>
+      <w:r>
+        <w:rPr>
+          <w:rFonts w:ascii="Calibri" w:hAnsi="Calibri"/>
+          <w:color w:val="FF0000"/>
+          <w:sz w:val="24"/>
+          <w:szCs w:val="24"/>
+          <w:lang w:eastAsia="en-US"/>
+        </w:rPr>
+        <w:t>For courses that are offered spring and fall, the faculty load summary seems to list the SPRING ones first, and then the FALL ones.  WHY</w:t>
+      </w:r>
+      <w:proofErr w:type="gramStart"/>
+      <w:r>
+        <w:rPr>
+          <w:rFonts w:ascii="Calibri" w:hAnsi="Calibri"/>
+          <w:color w:val="FF0000"/>
+          <w:sz w:val="24"/>
+          <w:szCs w:val="24"/>
+          <w:lang w:eastAsia="en-US"/>
+        </w:rPr>
+        <w:t>?!?</w:t>
+      </w:r>
+      <w:proofErr w:type="gramEnd"/>
+      <w:r>
+        <w:rPr>
+          <w:rFonts w:ascii="Calibri" w:hAnsi="Calibri"/>
+          <w:color w:val="FF0000"/>
+          <w:sz w:val="24"/>
+          <w:szCs w:val="24"/>
+          <w:lang w:eastAsia="en-US"/>
+        </w:rPr>
+        <w:t xml:space="preserve">  (See EDU150L for an example.)</w:t>
+      </w:r>
+    </w:p>
+    <w:p>
+      <w:pPr>
+        <w:pStyle w:val="ListParagraph"/>
+        <w:numPr>
+          <w:ilvl w:val="0"/>
+          <w:numId w:val="1"/>
+        </w:numPr>
+        <w:spacing w:before="100" w:beforeAutospacing="1" w:after="100" w:afterAutospacing="1"/>
+        <w:rPr>
+          <w:rFonts w:ascii="Calibri" w:hAnsi="Calibri"/>
+          <w:color w:val="FF0000"/>
+          <w:sz w:val="24"/>
+          <w:szCs w:val="24"/>
+          <w:lang w:eastAsia="en-US"/>
+        </w:rPr>
+      </w:pPr>
+      <w:r>
+        <w:rPr>
+          <w:rFonts w:ascii="Calibri" w:hAnsi="Calibri"/>
+          <w:color w:val="FF0000"/>
+          <w:sz w:val="24"/>
+          <w:szCs w:val="24"/>
+          <w:lang w:eastAsia="en-US"/>
+        </w:rPr>
+        <w:t>Export feature:</w:t>
       </w:r>
     </w:p>
     <w:p>
@@ -112,7 +372,6 @@
         <w:spacing w:before="100" w:beforeAutospacing="1" w:after="100" w:afterAutospacing="1"/>
         <w:rPr>
           <w:rFonts w:ascii="Calibri" w:hAnsi="Calibri"/>
-          <w:b/>
           <w:color w:val="FF0000"/>
           <w:sz w:val="24"/>
           <w:szCs w:val="24"/>
@@ -122,48 +381,14 @@
       <w:r>
         <w:rPr>
           <w:rFonts w:ascii="Calibri" w:hAnsi="Calibri"/>
-          <w:b/>
           <w:color w:val="FF0000"/>
           <w:sz w:val="24"/>
           <w:szCs w:val="24"/>
           <w:lang w:eastAsia="en-US"/>
         </w:rPr>
-        <w:t>Check how many depts currently have summer courses…if none, maybe it won’t be too big of a deal to change it around….</w:t>
-      </w:r>
-    </w:p>
-    <w:p>
-      <w:pPr>
-        <w:pStyle w:val="ListParagraph"/>
-        <w:numPr>
-          <w:ilvl w:val="0"/>
-          <w:numId w:val="1"/>
-        </w:numPr>
-        <w:spacing w:before="100" w:beforeAutospacing="1" w:after="100" w:afterAutospacing="1"/>
-        <w:rPr>
-          <w:rFonts w:ascii="Calibri" w:hAnsi="Calibri"/>
-          <w:sz w:val="24"/>
-          <w:szCs w:val="24"/>
-          <w:lang w:eastAsia="en-US"/>
-        </w:rPr>
-      </w:pPr>
-      <w:r>
-        <w:rPr>
-          <w:rFonts w:ascii="Calibri" w:hAnsi="Calibri"/>
-          <w:sz w:val="24"/>
-          <w:szCs w:val="24"/>
-          <w:lang w:eastAsia="en-US"/>
-        </w:rPr>
-        <w:t>Super-user:</w:t>
-      </w:r>
-    </w:p>
-    <w:p>
-      <w:pPr>
-        <w:pStyle w:val="ListParagraph"/>
-        <w:numPr>
-          <w:ilvl w:val="1"/>
-          <w:numId w:val="1"/>
-        </w:numPr>
-        <w:spacing w:before="100" w:beforeAutospacing="1" w:after="100" w:afterAutospacing="1"/>
+        <w:t>Fix redirect after downloading the file.  Not sure how to do this at the moment….</w:t>
+      </w:r>
+      <w:r>
         <w:rPr>
           <w:rFonts w:ascii="Calibri" w:hAnsi="Calibri"/>
           <w:color w:val="FF0000"/>
@@ -171,16 +396,7 @@
           <w:szCs w:val="24"/>
           <w:lang w:eastAsia="en-US"/>
         </w:rPr>
-      </w:pPr>
-      <w:r>
-        <w:rPr>
-          <w:rFonts w:ascii="Calibri" w:hAnsi="Calibri"/>
-          <w:color w:val="FF0000"/>
-          <w:sz w:val="24"/>
-          <w:szCs w:val="24"/>
-          <w:lang w:eastAsia="en-US"/>
-        </w:rPr>
-        <w:t>Update so super-user can choose a department to view;</w:t>
+        <w:t xml:space="preserve">  From Tom: </w:t>
       </w:r>
     </w:p>
     <w:p>
@@ -190,176 +406,6 @@
           <w:ilvl w:val="2"/>
           <w:numId w:val="1"/>
         </w:numPr>
-        <w:spacing w:before="100" w:beforeAutospacing="1" w:after="100" w:afterAutospacing="1"/>
-        <w:rPr>
-          <w:rFonts w:ascii="Calibri" w:hAnsi="Calibri"/>
-          <w:color w:val="FF0000"/>
-          <w:sz w:val="24"/>
-          <w:szCs w:val="24"/>
-          <w:lang w:eastAsia="en-US"/>
-        </w:rPr>
-      </w:pPr>
-      <w:r>
-        <w:rPr>
-          <w:rFonts w:ascii="Calibri" w:hAnsi="Calibri"/>
-          <w:color w:val="FF0000"/>
-          <w:sz w:val="24"/>
-          <w:szCs w:val="24"/>
-          <w:lang w:eastAsia="en-US"/>
-        </w:rPr>
-        <w:t>Needs to cancel out the “faculty members to view” when this happens….</w:t>
-      </w:r>
-    </w:p>
-    <w:p>
-      <w:pPr>
-        <w:pStyle w:val="ListParagraph"/>
-        <w:numPr>
-          <w:ilvl w:val="0"/>
-          <w:numId w:val="1"/>
-        </w:numPr>
-        <w:spacing w:before="100" w:beforeAutospacing="1" w:after="100" w:afterAutospacing="1"/>
-        <w:rPr>
-          <w:rFonts w:ascii="Calibri" w:hAnsi="Calibri"/>
-          <w:color w:val="FF0000"/>
-          <w:sz w:val="24"/>
-          <w:szCs w:val="24"/>
-          <w:lang w:eastAsia="en-US"/>
-        </w:rPr>
-      </w:pPr>
-      <w:r>
-        <w:rPr>
-          <w:rFonts w:ascii="Calibri" w:hAnsi="Calibri"/>
-          <w:color w:val="FF0000"/>
-          <w:sz w:val="24"/>
-          <w:szCs w:val="24"/>
-          <w:lang w:eastAsia="en-US"/>
-        </w:rPr>
-        <w:t>Maybe add some collapsing divs for the “Getting Started” page.  Things like, “Adding a new course” and “Adding a section of an existing course”, etc.</w:t>
-      </w:r>
-    </w:p>
-    <w:p>
-      <w:pPr>
-        <w:pStyle w:val="ListParagraph"/>
-        <w:numPr>
-          <w:ilvl w:val="0"/>
-          <w:numId w:val="1"/>
-        </w:numPr>
-        <w:spacing w:before="100" w:beforeAutospacing="1" w:after="100" w:afterAutospacing="1"/>
-        <w:rPr>
-          <w:rFonts w:ascii="Calibri" w:hAnsi="Calibri"/>
-          <w:sz w:val="24"/>
-          <w:szCs w:val="24"/>
-          <w:lang w:eastAsia="en-US"/>
-        </w:rPr>
-      </w:pPr>
-      <w:r>
-        <w:rPr>
-          <w:rFonts w:ascii="Calibri" w:hAnsi="Calibri"/>
-          <w:sz w:val="24"/>
-          <w:szCs w:val="24"/>
-          <w:lang w:eastAsia="en-US"/>
-        </w:rPr>
-        <w:t>When you go to edit a course (from the Course Summary page), it says “New Course” at the top.</w:t>
-      </w:r>
-    </w:p>
-    <w:p>
-      <w:pPr>
-        <w:pStyle w:val="ListParagraph"/>
-        <w:numPr>
-          <w:ilvl w:val="0"/>
-          <w:numId w:val="1"/>
-        </w:numPr>
-        <w:spacing w:before="100" w:beforeAutospacing="1" w:after="100" w:afterAutospacing="1"/>
-        <w:rPr>
-          <w:rFonts w:ascii="Calibri" w:hAnsi="Calibri"/>
-          <w:color w:val="FF0000"/>
-          <w:sz w:val="24"/>
-          <w:szCs w:val="24"/>
-          <w:lang w:eastAsia="en-US"/>
-        </w:rPr>
-      </w:pPr>
-      <w:r>
-        <w:rPr>
-          <w:rFonts w:ascii="Calibri" w:hAnsi="Calibri"/>
-          <w:color w:val="FF0000"/>
-          <w:sz w:val="24"/>
-          <w:szCs w:val="24"/>
-          <w:lang w:eastAsia="en-US"/>
-        </w:rPr>
-        <w:t>For courses that are offered spring and fall, the faculty load summary seems to list the SPRING ones first, and then the FALL ones.  WHY?!?  (See EDU150L for an example.)</w:t>
-      </w:r>
-    </w:p>
-    <w:p>
-      <w:pPr>
-        <w:pStyle w:val="ListParagraph"/>
-        <w:numPr>
-          <w:ilvl w:val="0"/>
-          <w:numId w:val="1"/>
-        </w:numPr>
-        <w:spacing w:before="100" w:beforeAutospacing="1" w:after="100" w:afterAutospacing="1"/>
-        <w:rPr>
-          <w:rFonts w:ascii="Calibri" w:hAnsi="Calibri"/>
-          <w:color w:val="FF0000"/>
-          <w:sz w:val="24"/>
-          <w:szCs w:val="24"/>
-          <w:lang w:eastAsia="en-US"/>
-        </w:rPr>
-      </w:pPr>
-      <w:r>
-        <w:rPr>
-          <w:rFonts w:ascii="Calibri" w:hAnsi="Calibri"/>
-          <w:color w:val="FF0000"/>
-          <w:sz w:val="24"/>
-          <w:szCs w:val="24"/>
-          <w:lang w:eastAsia="en-US"/>
-        </w:rPr>
-        <w:t>Export feature:</w:t>
-      </w:r>
-    </w:p>
-    <w:p>
-      <w:pPr>
-        <w:pStyle w:val="ListParagraph"/>
-        <w:numPr>
-          <w:ilvl w:val="1"/>
-          <w:numId w:val="1"/>
-        </w:numPr>
-        <w:spacing w:before="100" w:beforeAutospacing="1" w:after="100" w:afterAutospacing="1"/>
-        <w:rPr>
-          <w:rFonts w:ascii="Calibri" w:hAnsi="Calibri"/>
-          <w:color w:val="FF0000"/>
-          <w:sz w:val="24"/>
-          <w:szCs w:val="24"/>
-          <w:lang w:eastAsia="en-US"/>
-        </w:rPr>
-      </w:pPr>
-      <w:r>
-        <w:rPr>
-          <w:rFonts w:ascii="Calibri" w:hAnsi="Calibri"/>
-          <w:color w:val="FF0000"/>
-          <w:sz w:val="24"/>
-          <w:szCs w:val="24"/>
-          <w:lang w:eastAsia="en-US"/>
-        </w:rPr>
-        <w:t>Fix redirect after downloading the file.  Not sure how to do this at the moment….</w:t>
-      </w:r>
-      <w:r>
-        <w:rPr>
-          <w:rFonts w:ascii="Calibri" w:hAnsi="Calibri"/>
-          <w:color w:val="FF0000"/>
-          <w:sz w:val="24"/>
-          <w:szCs w:val="24"/>
-          <w:lang w:eastAsia="en-US"/>
-        </w:rPr>
-        <w:t xml:space="preserve">  From Tom: </w:t>
-      </w:r>
-    </w:p>
-    <w:p>
-      <w:pPr>
-        <w:pStyle w:val="ListParagraph"/>
-        <w:numPr>
-          <w:ilvl w:val="2"/>
-          <w:numId w:val="1"/>
-        </w:numPr>
         <w:rPr>
           <w:rFonts w:ascii="Calibri" w:eastAsia="Times New Roman" w:hAnsi="Calibri"/>
           <w:sz w:val="24"/>
@@ -374,7 +420,27 @@
           <w:szCs w:val="24"/>
           <w:lang w:eastAsia="en-US"/>
         </w:rPr>
-        <w:t>See the "checked" answer here: </w:t>
+        <w:t xml:space="preserve">See the "checked" answer </w:t>
+      </w:r>
+      <w:proofErr w:type="gramStart"/>
+      <w:r>
+        <w:rPr>
+          <w:rFonts w:ascii="Calibri" w:eastAsia="Times New Roman" w:hAnsi="Calibri"/>
+          <w:sz w:val="24"/>
+          <w:szCs w:val="24"/>
+          <w:lang w:eastAsia="en-US"/>
+        </w:rPr>
+        <w:t>here</w:t>
+      </w:r>
+      <w:proofErr w:type="gramEnd"/>
+      <w:r>
+        <w:rPr>
+          <w:rFonts w:ascii="Calibri" w:eastAsia="Times New Roman" w:hAnsi="Calibri"/>
+          <w:sz w:val="24"/>
+          <w:szCs w:val="24"/>
+          <w:lang w:eastAsia="en-US"/>
+        </w:rPr>
+        <w:t>: </w:t>
       </w:r>
       <w:hyperlink r:id="rId6" w:history="1">
         <w:r>
@@ -447,13 +513,23 @@
           <w:szCs w:val="24"/>
         </w:rPr>
       </w:pPr>
-      <w:r>
-        <w:rPr>
-          <w:rFonts w:ascii="Calibri" w:hAnsi="Calibri"/>
-          <w:sz w:val="24"/>
-          <w:szCs w:val="24"/>
-        </w:rPr>
-        <w:t>Superuser:</w:t>
+      <w:proofErr w:type="spellStart"/>
+      <w:r>
+        <w:rPr>
+          <w:rFonts w:ascii="Calibri" w:hAnsi="Calibri"/>
+          <w:sz w:val="24"/>
+          <w:szCs w:val="24"/>
+        </w:rPr>
+        <w:t>Superuser</w:t>
+      </w:r>
+      <w:proofErr w:type="spellEnd"/>
+      <w:r>
+        <w:rPr>
+          <w:rFonts w:ascii="Calibri" w:hAnsi="Calibri"/>
+          <w:sz w:val="24"/>
+          <w:szCs w:val="24"/>
+        </w:rPr>
+        <w:t>:</w:t>
       </w:r>
     </w:p>
     <w:p>
@@ -475,7 +551,71 @@
           <w:sz w:val="24"/>
           <w:szCs w:val="24"/>
         </w:rPr>
-        <w:t>Oops….crn was attached to Courses instead of to CourseOfferings….ruh-roh….</w:t>
+        <w:t>Oops…</w:t>
+      </w:r>
+      <w:proofErr w:type="gramStart"/>
+      <w:r>
+        <w:rPr>
+          <w:rFonts w:ascii="Calibri" w:hAnsi="Calibri"/>
+          <w:sz w:val="24"/>
+          <w:szCs w:val="24"/>
+        </w:rPr>
+        <w:t>.</w:t>
+      </w:r>
+      <w:proofErr w:type="spellStart"/>
+      <w:r>
+        <w:rPr>
+          <w:rFonts w:ascii="Calibri" w:hAnsi="Calibri"/>
+          <w:sz w:val="24"/>
+          <w:szCs w:val="24"/>
+        </w:rPr>
+        <w:t>crn</w:t>
+      </w:r>
+      <w:proofErr w:type="spellEnd"/>
+      <w:proofErr w:type="gramEnd"/>
+      <w:r>
+        <w:rPr>
+          <w:rFonts w:ascii="Calibri" w:hAnsi="Calibri"/>
+          <w:sz w:val="24"/>
+          <w:szCs w:val="24"/>
+        </w:rPr>
+        <w:t xml:space="preserve"> was attached to Courses instead of to </w:t>
+      </w:r>
+      <w:proofErr w:type="spellStart"/>
+      <w:r>
+        <w:rPr>
+          <w:rFonts w:ascii="Calibri" w:hAnsi="Calibri"/>
+          <w:sz w:val="24"/>
+          <w:szCs w:val="24"/>
+        </w:rPr>
+        <w:t>CourseOfferings</w:t>
+      </w:r>
+      <w:proofErr w:type="spellEnd"/>
+      <w:r>
+        <w:rPr>
+          <w:rFonts w:ascii="Calibri" w:hAnsi="Calibri"/>
+          <w:sz w:val="24"/>
+          <w:szCs w:val="24"/>
+        </w:rPr>
+        <w:t>….</w:t>
+      </w:r>
+      <w:proofErr w:type="spellStart"/>
+      <w:r>
+        <w:rPr>
+          <w:rFonts w:ascii="Calibri" w:hAnsi="Calibri"/>
+          <w:sz w:val="24"/>
+          <w:szCs w:val="24"/>
+        </w:rPr>
+        <w:t>ruh-roh</w:t>
+      </w:r>
+      <w:proofErr w:type="spellEnd"/>
+      <w:r>
+        <w:rPr>
+          <w:rFonts w:ascii="Calibri" w:hAnsi="Calibri"/>
+          <w:sz w:val="24"/>
+          <w:szCs w:val="24"/>
+        </w:rPr>
+        <w:t>….</w:t>
       </w:r>
     </w:p>
     <w:p>
@@ -519,7 +659,25 @@
           <w:sz w:val="24"/>
           <w:szCs w:val="24"/>
         </w:rPr>
-        <w:t>Make this search available to all users, but only the superuser (or owner) can edit….</w:t>
+        <w:t xml:space="preserve">Make this search available to all users, but only the </w:t>
+      </w:r>
+      <w:proofErr w:type="spellStart"/>
+      <w:r>
+        <w:rPr>
+          <w:rFonts w:ascii="Calibri" w:hAnsi="Calibri"/>
+          <w:sz w:val="24"/>
+          <w:szCs w:val="24"/>
+        </w:rPr>
+        <w:t>superuser</w:t>
+      </w:r>
+      <w:proofErr w:type="spellEnd"/>
+      <w:r>
+        <w:rPr>
+          <w:rFonts w:ascii="Calibri" w:hAnsi="Calibri"/>
+          <w:sz w:val="24"/>
+          <w:szCs w:val="24"/>
+        </w:rPr>
+        <w:t xml:space="preserve"> (or owner) can edit….</w:t>
       </w:r>
     </w:p>
     <w:p>
@@ -563,7 +721,25 @@
           <w:sz w:val="24"/>
           <w:szCs w:val="24"/>
         </w:rPr>
-        <w:t>Add things for profs’ schedules (office hours, committee assignments, etc.)</w:t>
+        <w:t xml:space="preserve">Add things for </w:t>
+      </w:r>
+      <w:proofErr w:type="gramStart"/>
+      <w:r>
+        <w:rPr>
+          <w:rFonts w:ascii="Calibri" w:hAnsi="Calibri"/>
+          <w:sz w:val="24"/>
+          <w:szCs w:val="24"/>
+        </w:rPr>
+        <w:t>profs</w:t>
+      </w:r>
+      <w:proofErr w:type="gramEnd"/>
+      <w:r>
+        <w:rPr>
+          <w:rFonts w:ascii="Calibri" w:hAnsi="Calibri"/>
+          <w:sz w:val="24"/>
+          <w:szCs w:val="24"/>
+        </w:rPr>
+        <w:t>’ schedules (office hours, committee assignments, etc.)</w:t>
       </w:r>
     </w:p>
     <w:p>
@@ -615,7 +791,25 @@
           <w:sz w:val="24"/>
           <w:szCs w:val="24"/>
         </w:rPr>
-        <w:t>Weekly schedule (for Barb…for hanging on our doors) – I guess this is actually a Word document.  What if this could be dumped out in pdf?</w:t>
+        <w:t xml:space="preserve">Weekly schedule (for Barb…for hanging on our doors) – I guess this is actually a Word document.  What if this could be dumped out in </w:t>
+      </w:r>
+      <w:proofErr w:type="spellStart"/>
+      <w:r>
+        <w:rPr>
+          <w:rFonts w:ascii="Calibri" w:hAnsi="Calibri"/>
+          <w:sz w:val="24"/>
+          <w:szCs w:val="24"/>
+        </w:rPr>
+        <w:t>pdf</w:t>
+      </w:r>
+      <w:proofErr w:type="spellEnd"/>
+      <w:r>
+        <w:rPr>
+          <w:rFonts w:ascii="Calibri" w:hAnsi="Calibri"/>
+          <w:sz w:val="24"/>
+          <w:szCs w:val="24"/>
+        </w:rPr>
+        <w:t>?</w:t>
       </w:r>
     </w:p>
     <w:p>
@@ -703,8 +897,76 @@
           <w:sz w:val="24"/>
           <w:szCs w:val="24"/>
         </w:rPr>
+        <w:t>Under Meeting Times &gt; Update Class Schedule, make it possible to delete all entries and immediately go to New Class Schedule.</w:t>
+      </w:r>
+    </w:p>
+    <w:p>
+      <w:pPr>
+        <w:pStyle w:val="ListParagraph"/>
+        <w:numPr>
+          <w:ilvl w:val="1"/>
+          <w:numId w:val="1"/>
+        </w:numPr>
+        <w:rPr>
+          <w:rFonts w:ascii="Calibri" w:hAnsi="Calibri"/>
+          <w:sz w:val="24"/>
+          <w:szCs w:val="24"/>
+        </w:rPr>
+      </w:pPr>
+      <w:r>
+        <w:rPr>
+          <w:rFonts w:ascii="Calibri" w:hAnsi="Calibri"/>
+          <w:sz w:val="24"/>
+          <w:szCs w:val="24"/>
+        </w:rPr>
+        <w:t>Add # students as a column?</w:t>
+      </w:r>
+    </w:p>
+    <w:p>
+      <w:pPr>
+        <w:pStyle w:val="ListParagraph"/>
+        <w:numPr>
+          <w:ilvl w:val="0"/>
+          <w:numId w:val="1"/>
+        </w:numPr>
+        <w:rPr>
+          <w:rFonts w:ascii="Calibri" w:hAnsi="Calibri"/>
+          <w:sz w:val="24"/>
+          <w:szCs w:val="24"/>
+        </w:rPr>
+      </w:pPr>
+      <w:r>
+        <w:rPr>
+          <w:rFonts w:ascii="Calibri" w:hAnsi="Calibri"/>
+          <w:sz w:val="24"/>
+          <w:szCs w:val="24"/>
+        </w:rPr>
+        <w:t>Course Summary page:</w:t>
+      </w:r>
+    </w:p>
+    <w:p>
+      <w:pPr>
+        <w:pStyle w:val="ListParagraph"/>
+        <w:numPr>
+          <w:ilvl w:val="1"/>
+          <w:numId w:val="1"/>
+        </w:numPr>
+        <w:rPr>
+          <w:rFonts w:ascii="Calibri" w:hAnsi="Calibri"/>
+          <w:color w:val="FF0000"/>
+          <w:sz w:val="24"/>
+          <w:szCs w:val="24"/>
+        </w:rPr>
+      </w:pPr>
+      <w:r>
+        <w:rPr>
+          <w:rFonts w:ascii="Calibri" w:hAnsi="Calibri"/>
+          <w:color w:val="FF0000"/>
+          <w:sz w:val="24"/>
+          <w:szCs w:val="24"/>
+        </w:rPr>
         <w:lastRenderedPageBreak/>
-        <w:t>Under Meeting Times &gt; Update Class Schedule, make it possible to delete all entries and immediately go to New Class Schedule.</w:t>
+        <w:t>Add credit hours for courses in a new column</w:t>
       </w:r>
     </w:p>
     <w:p>
@@ -716,17 +978,85 @@
         </w:numPr>
         <w:rPr>
           <w:rFonts w:ascii="Calibri" w:hAnsi="Calibri"/>
-          <w:sz w:val="24"/>
-          <w:szCs w:val="24"/>
-        </w:rPr>
-      </w:pPr>
-      <w:r>
-        <w:rPr>
-          <w:rFonts w:ascii="Calibri" w:hAnsi="Calibri"/>
-          <w:sz w:val="24"/>
-          <w:szCs w:val="24"/>
-        </w:rPr>
-        <w:t>Add # students as a column?</w:t>
+          <w:color w:val="FF0000"/>
+          <w:sz w:val="24"/>
+          <w:szCs w:val="24"/>
+        </w:rPr>
+      </w:pPr>
+      <w:r>
+        <w:rPr>
+          <w:rFonts w:ascii="Calibri" w:hAnsi="Calibri"/>
+          <w:color w:val="FF0000"/>
+          <w:sz w:val="24"/>
+          <w:szCs w:val="24"/>
+        </w:rPr>
+        <w:t>Add the ability to</w:t>
+      </w:r>
+      <w:r>
+        <w:rPr>
+          <w:rFonts w:ascii="Calibri" w:hAnsi="Calibri"/>
+          <w:color w:val="FF0000"/>
+          <w:sz w:val="24"/>
+          <w:szCs w:val="24"/>
+        </w:rPr>
+        <w:t xml:space="preserve"> edit/</w:t>
+      </w:r>
+      <w:r>
+        <w:rPr>
+          <w:rFonts w:ascii="Calibri" w:hAnsi="Calibri"/>
+          <w:color w:val="FF0000"/>
+          <w:sz w:val="24"/>
+          <w:szCs w:val="24"/>
+        </w:rPr>
+        <w:t>delete courses</w:t>
+      </w:r>
+    </w:p>
+    <w:p>
+      <w:pPr>
+        <w:pStyle w:val="ListParagraph"/>
+        <w:numPr>
+          <w:ilvl w:val="1"/>
+          <w:numId w:val="1"/>
+        </w:numPr>
+        <w:rPr>
+          <w:rFonts w:ascii="Calibri" w:hAnsi="Calibri"/>
+          <w:color w:val="FF0000"/>
+          <w:sz w:val="24"/>
+          <w:szCs w:val="24"/>
+        </w:rPr>
+      </w:pPr>
+      <w:r>
+        <w:rPr>
+          <w:rFonts w:ascii="Calibri" w:hAnsi="Calibri"/>
+          <w:color w:val="FF0000"/>
+          <w:sz w:val="24"/>
+          <w:szCs w:val="24"/>
+        </w:rPr>
+        <w:t>When adding new sections (under Manage), show some info about the current sections, such as the professor or something…?  If there are several, it could be difficult to see which one is which.</w:t>
+      </w:r>
+    </w:p>
+    <w:p>
+      <w:pPr>
+        <w:pStyle w:val="ListParagraph"/>
+        <w:numPr>
+          <w:ilvl w:val="1"/>
+          <w:numId w:val="1"/>
+        </w:numPr>
+        <w:rPr>
+          <w:rFonts w:ascii="Calibri" w:hAnsi="Calibri"/>
+          <w:color w:val="FF0000"/>
+          <w:sz w:val="24"/>
+          <w:szCs w:val="24"/>
+        </w:rPr>
+      </w:pPr>
+      <w:r>
+        <w:rPr>
+          <w:rFonts w:ascii="Calibri" w:hAnsi="Calibri"/>
+          <w:color w:val="FF0000"/>
+          <w:sz w:val="24"/>
+          <w:szCs w:val="24"/>
+        </w:rPr>
+        <w:t>Under Manage Offerings, indicate # credit hours, to make load hour decision easier</w:t>
       </w:r>
     </w:p>
     <w:p>
@@ -748,7 +1078,23 @@
           <w:sz w:val="24"/>
           <w:szCs w:val="24"/>
         </w:rPr>
-        <w:t>Course Summary page:</w:t>
+        <w:t>Other</w:t>
+      </w:r>
+      <w:r>
+        <w:rPr>
+          <w:rFonts w:ascii="Calibri" w:hAnsi="Calibri"/>
+          <w:sz w:val="24"/>
+          <w:szCs w:val="24"/>
+        </w:rPr>
+        <w:t xml:space="preserve"> Features</w:t>
+      </w:r>
+      <w:r>
+        <w:rPr>
+          <w:rFonts w:ascii="Calibri" w:hAnsi="Calibri"/>
+          <w:sz w:val="24"/>
+          <w:szCs w:val="24"/>
+        </w:rPr>
+        <w:t>:</w:t>
       </w:r>
     </w:p>
     <w:p>
@@ -760,19 +1106,71 @@
         </w:numPr>
         <w:rPr>
           <w:rFonts w:ascii="Calibri" w:hAnsi="Calibri"/>
-          <w:color w:val="FF0000"/>
-          <w:sz w:val="24"/>
-          <w:szCs w:val="24"/>
-        </w:rPr>
-      </w:pPr>
-      <w:r>
-        <w:rPr>
-          <w:rFonts w:ascii="Calibri" w:hAnsi="Calibri"/>
-          <w:color w:val="FF0000"/>
-          <w:sz w:val="24"/>
-          <w:szCs w:val="24"/>
-        </w:rPr>
-        <w:t>Add credit hours for courses in a new column</w:t>
+          <w:sz w:val="24"/>
+          <w:szCs w:val="24"/>
+        </w:rPr>
+      </w:pPr>
+      <w:r>
+        <w:rPr>
+          <w:rFonts w:ascii="Calibri" w:hAnsi="Calibri"/>
+          <w:sz w:val="24"/>
+          <w:szCs w:val="24"/>
+        </w:rPr>
+        <w:t xml:space="preserve">Maybe make professors m2m instead of </w:t>
+      </w:r>
+      <w:proofErr w:type="spellStart"/>
+      <w:r>
+        <w:rPr>
+          <w:rFonts w:ascii="Calibri" w:hAnsi="Calibri"/>
+          <w:sz w:val="24"/>
+          <w:szCs w:val="24"/>
+        </w:rPr>
+        <w:t>ForeignKey</w:t>
+      </w:r>
+      <w:proofErr w:type="spellEnd"/>
+      <w:r>
+        <w:rPr>
+          <w:rFonts w:ascii="Calibri" w:hAnsi="Calibri"/>
+          <w:sz w:val="24"/>
+          <w:szCs w:val="24"/>
+        </w:rPr>
+        <w:t xml:space="preserve">, so that </w:t>
+      </w:r>
+      <w:proofErr w:type="gramStart"/>
+      <w:r>
+        <w:rPr>
+          <w:rFonts w:ascii="Calibri" w:hAnsi="Calibri"/>
+          <w:sz w:val="24"/>
+          <w:szCs w:val="24"/>
+        </w:rPr>
+        <w:t>profs</w:t>
+      </w:r>
+      <w:proofErr w:type="gramEnd"/>
+      <w:r>
+        <w:rPr>
+          <w:rFonts w:ascii="Calibri" w:hAnsi="Calibri"/>
+          <w:sz w:val="24"/>
+          <w:szCs w:val="24"/>
+        </w:rPr>
+        <w:t xml:space="preserve"> can be part of more than one </w:t>
+      </w:r>
+      <w:proofErr w:type="spellStart"/>
+      <w:r>
+        <w:rPr>
+          <w:rFonts w:ascii="Calibri" w:hAnsi="Calibri"/>
+          <w:sz w:val="24"/>
+          <w:szCs w:val="24"/>
+        </w:rPr>
+        <w:t>dept</w:t>
+      </w:r>
+      <w:proofErr w:type="spellEnd"/>
+      <w:r>
+        <w:rPr>
+          <w:rFonts w:ascii="Calibri" w:hAnsi="Calibri"/>
+          <w:sz w:val="24"/>
+          <w:szCs w:val="24"/>
+        </w:rPr>
+        <w:t>?</w:t>
       </w:r>
     </w:p>
     <w:p>
@@ -784,167 +1182,35 @@
         </w:numPr>
         <w:rPr>
           <w:rFonts w:ascii="Calibri" w:hAnsi="Calibri"/>
-          <w:color w:val="FF0000"/>
-          <w:sz w:val="24"/>
-          <w:szCs w:val="24"/>
-        </w:rPr>
-      </w:pPr>
-      <w:r>
-        <w:rPr>
-          <w:rFonts w:ascii="Calibri" w:hAnsi="Calibri"/>
-          <w:color w:val="FF0000"/>
-          <w:sz w:val="24"/>
-          <w:szCs w:val="24"/>
-        </w:rPr>
-        <w:t>Add the ability to</w:t>
-      </w:r>
-      <w:r>
-        <w:rPr>
-          <w:rFonts w:ascii="Calibri" w:hAnsi="Calibri"/>
-          <w:color w:val="FF0000"/>
-          <w:sz w:val="24"/>
-          <w:szCs w:val="24"/>
-        </w:rPr>
-        <w:t xml:space="preserve"> edit/</w:t>
-      </w:r>
-      <w:r>
-        <w:rPr>
-          <w:rFonts w:ascii="Calibri" w:hAnsi="Calibri"/>
-          <w:color w:val="FF0000"/>
-          <w:sz w:val="24"/>
-          <w:szCs w:val="24"/>
-        </w:rPr>
-        <w:t>delete courses</w:t>
-      </w:r>
-    </w:p>
-    <w:p>
-      <w:pPr>
-        <w:pStyle w:val="ListParagraph"/>
-        <w:numPr>
-          <w:ilvl w:val="1"/>
-          <w:numId w:val="1"/>
-        </w:numPr>
-        <w:rPr>
-          <w:rFonts w:ascii="Calibri" w:hAnsi="Calibri"/>
-          <w:color w:val="FF0000"/>
-          <w:sz w:val="24"/>
-          <w:szCs w:val="24"/>
-        </w:rPr>
-      </w:pPr>
-      <w:r>
-        <w:rPr>
-          <w:rFonts w:ascii="Calibri" w:hAnsi="Calibri"/>
-          <w:color w:val="FF0000"/>
-          <w:sz w:val="24"/>
-          <w:szCs w:val="24"/>
-        </w:rPr>
-        <w:t>When adding new sections (under Manage), show some info about the current sections, such as the professor or something…?  If there are several, it could be difficult to see which one is which.</w:t>
-      </w:r>
-    </w:p>
-    <w:p>
-      <w:pPr>
-        <w:pStyle w:val="ListParagraph"/>
-        <w:numPr>
-          <w:ilvl w:val="1"/>
-          <w:numId w:val="1"/>
-        </w:numPr>
-        <w:rPr>
-          <w:rFonts w:ascii="Calibri" w:hAnsi="Calibri"/>
-          <w:color w:val="FF0000"/>
-          <w:sz w:val="24"/>
-          <w:szCs w:val="24"/>
-        </w:rPr>
-      </w:pPr>
-      <w:r>
-        <w:rPr>
-          <w:rFonts w:ascii="Calibri" w:hAnsi="Calibri"/>
-          <w:color w:val="FF0000"/>
-          <w:sz w:val="24"/>
-          <w:szCs w:val="24"/>
-        </w:rPr>
-        <w:t>Under Manage Offerings, indicate # credit hours, to make load hour decision easier</w:t>
-      </w:r>
-    </w:p>
-    <w:p>
-      <w:pPr>
-        <w:pStyle w:val="ListParagraph"/>
-        <w:numPr>
-          <w:ilvl w:val="0"/>
-          <w:numId w:val="1"/>
-        </w:numPr>
-        <w:rPr>
-          <w:rFonts w:ascii="Calibri" w:hAnsi="Calibri"/>
-          <w:sz w:val="24"/>
-          <w:szCs w:val="24"/>
-        </w:rPr>
-      </w:pPr>
-      <w:r>
-        <w:rPr>
-          <w:rFonts w:ascii="Calibri" w:hAnsi="Calibri"/>
-          <w:sz w:val="24"/>
-          <w:szCs w:val="24"/>
-        </w:rPr>
-        <w:t>Other</w:t>
-      </w:r>
-      <w:r>
-        <w:rPr>
-          <w:rFonts w:ascii="Calibri" w:hAnsi="Calibri"/>
-          <w:sz w:val="24"/>
-          <w:szCs w:val="24"/>
-        </w:rPr>
-        <w:t xml:space="preserve"> Features</w:t>
-      </w:r>
-      <w:r>
-        <w:rPr>
-          <w:rFonts w:ascii="Calibri" w:hAnsi="Calibri"/>
-          <w:sz w:val="24"/>
-          <w:szCs w:val="24"/>
-        </w:rPr>
-        <w:t>:</w:t>
-      </w:r>
-    </w:p>
-    <w:p>
-      <w:pPr>
-        <w:pStyle w:val="ListParagraph"/>
-        <w:numPr>
-          <w:ilvl w:val="1"/>
-          <w:numId w:val="1"/>
-        </w:numPr>
-        <w:rPr>
-          <w:rFonts w:ascii="Calibri" w:hAnsi="Calibri"/>
-          <w:sz w:val="24"/>
-          <w:szCs w:val="24"/>
-        </w:rPr>
-      </w:pPr>
-      <w:r>
-        <w:rPr>
-          <w:rFonts w:ascii="Calibri" w:hAnsi="Calibri"/>
-          <w:sz w:val="24"/>
-          <w:szCs w:val="24"/>
-        </w:rPr>
-        <w:t>Maybe make professors m2m instead of ForeignKey, so that profs can be part of more than one dept?</w:t>
-      </w:r>
-    </w:p>
-    <w:p>
-      <w:pPr>
-        <w:pStyle w:val="ListParagraph"/>
-        <w:numPr>
-          <w:ilvl w:val="1"/>
-          <w:numId w:val="1"/>
-        </w:numPr>
-        <w:rPr>
-          <w:rFonts w:ascii="Calibri" w:hAnsi="Calibri"/>
-          <w:sz w:val="24"/>
-          <w:szCs w:val="24"/>
-        </w:rPr>
-      </w:pPr>
-      <w:r>
-        <w:rPr>
-          <w:rFonts w:ascii="Calibri" w:hAnsi="Calibri"/>
-          <w:sz w:val="24"/>
-          <w:szCs w:val="24"/>
-        </w:rPr>
-        <w:t>Set things up so that only the chair (or certain superusers) can edit information on the webpage – other faculty members have read-only access</w:t>
+          <w:sz w:val="24"/>
+          <w:szCs w:val="24"/>
+        </w:rPr>
+      </w:pPr>
+      <w:r>
+        <w:rPr>
+          <w:rFonts w:ascii="Calibri" w:hAnsi="Calibri"/>
+          <w:sz w:val="24"/>
+          <w:szCs w:val="24"/>
+        </w:rPr>
+        <w:t xml:space="preserve">Set things up so that only the chair (or certain </w:t>
+      </w:r>
+      <w:proofErr w:type="spellStart"/>
+      <w:r>
+        <w:rPr>
+          <w:rFonts w:ascii="Calibri" w:hAnsi="Calibri"/>
+          <w:sz w:val="24"/>
+          <w:szCs w:val="24"/>
+        </w:rPr>
+        <w:t>superusers</w:t>
+      </w:r>
+      <w:proofErr w:type="spellEnd"/>
+      <w:r>
+        <w:rPr>
+          <w:rFonts w:ascii="Calibri" w:hAnsi="Calibri"/>
+          <w:sz w:val="24"/>
+          <w:szCs w:val="24"/>
+        </w:rPr>
+        <w:t>) can edit information on the webpage – other faculty members have read-only access</w:t>
       </w:r>
       <w:r>
         <w:rPr>
@@ -974,8 +1240,18 @@
           <w:sz w:val="24"/>
           <w:szCs w:val="24"/>
         </w:rPr>
-        <w:t>Maybe each faculty member can only look at info for their own dept</w:t>
-      </w:r>
+        <w:t xml:space="preserve">Maybe each faculty member can only look at info for their own </w:t>
+      </w:r>
+      <w:proofErr w:type="spellStart"/>
+      <w:r>
+        <w:rPr>
+          <w:rFonts w:ascii="Calibri" w:hAnsi="Calibri"/>
+          <w:sz w:val="24"/>
+          <w:szCs w:val="24"/>
+        </w:rPr>
+        <w:t>dept</w:t>
+      </w:r>
+      <w:proofErr w:type="spellEnd"/>
     </w:p>
     <w:p>
       <w:pPr>
@@ -1187,7 +1463,61 @@
           <w:sz w:val="24"/>
           <w:szCs w:val="24"/>
         </w:rPr>
-        <w:t>4. python manage.py schemamigration --auto &lt;appname&gt;</w:t>
+        <w:t xml:space="preserve">4. </w:t>
+      </w:r>
+      <w:proofErr w:type="gramStart"/>
+      <w:r>
+        <w:rPr>
+          <w:rFonts w:ascii="Calibri" w:hAnsi="Calibri"/>
+          <w:sz w:val="24"/>
+          <w:szCs w:val="24"/>
+        </w:rPr>
+        <w:t>python</w:t>
+      </w:r>
+      <w:proofErr w:type="gramEnd"/>
+      <w:r>
+        <w:rPr>
+          <w:rFonts w:ascii="Calibri" w:hAnsi="Calibri"/>
+          <w:sz w:val="24"/>
+          <w:szCs w:val="24"/>
+        </w:rPr>
+        <w:t xml:space="preserve"> manage.py </w:t>
+      </w:r>
+      <w:proofErr w:type="spellStart"/>
+      <w:r>
+        <w:rPr>
+          <w:rFonts w:ascii="Calibri" w:hAnsi="Calibri"/>
+          <w:sz w:val="24"/>
+          <w:szCs w:val="24"/>
+        </w:rPr>
+        <w:t>schemamigration</w:t>
+      </w:r>
+      <w:proofErr w:type="spellEnd"/>
+      <w:r>
+        <w:rPr>
+          <w:rFonts w:ascii="Calibri" w:hAnsi="Calibri"/>
+          <w:sz w:val="24"/>
+          <w:szCs w:val="24"/>
+        </w:rPr>
+        <w:t xml:space="preserve"> --auto &lt;</w:t>
+      </w:r>
+      <w:proofErr w:type="spellStart"/>
+      <w:r>
+        <w:rPr>
+          <w:rFonts w:ascii="Calibri" w:hAnsi="Calibri"/>
+          <w:sz w:val="24"/>
+          <w:szCs w:val="24"/>
+        </w:rPr>
+        <w:t>appname</w:t>
+      </w:r>
+      <w:proofErr w:type="spellEnd"/>
+      <w:r>
+        <w:rPr>
+          <w:rFonts w:ascii="Calibri" w:hAnsi="Calibri"/>
+          <w:sz w:val="24"/>
+          <w:szCs w:val="24"/>
+        </w:rPr>
+        <w:t>&gt;</w:t>
       </w:r>
     </w:p>
     <w:p>
@@ -1221,84 +1551,210 @@
           <w:sz w:val="24"/>
           <w:szCs w:val="24"/>
         </w:rPr>
-        <w:t>6. python manage.py migrate &lt;appname&gt;</w:t>
-      </w:r>
-    </w:p>
-    <w:p>
-      <w:pPr>
-        <w:rPr>
-          <w:rFonts w:ascii="Calibri" w:hAnsi="Calibri"/>
-          <w:sz w:val="24"/>
-          <w:szCs w:val="24"/>
-        </w:rPr>
-      </w:pPr>
-      <w:r>
-        <w:rPr>
-          <w:rFonts w:ascii="Calibri" w:hAnsi="Calibri"/>
-          <w:sz w:val="24"/>
-          <w:szCs w:val="24"/>
-        </w:rPr>
-        <w:t xml:space="preserve">7. The migration should have taken place and it will try to load the initial data which will fail because the schema has changed. </w:t>
-      </w:r>
-    </w:p>
-    <w:p>
-      <w:pPr>
-        <w:rPr>
-          <w:rFonts w:ascii="Calibri" w:hAnsi="Calibri"/>
-          <w:sz w:val="24"/>
-          <w:szCs w:val="24"/>
-        </w:rPr>
-      </w:pPr>
-      <w:r>
-        <w:rPr>
-          <w:rFonts w:ascii="Calibri" w:hAnsi="Calibri"/>
-          <w:sz w:val="24"/>
-          <w:szCs w:val="24"/>
-        </w:rPr>
-        <w:t xml:space="preserve">8. run the backup.sh script again to dump it. </w:t>
-      </w:r>
-    </w:p>
-    <w:p>
-      <w:pPr>
-        <w:rPr>
-          <w:rFonts w:ascii="Calibri" w:hAnsi="Calibri"/>
-          <w:sz w:val="24"/>
-          <w:szCs w:val="24"/>
-        </w:rPr>
-      </w:pPr>
-      <w:r>
-        <w:rPr>
-          <w:rFonts w:ascii="Calibri" w:hAnsi="Calibri"/>
-          <w:sz w:val="24"/>
-          <w:szCs w:val="24"/>
-        </w:rPr>
-        <w:t>9. Try to migrate again. (when using south, always used migrate instead of syncdb)</w:t>
-      </w:r>
-    </w:p>
-    <w:p>
-      <w:pPr>
-        <w:rPr>
-          <w:rFonts w:ascii="Calibri" w:hAnsi="Calibri"/>
-          <w:sz w:val="24"/>
-          <w:szCs w:val="24"/>
-        </w:rPr>
-      </w:pPr>
-    </w:p>
-    <w:p>
-      <w:pPr>
-        <w:rPr>
-          <w:rFonts w:ascii="Calibri" w:hAnsi="Calibri"/>
-          <w:sz w:val="24"/>
-          <w:szCs w:val="24"/>
-        </w:rPr>
-      </w:pPr>
-      <w:r>
-        <w:rPr>
-          <w:rFonts w:ascii="Calibri" w:hAnsi="Calibri"/>
-          <w:sz w:val="24"/>
-          <w:szCs w:val="24"/>
-        </w:rPr>
-        <w:t xml:space="preserve">The above steps should also work for changing a foreign key to a many to many field. If you are not or can not use south then I have no idea what you would do. </w:t>
+        <w:t xml:space="preserve">6. </w:t>
+      </w:r>
+      <w:proofErr w:type="gramStart"/>
+      <w:r>
+        <w:rPr>
+          <w:rFonts w:ascii="Calibri" w:hAnsi="Calibri"/>
+          <w:sz w:val="24"/>
+          <w:szCs w:val="24"/>
+        </w:rPr>
+        <w:t>python</w:t>
+      </w:r>
+      <w:proofErr w:type="gramEnd"/>
+      <w:r>
+        <w:rPr>
+          <w:rFonts w:ascii="Calibri" w:hAnsi="Calibri"/>
+          <w:sz w:val="24"/>
+          <w:szCs w:val="24"/>
+        </w:rPr>
+        <w:t xml:space="preserve"> manage.py migrate &lt;</w:t>
+      </w:r>
+      <w:proofErr w:type="spellStart"/>
+      <w:r>
+        <w:rPr>
+          <w:rFonts w:ascii="Calibri" w:hAnsi="Calibri"/>
+          <w:sz w:val="24"/>
+          <w:szCs w:val="24"/>
+        </w:rPr>
+        <w:t>appname</w:t>
+      </w:r>
+      <w:proofErr w:type="spellEnd"/>
+      <w:r>
+        <w:rPr>
+          <w:rFonts w:ascii="Calibri" w:hAnsi="Calibri"/>
+          <w:sz w:val="24"/>
+          <w:szCs w:val="24"/>
+        </w:rPr>
+        <w:t>&gt;</w:t>
+      </w:r>
+    </w:p>
+    <w:p>
+      <w:pPr>
+        <w:rPr>
+          <w:rFonts w:ascii="Calibri" w:hAnsi="Calibri"/>
+          <w:sz w:val="24"/>
+          <w:szCs w:val="24"/>
+        </w:rPr>
+      </w:pPr>
+      <w:r>
+        <w:rPr>
+          <w:rFonts w:ascii="Calibri" w:hAnsi="Calibri"/>
+          <w:sz w:val="24"/>
+          <w:szCs w:val="24"/>
+        </w:rPr>
+        <w:t xml:space="preserve">7. The migration should have taken place and it will try to load the initial </w:t>
+      </w:r>
+      <w:proofErr w:type="gramStart"/>
+      <w:r>
+        <w:rPr>
+          <w:rFonts w:ascii="Calibri" w:hAnsi="Calibri"/>
+          <w:sz w:val="24"/>
+          <w:szCs w:val="24"/>
+        </w:rPr>
+        <w:t>data which</w:t>
+      </w:r>
+      <w:proofErr w:type="gramEnd"/>
+      <w:r>
+        <w:rPr>
+          <w:rFonts w:ascii="Calibri" w:hAnsi="Calibri"/>
+          <w:sz w:val="24"/>
+          <w:szCs w:val="24"/>
+        </w:rPr>
+        <w:t xml:space="preserve"> will fail because the schema has changed. </w:t>
+      </w:r>
+    </w:p>
+    <w:p>
+      <w:pPr>
+        <w:rPr>
+          <w:rFonts w:ascii="Calibri" w:hAnsi="Calibri"/>
+          <w:sz w:val="24"/>
+          <w:szCs w:val="24"/>
+        </w:rPr>
+      </w:pPr>
+      <w:r>
+        <w:rPr>
+          <w:rFonts w:ascii="Calibri" w:hAnsi="Calibri"/>
+          <w:sz w:val="24"/>
+          <w:szCs w:val="24"/>
+        </w:rPr>
+        <w:t xml:space="preserve">8. </w:t>
+      </w:r>
+      <w:proofErr w:type="gramStart"/>
+      <w:r>
+        <w:rPr>
+          <w:rFonts w:ascii="Calibri" w:hAnsi="Calibri"/>
+          <w:sz w:val="24"/>
+          <w:szCs w:val="24"/>
+        </w:rPr>
+        <w:t>run</w:t>
+      </w:r>
+      <w:proofErr w:type="gramEnd"/>
+      <w:r>
+        <w:rPr>
+          <w:rFonts w:ascii="Calibri" w:hAnsi="Calibri"/>
+          <w:sz w:val="24"/>
+          <w:szCs w:val="24"/>
+        </w:rPr>
+        <w:t xml:space="preserve"> the backup.sh script again to dump it. </w:t>
+      </w:r>
+    </w:p>
+    <w:p>
+      <w:pPr>
+        <w:rPr>
+          <w:rFonts w:ascii="Calibri" w:hAnsi="Calibri"/>
+          <w:sz w:val="24"/>
+          <w:szCs w:val="24"/>
+        </w:rPr>
+      </w:pPr>
+      <w:r>
+        <w:rPr>
+          <w:rFonts w:ascii="Calibri" w:hAnsi="Calibri"/>
+          <w:sz w:val="24"/>
+          <w:szCs w:val="24"/>
+        </w:rPr>
+        <w:t>9. Try to migrate again. (</w:t>
+      </w:r>
+      <w:proofErr w:type="gramStart"/>
+      <w:r>
+        <w:rPr>
+          <w:rFonts w:ascii="Calibri" w:hAnsi="Calibri"/>
+          <w:sz w:val="24"/>
+          <w:szCs w:val="24"/>
+        </w:rPr>
+        <w:t>when</w:t>
+      </w:r>
+      <w:proofErr w:type="gramEnd"/>
+      <w:r>
+        <w:rPr>
+          <w:rFonts w:ascii="Calibri" w:hAnsi="Calibri"/>
+          <w:sz w:val="24"/>
+          <w:szCs w:val="24"/>
+        </w:rPr>
+        <w:t xml:space="preserve"> using south, always used migrate instead of </w:t>
+      </w:r>
+      <w:proofErr w:type="spellStart"/>
+      <w:r>
+        <w:rPr>
+          <w:rFonts w:ascii="Calibri" w:hAnsi="Calibri"/>
+          <w:sz w:val="24"/>
+          <w:szCs w:val="24"/>
+        </w:rPr>
+        <w:t>syncdb</w:t>
+      </w:r>
+      <w:proofErr w:type="spellEnd"/>
+      <w:r>
+        <w:rPr>
+          <w:rFonts w:ascii="Calibri" w:hAnsi="Calibri"/>
+          <w:sz w:val="24"/>
+          <w:szCs w:val="24"/>
+        </w:rPr>
+        <w:t>)</w:t>
+      </w:r>
+    </w:p>
+    <w:p>
+      <w:pPr>
+        <w:rPr>
+          <w:rFonts w:ascii="Calibri" w:hAnsi="Calibri"/>
+          <w:sz w:val="24"/>
+          <w:szCs w:val="24"/>
+        </w:rPr>
+      </w:pPr>
+    </w:p>
+    <w:p>
+      <w:pPr>
+        <w:rPr>
+          <w:rFonts w:ascii="Calibri" w:hAnsi="Calibri"/>
+          <w:sz w:val="24"/>
+          <w:szCs w:val="24"/>
+        </w:rPr>
+      </w:pPr>
+      <w:r>
+        <w:rPr>
+          <w:rFonts w:ascii="Calibri" w:hAnsi="Calibri"/>
+          <w:sz w:val="24"/>
+          <w:szCs w:val="24"/>
+        </w:rPr>
+        <w:t xml:space="preserve">The above steps should also work for changing a foreign key to a many to many field. If you are not or </w:t>
+      </w:r>
+      <w:proofErr w:type="gramStart"/>
+      <w:r>
+        <w:rPr>
+          <w:rFonts w:ascii="Calibri" w:hAnsi="Calibri"/>
+          <w:sz w:val="24"/>
+          <w:szCs w:val="24"/>
+        </w:rPr>
+        <w:t>can not</w:t>
+      </w:r>
+      <w:proofErr w:type="gramEnd"/>
+      <w:r>
+        <w:rPr>
+          <w:rFonts w:ascii="Calibri" w:hAnsi="Calibri"/>
+          <w:sz w:val="24"/>
+          <w:szCs w:val="24"/>
+        </w:rPr>
+        <w:t xml:space="preserve"> use south then I have no idea what you would do. </w:t>
       </w:r>
     </w:p>
     <w:p>

</xml_diff>

<commit_message>
added search by time function
</commit_message>
<xml_diff>
--- a/doc/To_Do_on_Chair_Project.docx
+++ b/doc/To_Do_on_Chair_Project.docx
@@ -43,27 +43,7 @@
           <w:szCs w:val="24"/>
           <w:lang w:eastAsia="en-US"/>
         </w:rPr>
-        <w:t xml:space="preserve">Put in safety feature to stop one chair from editing another </w:t>
-      </w:r>
-      <w:proofErr w:type="spellStart"/>
-      <w:r>
-        <w:rPr>
-          <w:rFonts w:ascii="Calibri" w:hAnsi="Calibri"/>
-          <w:sz w:val="24"/>
-          <w:szCs w:val="24"/>
-          <w:lang w:eastAsia="en-US"/>
-        </w:rPr>
-        <w:t>dept’s</w:t>
-      </w:r>
-      <w:proofErr w:type="spellEnd"/>
-      <w:r>
-        <w:rPr>
-          <w:rFonts w:ascii="Calibri" w:hAnsi="Calibri"/>
-          <w:sz w:val="24"/>
-          <w:szCs w:val="24"/>
-          <w:lang w:eastAsia="en-US"/>
-        </w:rPr>
-        <w:t xml:space="preserve"> stuff!!!</w:t>
+        <w:t>Put in safety feature to stop one chair from editing another dept’s stuff!!!</w:t>
       </w:r>
     </w:p>
     <w:p>
@@ -76,15 +56,151 @@
         <w:spacing w:before="100" w:beforeAutospacing="1" w:after="100" w:afterAutospacing="1"/>
         <w:rPr>
           <w:rFonts w:ascii="Calibri" w:hAnsi="Calibri"/>
-          <w:color w:val="FF0000"/>
-          <w:sz w:val="24"/>
-          <w:szCs w:val="24"/>
-          <w:lang w:eastAsia="en-US"/>
-        </w:rPr>
-      </w:pPr>
+          <w:sz w:val="24"/>
+          <w:szCs w:val="24"/>
+          <w:lang w:eastAsia="en-US"/>
+        </w:rPr>
+      </w:pPr>
+      <w:r>
+        <w:rPr>
+          <w:rFonts w:ascii="Calibri" w:hAnsi="Calibri"/>
+          <w:sz w:val="24"/>
+          <w:szCs w:val="24"/>
+          <w:lang w:eastAsia="en-US"/>
+        </w:rPr>
+        <w:t>Jeremy:</w:t>
+      </w:r>
+    </w:p>
+    <w:p>
+      <w:pPr>
+        <w:pStyle w:val="ListParagraph"/>
+        <w:numPr>
+          <w:ilvl w:val="1"/>
+          <w:numId w:val="1"/>
+        </w:numPr>
+        <w:spacing w:before="100" w:beforeAutospacing="1" w:after="100" w:afterAutospacing="1"/>
+        <w:rPr>
+          <w:rFonts w:ascii="Calibri" w:hAnsi="Calibri"/>
+          <w:sz w:val="24"/>
+          <w:szCs w:val="24"/>
+          <w:lang w:eastAsia="en-US"/>
+        </w:rPr>
+      </w:pPr>
+      <w:r>
+        <w:rPr>
+          <w:rFonts w:ascii="Calibri" w:hAnsi="Calibri"/>
+          <w:sz w:val="24"/>
+          <w:szCs w:val="24"/>
+          <w:lang w:eastAsia="en-US"/>
+        </w:rPr>
+        <w:t>Search for which courses are available at certain times</w:t>
+      </w:r>
+    </w:p>
+    <w:p>
+      <w:pPr>
+        <w:pStyle w:val="ListParagraph"/>
+        <w:numPr>
+          <w:ilvl w:val="2"/>
+          <w:numId w:val="1"/>
+        </w:numPr>
+        <w:spacing w:before="100" w:beforeAutospacing="1" w:after="100" w:afterAutospacing="1"/>
+        <w:rPr>
+          <w:rFonts w:ascii="Calibri" w:hAnsi="Calibri"/>
+          <w:sz w:val="24"/>
+          <w:szCs w:val="24"/>
+          <w:lang w:eastAsia="en-US"/>
+        </w:rPr>
+      </w:pPr>
+      <w:r>
+        <w:rPr>
+          <w:rFonts w:ascii="Calibri" w:hAnsi="Calibri"/>
+          <w:sz w:val="24"/>
+          <w:szCs w:val="24"/>
+          <w:lang w:eastAsia="en-US"/>
+        </w:rPr>
+        <w:t>Checkboxes for which departments to include in search</w:t>
+      </w:r>
+    </w:p>
+    <w:p>
+      <w:pPr>
+        <w:pStyle w:val="ListParagraph"/>
+        <w:numPr>
+          <w:ilvl w:val="2"/>
+          <w:numId w:val="1"/>
+        </w:numPr>
+        <w:spacing w:before="100" w:beforeAutospacing="1" w:after="100" w:afterAutospacing="1"/>
+        <w:rPr>
+          <w:rFonts w:ascii="Calibri" w:hAnsi="Calibri"/>
+          <w:sz w:val="24"/>
+          <w:szCs w:val="24"/>
+          <w:lang w:eastAsia="en-US"/>
+        </w:rPr>
+      </w:pPr>
+      <w:r>
+        <w:rPr>
+          <w:rFonts w:ascii="Calibri" w:hAnsi="Calibri"/>
+          <w:sz w:val="24"/>
+          <w:szCs w:val="24"/>
+          <w:lang w:eastAsia="en-US"/>
+        </w:rPr>
+        <w:t xml:space="preserve">Drop down with possible times (all </w:t>
+      </w:r>
+      <w:r>
+        <w:rPr>
+          <w:rFonts w:ascii="Calibri" w:hAnsi="Calibri"/>
+          <w:sz w:val="24"/>
+          <w:szCs w:val="24"/>
+          <w:lang w:eastAsia="en-US"/>
+        </w:rPr>
+        <w:t>days)…maybe one beginning time and one for the length of time (50 minutes, etc.); then it woul</w:t>
+      </w:r>
+      <w:r>
+        <w:rPr>
+          <w:rFonts w:ascii="Calibri" w:hAnsi="Calibri"/>
+          <w:sz w:val="24"/>
+          <w:szCs w:val="24"/>
+          <w:lang w:eastAsia="en-US"/>
+        </w:rPr>
+        <w:t>d search for an</w:t>
+      </w:r>
+      <w:r>
+        <w:rPr>
+          <w:rFonts w:ascii="Calibri" w:hAnsi="Calibri"/>
+          <w:sz w:val="24"/>
+          <w:szCs w:val="24"/>
+          <w:lang w:eastAsia="en-US"/>
+        </w:rPr>
+        <w:t>y time block that encompasses (for example) 8:00 to 8:50</w:t>
+      </w:r>
+      <w:r>
+        <w:rPr>
+          <w:rFonts w:ascii="Calibri" w:hAnsi="Calibri"/>
+          <w:sz w:val="24"/>
+          <w:szCs w:val="24"/>
+          <w:lang w:eastAsia="en-US"/>
+        </w:rPr>
+        <w:t>.</w:t>
+      </w:r>
+      <w:r>
+        <w:rPr>
+          <w:rFonts w:ascii="Calibri" w:hAnsi="Calibri"/>
+          <w:sz w:val="24"/>
+          <w:szCs w:val="24"/>
+          <w:lang w:eastAsia="en-US"/>
+        </w:rPr>
+        <w:t xml:space="preserve">  Or maybe TWO for the beginning time (hour and minute) and one for the length of time.  Then you could choose 8:30-9:40, or something.</w:t>
+      </w:r>
       <w:bookmarkStart w:id="0" w:name="_GoBack"/>
       <w:bookmarkEnd w:id="0"/>
-      <w:r>
+    </w:p>
+    <w:p>
+      <w:pPr>
+        <w:pStyle w:val="ListParagraph"/>
+        <w:numPr>
+          <w:ilvl w:val="0"/>
+          <w:numId w:val="1"/>
+        </w:numPr>
+        <w:spacing w:before="100" w:beforeAutospacing="1" w:after="100" w:afterAutospacing="1"/>
         <w:rPr>
           <w:rFonts w:ascii="Calibri" w:hAnsi="Calibri"/>
           <w:color w:val="FF0000"/>
@@ -92,9 +208,7 @@
           <w:szCs w:val="24"/>
           <w:lang w:eastAsia="en-US"/>
         </w:rPr>
-        <w:t xml:space="preserve">Maybe add some collapsing </w:t>
-      </w:r>
-      <w:proofErr w:type="spellStart"/>
+      </w:pPr>
       <w:r>
         <w:rPr>
           <w:rFonts w:ascii="Calibri" w:hAnsi="Calibri"/>
@@ -103,18 +217,7 @@
           <w:szCs w:val="24"/>
           <w:lang w:eastAsia="en-US"/>
         </w:rPr>
-        <w:t>divs</w:t>
-      </w:r>
-      <w:proofErr w:type="spellEnd"/>
-      <w:r>
-        <w:rPr>
-          <w:rFonts w:ascii="Calibri" w:hAnsi="Calibri"/>
-          <w:color w:val="FF0000"/>
-          <w:sz w:val="24"/>
-          <w:szCs w:val="24"/>
-          <w:lang w:eastAsia="en-US"/>
-        </w:rPr>
-        <w:t xml:space="preserve"> for the “Getting Started” page.  Things like, “Adding a new course” and “Adding a section of an existing course”, etc.</w:t>
+        <w:t>For courses that are offered spring and fall, the faculty load summary seems to list the SPRING ones first, and then the FALL ones.  WHY?!?  (See EDU150L for an example.)</w:t>
       </w:r>
     </w:p>
     <w:p>
@@ -139,56 +242,7 @@
           <w:szCs w:val="24"/>
           <w:lang w:eastAsia="en-US"/>
         </w:rPr>
-        <w:t>When you go to edit a course (from the Course Summary page), it says “New Course” at the top.</w:t>
-      </w:r>
-    </w:p>
-    <w:p>
-      <w:pPr>
-        <w:pStyle w:val="ListParagraph"/>
-        <w:numPr>
-          <w:ilvl w:val="0"/>
-          <w:numId w:val="1"/>
-        </w:numPr>
-        <w:spacing w:before="100" w:beforeAutospacing="1" w:after="100" w:afterAutospacing="1"/>
-        <w:rPr>
-          <w:rFonts w:ascii="Calibri" w:hAnsi="Calibri"/>
-          <w:color w:val="FF0000"/>
-          <w:sz w:val="24"/>
-          <w:szCs w:val="24"/>
-          <w:lang w:eastAsia="en-US"/>
-        </w:rPr>
-      </w:pPr>
-      <w:r>
-        <w:rPr>
-          <w:rFonts w:ascii="Calibri" w:hAnsi="Calibri"/>
-          <w:color w:val="FF0000"/>
-          <w:sz w:val="24"/>
-          <w:szCs w:val="24"/>
-          <w:lang w:eastAsia="en-US"/>
-        </w:rPr>
-        <w:t>For courses that are offered spring and fall, the faculty load summary seems to list the SPRING ones first, and then the FALL ones.  WHY</w:t>
-      </w:r>
-      <w:proofErr w:type="gramStart"/>
-      <w:r>
-        <w:rPr>
-          <w:rFonts w:ascii="Calibri" w:hAnsi="Calibri"/>
-          <w:color w:val="FF0000"/>
-          <w:sz w:val="24"/>
-          <w:szCs w:val="24"/>
-          <w:lang w:eastAsia="en-US"/>
-        </w:rPr>
-        <w:t>?!?</w:t>
-      </w:r>
-      <w:proofErr w:type="gramEnd"/>
-      <w:r>
-        <w:rPr>
-          <w:rFonts w:ascii="Calibri" w:hAnsi="Calibri"/>
-          <w:color w:val="FF0000"/>
-          <w:sz w:val="24"/>
-          <w:szCs w:val="24"/>
-          <w:lang w:eastAsia="en-US"/>
-        </w:rPr>
-        <w:t xml:space="preserve">  (See EDU150L for an example.)</w:t>
+        <w:t>Export loads to Excel as one large table for the entire dept?  Would be similar to what is shown under Faculty Load Summary.</w:t>
       </w:r>
     </w:p>
     <w:p>
@@ -349,16 +403,102 @@
           <w:szCs w:val="24"/>
         </w:rPr>
       </w:pPr>
-      <w:proofErr w:type="spellStart"/>
-      <w:r>
-        <w:rPr>
-          <w:rFonts w:ascii="Calibri" w:hAnsi="Calibri"/>
-          <w:sz w:val="24"/>
-          <w:szCs w:val="24"/>
-        </w:rPr>
-        <w:t>Superuser</w:t>
-      </w:r>
-      <w:proofErr w:type="spellEnd"/>
+      <w:r>
+        <w:rPr>
+          <w:rFonts w:ascii="Calibri" w:hAnsi="Calibri"/>
+          <w:sz w:val="24"/>
+          <w:szCs w:val="24"/>
+        </w:rPr>
+        <w:t>Superuser:</w:t>
+      </w:r>
+    </w:p>
+    <w:p>
+      <w:pPr>
+        <w:pStyle w:val="ListParagraph"/>
+        <w:numPr>
+          <w:ilvl w:val="1"/>
+          <w:numId w:val="1"/>
+        </w:numPr>
+        <w:rPr>
+          <w:rFonts w:ascii="Calibri" w:hAnsi="Calibri"/>
+          <w:sz w:val="24"/>
+          <w:szCs w:val="24"/>
+        </w:rPr>
+      </w:pPr>
+      <w:r>
+        <w:rPr>
+          <w:rFonts w:ascii="Calibri" w:hAnsi="Calibri"/>
+          <w:sz w:val="24"/>
+          <w:szCs w:val="24"/>
+        </w:rPr>
+        <w:t>Oops….crn was attached to Courses instead of to CourseOfferings….ruh-roh….</w:t>
+      </w:r>
+    </w:p>
+    <w:p>
+      <w:pPr>
+        <w:pStyle w:val="ListParagraph"/>
+        <w:numPr>
+          <w:ilvl w:val="0"/>
+          <w:numId w:val="1"/>
+        </w:numPr>
+        <w:rPr>
+          <w:rFonts w:ascii="Calibri" w:hAnsi="Calibri"/>
+          <w:sz w:val="24"/>
+          <w:szCs w:val="24"/>
+        </w:rPr>
+      </w:pPr>
+      <w:r>
+        <w:rPr>
+          <w:rFonts w:ascii="Calibri" w:hAnsi="Calibri"/>
+          <w:sz w:val="24"/>
+          <w:szCs w:val="24"/>
+        </w:rPr>
+        <w:t>Add new field for actual course enrollments?</w:t>
+      </w:r>
+    </w:p>
+    <w:p>
+      <w:pPr>
+        <w:pStyle w:val="ListParagraph"/>
+        <w:numPr>
+          <w:ilvl w:val="0"/>
+          <w:numId w:val="1"/>
+        </w:numPr>
+        <w:rPr>
+          <w:rFonts w:ascii="Calibri" w:hAnsi="Calibri"/>
+          <w:sz w:val="24"/>
+          <w:szCs w:val="24"/>
+        </w:rPr>
+      </w:pPr>
+      <w:r>
+        <w:rPr>
+          <w:rFonts w:ascii="Calibri" w:hAnsi="Calibri"/>
+          <w:sz w:val="24"/>
+          <w:szCs w:val="24"/>
+        </w:rPr>
+        <w:t>Add things for profs’ schedules (office hours, committee assignments, etc.)</w:t>
+      </w:r>
+    </w:p>
+    <w:p>
+      <w:pPr>
+        <w:pStyle w:val="ListParagraph"/>
+        <w:numPr>
+          <w:ilvl w:val="0"/>
+          <w:numId w:val="1"/>
+        </w:numPr>
+        <w:rPr>
+          <w:rFonts w:ascii="Calibri" w:hAnsi="Calibri"/>
+          <w:sz w:val="24"/>
+          <w:szCs w:val="24"/>
+        </w:rPr>
+      </w:pPr>
+      <w:r>
+        <w:rPr>
+          <w:rFonts w:ascii="Calibri" w:hAnsi="Calibri"/>
+          <w:sz w:val="24"/>
+          <w:szCs w:val="24"/>
+        </w:rPr>
+        <w:t>Possibilities for data export</w:t>
+      </w:r>
       <w:r>
         <w:rPr>
           <w:rFonts w:ascii="Calibri" w:hAnsi="Calibri"/>
@@ -387,71 +527,67 @@
           <w:sz w:val="24"/>
           <w:szCs w:val="24"/>
         </w:rPr>
-        <w:t>Oops…</w:t>
-      </w:r>
-      <w:proofErr w:type="gramStart"/>
-      <w:r>
-        <w:rPr>
-          <w:rFonts w:ascii="Calibri" w:hAnsi="Calibri"/>
-          <w:sz w:val="24"/>
-          <w:szCs w:val="24"/>
-        </w:rPr>
-        <w:t>.</w:t>
-      </w:r>
-      <w:proofErr w:type="spellStart"/>
-      <w:r>
-        <w:rPr>
-          <w:rFonts w:ascii="Calibri" w:hAnsi="Calibri"/>
-          <w:sz w:val="24"/>
-          <w:szCs w:val="24"/>
-        </w:rPr>
-        <w:t>crn</w:t>
-      </w:r>
-      <w:proofErr w:type="spellEnd"/>
-      <w:proofErr w:type="gramEnd"/>
-      <w:r>
-        <w:rPr>
-          <w:rFonts w:ascii="Calibri" w:hAnsi="Calibri"/>
-          <w:sz w:val="24"/>
-          <w:szCs w:val="24"/>
-        </w:rPr>
-        <w:t xml:space="preserve"> was attached to Courses instead of to </w:t>
-      </w:r>
-      <w:proofErr w:type="spellStart"/>
-      <w:r>
-        <w:rPr>
-          <w:rFonts w:ascii="Calibri" w:hAnsi="Calibri"/>
-          <w:sz w:val="24"/>
-          <w:szCs w:val="24"/>
-        </w:rPr>
-        <w:t>CourseOfferings</w:t>
-      </w:r>
-      <w:proofErr w:type="spellEnd"/>
-      <w:r>
-        <w:rPr>
-          <w:rFonts w:ascii="Calibri" w:hAnsi="Calibri"/>
-          <w:sz w:val="24"/>
-          <w:szCs w:val="24"/>
-        </w:rPr>
-        <w:t>….</w:t>
-      </w:r>
-      <w:proofErr w:type="spellStart"/>
-      <w:r>
-        <w:rPr>
-          <w:rFonts w:ascii="Calibri" w:hAnsi="Calibri"/>
-          <w:sz w:val="24"/>
-          <w:szCs w:val="24"/>
-        </w:rPr>
-        <w:t>ruh-roh</w:t>
-      </w:r>
-      <w:proofErr w:type="spellEnd"/>
-      <w:r>
-        <w:rPr>
-          <w:rFonts w:ascii="Calibri" w:hAnsi="Calibri"/>
-          <w:sz w:val="24"/>
-          <w:szCs w:val="24"/>
-        </w:rPr>
-        <w:t>….</w:t>
+        <w:t>Weekly schedule (for Barb…for hanging on our doors) – I guess this is actually a Word document.  What if this could be dumped out in pdf?</w:t>
+      </w:r>
+    </w:p>
+    <w:p>
+      <w:pPr>
+        <w:pStyle w:val="ListParagraph"/>
+        <w:numPr>
+          <w:ilvl w:val="2"/>
+          <w:numId w:val="1"/>
+        </w:numPr>
+        <w:rPr>
+          <w:rFonts w:ascii="Calibri" w:hAnsi="Calibri"/>
+          <w:sz w:val="24"/>
+          <w:szCs w:val="24"/>
+        </w:rPr>
+      </w:pPr>
+      <w:r>
+        <w:rPr>
+          <w:rFonts w:ascii="Calibri" w:hAnsi="Calibri"/>
+          <w:sz w:val="24"/>
+          <w:szCs w:val="24"/>
+        </w:rPr>
+        <w:t>Would need to a</w:t>
+      </w:r>
+      <w:r>
+        <w:rPr>
+          <w:rFonts w:ascii="Calibri" w:hAnsi="Calibri"/>
+          <w:sz w:val="24"/>
+          <w:szCs w:val="24"/>
+        </w:rPr>
+        <w:t>dd a</w:t>
+      </w:r>
+      <w:r>
+        <w:rPr>
+          <w:rFonts w:ascii="Calibri" w:hAnsi="Calibri"/>
+          <w:sz w:val="24"/>
+          <w:szCs w:val="24"/>
+        </w:rPr>
+        <w:t xml:space="preserve"> new field for office hours.</w:t>
+      </w:r>
+    </w:p>
+    <w:p>
+      <w:pPr>
+        <w:pStyle w:val="ListParagraph"/>
+        <w:numPr>
+          <w:ilvl w:val="1"/>
+          <w:numId w:val="1"/>
+        </w:numPr>
+        <w:rPr>
+          <w:rFonts w:ascii="Calibri" w:hAnsi="Calibri"/>
+          <w:sz w:val="24"/>
+          <w:szCs w:val="24"/>
+        </w:rPr>
+      </w:pPr>
+      <w:r>
+        <w:rPr>
+          <w:rFonts w:ascii="Calibri" w:hAnsi="Calibri"/>
+          <w:sz w:val="24"/>
+          <w:szCs w:val="24"/>
+        </w:rPr>
+        <w:t>Add feature to export load sheet as one large table</w:t>
       </w:r>
     </w:p>
     <w:p>
@@ -473,7 +609,51 @@
           <w:sz w:val="24"/>
           <w:szCs w:val="24"/>
         </w:rPr>
-        <w:t>Add new field for actual course enrollments?</w:t>
+        <w:t>Faculty Load Summary page:</w:t>
+      </w:r>
+    </w:p>
+    <w:p>
+      <w:pPr>
+        <w:pStyle w:val="ListParagraph"/>
+        <w:numPr>
+          <w:ilvl w:val="1"/>
+          <w:numId w:val="1"/>
+        </w:numPr>
+        <w:rPr>
+          <w:rFonts w:ascii="Calibri" w:hAnsi="Calibri"/>
+          <w:sz w:val="24"/>
+          <w:szCs w:val="24"/>
+        </w:rPr>
+      </w:pPr>
+      <w:r>
+        <w:rPr>
+          <w:rFonts w:ascii="Calibri" w:hAnsi="Calibri"/>
+          <w:sz w:val="24"/>
+          <w:szCs w:val="24"/>
+        </w:rPr>
+        <w:t>Under Meeting Times &gt; Update Class Schedule, make it possible to delete all entries and immediately go to New Class Schedule.</w:t>
+      </w:r>
+    </w:p>
+    <w:p>
+      <w:pPr>
+        <w:pStyle w:val="ListParagraph"/>
+        <w:numPr>
+          <w:ilvl w:val="1"/>
+          <w:numId w:val="1"/>
+        </w:numPr>
+        <w:rPr>
+          <w:rFonts w:ascii="Calibri" w:hAnsi="Calibri"/>
+          <w:sz w:val="24"/>
+          <w:szCs w:val="24"/>
+        </w:rPr>
+      </w:pPr>
+      <w:r>
+        <w:rPr>
+          <w:rFonts w:ascii="Calibri" w:hAnsi="Calibri"/>
+          <w:sz w:val="24"/>
+          <w:szCs w:val="24"/>
+        </w:rPr>
+        <w:t>Add # students as a column?</w:t>
       </w:r>
     </w:p>
     <w:p>
@@ -495,55 +675,7 @@
           <w:sz w:val="24"/>
           <w:szCs w:val="24"/>
         </w:rPr>
-        <w:t xml:space="preserve">Add things for </w:t>
-      </w:r>
-      <w:proofErr w:type="gramStart"/>
-      <w:r>
-        <w:rPr>
-          <w:rFonts w:ascii="Calibri" w:hAnsi="Calibri"/>
-          <w:sz w:val="24"/>
-          <w:szCs w:val="24"/>
-        </w:rPr>
-        <w:t>profs</w:t>
-      </w:r>
-      <w:proofErr w:type="gramEnd"/>
-      <w:r>
-        <w:rPr>
-          <w:rFonts w:ascii="Calibri" w:hAnsi="Calibri"/>
-          <w:sz w:val="24"/>
-          <w:szCs w:val="24"/>
-        </w:rPr>
-        <w:t>’ schedules (office hours, committee assignments, etc.)</w:t>
-      </w:r>
-    </w:p>
-    <w:p>
-      <w:pPr>
-        <w:pStyle w:val="ListParagraph"/>
-        <w:numPr>
-          <w:ilvl w:val="0"/>
-          <w:numId w:val="1"/>
-        </w:numPr>
-        <w:rPr>
-          <w:rFonts w:ascii="Calibri" w:hAnsi="Calibri"/>
-          <w:sz w:val="24"/>
-          <w:szCs w:val="24"/>
-        </w:rPr>
-      </w:pPr>
-      <w:r>
-        <w:rPr>
-          <w:rFonts w:ascii="Calibri" w:hAnsi="Calibri"/>
-          <w:sz w:val="24"/>
-          <w:szCs w:val="24"/>
-        </w:rPr>
-        <w:t>Possibilities for data export</w:t>
-      </w:r>
-      <w:r>
-        <w:rPr>
-          <w:rFonts w:ascii="Calibri" w:hAnsi="Calibri"/>
-          <w:sz w:val="24"/>
-          <w:szCs w:val="24"/>
-        </w:rPr>
-        <w:t>:</w:t>
+        <w:t>Course Summary page:</w:t>
       </w:r>
     </w:p>
     <w:p>
@@ -555,73 +687,37 @@
         </w:numPr>
         <w:rPr>
           <w:rFonts w:ascii="Calibri" w:hAnsi="Calibri"/>
-          <w:sz w:val="24"/>
-          <w:szCs w:val="24"/>
-        </w:rPr>
-      </w:pPr>
-      <w:r>
-        <w:rPr>
-          <w:rFonts w:ascii="Calibri" w:hAnsi="Calibri"/>
-          <w:sz w:val="24"/>
-          <w:szCs w:val="24"/>
-        </w:rPr>
-        <w:t xml:space="preserve">Weekly schedule (for Barb…for hanging on our doors) – I guess this is actually a Word document.  What if this could be dumped out in </w:t>
-      </w:r>
-      <w:proofErr w:type="spellStart"/>
-      <w:r>
-        <w:rPr>
-          <w:rFonts w:ascii="Calibri" w:hAnsi="Calibri"/>
-          <w:sz w:val="24"/>
-          <w:szCs w:val="24"/>
-        </w:rPr>
-        <w:t>pdf</w:t>
-      </w:r>
-      <w:proofErr w:type="spellEnd"/>
-      <w:r>
-        <w:rPr>
-          <w:rFonts w:ascii="Calibri" w:hAnsi="Calibri"/>
-          <w:sz w:val="24"/>
-          <w:szCs w:val="24"/>
-        </w:rPr>
-        <w:t>?</w:t>
-      </w:r>
-    </w:p>
-    <w:p>
-      <w:pPr>
-        <w:pStyle w:val="ListParagraph"/>
-        <w:numPr>
-          <w:ilvl w:val="2"/>
-          <w:numId w:val="1"/>
-        </w:numPr>
-        <w:rPr>
-          <w:rFonts w:ascii="Calibri" w:hAnsi="Calibri"/>
-          <w:sz w:val="24"/>
-          <w:szCs w:val="24"/>
-        </w:rPr>
-      </w:pPr>
-      <w:r>
-        <w:rPr>
-          <w:rFonts w:ascii="Calibri" w:hAnsi="Calibri"/>
-          <w:sz w:val="24"/>
-          <w:szCs w:val="24"/>
-        </w:rPr>
-        <w:t>Would need to a</w:t>
-      </w:r>
-      <w:r>
-        <w:rPr>
-          <w:rFonts w:ascii="Calibri" w:hAnsi="Calibri"/>
-          <w:sz w:val="24"/>
-          <w:szCs w:val="24"/>
-        </w:rPr>
-        <w:t>dd a</w:t>
-      </w:r>
-      <w:r>
-        <w:rPr>
-          <w:rFonts w:ascii="Calibri" w:hAnsi="Calibri"/>
-          <w:sz w:val="24"/>
-          <w:szCs w:val="24"/>
-        </w:rPr>
-        <w:t xml:space="preserve"> new field for office hours.</w:t>
+          <w:color w:val="FF0000"/>
+          <w:sz w:val="24"/>
+          <w:szCs w:val="24"/>
+        </w:rPr>
+      </w:pPr>
+      <w:r>
+        <w:rPr>
+          <w:rFonts w:ascii="Calibri" w:hAnsi="Calibri"/>
+          <w:color w:val="FF0000"/>
+          <w:sz w:val="24"/>
+          <w:szCs w:val="24"/>
+        </w:rPr>
+        <w:t xml:space="preserve">When adding new sections (under Manage), show some info about the current sections, such as the </w:t>
+      </w:r>
+      <w:r>
+        <w:rPr>
+          <w:rFonts w:ascii="Calibri" w:hAnsi="Calibri"/>
+          <w:color w:val="FF0000"/>
+          <w:sz w:val="24"/>
+          <w:szCs w:val="24"/>
+        </w:rPr>
+        <w:t xml:space="preserve">meeting times </w:t>
+      </w:r>
+      <w:r>
+        <w:rPr>
+          <w:rFonts w:ascii="Calibri" w:hAnsi="Calibri"/>
+          <w:color w:val="FF0000"/>
+          <w:sz w:val="24"/>
+          <w:szCs w:val="24"/>
+        </w:rPr>
+        <w:t>or something…?  If there are several, it could be difficult to see which one is which.</w:t>
       </w:r>
     </w:p>
     <w:p>
@@ -633,116 +729,6 @@
         </w:numPr>
         <w:rPr>
           <w:rFonts w:ascii="Calibri" w:hAnsi="Calibri"/>
-          <w:sz w:val="24"/>
-          <w:szCs w:val="24"/>
-        </w:rPr>
-      </w:pPr>
-      <w:r>
-        <w:rPr>
-          <w:rFonts w:ascii="Calibri" w:hAnsi="Calibri"/>
-          <w:sz w:val="24"/>
-          <w:szCs w:val="24"/>
-        </w:rPr>
-        <w:t>Add feature to export load sheet as one large table</w:t>
-      </w:r>
-    </w:p>
-    <w:p>
-      <w:pPr>
-        <w:pStyle w:val="ListParagraph"/>
-        <w:numPr>
-          <w:ilvl w:val="0"/>
-          <w:numId w:val="1"/>
-        </w:numPr>
-        <w:rPr>
-          <w:rFonts w:ascii="Calibri" w:hAnsi="Calibri"/>
-          <w:sz w:val="24"/>
-          <w:szCs w:val="24"/>
-        </w:rPr>
-      </w:pPr>
-      <w:r>
-        <w:rPr>
-          <w:rFonts w:ascii="Calibri" w:hAnsi="Calibri"/>
-          <w:sz w:val="24"/>
-          <w:szCs w:val="24"/>
-        </w:rPr>
-        <w:t>Faculty Load Summary page:</w:t>
-      </w:r>
-    </w:p>
-    <w:p>
-      <w:pPr>
-        <w:pStyle w:val="ListParagraph"/>
-        <w:numPr>
-          <w:ilvl w:val="1"/>
-          <w:numId w:val="1"/>
-        </w:numPr>
-        <w:rPr>
-          <w:rFonts w:ascii="Calibri" w:hAnsi="Calibri"/>
-          <w:sz w:val="24"/>
-          <w:szCs w:val="24"/>
-        </w:rPr>
-      </w:pPr>
-      <w:r>
-        <w:rPr>
-          <w:rFonts w:ascii="Calibri" w:hAnsi="Calibri"/>
-          <w:sz w:val="24"/>
-          <w:szCs w:val="24"/>
-        </w:rPr>
-        <w:t>Under Meeting Times &gt; Update Class Schedule, make it possible to delete all entries and immediately go to New Class Schedule.</w:t>
-      </w:r>
-    </w:p>
-    <w:p>
-      <w:pPr>
-        <w:pStyle w:val="ListParagraph"/>
-        <w:numPr>
-          <w:ilvl w:val="1"/>
-          <w:numId w:val="1"/>
-        </w:numPr>
-        <w:rPr>
-          <w:rFonts w:ascii="Calibri" w:hAnsi="Calibri"/>
-          <w:sz w:val="24"/>
-          <w:szCs w:val="24"/>
-        </w:rPr>
-      </w:pPr>
-      <w:r>
-        <w:rPr>
-          <w:rFonts w:ascii="Calibri" w:hAnsi="Calibri"/>
-          <w:sz w:val="24"/>
-          <w:szCs w:val="24"/>
-        </w:rPr>
-        <w:t>Add # students as a column?</w:t>
-      </w:r>
-    </w:p>
-    <w:p>
-      <w:pPr>
-        <w:pStyle w:val="ListParagraph"/>
-        <w:numPr>
-          <w:ilvl w:val="0"/>
-          <w:numId w:val="1"/>
-        </w:numPr>
-        <w:rPr>
-          <w:rFonts w:ascii="Calibri" w:hAnsi="Calibri"/>
-          <w:sz w:val="24"/>
-          <w:szCs w:val="24"/>
-        </w:rPr>
-      </w:pPr>
-      <w:r>
-        <w:rPr>
-          <w:rFonts w:ascii="Calibri" w:hAnsi="Calibri"/>
-          <w:sz w:val="24"/>
-          <w:szCs w:val="24"/>
-        </w:rPr>
-        <w:t>Course Summary page:</w:t>
-      </w:r>
-    </w:p>
-    <w:p>
-      <w:pPr>
-        <w:pStyle w:val="ListParagraph"/>
-        <w:numPr>
-          <w:ilvl w:val="1"/>
-          <w:numId w:val="1"/>
-        </w:numPr>
-        <w:rPr>
-          <w:rFonts w:ascii="Calibri" w:hAnsi="Calibri"/>
           <w:color w:val="FF0000"/>
           <w:sz w:val="24"/>
           <w:szCs w:val="24"/>
@@ -755,238 +741,17 @@
           <w:sz w:val="24"/>
           <w:szCs w:val="24"/>
         </w:rPr>
-        <w:t>Add credit hours for courses in a new column</w:t>
-      </w:r>
-    </w:p>
-    <w:p>
-      <w:pPr>
-        <w:pStyle w:val="ListParagraph"/>
-        <w:numPr>
-          <w:ilvl w:val="1"/>
-          <w:numId w:val="1"/>
-        </w:numPr>
+        <w:lastRenderedPageBreak/>
+        <w:t xml:space="preserve">Under Manage </w:t>
+      </w:r>
+      <w:r>
         <w:rPr>
           <w:rFonts w:ascii="Calibri" w:hAnsi="Calibri"/>
           <w:color w:val="FF0000"/>
           <w:sz w:val="24"/>
           <w:szCs w:val="24"/>
         </w:rPr>
-      </w:pPr>
-      <w:r>
-        <w:rPr>
-          <w:rFonts w:ascii="Calibri" w:hAnsi="Calibri"/>
-          <w:color w:val="FF0000"/>
-          <w:sz w:val="24"/>
-          <w:szCs w:val="24"/>
-        </w:rPr>
-        <w:t>Add the ability to</w:t>
-      </w:r>
-      <w:r>
-        <w:rPr>
-          <w:rFonts w:ascii="Calibri" w:hAnsi="Calibri"/>
-          <w:color w:val="FF0000"/>
-          <w:sz w:val="24"/>
-          <w:szCs w:val="24"/>
-        </w:rPr>
-        <w:t xml:space="preserve"> edit/</w:t>
-      </w:r>
-      <w:r>
-        <w:rPr>
-          <w:rFonts w:ascii="Calibri" w:hAnsi="Calibri"/>
-          <w:color w:val="FF0000"/>
-          <w:sz w:val="24"/>
-          <w:szCs w:val="24"/>
-        </w:rPr>
-        <w:t>delete courses</w:t>
-      </w:r>
-    </w:p>
-    <w:p>
-      <w:pPr>
-        <w:pStyle w:val="ListParagraph"/>
-        <w:numPr>
-          <w:ilvl w:val="1"/>
-          <w:numId w:val="1"/>
-        </w:numPr>
-        <w:rPr>
-          <w:rFonts w:ascii="Calibri" w:hAnsi="Calibri"/>
-          <w:color w:val="FF0000"/>
-          <w:sz w:val="24"/>
-          <w:szCs w:val="24"/>
-        </w:rPr>
-      </w:pPr>
-      <w:r>
-        <w:rPr>
-          <w:rFonts w:ascii="Calibri" w:hAnsi="Calibri"/>
-          <w:color w:val="FF0000"/>
-          <w:sz w:val="24"/>
-          <w:szCs w:val="24"/>
-        </w:rPr>
-        <w:t xml:space="preserve">When adding new sections (under Manage), show some info about the current sections, such as the </w:t>
-      </w:r>
-      <w:r>
-        <w:rPr>
-          <w:rFonts w:ascii="Calibri" w:hAnsi="Calibri"/>
-          <w:color w:val="FF0000"/>
-          <w:sz w:val="24"/>
-          <w:szCs w:val="24"/>
-        </w:rPr>
-        <w:t xml:space="preserve">meeting times </w:t>
-      </w:r>
-      <w:r>
-        <w:rPr>
-          <w:rFonts w:ascii="Calibri" w:hAnsi="Calibri"/>
-          <w:color w:val="FF0000"/>
-          <w:sz w:val="24"/>
-          <w:szCs w:val="24"/>
-        </w:rPr>
-        <w:t>or something…?  If there are several, it could be difficult to see which one is which.</w:t>
-      </w:r>
-    </w:p>
-    <w:p>
-      <w:pPr>
-        <w:pStyle w:val="ListParagraph"/>
-        <w:numPr>
-          <w:ilvl w:val="1"/>
-          <w:numId w:val="1"/>
-        </w:numPr>
-        <w:rPr>
-          <w:rFonts w:ascii="Calibri" w:hAnsi="Calibri"/>
-          <w:color w:val="FF0000"/>
-          <w:sz w:val="24"/>
-          <w:szCs w:val="24"/>
-        </w:rPr>
-      </w:pPr>
-      <w:r>
-        <w:rPr>
-          <w:rFonts w:ascii="Calibri" w:hAnsi="Calibri"/>
-          <w:color w:val="FF0000"/>
-          <w:sz w:val="24"/>
-          <w:szCs w:val="24"/>
-        </w:rPr>
-        <w:t xml:space="preserve">Under Manage </w:t>
-      </w:r>
-      <w:r>
-        <w:rPr>
-          <w:rFonts w:ascii="Calibri" w:hAnsi="Calibri"/>
-          <w:color w:val="FF0000"/>
-          <w:sz w:val="24"/>
-          <w:szCs w:val="24"/>
-        </w:rPr>
         <w:t>Offerings, indicate # credit hours, to make load hour decision easier</w:t>
-      </w:r>
-    </w:p>
-    <w:p>
-      <w:pPr>
-        <w:pStyle w:val="ListParagraph"/>
-        <w:numPr>
-          <w:ilvl w:val="0"/>
-          <w:numId w:val="1"/>
-        </w:numPr>
-        <w:rPr>
-          <w:rFonts w:ascii="Calibri" w:hAnsi="Calibri"/>
-          <w:sz w:val="24"/>
-          <w:szCs w:val="24"/>
-        </w:rPr>
-      </w:pPr>
-      <w:r>
-        <w:rPr>
-          <w:rFonts w:ascii="Calibri" w:hAnsi="Calibri"/>
-          <w:sz w:val="24"/>
-          <w:szCs w:val="24"/>
-        </w:rPr>
-        <w:t>Other</w:t>
-      </w:r>
-      <w:r>
-        <w:rPr>
-          <w:rFonts w:ascii="Calibri" w:hAnsi="Calibri"/>
-          <w:sz w:val="24"/>
-          <w:szCs w:val="24"/>
-        </w:rPr>
-        <w:t xml:space="preserve"> Features</w:t>
-      </w:r>
-      <w:r>
-        <w:rPr>
-          <w:rFonts w:ascii="Calibri" w:hAnsi="Calibri"/>
-          <w:sz w:val="24"/>
-          <w:szCs w:val="24"/>
-        </w:rPr>
-        <w:t>:</w:t>
-      </w:r>
-    </w:p>
-    <w:p>
-      <w:pPr>
-        <w:pStyle w:val="ListParagraph"/>
-        <w:numPr>
-          <w:ilvl w:val="1"/>
-          <w:numId w:val="1"/>
-        </w:numPr>
-        <w:rPr>
-          <w:rFonts w:ascii="Calibri" w:hAnsi="Calibri"/>
-          <w:sz w:val="24"/>
-          <w:szCs w:val="24"/>
-        </w:rPr>
-      </w:pPr>
-      <w:r>
-        <w:rPr>
-          <w:rFonts w:ascii="Calibri" w:hAnsi="Calibri"/>
-          <w:sz w:val="24"/>
-          <w:szCs w:val="24"/>
-        </w:rPr>
-        <w:t xml:space="preserve">Maybe make professors m2m instead of </w:t>
-      </w:r>
-      <w:proofErr w:type="spellStart"/>
-      <w:r>
-        <w:rPr>
-          <w:rFonts w:ascii="Calibri" w:hAnsi="Calibri"/>
-          <w:sz w:val="24"/>
-          <w:szCs w:val="24"/>
-        </w:rPr>
-        <w:t>ForeignKey</w:t>
-      </w:r>
-      <w:proofErr w:type="spellEnd"/>
-      <w:r>
-        <w:rPr>
-          <w:rFonts w:ascii="Calibri" w:hAnsi="Calibri"/>
-          <w:sz w:val="24"/>
-          <w:szCs w:val="24"/>
-        </w:rPr>
-        <w:t xml:space="preserve">, so that </w:t>
-      </w:r>
-      <w:proofErr w:type="gramStart"/>
-      <w:r>
-        <w:rPr>
-          <w:rFonts w:ascii="Calibri" w:hAnsi="Calibri"/>
-          <w:sz w:val="24"/>
-          <w:szCs w:val="24"/>
-        </w:rPr>
-        <w:t>profs</w:t>
-      </w:r>
-      <w:proofErr w:type="gramEnd"/>
-      <w:r>
-        <w:rPr>
-          <w:rFonts w:ascii="Calibri" w:hAnsi="Calibri"/>
-          <w:sz w:val="24"/>
-          <w:szCs w:val="24"/>
-        </w:rPr>
-        <w:t xml:space="preserve"> can be part of more than one </w:t>
-      </w:r>
-      <w:proofErr w:type="spellStart"/>
-      <w:r>
-        <w:rPr>
-          <w:rFonts w:ascii="Calibri" w:hAnsi="Calibri"/>
-          <w:sz w:val="24"/>
-          <w:szCs w:val="24"/>
-        </w:rPr>
-        <w:t>dept</w:t>
-      </w:r>
-      <w:proofErr w:type="spellEnd"/>
-      <w:r>
-        <w:rPr>
-          <w:rFonts w:ascii="Calibri" w:hAnsi="Calibri"/>
-          <w:sz w:val="24"/>
-          <w:szCs w:val="24"/>
-        </w:rPr>
-        <w:t>?</w:t>
       </w:r>
     </w:p>
     <w:p>
@@ -1190,61 +955,7 @@
           <w:sz w:val="24"/>
           <w:szCs w:val="24"/>
         </w:rPr>
-        <w:t xml:space="preserve">4. </w:t>
-      </w:r>
-      <w:proofErr w:type="gramStart"/>
-      <w:r>
-        <w:rPr>
-          <w:rFonts w:ascii="Calibri" w:hAnsi="Calibri"/>
-          <w:sz w:val="24"/>
-          <w:szCs w:val="24"/>
-        </w:rPr>
-        <w:t>python</w:t>
-      </w:r>
-      <w:proofErr w:type="gramEnd"/>
-      <w:r>
-        <w:rPr>
-          <w:rFonts w:ascii="Calibri" w:hAnsi="Calibri"/>
-          <w:sz w:val="24"/>
-          <w:szCs w:val="24"/>
-        </w:rPr>
-        <w:t xml:space="preserve"> manage.py </w:t>
-      </w:r>
-      <w:proofErr w:type="spellStart"/>
-      <w:r>
-        <w:rPr>
-          <w:rFonts w:ascii="Calibri" w:hAnsi="Calibri"/>
-          <w:sz w:val="24"/>
-          <w:szCs w:val="24"/>
-        </w:rPr>
-        <w:t>schemamigration</w:t>
-      </w:r>
-      <w:proofErr w:type="spellEnd"/>
-      <w:r>
-        <w:rPr>
-          <w:rFonts w:ascii="Calibri" w:hAnsi="Calibri"/>
-          <w:sz w:val="24"/>
-          <w:szCs w:val="24"/>
-        </w:rPr>
-        <w:t xml:space="preserve"> --auto &lt;</w:t>
-      </w:r>
-      <w:proofErr w:type="spellStart"/>
-      <w:r>
-        <w:rPr>
-          <w:rFonts w:ascii="Calibri" w:hAnsi="Calibri"/>
-          <w:sz w:val="24"/>
-          <w:szCs w:val="24"/>
-        </w:rPr>
-        <w:t>appname</w:t>
-      </w:r>
-      <w:proofErr w:type="spellEnd"/>
-      <w:r>
-        <w:rPr>
-          <w:rFonts w:ascii="Calibri" w:hAnsi="Calibri"/>
-          <w:sz w:val="24"/>
-          <w:szCs w:val="24"/>
-        </w:rPr>
-        <w:t>&gt;</w:t>
+        <w:t>4. python manage.py schemamigration --auto &lt;appname&gt;</w:t>
       </w:r>
     </w:p>
     <w:p>
@@ -1278,210 +989,84 @@
           <w:sz w:val="24"/>
           <w:szCs w:val="24"/>
         </w:rPr>
-        <w:t xml:space="preserve">6. </w:t>
-      </w:r>
-      <w:proofErr w:type="gramStart"/>
-      <w:r>
-        <w:rPr>
-          <w:rFonts w:ascii="Calibri" w:hAnsi="Calibri"/>
-          <w:sz w:val="24"/>
-          <w:szCs w:val="24"/>
-        </w:rPr>
-        <w:t>python</w:t>
-      </w:r>
-      <w:proofErr w:type="gramEnd"/>
-      <w:r>
-        <w:rPr>
-          <w:rFonts w:ascii="Calibri" w:hAnsi="Calibri"/>
-          <w:sz w:val="24"/>
-          <w:szCs w:val="24"/>
-        </w:rPr>
-        <w:t xml:space="preserve"> manage.py migrate &lt;</w:t>
-      </w:r>
-      <w:proofErr w:type="spellStart"/>
-      <w:r>
-        <w:rPr>
-          <w:rFonts w:ascii="Calibri" w:hAnsi="Calibri"/>
-          <w:sz w:val="24"/>
-          <w:szCs w:val="24"/>
-        </w:rPr>
-        <w:t>appname</w:t>
-      </w:r>
-      <w:proofErr w:type="spellEnd"/>
-      <w:r>
-        <w:rPr>
-          <w:rFonts w:ascii="Calibri" w:hAnsi="Calibri"/>
-          <w:sz w:val="24"/>
-          <w:szCs w:val="24"/>
-        </w:rPr>
-        <w:t>&gt;</w:t>
-      </w:r>
-    </w:p>
-    <w:p>
-      <w:pPr>
-        <w:rPr>
-          <w:rFonts w:ascii="Calibri" w:hAnsi="Calibri"/>
-          <w:sz w:val="24"/>
-          <w:szCs w:val="24"/>
-        </w:rPr>
-      </w:pPr>
-      <w:r>
-        <w:rPr>
-          <w:rFonts w:ascii="Calibri" w:hAnsi="Calibri"/>
-          <w:sz w:val="24"/>
-          <w:szCs w:val="24"/>
-        </w:rPr>
-        <w:t xml:space="preserve">7. The migration should have taken place and it will try to load the initial </w:t>
-      </w:r>
-      <w:proofErr w:type="gramStart"/>
-      <w:r>
-        <w:rPr>
-          <w:rFonts w:ascii="Calibri" w:hAnsi="Calibri"/>
-          <w:sz w:val="24"/>
-          <w:szCs w:val="24"/>
-        </w:rPr>
-        <w:t>data which</w:t>
-      </w:r>
-      <w:proofErr w:type="gramEnd"/>
-      <w:r>
-        <w:rPr>
-          <w:rFonts w:ascii="Calibri" w:hAnsi="Calibri"/>
-          <w:sz w:val="24"/>
-          <w:szCs w:val="24"/>
-        </w:rPr>
-        <w:t xml:space="preserve"> will fail because the schema has changed. </w:t>
-      </w:r>
-    </w:p>
-    <w:p>
-      <w:pPr>
-        <w:rPr>
-          <w:rFonts w:ascii="Calibri" w:hAnsi="Calibri"/>
-          <w:sz w:val="24"/>
-          <w:szCs w:val="24"/>
-        </w:rPr>
-      </w:pPr>
-      <w:r>
-        <w:rPr>
-          <w:rFonts w:ascii="Calibri" w:hAnsi="Calibri"/>
-          <w:sz w:val="24"/>
-          <w:szCs w:val="24"/>
-        </w:rPr>
-        <w:t xml:space="preserve">8. </w:t>
-      </w:r>
-      <w:proofErr w:type="gramStart"/>
-      <w:r>
-        <w:rPr>
-          <w:rFonts w:ascii="Calibri" w:hAnsi="Calibri"/>
-          <w:sz w:val="24"/>
-          <w:szCs w:val="24"/>
-        </w:rPr>
-        <w:t>run</w:t>
-      </w:r>
-      <w:proofErr w:type="gramEnd"/>
-      <w:r>
-        <w:rPr>
-          <w:rFonts w:ascii="Calibri" w:hAnsi="Calibri"/>
-          <w:sz w:val="24"/>
-          <w:szCs w:val="24"/>
-        </w:rPr>
-        <w:t xml:space="preserve"> the backup.sh script again to dump it. </w:t>
-      </w:r>
-    </w:p>
-    <w:p>
-      <w:pPr>
-        <w:rPr>
-          <w:rFonts w:ascii="Calibri" w:hAnsi="Calibri"/>
-          <w:sz w:val="24"/>
-          <w:szCs w:val="24"/>
-        </w:rPr>
-      </w:pPr>
-      <w:r>
-        <w:rPr>
-          <w:rFonts w:ascii="Calibri" w:hAnsi="Calibri"/>
-          <w:sz w:val="24"/>
-          <w:szCs w:val="24"/>
-        </w:rPr>
-        <w:t>9. Try to migrate again. (</w:t>
-      </w:r>
-      <w:proofErr w:type="gramStart"/>
-      <w:r>
-        <w:rPr>
-          <w:rFonts w:ascii="Calibri" w:hAnsi="Calibri"/>
-          <w:sz w:val="24"/>
-          <w:szCs w:val="24"/>
-        </w:rPr>
-        <w:t>when</w:t>
-      </w:r>
-      <w:proofErr w:type="gramEnd"/>
-      <w:r>
-        <w:rPr>
-          <w:rFonts w:ascii="Calibri" w:hAnsi="Calibri"/>
-          <w:sz w:val="24"/>
-          <w:szCs w:val="24"/>
-        </w:rPr>
-        <w:t xml:space="preserve"> using south, always used migrate instead of </w:t>
-      </w:r>
-      <w:proofErr w:type="spellStart"/>
-      <w:r>
-        <w:rPr>
-          <w:rFonts w:ascii="Calibri" w:hAnsi="Calibri"/>
-          <w:sz w:val="24"/>
-          <w:szCs w:val="24"/>
-        </w:rPr>
-        <w:t>syncdb</w:t>
-      </w:r>
-      <w:proofErr w:type="spellEnd"/>
-      <w:r>
-        <w:rPr>
-          <w:rFonts w:ascii="Calibri" w:hAnsi="Calibri"/>
-          <w:sz w:val="24"/>
-          <w:szCs w:val="24"/>
-        </w:rPr>
-        <w:t>)</w:t>
-      </w:r>
-    </w:p>
-    <w:p>
-      <w:pPr>
-        <w:rPr>
-          <w:rFonts w:ascii="Calibri" w:hAnsi="Calibri"/>
-          <w:sz w:val="24"/>
-          <w:szCs w:val="24"/>
-        </w:rPr>
-      </w:pPr>
-    </w:p>
-    <w:p>
-      <w:pPr>
-        <w:rPr>
-          <w:rFonts w:ascii="Calibri" w:hAnsi="Calibri"/>
-          <w:sz w:val="24"/>
-          <w:szCs w:val="24"/>
-        </w:rPr>
-      </w:pPr>
-      <w:r>
-        <w:rPr>
-          <w:rFonts w:ascii="Calibri" w:hAnsi="Calibri"/>
-          <w:sz w:val="24"/>
-          <w:szCs w:val="24"/>
-        </w:rPr>
-        <w:t xml:space="preserve">The above steps should also work for changing a foreign key to a many to many field. If you are not or </w:t>
-      </w:r>
-      <w:proofErr w:type="gramStart"/>
-      <w:r>
-        <w:rPr>
-          <w:rFonts w:ascii="Calibri" w:hAnsi="Calibri"/>
-          <w:sz w:val="24"/>
-          <w:szCs w:val="24"/>
-        </w:rPr>
-        <w:t>can not</w:t>
-      </w:r>
-      <w:proofErr w:type="gramEnd"/>
-      <w:r>
-        <w:rPr>
-          <w:rFonts w:ascii="Calibri" w:hAnsi="Calibri"/>
-          <w:sz w:val="24"/>
-          <w:szCs w:val="24"/>
-        </w:rPr>
-        <w:t xml:space="preserve"> use south then I have no idea what you would do. </w:t>
+        <w:t>6. python manage.py migrate &lt;appname&gt;</w:t>
+      </w:r>
+    </w:p>
+    <w:p>
+      <w:pPr>
+        <w:rPr>
+          <w:rFonts w:ascii="Calibri" w:hAnsi="Calibri"/>
+          <w:sz w:val="24"/>
+          <w:szCs w:val="24"/>
+        </w:rPr>
+      </w:pPr>
+      <w:r>
+        <w:rPr>
+          <w:rFonts w:ascii="Calibri" w:hAnsi="Calibri"/>
+          <w:sz w:val="24"/>
+          <w:szCs w:val="24"/>
+        </w:rPr>
+        <w:t xml:space="preserve">7. The migration should have taken place and it will try to load the initial data which will fail because the schema has changed. </w:t>
+      </w:r>
+    </w:p>
+    <w:p>
+      <w:pPr>
+        <w:rPr>
+          <w:rFonts w:ascii="Calibri" w:hAnsi="Calibri"/>
+          <w:sz w:val="24"/>
+          <w:szCs w:val="24"/>
+        </w:rPr>
+      </w:pPr>
+      <w:r>
+        <w:rPr>
+          <w:rFonts w:ascii="Calibri" w:hAnsi="Calibri"/>
+          <w:sz w:val="24"/>
+          <w:szCs w:val="24"/>
+        </w:rPr>
+        <w:t xml:space="preserve">8. run the backup.sh script again to dump it. </w:t>
+      </w:r>
+    </w:p>
+    <w:p>
+      <w:pPr>
+        <w:rPr>
+          <w:rFonts w:ascii="Calibri" w:hAnsi="Calibri"/>
+          <w:sz w:val="24"/>
+          <w:szCs w:val="24"/>
+        </w:rPr>
+      </w:pPr>
+      <w:r>
+        <w:rPr>
+          <w:rFonts w:ascii="Calibri" w:hAnsi="Calibri"/>
+          <w:sz w:val="24"/>
+          <w:szCs w:val="24"/>
+        </w:rPr>
+        <w:t>9. Try to migrate again. (when using south, always used migrate instead of syncdb)</w:t>
+      </w:r>
+    </w:p>
+    <w:p>
+      <w:pPr>
+        <w:rPr>
+          <w:rFonts w:ascii="Calibri" w:hAnsi="Calibri"/>
+          <w:sz w:val="24"/>
+          <w:szCs w:val="24"/>
+        </w:rPr>
+      </w:pPr>
+    </w:p>
+    <w:p>
+      <w:pPr>
+        <w:rPr>
+          <w:rFonts w:ascii="Calibri" w:hAnsi="Calibri"/>
+          <w:sz w:val="24"/>
+          <w:szCs w:val="24"/>
+        </w:rPr>
+      </w:pPr>
+      <w:r>
+        <w:rPr>
+          <w:rFonts w:ascii="Calibri" w:hAnsi="Calibri"/>
+          <w:sz w:val="24"/>
+          <w:szCs w:val="24"/>
+        </w:rPr>
+        <w:t xml:space="preserve">The above steps should also work for changing a foreign key to a many to many field. If you are not or can not use south then I have no idea what you would do. </w:t>
       </w:r>
     </w:p>
     <w:p>
@@ -1564,7 +1149,7 @@
         <w:ind w:left="2160" w:hanging="180"/>
       </w:pPr>
     </w:lvl>
-    <w:lvl w:ilvl="3" w:tplc="0409000F" w:tentative="1">
+    <w:lvl w:ilvl="3" w:tplc="0409000F">
       <w:start w:val="1"/>
       <w:numFmt w:val="decimal"/>
       <w:lvlText w:val="%4."/>

</xml_diff>

<commit_message>
added export summary to excel and a new search feature
</commit_message>
<xml_diff>
--- a/doc/To_Do_on_Chair_Project.docx
+++ b/doc/To_Do_on_Chair_Project.docx
@@ -68,130 +68,62 @@
           <w:szCs w:val="24"/>
           <w:lang w:eastAsia="en-US"/>
         </w:rPr>
-        <w:t>Jeremy:</w:t>
-      </w:r>
-    </w:p>
-    <w:p>
-      <w:pPr>
-        <w:pStyle w:val="ListParagraph"/>
-        <w:numPr>
-          <w:ilvl w:val="1"/>
-          <w:numId w:val="1"/>
-        </w:numPr>
-        <w:spacing w:before="100" w:beforeAutospacing="1" w:after="100" w:afterAutospacing="1"/>
+        <w:t>Art</w:t>
+      </w:r>
+      <w:r>
         <w:rPr>
           <w:rFonts w:ascii="Calibri" w:hAnsi="Calibri"/>
           <w:sz w:val="24"/>
           <w:szCs w:val="24"/>
           <w:lang w:eastAsia="en-US"/>
         </w:rPr>
-      </w:pPr>
-      <w:r>
-        <w:rPr>
-          <w:rFonts w:ascii="Calibri" w:hAnsi="Calibri"/>
-          <w:sz w:val="24"/>
-          <w:szCs w:val="24"/>
-          <w:lang w:eastAsia="en-US"/>
-        </w:rPr>
-        <w:t>Search for which courses are available at certain times</w:t>
-      </w:r>
-    </w:p>
-    <w:p>
-      <w:pPr>
-        <w:pStyle w:val="ListParagraph"/>
-        <w:numPr>
-          <w:ilvl w:val="2"/>
-          <w:numId w:val="1"/>
-        </w:numPr>
-        <w:spacing w:before="100" w:beforeAutospacing="1" w:after="100" w:afterAutospacing="1"/>
-        <w:rPr>
-          <w:rFonts w:ascii="Calibri" w:hAnsi="Calibri"/>
-          <w:sz w:val="24"/>
-          <w:szCs w:val="24"/>
-          <w:lang w:eastAsia="en-US"/>
-        </w:rPr>
-      </w:pPr>
-      <w:r>
-        <w:rPr>
-          <w:rFonts w:ascii="Calibri" w:hAnsi="Calibri"/>
-          <w:sz w:val="24"/>
-          <w:szCs w:val="24"/>
-          <w:lang w:eastAsia="en-US"/>
-        </w:rPr>
-        <w:t>Checkboxes for which departments to include in search</w:t>
-      </w:r>
-    </w:p>
-    <w:p>
-      <w:pPr>
-        <w:pStyle w:val="ListParagraph"/>
-        <w:numPr>
-          <w:ilvl w:val="2"/>
-          <w:numId w:val="1"/>
-        </w:numPr>
-        <w:spacing w:before="100" w:beforeAutospacing="1" w:after="100" w:afterAutospacing="1"/>
-        <w:rPr>
-          <w:rFonts w:ascii="Calibri" w:hAnsi="Calibri"/>
-          <w:sz w:val="24"/>
-          <w:szCs w:val="24"/>
-          <w:lang w:eastAsia="en-US"/>
-        </w:rPr>
-      </w:pPr>
-      <w:r>
-        <w:rPr>
-          <w:rFonts w:ascii="Calibri" w:hAnsi="Calibri"/>
-          <w:sz w:val="24"/>
-          <w:szCs w:val="24"/>
-          <w:lang w:eastAsia="en-US"/>
-        </w:rPr>
-        <w:t xml:space="preserve">Drop down with possible times (all </w:t>
-      </w:r>
-      <w:r>
-        <w:rPr>
-          <w:rFonts w:ascii="Calibri" w:hAnsi="Calibri"/>
-          <w:sz w:val="24"/>
-          <w:szCs w:val="24"/>
-          <w:lang w:eastAsia="en-US"/>
-        </w:rPr>
-        <w:t>days)…maybe one beginning time and one for the length of time (50 minutes, etc.); then it woul</w:t>
-      </w:r>
-      <w:r>
-        <w:rPr>
-          <w:rFonts w:ascii="Calibri" w:hAnsi="Calibri"/>
-          <w:sz w:val="24"/>
-          <w:szCs w:val="24"/>
-          <w:lang w:eastAsia="en-US"/>
-        </w:rPr>
-        <w:t>d search for an</w:t>
-      </w:r>
-      <w:r>
-        <w:rPr>
-          <w:rFonts w:ascii="Calibri" w:hAnsi="Calibri"/>
-          <w:sz w:val="24"/>
-          <w:szCs w:val="24"/>
-          <w:lang w:eastAsia="en-US"/>
-        </w:rPr>
-        <w:t>y time block that encompasses (for example) 8:00 to 8:50</w:t>
-      </w:r>
-      <w:r>
-        <w:rPr>
-          <w:rFonts w:ascii="Calibri" w:hAnsi="Calibri"/>
-          <w:sz w:val="24"/>
-          <w:szCs w:val="24"/>
-          <w:lang w:eastAsia="en-US"/>
-        </w:rPr>
-        <w:t>.</w:t>
-      </w:r>
-      <w:r>
-        <w:rPr>
-          <w:rFonts w:ascii="Calibri" w:hAnsi="Calibri"/>
-          <w:sz w:val="24"/>
-          <w:szCs w:val="24"/>
-          <w:lang w:eastAsia="en-US"/>
-        </w:rPr>
-        <w:t xml:space="preserve">  Or maybe TWO for the beginning time (hour and minute) and one for the length of time.  Then you could choose 8:30-9:40, or something.</w:t>
+        <w:t xml:space="preserve"> White’s suggestion</w:t>
       </w:r>
       <w:bookmarkStart w:id="0" w:name="_GoBack"/>
       <w:bookmarkEnd w:id="0"/>
+      <w:r>
+        <w:rPr>
+          <w:rFonts w:ascii="Calibri" w:hAnsi="Calibri"/>
+          <w:sz w:val="24"/>
+          <w:szCs w:val="24"/>
+          <w:lang w:eastAsia="en-US"/>
+        </w:rPr>
+        <w:t>:</w:t>
+      </w:r>
+    </w:p>
+    <w:p>
+      <w:pPr>
+        <w:pStyle w:val="ListParagraph"/>
+        <w:numPr>
+          <w:ilvl w:val="1"/>
+          <w:numId w:val="1"/>
+        </w:numPr>
+        <w:spacing w:before="100" w:beforeAutospacing="1" w:after="100" w:afterAutospacing="1"/>
+        <w:rPr>
+          <w:rFonts w:ascii="Calibri" w:hAnsi="Calibri"/>
+          <w:sz w:val="24"/>
+          <w:szCs w:val="24"/>
+          <w:lang w:eastAsia="en-US"/>
+        </w:rPr>
+      </w:pPr>
+      <w:r>
+        <w:rPr>
+          <w:rFonts w:ascii="Calibri" w:hAnsi="Calibri"/>
+          <w:sz w:val="24"/>
+          <w:szCs w:val="24"/>
+          <w:lang w:eastAsia="en-US"/>
+        </w:rPr>
+        <w:t>Add a new type of view that would show the entire week at once, with every hour showing everything going on in that hour (including profs and rooms).  One page for the entire semester.</w:t>
+      </w:r>
+      <w:r>
+        <w:rPr>
+          <w:rFonts w:ascii="Calibri" w:hAnsi="Calibri"/>
+          <w:sz w:val="24"/>
+          <w:szCs w:val="24"/>
+          <w:lang w:eastAsia="en-US"/>
+        </w:rPr>
+        <w:t xml:space="preserve">  (See example from CSE in this folder….)</w:t>
+      </w:r>
     </w:p>
     <w:p>
       <w:pPr>
@@ -741,7 +673,6 @@
           <w:sz w:val="24"/>
           <w:szCs w:val="24"/>
         </w:rPr>
-        <w:lastRenderedPageBreak/>
         <w:t xml:space="preserve">Under Manage </w:t>
       </w:r>
       <w:r>

</xml_diff>

<commit_message>
added new all-in-one view requested by Art
</commit_message>
<xml_diff>
--- a/doc/To_Do_on_Chair_Project.docx
+++ b/doc/To_Do_on_Chair_Project.docx
@@ -79,50 +79,158 @@
         </w:rPr>
         <w:t xml:space="preserve"> White’s suggestion</w:t>
       </w:r>
+      <w:r>
+        <w:rPr>
+          <w:rFonts w:ascii="Calibri" w:hAnsi="Calibri"/>
+          <w:sz w:val="24"/>
+          <w:szCs w:val="24"/>
+          <w:lang w:eastAsia="en-US"/>
+        </w:rPr>
+        <w:t>:</w:t>
+      </w:r>
+    </w:p>
+    <w:p>
+      <w:pPr>
+        <w:pStyle w:val="ListParagraph"/>
+        <w:numPr>
+          <w:ilvl w:val="1"/>
+          <w:numId w:val="1"/>
+        </w:numPr>
+        <w:spacing w:before="100" w:beforeAutospacing="1" w:after="100" w:afterAutospacing="1"/>
+        <w:rPr>
+          <w:rFonts w:ascii="Calibri" w:hAnsi="Calibri"/>
+          <w:sz w:val="24"/>
+          <w:szCs w:val="24"/>
+          <w:lang w:eastAsia="en-US"/>
+        </w:rPr>
+      </w:pPr>
+      <w:r>
+        <w:rPr>
+          <w:rFonts w:ascii="Calibri" w:hAnsi="Calibri"/>
+          <w:sz w:val="24"/>
+          <w:szCs w:val="24"/>
+          <w:lang w:eastAsia="en-US"/>
+        </w:rPr>
+        <w:t>Add a new type of view that would show the entire week at once, with every hour showing everything going on in that hour (including profs and rooms).  One page for the entire semester.</w:t>
+      </w:r>
+      <w:r>
+        <w:rPr>
+          <w:rFonts w:ascii="Calibri" w:hAnsi="Calibri"/>
+          <w:sz w:val="24"/>
+          <w:szCs w:val="24"/>
+          <w:lang w:eastAsia="en-US"/>
+        </w:rPr>
+        <w:t xml:space="preserve">  (See example from CSE in this folder….)</w:t>
+      </w:r>
+    </w:p>
+    <w:p>
+      <w:pPr>
+        <w:pStyle w:val="ListParagraph"/>
+        <w:numPr>
+          <w:ilvl w:val="0"/>
+          <w:numId w:val="1"/>
+        </w:numPr>
+        <w:spacing w:before="100" w:beforeAutospacing="1" w:after="100" w:afterAutospacing="1"/>
+        <w:rPr>
+          <w:rFonts w:ascii="Calibri" w:hAnsi="Calibri"/>
+          <w:color w:val="FF0000"/>
+          <w:sz w:val="24"/>
+          <w:szCs w:val="24"/>
+          <w:lang w:eastAsia="en-US"/>
+        </w:rPr>
+      </w:pPr>
+      <w:r>
+        <w:rPr>
+          <w:rFonts w:ascii="Calibri" w:hAnsi="Calibri"/>
+          <w:color w:val="FF0000"/>
+          <w:sz w:val="24"/>
+          <w:szCs w:val="24"/>
+          <w:lang w:eastAsia="en-US"/>
+        </w:rPr>
+        <w:t>Create a sandbox year that allows you to play around with different scenarios?</w:t>
+      </w:r>
+    </w:p>
+    <w:p>
+      <w:pPr>
+        <w:pStyle w:val="ListParagraph"/>
+        <w:numPr>
+          <w:ilvl w:val="1"/>
+          <w:numId w:val="1"/>
+        </w:numPr>
+        <w:spacing w:before="100" w:beforeAutospacing="1" w:after="100" w:afterAutospacing="1"/>
+        <w:rPr>
+          <w:rFonts w:ascii="Calibri" w:hAnsi="Calibri"/>
+          <w:color w:val="FF0000"/>
+          <w:sz w:val="24"/>
+          <w:szCs w:val="24"/>
+          <w:lang w:eastAsia="en-US"/>
+        </w:rPr>
+      </w:pPr>
+      <w:r>
+        <w:rPr>
+          <w:rFonts w:ascii="Calibri" w:hAnsi="Calibri"/>
+          <w:color w:val="FF0000"/>
+          <w:sz w:val="24"/>
+          <w:szCs w:val="24"/>
+          <w:lang w:eastAsia="en-US"/>
+        </w:rPr>
+        <w:t>Should it have the ability to copy things over from that year into the actual current year?</w:t>
+      </w:r>
+    </w:p>
+    <w:p>
+      <w:pPr>
+        <w:pStyle w:val="ListParagraph"/>
+        <w:numPr>
+          <w:ilvl w:val="1"/>
+          <w:numId w:val="1"/>
+        </w:numPr>
+        <w:spacing w:before="100" w:beforeAutospacing="1" w:after="100" w:afterAutospacing="1"/>
+        <w:rPr>
+          <w:rFonts w:ascii="Calibri" w:hAnsi="Calibri"/>
+          <w:color w:val="FF0000"/>
+          <w:sz w:val="24"/>
+          <w:szCs w:val="24"/>
+          <w:lang w:eastAsia="en-US"/>
+        </w:rPr>
+      </w:pPr>
+      <w:r>
+        <w:rPr>
+          <w:rFonts w:ascii="Calibri" w:hAnsi="Calibri"/>
+          <w:color w:val="FF0000"/>
+          <w:sz w:val="24"/>
+          <w:szCs w:val="24"/>
+          <w:lang w:eastAsia="en-US"/>
+        </w:rPr>
+        <w:t>In Profile, make it so that you can either show or not show the sandbox year.  Uh-oh…that’s going to require a change to the model!!!</w:t>
+      </w:r>
       <w:bookmarkStart w:id="0" w:name="_GoBack"/>
       <w:bookmarkEnd w:id="0"/>
-      <w:r>
-        <w:rPr>
-          <w:rFonts w:ascii="Calibri" w:hAnsi="Calibri"/>
-          <w:sz w:val="24"/>
-          <w:szCs w:val="24"/>
-          <w:lang w:eastAsia="en-US"/>
-        </w:rPr>
-        <w:t>:</w:t>
-      </w:r>
-    </w:p>
-    <w:p>
-      <w:pPr>
-        <w:pStyle w:val="ListParagraph"/>
-        <w:numPr>
-          <w:ilvl w:val="1"/>
+    </w:p>
+    <w:p>
+      <w:pPr>
+        <w:pStyle w:val="ListParagraph"/>
+        <w:numPr>
+          <w:ilvl w:val="0"/>
           <w:numId w:val="1"/>
         </w:numPr>
         <w:spacing w:before="100" w:beforeAutospacing="1" w:after="100" w:afterAutospacing="1"/>
         <w:rPr>
           <w:rFonts w:ascii="Calibri" w:hAnsi="Calibri"/>
-          <w:sz w:val="24"/>
-          <w:szCs w:val="24"/>
-          <w:lang w:eastAsia="en-US"/>
-        </w:rPr>
-      </w:pPr>
-      <w:r>
-        <w:rPr>
-          <w:rFonts w:ascii="Calibri" w:hAnsi="Calibri"/>
-          <w:sz w:val="24"/>
-          <w:szCs w:val="24"/>
-          <w:lang w:eastAsia="en-US"/>
-        </w:rPr>
-        <w:t>Add a new type of view that would show the entire week at once, with every hour showing everything going on in that hour (including profs and rooms).  One page for the entire semester.</w:t>
-      </w:r>
-      <w:r>
-        <w:rPr>
-          <w:rFonts w:ascii="Calibri" w:hAnsi="Calibri"/>
-          <w:sz w:val="24"/>
-          <w:szCs w:val="24"/>
-          <w:lang w:eastAsia="en-US"/>
-        </w:rPr>
-        <w:t xml:space="preserve">  (See example from CSE in this folder….)</w:t>
+          <w:color w:val="FF0000"/>
+          <w:sz w:val="24"/>
+          <w:szCs w:val="24"/>
+          <w:lang w:eastAsia="en-US"/>
+        </w:rPr>
+      </w:pPr>
+      <w:r>
+        <w:rPr>
+          <w:rFonts w:ascii="Calibri" w:hAnsi="Calibri"/>
+          <w:color w:val="FF0000"/>
+          <w:sz w:val="24"/>
+          <w:szCs w:val="24"/>
+          <w:lang w:eastAsia="en-US"/>
+        </w:rPr>
+        <w:t>The Daily schedule view apparently does not list time/professor/room conflicts(?)</w:t>
       </w:r>
     </w:p>
     <w:p>
@@ -150,31 +258,6 @@
           <w:lang w:eastAsia="en-US"/>
         </w:rPr>
         <w:t>For courses that are offered spring and fall, the faculty load summary seems to list the SPRING ones first, and then the FALL ones.  WHY?!?  (See EDU150L for an example.)</w:t>
-      </w:r>
-    </w:p>
-    <w:p>
-      <w:pPr>
-        <w:pStyle w:val="ListParagraph"/>
-        <w:numPr>
-          <w:ilvl w:val="0"/>
-          <w:numId w:val="1"/>
-        </w:numPr>
-        <w:spacing w:before="100" w:beforeAutospacing="1" w:after="100" w:afterAutospacing="1"/>
-        <w:rPr>
-          <w:rFonts w:ascii="Calibri" w:hAnsi="Calibri"/>
-          <w:sz w:val="24"/>
-          <w:szCs w:val="24"/>
-          <w:lang w:eastAsia="en-US"/>
-        </w:rPr>
-      </w:pPr>
-      <w:r>
-        <w:rPr>
-          <w:rFonts w:ascii="Calibri" w:hAnsi="Calibri"/>
-          <w:sz w:val="24"/>
-          <w:szCs w:val="24"/>
-          <w:lang w:eastAsia="en-US"/>
-        </w:rPr>
-        <w:t>Export loads to Excel as one large table for the entire dept?  Would be similar to what is shown under Faculty Load Summary.</w:t>
       </w:r>
     </w:p>
     <w:p>
@@ -504,6 +587,28 @@
       <w:pPr>
         <w:pStyle w:val="ListParagraph"/>
         <w:numPr>
+          <w:ilvl w:val="0"/>
+          <w:numId w:val="1"/>
+        </w:numPr>
+        <w:rPr>
+          <w:rFonts w:ascii="Calibri" w:hAnsi="Calibri"/>
+          <w:sz w:val="24"/>
+          <w:szCs w:val="24"/>
+        </w:rPr>
+      </w:pPr>
+      <w:r>
+        <w:rPr>
+          <w:rFonts w:ascii="Calibri" w:hAnsi="Calibri"/>
+          <w:sz w:val="24"/>
+          <w:szCs w:val="24"/>
+        </w:rPr>
+        <w:t>Faculty Load Summary page:</w:t>
+      </w:r>
+    </w:p>
+    <w:p>
+      <w:pPr>
+        <w:pStyle w:val="ListParagraph"/>
+        <w:numPr>
           <w:ilvl w:val="1"/>
           <w:numId w:val="1"/>
         </w:numPr>
@@ -519,7 +624,29 @@
           <w:sz w:val="24"/>
           <w:szCs w:val="24"/>
         </w:rPr>
-        <w:t>Add feature to export load sheet as one large table</w:t>
+        <w:t>Under Meeting Times &gt; Update Class Schedule, make it possible to delete all entries and immediately go to New Class Schedule.</w:t>
+      </w:r>
+    </w:p>
+    <w:p>
+      <w:pPr>
+        <w:pStyle w:val="ListParagraph"/>
+        <w:numPr>
+          <w:ilvl w:val="1"/>
+          <w:numId w:val="1"/>
+        </w:numPr>
+        <w:rPr>
+          <w:rFonts w:ascii="Calibri" w:hAnsi="Calibri"/>
+          <w:sz w:val="24"/>
+          <w:szCs w:val="24"/>
+        </w:rPr>
+      </w:pPr>
+      <w:r>
+        <w:rPr>
+          <w:rFonts w:ascii="Calibri" w:hAnsi="Calibri"/>
+          <w:sz w:val="24"/>
+          <w:szCs w:val="24"/>
+        </w:rPr>
+        <w:t>Add # students as a column?</w:t>
       </w:r>
     </w:p>
     <w:p>
@@ -541,7 +668,7 @@
           <w:sz w:val="24"/>
           <w:szCs w:val="24"/>
         </w:rPr>
-        <w:t>Faculty Load Summary page:</w:t>
+        <w:t>Course Summary page:</w:t>
       </w:r>
     </w:p>
     <w:p>
@@ -553,17 +680,37 @@
         </w:numPr>
         <w:rPr>
           <w:rFonts w:ascii="Calibri" w:hAnsi="Calibri"/>
-          <w:sz w:val="24"/>
-          <w:szCs w:val="24"/>
-        </w:rPr>
-      </w:pPr>
-      <w:r>
-        <w:rPr>
-          <w:rFonts w:ascii="Calibri" w:hAnsi="Calibri"/>
-          <w:sz w:val="24"/>
-          <w:szCs w:val="24"/>
-        </w:rPr>
-        <w:t>Under Meeting Times &gt; Update Class Schedule, make it possible to delete all entries and immediately go to New Class Schedule.</w:t>
+          <w:color w:val="FF0000"/>
+          <w:sz w:val="24"/>
+          <w:szCs w:val="24"/>
+        </w:rPr>
+      </w:pPr>
+      <w:r>
+        <w:rPr>
+          <w:rFonts w:ascii="Calibri" w:hAnsi="Calibri"/>
+          <w:color w:val="FF0000"/>
+          <w:sz w:val="24"/>
+          <w:szCs w:val="24"/>
+        </w:rPr>
+        <w:t xml:space="preserve">When adding new sections (under Manage), show some info about the current sections, such as the </w:t>
+      </w:r>
+      <w:r>
+        <w:rPr>
+          <w:rFonts w:ascii="Calibri" w:hAnsi="Calibri"/>
+          <w:color w:val="FF0000"/>
+          <w:sz w:val="24"/>
+          <w:szCs w:val="24"/>
+        </w:rPr>
+        <w:t xml:space="preserve">meeting times </w:t>
+      </w:r>
+      <w:r>
+        <w:rPr>
+          <w:rFonts w:ascii="Calibri" w:hAnsi="Calibri"/>
+          <w:color w:val="FF0000"/>
+          <w:sz w:val="24"/>
+          <w:szCs w:val="24"/>
+        </w:rPr>
+        <w:t>or something…?  If there are several, it could be difficult to see which one is which.</w:t>
       </w:r>
     </w:p>
     <w:p>
@@ -575,104 +722,19 @@
         </w:numPr>
         <w:rPr>
           <w:rFonts w:ascii="Calibri" w:hAnsi="Calibri"/>
-          <w:sz w:val="24"/>
-          <w:szCs w:val="24"/>
-        </w:rPr>
-      </w:pPr>
-      <w:r>
-        <w:rPr>
-          <w:rFonts w:ascii="Calibri" w:hAnsi="Calibri"/>
-          <w:sz w:val="24"/>
-          <w:szCs w:val="24"/>
-        </w:rPr>
-        <w:t>Add # students as a column?</w:t>
-      </w:r>
-    </w:p>
-    <w:p>
-      <w:pPr>
-        <w:pStyle w:val="ListParagraph"/>
-        <w:numPr>
-          <w:ilvl w:val="0"/>
-          <w:numId w:val="1"/>
-        </w:numPr>
-        <w:rPr>
-          <w:rFonts w:ascii="Calibri" w:hAnsi="Calibri"/>
-          <w:sz w:val="24"/>
-          <w:szCs w:val="24"/>
-        </w:rPr>
-      </w:pPr>
-      <w:r>
-        <w:rPr>
-          <w:rFonts w:ascii="Calibri" w:hAnsi="Calibri"/>
-          <w:sz w:val="24"/>
-          <w:szCs w:val="24"/>
-        </w:rPr>
-        <w:t>Course Summary page:</w:t>
-      </w:r>
-    </w:p>
-    <w:p>
-      <w:pPr>
-        <w:pStyle w:val="ListParagraph"/>
-        <w:numPr>
-          <w:ilvl w:val="1"/>
-          <w:numId w:val="1"/>
-        </w:numPr>
-        <w:rPr>
-          <w:rFonts w:ascii="Calibri" w:hAnsi="Calibri"/>
-          <w:color w:val="FF0000"/>
-          <w:sz w:val="24"/>
-          <w:szCs w:val="24"/>
-        </w:rPr>
-      </w:pPr>
-      <w:r>
-        <w:rPr>
-          <w:rFonts w:ascii="Calibri" w:hAnsi="Calibri"/>
-          <w:color w:val="FF0000"/>
-          <w:sz w:val="24"/>
-          <w:szCs w:val="24"/>
-        </w:rPr>
-        <w:t xml:space="preserve">When adding new sections (under Manage), show some info about the current sections, such as the </w:t>
-      </w:r>
-      <w:r>
-        <w:rPr>
-          <w:rFonts w:ascii="Calibri" w:hAnsi="Calibri"/>
-          <w:color w:val="FF0000"/>
-          <w:sz w:val="24"/>
-          <w:szCs w:val="24"/>
-        </w:rPr>
-        <w:t xml:space="preserve">meeting times </w:t>
-      </w:r>
-      <w:r>
-        <w:rPr>
-          <w:rFonts w:ascii="Calibri" w:hAnsi="Calibri"/>
-          <w:color w:val="FF0000"/>
-          <w:sz w:val="24"/>
-          <w:szCs w:val="24"/>
-        </w:rPr>
-        <w:t>or something…?  If there are several, it could be difficult to see which one is which.</w:t>
-      </w:r>
-    </w:p>
-    <w:p>
-      <w:pPr>
-        <w:pStyle w:val="ListParagraph"/>
-        <w:numPr>
-          <w:ilvl w:val="1"/>
-          <w:numId w:val="1"/>
-        </w:numPr>
-        <w:rPr>
-          <w:rFonts w:ascii="Calibri" w:hAnsi="Calibri"/>
-          <w:color w:val="FF0000"/>
-          <w:sz w:val="24"/>
-          <w:szCs w:val="24"/>
-        </w:rPr>
-      </w:pPr>
-      <w:r>
-        <w:rPr>
-          <w:rFonts w:ascii="Calibri" w:hAnsi="Calibri"/>
-          <w:color w:val="FF0000"/>
-          <w:sz w:val="24"/>
-          <w:szCs w:val="24"/>
-        </w:rPr>
+          <w:color w:val="FF0000"/>
+          <w:sz w:val="24"/>
+          <w:szCs w:val="24"/>
+        </w:rPr>
+      </w:pPr>
+      <w:r>
+        <w:rPr>
+          <w:rFonts w:ascii="Calibri" w:hAnsi="Calibri"/>
+          <w:color w:val="FF0000"/>
+          <w:sz w:val="24"/>
+          <w:szCs w:val="24"/>
+        </w:rPr>
+        <w:lastRenderedPageBreak/>
         <w:t xml:space="preserve">Under Manage </w:t>
       </w:r>
       <w:r>

</xml_diff>

<commit_message>
added time conflict checks to a couple of views
</commit_message>
<xml_diff>
--- a/doc/To_Do_on_Chair_Project.docx
+++ b/doc/To_Do_on_Chair_Project.docx
@@ -36,6 +36,8 @@
           <w:lang w:eastAsia="en-US"/>
         </w:rPr>
       </w:pPr>
+      <w:bookmarkStart w:id="0" w:name="_GoBack"/>
+      <w:bookmarkEnd w:id="0"/>
       <w:r>
         <w:rPr>
           <w:rFonts w:ascii="Calibri" w:hAnsi="Calibri"/>
@@ -43,7 +45,27 @@
           <w:szCs w:val="24"/>
           <w:lang w:eastAsia="en-US"/>
         </w:rPr>
-        <w:t>Put in safety feature to stop one chair from editing another dept’s stuff!!!</w:t>
+        <w:t xml:space="preserve">Put in safety feature to stop one chair from editing another </w:t>
+      </w:r>
+      <w:proofErr w:type="spellStart"/>
+      <w:r>
+        <w:rPr>
+          <w:rFonts w:ascii="Calibri" w:hAnsi="Calibri"/>
+          <w:sz w:val="24"/>
+          <w:szCs w:val="24"/>
+          <w:lang w:eastAsia="en-US"/>
+        </w:rPr>
+        <w:t>dept’s</w:t>
+      </w:r>
+      <w:proofErr w:type="spellEnd"/>
+      <w:r>
+        <w:rPr>
+          <w:rFonts w:ascii="Calibri" w:hAnsi="Calibri"/>
+          <w:sz w:val="24"/>
+          <w:szCs w:val="24"/>
+          <w:lang w:eastAsia="en-US"/>
+        </w:rPr>
+        <w:t xml:space="preserve"> stuff!!!</w:t>
       </w:r>
     </w:p>
     <w:p>
@@ -56,6 +78,7 @@
         <w:spacing w:before="100" w:beforeAutospacing="1" w:after="100" w:afterAutospacing="1"/>
         <w:rPr>
           <w:rFonts w:ascii="Calibri" w:hAnsi="Calibri"/>
+          <w:color w:val="FF0000"/>
           <w:sz w:val="24"/>
           <w:szCs w:val="24"/>
           <w:lang w:eastAsia="en-US"/>
@@ -64,29 +87,12 @@
       <w:r>
         <w:rPr>
           <w:rFonts w:ascii="Calibri" w:hAnsi="Calibri"/>
+          <w:color w:val="FF0000"/>
           <w:sz w:val="24"/>
           <w:szCs w:val="24"/>
           <w:lang w:eastAsia="en-US"/>
         </w:rPr>
-        <w:t>Art</w:t>
-      </w:r>
-      <w:r>
-        <w:rPr>
-          <w:rFonts w:ascii="Calibri" w:hAnsi="Calibri"/>
-          <w:sz w:val="24"/>
-          <w:szCs w:val="24"/>
-          <w:lang w:eastAsia="en-US"/>
-        </w:rPr>
-        <w:t xml:space="preserve"> White’s suggestion</w:t>
-      </w:r>
-      <w:r>
-        <w:rPr>
-          <w:rFonts w:ascii="Calibri" w:hAnsi="Calibri"/>
-          <w:sz w:val="24"/>
-          <w:szCs w:val="24"/>
-          <w:lang w:eastAsia="en-US"/>
-        </w:rPr>
-        <w:t>:</w:t>
+        <w:t>Create a sandbox year that allows you to play around with different scenarios?</w:t>
       </w:r>
     </w:p>
     <w:p>
@@ -99,6 +105,7 @@
         <w:spacing w:before="100" w:beforeAutospacing="1" w:after="100" w:afterAutospacing="1"/>
         <w:rPr>
           <w:rFonts w:ascii="Calibri" w:hAnsi="Calibri"/>
+          <w:color w:val="FF0000"/>
           <w:sz w:val="24"/>
           <w:szCs w:val="24"/>
           <w:lang w:eastAsia="en-US"/>
@@ -107,20 +114,39 @@
       <w:r>
         <w:rPr>
           <w:rFonts w:ascii="Calibri" w:hAnsi="Calibri"/>
+          <w:color w:val="FF0000"/>
           <w:sz w:val="24"/>
           <w:szCs w:val="24"/>
           <w:lang w:eastAsia="en-US"/>
         </w:rPr>
-        <w:t>Add a new type of view that would show the entire week at once, with every hour showing everything going on in that hour (including profs and rooms).  One page for the entire semester.</w:t>
-      </w:r>
-      <w:r>
-        <w:rPr>
-          <w:rFonts w:ascii="Calibri" w:hAnsi="Calibri"/>
+        <w:t>Should it have the ability to copy things over from that year into the actual current year?</w:t>
+      </w:r>
+    </w:p>
+    <w:p>
+      <w:pPr>
+        <w:pStyle w:val="ListParagraph"/>
+        <w:numPr>
+          <w:ilvl w:val="1"/>
+          <w:numId w:val="1"/>
+        </w:numPr>
+        <w:spacing w:before="100" w:beforeAutospacing="1" w:after="100" w:afterAutospacing="1"/>
+        <w:rPr>
+          <w:rFonts w:ascii="Calibri" w:hAnsi="Calibri"/>
+          <w:color w:val="FF0000"/>
           <w:sz w:val="24"/>
           <w:szCs w:val="24"/>
           <w:lang w:eastAsia="en-US"/>
         </w:rPr>
-        <w:t xml:space="preserve">  (See example from CSE in this folder….)</w:t>
+      </w:pPr>
+      <w:r>
+        <w:rPr>
+          <w:rFonts w:ascii="Calibri" w:hAnsi="Calibri"/>
+          <w:color w:val="FF0000"/>
+          <w:sz w:val="24"/>
+          <w:szCs w:val="24"/>
+          <w:lang w:eastAsia="en-US"/>
+        </w:rPr>
+        <w:t>In Profile, make it so that you can either show or not show the sandbox year.  Uh-oh…that’s going to require a change to the model!!!</w:t>
       </w:r>
     </w:p>
     <w:p>
@@ -147,17 +173,10 @@
           <w:szCs w:val="24"/>
           <w:lang w:eastAsia="en-US"/>
         </w:rPr>
-        <w:t>Create a sandbox year that allows you to play around with different scenarios?</w:t>
-      </w:r>
-    </w:p>
-    <w:p>
-      <w:pPr>
-        <w:pStyle w:val="ListParagraph"/>
-        <w:numPr>
-          <w:ilvl w:val="1"/>
-          <w:numId w:val="1"/>
-        </w:numPr>
-        <w:spacing w:before="100" w:beforeAutospacing="1" w:after="100" w:afterAutospacing="1"/>
+        <w:t>For courses that are offered spring and fall, the faculty load summary seems to list the SPRING ones first, and then the FALL ones.  WHY</w:t>
+      </w:r>
+      <w:proofErr w:type="gramStart"/>
+      <w:r>
         <w:rPr>
           <w:rFonts w:ascii="Calibri" w:hAnsi="Calibri"/>
           <w:color w:val="FF0000"/>
@@ -165,7 +184,9 @@
           <w:szCs w:val="24"/>
           <w:lang w:eastAsia="en-US"/>
         </w:rPr>
-      </w:pPr>
+        <w:t>?!?</w:t>
+      </w:r>
+      <w:proofErr w:type="gramEnd"/>
       <w:r>
         <w:rPr>
           <w:rFonts w:ascii="Calibri" w:hAnsi="Calibri"/>
@@ -174,90 +195,7 @@
           <w:szCs w:val="24"/>
           <w:lang w:eastAsia="en-US"/>
         </w:rPr>
-        <w:t>Should it have the ability to copy things over from that year into the actual current year?</w:t>
-      </w:r>
-    </w:p>
-    <w:p>
-      <w:pPr>
-        <w:pStyle w:val="ListParagraph"/>
-        <w:numPr>
-          <w:ilvl w:val="1"/>
-          <w:numId w:val="1"/>
-        </w:numPr>
-        <w:spacing w:before="100" w:beforeAutospacing="1" w:after="100" w:afterAutospacing="1"/>
-        <w:rPr>
-          <w:rFonts w:ascii="Calibri" w:hAnsi="Calibri"/>
-          <w:color w:val="FF0000"/>
-          <w:sz w:val="24"/>
-          <w:szCs w:val="24"/>
-          <w:lang w:eastAsia="en-US"/>
-        </w:rPr>
-      </w:pPr>
-      <w:r>
-        <w:rPr>
-          <w:rFonts w:ascii="Calibri" w:hAnsi="Calibri"/>
-          <w:color w:val="FF0000"/>
-          <w:sz w:val="24"/>
-          <w:szCs w:val="24"/>
-          <w:lang w:eastAsia="en-US"/>
-        </w:rPr>
-        <w:t>In Profile, make it so that you can either show or not show the sandbox year.  Uh-oh…that’s going to require a change to the model!!!</w:t>
-      </w:r>
-      <w:bookmarkStart w:id="0" w:name="_GoBack"/>
-      <w:bookmarkEnd w:id="0"/>
-    </w:p>
-    <w:p>
-      <w:pPr>
-        <w:pStyle w:val="ListParagraph"/>
-        <w:numPr>
-          <w:ilvl w:val="0"/>
-          <w:numId w:val="1"/>
-        </w:numPr>
-        <w:spacing w:before="100" w:beforeAutospacing="1" w:after="100" w:afterAutospacing="1"/>
-        <w:rPr>
-          <w:rFonts w:ascii="Calibri" w:hAnsi="Calibri"/>
-          <w:color w:val="FF0000"/>
-          <w:sz w:val="24"/>
-          <w:szCs w:val="24"/>
-          <w:lang w:eastAsia="en-US"/>
-        </w:rPr>
-      </w:pPr>
-      <w:r>
-        <w:rPr>
-          <w:rFonts w:ascii="Calibri" w:hAnsi="Calibri"/>
-          <w:color w:val="FF0000"/>
-          <w:sz w:val="24"/>
-          <w:szCs w:val="24"/>
-          <w:lang w:eastAsia="en-US"/>
-        </w:rPr>
-        <w:t>The Daily schedule view apparently does not list time/professor/room conflicts(?)</w:t>
-      </w:r>
-    </w:p>
-    <w:p>
-      <w:pPr>
-        <w:pStyle w:val="ListParagraph"/>
-        <w:numPr>
-          <w:ilvl w:val="0"/>
-          <w:numId w:val="1"/>
-        </w:numPr>
-        <w:spacing w:before="100" w:beforeAutospacing="1" w:after="100" w:afterAutospacing="1"/>
-        <w:rPr>
-          <w:rFonts w:ascii="Calibri" w:hAnsi="Calibri"/>
-          <w:color w:val="FF0000"/>
-          <w:sz w:val="24"/>
-          <w:szCs w:val="24"/>
-          <w:lang w:eastAsia="en-US"/>
-        </w:rPr>
-      </w:pPr>
-      <w:r>
-        <w:rPr>
-          <w:rFonts w:ascii="Calibri" w:hAnsi="Calibri"/>
-          <w:color w:val="FF0000"/>
-          <w:sz w:val="24"/>
-          <w:szCs w:val="24"/>
-          <w:lang w:eastAsia="en-US"/>
-        </w:rPr>
-        <w:t>For courses that are offered spring and fall, the faculty load summary seems to list the SPRING ones first, and then the FALL ones.  WHY?!?  (See EDU150L for an example.)</w:t>
+        <w:t xml:space="preserve">  (See EDU150L for an example.)</w:t>
       </w:r>
     </w:p>
     <w:p>
@@ -418,13 +356,23 @@
           <w:szCs w:val="24"/>
         </w:rPr>
       </w:pPr>
-      <w:r>
-        <w:rPr>
-          <w:rFonts w:ascii="Calibri" w:hAnsi="Calibri"/>
-          <w:sz w:val="24"/>
-          <w:szCs w:val="24"/>
-        </w:rPr>
-        <w:t>Superuser:</w:t>
+      <w:proofErr w:type="spellStart"/>
+      <w:r>
+        <w:rPr>
+          <w:rFonts w:ascii="Calibri" w:hAnsi="Calibri"/>
+          <w:sz w:val="24"/>
+          <w:szCs w:val="24"/>
+        </w:rPr>
+        <w:t>Superuser</w:t>
+      </w:r>
+      <w:proofErr w:type="spellEnd"/>
+      <w:r>
+        <w:rPr>
+          <w:rFonts w:ascii="Calibri" w:hAnsi="Calibri"/>
+          <w:sz w:val="24"/>
+          <w:szCs w:val="24"/>
+        </w:rPr>
+        <w:t>:</w:t>
       </w:r>
     </w:p>
     <w:p>
@@ -446,7 +394,71 @@
           <w:sz w:val="24"/>
           <w:szCs w:val="24"/>
         </w:rPr>
-        <w:t>Oops….crn was attached to Courses instead of to CourseOfferings….ruh-roh….</w:t>
+        <w:t>Oops…</w:t>
+      </w:r>
+      <w:proofErr w:type="gramStart"/>
+      <w:r>
+        <w:rPr>
+          <w:rFonts w:ascii="Calibri" w:hAnsi="Calibri"/>
+          <w:sz w:val="24"/>
+          <w:szCs w:val="24"/>
+        </w:rPr>
+        <w:t>.</w:t>
+      </w:r>
+      <w:proofErr w:type="spellStart"/>
+      <w:r>
+        <w:rPr>
+          <w:rFonts w:ascii="Calibri" w:hAnsi="Calibri"/>
+          <w:sz w:val="24"/>
+          <w:szCs w:val="24"/>
+        </w:rPr>
+        <w:t>crn</w:t>
+      </w:r>
+      <w:proofErr w:type="spellEnd"/>
+      <w:proofErr w:type="gramEnd"/>
+      <w:r>
+        <w:rPr>
+          <w:rFonts w:ascii="Calibri" w:hAnsi="Calibri"/>
+          <w:sz w:val="24"/>
+          <w:szCs w:val="24"/>
+        </w:rPr>
+        <w:t xml:space="preserve"> was attached to Courses instead of to </w:t>
+      </w:r>
+      <w:proofErr w:type="spellStart"/>
+      <w:r>
+        <w:rPr>
+          <w:rFonts w:ascii="Calibri" w:hAnsi="Calibri"/>
+          <w:sz w:val="24"/>
+          <w:szCs w:val="24"/>
+        </w:rPr>
+        <w:t>CourseOfferings</w:t>
+      </w:r>
+      <w:proofErr w:type="spellEnd"/>
+      <w:r>
+        <w:rPr>
+          <w:rFonts w:ascii="Calibri" w:hAnsi="Calibri"/>
+          <w:sz w:val="24"/>
+          <w:szCs w:val="24"/>
+        </w:rPr>
+        <w:t>….</w:t>
+      </w:r>
+      <w:proofErr w:type="spellStart"/>
+      <w:r>
+        <w:rPr>
+          <w:rFonts w:ascii="Calibri" w:hAnsi="Calibri"/>
+          <w:sz w:val="24"/>
+          <w:szCs w:val="24"/>
+        </w:rPr>
+        <w:t>ruh-roh</w:t>
+      </w:r>
+      <w:proofErr w:type="spellEnd"/>
+      <w:r>
+        <w:rPr>
+          <w:rFonts w:ascii="Calibri" w:hAnsi="Calibri"/>
+          <w:sz w:val="24"/>
+          <w:szCs w:val="24"/>
+        </w:rPr>
+        <w:t>….</w:t>
       </w:r>
     </w:p>
     <w:p>
@@ -490,7 +502,25 @@
           <w:sz w:val="24"/>
           <w:szCs w:val="24"/>
         </w:rPr>
-        <w:t>Add things for profs’ schedules (office hours, committee assignments, etc.)</w:t>
+        <w:t xml:space="preserve">Add things for </w:t>
+      </w:r>
+      <w:proofErr w:type="gramStart"/>
+      <w:r>
+        <w:rPr>
+          <w:rFonts w:ascii="Calibri" w:hAnsi="Calibri"/>
+          <w:sz w:val="24"/>
+          <w:szCs w:val="24"/>
+        </w:rPr>
+        <w:t>profs</w:t>
+      </w:r>
+      <w:proofErr w:type="gramEnd"/>
+      <w:r>
+        <w:rPr>
+          <w:rFonts w:ascii="Calibri" w:hAnsi="Calibri"/>
+          <w:sz w:val="24"/>
+          <w:szCs w:val="24"/>
+        </w:rPr>
+        <w:t>’ schedules (office hours, committee assignments, etc.)</w:t>
       </w:r>
     </w:p>
     <w:p>
@@ -542,7 +572,25 @@
           <w:sz w:val="24"/>
           <w:szCs w:val="24"/>
         </w:rPr>
-        <w:t>Weekly schedule (for Barb…for hanging on our doors) – I guess this is actually a Word document.  What if this could be dumped out in pdf?</w:t>
+        <w:t xml:space="preserve">Weekly schedule (for Barb…for hanging on our doors) – I guess this is actually a Word document.  What if this could be dumped out in </w:t>
+      </w:r>
+      <w:proofErr w:type="spellStart"/>
+      <w:r>
+        <w:rPr>
+          <w:rFonts w:ascii="Calibri" w:hAnsi="Calibri"/>
+          <w:sz w:val="24"/>
+          <w:szCs w:val="24"/>
+        </w:rPr>
+        <w:t>pdf</w:t>
+      </w:r>
+      <w:proofErr w:type="spellEnd"/>
+      <w:r>
+        <w:rPr>
+          <w:rFonts w:ascii="Calibri" w:hAnsi="Calibri"/>
+          <w:sz w:val="24"/>
+          <w:szCs w:val="24"/>
+        </w:rPr>
+        <w:t>?</w:t>
       </w:r>
     </w:p>
     <w:p>
@@ -734,7 +782,6 @@
           <w:sz w:val="24"/>
           <w:szCs w:val="24"/>
         </w:rPr>
-        <w:lastRenderedPageBreak/>
         <w:t xml:space="preserve">Under Manage </w:t>
       </w:r>
       <w:r>
@@ -948,7 +995,61 @@
           <w:sz w:val="24"/>
           <w:szCs w:val="24"/>
         </w:rPr>
-        <w:t>4. python manage.py schemamigration --auto &lt;appname&gt;</w:t>
+        <w:t xml:space="preserve">4. </w:t>
+      </w:r>
+      <w:proofErr w:type="gramStart"/>
+      <w:r>
+        <w:rPr>
+          <w:rFonts w:ascii="Calibri" w:hAnsi="Calibri"/>
+          <w:sz w:val="24"/>
+          <w:szCs w:val="24"/>
+        </w:rPr>
+        <w:t>python</w:t>
+      </w:r>
+      <w:proofErr w:type="gramEnd"/>
+      <w:r>
+        <w:rPr>
+          <w:rFonts w:ascii="Calibri" w:hAnsi="Calibri"/>
+          <w:sz w:val="24"/>
+          <w:szCs w:val="24"/>
+        </w:rPr>
+        <w:t xml:space="preserve"> manage.py </w:t>
+      </w:r>
+      <w:proofErr w:type="spellStart"/>
+      <w:r>
+        <w:rPr>
+          <w:rFonts w:ascii="Calibri" w:hAnsi="Calibri"/>
+          <w:sz w:val="24"/>
+          <w:szCs w:val="24"/>
+        </w:rPr>
+        <w:t>schemamigration</w:t>
+      </w:r>
+      <w:proofErr w:type="spellEnd"/>
+      <w:r>
+        <w:rPr>
+          <w:rFonts w:ascii="Calibri" w:hAnsi="Calibri"/>
+          <w:sz w:val="24"/>
+          <w:szCs w:val="24"/>
+        </w:rPr>
+        <w:t xml:space="preserve"> --auto &lt;</w:t>
+      </w:r>
+      <w:proofErr w:type="spellStart"/>
+      <w:r>
+        <w:rPr>
+          <w:rFonts w:ascii="Calibri" w:hAnsi="Calibri"/>
+          <w:sz w:val="24"/>
+          <w:szCs w:val="24"/>
+        </w:rPr>
+        <w:t>appname</w:t>
+      </w:r>
+      <w:proofErr w:type="spellEnd"/>
+      <w:r>
+        <w:rPr>
+          <w:rFonts w:ascii="Calibri" w:hAnsi="Calibri"/>
+          <w:sz w:val="24"/>
+          <w:szCs w:val="24"/>
+        </w:rPr>
+        <w:t>&gt;</w:t>
       </w:r>
     </w:p>
     <w:p>
@@ -982,84 +1083,210 @@
           <w:sz w:val="24"/>
           <w:szCs w:val="24"/>
         </w:rPr>
-        <w:t>6. python manage.py migrate &lt;appname&gt;</w:t>
-      </w:r>
-    </w:p>
-    <w:p>
-      <w:pPr>
-        <w:rPr>
-          <w:rFonts w:ascii="Calibri" w:hAnsi="Calibri"/>
-          <w:sz w:val="24"/>
-          <w:szCs w:val="24"/>
-        </w:rPr>
-      </w:pPr>
-      <w:r>
-        <w:rPr>
-          <w:rFonts w:ascii="Calibri" w:hAnsi="Calibri"/>
-          <w:sz w:val="24"/>
-          <w:szCs w:val="24"/>
-        </w:rPr>
-        <w:t xml:space="preserve">7. The migration should have taken place and it will try to load the initial data which will fail because the schema has changed. </w:t>
-      </w:r>
-    </w:p>
-    <w:p>
-      <w:pPr>
-        <w:rPr>
-          <w:rFonts w:ascii="Calibri" w:hAnsi="Calibri"/>
-          <w:sz w:val="24"/>
-          <w:szCs w:val="24"/>
-        </w:rPr>
-      </w:pPr>
-      <w:r>
-        <w:rPr>
-          <w:rFonts w:ascii="Calibri" w:hAnsi="Calibri"/>
-          <w:sz w:val="24"/>
-          <w:szCs w:val="24"/>
-        </w:rPr>
-        <w:t xml:space="preserve">8. run the backup.sh script again to dump it. </w:t>
-      </w:r>
-    </w:p>
-    <w:p>
-      <w:pPr>
-        <w:rPr>
-          <w:rFonts w:ascii="Calibri" w:hAnsi="Calibri"/>
-          <w:sz w:val="24"/>
-          <w:szCs w:val="24"/>
-        </w:rPr>
-      </w:pPr>
-      <w:r>
-        <w:rPr>
-          <w:rFonts w:ascii="Calibri" w:hAnsi="Calibri"/>
-          <w:sz w:val="24"/>
-          <w:szCs w:val="24"/>
-        </w:rPr>
-        <w:t>9. Try to migrate again. (when using south, always used migrate instead of syncdb)</w:t>
-      </w:r>
-    </w:p>
-    <w:p>
-      <w:pPr>
-        <w:rPr>
-          <w:rFonts w:ascii="Calibri" w:hAnsi="Calibri"/>
-          <w:sz w:val="24"/>
-          <w:szCs w:val="24"/>
-        </w:rPr>
-      </w:pPr>
-    </w:p>
-    <w:p>
-      <w:pPr>
-        <w:rPr>
-          <w:rFonts w:ascii="Calibri" w:hAnsi="Calibri"/>
-          <w:sz w:val="24"/>
-          <w:szCs w:val="24"/>
-        </w:rPr>
-      </w:pPr>
-      <w:r>
-        <w:rPr>
-          <w:rFonts w:ascii="Calibri" w:hAnsi="Calibri"/>
-          <w:sz w:val="24"/>
-          <w:szCs w:val="24"/>
-        </w:rPr>
-        <w:t xml:space="preserve">The above steps should also work for changing a foreign key to a many to many field. If you are not or can not use south then I have no idea what you would do. </w:t>
+        <w:t xml:space="preserve">6. </w:t>
+      </w:r>
+      <w:proofErr w:type="gramStart"/>
+      <w:r>
+        <w:rPr>
+          <w:rFonts w:ascii="Calibri" w:hAnsi="Calibri"/>
+          <w:sz w:val="24"/>
+          <w:szCs w:val="24"/>
+        </w:rPr>
+        <w:t>python</w:t>
+      </w:r>
+      <w:proofErr w:type="gramEnd"/>
+      <w:r>
+        <w:rPr>
+          <w:rFonts w:ascii="Calibri" w:hAnsi="Calibri"/>
+          <w:sz w:val="24"/>
+          <w:szCs w:val="24"/>
+        </w:rPr>
+        <w:t xml:space="preserve"> manage.py migrate &lt;</w:t>
+      </w:r>
+      <w:proofErr w:type="spellStart"/>
+      <w:r>
+        <w:rPr>
+          <w:rFonts w:ascii="Calibri" w:hAnsi="Calibri"/>
+          <w:sz w:val="24"/>
+          <w:szCs w:val="24"/>
+        </w:rPr>
+        <w:t>appname</w:t>
+      </w:r>
+      <w:proofErr w:type="spellEnd"/>
+      <w:r>
+        <w:rPr>
+          <w:rFonts w:ascii="Calibri" w:hAnsi="Calibri"/>
+          <w:sz w:val="24"/>
+          <w:szCs w:val="24"/>
+        </w:rPr>
+        <w:t>&gt;</w:t>
+      </w:r>
+    </w:p>
+    <w:p>
+      <w:pPr>
+        <w:rPr>
+          <w:rFonts w:ascii="Calibri" w:hAnsi="Calibri"/>
+          <w:sz w:val="24"/>
+          <w:szCs w:val="24"/>
+        </w:rPr>
+      </w:pPr>
+      <w:r>
+        <w:rPr>
+          <w:rFonts w:ascii="Calibri" w:hAnsi="Calibri"/>
+          <w:sz w:val="24"/>
+          <w:szCs w:val="24"/>
+        </w:rPr>
+        <w:t xml:space="preserve">7. The migration should have taken place and it will try to load the initial </w:t>
+      </w:r>
+      <w:proofErr w:type="gramStart"/>
+      <w:r>
+        <w:rPr>
+          <w:rFonts w:ascii="Calibri" w:hAnsi="Calibri"/>
+          <w:sz w:val="24"/>
+          <w:szCs w:val="24"/>
+        </w:rPr>
+        <w:t>data which</w:t>
+      </w:r>
+      <w:proofErr w:type="gramEnd"/>
+      <w:r>
+        <w:rPr>
+          <w:rFonts w:ascii="Calibri" w:hAnsi="Calibri"/>
+          <w:sz w:val="24"/>
+          <w:szCs w:val="24"/>
+        </w:rPr>
+        <w:t xml:space="preserve"> will fail because the schema has changed. </w:t>
+      </w:r>
+    </w:p>
+    <w:p>
+      <w:pPr>
+        <w:rPr>
+          <w:rFonts w:ascii="Calibri" w:hAnsi="Calibri"/>
+          <w:sz w:val="24"/>
+          <w:szCs w:val="24"/>
+        </w:rPr>
+      </w:pPr>
+      <w:r>
+        <w:rPr>
+          <w:rFonts w:ascii="Calibri" w:hAnsi="Calibri"/>
+          <w:sz w:val="24"/>
+          <w:szCs w:val="24"/>
+        </w:rPr>
+        <w:t xml:space="preserve">8. </w:t>
+      </w:r>
+      <w:proofErr w:type="gramStart"/>
+      <w:r>
+        <w:rPr>
+          <w:rFonts w:ascii="Calibri" w:hAnsi="Calibri"/>
+          <w:sz w:val="24"/>
+          <w:szCs w:val="24"/>
+        </w:rPr>
+        <w:t>run</w:t>
+      </w:r>
+      <w:proofErr w:type="gramEnd"/>
+      <w:r>
+        <w:rPr>
+          <w:rFonts w:ascii="Calibri" w:hAnsi="Calibri"/>
+          <w:sz w:val="24"/>
+          <w:szCs w:val="24"/>
+        </w:rPr>
+        <w:t xml:space="preserve"> the backup.sh script again to dump it. </w:t>
+      </w:r>
+    </w:p>
+    <w:p>
+      <w:pPr>
+        <w:rPr>
+          <w:rFonts w:ascii="Calibri" w:hAnsi="Calibri"/>
+          <w:sz w:val="24"/>
+          <w:szCs w:val="24"/>
+        </w:rPr>
+      </w:pPr>
+      <w:r>
+        <w:rPr>
+          <w:rFonts w:ascii="Calibri" w:hAnsi="Calibri"/>
+          <w:sz w:val="24"/>
+          <w:szCs w:val="24"/>
+        </w:rPr>
+        <w:t>9. Try to migrate again. (</w:t>
+      </w:r>
+      <w:proofErr w:type="gramStart"/>
+      <w:r>
+        <w:rPr>
+          <w:rFonts w:ascii="Calibri" w:hAnsi="Calibri"/>
+          <w:sz w:val="24"/>
+          <w:szCs w:val="24"/>
+        </w:rPr>
+        <w:t>when</w:t>
+      </w:r>
+      <w:proofErr w:type="gramEnd"/>
+      <w:r>
+        <w:rPr>
+          <w:rFonts w:ascii="Calibri" w:hAnsi="Calibri"/>
+          <w:sz w:val="24"/>
+          <w:szCs w:val="24"/>
+        </w:rPr>
+        <w:t xml:space="preserve"> using south, always used migrate instead of </w:t>
+      </w:r>
+      <w:proofErr w:type="spellStart"/>
+      <w:r>
+        <w:rPr>
+          <w:rFonts w:ascii="Calibri" w:hAnsi="Calibri"/>
+          <w:sz w:val="24"/>
+          <w:szCs w:val="24"/>
+        </w:rPr>
+        <w:t>syncdb</w:t>
+      </w:r>
+      <w:proofErr w:type="spellEnd"/>
+      <w:r>
+        <w:rPr>
+          <w:rFonts w:ascii="Calibri" w:hAnsi="Calibri"/>
+          <w:sz w:val="24"/>
+          <w:szCs w:val="24"/>
+        </w:rPr>
+        <w:t>)</w:t>
+      </w:r>
+    </w:p>
+    <w:p>
+      <w:pPr>
+        <w:rPr>
+          <w:rFonts w:ascii="Calibri" w:hAnsi="Calibri"/>
+          <w:sz w:val="24"/>
+          <w:szCs w:val="24"/>
+        </w:rPr>
+      </w:pPr>
+    </w:p>
+    <w:p>
+      <w:pPr>
+        <w:rPr>
+          <w:rFonts w:ascii="Calibri" w:hAnsi="Calibri"/>
+          <w:sz w:val="24"/>
+          <w:szCs w:val="24"/>
+        </w:rPr>
+      </w:pPr>
+      <w:r>
+        <w:rPr>
+          <w:rFonts w:ascii="Calibri" w:hAnsi="Calibri"/>
+          <w:sz w:val="24"/>
+          <w:szCs w:val="24"/>
+        </w:rPr>
+        <w:t xml:space="preserve">The above steps should also work for changing a foreign key to a many to many field. If you are not or </w:t>
+      </w:r>
+      <w:proofErr w:type="gramStart"/>
+      <w:r>
+        <w:rPr>
+          <w:rFonts w:ascii="Calibri" w:hAnsi="Calibri"/>
+          <w:sz w:val="24"/>
+          <w:szCs w:val="24"/>
+        </w:rPr>
+        <w:t>can not</w:t>
+      </w:r>
+      <w:proofErr w:type="gramEnd"/>
+      <w:r>
+        <w:rPr>
+          <w:rFonts w:ascii="Calibri" w:hAnsi="Calibri"/>
+          <w:sz w:val="24"/>
+          <w:szCs w:val="24"/>
+        </w:rPr>
+        <w:t xml:space="preserve"> use south then I have no idea what you would do. </w:t>
       </w:r>
     </w:p>
     <w:p>

</xml_diff>

<commit_message>
added sequence of forms that acts like a wizard to set up course offerings
</commit_message>
<xml_diff>
--- a/doc/To_Do_on_Chair_Project.docx
+++ b/doc/To_Do_on_Chair_Project.docx
@@ -36,37 +36,67 @@
           <w:lang w:eastAsia="en-US"/>
         </w:rPr>
       </w:pPr>
+      <w:r>
+        <w:rPr>
+          <w:rFonts w:ascii="Calibri" w:hAnsi="Calibri"/>
+          <w:sz w:val="24"/>
+          <w:szCs w:val="24"/>
+          <w:lang w:eastAsia="en-US"/>
+        </w:rPr>
+        <w:t>Put in safety feature to stop one chair from editing another dept’s stuff!!!</w:t>
+      </w:r>
+    </w:p>
+    <w:p>
+      <w:pPr>
+        <w:pStyle w:val="ListParagraph"/>
+        <w:numPr>
+          <w:ilvl w:val="0"/>
+          <w:numId w:val="1"/>
+        </w:numPr>
+        <w:spacing w:before="100" w:beforeAutospacing="1" w:after="100" w:afterAutospacing="1"/>
+        <w:rPr>
+          <w:rFonts w:ascii="Calibri" w:hAnsi="Calibri"/>
+          <w:sz w:val="24"/>
+          <w:szCs w:val="24"/>
+          <w:lang w:eastAsia="en-US"/>
+        </w:rPr>
+      </w:pPr>
+      <w:r>
+        <w:rPr>
+          <w:rFonts w:ascii="Calibri" w:hAnsi="Calibri"/>
+          <w:sz w:val="24"/>
+          <w:szCs w:val="24"/>
+          <w:lang w:eastAsia="en-US"/>
+        </w:rPr>
+        <w:t>Add in [+|-] on the load summary page and on the Registrar schedule page to allow for adding and deleting course sections.</w:t>
+      </w:r>
+    </w:p>
+    <w:p>
+      <w:pPr>
+        <w:pStyle w:val="ListParagraph"/>
+        <w:numPr>
+          <w:ilvl w:val="0"/>
+          <w:numId w:val="1"/>
+        </w:numPr>
+        <w:spacing w:before="100" w:beforeAutospacing="1" w:after="100" w:afterAutospacing="1"/>
+        <w:rPr>
+          <w:rFonts w:ascii="Calibri" w:hAnsi="Calibri"/>
+          <w:sz w:val="24"/>
+          <w:szCs w:val="24"/>
+          <w:lang w:eastAsia="en-US"/>
+        </w:rPr>
+      </w:pPr>
+      <w:r>
+        <w:rPr>
+          <w:rFonts w:ascii="Calibri" w:hAnsi="Calibri"/>
+          <w:sz w:val="24"/>
+          <w:szCs w:val="24"/>
+          <w:lang w:eastAsia="en-US"/>
+        </w:rPr>
+        <w:t>Allow for the addition of course offerings directly from the load summary page.  You would click on something, and then it would let you choose from existing courses, so that you could create course offerings from them.</w:t>
+      </w:r>
       <w:bookmarkStart w:id="0" w:name="_GoBack"/>
       <w:bookmarkEnd w:id="0"/>
-      <w:r>
-        <w:rPr>
-          <w:rFonts w:ascii="Calibri" w:hAnsi="Calibri"/>
-          <w:sz w:val="24"/>
-          <w:szCs w:val="24"/>
-          <w:lang w:eastAsia="en-US"/>
-        </w:rPr>
-        <w:t xml:space="preserve">Put in safety feature to stop one chair from editing another </w:t>
-      </w:r>
-      <w:proofErr w:type="spellStart"/>
-      <w:r>
-        <w:rPr>
-          <w:rFonts w:ascii="Calibri" w:hAnsi="Calibri"/>
-          <w:sz w:val="24"/>
-          <w:szCs w:val="24"/>
-          <w:lang w:eastAsia="en-US"/>
-        </w:rPr>
-        <w:t>dept’s</w:t>
-      </w:r>
-      <w:proofErr w:type="spellEnd"/>
-      <w:r>
-        <w:rPr>
-          <w:rFonts w:ascii="Calibri" w:hAnsi="Calibri"/>
-          <w:sz w:val="24"/>
-          <w:szCs w:val="24"/>
-          <w:lang w:eastAsia="en-US"/>
-        </w:rPr>
-        <w:t xml:space="preserve"> stuff!!!</w:t>
-      </w:r>
     </w:p>
     <w:p>
       <w:pPr>
@@ -173,29 +203,7 @@
           <w:szCs w:val="24"/>
           <w:lang w:eastAsia="en-US"/>
         </w:rPr>
-        <w:t>For courses that are offered spring and fall, the faculty load summary seems to list the SPRING ones first, and then the FALL ones.  WHY</w:t>
-      </w:r>
-      <w:proofErr w:type="gramStart"/>
-      <w:r>
-        <w:rPr>
-          <w:rFonts w:ascii="Calibri" w:hAnsi="Calibri"/>
-          <w:color w:val="FF0000"/>
-          <w:sz w:val="24"/>
-          <w:szCs w:val="24"/>
-          <w:lang w:eastAsia="en-US"/>
-        </w:rPr>
-        <w:t>?!?</w:t>
-      </w:r>
-      <w:proofErr w:type="gramEnd"/>
-      <w:r>
-        <w:rPr>
-          <w:rFonts w:ascii="Calibri" w:hAnsi="Calibri"/>
-          <w:color w:val="FF0000"/>
-          <w:sz w:val="24"/>
-          <w:szCs w:val="24"/>
-          <w:lang w:eastAsia="en-US"/>
-        </w:rPr>
-        <w:t xml:space="preserve">  (See EDU150L for an example.)</w:t>
+        <w:t>For courses that are offered spring and fall, the faculty load summary seems to list the SPRING ones first, and then the FALL ones.  WHY?!?  (See EDU150L for an example.)</w:t>
       </w:r>
     </w:p>
     <w:p>
@@ -356,16 +364,102 @@
           <w:szCs w:val="24"/>
         </w:rPr>
       </w:pPr>
-      <w:proofErr w:type="spellStart"/>
-      <w:r>
-        <w:rPr>
-          <w:rFonts w:ascii="Calibri" w:hAnsi="Calibri"/>
-          <w:sz w:val="24"/>
-          <w:szCs w:val="24"/>
-        </w:rPr>
-        <w:t>Superuser</w:t>
-      </w:r>
-      <w:proofErr w:type="spellEnd"/>
+      <w:r>
+        <w:rPr>
+          <w:rFonts w:ascii="Calibri" w:hAnsi="Calibri"/>
+          <w:sz w:val="24"/>
+          <w:szCs w:val="24"/>
+        </w:rPr>
+        <w:t>Superuser:</w:t>
+      </w:r>
+    </w:p>
+    <w:p>
+      <w:pPr>
+        <w:pStyle w:val="ListParagraph"/>
+        <w:numPr>
+          <w:ilvl w:val="1"/>
+          <w:numId w:val="1"/>
+        </w:numPr>
+        <w:rPr>
+          <w:rFonts w:ascii="Calibri" w:hAnsi="Calibri"/>
+          <w:sz w:val="24"/>
+          <w:szCs w:val="24"/>
+        </w:rPr>
+      </w:pPr>
+      <w:r>
+        <w:rPr>
+          <w:rFonts w:ascii="Calibri" w:hAnsi="Calibri"/>
+          <w:sz w:val="24"/>
+          <w:szCs w:val="24"/>
+        </w:rPr>
+        <w:t>Oops….crn was attached to Courses instead of to CourseOfferings….ruh-roh….</w:t>
+      </w:r>
+    </w:p>
+    <w:p>
+      <w:pPr>
+        <w:pStyle w:val="ListParagraph"/>
+        <w:numPr>
+          <w:ilvl w:val="0"/>
+          <w:numId w:val="1"/>
+        </w:numPr>
+        <w:rPr>
+          <w:rFonts w:ascii="Calibri" w:hAnsi="Calibri"/>
+          <w:sz w:val="24"/>
+          <w:szCs w:val="24"/>
+        </w:rPr>
+      </w:pPr>
+      <w:r>
+        <w:rPr>
+          <w:rFonts w:ascii="Calibri" w:hAnsi="Calibri"/>
+          <w:sz w:val="24"/>
+          <w:szCs w:val="24"/>
+        </w:rPr>
+        <w:t>Add new field for actual course enrollments?</w:t>
+      </w:r>
+    </w:p>
+    <w:p>
+      <w:pPr>
+        <w:pStyle w:val="ListParagraph"/>
+        <w:numPr>
+          <w:ilvl w:val="0"/>
+          <w:numId w:val="1"/>
+        </w:numPr>
+        <w:rPr>
+          <w:rFonts w:ascii="Calibri" w:hAnsi="Calibri"/>
+          <w:sz w:val="24"/>
+          <w:szCs w:val="24"/>
+        </w:rPr>
+      </w:pPr>
+      <w:r>
+        <w:rPr>
+          <w:rFonts w:ascii="Calibri" w:hAnsi="Calibri"/>
+          <w:sz w:val="24"/>
+          <w:szCs w:val="24"/>
+        </w:rPr>
+        <w:t>Add things for profs’ schedules (office hours, committee assignments, etc.)</w:t>
+      </w:r>
+    </w:p>
+    <w:p>
+      <w:pPr>
+        <w:pStyle w:val="ListParagraph"/>
+        <w:numPr>
+          <w:ilvl w:val="0"/>
+          <w:numId w:val="1"/>
+        </w:numPr>
+        <w:rPr>
+          <w:rFonts w:ascii="Calibri" w:hAnsi="Calibri"/>
+          <w:sz w:val="24"/>
+          <w:szCs w:val="24"/>
+        </w:rPr>
+      </w:pPr>
+      <w:r>
+        <w:rPr>
+          <w:rFonts w:ascii="Calibri" w:hAnsi="Calibri"/>
+          <w:sz w:val="24"/>
+          <w:szCs w:val="24"/>
+        </w:rPr>
+        <w:t>Possibilities for data export</w:t>
+      </w:r>
       <w:r>
         <w:rPr>
           <w:rFonts w:ascii="Calibri" w:hAnsi="Calibri"/>
@@ -394,203 +488,7 @@
           <w:sz w:val="24"/>
           <w:szCs w:val="24"/>
         </w:rPr>
-        <w:t>Oops…</w:t>
-      </w:r>
-      <w:proofErr w:type="gramStart"/>
-      <w:r>
-        <w:rPr>
-          <w:rFonts w:ascii="Calibri" w:hAnsi="Calibri"/>
-          <w:sz w:val="24"/>
-          <w:szCs w:val="24"/>
-        </w:rPr>
-        <w:t>.</w:t>
-      </w:r>
-      <w:proofErr w:type="spellStart"/>
-      <w:r>
-        <w:rPr>
-          <w:rFonts w:ascii="Calibri" w:hAnsi="Calibri"/>
-          <w:sz w:val="24"/>
-          <w:szCs w:val="24"/>
-        </w:rPr>
-        <w:t>crn</w:t>
-      </w:r>
-      <w:proofErr w:type="spellEnd"/>
-      <w:proofErr w:type="gramEnd"/>
-      <w:r>
-        <w:rPr>
-          <w:rFonts w:ascii="Calibri" w:hAnsi="Calibri"/>
-          <w:sz w:val="24"/>
-          <w:szCs w:val="24"/>
-        </w:rPr>
-        <w:t xml:space="preserve"> was attached to Courses instead of to </w:t>
-      </w:r>
-      <w:proofErr w:type="spellStart"/>
-      <w:r>
-        <w:rPr>
-          <w:rFonts w:ascii="Calibri" w:hAnsi="Calibri"/>
-          <w:sz w:val="24"/>
-          <w:szCs w:val="24"/>
-        </w:rPr>
-        <w:t>CourseOfferings</w:t>
-      </w:r>
-      <w:proofErr w:type="spellEnd"/>
-      <w:r>
-        <w:rPr>
-          <w:rFonts w:ascii="Calibri" w:hAnsi="Calibri"/>
-          <w:sz w:val="24"/>
-          <w:szCs w:val="24"/>
-        </w:rPr>
-        <w:t>….</w:t>
-      </w:r>
-      <w:proofErr w:type="spellStart"/>
-      <w:r>
-        <w:rPr>
-          <w:rFonts w:ascii="Calibri" w:hAnsi="Calibri"/>
-          <w:sz w:val="24"/>
-          <w:szCs w:val="24"/>
-        </w:rPr>
-        <w:t>ruh-roh</w:t>
-      </w:r>
-      <w:proofErr w:type="spellEnd"/>
-      <w:r>
-        <w:rPr>
-          <w:rFonts w:ascii="Calibri" w:hAnsi="Calibri"/>
-          <w:sz w:val="24"/>
-          <w:szCs w:val="24"/>
-        </w:rPr>
-        <w:t>….</w:t>
-      </w:r>
-    </w:p>
-    <w:p>
-      <w:pPr>
-        <w:pStyle w:val="ListParagraph"/>
-        <w:numPr>
-          <w:ilvl w:val="0"/>
-          <w:numId w:val="1"/>
-        </w:numPr>
-        <w:rPr>
-          <w:rFonts w:ascii="Calibri" w:hAnsi="Calibri"/>
-          <w:sz w:val="24"/>
-          <w:szCs w:val="24"/>
-        </w:rPr>
-      </w:pPr>
-      <w:r>
-        <w:rPr>
-          <w:rFonts w:ascii="Calibri" w:hAnsi="Calibri"/>
-          <w:sz w:val="24"/>
-          <w:szCs w:val="24"/>
-        </w:rPr>
-        <w:t>Add new field for actual course enrollments?</w:t>
-      </w:r>
-    </w:p>
-    <w:p>
-      <w:pPr>
-        <w:pStyle w:val="ListParagraph"/>
-        <w:numPr>
-          <w:ilvl w:val="0"/>
-          <w:numId w:val="1"/>
-        </w:numPr>
-        <w:rPr>
-          <w:rFonts w:ascii="Calibri" w:hAnsi="Calibri"/>
-          <w:sz w:val="24"/>
-          <w:szCs w:val="24"/>
-        </w:rPr>
-      </w:pPr>
-      <w:r>
-        <w:rPr>
-          <w:rFonts w:ascii="Calibri" w:hAnsi="Calibri"/>
-          <w:sz w:val="24"/>
-          <w:szCs w:val="24"/>
-        </w:rPr>
-        <w:t xml:space="preserve">Add things for </w:t>
-      </w:r>
-      <w:proofErr w:type="gramStart"/>
-      <w:r>
-        <w:rPr>
-          <w:rFonts w:ascii="Calibri" w:hAnsi="Calibri"/>
-          <w:sz w:val="24"/>
-          <w:szCs w:val="24"/>
-        </w:rPr>
-        <w:t>profs</w:t>
-      </w:r>
-      <w:proofErr w:type="gramEnd"/>
-      <w:r>
-        <w:rPr>
-          <w:rFonts w:ascii="Calibri" w:hAnsi="Calibri"/>
-          <w:sz w:val="24"/>
-          <w:szCs w:val="24"/>
-        </w:rPr>
-        <w:t>’ schedules (office hours, committee assignments, etc.)</w:t>
-      </w:r>
-    </w:p>
-    <w:p>
-      <w:pPr>
-        <w:pStyle w:val="ListParagraph"/>
-        <w:numPr>
-          <w:ilvl w:val="0"/>
-          <w:numId w:val="1"/>
-        </w:numPr>
-        <w:rPr>
-          <w:rFonts w:ascii="Calibri" w:hAnsi="Calibri"/>
-          <w:sz w:val="24"/>
-          <w:szCs w:val="24"/>
-        </w:rPr>
-      </w:pPr>
-      <w:r>
-        <w:rPr>
-          <w:rFonts w:ascii="Calibri" w:hAnsi="Calibri"/>
-          <w:sz w:val="24"/>
-          <w:szCs w:val="24"/>
-        </w:rPr>
-        <w:t>Possibilities for data export</w:t>
-      </w:r>
-      <w:r>
-        <w:rPr>
-          <w:rFonts w:ascii="Calibri" w:hAnsi="Calibri"/>
-          <w:sz w:val="24"/>
-          <w:szCs w:val="24"/>
-        </w:rPr>
-        <w:t>:</w:t>
-      </w:r>
-    </w:p>
-    <w:p>
-      <w:pPr>
-        <w:pStyle w:val="ListParagraph"/>
-        <w:numPr>
-          <w:ilvl w:val="1"/>
-          <w:numId w:val="1"/>
-        </w:numPr>
-        <w:rPr>
-          <w:rFonts w:ascii="Calibri" w:hAnsi="Calibri"/>
-          <w:sz w:val="24"/>
-          <w:szCs w:val="24"/>
-        </w:rPr>
-      </w:pPr>
-      <w:r>
-        <w:rPr>
-          <w:rFonts w:ascii="Calibri" w:hAnsi="Calibri"/>
-          <w:sz w:val="24"/>
-          <w:szCs w:val="24"/>
-        </w:rPr>
-        <w:t xml:space="preserve">Weekly schedule (for Barb…for hanging on our doors) – I guess this is actually a Word document.  What if this could be dumped out in </w:t>
-      </w:r>
-      <w:proofErr w:type="spellStart"/>
-      <w:r>
-        <w:rPr>
-          <w:rFonts w:ascii="Calibri" w:hAnsi="Calibri"/>
-          <w:sz w:val="24"/>
-          <w:szCs w:val="24"/>
-        </w:rPr>
-        <w:t>pdf</w:t>
-      </w:r>
-      <w:proofErr w:type="spellEnd"/>
-      <w:r>
-        <w:rPr>
-          <w:rFonts w:ascii="Calibri" w:hAnsi="Calibri"/>
-          <w:sz w:val="24"/>
-          <w:szCs w:val="24"/>
-        </w:rPr>
-        <w:t>?</w:t>
+        <w:t>Weekly schedule (for Barb…for hanging on our doors) – I guess this is actually a Word document.  What if this could be dumped out in pdf?</w:t>
       </w:r>
     </w:p>
     <w:p>
@@ -995,61 +893,7 @@
           <w:sz w:val="24"/>
           <w:szCs w:val="24"/>
         </w:rPr>
-        <w:t xml:space="preserve">4. </w:t>
-      </w:r>
-      <w:proofErr w:type="gramStart"/>
-      <w:r>
-        <w:rPr>
-          <w:rFonts w:ascii="Calibri" w:hAnsi="Calibri"/>
-          <w:sz w:val="24"/>
-          <w:szCs w:val="24"/>
-        </w:rPr>
-        <w:t>python</w:t>
-      </w:r>
-      <w:proofErr w:type="gramEnd"/>
-      <w:r>
-        <w:rPr>
-          <w:rFonts w:ascii="Calibri" w:hAnsi="Calibri"/>
-          <w:sz w:val="24"/>
-          <w:szCs w:val="24"/>
-        </w:rPr>
-        <w:t xml:space="preserve"> manage.py </w:t>
-      </w:r>
-      <w:proofErr w:type="spellStart"/>
-      <w:r>
-        <w:rPr>
-          <w:rFonts w:ascii="Calibri" w:hAnsi="Calibri"/>
-          <w:sz w:val="24"/>
-          <w:szCs w:val="24"/>
-        </w:rPr>
-        <w:t>schemamigration</w:t>
-      </w:r>
-      <w:proofErr w:type="spellEnd"/>
-      <w:r>
-        <w:rPr>
-          <w:rFonts w:ascii="Calibri" w:hAnsi="Calibri"/>
-          <w:sz w:val="24"/>
-          <w:szCs w:val="24"/>
-        </w:rPr>
-        <w:t xml:space="preserve"> --auto &lt;</w:t>
-      </w:r>
-      <w:proofErr w:type="spellStart"/>
-      <w:r>
-        <w:rPr>
-          <w:rFonts w:ascii="Calibri" w:hAnsi="Calibri"/>
-          <w:sz w:val="24"/>
-          <w:szCs w:val="24"/>
-        </w:rPr>
-        <w:t>appname</w:t>
-      </w:r>
-      <w:proofErr w:type="spellEnd"/>
-      <w:r>
-        <w:rPr>
-          <w:rFonts w:ascii="Calibri" w:hAnsi="Calibri"/>
-          <w:sz w:val="24"/>
-          <w:szCs w:val="24"/>
-        </w:rPr>
-        <w:t>&gt;</w:t>
+        <w:t>4. python manage.py schemamigration --auto &lt;appname&gt;</w:t>
       </w:r>
     </w:p>
     <w:p>
@@ -1083,210 +927,84 @@
           <w:sz w:val="24"/>
           <w:szCs w:val="24"/>
         </w:rPr>
-        <w:t xml:space="preserve">6. </w:t>
-      </w:r>
-      <w:proofErr w:type="gramStart"/>
-      <w:r>
-        <w:rPr>
-          <w:rFonts w:ascii="Calibri" w:hAnsi="Calibri"/>
-          <w:sz w:val="24"/>
-          <w:szCs w:val="24"/>
-        </w:rPr>
-        <w:t>python</w:t>
-      </w:r>
-      <w:proofErr w:type="gramEnd"/>
-      <w:r>
-        <w:rPr>
-          <w:rFonts w:ascii="Calibri" w:hAnsi="Calibri"/>
-          <w:sz w:val="24"/>
-          <w:szCs w:val="24"/>
-        </w:rPr>
-        <w:t xml:space="preserve"> manage.py migrate &lt;</w:t>
-      </w:r>
-      <w:proofErr w:type="spellStart"/>
-      <w:r>
-        <w:rPr>
-          <w:rFonts w:ascii="Calibri" w:hAnsi="Calibri"/>
-          <w:sz w:val="24"/>
-          <w:szCs w:val="24"/>
-        </w:rPr>
-        <w:t>appname</w:t>
-      </w:r>
-      <w:proofErr w:type="spellEnd"/>
-      <w:r>
-        <w:rPr>
-          <w:rFonts w:ascii="Calibri" w:hAnsi="Calibri"/>
-          <w:sz w:val="24"/>
-          <w:szCs w:val="24"/>
-        </w:rPr>
-        <w:t>&gt;</w:t>
-      </w:r>
-    </w:p>
-    <w:p>
-      <w:pPr>
-        <w:rPr>
-          <w:rFonts w:ascii="Calibri" w:hAnsi="Calibri"/>
-          <w:sz w:val="24"/>
-          <w:szCs w:val="24"/>
-        </w:rPr>
-      </w:pPr>
-      <w:r>
-        <w:rPr>
-          <w:rFonts w:ascii="Calibri" w:hAnsi="Calibri"/>
-          <w:sz w:val="24"/>
-          <w:szCs w:val="24"/>
-        </w:rPr>
-        <w:t xml:space="preserve">7. The migration should have taken place and it will try to load the initial </w:t>
-      </w:r>
-      <w:proofErr w:type="gramStart"/>
-      <w:r>
-        <w:rPr>
-          <w:rFonts w:ascii="Calibri" w:hAnsi="Calibri"/>
-          <w:sz w:val="24"/>
-          <w:szCs w:val="24"/>
-        </w:rPr>
-        <w:t>data which</w:t>
-      </w:r>
-      <w:proofErr w:type="gramEnd"/>
-      <w:r>
-        <w:rPr>
-          <w:rFonts w:ascii="Calibri" w:hAnsi="Calibri"/>
-          <w:sz w:val="24"/>
-          <w:szCs w:val="24"/>
-        </w:rPr>
-        <w:t xml:space="preserve"> will fail because the schema has changed. </w:t>
-      </w:r>
-    </w:p>
-    <w:p>
-      <w:pPr>
-        <w:rPr>
-          <w:rFonts w:ascii="Calibri" w:hAnsi="Calibri"/>
-          <w:sz w:val="24"/>
-          <w:szCs w:val="24"/>
-        </w:rPr>
-      </w:pPr>
-      <w:r>
-        <w:rPr>
-          <w:rFonts w:ascii="Calibri" w:hAnsi="Calibri"/>
-          <w:sz w:val="24"/>
-          <w:szCs w:val="24"/>
-        </w:rPr>
-        <w:t xml:space="preserve">8. </w:t>
-      </w:r>
-      <w:proofErr w:type="gramStart"/>
-      <w:r>
-        <w:rPr>
-          <w:rFonts w:ascii="Calibri" w:hAnsi="Calibri"/>
-          <w:sz w:val="24"/>
-          <w:szCs w:val="24"/>
-        </w:rPr>
-        <w:t>run</w:t>
-      </w:r>
-      <w:proofErr w:type="gramEnd"/>
-      <w:r>
-        <w:rPr>
-          <w:rFonts w:ascii="Calibri" w:hAnsi="Calibri"/>
-          <w:sz w:val="24"/>
-          <w:szCs w:val="24"/>
-        </w:rPr>
-        <w:t xml:space="preserve"> the backup.sh script again to dump it. </w:t>
-      </w:r>
-    </w:p>
-    <w:p>
-      <w:pPr>
-        <w:rPr>
-          <w:rFonts w:ascii="Calibri" w:hAnsi="Calibri"/>
-          <w:sz w:val="24"/>
-          <w:szCs w:val="24"/>
-        </w:rPr>
-      </w:pPr>
-      <w:r>
-        <w:rPr>
-          <w:rFonts w:ascii="Calibri" w:hAnsi="Calibri"/>
-          <w:sz w:val="24"/>
-          <w:szCs w:val="24"/>
-        </w:rPr>
-        <w:t>9. Try to migrate again. (</w:t>
-      </w:r>
-      <w:proofErr w:type="gramStart"/>
-      <w:r>
-        <w:rPr>
-          <w:rFonts w:ascii="Calibri" w:hAnsi="Calibri"/>
-          <w:sz w:val="24"/>
-          <w:szCs w:val="24"/>
-        </w:rPr>
-        <w:t>when</w:t>
-      </w:r>
-      <w:proofErr w:type="gramEnd"/>
-      <w:r>
-        <w:rPr>
-          <w:rFonts w:ascii="Calibri" w:hAnsi="Calibri"/>
-          <w:sz w:val="24"/>
-          <w:szCs w:val="24"/>
-        </w:rPr>
-        <w:t xml:space="preserve"> using south, always used migrate instead of </w:t>
-      </w:r>
-      <w:proofErr w:type="spellStart"/>
-      <w:r>
-        <w:rPr>
-          <w:rFonts w:ascii="Calibri" w:hAnsi="Calibri"/>
-          <w:sz w:val="24"/>
-          <w:szCs w:val="24"/>
-        </w:rPr>
-        <w:t>syncdb</w:t>
-      </w:r>
-      <w:proofErr w:type="spellEnd"/>
-      <w:r>
-        <w:rPr>
-          <w:rFonts w:ascii="Calibri" w:hAnsi="Calibri"/>
-          <w:sz w:val="24"/>
-          <w:szCs w:val="24"/>
-        </w:rPr>
-        <w:t>)</w:t>
-      </w:r>
-    </w:p>
-    <w:p>
-      <w:pPr>
-        <w:rPr>
-          <w:rFonts w:ascii="Calibri" w:hAnsi="Calibri"/>
-          <w:sz w:val="24"/>
-          <w:szCs w:val="24"/>
-        </w:rPr>
-      </w:pPr>
-    </w:p>
-    <w:p>
-      <w:pPr>
-        <w:rPr>
-          <w:rFonts w:ascii="Calibri" w:hAnsi="Calibri"/>
-          <w:sz w:val="24"/>
-          <w:szCs w:val="24"/>
-        </w:rPr>
-      </w:pPr>
-      <w:r>
-        <w:rPr>
-          <w:rFonts w:ascii="Calibri" w:hAnsi="Calibri"/>
-          <w:sz w:val="24"/>
-          <w:szCs w:val="24"/>
-        </w:rPr>
-        <w:t xml:space="preserve">The above steps should also work for changing a foreign key to a many to many field. If you are not or </w:t>
-      </w:r>
-      <w:proofErr w:type="gramStart"/>
-      <w:r>
-        <w:rPr>
-          <w:rFonts w:ascii="Calibri" w:hAnsi="Calibri"/>
-          <w:sz w:val="24"/>
-          <w:szCs w:val="24"/>
-        </w:rPr>
-        <w:t>can not</w:t>
-      </w:r>
-      <w:proofErr w:type="gramEnd"/>
-      <w:r>
-        <w:rPr>
-          <w:rFonts w:ascii="Calibri" w:hAnsi="Calibri"/>
-          <w:sz w:val="24"/>
-          <w:szCs w:val="24"/>
-        </w:rPr>
-        <w:t xml:space="preserve"> use south then I have no idea what you would do. </w:t>
+        <w:t>6. python manage.py migrate &lt;appname&gt;</w:t>
+      </w:r>
+    </w:p>
+    <w:p>
+      <w:pPr>
+        <w:rPr>
+          <w:rFonts w:ascii="Calibri" w:hAnsi="Calibri"/>
+          <w:sz w:val="24"/>
+          <w:szCs w:val="24"/>
+        </w:rPr>
+      </w:pPr>
+      <w:r>
+        <w:rPr>
+          <w:rFonts w:ascii="Calibri" w:hAnsi="Calibri"/>
+          <w:sz w:val="24"/>
+          <w:szCs w:val="24"/>
+        </w:rPr>
+        <w:t xml:space="preserve">7. The migration should have taken place and it will try to load the initial data which will fail because the schema has changed. </w:t>
+      </w:r>
+    </w:p>
+    <w:p>
+      <w:pPr>
+        <w:rPr>
+          <w:rFonts w:ascii="Calibri" w:hAnsi="Calibri"/>
+          <w:sz w:val="24"/>
+          <w:szCs w:val="24"/>
+        </w:rPr>
+      </w:pPr>
+      <w:r>
+        <w:rPr>
+          <w:rFonts w:ascii="Calibri" w:hAnsi="Calibri"/>
+          <w:sz w:val="24"/>
+          <w:szCs w:val="24"/>
+        </w:rPr>
+        <w:t xml:space="preserve">8. run the backup.sh script again to dump it. </w:t>
+      </w:r>
+    </w:p>
+    <w:p>
+      <w:pPr>
+        <w:rPr>
+          <w:rFonts w:ascii="Calibri" w:hAnsi="Calibri"/>
+          <w:sz w:val="24"/>
+          <w:szCs w:val="24"/>
+        </w:rPr>
+      </w:pPr>
+      <w:r>
+        <w:rPr>
+          <w:rFonts w:ascii="Calibri" w:hAnsi="Calibri"/>
+          <w:sz w:val="24"/>
+          <w:szCs w:val="24"/>
+        </w:rPr>
+        <w:t>9. Try to migrate again. (when using south, always used migrate instead of syncdb)</w:t>
+      </w:r>
+    </w:p>
+    <w:p>
+      <w:pPr>
+        <w:rPr>
+          <w:rFonts w:ascii="Calibri" w:hAnsi="Calibri"/>
+          <w:sz w:val="24"/>
+          <w:szCs w:val="24"/>
+        </w:rPr>
+      </w:pPr>
+    </w:p>
+    <w:p>
+      <w:pPr>
+        <w:rPr>
+          <w:rFonts w:ascii="Calibri" w:hAnsi="Calibri"/>
+          <w:sz w:val="24"/>
+          <w:szCs w:val="24"/>
+        </w:rPr>
+      </w:pPr>
+      <w:r>
+        <w:rPr>
+          <w:rFonts w:ascii="Calibri" w:hAnsi="Calibri"/>
+          <w:sz w:val="24"/>
+          <w:szCs w:val="24"/>
+        </w:rPr>
+        <w:t xml:space="preserve">The above steps should also work for changing a foreign key to a many to many field. If you are not or can not use south then I have no idea what you would do. </w:t>
       </w:r>
     </w:p>
     <w:p>

</xml_diff>

<commit_message>
used AJAX to keep track of open/closed divs on faculty load summary page
</commit_message>
<xml_diff>
--- a/doc/To_Do_on_Chair_Project.docx
+++ b/doc/To_Do_on_Chair_Project.docx
@@ -43,7 +43,27 @@
           <w:szCs w:val="24"/>
           <w:lang w:eastAsia="en-US"/>
         </w:rPr>
-        <w:t>Put in safety feature to stop one chair from editing another dept’s stuff!!!</w:t>
+        <w:t xml:space="preserve">Put in safety feature to stop one chair from editing another </w:t>
+      </w:r>
+      <w:proofErr w:type="spellStart"/>
+      <w:r>
+        <w:rPr>
+          <w:rFonts w:ascii="Calibri" w:hAnsi="Calibri"/>
+          <w:sz w:val="24"/>
+          <w:szCs w:val="24"/>
+          <w:lang w:eastAsia="en-US"/>
+        </w:rPr>
+        <w:t>dept’s</w:t>
+      </w:r>
+      <w:proofErr w:type="spellEnd"/>
+      <w:r>
+        <w:rPr>
+          <w:rFonts w:ascii="Calibri" w:hAnsi="Calibri"/>
+          <w:sz w:val="24"/>
+          <w:szCs w:val="24"/>
+          <w:lang w:eastAsia="en-US"/>
+        </w:rPr>
+        <w:t xml:space="preserve"> stuff!!!</w:t>
       </w:r>
     </w:p>
     <w:p>
@@ -56,20 +76,12 @@
         <w:spacing w:before="100" w:beforeAutospacing="1" w:after="100" w:afterAutospacing="1"/>
         <w:rPr>
           <w:rFonts w:ascii="Calibri" w:hAnsi="Calibri"/>
+          <w:color w:val="FF0000"/>
           <w:sz w:val="24"/>
           <w:szCs w:val="24"/>
           <w:lang w:eastAsia="en-US"/>
         </w:rPr>
       </w:pPr>
-      <w:r>
-        <w:rPr>
-          <w:rFonts w:ascii="Calibri" w:hAnsi="Calibri"/>
-          <w:sz w:val="24"/>
-          <w:szCs w:val="24"/>
-          <w:lang w:eastAsia="en-US"/>
-        </w:rPr>
-        <w:t>Add in [+|-] on the load summary page and on the Registrar schedule page to allow for adding and deleting course sections.</w:t>
-      </w:r>
     </w:p>
     <w:p>
       <w:pPr>
@@ -81,6 +93,7 @@
         <w:spacing w:before="100" w:beforeAutospacing="1" w:after="100" w:afterAutospacing="1"/>
         <w:rPr>
           <w:rFonts w:ascii="Calibri" w:hAnsi="Calibri"/>
+          <w:color w:val="FF0000"/>
           <w:sz w:val="24"/>
           <w:szCs w:val="24"/>
           <w:lang w:eastAsia="en-US"/>
@@ -89,14 +102,67 @@
       <w:r>
         <w:rPr>
           <w:rFonts w:ascii="Calibri" w:hAnsi="Calibri"/>
+          <w:color w:val="FF0000"/>
           <w:sz w:val="24"/>
           <w:szCs w:val="24"/>
           <w:lang w:eastAsia="en-US"/>
         </w:rPr>
-        <w:t>Allow for the addition of course offerings directly from the load summary page.  You would click on something, and then it would let you choose from existing courses, so that you could create course offerings from them.</w:t>
-      </w:r>
-      <w:bookmarkStart w:id="0" w:name="_GoBack"/>
-      <w:bookmarkEnd w:id="0"/>
+        <w:t>Create a sandbox year that allows you to play around with different scenarios?</w:t>
+      </w:r>
+    </w:p>
+    <w:p>
+      <w:pPr>
+        <w:pStyle w:val="ListParagraph"/>
+        <w:numPr>
+          <w:ilvl w:val="1"/>
+          <w:numId w:val="1"/>
+        </w:numPr>
+        <w:spacing w:before="100" w:beforeAutospacing="1" w:after="100" w:afterAutospacing="1"/>
+        <w:rPr>
+          <w:rFonts w:ascii="Calibri" w:hAnsi="Calibri"/>
+          <w:color w:val="FF0000"/>
+          <w:sz w:val="24"/>
+          <w:szCs w:val="24"/>
+          <w:lang w:eastAsia="en-US"/>
+        </w:rPr>
+      </w:pPr>
+      <w:r>
+        <w:rPr>
+          <w:rFonts w:ascii="Calibri" w:hAnsi="Calibri"/>
+          <w:color w:val="FF0000"/>
+          <w:sz w:val="24"/>
+          <w:szCs w:val="24"/>
+          <w:lang w:eastAsia="en-US"/>
+        </w:rPr>
+        <w:t>Should it have the ability to copy things over from that year into the actual current year?</w:t>
+      </w:r>
+    </w:p>
+    <w:p>
+      <w:pPr>
+        <w:pStyle w:val="ListParagraph"/>
+        <w:numPr>
+          <w:ilvl w:val="1"/>
+          <w:numId w:val="1"/>
+        </w:numPr>
+        <w:spacing w:before="100" w:beforeAutospacing="1" w:after="100" w:afterAutospacing="1"/>
+        <w:rPr>
+          <w:rFonts w:ascii="Calibri" w:hAnsi="Calibri"/>
+          <w:color w:val="FF0000"/>
+          <w:sz w:val="24"/>
+          <w:szCs w:val="24"/>
+          <w:lang w:eastAsia="en-US"/>
+        </w:rPr>
+      </w:pPr>
+      <w:r>
+        <w:rPr>
+          <w:rFonts w:ascii="Calibri" w:hAnsi="Calibri"/>
+          <w:color w:val="FF0000"/>
+          <w:sz w:val="24"/>
+          <w:szCs w:val="24"/>
+          <w:lang w:eastAsia="en-US"/>
+        </w:rPr>
+        <w:t>In Profile, make it so that you can either show or not show the sandbox year.  Uh-oh…that’s going to require a change to the model!!!</w:t>
+      </w:r>
     </w:p>
     <w:p>
       <w:pPr>
@@ -122,17 +188,10 @@
           <w:szCs w:val="24"/>
           <w:lang w:eastAsia="en-US"/>
         </w:rPr>
-        <w:t>Create a sandbox year that allows you to play around with different scenarios?</w:t>
-      </w:r>
-    </w:p>
-    <w:p>
-      <w:pPr>
-        <w:pStyle w:val="ListParagraph"/>
-        <w:numPr>
-          <w:ilvl w:val="1"/>
-          <w:numId w:val="1"/>
-        </w:numPr>
-        <w:spacing w:before="100" w:beforeAutospacing="1" w:after="100" w:afterAutospacing="1"/>
+        <w:t>For courses that are offered spring and fall, the faculty load summary seems to list the SPRING ones first, and then the FALL ones.  WHY</w:t>
+      </w:r>
+      <w:proofErr w:type="gramStart"/>
+      <w:r>
         <w:rPr>
           <w:rFonts w:ascii="Calibri" w:hAnsi="Calibri"/>
           <w:color w:val="FF0000"/>
@@ -140,7 +199,9 @@
           <w:szCs w:val="24"/>
           <w:lang w:eastAsia="en-US"/>
         </w:rPr>
-      </w:pPr>
+        <w:t>?!?</w:t>
+      </w:r>
+      <w:proofErr w:type="gramEnd"/>
       <w:r>
         <w:rPr>
           <w:rFonts w:ascii="Calibri" w:hAnsi="Calibri"/>
@@ -149,61 +210,7 @@
           <w:szCs w:val="24"/>
           <w:lang w:eastAsia="en-US"/>
         </w:rPr>
-        <w:t>Should it have the ability to copy things over from that year into the actual current year?</w:t>
-      </w:r>
-    </w:p>
-    <w:p>
-      <w:pPr>
-        <w:pStyle w:val="ListParagraph"/>
-        <w:numPr>
-          <w:ilvl w:val="1"/>
-          <w:numId w:val="1"/>
-        </w:numPr>
-        <w:spacing w:before="100" w:beforeAutospacing="1" w:after="100" w:afterAutospacing="1"/>
-        <w:rPr>
-          <w:rFonts w:ascii="Calibri" w:hAnsi="Calibri"/>
-          <w:color w:val="FF0000"/>
-          <w:sz w:val="24"/>
-          <w:szCs w:val="24"/>
-          <w:lang w:eastAsia="en-US"/>
-        </w:rPr>
-      </w:pPr>
-      <w:r>
-        <w:rPr>
-          <w:rFonts w:ascii="Calibri" w:hAnsi="Calibri"/>
-          <w:color w:val="FF0000"/>
-          <w:sz w:val="24"/>
-          <w:szCs w:val="24"/>
-          <w:lang w:eastAsia="en-US"/>
-        </w:rPr>
-        <w:t>In Profile, make it so that you can either show or not show the sandbox year.  Uh-oh…that’s going to require a change to the model!!!</w:t>
-      </w:r>
-    </w:p>
-    <w:p>
-      <w:pPr>
-        <w:pStyle w:val="ListParagraph"/>
-        <w:numPr>
-          <w:ilvl w:val="0"/>
-          <w:numId w:val="1"/>
-        </w:numPr>
-        <w:spacing w:before="100" w:beforeAutospacing="1" w:after="100" w:afterAutospacing="1"/>
-        <w:rPr>
-          <w:rFonts w:ascii="Calibri" w:hAnsi="Calibri"/>
-          <w:color w:val="FF0000"/>
-          <w:sz w:val="24"/>
-          <w:szCs w:val="24"/>
-          <w:lang w:eastAsia="en-US"/>
-        </w:rPr>
-      </w:pPr>
-      <w:r>
-        <w:rPr>
-          <w:rFonts w:ascii="Calibri" w:hAnsi="Calibri"/>
-          <w:color w:val="FF0000"/>
-          <w:sz w:val="24"/>
-          <w:szCs w:val="24"/>
-          <w:lang w:eastAsia="en-US"/>
-        </w:rPr>
-        <w:t>For courses that are offered spring and fall, the faculty load summary seems to list the SPRING ones first, and then the FALL ones.  WHY?!?  (See EDU150L for an example.)</w:t>
+        <w:t xml:space="preserve">  (See EDU150L for an example.)</w:t>
       </w:r>
     </w:p>
     <w:p>
@@ -364,13 +371,23 @@
           <w:szCs w:val="24"/>
         </w:rPr>
       </w:pPr>
-      <w:r>
-        <w:rPr>
-          <w:rFonts w:ascii="Calibri" w:hAnsi="Calibri"/>
-          <w:sz w:val="24"/>
-          <w:szCs w:val="24"/>
-        </w:rPr>
-        <w:t>Superuser:</w:t>
+      <w:proofErr w:type="spellStart"/>
+      <w:r>
+        <w:rPr>
+          <w:rFonts w:ascii="Calibri" w:hAnsi="Calibri"/>
+          <w:sz w:val="24"/>
+          <w:szCs w:val="24"/>
+        </w:rPr>
+        <w:t>Superuser</w:t>
+      </w:r>
+      <w:proofErr w:type="spellEnd"/>
+      <w:r>
+        <w:rPr>
+          <w:rFonts w:ascii="Calibri" w:hAnsi="Calibri"/>
+          <w:sz w:val="24"/>
+          <w:szCs w:val="24"/>
+        </w:rPr>
+        <w:t>:</w:t>
       </w:r>
     </w:p>
     <w:p>
@@ -392,7 +409,71 @@
           <w:sz w:val="24"/>
           <w:szCs w:val="24"/>
         </w:rPr>
-        <w:t>Oops….crn was attached to Courses instead of to CourseOfferings….ruh-roh….</w:t>
+        <w:t>Oops…</w:t>
+      </w:r>
+      <w:proofErr w:type="gramStart"/>
+      <w:r>
+        <w:rPr>
+          <w:rFonts w:ascii="Calibri" w:hAnsi="Calibri"/>
+          <w:sz w:val="24"/>
+          <w:szCs w:val="24"/>
+        </w:rPr>
+        <w:t>.</w:t>
+      </w:r>
+      <w:proofErr w:type="spellStart"/>
+      <w:r>
+        <w:rPr>
+          <w:rFonts w:ascii="Calibri" w:hAnsi="Calibri"/>
+          <w:sz w:val="24"/>
+          <w:szCs w:val="24"/>
+        </w:rPr>
+        <w:t>crn</w:t>
+      </w:r>
+      <w:proofErr w:type="spellEnd"/>
+      <w:proofErr w:type="gramEnd"/>
+      <w:r>
+        <w:rPr>
+          <w:rFonts w:ascii="Calibri" w:hAnsi="Calibri"/>
+          <w:sz w:val="24"/>
+          <w:szCs w:val="24"/>
+        </w:rPr>
+        <w:t xml:space="preserve"> was attached to Courses instead of to </w:t>
+      </w:r>
+      <w:proofErr w:type="spellStart"/>
+      <w:r>
+        <w:rPr>
+          <w:rFonts w:ascii="Calibri" w:hAnsi="Calibri"/>
+          <w:sz w:val="24"/>
+          <w:szCs w:val="24"/>
+        </w:rPr>
+        <w:t>CourseOfferings</w:t>
+      </w:r>
+      <w:proofErr w:type="spellEnd"/>
+      <w:r>
+        <w:rPr>
+          <w:rFonts w:ascii="Calibri" w:hAnsi="Calibri"/>
+          <w:sz w:val="24"/>
+          <w:szCs w:val="24"/>
+        </w:rPr>
+        <w:t>….</w:t>
+      </w:r>
+      <w:proofErr w:type="spellStart"/>
+      <w:r>
+        <w:rPr>
+          <w:rFonts w:ascii="Calibri" w:hAnsi="Calibri"/>
+          <w:sz w:val="24"/>
+          <w:szCs w:val="24"/>
+        </w:rPr>
+        <w:t>ruh-roh</w:t>
+      </w:r>
+      <w:proofErr w:type="spellEnd"/>
+      <w:r>
+        <w:rPr>
+          <w:rFonts w:ascii="Calibri" w:hAnsi="Calibri"/>
+          <w:sz w:val="24"/>
+          <w:szCs w:val="24"/>
+        </w:rPr>
+        <w:t>….</w:t>
       </w:r>
     </w:p>
     <w:p>
@@ -436,7 +517,25 @@
           <w:sz w:val="24"/>
           <w:szCs w:val="24"/>
         </w:rPr>
-        <w:t>Add things for profs’ schedules (office hours, committee assignments, etc.)</w:t>
+        <w:t xml:space="preserve">Add things for </w:t>
+      </w:r>
+      <w:proofErr w:type="gramStart"/>
+      <w:r>
+        <w:rPr>
+          <w:rFonts w:ascii="Calibri" w:hAnsi="Calibri"/>
+          <w:sz w:val="24"/>
+          <w:szCs w:val="24"/>
+        </w:rPr>
+        <w:t>profs</w:t>
+      </w:r>
+      <w:proofErr w:type="gramEnd"/>
+      <w:r>
+        <w:rPr>
+          <w:rFonts w:ascii="Calibri" w:hAnsi="Calibri"/>
+          <w:sz w:val="24"/>
+          <w:szCs w:val="24"/>
+        </w:rPr>
+        <w:t>’ schedules (office hours, committee assignments, etc.)</w:t>
       </w:r>
     </w:p>
     <w:p>
@@ -488,7 +587,25 @@
           <w:sz w:val="24"/>
           <w:szCs w:val="24"/>
         </w:rPr>
-        <w:t>Weekly schedule (for Barb…for hanging on our doors) – I guess this is actually a Word document.  What if this could be dumped out in pdf?</w:t>
+        <w:t xml:space="preserve">Weekly schedule (for Barb…for hanging on our doors) – I guess this is actually a Word document.  What if this could be dumped out in </w:t>
+      </w:r>
+      <w:proofErr w:type="spellStart"/>
+      <w:r>
+        <w:rPr>
+          <w:rFonts w:ascii="Calibri" w:hAnsi="Calibri"/>
+          <w:sz w:val="24"/>
+          <w:szCs w:val="24"/>
+        </w:rPr>
+        <w:t>pdf</w:t>
+      </w:r>
+      <w:proofErr w:type="spellEnd"/>
+      <w:r>
+        <w:rPr>
+          <w:rFonts w:ascii="Calibri" w:hAnsi="Calibri"/>
+          <w:sz w:val="24"/>
+          <w:szCs w:val="24"/>
+        </w:rPr>
+        <w:t>?</w:t>
       </w:r>
     </w:p>
     <w:p>
@@ -597,118 +714,70 @@
     </w:p>
     <w:p>
       <w:pPr>
-        <w:pStyle w:val="ListParagraph"/>
-        <w:numPr>
-          <w:ilvl w:val="0"/>
-          <w:numId w:val="1"/>
-        </w:numPr>
-        <w:rPr>
-          <w:rFonts w:ascii="Calibri" w:hAnsi="Calibri"/>
-          <w:sz w:val="24"/>
-          <w:szCs w:val="24"/>
-        </w:rPr>
-      </w:pPr>
-      <w:r>
-        <w:rPr>
-          <w:rFonts w:ascii="Calibri" w:hAnsi="Calibri"/>
-          <w:sz w:val="24"/>
-          <w:szCs w:val="24"/>
-        </w:rPr>
-        <w:t>Course Summary page:</w:t>
-      </w:r>
-    </w:p>
-    <w:p>
-      <w:pPr>
-        <w:pStyle w:val="ListParagraph"/>
-        <w:numPr>
-          <w:ilvl w:val="1"/>
-          <w:numId w:val="1"/>
-        </w:numPr>
-        <w:rPr>
-          <w:rFonts w:ascii="Calibri" w:hAnsi="Calibri"/>
-          <w:color w:val="FF0000"/>
-          <w:sz w:val="24"/>
-          <w:szCs w:val="24"/>
-        </w:rPr>
-      </w:pPr>
-      <w:r>
-        <w:rPr>
-          <w:rFonts w:ascii="Calibri" w:hAnsi="Calibri"/>
-          <w:color w:val="FF0000"/>
-          <w:sz w:val="24"/>
-          <w:szCs w:val="24"/>
-        </w:rPr>
-        <w:t xml:space="preserve">When adding new sections (under Manage), show some info about the current sections, such as the </w:t>
-      </w:r>
-      <w:r>
-        <w:rPr>
-          <w:rFonts w:ascii="Calibri" w:hAnsi="Calibri"/>
-          <w:color w:val="FF0000"/>
-          <w:sz w:val="24"/>
-          <w:szCs w:val="24"/>
-        </w:rPr>
-        <w:t xml:space="preserve">meeting times </w:t>
-      </w:r>
-      <w:r>
-        <w:rPr>
-          <w:rFonts w:ascii="Calibri" w:hAnsi="Calibri"/>
-          <w:color w:val="FF0000"/>
-          <w:sz w:val="24"/>
-          <w:szCs w:val="24"/>
-        </w:rPr>
-        <w:t>or something…?  If there are several, it could be difficult to see which one is which.</w:t>
-      </w:r>
-    </w:p>
-    <w:p>
-      <w:pPr>
-        <w:pStyle w:val="ListParagraph"/>
-        <w:numPr>
-          <w:ilvl w:val="1"/>
-          <w:numId w:val="1"/>
-        </w:numPr>
-        <w:rPr>
-          <w:rFonts w:ascii="Calibri" w:hAnsi="Calibri"/>
-          <w:color w:val="FF0000"/>
-          <w:sz w:val="24"/>
-          <w:szCs w:val="24"/>
-        </w:rPr>
-      </w:pPr>
-      <w:r>
-        <w:rPr>
-          <w:rFonts w:ascii="Calibri" w:hAnsi="Calibri"/>
-          <w:color w:val="FF0000"/>
-          <w:sz w:val="24"/>
-          <w:szCs w:val="24"/>
-        </w:rPr>
-        <w:t xml:space="preserve">Under Manage </w:t>
-      </w:r>
-      <w:r>
-        <w:rPr>
-          <w:rFonts w:ascii="Calibri" w:hAnsi="Calibri"/>
-          <w:color w:val="FF0000"/>
-          <w:sz w:val="24"/>
-          <w:szCs w:val="24"/>
-        </w:rPr>
-        <w:t>Offerings, indicate # credit hours, to make load hour decision easier</w:t>
-      </w:r>
-    </w:p>
-    <w:p>
-      <w:pPr>
-        <w:rPr>
-          <w:rFonts w:ascii="Calibri" w:hAnsi="Calibri"/>
-          <w:sz w:val="24"/>
-          <w:szCs w:val="24"/>
-        </w:rPr>
-      </w:pPr>
-    </w:p>
-    <w:p>
-      <w:pPr>
-        <w:rPr>
-          <w:rFonts w:ascii="Calibri" w:hAnsi="Calibri"/>
-          <w:sz w:val="24"/>
-          <w:szCs w:val="24"/>
-        </w:rPr>
-      </w:pPr>
+        <w:rPr>
+          <w:rFonts w:ascii="Calibri" w:hAnsi="Calibri"/>
+          <w:sz w:val="24"/>
+          <w:szCs w:val="24"/>
+        </w:rPr>
+      </w:pPr>
+    </w:p>
+    <w:p>
+      <w:pPr>
+        <w:rPr>
+          <w:rFonts w:ascii="Calibri" w:hAnsi="Calibri"/>
+          <w:b/>
+          <w:sz w:val="24"/>
+          <w:szCs w:val="24"/>
+        </w:rPr>
+      </w:pPr>
+      <w:bookmarkStart w:id="0" w:name="_GoBack"/>
+      <w:r>
+        <w:rPr>
+          <w:rFonts w:ascii="Calibri" w:hAnsi="Calibri"/>
+          <w:b/>
+          <w:sz w:val="24"/>
+          <w:szCs w:val="24"/>
+        </w:rPr>
+        <w:t>Nice AJAX/</w:t>
+      </w:r>
+      <w:proofErr w:type="spellStart"/>
+      <w:r>
+        <w:rPr>
+          <w:rFonts w:ascii="Calibri" w:hAnsi="Calibri"/>
+          <w:b/>
+          <w:sz w:val="24"/>
+          <w:szCs w:val="24"/>
+        </w:rPr>
+        <w:t>django</w:t>
+      </w:r>
+      <w:proofErr w:type="spellEnd"/>
+      <w:r>
+        <w:rPr>
+          <w:rFonts w:ascii="Calibri" w:hAnsi="Calibri"/>
+          <w:b/>
+          <w:sz w:val="24"/>
+          <w:szCs w:val="24"/>
+        </w:rPr>
+        <w:t xml:space="preserve"> reference:</w:t>
+      </w:r>
+    </w:p>
+    <w:bookmarkEnd w:id="0"/>
+    <w:p>
+      <w:pPr>
+        <w:rPr>
+          <w:rFonts w:ascii="Calibri" w:hAnsi="Calibri"/>
+          <w:sz w:val="24"/>
+          <w:szCs w:val="24"/>
+        </w:rPr>
+      </w:pPr>
+      <w:r>
+        <w:rPr>
+          <w:rFonts w:ascii="Calibri" w:hAnsi="Calibri"/>
+          <w:sz w:val="24"/>
+          <w:szCs w:val="24"/>
+        </w:rPr>
+        <w:t>http://www.tangowithdjango.com/book/chapters/ajax.html</w:t>
+      </w:r>
     </w:p>
     <w:p>
       <w:pPr>
@@ -816,6 +885,7 @@
           <w:sz w:val="24"/>
           <w:szCs w:val="24"/>
         </w:rPr>
+        <w:lastRenderedPageBreak/>
         <w:t>Here are the steps I would use:</w:t>
       </w:r>
     </w:p>
@@ -893,7 +963,61 @@
           <w:sz w:val="24"/>
           <w:szCs w:val="24"/>
         </w:rPr>
-        <w:t>4. python manage.py schemamigration --auto &lt;appname&gt;</w:t>
+        <w:t xml:space="preserve">4. </w:t>
+      </w:r>
+      <w:proofErr w:type="gramStart"/>
+      <w:r>
+        <w:rPr>
+          <w:rFonts w:ascii="Calibri" w:hAnsi="Calibri"/>
+          <w:sz w:val="24"/>
+          <w:szCs w:val="24"/>
+        </w:rPr>
+        <w:t>python</w:t>
+      </w:r>
+      <w:proofErr w:type="gramEnd"/>
+      <w:r>
+        <w:rPr>
+          <w:rFonts w:ascii="Calibri" w:hAnsi="Calibri"/>
+          <w:sz w:val="24"/>
+          <w:szCs w:val="24"/>
+        </w:rPr>
+        <w:t xml:space="preserve"> manage.py </w:t>
+      </w:r>
+      <w:proofErr w:type="spellStart"/>
+      <w:r>
+        <w:rPr>
+          <w:rFonts w:ascii="Calibri" w:hAnsi="Calibri"/>
+          <w:sz w:val="24"/>
+          <w:szCs w:val="24"/>
+        </w:rPr>
+        <w:t>schemamigration</w:t>
+      </w:r>
+      <w:proofErr w:type="spellEnd"/>
+      <w:r>
+        <w:rPr>
+          <w:rFonts w:ascii="Calibri" w:hAnsi="Calibri"/>
+          <w:sz w:val="24"/>
+          <w:szCs w:val="24"/>
+        </w:rPr>
+        <w:t xml:space="preserve"> --auto &lt;</w:t>
+      </w:r>
+      <w:proofErr w:type="spellStart"/>
+      <w:r>
+        <w:rPr>
+          <w:rFonts w:ascii="Calibri" w:hAnsi="Calibri"/>
+          <w:sz w:val="24"/>
+          <w:szCs w:val="24"/>
+        </w:rPr>
+        <w:t>appname</w:t>
+      </w:r>
+      <w:proofErr w:type="spellEnd"/>
+      <w:r>
+        <w:rPr>
+          <w:rFonts w:ascii="Calibri" w:hAnsi="Calibri"/>
+          <w:sz w:val="24"/>
+          <w:szCs w:val="24"/>
+        </w:rPr>
+        <w:t>&gt;</w:t>
       </w:r>
     </w:p>
     <w:p>
@@ -927,84 +1051,210 @@
           <w:sz w:val="24"/>
           <w:szCs w:val="24"/>
         </w:rPr>
-        <w:t>6. python manage.py migrate &lt;appname&gt;</w:t>
-      </w:r>
-    </w:p>
-    <w:p>
-      <w:pPr>
-        <w:rPr>
-          <w:rFonts w:ascii="Calibri" w:hAnsi="Calibri"/>
-          <w:sz w:val="24"/>
-          <w:szCs w:val="24"/>
-        </w:rPr>
-      </w:pPr>
-      <w:r>
-        <w:rPr>
-          <w:rFonts w:ascii="Calibri" w:hAnsi="Calibri"/>
-          <w:sz w:val="24"/>
-          <w:szCs w:val="24"/>
-        </w:rPr>
-        <w:t xml:space="preserve">7. The migration should have taken place and it will try to load the initial data which will fail because the schema has changed. </w:t>
-      </w:r>
-    </w:p>
-    <w:p>
-      <w:pPr>
-        <w:rPr>
-          <w:rFonts w:ascii="Calibri" w:hAnsi="Calibri"/>
-          <w:sz w:val="24"/>
-          <w:szCs w:val="24"/>
-        </w:rPr>
-      </w:pPr>
-      <w:r>
-        <w:rPr>
-          <w:rFonts w:ascii="Calibri" w:hAnsi="Calibri"/>
-          <w:sz w:val="24"/>
-          <w:szCs w:val="24"/>
-        </w:rPr>
-        <w:t xml:space="preserve">8. run the backup.sh script again to dump it. </w:t>
-      </w:r>
-    </w:p>
-    <w:p>
-      <w:pPr>
-        <w:rPr>
-          <w:rFonts w:ascii="Calibri" w:hAnsi="Calibri"/>
-          <w:sz w:val="24"/>
-          <w:szCs w:val="24"/>
-        </w:rPr>
-      </w:pPr>
-      <w:r>
-        <w:rPr>
-          <w:rFonts w:ascii="Calibri" w:hAnsi="Calibri"/>
-          <w:sz w:val="24"/>
-          <w:szCs w:val="24"/>
-        </w:rPr>
-        <w:t>9. Try to migrate again. (when using south, always used migrate instead of syncdb)</w:t>
-      </w:r>
-    </w:p>
-    <w:p>
-      <w:pPr>
-        <w:rPr>
-          <w:rFonts w:ascii="Calibri" w:hAnsi="Calibri"/>
-          <w:sz w:val="24"/>
-          <w:szCs w:val="24"/>
-        </w:rPr>
-      </w:pPr>
-    </w:p>
-    <w:p>
-      <w:pPr>
-        <w:rPr>
-          <w:rFonts w:ascii="Calibri" w:hAnsi="Calibri"/>
-          <w:sz w:val="24"/>
-          <w:szCs w:val="24"/>
-        </w:rPr>
-      </w:pPr>
-      <w:r>
-        <w:rPr>
-          <w:rFonts w:ascii="Calibri" w:hAnsi="Calibri"/>
-          <w:sz w:val="24"/>
-          <w:szCs w:val="24"/>
-        </w:rPr>
-        <w:t xml:space="preserve">The above steps should also work for changing a foreign key to a many to many field. If you are not or can not use south then I have no idea what you would do. </w:t>
+        <w:t xml:space="preserve">6. </w:t>
+      </w:r>
+      <w:proofErr w:type="gramStart"/>
+      <w:r>
+        <w:rPr>
+          <w:rFonts w:ascii="Calibri" w:hAnsi="Calibri"/>
+          <w:sz w:val="24"/>
+          <w:szCs w:val="24"/>
+        </w:rPr>
+        <w:t>python</w:t>
+      </w:r>
+      <w:proofErr w:type="gramEnd"/>
+      <w:r>
+        <w:rPr>
+          <w:rFonts w:ascii="Calibri" w:hAnsi="Calibri"/>
+          <w:sz w:val="24"/>
+          <w:szCs w:val="24"/>
+        </w:rPr>
+        <w:t xml:space="preserve"> manage.py migrate &lt;</w:t>
+      </w:r>
+      <w:proofErr w:type="spellStart"/>
+      <w:r>
+        <w:rPr>
+          <w:rFonts w:ascii="Calibri" w:hAnsi="Calibri"/>
+          <w:sz w:val="24"/>
+          <w:szCs w:val="24"/>
+        </w:rPr>
+        <w:t>appname</w:t>
+      </w:r>
+      <w:proofErr w:type="spellEnd"/>
+      <w:r>
+        <w:rPr>
+          <w:rFonts w:ascii="Calibri" w:hAnsi="Calibri"/>
+          <w:sz w:val="24"/>
+          <w:szCs w:val="24"/>
+        </w:rPr>
+        <w:t>&gt;</w:t>
+      </w:r>
+    </w:p>
+    <w:p>
+      <w:pPr>
+        <w:rPr>
+          <w:rFonts w:ascii="Calibri" w:hAnsi="Calibri"/>
+          <w:sz w:val="24"/>
+          <w:szCs w:val="24"/>
+        </w:rPr>
+      </w:pPr>
+      <w:r>
+        <w:rPr>
+          <w:rFonts w:ascii="Calibri" w:hAnsi="Calibri"/>
+          <w:sz w:val="24"/>
+          <w:szCs w:val="24"/>
+        </w:rPr>
+        <w:t xml:space="preserve">7. The migration should have taken place and it will try to load the initial </w:t>
+      </w:r>
+      <w:proofErr w:type="gramStart"/>
+      <w:r>
+        <w:rPr>
+          <w:rFonts w:ascii="Calibri" w:hAnsi="Calibri"/>
+          <w:sz w:val="24"/>
+          <w:szCs w:val="24"/>
+        </w:rPr>
+        <w:t>data which</w:t>
+      </w:r>
+      <w:proofErr w:type="gramEnd"/>
+      <w:r>
+        <w:rPr>
+          <w:rFonts w:ascii="Calibri" w:hAnsi="Calibri"/>
+          <w:sz w:val="24"/>
+          <w:szCs w:val="24"/>
+        </w:rPr>
+        <w:t xml:space="preserve"> will fail because the schema has changed. </w:t>
+      </w:r>
+    </w:p>
+    <w:p>
+      <w:pPr>
+        <w:rPr>
+          <w:rFonts w:ascii="Calibri" w:hAnsi="Calibri"/>
+          <w:sz w:val="24"/>
+          <w:szCs w:val="24"/>
+        </w:rPr>
+      </w:pPr>
+      <w:r>
+        <w:rPr>
+          <w:rFonts w:ascii="Calibri" w:hAnsi="Calibri"/>
+          <w:sz w:val="24"/>
+          <w:szCs w:val="24"/>
+        </w:rPr>
+        <w:t xml:space="preserve">8. </w:t>
+      </w:r>
+      <w:proofErr w:type="gramStart"/>
+      <w:r>
+        <w:rPr>
+          <w:rFonts w:ascii="Calibri" w:hAnsi="Calibri"/>
+          <w:sz w:val="24"/>
+          <w:szCs w:val="24"/>
+        </w:rPr>
+        <w:t>run</w:t>
+      </w:r>
+      <w:proofErr w:type="gramEnd"/>
+      <w:r>
+        <w:rPr>
+          <w:rFonts w:ascii="Calibri" w:hAnsi="Calibri"/>
+          <w:sz w:val="24"/>
+          <w:szCs w:val="24"/>
+        </w:rPr>
+        <w:t xml:space="preserve"> the backup.sh script again to dump it. </w:t>
+      </w:r>
+    </w:p>
+    <w:p>
+      <w:pPr>
+        <w:rPr>
+          <w:rFonts w:ascii="Calibri" w:hAnsi="Calibri"/>
+          <w:sz w:val="24"/>
+          <w:szCs w:val="24"/>
+        </w:rPr>
+      </w:pPr>
+      <w:r>
+        <w:rPr>
+          <w:rFonts w:ascii="Calibri" w:hAnsi="Calibri"/>
+          <w:sz w:val="24"/>
+          <w:szCs w:val="24"/>
+        </w:rPr>
+        <w:t>9. Try to migrate again. (</w:t>
+      </w:r>
+      <w:proofErr w:type="gramStart"/>
+      <w:r>
+        <w:rPr>
+          <w:rFonts w:ascii="Calibri" w:hAnsi="Calibri"/>
+          <w:sz w:val="24"/>
+          <w:szCs w:val="24"/>
+        </w:rPr>
+        <w:t>when</w:t>
+      </w:r>
+      <w:proofErr w:type="gramEnd"/>
+      <w:r>
+        <w:rPr>
+          <w:rFonts w:ascii="Calibri" w:hAnsi="Calibri"/>
+          <w:sz w:val="24"/>
+          <w:szCs w:val="24"/>
+        </w:rPr>
+        <w:t xml:space="preserve"> using south, always used migrate instead of </w:t>
+      </w:r>
+      <w:proofErr w:type="spellStart"/>
+      <w:r>
+        <w:rPr>
+          <w:rFonts w:ascii="Calibri" w:hAnsi="Calibri"/>
+          <w:sz w:val="24"/>
+          <w:szCs w:val="24"/>
+        </w:rPr>
+        <w:t>syncdb</w:t>
+      </w:r>
+      <w:proofErr w:type="spellEnd"/>
+      <w:r>
+        <w:rPr>
+          <w:rFonts w:ascii="Calibri" w:hAnsi="Calibri"/>
+          <w:sz w:val="24"/>
+          <w:szCs w:val="24"/>
+        </w:rPr>
+        <w:t>)</w:t>
+      </w:r>
+    </w:p>
+    <w:p>
+      <w:pPr>
+        <w:rPr>
+          <w:rFonts w:ascii="Calibri" w:hAnsi="Calibri"/>
+          <w:sz w:val="24"/>
+          <w:szCs w:val="24"/>
+        </w:rPr>
+      </w:pPr>
+    </w:p>
+    <w:p>
+      <w:pPr>
+        <w:rPr>
+          <w:rFonts w:ascii="Calibri" w:hAnsi="Calibri"/>
+          <w:sz w:val="24"/>
+          <w:szCs w:val="24"/>
+        </w:rPr>
+      </w:pPr>
+      <w:r>
+        <w:rPr>
+          <w:rFonts w:ascii="Calibri" w:hAnsi="Calibri"/>
+          <w:sz w:val="24"/>
+          <w:szCs w:val="24"/>
+        </w:rPr>
+        <w:t xml:space="preserve">The above steps should also work for changing a foreign key to a many to many field. If you are not or </w:t>
+      </w:r>
+      <w:proofErr w:type="gramStart"/>
+      <w:r>
+        <w:rPr>
+          <w:rFonts w:ascii="Calibri" w:hAnsi="Calibri"/>
+          <w:sz w:val="24"/>
+          <w:szCs w:val="24"/>
+        </w:rPr>
+        <w:t>can not</w:t>
+      </w:r>
+      <w:proofErr w:type="gramEnd"/>
+      <w:r>
+        <w:rPr>
+          <w:rFonts w:ascii="Calibri" w:hAnsi="Calibri"/>
+          <w:sz w:val="24"/>
+          <w:szCs w:val="24"/>
+        </w:rPr>
+        <w:t xml:space="preserve"> use south then I have no idea what you would do. </w:t>
       </w:r>
     </w:p>
     <w:p>

</xml_diff>

<commit_message>
small edits to home page
</commit_message>
<xml_diff>
--- a/doc/To_Do_on_Chair_Project.docx
+++ b/doc/To_Do_on_Chair_Project.docx
@@ -43,28 +43,10 @@
           <w:szCs w:val="24"/>
           <w:lang w:eastAsia="en-US"/>
         </w:rPr>
-        <w:t xml:space="preserve">Put in safety feature to stop one chair from editing another </w:t>
-      </w:r>
-      <w:proofErr w:type="spellStart"/>
-      <w:r>
-        <w:rPr>
-          <w:rFonts w:ascii="Calibri" w:hAnsi="Calibri"/>
-          <w:sz w:val="24"/>
-          <w:szCs w:val="24"/>
-          <w:lang w:eastAsia="en-US"/>
-        </w:rPr>
-        <w:t>dept’s</w:t>
-      </w:r>
-      <w:proofErr w:type="spellEnd"/>
-      <w:r>
-        <w:rPr>
-          <w:rFonts w:ascii="Calibri" w:hAnsi="Calibri"/>
-          <w:sz w:val="24"/>
-          <w:szCs w:val="24"/>
-          <w:lang w:eastAsia="en-US"/>
-        </w:rPr>
-        <w:t xml:space="preserve"> stuff!!!</w:t>
-      </w:r>
+        <w:t>Put in safety feature to stop one chair from editing another dept’s stuff!!!</w:t>
+      </w:r>
+      <w:bookmarkStart w:id="0" w:name="_GoBack"/>
+      <w:bookmarkEnd w:id="0"/>
     </w:p>
     <w:p>
       <w:pPr>
@@ -82,6 +64,70 @@
           <w:lang w:eastAsia="en-US"/>
         </w:rPr>
       </w:pPr>
+      <w:r>
+        <w:rPr>
+          <w:rFonts w:ascii="Calibri" w:hAnsi="Calibri"/>
+          <w:color w:val="FF0000"/>
+          <w:sz w:val="24"/>
+          <w:szCs w:val="24"/>
+          <w:lang w:eastAsia="en-US"/>
+        </w:rPr>
+        <w:t>Create a sandbox year that allows you to play around with different scenarios?</w:t>
+      </w:r>
+    </w:p>
+    <w:p>
+      <w:pPr>
+        <w:pStyle w:val="ListParagraph"/>
+        <w:numPr>
+          <w:ilvl w:val="1"/>
+          <w:numId w:val="1"/>
+        </w:numPr>
+        <w:spacing w:before="100" w:beforeAutospacing="1" w:after="100" w:afterAutospacing="1"/>
+        <w:rPr>
+          <w:rFonts w:ascii="Calibri" w:hAnsi="Calibri"/>
+          <w:color w:val="FF0000"/>
+          <w:sz w:val="24"/>
+          <w:szCs w:val="24"/>
+          <w:lang w:eastAsia="en-US"/>
+        </w:rPr>
+      </w:pPr>
+      <w:r>
+        <w:rPr>
+          <w:rFonts w:ascii="Calibri" w:hAnsi="Calibri"/>
+          <w:color w:val="FF0000"/>
+          <w:sz w:val="24"/>
+          <w:szCs w:val="24"/>
+          <w:lang w:eastAsia="en-US"/>
+        </w:rPr>
+        <w:t>Should it have the ability to copy things over from that year into the actual current year?</w:t>
+      </w:r>
+    </w:p>
+    <w:p>
+      <w:pPr>
+        <w:pStyle w:val="ListParagraph"/>
+        <w:numPr>
+          <w:ilvl w:val="1"/>
+          <w:numId w:val="1"/>
+        </w:numPr>
+        <w:spacing w:before="100" w:beforeAutospacing="1" w:after="100" w:afterAutospacing="1"/>
+        <w:rPr>
+          <w:rFonts w:ascii="Calibri" w:hAnsi="Calibri"/>
+          <w:color w:val="FF0000"/>
+          <w:sz w:val="24"/>
+          <w:szCs w:val="24"/>
+          <w:lang w:eastAsia="en-US"/>
+        </w:rPr>
+      </w:pPr>
+      <w:r>
+        <w:rPr>
+          <w:rFonts w:ascii="Calibri" w:hAnsi="Calibri"/>
+          <w:color w:val="FF0000"/>
+          <w:sz w:val="24"/>
+          <w:szCs w:val="24"/>
+          <w:lang w:eastAsia="en-US"/>
+        </w:rPr>
+        <w:t>In Profile, make it so that you can either show or not show the sandbox year.  Uh-oh…that’s going to require a change to the model!!!</w:t>
+      </w:r>
     </w:p>
     <w:p>
       <w:pPr>
@@ -107,110 +153,7 @@
           <w:szCs w:val="24"/>
           <w:lang w:eastAsia="en-US"/>
         </w:rPr>
-        <w:t>Create a sandbox year that allows you to play around with different scenarios?</w:t>
-      </w:r>
-    </w:p>
-    <w:p>
-      <w:pPr>
-        <w:pStyle w:val="ListParagraph"/>
-        <w:numPr>
-          <w:ilvl w:val="1"/>
-          <w:numId w:val="1"/>
-        </w:numPr>
-        <w:spacing w:before="100" w:beforeAutospacing="1" w:after="100" w:afterAutospacing="1"/>
-        <w:rPr>
-          <w:rFonts w:ascii="Calibri" w:hAnsi="Calibri"/>
-          <w:color w:val="FF0000"/>
-          <w:sz w:val="24"/>
-          <w:szCs w:val="24"/>
-          <w:lang w:eastAsia="en-US"/>
-        </w:rPr>
-      </w:pPr>
-      <w:r>
-        <w:rPr>
-          <w:rFonts w:ascii="Calibri" w:hAnsi="Calibri"/>
-          <w:color w:val="FF0000"/>
-          <w:sz w:val="24"/>
-          <w:szCs w:val="24"/>
-          <w:lang w:eastAsia="en-US"/>
-        </w:rPr>
-        <w:t>Should it have the ability to copy things over from that year into the actual current year?</w:t>
-      </w:r>
-    </w:p>
-    <w:p>
-      <w:pPr>
-        <w:pStyle w:val="ListParagraph"/>
-        <w:numPr>
-          <w:ilvl w:val="1"/>
-          <w:numId w:val="1"/>
-        </w:numPr>
-        <w:spacing w:before="100" w:beforeAutospacing="1" w:after="100" w:afterAutospacing="1"/>
-        <w:rPr>
-          <w:rFonts w:ascii="Calibri" w:hAnsi="Calibri"/>
-          <w:color w:val="FF0000"/>
-          <w:sz w:val="24"/>
-          <w:szCs w:val="24"/>
-          <w:lang w:eastAsia="en-US"/>
-        </w:rPr>
-      </w:pPr>
-      <w:r>
-        <w:rPr>
-          <w:rFonts w:ascii="Calibri" w:hAnsi="Calibri"/>
-          <w:color w:val="FF0000"/>
-          <w:sz w:val="24"/>
-          <w:szCs w:val="24"/>
-          <w:lang w:eastAsia="en-US"/>
-        </w:rPr>
-        <w:t>In Profile, make it so that you can either show or not show the sandbox year.  Uh-oh…that’s going to require a change to the model!!!</w:t>
-      </w:r>
-    </w:p>
-    <w:p>
-      <w:pPr>
-        <w:pStyle w:val="ListParagraph"/>
-        <w:numPr>
-          <w:ilvl w:val="0"/>
-          <w:numId w:val="1"/>
-        </w:numPr>
-        <w:spacing w:before="100" w:beforeAutospacing="1" w:after="100" w:afterAutospacing="1"/>
-        <w:rPr>
-          <w:rFonts w:ascii="Calibri" w:hAnsi="Calibri"/>
-          <w:color w:val="FF0000"/>
-          <w:sz w:val="24"/>
-          <w:szCs w:val="24"/>
-          <w:lang w:eastAsia="en-US"/>
-        </w:rPr>
-      </w:pPr>
-      <w:r>
-        <w:rPr>
-          <w:rFonts w:ascii="Calibri" w:hAnsi="Calibri"/>
-          <w:color w:val="FF0000"/>
-          <w:sz w:val="24"/>
-          <w:szCs w:val="24"/>
-          <w:lang w:eastAsia="en-US"/>
-        </w:rPr>
-        <w:t>For courses that are offered spring and fall, the faculty load summary seems to list the SPRING ones first, and then the FALL ones.  WHY</w:t>
-      </w:r>
-      <w:proofErr w:type="gramStart"/>
-      <w:r>
-        <w:rPr>
-          <w:rFonts w:ascii="Calibri" w:hAnsi="Calibri"/>
-          <w:color w:val="FF0000"/>
-          <w:sz w:val="24"/>
-          <w:szCs w:val="24"/>
-          <w:lang w:eastAsia="en-US"/>
-        </w:rPr>
-        <w:t>?!?</w:t>
-      </w:r>
-      <w:proofErr w:type="gramEnd"/>
-      <w:r>
-        <w:rPr>
-          <w:rFonts w:ascii="Calibri" w:hAnsi="Calibri"/>
-          <w:color w:val="FF0000"/>
-          <w:sz w:val="24"/>
-          <w:szCs w:val="24"/>
-          <w:lang w:eastAsia="en-US"/>
-        </w:rPr>
-        <w:t xml:space="preserve">  (See EDU150L for an example.)</w:t>
+        <w:t>For courses that are offered spring and fall, the faculty load summary seems to list the SPRING ones first, and then the FALL ones.  WHY?!?  (See EDU150L for an example.)</w:t>
       </w:r>
     </w:p>
     <w:p>
@@ -371,23 +314,13 @@
           <w:szCs w:val="24"/>
         </w:rPr>
       </w:pPr>
-      <w:proofErr w:type="spellStart"/>
-      <w:r>
-        <w:rPr>
-          <w:rFonts w:ascii="Calibri" w:hAnsi="Calibri"/>
-          <w:sz w:val="24"/>
-          <w:szCs w:val="24"/>
-        </w:rPr>
-        <w:t>Superuser</w:t>
-      </w:r>
-      <w:proofErr w:type="spellEnd"/>
-      <w:r>
-        <w:rPr>
-          <w:rFonts w:ascii="Calibri" w:hAnsi="Calibri"/>
-          <w:sz w:val="24"/>
-          <w:szCs w:val="24"/>
-        </w:rPr>
-        <w:t>:</w:t>
+      <w:r>
+        <w:rPr>
+          <w:rFonts w:ascii="Calibri" w:hAnsi="Calibri"/>
+          <w:sz w:val="24"/>
+          <w:szCs w:val="24"/>
+        </w:rPr>
+        <w:t>Superuser:</w:t>
       </w:r>
     </w:p>
     <w:p>
@@ -409,71 +342,7 @@
           <w:sz w:val="24"/>
           <w:szCs w:val="24"/>
         </w:rPr>
-        <w:t>Oops…</w:t>
-      </w:r>
-      <w:proofErr w:type="gramStart"/>
-      <w:r>
-        <w:rPr>
-          <w:rFonts w:ascii="Calibri" w:hAnsi="Calibri"/>
-          <w:sz w:val="24"/>
-          <w:szCs w:val="24"/>
-        </w:rPr>
-        <w:t>.</w:t>
-      </w:r>
-      <w:proofErr w:type="spellStart"/>
-      <w:r>
-        <w:rPr>
-          <w:rFonts w:ascii="Calibri" w:hAnsi="Calibri"/>
-          <w:sz w:val="24"/>
-          <w:szCs w:val="24"/>
-        </w:rPr>
-        <w:t>crn</w:t>
-      </w:r>
-      <w:proofErr w:type="spellEnd"/>
-      <w:proofErr w:type="gramEnd"/>
-      <w:r>
-        <w:rPr>
-          <w:rFonts w:ascii="Calibri" w:hAnsi="Calibri"/>
-          <w:sz w:val="24"/>
-          <w:szCs w:val="24"/>
-        </w:rPr>
-        <w:t xml:space="preserve"> was attached to Courses instead of to </w:t>
-      </w:r>
-      <w:proofErr w:type="spellStart"/>
-      <w:r>
-        <w:rPr>
-          <w:rFonts w:ascii="Calibri" w:hAnsi="Calibri"/>
-          <w:sz w:val="24"/>
-          <w:szCs w:val="24"/>
-        </w:rPr>
-        <w:t>CourseOfferings</w:t>
-      </w:r>
-      <w:proofErr w:type="spellEnd"/>
-      <w:r>
-        <w:rPr>
-          <w:rFonts w:ascii="Calibri" w:hAnsi="Calibri"/>
-          <w:sz w:val="24"/>
-          <w:szCs w:val="24"/>
-        </w:rPr>
-        <w:t>….</w:t>
-      </w:r>
-      <w:proofErr w:type="spellStart"/>
-      <w:r>
-        <w:rPr>
-          <w:rFonts w:ascii="Calibri" w:hAnsi="Calibri"/>
-          <w:sz w:val="24"/>
-          <w:szCs w:val="24"/>
-        </w:rPr>
-        <w:t>ruh-roh</w:t>
-      </w:r>
-      <w:proofErr w:type="spellEnd"/>
-      <w:r>
-        <w:rPr>
-          <w:rFonts w:ascii="Calibri" w:hAnsi="Calibri"/>
-          <w:sz w:val="24"/>
-          <w:szCs w:val="24"/>
-        </w:rPr>
-        <w:t>….</w:t>
+        <w:t>Oops….crn was attached to Courses instead of to CourseOfferings….ruh-roh….</w:t>
       </w:r>
     </w:p>
     <w:p>
@@ -517,25 +386,7 @@
           <w:sz w:val="24"/>
           <w:szCs w:val="24"/>
         </w:rPr>
-        <w:t xml:space="preserve">Add things for </w:t>
-      </w:r>
-      <w:proofErr w:type="gramStart"/>
-      <w:r>
-        <w:rPr>
-          <w:rFonts w:ascii="Calibri" w:hAnsi="Calibri"/>
-          <w:sz w:val="24"/>
-          <w:szCs w:val="24"/>
-        </w:rPr>
-        <w:t>profs</w:t>
-      </w:r>
-      <w:proofErr w:type="gramEnd"/>
-      <w:r>
-        <w:rPr>
-          <w:rFonts w:ascii="Calibri" w:hAnsi="Calibri"/>
-          <w:sz w:val="24"/>
-          <w:szCs w:val="24"/>
-        </w:rPr>
-        <w:t>’ schedules (office hours, committee assignments, etc.)</w:t>
+        <w:t>Add things for profs’ schedules (office hours, committee assignments, etc.)</w:t>
       </w:r>
     </w:p>
     <w:p>
@@ -587,25 +438,7 @@
           <w:sz w:val="24"/>
           <w:szCs w:val="24"/>
         </w:rPr>
-        <w:t xml:space="preserve">Weekly schedule (for Barb…for hanging on our doors) – I guess this is actually a Word document.  What if this could be dumped out in </w:t>
-      </w:r>
-      <w:proofErr w:type="spellStart"/>
-      <w:r>
-        <w:rPr>
-          <w:rFonts w:ascii="Calibri" w:hAnsi="Calibri"/>
-          <w:sz w:val="24"/>
-          <w:szCs w:val="24"/>
-        </w:rPr>
-        <w:t>pdf</w:t>
-      </w:r>
-      <w:proofErr w:type="spellEnd"/>
-      <w:r>
-        <w:rPr>
-          <w:rFonts w:ascii="Calibri" w:hAnsi="Calibri"/>
-          <w:sz w:val="24"/>
-          <w:szCs w:val="24"/>
-        </w:rPr>
-        <w:t>?</w:t>
+        <w:t>Weekly schedule (for Barb…for hanging on our doors) – I guess this is actually a Word document.  What if this could be dumped out in pdf?</w:t>
       </w:r>
     </w:p>
     <w:p>
@@ -714,73 +547,6 @@
     </w:p>
     <w:p>
       <w:pPr>
-        <w:rPr>
-          <w:rFonts w:ascii="Calibri" w:hAnsi="Calibri"/>
-          <w:sz w:val="24"/>
-          <w:szCs w:val="24"/>
-        </w:rPr>
-      </w:pPr>
-    </w:p>
-    <w:p>
-      <w:pPr>
-        <w:rPr>
-          <w:rFonts w:ascii="Calibri" w:hAnsi="Calibri"/>
-          <w:b/>
-          <w:sz w:val="24"/>
-          <w:szCs w:val="24"/>
-        </w:rPr>
-      </w:pPr>
-      <w:bookmarkStart w:id="0" w:name="_GoBack"/>
-      <w:r>
-        <w:rPr>
-          <w:rFonts w:ascii="Calibri" w:hAnsi="Calibri"/>
-          <w:b/>
-          <w:sz w:val="24"/>
-          <w:szCs w:val="24"/>
-        </w:rPr>
-        <w:t>Nice AJAX/</w:t>
-      </w:r>
-      <w:proofErr w:type="spellStart"/>
-      <w:r>
-        <w:rPr>
-          <w:rFonts w:ascii="Calibri" w:hAnsi="Calibri"/>
-          <w:b/>
-          <w:sz w:val="24"/>
-          <w:szCs w:val="24"/>
-        </w:rPr>
-        <w:t>django</w:t>
-      </w:r>
-      <w:proofErr w:type="spellEnd"/>
-      <w:r>
-        <w:rPr>
-          <w:rFonts w:ascii="Calibri" w:hAnsi="Calibri"/>
-          <w:b/>
-          <w:sz w:val="24"/>
-          <w:szCs w:val="24"/>
-        </w:rPr>
-        <w:t xml:space="preserve"> reference:</w:t>
-      </w:r>
-    </w:p>
-    <w:bookmarkEnd w:id="0"/>
-    <w:p>
-      <w:pPr>
-        <w:rPr>
-          <w:rFonts w:ascii="Calibri" w:hAnsi="Calibri"/>
-          <w:sz w:val="24"/>
-          <w:szCs w:val="24"/>
-        </w:rPr>
-      </w:pPr>
-      <w:r>
-        <w:rPr>
-          <w:rFonts w:ascii="Calibri" w:hAnsi="Calibri"/>
-          <w:sz w:val="24"/>
-          <w:szCs w:val="24"/>
-        </w:rPr>
-        <w:t>http://www.tangowithdjango.com/book/chapters/ajax.html</w:t>
-      </w:r>
-    </w:p>
-    <w:p>
-      <w:pPr>
         <w:pBdr>
           <w:bottom w:val="single" w:sz="6" w:space="1" w:color="auto"/>
         </w:pBdr>
@@ -816,6 +582,63 @@
           <w:sz w:val="24"/>
           <w:szCs w:val="24"/>
         </w:rPr>
+        <w:t>Nice AJAX/django reference:</w:t>
+      </w:r>
+    </w:p>
+    <w:p>
+      <w:pPr>
+        <w:rPr>
+          <w:rFonts w:ascii="Calibri" w:hAnsi="Calibri"/>
+          <w:sz w:val="24"/>
+          <w:szCs w:val="24"/>
+        </w:rPr>
+      </w:pPr>
+      <w:r>
+        <w:rPr>
+          <w:rFonts w:ascii="Calibri" w:hAnsi="Calibri"/>
+          <w:sz w:val="24"/>
+          <w:szCs w:val="24"/>
+        </w:rPr>
+        <w:t>http://www.tangowithdjango.com/book/chapters/ajax.html</w:t>
+      </w:r>
+    </w:p>
+    <w:p>
+      <w:pPr>
+        <w:pBdr>
+          <w:bottom w:val="single" w:sz="6" w:space="1" w:color="auto"/>
+        </w:pBdr>
+        <w:rPr>
+          <w:rFonts w:ascii="Calibri" w:hAnsi="Calibri"/>
+          <w:sz w:val="24"/>
+          <w:szCs w:val="24"/>
+        </w:rPr>
+      </w:pPr>
+    </w:p>
+    <w:p>
+      <w:pPr>
+        <w:rPr>
+          <w:rFonts w:ascii="Calibri" w:hAnsi="Calibri"/>
+          <w:sz w:val="24"/>
+          <w:szCs w:val="24"/>
+        </w:rPr>
+      </w:pPr>
+    </w:p>
+    <w:p>
+      <w:pPr>
+        <w:rPr>
+          <w:rFonts w:ascii="Calibri" w:hAnsi="Calibri"/>
+          <w:b/>
+          <w:sz w:val="24"/>
+          <w:szCs w:val="24"/>
+        </w:rPr>
+      </w:pPr>
+      <w:r>
+        <w:rPr>
+          <w:rFonts w:ascii="Calibri" w:hAnsi="Calibri"/>
+          <w:b/>
+          <w:sz w:val="24"/>
+          <w:szCs w:val="24"/>
+        </w:rPr>
         <w:t>Migrating instructions:</w:t>
       </w:r>
     </w:p>
@@ -963,61 +786,7 @@
           <w:sz w:val="24"/>
           <w:szCs w:val="24"/>
         </w:rPr>
-        <w:t xml:space="preserve">4. </w:t>
-      </w:r>
-      <w:proofErr w:type="gramStart"/>
-      <w:r>
-        <w:rPr>
-          <w:rFonts w:ascii="Calibri" w:hAnsi="Calibri"/>
-          <w:sz w:val="24"/>
-          <w:szCs w:val="24"/>
-        </w:rPr>
-        <w:t>python</w:t>
-      </w:r>
-      <w:proofErr w:type="gramEnd"/>
-      <w:r>
-        <w:rPr>
-          <w:rFonts w:ascii="Calibri" w:hAnsi="Calibri"/>
-          <w:sz w:val="24"/>
-          <w:szCs w:val="24"/>
-        </w:rPr>
-        <w:t xml:space="preserve"> manage.py </w:t>
-      </w:r>
-      <w:proofErr w:type="spellStart"/>
-      <w:r>
-        <w:rPr>
-          <w:rFonts w:ascii="Calibri" w:hAnsi="Calibri"/>
-          <w:sz w:val="24"/>
-          <w:szCs w:val="24"/>
-        </w:rPr>
-        <w:t>schemamigration</w:t>
-      </w:r>
-      <w:proofErr w:type="spellEnd"/>
-      <w:r>
-        <w:rPr>
-          <w:rFonts w:ascii="Calibri" w:hAnsi="Calibri"/>
-          <w:sz w:val="24"/>
-          <w:szCs w:val="24"/>
-        </w:rPr>
-        <w:t xml:space="preserve"> --auto &lt;</w:t>
-      </w:r>
-      <w:proofErr w:type="spellStart"/>
-      <w:r>
-        <w:rPr>
-          <w:rFonts w:ascii="Calibri" w:hAnsi="Calibri"/>
-          <w:sz w:val="24"/>
-          <w:szCs w:val="24"/>
-        </w:rPr>
-        <w:t>appname</w:t>
-      </w:r>
-      <w:proofErr w:type="spellEnd"/>
-      <w:r>
-        <w:rPr>
-          <w:rFonts w:ascii="Calibri" w:hAnsi="Calibri"/>
-          <w:sz w:val="24"/>
-          <w:szCs w:val="24"/>
-        </w:rPr>
-        <w:t>&gt;</w:t>
+        <w:t>4. python manage.py schemamigration --auto &lt;appname&gt;</w:t>
       </w:r>
     </w:p>
     <w:p>
@@ -1051,210 +820,84 @@
           <w:sz w:val="24"/>
           <w:szCs w:val="24"/>
         </w:rPr>
-        <w:t xml:space="preserve">6. </w:t>
-      </w:r>
-      <w:proofErr w:type="gramStart"/>
-      <w:r>
-        <w:rPr>
-          <w:rFonts w:ascii="Calibri" w:hAnsi="Calibri"/>
-          <w:sz w:val="24"/>
-          <w:szCs w:val="24"/>
-        </w:rPr>
-        <w:t>python</w:t>
-      </w:r>
-      <w:proofErr w:type="gramEnd"/>
-      <w:r>
-        <w:rPr>
-          <w:rFonts w:ascii="Calibri" w:hAnsi="Calibri"/>
-          <w:sz w:val="24"/>
-          <w:szCs w:val="24"/>
-        </w:rPr>
-        <w:t xml:space="preserve"> manage.py migrate &lt;</w:t>
-      </w:r>
-      <w:proofErr w:type="spellStart"/>
-      <w:r>
-        <w:rPr>
-          <w:rFonts w:ascii="Calibri" w:hAnsi="Calibri"/>
-          <w:sz w:val="24"/>
-          <w:szCs w:val="24"/>
-        </w:rPr>
-        <w:t>appname</w:t>
-      </w:r>
-      <w:proofErr w:type="spellEnd"/>
-      <w:r>
-        <w:rPr>
-          <w:rFonts w:ascii="Calibri" w:hAnsi="Calibri"/>
-          <w:sz w:val="24"/>
-          <w:szCs w:val="24"/>
-        </w:rPr>
-        <w:t>&gt;</w:t>
-      </w:r>
-    </w:p>
-    <w:p>
-      <w:pPr>
-        <w:rPr>
-          <w:rFonts w:ascii="Calibri" w:hAnsi="Calibri"/>
-          <w:sz w:val="24"/>
-          <w:szCs w:val="24"/>
-        </w:rPr>
-      </w:pPr>
-      <w:r>
-        <w:rPr>
-          <w:rFonts w:ascii="Calibri" w:hAnsi="Calibri"/>
-          <w:sz w:val="24"/>
-          <w:szCs w:val="24"/>
-        </w:rPr>
-        <w:t xml:space="preserve">7. The migration should have taken place and it will try to load the initial </w:t>
-      </w:r>
-      <w:proofErr w:type="gramStart"/>
-      <w:r>
-        <w:rPr>
-          <w:rFonts w:ascii="Calibri" w:hAnsi="Calibri"/>
-          <w:sz w:val="24"/>
-          <w:szCs w:val="24"/>
-        </w:rPr>
-        <w:t>data which</w:t>
-      </w:r>
-      <w:proofErr w:type="gramEnd"/>
-      <w:r>
-        <w:rPr>
-          <w:rFonts w:ascii="Calibri" w:hAnsi="Calibri"/>
-          <w:sz w:val="24"/>
-          <w:szCs w:val="24"/>
-        </w:rPr>
-        <w:t xml:space="preserve"> will fail because the schema has changed. </w:t>
-      </w:r>
-    </w:p>
-    <w:p>
-      <w:pPr>
-        <w:rPr>
-          <w:rFonts w:ascii="Calibri" w:hAnsi="Calibri"/>
-          <w:sz w:val="24"/>
-          <w:szCs w:val="24"/>
-        </w:rPr>
-      </w:pPr>
-      <w:r>
-        <w:rPr>
-          <w:rFonts w:ascii="Calibri" w:hAnsi="Calibri"/>
-          <w:sz w:val="24"/>
-          <w:szCs w:val="24"/>
-        </w:rPr>
-        <w:t xml:space="preserve">8. </w:t>
-      </w:r>
-      <w:proofErr w:type="gramStart"/>
-      <w:r>
-        <w:rPr>
-          <w:rFonts w:ascii="Calibri" w:hAnsi="Calibri"/>
-          <w:sz w:val="24"/>
-          <w:szCs w:val="24"/>
-        </w:rPr>
-        <w:t>run</w:t>
-      </w:r>
-      <w:proofErr w:type="gramEnd"/>
-      <w:r>
-        <w:rPr>
-          <w:rFonts w:ascii="Calibri" w:hAnsi="Calibri"/>
-          <w:sz w:val="24"/>
-          <w:szCs w:val="24"/>
-        </w:rPr>
-        <w:t xml:space="preserve"> the backup.sh script again to dump it. </w:t>
-      </w:r>
-    </w:p>
-    <w:p>
-      <w:pPr>
-        <w:rPr>
-          <w:rFonts w:ascii="Calibri" w:hAnsi="Calibri"/>
-          <w:sz w:val="24"/>
-          <w:szCs w:val="24"/>
-        </w:rPr>
-      </w:pPr>
-      <w:r>
-        <w:rPr>
-          <w:rFonts w:ascii="Calibri" w:hAnsi="Calibri"/>
-          <w:sz w:val="24"/>
-          <w:szCs w:val="24"/>
-        </w:rPr>
-        <w:t>9. Try to migrate again. (</w:t>
-      </w:r>
-      <w:proofErr w:type="gramStart"/>
-      <w:r>
-        <w:rPr>
-          <w:rFonts w:ascii="Calibri" w:hAnsi="Calibri"/>
-          <w:sz w:val="24"/>
-          <w:szCs w:val="24"/>
-        </w:rPr>
-        <w:t>when</w:t>
-      </w:r>
-      <w:proofErr w:type="gramEnd"/>
-      <w:r>
-        <w:rPr>
-          <w:rFonts w:ascii="Calibri" w:hAnsi="Calibri"/>
-          <w:sz w:val="24"/>
-          <w:szCs w:val="24"/>
-        </w:rPr>
-        <w:t xml:space="preserve"> using south, always used migrate instead of </w:t>
-      </w:r>
-      <w:proofErr w:type="spellStart"/>
-      <w:r>
-        <w:rPr>
-          <w:rFonts w:ascii="Calibri" w:hAnsi="Calibri"/>
-          <w:sz w:val="24"/>
-          <w:szCs w:val="24"/>
-        </w:rPr>
-        <w:t>syncdb</w:t>
-      </w:r>
-      <w:proofErr w:type="spellEnd"/>
-      <w:r>
-        <w:rPr>
-          <w:rFonts w:ascii="Calibri" w:hAnsi="Calibri"/>
-          <w:sz w:val="24"/>
-          <w:szCs w:val="24"/>
-        </w:rPr>
-        <w:t>)</w:t>
-      </w:r>
-    </w:p>
-    <w:p>
-      <w:pPr>
-        <w:rPr>
-          <w:rFonts w:ascii="Calibri" w:hAnsi="Calibri"/>
-          <w:sz w:val="24"/>
-          <w:szCs w:val="24"/>
-        </w:rPr>
-      </w:pPr>
-    </w:p>
-    <w:p>
-      <w:pPr>
-        <w:rPr>
-          <w:rFonts w:ascii="Calibri" w:hAnsi="Calibri"/>
-          <w:sz w:val="24"/>
-          <w:szCs w:val="24"/>
-        </w:rPr>
-      </w:pPr>
-      <w:r>
-        <w:rPr>
-          <w:rFonts w:ascii="Calibri" w:hAnsi="Calibri"/>
-          <w:sz w:val="24"/>
-          <w:szCs w:val="24"/>
-        </w:rPr>
-        <w:t xml:space="preserve">The above steps should also work for changing a foreign key to a many to many field. If you are not or </w:t>
-      </w:r>
-      <w:proofErr w:type="gramStart"/>
-      <w:r>
-        <w:rPr>
-          <w:rFonts w:ascii="Calibri" w:hAnsi="Calibri"/>
-          <w:sz w:val="24"/>
-          <w:szCs w:val="24"/>
-        </w:rPr>
-        <w:t>can not</w:t>
-      </w:r>
-      <w:proofErr w:type="gramEnd"/>
-      <w:r>
-        <w:rPr>
-          <w:rFonts w:ascii="Calibri" w:hAnsi="Calibri"/>
-          <w:sz w:val="24"/>
-          <w:szCs w:val="24"/>
-        </w:rPr>
-        <w:t xml:space="preserve"> use south then I have no idea what you would do. </w:t>
+        <w:t>6. python manage.py migrate &lt;appname&gt;</w:t>
+      </w:r>
+    </w:p>
+    <w:p>
+      <w:pPr>
+        <w:rPr>
+          <w:rFonts w:ascii="Calibri" w:hAnsi="Calibri"/>
+          <w:sz w:val="24"/>
+          <w:szCs w:val="24"/>
+        </w:rPr>
+      </w:pPr>
+      <w:r>
+        <w:rPr>
+          <w:rFonts w:ascii="Calibri" w:hAnsi="Calibri"/>
+          <w:sz w:val="24"/>
+          <w:szCs w:val="24"/>
+        </w:rPr>
+        <w:t xml:space="preserve">7. The migration should have taken place and it will try to load the initial data which will fail because the schema has changed. </w:t>
+      </w:r>
+    </w:p>
+    <w:p>
+      <w:pPr>
+        <w:rPr>
+          <w:rFonts w:ascii="Calibri" w:hAnsi="Calibri"/>
+          <w:sz w:val="24"/>
+          <w:szCs w:val="24"/>
+        </w:rPr>
+      </w:pPr>
+      <w:r>
+        <w:rPr>
+          <w:rFonts w:ascii="Calibri" w:hAnsi="Calibri"/>
+          <w:sz w:val="24"/>
+          <w:szCs w:val="24"/>
+        </w:rPr>
+        <w:t xml:space="preserve">8. run the backup.sh script again to dump it. </w:t>
+      </w:r>
+    </w:p>
+    <w:p>
+      <w:pPr>
+        <w:rPr>
+          <w:rFonts w:ascii="Calibri" w:hAnsi="Calibri"/>
+          <w:sz w:val="24"/>
+          <w:szCs w:val="24"/>
+        </w:rPr>
+      </w:pPr>
+      <w:r>
+        <w:rPr>
+          <w:rFonts w:ascii="Calibri" w:hAnsi="Calibri"/>
+          <w:sz w:val="24"/>
+          <w:szCs w:val="24"/>
+        </w:rPr>
+        <w:t>9. Try to migrate again. (when using south, always used migrate instead of syncdb)</w:t>
+      </w:r>
+    </w:p>
+    <w:p>
+      <w:pPr>
+        <w:rPr>
+          <w:rFonts w:ascii="Calibri" w:hAnsi="Calibri"/>
+          <w:sz w:val="24"/>
+          <w:szCs w:val="24"/>
+        </w:rPr>
+      </w:pPr>
+    </w:p>
+    <w:p>
+      <w:pPr>
+        <w:rPr>
+          <w:rFonts w:ascii="Calibri" w:hAnsi="Calibri"/>
+          <w:sz w:val="24"/>
+          <w:szCs w:val="24"/>
+        </w:rPr>
+      </w:pPr>
+      <w:r>
+        <w:rPr>
+          <w:rFonts w:ascii="Calibri" w:hAnsi="Calibri"/>
+          <w:sz w:val="24"/>
+          <w:szCs w:val="24"/>
+        </w:rPr>
+        <w:t xml:space="preserve">The above steps should also work for changing a foreign key to a many to many field. If you are not or can not use south then I have no idea what you would do. </w:t>
       </w:r>
     </w:p>
     <w:p>

</xml_diff>

<commit_message>
sped up page load of faculty load summary page; changed update-faculty-to-view and update-rooms-to-view pages
</commit_message>
<xml_diff>
--- a/doc/To_Do_on_Chair_Project.docx
+++ b/doc/To_Do_on_Chair_Project.docx
@@ -44,6 +44,194 @@
           <w:lang w:eastAsia="en-US"/>
         </w:rPr>
         <w:t>Put in safety feature to stop one chair from editing another dept’s stuff!!!</w:t>
+      </w:r>
+    </w:p>
+    <w:p>
+      <w:pPr>
+        <w:pStyle w:val="ListParagraph"/>
+        <w:numPr>
+          <w:ilvl w:val="0"/>
+          <w:numId w:val="1"/>
+        </w:numPr>
+        <w:spacing w:before="100" w:beforeAutospacing="1" w:after="100" w:afterAutospacing="1"/>
+        <w:rPr>
+          <w:rFonts w:ascii="Calibri" w:hAnsi="Calibri"/>
+          <w:sz w:val="24"/>
+          <w:szCs w:val="24"/>
+          <w:lang w:eastAsia="en-US"/>
+        </w:rPr>
+      </w:pPr>
+      <w:r>
+        <w:rPr>
+          <w:rFonts w:ascii="Calibri" w:hAnsi="Calibri"/>
+          <w:sz w:val="24"/>
+          <w:szCs w:val="24"/>
+          <w:lang w:eastAsia="en-US"/>
+        </w:rPr>
+        <w:t>Add in something to specify whether a course offering is the first or second half of a semester.  This could be something with three properties in the course offering model (first half, second half, both), and then on the displays, it could have a button to change among the three options, or something.  Requested by Donna Downs.  Maybe should consult with her a bit to see what specific functionality she would like.</w:t>
+      </w:r>
+    </w:p>
+    <w:p>
+      <w:pPr>
+        <w:pStyle w:val="ListParagraph"/>
+        <w:numPr>
+          <w:ilvl w:val="0"/>
+          <w:numId w:val="1"/>
+        </w:numPr>
+        <w:spacing w:before="100" w:beforeAutospacing="1" w:after="100" w:afterAutospacing="1"/>
+        <w:rPr>
+          <w:rFonts w:ascii="Calibri" w:hAnsi="Calibri"/>
+          <w:sz w:val="24"/>
+          <w:szCs w:val="24"/>
+          <w:lang w:eastAsia="en-US"/>
+        </w:rPr>
+      </w:pPr>
+      <w:r>
+        <w:rPr>
+          <w:rFonts w:ascii="Calibri" w:hAnsi="Calibri"/>
+          <w:b/>
+          <w:sz w:val="24"/>
+          <w:szCs w:val="24"/>
+          <w:lang w:eastAsia="en-US"/>
+        </w:rPr>
+        <w:t>Speed it up!!!!</w:t>
+      </w:r>
+      <w:r>
+        <w:rPr>
+          <w:rFonts w:ascii="Calibri" w:hAnsi="Calibri"/>
+          <w:sz w:val="24"/>
+          <w:szCs w:val="24"/>
+          <w:lang w:eastAsia="en-US"/>
+        </w:rPr>
+        <w:t xml:space="preserve">  </w:t>
+      </w:r>
+      <w:r>
+        <w:rPr>
+          <w:rFonts w:ascii="Calibri" w:hAnsi="Calibri"/>
+          <w:sz w:val="24"/>
+          <w:szCs w:val="24"/>
+          <w:lang w:eastAsia="en-US"/>
+        </w:rPr>
+        <w:t>The Faculty Load Summary page loads pretty slowly for big depts (like BSCEP).  Could look at it with the Django debug toolbar, to see why.  There is some stuff that Tom has talked about that would allow for caching, speeding up complicated queries (where you chase down foreign keys, etc.)  This would probably help.  In general, you package the various things together, and then run the query, which is faster than doing one query and doing a bunch of logic stuff in python to throw out much of the data.  Apparently django has some documentation on this in the query section.</w:t>
+      </w:r>
+    </w:p>
+    <w:p>
+      <w:pPr>
+        <w:pStyle w:val="ListParagraph"/>
+        <w:numPr>
+          <w:ilvl w:val="0"/>
+          <w:numId w:val="1"/>
+        </w:numPr>
+        <w:spacing w:before="100" w:beforeAutospacing="1" w:after="100" w:afterAutospacing="1"/>
+        <w:rPr>
+          <w:rFonts w:ascii="Calibri" w:hAnsi="Calibri"/>
+          <w:sz w:val="24"/>
+          <w:szCs w:val="24"/>
+          <w:lang w:eastAsia="en-US"/>
+        </w:rPr>
+      </w:pPr>
+      <w:r>
+        <w:rPr>
+          <w:rFonts w:ascii="Calibri" w:hAnsi="Calibri"/>
+          <w:b/>
+          <w:sz w:val="24"/>
+          <w:szCs w:val="24"/>
+          <w:lang w:eastAsia="en-US"/>
+        </w:rPr>
+        <w:t>Add office hours, meetings…</w:t>
+      </w:r>
+      <w:r>
+        <w:rPr>
+          <w:rFonts w:ascii="Calibri" w:hAnsi="Calibri"/>
+          <w:sz w:val="24"/>
+          <w:szCs w:val="24"/>
+          <w:lang w:eastAsia="en-US"/>
+        </w:rPr>
+        <w:t>.</w:t>
+      </w:r>
+    </w:p>
+    <w:p>
+      <w:pPr>
+        <w:pStyle w:val="ListParagraph"/>
+        <w:numPr>
+          <w:ilvl w:val="0"/>
+          <w:numId w:val="1"/>
+        </w:numPr>
+        <w:spacing w:before="100" w:beforeAutospacing="1" w:after="100" w:afterAutospacing="1"/>
+        <w:rPr>
+          <w:rFonts w:ascii="Calibri" w:hAnsi="Calibri"/>
+          <w:sz w:val="24"/>
+          <w:szCs w:val="24"/>
+          <w:lang w:eastAsia="en-US"/>
+        </w:rPr>
+      </w:pPr>
+      <w:r>
+        <w:rPr>
+          <w:rFonts w:ascii="Calibri" w:hAnsi="Calibri"/>
+          <w:b/>
+          <w:color w:val="FF0000"/>
+          <w:sz w:val="24"/>
+          <w:szCs w:val="24"/>
+          <w:lang w:eastAsia="en-US"/>
+        </w:rPr>
+        <w:t>Donna Downs’ request.</w:t>
+      </w:r>
+      <w:r>
+        <w:rPr>
+          <w:rFonts w:ascii="Calibri" w:hAnsi="Calibri"/>
+          <w:b/>
+          <w:sz w:val="24"/>
+          <w:szCs w:val="24"/>
+          <w:lang w:eastAsia="en-US"/>
+        </w:rPr>
+        <w:t xml:space="preserve">  </w:t>
+      </w:r>
+      <w:r>
+        <w:rPr>
+          <w:rFonts w:ascii="Calibri" w:hAnsi="Calibri"/>
+          <w:b/>
+          <w:sz w:val="24"/>
+          <w:szCs w:val="24"/>
+          <w:lang w:eastAsia="en-US"/>
+        </w:rPr>
+        <w:t>Add a flag for faculty members to say if they are adjunct/non-adjunct; put the adjuncts together on one load sheet.</w:t>
+      </w:r>
+      <w:r>
+        <w:rPr>
+          <w:rFonts w:ascii="Calibri" w:hAnsi="Calibri"/>
+          <w:b/>
+          <w:sz w:val="24"/>
+          <w:szCs w:val="24"/>
+          <w:lang w:eastAsia="en-US"/>
+        </w:rPr>
+        <w:t xml:space="preserve">  Actually, the property is already there, so would just need to use it.  Could make a page (accessible from the Profile page and the Faculty to Display page, say) where this can be set up with checkboxes.  And maybe something on the page where it goes to dump out the load sheets, so that you would have the option of grouping people together as adjuncts…?  Actually, maybe that’s all this is needed?!?  Put another checkbox on the page before it dumps the load sheets to say if the person should be regarded as an adjunct.  Hmm…!</w:t>
+      </w:r>
+    </w:p>
+    <w:p>
+      <w:pPr>
+        <w:pStyle w:val="ListParagraph"/>
+        <w:numPr>
+          <w:ilvl w:val="0"/>
+          <w:numId w:val="1"/>
+        </w:numPr>
+        <w:spacing w:before="100" w:beforeAutospacing="1" w:after="100" w:afterAutospacing="1"/>
+        <w:rPr>
+          <w:rFonts w:ascii="Calibri" w:hAnsi="Calibri"/>
+          <w:sz w:val="24"/>
+          <w:szCs w:val="24"/>
+          <w:lang w:eastAsia="en-US"/>
+        </w:rPr>
+      </w:pPr>
+      <w:r>
+        <w:rPr>
+          <w:rFonts w:ascii="Calibri" w:hAnsi="Calibri"/>
+          <w:b/>
+          <w:color w:val="FF0000"/>
+          <w:sz w:val="24"/>
+          <w:szCs w:val="24"/>
+          <w:lang w:eastAsia="en-US"/>
+        </w:rPr>
+        <w:t>Add CRNs to course offerings.</w:t>
       </w:r>
       <w:bookmarkStart w:id="0" w:name="_GoBack"/>
       <w:bookmarkEnd w:id="0"/>
@@ -298,6 +486,7 @@
           <w:sz w:val="24"/>
           <w:szCs w:val="24"/>
         </w:rPr>
+        <w:lastRenderedPageBreak/>
         <w:t>Add capacities to rooms.</w:t>
       </w:r>
     </w:p>
@@ -708,7 +897,6 @@
           <w:sz w:val="24"/>
           <w:szCs w:val="24"/>
         </w:rPr>
-        <w:lastRenderedPageBreak/>
         <w:t>Here are the steps I would use:</w:t>
       </w:r>
     </w:p>

</xml_diff>

<commit_message>
fixed bug dept load summary page
</commit_message>
<xml_diff>
--- a/doc/To_Do_on_Chair_Project.docx
+++ b/doc/To_Do_on_Chair_Project.docx
@@ -43,6 +43,60 @@
           <w:szCs w:val="24"/>
           <w:lang w:eastAsia="en-US"/>
         </w:rPr>
+        <w:t xml:space="preserve">Add a feature to FacultyMember that is inactive_starting_year=AcademicYear…., which could be empty, but if it’s not, then stop showing this person after a certain academic year in drop downs, etc.  That way can keep the person in the db, but not have them show up everywhere </w:t>
+      </w:r>
+      <w:r>
+        <w:rPr>
+          <w:rFonts w:ascii="Calibri" w:hAnsi="Calibri"/>
+          <w:sz w:val="24"/>
+          <w:szCs w:val="24"/>
+          <w:lang w:eastAsia="en-US"/>
+        </w:rPr>
+        <w:sym w:font="Wingdings" w:char="F04A"/>
+      </w:r>
+      <w:r>
+        <w:rPr>
+          <w:rFonts w:ascii="Calibri" w:hAnsi="Calibri"/>
+          <w:sz w:val="24"/>
+          <w:szCs w:val="24"/>
+          <w:lang w:eastAsia="en-US"/>
+        </w:rPr>
+        <w:t>.</w:t>
+      </w:r>
+      <w:r>
+        <w:rPr>
+          <w:rFonts w:ascii="Calibri" w:hAnsi="Calibri"/>
+          <w:sz w:val="24"/>
+          <w:szCs w:val="24"/>
+          <w:lang w:eastAsia="en-US"/>
+        </w:rPr>
+        <w:t xml:space="preserve">  This requires migrating the db, etc.</w:t>
+      </w:r>
+      <w:bookmarkStart w:id="0" w:name="_GoBack"/>
+      <w:bookmarkEnd w:id="0"/>
+    </w:p>
+    <w:p>
+      <w:pPr>
+        <w:pStyle w:val="ListParagraph"/>
+        <w:numPr>
+          <w:ilvl w:val="0"/>
+          <w:numId w:val="1"/>
+        </w:numPr>
+        <w:spacing w:before="100" w:beforeAutospacing="1" w:after="100" w:afterAutospacing="1"/>
+        <w:rPr>
+          <w:rFonts w:ascii="Calibri" w:hAnsi="Calibri"/>
+          <w:sz w:val="24"/>
+          <w:szCs w:val="24"/>
+          <w:lang w:eastAsia="en-US"/>
+        </w:rPr>
+      </w:pPr>
+      <w:r>
+        <w:rPr>
+          <w:rFonts w:ascii="Calibri" w:hAnsi="Calibri"/>
+          <w:sz w:val="24"/>
+          <w:szCs w:val="24"/>
+          <w:lang w:eastAsia="en-US"/>
+        </w:rPr>
         <w:t>Put in safety feature to stop one chair from editing another dept’s stuff!!!</w:t>
       </w:r>
     </w:p>
@@ -233,8 +287,6 @@
         </w:rPr>
         <w:t>Add CRNs to course offerings.</w:t>
       </w:r>
-      <w:bookmarkStart w:id="0" w:name="_GoBack"/>
-      <w:bookmarkEnd w:id="0"/>
     </w:p>
     <w:p>
       <w:pPr>
@@ -429,6 +481,7 @@
           <w:szCs w:val="24"/>
           <w:lang w:eastAsia="en-US"/>
         </w:rPr>
+        <w:lastRenderedPageBreak/>
         <w:t>See the "checked" answer here: </w:t>
       </w:r>
       <w:hyperlink r:id="rId6" w:history="1">
@@ -486,7 +539,6 @@
           <w:sz w:val="24"/>
           <w:szCs w:val="24"/>
         </w:rPr>
-        <w:lastRenderedPageBreak/>
         <w:t>Add capacities to rooms.</w:t>
       </w:r>
     </w:p>

</xml_diff>

<commit_message>
last update before django upgrade
</commit_message>
<xml_diff>
--- a/doc/To_Do_on_Chair_Project.docx
+++ b/doc/To_Do_on_Chair_Project.docx
@@ -43,34 +43,7 @@
           <w:szCs w:val="24"/>
           <w:lang w:eastAsia="en-US"/>
         </w:rPr>
-        <w:t xml:space="preserve">Add a feature to FacultyMember that is inactive_starting_year=AcademicYear…., which could be empty, but if it’s not, then stop showing this person after a certain academic year in drop downs, etc.  That way can keep the person in the db, but not have them show up everywhere </w:t>
-      </w:r>
-      <w:r>
-        <w:rPr>
-          <w:rFonts w:ascii="Calibri" w:hAnsi="Calibri"/>
-          <w:sz w:val="24"/>
-          <w:szCs w:val="24"/>
-          <w:lang w:eastAsia="en-US"/>
-        </w:rPr>
-        <w:sym w:font="Wingdings" w:char="F04A"/>
-      </w:r>
-      <w:r>
-        <w:rPr>
-          <w:rFonts w:ascii="Calibri" w:hAnsi="Calibri"/>
-          <w:sz w:val="24"/>
-          <w:szCs w:val="24"/>
-          <w:lang w:eastAsia="en-US"/>
-        </w:rPr>
-        <w:t>.</w:t>
-      </w:r>
-      <w:r>
-        <w:rPr>
-          <w:rFonts w:ascii="Calibri" w:hAnsi="Calibri"/>
-          <w:sz w:val="24"/>
-          <w:szCs w:val="24"/>
-          <w:lang w:eastAsia="en-US"/>
-        </w:rPr>
-        <w:t xml:space="preserve">  This requires migrating the db, etc.</w:t>
+        <w:t>Implement that ‘Adj’ property of faculty members – put all adjuncts on one load sheet.  Also, maybe list them as adjuncts in iChair in the “choose faculty members” list.  Actually, maybe chairs could edit the entries in that list.  That would be handy.  Could also let Chairs edit the “inactive_starting” property.  Hmm….</w:t>
       </w:r>
       <w:bookmarkStart w:id="0" w:name="_GoBack"/>
       <w:bookmarkEnd w:id="0"/>
@@ -97,6 +70,58 @@
           <w:szCs w:val="24"/>
           <w:lang w:eastAsia="en-US"/>
         </w:rPr>
+        <w:t xml:space="preserve">Add a feature to FacultyMember that is inactive_starting_year=AcademicYear…., which could be empty, but if it’s not, then stop showing this person after a certain academic year in drop downs, etc.  That way can keep the person in the db, but not have them show up everywhere </w:t>
+      </w:r>
+      <w:r>
+        <w:rPr>
+          <w:rFonts w:ascii="Calibri" w:hAnsi="Calibri"/>
+          <w:sz w:val="24"/>
+          <w:szCs w:val="24"/>
+          <w:lang w:eastAsia="en-US"/>
+        </w:rPr>
+        <w:sym w:font="Wingdings" w:char="F04A"/>
+      </w:r>
+      <w:r>
+        <w:rPr>
+          <w:rFonts w:ascii="Calibri" w:hAnsi="Calibri"/>
+          <w:sz w:val="24"/>
+          <w:szCs w:val="24"/>
+          <w:lang w:eastAsia="en-US"/>
+        </w:rPr>
+        <w:t>.</w:t>
+      </w:r>
+      <w:r>
+        <w:rPr>
+          <w:rFonts w:ascii="Calibri" w:hAnsi="Calibri"/>
+          <w:sz w:val="24"/>
+          <w:szCs w:val="24"/>
+          <w:lang w:eastAsia="en-US"/>
+        </w:rPr>
+        <w:t xml:space="preserve">  This requires migrating the db, etc.</w:t>
+      </w:r>
+    </w:p>
+    <w:p>
+      <w:pPr>
+        <w:pStyle w:val="ListParagraph"/>
+        <w:numPr>
+          <w:ilvl w:val="0"/>
+          <w:numId w:val="1"/>
+        </w:numPr>
+        <w:spacing w:before="100" w:beforeAutospacing="1" w:after="100" w:afterAutospacing="1"/>
+        <w:rPr>
+          <w:rFonts w:ascii="Calibri" w:hAnsi="Calibri"/>
+          <w:sz w:val="24"/>
+          <w:szCs w:val="24"/>
+          <w:lang w:eastAsia="en-US"/>
+        </w:rPr>
+      </w:pPr>
+      <w:r>
+        <w:rPr>
+          <w:rFonts w:ascii="Calibri" w:hAnsi="Calibri"/>
+          <w:sz w:val="24"/>
+          <w:szCs w:val="24"/>
+          <w:lang w:eastAsia="en-US"/>
+        </w:rPr>
         <w:t>Put in safety feature to stop one chair from editing another dept’s stuff!!!</w:t>
       </w:r>
     </w:p>
@@ -393,6 +418,7 @@
           <w:szCs w:val="24"/>
           <w:lang w:eastAsia="en-US"/>
         </w:rPr>
+        <w:lastRenderedPageBreak/>
         <w:t>For courses that are offered spring and fall, the faculty load summary seems to list the SPRING ones first, and then the FALL ones.  WHY?!?  (See EDU150L for an example.)</w:t>
       </w:r>
     </w:p>
@@ -481,7 +507,6 @@
           <w:szCs w:val="24"/>
           <w:lang w:eastAsia="en-US"/>
         </w:rPr>
-        <w:lastRenderedPageBreak/>
         <w:t>See the "checked" answer here: </w:t>
       </w:r>
       <w:hyperlink r:id="rId6" w:history="1">

</xml_diff>

<commit_message>
reordered data for adjunct tab in excel load sheets
</commit_message>
<xml_diff>
--- a/doc/To_Do_on_Chair_Project.docx
+++ b/doc/To_Do_on_Chair_Project.docx
@@ -43,10 +43,28 @@
           <w:szCs w:val="24"/>
           <w:lang w:eastAsia="en-US"/>
         </w:rPr>
-        <w:t>Implement that ‘Adj’ property of faculty members – put all adjuncts on one load sheet.  Also, maybe list them as adjuncts in iChair in the “choose faculty members” list.  Actually, maybe chairs could edit the entries in that list.  That would be handy.  Could also let Chairs edit the “inactive_starting” property.  Hmm….</w:t>
-      </w:r>
-      <w:bookmarkStart w:id="0" w:name="_GoBack"/>
-      <w:bookmarkEnd w:id="0"/>
+        <w:t xml:space="preserve">Put in safety feature to stop one chair from editing another </w:t>
+      </w:r>
+      <w:proofErr w:type="spellStart"/>
+      <w:r>
+        <w:rPr>
+          <w:rFonts w:ascii="Calibri" w:hAnsi="Calibri"/>
+          <w:sz w:val="24"/>
+          <w:szCs w:val="24"/>
+          <w:lang w:eastAsia="en-US"/>
+        </w:rPr>
+        <w:t>dept’s</w:t>
+      </w:r>
+      <w:proofErr w:type="spellEnd"/>
+      <w:r>
+        <w:rPr>
+          <w:rFonts w:ascii="Calibri" w:hAnsi="Calibri"/>
+          <w:sz w:val="24"/>
+          <w:szCs w:val="24"/>
+          <w:lang w:eastAsia="en-US"/>
+        </w:rPr>
+        <w:t xml:space="preserve"> stuff!!!</w:t>
+      </w:r>
     </w:p>
     <w:p>
       <w:pPr>
@@ -70,34 +88,47 @@
           <w:szCs w:val="24"/>
           <w:lang w:eastAsia="en-US"/>
         </w:rPr>
-        <w:t xml:space="preserve">Add a feature to FacultyMember that is inactive_starting_year=AcademicYear…., which could be empty, but if it’s not, then stop showing this person after a certain academic year in drop downs, etc.  That way can keep the person in the db, but not have them show up everywhere </w:t>
-      </w:r>
-      <w:r>
-        <w:rPr>
-          <w:rFonts w:ascii="Calibri" w:hAnsi="Calibri"/>
-          <w:sz w:val="24"/>
-          <w:szCs w:val="24"/>
-          <w:lang w:eastAsia="en-US"/>
-        </w:rPr>
-        <w:sym w:font="Wingdings" w:char="F04A"/>
-      </w:r>
-      <w:r>
-        <w:rPr>
-          <w:rFonts w:ascii="Calibri" w:hAnsi="Calibri"/>
-          <w:sz w:val="24"/>
-          <w:szCs w:val="24"/>
-          <w:lang w:eastAsia="en-US"/>
-        </w:rPr>
-        <w:t>.</w:t>
-      </w:r>
-      <w:r>
-        <w:rPr>
-          <w:rFonts w:ascii="Calibri" w:hAnsi="Calibri"/>
-          <w:sz w:val="24"/>
-          <w:szCs w:val="24"/>
-          <w:lang w:eastAsia="en-US"/>
-        </w:rPr>
-        <w:t xml:space="preserve">  This requires migrating the db, etc.</w:t>
+        <w:t xml:space="preserve">Add in something to specify whether a course offering is the first or second half </w:t>
+      </w:r>
+      <w:proofErr w:type="gramStart"/>
+      <w:r>
+        <w:rPr>
+          <w:rFonts w:ascii="Calibri" w:hAnsi="Calibri"/>
+          <w:sz w:val="24"/>
+          <w:szCs w:val="24"/>
+          <w:lang w:eastAsia="en-US"/>
+        </w:rPr>
+        <w:t>of</w:t>
+      </w:r>
+      <w:proofErr w:type="gramEnd"/>
+      <w:r>
+        <w:rPr>
+          <w:rFonts w:ascii="Calibri" w:hAnsi="Calibri"/>
+          <w:sz w:val="24"/>
+          <w:szCs w:val="24"/>
+          <w:lang w:eastAsia="en-US"/>
+        </w:rPr>
+        <w:t xml:space="preserve"> a semester.  This could be something with three properties in the </w:t>
+      </w:r>
+      <w:proofErr w:type="gramStart"/>
+      <w:r>
+        <w:rPr>
+          <w:rFonts w:ascii="Calibri" w:hAnsi="Calibri"/>
+          <w:sz w:val="24"/>
+          <w:szCs w:val="24"/>
+          <w:lang w:eastAsia="en-US"/>
+        </w:rPr>
+        <w:t>course offering</w:t>
+      </w:r>
+      <w:proofErr w:type="gramEnd"/>
+      <w:r>
+        <w:rPr>
+          <w:rFonts w:ascii="Calibri" w:hAnsi="Calibri"/>
+          <w:sz w:val="24"/>
+          <w:szCs w:val="24"/>
+          <w:lang w:eastAsia="en-US"/>
+        </w:rPr>
+        <w:t xml:space="preserve"> model (first half, second half, both), and then on the displays, it could have a button to change among the three options, or something.  Requested by Donna Downs.  Maybe should consult with her a bit to see what specific functionality she would like.</w:t>
       </w:r>
     </w:p>
     <w:p>
@@ -118,56 +149,6 @@
       <w:r>
         <w:rPr>
           <w:rFonts w:ascii="Calibri" w:hAnsi="Calibri"/>
-          <w:sz w:val="24"/>
-          <w:szCs w:val="24"/>
-          <w:lang w:eastAsia="en-US"/>
-        </w:rPr>
-        <w:t>Put in safety feature to stop one chair from editing another dept’s stuff!!!</w:t>
-      </w:r>
-    </w:p>
-    <w:p>
-      <w:pPr>
-        <w:pStyle w:val="ListParagraph"/>
-        <w:numPr>
-          <w:ilvl w:val="0"/>
-          <w:numId w:val="1"/>
-        </w:numPr>
-        <w:spacing w:before="100" w:beforeAutospacing="1" w:after="100" w:afterAutospacing="1"/>
-        <w:rPr>
-          <w:rFonts w:ascii="Calibri" w:hAnsi="Calibri"/>
-          <w:sz w:val="24"/>
-          <w:szCs w:val="24"/>
-          <w:lang w:eastAsia="en-US"/>
-        </w:rPr>
-      </w:pPr>
-      <w:r>
-        <w:rPr>
-          <w:rFonts w:ascii="Calibri" w:hAnsi="Calibri"/>
-          <w:sz w:val="24"/>
-          <w:szCs w:val="24"/>
-          <w:lang w:eastAsia="en-US"/>
-        </w:rPr>
-        <w:t>Add in something to specify whether a course offering is the first or second half of a semester.  This could be something with three properties in the course offering model (first half, second half, both), and then on the displays, it could have a button to change among the three options, or something.  Requested by Donna Downs.  Maybe should consult with her a bit to see what specific functionality she would like.</w:t>
-      </w:r>
-    </w:p>
-    <w:p>
-      <w:pPr>
-        <w:pStyle w:val="ListParagraph"/>
-        <w:numPr>
-          <w:ilvl w:val="0"/>
-          <w:numId w:val="1"/>
-        </w:numPr>
-        <w:spacing w:before="100" w:beforeAutospacing="1" w:after="100" w:afterAutospacing="1"/>
-        <w:rPr>
-          <w:rFonts w:ascii="Calibri" w:hAnsi="Calibri"/>
-          <w:sz w:val="24"/>
-          <w:szCs w:val="24"/>
-          <w:lang w:eastAsia="en-US"/>
-        </w:rPr>
-      </w:pPr>
-      <w:r>
-        <w:rPr>
-          <w:rFonts w:ascii="Calibri" w:hAnsi="Calibri"/>
           <w:b/>
           <w:sz w:val="24"/>
           <w:szCs w:val="24"/>
@@ -191,7 +172,67 @@
           <w:szCs w:val="24"/>
           <w:lang w:eastAsia="en-US"/>
         </w:rPr>
-        <w:t>The Faculty Load Summary page loads pretty slowly for big depts (like BSCEP).  Could look at it with the Django debug toolbar, to see why.  There is some stuff that Tom has talked about that would allow for caching, speeding up complicated queries (where you chase down foreign keys, etc.)  This would probably help.  In general, you package the various things together, and then run the query, which is faster than doing one query and doing a bunch of logic stuff in python to throw out much of the data.  Apparently django has some documentation on this in the query section.</w:t>
+        <w:t xml:space="preserve">The Faculty Load Summary page loads pretty slowly for big </w:t>
+      </w:r>
+      <w:proofErr w:type="spellStart"/>
+      <w:r>
+        <w:rPr>
+          <w:rFonts w:ascii="Calibri" w:hAnsi="Calibri"/>
+          <w:sz w:val="24"/>
+          <w:szCs w:val="24"/>
+          <w:lang w:eastAsia="en-US"/>
+        </w:rPr>
+        <w:t>depts</w:t>
+      </w:r>
+      <w:proofErr w:type="spellEnd"/>
+      <w:r>
+        <w:rPr>
+          <w:rFonts w:ascii="Calibri" w:hAnsi="Calibri"/>
+          <w:sz w:val="24"/>
+          <w:szCs w:val="24"/>
+          <w:lang w:eastAsia="en-US"/>
+        </w:rPr>
+        <w:t xml:space="preserve"> (like BSCEP).  Could look at it with the </w:t>
+      </w:r>
+      <w:proofErr w:type="spellStart"/>
+      <w:r>
+        <w:rPr>
+          <w:rFonts w:ascii="Calibri" w:hAnsi="Calibri"/>
+          <w:sz w:val="24"/>
+          <w:szCs w:val="24"/>
+          <w:lang w:eastAsia="en-US"/>
+        </w:rPr>
+        <w:t>Django</w:t>
+      </w:r>
+      <w:proofErr w:type="spellEnd"/>
+      <w:r>
+        <w:rPr>
+          <w:rFonts w:ascii="Calibri" w:hAnsi="Calibri"/>
+          <w:sz w:val="24"/>
+          <w:szCs w:val="24"/>
+          <w:lang w:eastAsia="en-US"/>
+        </w:rPr>
+        <w:t xml:space="preserve"> debug toolbar, to see why.  There is some stuff that Tom has talked about that would allow for caching, speeding up complicated queries (where you chase down foreign keys, etc.)  This would probably help.  In general, you package the various things together, and then run the query, which is faster than doing one query and doing a bunch of logic stuff in python to throw out much of the data.  Apparently </w:t>
+      </w:r>
+      <w:proofErr w:type="spellStart"/>
+      <w:r>
+        <w:rPr>
+          <w:rFonts w:ascii="Calibri" w:hAnsi="Calibri"/>
+          <w:sz w:val="24"/>
+          <w:szCs w:val="24"/>
+          <w:lang w:eastAsia="en-US"/>
+        </w:rPr>
+        <w:t>django</w:t>
+      </w:r>
+      <w:proofErr w:type="spellEnd"/>
+      <w:r>
+        <w:rPr>
+          <w:rFonts w:ascii="Calibri" w:hAnsi="Calibri"/>
+          <w:sz w:val="24"/>
+          <w:szCs w:val="24"/>
+          <w:lang w:eastAsia="en-US"/>
+        </w:rPr>
+        <w:t xml:space="preserve"> has some documentation on this in the query section.</w:t>
       </w:r>
     </w:p>
     <w:p>
@@ -253,37 +294,7 @@
           <w:szCs w:val="24"/>
           <w:lang w:eastAsia="en-US"/>
         </w:rPr>
-        <w:t>Donna Downs’ request.</w:t>
-      </w:r>
-      <w:r>
-        <w:rPr>
-          <w:rFonts w:ascii="Calibri" w:hAnsi="Calibri"/>
-          <w:b/>
-          <w:sz w:val="24"/>
-          <w:szCs w:val="24"/>
-          <w:lang w:eastAsia="en-US"/>
-        </w:rPr>
-        <w:t xml:space="preserve">  </w:t>
-      </w:r>
-      <w:r>
-        <w:rPr>
-          <w:rFonts w:ascii="Calibri" w:hAnsi="Calibri"/>
-          <w:b/>
-          <w:sz w:val="24"/>
-          <w:szCs w:val="24"/>
-          <w:lang w:eastAsia="en-US"/>
-        </w:rPr>
-        <w:t>Add a flag for faculty members to say if they are adjunct/non-adjunct; put the adjuncts together on one load sheet.</w:t>
-      </w:r>
-      <w:r>
-        <w:rPr>
-          <w:rFonts w:ascii="Calibri" w:hAnsi="Calibri"/>
-          <w:b/>
-          <w:sz w:val="24"/>
-          <w:szCs w:val="24"/>
-          <w:lang w:eastAsia="en-US"/>
-        </w:rPr>
-        <w:t xml:space="preserve">  Actually, the property is already there, so would just need to use it.  Could make a page (accessible from the Profile page and the Faculty to Display page, say) where this can be set up with checkboxes.  And maybe something on the page where it goes to dump out the load sheets, so that you would have the option of grouping people together as adjuncts…?  Actually, maybe that’s all this is needed?!?  Put another checkbox on the page before it dumps the load sheets to say if the person should be regarded as an adjunct.  Hmm…!</w:t>
+        <w:t>Add CRNs to course offerings.</w:t>
       </w:r>
     </w:p>
     <w:p>
@@ -296,21 +307,75 @@
         <w:spacing w:before="100" w:beforeAutospacing="1" w:after="100" w:afterAutospacing="1"/>
         <w:rPr>
           <w:rFonts w:ascii="Calibri" w:hAnsi="Calibri"/>
-          <w:sz w:val="24"/>
-          <w:szCs w:val="24"/>
-          <w:lang w:eastAsia="en-US"/>
-        </w:rPr>
-      </w:pPr>
-      <w:r>
-        <w:rPr>
-          <w:rFonts w:ascii="Calibri" w:hAnsi="Calibri"/>
-          <w:b/>
           <w:color w:val="FF0000"/>
           <w:sz w:val="24"/>
           <w:szCs w:val="24"/>
           <w:lang w:eastAsia="en-US"/>
         </w:rPr>
-        <w:t>Add CRNs to course offerings.</w:t>
+      </w:pPr>
+      <w:r>
+        <w:rPr>
+          <w:rFonts w:ascii="Calibri" w:hAnsi="Calibri"/>
+          <w:color w:val="FF0000"/>
+          <w:sz w:val="24"/>
+          <w:szCs w:val="24"/>
+          <w:lang w:eastAsia="en-US"/>
+        </w:rPr>
+        <w:t>Create a sandbox year that allows you to play around with different scenarios?</w:t>
+      </w:r>
+    </w:p>
+    <w:p>
+      <w:pPr>
+        <w:pStyle w:val="ListParagraph"/>
+        <w:numPr>
+          <w:ilvl w:val="1"/>
+          <w:numId w:val="1"/>
+        </w:numPr>
+        <w:spacing w:before="100" w:beforeAutospacing="1" w:after="100" w:afterAutospacing="1"/>
+        <w:rPr>
+          <w:rFonts w:ascii="Calibri" w:hAnsi="Calibri"/>
+          <w:color w:val="FF0000"/>
+          <w:sz w:val="24"/>
+          <w:szCs w:val="24"/>
+          <w:lang w:eastAsia="en-US"/>
+        </w:rPr>
+      </w:pPr>
+      <w:r>
+        <w:rPr>
+          <w:rFonts w:ascii="Calibri" w:hAnsi="Calibri"/>
+          <w:color w:val="FF0000"/>
+          <w:sz w:val="24"/>
+          <w:szCs w:val="24"/>
+          <w:lang w:eastAsia="en-US"/>
+        </w:rPr>
+        <w:t>Should it have the ability to copy things over from that year into the actual current year?</w:t>
+      </w:r>
+    </w:p>
+    <w:p>
+      <w:pPr>
+        <w:pStyle w:val="ListParagraph"/>
+        <w:numPr>
+          <w:ilvl w:val="1"/>
+          <w:numId w:val="1"/>
+        </w:numPr>
+        <w:spacing w:before="100" w:beforeAutospacing="1" w:after="100" w:afterAutospacing="1"/>
+        <w:rPr>
+          <w:rFonts w:ascii="Calibri" w:hAnsi="Calibri"/>
+          <w:color w:val="FF0000"/>
+          <w:sz w:val="24"/>
+          <w:szCs w:val="24"/>
+          <w:lang w:eastAsia="en-US"/>
+        </w:rPr>
+      </w:pPr>
+      <w:r>
+        <w:rPr>
+          <w:rFonts w:ascii="Calibri" w:hAnsi="Calibri"/>
+          <w:color w:val="FF0000"/>
+          <w:sz w:val="24"/>
+          <w:szCs w:val="24"/>
+          <w:lang w:eastAsia="en-US"/>
+        </w:rPr>
+        <w:t>In Profile, make it so that you can either show or not show the sandbox year.  Uh-oh…that’s going to require a change to the model!!!</w:t>
       </w:r>
     </w:p>
     <w:p>
@@ -337,17 +402,10 @@
           <w:szCs w:val="24"/>
           <w:lang w:eastAsia="en-US"/>
         </w:rPr>
-        <w:t>Create a sandbox year that allows you to play around with different scenarios?</w:t>
-      </w:r>
-    </w:p>
-    <w:p>
-      <w:pPr>
-        <w:pStyle w:val="ListParagraph"/>
-        <w:numPr>
-          <w:ilvl w:val="1"/>
-          <w:numId w:val="1"/>
-        </w:numPr>
-        <w:spacing w:before="100" w:beforeAutospacing="1" w:after="100" w:afterAutospacing="1"/>
+        <w:t>For courses that are offered spring and fall, the faculty load summary seems to list the SPRING ones first, and then the FALL ones.  WHY</w:t>
+      </w:r>
+      <w:proofErr w:type="gramStart"/>
+      <w:r>
         <w:rPr>
           <w:rFonts w:ascii="Calibri" w:hAnsi="Calibri"/>
           <w:color w:val="FF0000"/>
@@ -355,7 +413,9 @@
           <w:szCs w:val="24"/>
           <w:lang w:eastAsia="en-US"/>
         </w:rPr>
-      </w:pPr>
+        <w:t>?!?</w:t>
+      </w:r>
+      <w:proofErr w:type="gramEnd"/>
       <w:r>
         <w:rPr>
           <w:rFonts w:ascii="Calibri" w:hAnsi="Calibri"/>
@@ -364,62 +424,7 @@
           <w:szCs w:val="24"/>
           <w:lang w:eastAsia="en-US"/>
         </w:rPr>
-        <w:t>Should it have the ability to copy things over from that year into the actual current year?</w:t>
-      </w:r>
-    </w:p>
-    <w:p>
-      <w:pPr>
-        <w:pStyle w:val="ListParagraph"/>
-        <w:numPr>
-          <w:ilvl w:val="1"/>
-          <w:numId w:val="1"/>
-        </w:numPr>
-        <w:spacing w:before="100" w:beforeAutospacing="1" w:after="100" w:afterAutospacing="1"/>
-        <w:rPr>
-          <w:rFonts w:ascii="Calibri" w:hAnsi="Calibri"/>
-          <w:color w:val="FF0000"/>
-          <w:sz w:val="24"/>
-          <w:szCs w:val="24"/>
-          <w:lang w:eastAsia="en-US"/>
-        </w:rPr>
-      </w:pPr>
-      <w:r>
-        <w:rPr>
-          <w:rFonts w:ascii="Calibri" w:hAnsi="Calibri"/>
-          <w:color w:val="FF0000"/>
-          <w:sz w:val="24"/>
-          <w:szCs w:val="24"/>
-          <w:lang w:eastAsia="en-US"/>
-        </w:rPr>
-        <w:t>In Profile, make it so that you can either show or not show the sandbox year.  Uh-oh…that’s going to require a change to the model!!!</w:t>
-      </w:r>
-    </w:p>
-    <w:p>
-      <w:pPr>
-        <w:pStyle w:val="ListParagraph"/>
-        <w:numPr>
-          <w:ilvl w:val="0"/>
-          <w:numId w:val="1"/>
-        </w:numPr>
-        <w:spacing w:before="100" w:beforeAutospacing="1" w:after="100" w:afterAutospacing="1"/>
-        <w:rPr>
-          <w:rFonts w:ascii="Calibri" w:hAnsi="Calibri"/>
-          <w:color w:val="FF0000"/>
-          <w:sz w:val="24"/>
-          <w:szCs w:val="24"/>
-          <w:lang w:eastAsia="en-US"/>
-        </w:rPr>
-      </w:pPr>
-      <w:r>
-        <w:rPr>
-          <w:rFonts w:ascii="Calibri" w:hAnsi="Calibri"/>
-          <w:color w:val="FF0000"/>
-          <w:sz w:val="24"/>
-          <w:szCs w:val="24"/>
-          <w:lang w:eastAsia="en-US"/>
-        </w:rPr>
-        <w:lastRenderedPageBreak/>
-        <w:t>For courses that are offered spring and fall, the faculty load summary seems to list the SPRING ones first, and then the FALL ones.  WHY?!?  (See EDU150L for an example.)</w:t>
+        <w:t xml:space="preserve">  (See EDU150L for an example.)</w:t>
       </w:r>
     </w:p>
     <w:p>
@@ -580,13 +585,23 @@
           <w:szCs w:val="24"/>
         </w:rPr>
       </w:pPr>
-      <w:r>
-        <w:rPr>
-          <w:rFonts w:ascii="Calibri" w:hAnsi="Calibri"/>
-          <w:sz w:val="24"/>
-          <w:szCs w:val="24"/>
-        </w:rPr>
-        <w:t>Superuser:</w:t>
+      <w:proofErr w:type="spellStart"/>
+      <w:r>
+        <w:rPr>
+          <w:rFonts w:ascii="Calibri" w:hAnsi="Calibri"/>
+          <w:sz w:val="24"/>
+          <w:szCs w:val="24"/>
+        </w:rPr>
+        <w:t>Superuser</w:t>
+      </w:r>
+      <w:proofErr w:type="spellEnd"/>
+      <w:r>
+        <w:rPr>
+          <w:rFonts w:ascii="Calibri" w:hAnsi="Calibri"/>
+          <w:sz w:val="24"/>
+          <w:szCs w:val="24"/>
+        </w:rPr>
+        <w:t>:</w:t>
       </w:r>
     </w:p>
     <w:p>
@@ -608,7 +623,71 @@
           <w:sz w:val="24"/>
           <w:szCs w:val="24"/>
         </w:rPr>
-        <w:t>Oops….crn was attached to Courses instead of to CourseOfferings….ruh-roh….</w:t>
+        <w:t>Oops…</w:t>
+      </w:r>
+      <w:proofErr w:type="gramStart"/>
+      <w:r>
+        <w:rPr>
+          <w:rFonts w:ascii="Calibri" w:hAnsi="Calibri"/>
+          <w:sz w:val="24"/>
+          <w:szCs w:val="24"/>
+        </w:rPr>
+        <w:t>.</w:t>
+      </w:r>
+      <w:proofErr w:type="spellStart"/>
+      <w:r>
+        <w:rPr>
+          <w:rFonts w:ascii="Calibri" w:hAnsi="Calibri"/>
+          <w:sz w:val="24"/>
+          <w:szCs w:val="24"/>
+        </w:rPr>
+        <w:t>crn</w:t>
+      </w:r>
+      <w:proofErr w:type="spellEnd"/>
+      <w:proofErr w:type="gramEnd"/>
+      <w:r>
+        <w:rPr>
+          <w:rFonts w:ascii="Calibri" w:hAnsi="Calibri"/>
+          <w:sz w:val="24"/>
+          <w:szCs w:val="24"/>
+        </w:rPr>
+        <w:t xml:space="preserve"> was attached to Courses instead of to </w:t>
+      </w:r>
+      <w:proofErr w:type="spellStart"/>
+      <w:r>
+        <w:rPr>
+          <w:rFonts w:ascii="Calibri" w:hAnsi="Calibri"/>
+          <w:sz w:val="24"/>
+          <w:szCs w:val="24"/>
+        </w:rPr>
+        <w:t>CourseOfferings</w:t>
+      </w:r>
+      <w:proofErr w:type="spellEnd"/>
+      <w:r>
+        <w:rPr>
+          <w:rFonts w:ascii="Calibri" w:hAnsi="Calibri"/>
+          <w:sz w:val="24"/>
+          <w:szCs w:val="24"/>
+        </w:rPr>
+        <w:t>….</w:t>
+      </w:r>
+      <w:proofErr w:type="spellStart"/>
+      <w:r>
+        <w:rPr>
+          <w:rFonts w:ascii="Calibri" w:hAnsi="Calibri"/>
+          <w:sz w:val="24"/>
+          <w:szCs w:val="24"/>
+        </w:rPr>
+        <w:t>ruh-roh</w:t>
+      </w:r>
+      <w:proofErr w:type="spellEnd"/>
+      <w:r>
+        <w:rPr>
+          <w:rFonts w:ascii="Calibri" w:hAnsi="Calibri"/>
+          <w:sz w:val="24"/>
+          <w:szCs w:val="24"/>
+        </w:rPr>
+        <w:t>….</w:t>
       </w:r>
     </w:p>
     <w:p>
@@ -652,7 +731,25 @@
           <w:sz w:val="24"/>
           <w:szCs w:val="24"/>
         </w:rPr>
-        <w:t>Add things for profs’ schedules (office hours, committee assignments, etc.)</w:t>
+        <w:t xml:space="preserve">Add things for </w:t>
+      </w:r>
+      <w:proofErr w:type="gramStart"/>
+      <w:r>
+        <w:rPr>
+          <w:rFonts w:ascii="Calibri" w:hAnsi="Calibri"/>
+          <w:sz w:val="24"/>
+          <w:szCs w:val="24"/>
+        </w:rPr>
+        <w:t>profs</w:t>
+      </w:r>
+      <w:proofErr w:type="gramEnd"/>
+      <w:r>
+        <w:rPr>
+          <w:rFonts w:ascii="Calibri" w:hAnsi="Calibri"/>
+          <w:sz w:val="24"/>
+          <w:szCs w:val="24"/>
+        </w:rPr>
+        <w:t>’ schedules (office hours, committee assignments, etc.)</w:t>
       </w:r>
     </w:p>
     <w:p>
@@ -704,7 +801,25 @@
           <w:sz w:val="24"/>
           <w:szCs w:val="24"/>
         </w:rPr>
-        <w:t>Weekly schedule (for Barb…for hanging on our doors) – I guess this is actually a Word document.  What if this could be dumped out in pdf?</w:t>
+        <w:t xml:space="preserve">Weekly schedule (for Barb…for hanging on our doors) – I guess this is actually a Word document.  What if this could be dumped out in </w:t>
+      </w:r>
+      <w:proofErr w:type="spellStart"/>
+      <w:r>
+        <w:rPr>
+          <w:rFonts w:ascii="Calibri" w:hAnsi="Calibri"/>
+          <w:sz w:val="24"/>
+          <w:szCs w:val="24"/>
+        </w:rPr>
+        <w:t>pdf</w:t>
+      </w:r>
+      <w:proofErr w:type="spellEnd"/>
+      <w:r>
+        <w:rPr>
+          <w:rFonts w:ascii="Calibri" w:hAnsi="Calibri"/>
+          <w:sz w:val="24"/>
+          <w:szCs w:val="24"/>
+        </w:rPr>
+        <w:t>?</w:t>
       </w:r>
     </w:p>
     <w:p>
@@ -726,6 +841,7 @@
           <w:sz w:val="24"/>
           <w:szCs w:val="24"/>
         </w:rPr>
+        <w:lastRenderedPageBreak/>
         <w:t>Would need to a</w:t>
       </w:r>
       <w:r>
@@ -848,7 +964,27 @@
           <w:sz w:val="24"/>
           <w:szCs w:val="24"/>
         </w:rPr>
-        <w:t>Nice AJAX/django reference:</w:t>
+        <w:t>Nice AJAX/</w:t>
+      </w:r>
+      <w:proofErr w:type="spellStart"/>
+      <w:r>
+        <w:rPr>
+          <w:rFonts w:ascii="Calibri" w:hAnsi="Calibri"/>
+          <w:b/>
+          <w:sz w:val="24"/>
+          <w:szCs w:val="24"/>
+        </w:rPr>
+        <w:t>django</w:t>
+      </w:r>
+      <w:proofErr w:type="spellEnd"/>
+      <w:r>
+        <w:rPr>
+          <w:rFonts w:ascii="Calibri" w:hAnsi="Calibri"/>
+          <w:b/>
+          <w:sz w:val="24"/>
+          <w:szCs w:val="24"/>
+        </w:rPr>
+        <w:t xml:space="preserve"> reference:</w:t>
       </w:r>
     </w:p>
     <w:p>
@@ -893,312 +1029,12 @@
       <w:pPr>
         <w:rPr>
           <w:rFonts w:ascii="Calibri" w:hAnsi="Calibri"/>
-          <w:b/>
-          <w:sz w:val="24"/>
-          <w:szCs w:val="24"/>
-        </w:rPr>
-      </w:pPr>
-      <w:r>
-        <w:rPr>
-          <w:rFonts w:ascii="Calibri" w:hAnsi="Calibri"/>
-          <w:b/>
-          <w:sz w:val="24"/>
-          <w:szCs w:val="24"/>
-        </w:rPr>
-        <w:t>Migrating instructions:</w:t>
-      </w:r>
-    </w:p>
-    <w:p>
-      <w:pPr>
-        <w:rPr>
-          <w:rFonts w:ascii="Calibri" w:hAnsi="Calibri"/>
-          <w:sz w:val="24"/>
-          <w:szCs w:val="24"/>
-        </w:rPr>
-      </w:pPr>
-    </w:p>
-    <w:p>
-      <w:pPr>
-        <w:rPr>
-          <w:rFonts w:ascii="Calibri" w:hAnsi="Calibri"/>
-          <w:sz w:val="24"/>
-          <w:szCs w:val="24"/>
-        </w:rPr>
-      </w:pPr>
-      <w:r>
-        <w:rPr>
-          <w:rFonts w:ascii="Calibri" w:hAnsi="Calibri"/>
-          <w:sz w:val="24"/>
-          <w:szCs w:val="24"/>
-        </w:rPr>
-        <w:t xml:space="preserve">Dr. Kiers, </w:t>
-      </w:r>
-    </w:p>
-    <w:p>
-      <w:pPr>
-        <w:rPr>
-          <w:rFonts w:ascii="Calibri" w:hAnsi="Calibri"/>
-          <w:sz w:val="24"/>
-          <w:szCs w:val="24"/>
-        </w:rPr>
-      </w:pPr>
-    </w:p>
-    <w:p>
-      <w:pPr>
-        <w:rPr>
-          <w:rFonts w:ascii="Calibri" w:hAnsi="Calibri"/>
-          <w:sz w:val="24"/>
-          <w:szCs w:val="24"/>
-        </w:rPr>
-      </w:pPr>
-      <w:r>
-        <w:rPr>
-          <w:rFonts w:ascii="Calibri" w:hAnsi="Calibri"/>
-          <w:sz w:val="24"/>
-          <w:szCs w:val="24"/>
-        </w:rPr>
-        <w:t xml:space="preserve">I just saw this and if you have already solved the problem disregard this email. </w:t>
-      </w:r>
-    </w:p>
-    <w:p>
-      <w:pPr>
-        <w:rPr>
-          <w:rFonts w:ascii="Calibri" w:hAnsi="Calibri"/>
-          <w:sz w:val="24"/>
-          <w:szCs w:val="24"/>
-        </w:rPr>
-      </w:pPr>
-      <w:r>
-        <w:rPr>
-          <w:rFonts w:ascii="Calibri" w:hAnsi="Calibri"/>
-          <w:sz w:val="24"/>
-          <w:szCs w:val="24"/>
-        </w:rPr>
-        <w:t>Here are the steps I would use:</w:t>
-      </w:r>
-    </w:p>
-    <w:p>
-      <w:pPr>
-        <w:rPr>
-          <w:rFonts w:ascii="Calibri" w:hAnsi="Calibri"/>
-          <w:sz w:val="24"/>
-          <w:szCs w:val="24"/>
-        </w:rPr>
-      </w:pPr>
-    </w:p>
-    <w:p>
-      <w:pPr>
-        <w:rPr>
-          <w:rFonts w:ascii="Calibri" w:hAnsi="Calibri"/>
-          <w:sz w:val="24"/>
-          <w:szCs w:val="24"/>
-        </w:rPr>
-      </w:pPr>
-      <w:r>
-        <w:rPr>
-          <w:rFonts w:ascii="Calibri" w:hAnsi="Calibri"/>
-          <w:sz w:val="24"/>
-          <w:szCs w:val="24"/>
-        </w:rPr>
-        <w:t xml:space="preserve">1. If you are not using south, use south. I think it will work with your version of python. You can install it with pip install south. </w:t>
-      </w:r>
-    </w:p>
-    <w:p>
-      <w:pPr>
-        <w:rPr>
-          <w:rFonts w:ascii="Calibri" w:hAnsi="Calibri"/>
-          <w:sz w:val="24"/>
-          <w:szCs w:val="24"/>
-        </w:rPr>
-      </w:pPr>
-      <w:r>
-        <w:rPr>
-          <w:rFonts w:ascii="Calibri" w:hAnsi="Calibri"/>
-          <w:sz w:val="24"/>
-          <w:szCs w:val="24"/>
-        </w:rPr>
-        <w:t xml:space="preserve">2. If you just installed south, make sure you have done an initial migration. </w:t>
-      </w:r>
-    </w:p>
-    <w:p>
-      <w:pPr>
-        <w:rPr>
-          <w:rFonts w:ascii="Calibri" w:hAnsi="Calibri"/>
-          <w:sz w:val="24"/>
-          <w:szCs w:val="24"/>
-        </w:rPr>
-      </w:pPr>
-      <w:r>
-        <w:rPr>
-          <w:rFonts w:ascii="Calibri" w:hAnsi="Calibri"/>
-          <w:sz w:val="24"/>
-          <w:szCs w:val="24"/>
-        </w:rPr>
-        <w:t xml:space="preserve">3. Add the field to the model with a default value that you can remove later in a later migration. </w:t>
-      </w:r>
-    </w:p>
-    <w:p>
-      <w:pPr>
-        <w:rPr>
-          <w:rFonts w:ascii="Calibri" w:hAnsi="Calibri"/>
-          <w:sz w:val="24"/>
-          <w:szCs w:val="24"/>
-        </w:rPr>
-      </w:pPr>
-      <w:r>
-        <w:rPr>
-          <w:rFonts w:ascii="Calibri" w:hAnsi="Calibri"/>
-          <w:sz w:val="24"/>
-          <w:szCs w:val="24"/>
-        </w:rPr>
-        <w:t>4. python manage.py schemamigration --auto &lt;appname&gt;</w:t>
-      </w:r>
-    </w:p>
-    <w:p>
-      <w:pPr>
-        <w:rPr>
-          <w:rFonts w:ascii="Calibri" w:hAnsi="Calibri"/>
-          <w:sz w:val="24"/>
-          <w:szCs w:val="24"/>
-        </w:rPr>
-      </w:pPr>
-      <w:r>
-        <w:rPr>
-          <w:rFonts w:ascii="Calibri" w:hAnsi="Calibri"/>
-          <w:sz w:val="24"/>
-          <w:szCs w:val="24"/>
-        </w:rPr>
-        <w:t>5. It should reply with something saying that it created the migration and you can apply it with migrate.</w:t>
-      </w:r>
-    </w:p>
-    <w:p>
-      <w:pPr>
-        <w:rPr>
-          <w:rFonts w:ascii="Calibri" w:hAnsi="Calibri"/>
-          <w:sz w:val="24"/>
-          <w:szCs w:val="24"/>
-        </w:rPr>
-      </w:pPr>
-      <w:r>
-        <w:rPr>
-          <w:rFonts w:ascii="Calibri" w:hAnsi="Calibri"/>
-          <w:sz w:val="24"/>
-          <w:szCs w:val="24"/>
-        </w:rPr>
-        <w:t>6. python manage.py migrate &lt;appname&gt;</w:t>
-      </w:r>
-    </w:p>
-    <w:p>
-      <w:pPr>
-        <w:rPr>
-          <w:rFonts w:ascii="Calibri" w:hAnsi="Calibri"/>
-          <w:sz w:val="24"/>
-          <w:szCs w:val="24"/>
-        </w:rPr>
-      </w:pPr>
-      <w:r>
-        <w:rPr>
-          <w:rFonts w:ascii="Calibri" w:hAnsi="Calibri"/>
-          <w:sz w:val="24"/>
-          <w:szCs w:val="24"/>
-        </w:rPr>
-        <w:t xml:space="preserve">7. The migration should have taken place and it will try to load the initial data which will fail because the schema has changed. </w:t>
-      </w:r>
-    </w:p>
-    <w:p>
-      <w:pPr>
-        <w:rPr>
-          <w:rFonts w:ascii="Calibri" w:hAnsi="Calibri"/>
-          <w:sz w:val="24"/>
-          <w:szCs w:val="24"/>
-        </w:rPr>
-      </w:pPr>
-      <w:r>
-        <w:rPr>
-          <w:rFonts w:ascii="Calibri" w:hAnsi="Calibri"/>
-          <w:sz w:val="24"/>
-          <w:szCs w:val="24"/>
-        </w:rPr>
-        <w:t xml:space="preserve">8. run the backup.sh script again to dump it. </w:t>
-      </w:r>
-    </w:p>
-    <w:p>
-      <w:pPr>
-        <w:rPr>
-          <w:rFonts w:ascii="Calibri" w:hAnsi="Calibri"/>
-          <w:sz w:val="24"/>
-          <w:szCs w:val="24"/>
-        </w:rPr>
-      </w:pPr>
-      <w:r>
-        <w:rPr>
-          <w:rFonts w:ascii="Calibri" w:hAnsi="Calibri"/>
-          <w:sz w:val="24"/>
-          <w:szCs w:val="24"/>
-        </w:rPr>
-        <w:t>9. Try to migrate again. (when using south, always used migrate instead of syncdb)</w:t>
-      </w:r>
-    </w:p>
-    <w:p>
-      <w:pPr>
-        <w:rPr>
-          <w:rFonts w:ascii="Calibri" w:hAnsi="Calibri"/>
-          <w:sz w:val="24"/>
-          <w:szCs w:val="24"/>
-        </w:rPr>
-      </w:pPr>
-    </w:p>
-    <w:p>
-      <w:pPr>
-        <w:rPr>
-          <w:rFonts w:ascii="Calibri" w:hAnsi="Calibri"/>
-          <w:sz w:val="24"/>
-          <w:szCs w:val="24"/>
-        </w:rPr>
-      </w:pPr>
-      <w:r>
-        <w:rPr>
-          <w:rFonts w:ascii="Calibri" w:hAnsi="Calibri"/>
-          <w:sz w:val="24"/>
-          <w:szCs w:val="24"/>
-        </w:rPr>
-        <w:t xml:space="preserve">The above steps should also work for changing a foreign key to a many to many field. If you are not or can not use south then I have no idea what you would do. </w:t>
-      </w:r>
-    </w:p>
-    <w:p>
-      <w:pPr>
-        <w:rPr>
-          <w:rFonts w:ascii="Calibri" w:hAnsi="Calibri"/>
-          <w:sz w:val="24"/>
-          <w:szCs w:val="24"/>
-        </w:rPr>
-      </w:pPr>
-    </w:p>
-    <w:p>
-      <w:pPr>
-        <w:rPr>
-          <w:rFonts w:ascii="Calibri" w:hAnsi="Calibri"/>
-          <w:sz w:val="24"/>
-          <w:szCs w:val="24"/>
-        </w:rPr>
-      </w:pPr>
-      <w:r>
-        <w:rPr>
-          <w:rFonts w:ascii="Calibri" w:hAnsi="Calibri"/>
-          <w:sz w:val="24"/>
-          <w:szCs w:val="24"/>
-        </w:rPr>
-        <w:t>I hope this helps.</w:t>
-      </w:r>
-    </w:p>
-    <w:p>
-      <w:pPr>
-        <w:rPr>
-          <w:rFonts w:ascii="Calibri" w:hAnsi="Calibri"/>
-          <w:sz w:val="24"/>
-          <w:szCs w:val="24"/>
-        </w:rPr>
-      </w:pPr>
+          <w:sz w:val="24"/>
+          <w:szCs w:val="24"/>
+        </w:rPr>
+      </w:pPr>
+      <w:bookmarkStart w:id="0" w:name="_GoBack"/>
+      <w:bookmarkEnd w:id="0"/>
     </w:p>
     <w:sectPr>
       <w:pgSz w:w="12240" w:h="15840"/>

</xml_diff>